<commit_message>
added on new doc
</commit_message>
<xml_diff>
--- a/3170033-3170114-3170172.docx
+++ b/3170033-3170114-3170172.docx
@@ -594,21 +594,7 @@
           <w:rFonts w:cstheme="minorHAnsi"/>
         </w:rPr>
         <w:tab/>
-        <w:t xml:space="preserve">Στα πλαίσια του μαθήματος Αλληλεπίδραση Ανθρώπου – Υπολογιστή αποφασίσαμε να βελτιώσουμε τη </w:t>
-      </w:r>
-      <w:proofErr w:type="spellStart"/>
-      <w:r>
-        <w:rPr>
-          <w:rFonts w:cstheme="minorHAnsi"/>
-        </w:rPr>
-        <w:t>διεπαφή</w:t>
-      </w:r>
-      <w:proofErr w:type="spellEnd"/>
-      <w:r>
-        <w:rPr>
-          <w:rFonts w:cstheme="minorHAnsi"/>
-        </w:rPr>
-        <w:t xml:space="preserve"> ενός φυσικού τηλεχειριστηρίου κλιματιστικού, υλοποιώντας μια εφαρμογή πιο λειτουργική και εύχρηστη για όλους τους χρήστες.</w:t>
+        <w:t>Στα πλαίσια του μαθήματος Αλληλεπίδραση Ανθρώπου – Υπολογιστή αποφασίσαμε να βελτιώσουμε τη διεπαφή ενός φυσικού τηλεχειριστηρίου κλιματιστικού, υλοποιώντας μια εφαρμογή πιο λειτουργική και εύχρηστη για όλους τους χρήστες.</w:t>
       </w:r>
     </w:p>
     <w:p>
@@ -698,21 +684,7 @@
         <w:rPr>
           <w:rFonts w:cstheme="minorHAnsi"/>
         </w:rPr>
-        <w:t xml:space="preserve">η υπάρχουσα </w:t>
-      </w:r>
-      <w:proofErr w:type="spellStart"/>
-      <w:r>
-        <w:rPr>
-          <w:rFonts w:cstheme="minorHAnsi"/>
-        </w:rPr>
-        <w:t>διεπαφή</w:t>
-      </w:r>
-      <w:proofErr w:type="spellEnd"/>
-      <w:r>
-        <w:rPr>
-          <w:rFonts w:cstheme="minorHAnsi"/>
-        </w:rPr>
-        <w:t xml:space="preserve"> δεν είναι προσιτή και φιλική για όλους τους χρήστες. (μικρά κουμπιά που δεν είναι ευκολοδιάκριτα και μπορεί να πατηθούν και κατά λάθος)</w:t>
+        <w:t>η υπάρχουσα διεπαφή δεν είναι προσιτή και φιλική για όλους τους χρήστες. (μικρά κουμπιά που δεν είναι ευκολοδιάκριτα και μπορεί να πατηθούν και κατά λάθος)</w:t>
       </w:r>
     </w:p>
     <w:p>
@@ -865,6 +837,9 @@
         <w:jc w:val="center"/>
       </w:pPr>
       <w:r>
+        <w:rPr>
+          <w:noProof/>
+        </w:rPr>
         <w:drawing>
           <wp:inline distT="0" distB="0" distL="0" distR="0" wp14:anchorId="58839DEF" wp14:editId="4C4EB2EA">
             <wp:extent cx="4213860" cy="3444240"/>
@@ -926,14 +901,27 @@
       <w:r>
         <w:t xml:space="preserve">Εικόνα </w:t>
       </w:r>
-      <w:fldSimple w:instr=" SEQ Εικόνα \* ARABIC ">
-        <w:r>
-          <w:rPr>
-            <w:noProof/>
-          </w:rPr>
-          <w:t>1</w:t>
-        </w:r>
-      </w:fldSimple>
+      <w:r>
+        <w:fldChar w:fldCharType="begin"/>
+      </w:r>
+      <w:r>
+        <w:instrText xml:space="preserve"> SEQ Εικόνα \* ARABIC </w:instrText>
+      </w:r>
+      <w:r>
+        <w:fldChar w:fldCharType="separate"/>
+      </w:r>
+      <w:r>
+        <w:rPr>
+          <w:noProof/>
+        </w:rPr>
+        <w:t>1</w:t>
+      </w:r>
+      <w:r>
+        <w:rPr>
+          <w:noProof/>
+        </w:rPr>
+        <w:fldChar w:fldCharType="end"/>
+      </w:r>
       <w:r>
         <w:t xml:space="preserve">: </w:t>
       </w:r>
@@ -983,7 +971,7 @@
         <w:pStyle w:val="a3"/>
         <w:numPr>
           <w:ilvl w:val="0"/>
-          <w:numId w:val="4"/>
+          <w:numId w:val="6"/>
         </w:numPr>
         <w:rPr>
           <w:rFonts w:cstheme="minorHAnsi"/>
@@ -1027,7 +1015,7 @@
         <w:pStyle w:val="a3"/>
         <w:numPr>
           <w:ilvl w:val="0"/>
-          <w:numId w:val="4"/>
+          <w:numId w:val="6"/>
         </w:numPr>
         <w:rPr>
           <w:rFonts w:cstheme="minorHAnsi"/>
@@ -1045,7 +1033,7 @@
         <w:pStyle w:val="a3"/>
         <w:numPr>
           <w:ilvl w:val="0"/>
-          <w:numId w:val="4"/>
+          <w:numId w:val="6"/>
         </w:numPr>
         <w:rPr>
           <w:rFonts w:cstheme="minorHAnsi"/>
@@ -1148,7 +1136,7 @@
         <w:pStyle w:val="a3"/>
         <w:numPr>
           <w:ilvl w:val="0"/>
-          <w:numId w:val="4"/>
+          <w:numId w:val="6"/>
         </w:numPr>
         <w:rPr>
           <w:rFonts w:cstheme="minorHAnsi"/>
@@ -1174,7 +1162,7 @@
         <w:pStyle w:val="a3"/>
         <w:numPr>
           <w:ilvl w:val="0"/>
-          <w:numId w:val="4"/>
+          <w:numId w:val="6"/>
         </w:numPr>
         <w:rPr>
           <w:rFonts w:cstheme="minorHAnsi"/>
@@ -1238,7 +1226,7 @@
         <w:pStyle w:val="a3"/>
         <w:numPr>
           <w:ilvl w:val="0"/>
-          <w:numId w:val="4"/>
+          <w:numId w:val="6"/>
         </w:numPr>
         <w:rPr>
           <w:rFonts w:cstheme="minorHAnsi"/>
@@ -1256,7 +1244,7 @@
         <w:pStyle w:val="a3"/>
         <w:numPr>
           <w:ilvl w:val="0"/>
-          <w:numId w:val="4"/>
+          <w:numId w:val="6"/>
         </w:numPr>
         <w:rPr>
           <w:rFonts w:cstheme="minorHAnsi"/>
@@ -1281,7 +1269,7 @@
         <w:pStyle w:val="a3"/>
         <w:numPr>
           <w:ilvl w:val="0"/>
-          <w:numId w:val="4"/>
+          <w:numId w:val="6"/>
         </w:numPr>
         <w:rPr>
           <w:rFonts w:cstheme="minorHAnsi"/>
@@ -1327,7 +1315,6 @@
     </w:p>
     <w:p>
       <w:pPr>
-        <w:ind w:firstLine="720"/>
         <w:rPr>
           <w:rFonts w:cstheme="minorHAnsi"/>
         </w:rPr>
@@ -1372,76 +1359,65 @@
         <w:rPr>
           <w:rFonts w:cstheme="minorHAnsi"/>
         </w:rPr>
-        <w:t xml:space="preserve">με την υπάρχουσα </w:t>
-      </w:r>
-      <w:proofErr w:type="spellStart"/>
-      <w:r>
-        <w:rPr>
-          <w:rFonts w:cstheme="minorHAnsi"/>
-        </w:rPr>
-        <w:t>διεπαφή</w:t>
-      </w:r>
-      <w:proofErr w:type="spellEnd"/>
-      <w:r>
-        <w:rPr>
-          <w:rFonts w:cstheme="minorHAnsi"/>
-        </w:rPr>
-        <w:t xml:space="preserve"> της συσκευής</w:t>
-      </w:r>
-      <w:r>
-        <w:rPr>
-          <w:rFonts w:cstheme="minorHAnsi"/>
-        </w:rPr>
-        <w:t xml:space="preserve"> αλλά και των απαιτήσεων που έχουν για την </w:t>
-      </w:r>
-      <w:proofErr w:type="spellStart"/>
-      <w:r>
-        <w:rPr>
-          <w:rFonts w:cstheme="minorHAnsi"/>
-        </w:rPr>
-        <w:t>διεπαφή</w:t>
-      </w:r>
-      <w:proofErr w:type="spellEnd"/>
-      <w:r>
-        <w:rPr>
-          <w:rFonts w:cstheme="minorHAnsi"/>
-        </w:rPr>
-        <w:t xml:space="preserve"> μας</w:t>
-      </w:r>
-      <w:r>
-        <w:rPr>
-          <w:rFonts w:cstheme="minorHAnsi"/>
-        </w:rPr>
-        <w:t xml:space="preserve">, συντάξαμε ένα ερωτηματολόγιο </w:t>
-      </w:r>
-      <w:r>
-        <w:rPr>
-          <w:rFonts w:cstheme="minorHAnsi"/>
-        </w:rPr>
-        <w:t xml:space="preserve">το οποίο συμπλήρωσαν συνολικά </w:t>
-      </w:r>
-      <w:r>
-        <w:rPr>
-          <w:rFonts w:cstheme="minorHAnsi"/>
-        </w:rPr>
-        <w:t>65 άτομα.</w:t>
-      </w:r>
-    </w:p>
-    <w:p>
-      <w:pPr>
-        <w:rPr>
-          <w:rFonts w:cstheme="minorHAnsi"/>
-        </w:rPr>
-      </w:pPr>
+        <w:t>με την υπάρχουσα διεπαφή της συσκευής</w:t>
+      </w:r>
+      <w:r>
+        <w:rPr>
+          <w:rFonts w:cstheme="minorHAnsi"/>
+        </w:rPr>
+        <w:t xml:space="preserve"> αλλά και των απαιτήσεων που έχουν για την διεπαφή </w:t>
+      </w:r>
+      <w:r>
+        <w:rPr>
+          <w:rFonts w:cstheme="minorHAnsi"/>
+        </w:rPr>
+        <w:t>που θα αναπτύξουμε</w:t>
+      </w:r>
+      <w:r>
+        <w:rPr>
+          <w:rFonts w:cstheme="minorHAnsi"/>
+        </w:rPr>
+        <w:t>, συντάξαμε ένα ερωτηματολόγιο</w:t>
+      </w:r>
+      <w:r>
+        <w:rPr>
+          <w:rFonts w:cstheme="minorHAnsi"/>
+        </w:rPr>
+        <w:t xml:space="preserve"> (</w:t>
+      </w:r>
       <w:hyperlink r:id="rId9" w:history="1">
         <w:r>
           <w:rPr>
             <w:rStyle w:val="-"/>
             <w:rFonts w:cstheme="minorHAnsi"/>
           </w:rPr>
-          <w:t>https://docs.google.com/forms/d/e/1FAIpQLSc-vfsgzMVJrUDaE1Q964XGXW8Hx2gv6o-IPIDrjT5S04zGpg/viewform?usp=sf_link</w:t>
+          <w:t>https://forms.gle/TNBsRBTmqPkJvnmH9</w:t>
         </w:r>
       </w:hyperlink>
+      <w:r>
+        <w:rPr>
+          <w:rFonts w:cstheme="minorHAnsi"/>
+        </w:rPr>
+        <w:t>)</w:t>
+      </w:r>
+      <w:r>
+        <w:rPr>
+          <w:rFonts w:cstheme="minorHAnsi"/>
+        </w:rPr>
+        <w:t xml:space="preserve"> </w:t>
+      </w:r>
+      <w:r>
+        <w:rPr>
+          <w:rFonts w:cstheme="minorHAnsi"/>
+        </w:rPr>
+        <w:t xml:space="preserve">το οποίο συμπλήρωσαν συνολικά </w:t>
+      </w:r>
+      <w:r>
+        <w:rPr>
+          <w:rFonts w:cstheme="minorHAnsi"/>
+        </w:rPr>
+        <w:t>65 άτομα.</w:t>
+      </w:r>
     </w:p>
     <w:p>
       <w:pPr>
@@ -1466,31 +1442,11 @@
         </w:rPr>
         <w:t>1.3.1 Χρήστες</w:t>
       </w:r>
-    </w:p>
-    <w:p>
-      <w:pPr>
-        <w:rPr>
-          <w:rFonts w:cstheme="minorHAnsi"/>
-        </w:rPr>
-      </w:pPr>
-      <w:r>
-        <w:rPr>
-          <w:rFonts w:cstheme="minorHAnsi"/>
-        </w:rPr>
-        <w:tab/>
-        <w:t xml:space="preserve">Η εφαρμογή μας απευθύνεται σε έναν μέσο χρήστη, που δεν έχει ειδικές ή εξειδικευμένες γνώσεις πάνω στην χρήση </w:t>
-      </w:r>
-      <w:r>
-        <w:rPr>
-          <w:rFonts w:cstheme="minorHAnsi"/>
-        </w:rPr>
-        <w:t>τηλεχειριστηρίου κλιματιστικού</w:t>
-      </w:r>
-      <w:r>
-        <w:rPr>
-          <w:rFonts w:cstheme="minorHAnsi"/>
-        </w:rPr>
-        <w:t xml:space="preserve"> ούτε μεγάλη εξοικείωση με την τεχνολογία. </w:t>
+      <w:r>
+        <w:rPr>
+          <w:rFonts w:cstheme="minorHAnsi"/>
+        </w:rPr>
+        <w:t xml:space="preserve"> </w:t>
       </w:r>
     </w:p>
     <w:p>
@@ -1582,14 +1538,27 @@
       <w:r>
         <w:t xml:space="preserve">Εικόνα </w:t>
       </w:r>
-      <w:fldSimple w:instr=" SEQ Εικόνα \* ARABIC ">
-        <w:r>
-          <w:rPr>
-            <w:noProof/>
-          </w:rPr>
-          <w:t>2</w:t>
-        </w:r>
-      </w:fldSimple>
+      <w:r>
+        <w:fldChar w:fldCharType="begin"/>
+      </w:r>
+      <w:r>
+        <w:instrText xml:space="preserve"> SEQ Εικόνα \* ARABIC </w:instrText>
+      </w:r>
+      <w:r>
+        <w:fldChar w:fldCharType="separate"/>
+      </w:r>
+      <w:r>
+        <w:rPr>
+          <w:noProof/>
+        </w:rPr>
+        <w:t>2</w:t>
+      </w:r>
+      <w:r>
+        <w:rPr>
+          <w:noProof/>
+        </w:rPr>
+        <w:fldChar w:fldCharType="end"/>
+      </w:r>
       <w:r>
         <w:t>: Φύλλο συμμετεχόντων</w:t>
       </w:r>
@@ -1666,14 +1635,27 @@
       <w:r>
         <w:t xml:space="preserve">Εικόνα </w:t>
       </w:r>
-      <w:fldSimple w:instr=" SEQ Εικόνα \* ARABIC ">
-        <w:r>
-          <w:rPr>
-            <w:noProof/>
-          </w:rPr>
-          <w:t>3</w:t>
-        </w:r>
-      </w:fldSimple>
+      <w:r>
+        <w:fldChar w:fldCharType="begin"/>
+      </w:r>
+      <w:r>
+        <w:instrText xml:space="preserve"> SEQ Εικόνα \* ARABIC </w:instrText>
+      </w:r>
+      <w:r>
+        <w:fldChar w:fldCharType="separate"/>
+      </w:r>
+      <w:r>
+        <w:rPr>
+          <w:noProof/>
+        </w:rPr>
+        <w:t>3</w:t>
+      </w:r>
+      <w:r>
+        <w:rPr>
+          <w:noProof/>
+        </w:rPr>
+        <w:fldChar w:fldCharType="end"/>
+      </w:r>
       <w:r>
         <w:t>: Ηλικία των συμμετεχόντων</w:t>
       </w:r>
@@ -1746,14 +1728,27 @@
       <w:r>
         <w:t xml:space="preserve">Εικόνα </w:t>
       </w:r>
-      <w:fldSimple w:instr=" SEQ Εικόνα \* ARABIC ">
-        <w:r>
-          <w:rPr>
-            <w:noProof/>
-          </w:rPr>
-          <w:t>4</w:t>
-        </w:r>
-      </w:fldSimple>
+      <w:r>
+        <w:fldChar w:fldCharType="begin"/>
+      </w:r>
+      <w:r>
+        <w:instrText xml:space="preserve"> SEQ Εικόνα \* ARABIC </w:instrText>
+      </w:r>
+      <w:r>
+        <w:fldChar w:fldCharType="separate"/>
+      </w:r>
+      <w:r>
+        <w:rPr>
+          <w:noProof/>
+        </w:rPr>
+        <w:t>4</w:t>
+      </w:r>
+      <w:r>
+        <w:rPr>
+          <w:noProof/>
+        </w:rPr>
+        <w:fldChar w:fldCharType="end"/>
+      </w:r>
       <w:r>
         <w:t>: Εξοικείωση των συμμετεχόντων με την τεχνολογία γενικότερα</w:t>
       </w:r>
@@ -1832,19 +1827,95 @@
       <w:r>
         <w:t xml:space="preserve">Εικόνα </w:t>
       </w:r>
-      <w:fldSimple w:instr=" SEQ Εικόνα \* ARABIC ">
-        <w:r>
-          <w:rPr>
-            <w:noProof/>
-          </w:rPr>
-          <w:t>5</w:t>
-        </w:r>
-      </w:fldSimple>
+      <w:r>
+        <w:fldChar w:fldCharType="begin"/>
+      </w:r>
+      <w:r>
+        <w:instrText xml:space="preserve"> SEQ Εικόνα \* ARABIC </w:instrText>
+      </w:r>
+      <w:r>
+        <w:fldChar w:fldCharType="separate"/>
+      </w:r>
+      <w:r>
+        <w:rPr>
+          <w:noProof/>
+        </w:rPr>
+        <w:t>5</w:t>
+      </w:r>
+      <w:r>
+        <w:rPr>
+          <w:noProof/>
+        </w:rPr>
+        <w:fldChar w:fldCharType="end"/>
+      </w:r>
       <w:r>
         <w:t>: Συχνότητα χρήσης του κλιματιστικού</w:t>
       </w:r>
     </w:p>
-    <w:p/>
+    <w:p>
+      <w:pPr>
+        <w:ind w:firstLine="720"/>
+        <w:rPr>
+          <w:rFonts w:cstheme="minorHAnsi"/>
+        </w:rPr>
+      </w:pPr>
+      <w:r>
+        <w:rPr>
+          <w:rFonts w:cstheme="minorHAnsi"/>
+        </w:rPr>
+        <w:lastRenderedPageBreak/>
+        <w:t>Καταλήξαμε στο συμπέρασμα ότι η</w:t>
+      </w:r>
+      <w:r>
+        <w:rPr>
+          <w:rFonts w:cstheme="minorHAnsi"/>
+        </w:rPr>
+        <w:t xml:space="preserve"> εφαρμογή </w:t>
+      </w:r>
+      <w:r>
+        <w:rPr>
+          <w:rFonts w:cstheme="minorHAnsi"/>
+        </w:rPr>
+        <w:t>μας θα</w:t>
+      </w:r>
+      <w:r>
+        <w:rPr>
+          <w:rFonts w:cstheme="minorHAnsi"/>
+        </w:rPr>
+        <w:t xml:space="preserve"> απευθύνεται σε έναν μέσο χρήστη, που δεν έχει ειδικές ή εξειδικευμένες γνώσεις πάνω στην χρήση </w:t>
+      </w:r>
+      <w:r>
+        <w:rPr>
+          <w:rFonts w:cstheme="minorHAnsi"/>
+        </w:rPr>
+        <w:t>τηλεχειριστηρίου κλιματιστικού</w:t>
+      </w:r>
+      <w:r>
+        <w:rPr>
+          <w:rFonts w:cstheme="minorHAnsi"/>
+        </w:rPr>
+        <w:t xml:space="preserve"> ούτε</w:t>
+      </w:r>
+      <w:r>
+        <w:rPr>
+          <w:rFonts w:cstheme="minorHAnsi"/>
+        </w:rPr>
+        <w:t xml:space="preserve"> απαραίτητα</w:t>
+      </w:r>
+      <w:r>
+        <w:rPr>
+          <w:rFonts w:cstheme="minorHAnsi"/>
+        </w:rPr>
+        <w:t xml:space="preserve"> μεγάλη εξοικείωση με την τεχνολογία. </w:t>
+      </w:r>
+    </w:p>
+    <w:p>
+      <w:pPr>
+        <w:rPr>
+          <w:rFonts w:cstheme="minorHAnsi"/>
+        </w:rPr>
+      </w:pPr>
+    </w:p>
     <w:p>
       <w:pPr>
         <w:rPr>
@@ -1859,7 +1930,6 @@
           <w:sz w:val="24"/>
           <w:szCs w:val="24"/>
         </w:rPr>
-        <w:lastRenderedPageBreak/>
         <w:t>1.3.2 Ανάλυση Υπάρχουσας Διεπαφής</w:t>
       </w:r>
     </w:p>
@@ -1938,14 +2008,27 @@
       <w:r>
         <w:t xml:space="preserve">Εικόνα </w:t>
       </w:r>
-      <w:fldSimple w:instr=" SEQ Εικόνα \* ARABIC ">
-        <w:r>
-          <w:rPr>
-            <w:noProof/>
-          </w:rPr>
-          <w:t>6</w:t>
-        </w:r>
-      </w:fldSimple>
+      <w:r>
+        <w:fldChar w:fldCharType="begin"/>
+      </w:r>
+      <w:r>
+        <w:instrText xml:space="preserve"> SEQ Εικόνα \* ARABIC </w:instrText>
+      </w:r>
+      <w:r>
+        <w:fldChar w:fldCharType="separate"/>
+      </w:r>
+      <w:r>
+        <w:rPr>
+          <w:noProof/>
+        </w:rPr>
+        <w:t>6</w:t>
+      </w:r>
+      <w:r>
+        <w:rPr>
+          <w:noProof/>
+        </w:rPr>
+        <w:fldChar w:fldCharType="end"/>
+      </w:r>
       <w:r>
         <w:t xml:space="preserve">: Αξιολόγηση εμφάνισης τηλεχειριστηρίου </w:t>
       </w:r>
@@ -2081,14 +2164,27 @@
       <w:r>
         <w:t xml:space="preserve">Εικόνα </w:t>
       </w:r>
-      <w:fldSimple w:instr=" SEQ Εικόνα \* ARABIC ">
-        <w:r>
-          <w:rPr>
-            <w:noProof/>
-          </w:rPr>
-          <w:t>7</w:t>
-        </w:r>
-      </w:fldSimple>
+      <w:r>
+        <w:fldChar w:fldCharType="begin"/>
+      </w:r>
+      <w:r>
+        <w:instrText xml:space="preserve"> SEQ Εικόνα \* ARABIC </w:instrText>
+      </w:r>
+      <w:r>
+        <w:fldChar w:fldCharType="separate"/>
+      </w:r>
+      <w:r>
+        <w:rPr>
+          <w:noProof/>
+        </w:rPr>
+        <w:t>7</w:t>
+      </w:r>
+      <w:r>
+        <w:rPr>
+          <w:noProof/>
+        </w:rPr>
+        <w:fldChar w:fldCharType="end"/>
+      </w:r>
       <w:r>
         <w:t xml:space="preserve">: Αξιολόγηση ευχρηστίας τηλεχειριστηρίου </w:t>
       </w:r>
@@ -2112,10 +2208,11 @@
           <w:rFonts w:cstheme="minorHAnsi"/>
           <w:noProof/>
         </w:rPr>
+        <w:lastRenderedPageBreak/>
         <w:drawing>
-          <wp:inline distT="0" distB="0" distL="0" distR="0" wp14:anchorId="080A7B31" wp14:editId="1524C598">
+          <wp:inline distT="0" distB="0" distL="0" distR="0" wp14:anchorId="080A7B31" wp14:editId="32C23547">
             <wp:extent cx="5274310" cy="2508250"/>
-            <wp:effectExtent l="0" t="0" r="2540" b="6350"/>
+            <wp:effectExtent l="0" t="0" r="3810" b="5715"/>
             <wp:docPr id="9" name="Εικόνα 9"/>
             <wp:cNvGraphicFramePr>
               <a:graphicFrameLocks xmlns:a="http://schemas.openxmlformats.org/drawingml/2006/main" noChangeAspect="1"/>
@@ -2176,14 +2273,27 @@
       <w:r>
         <w:t xml:space="preserve">Εικόνα </w:t>
       </w:r>
-      <w:fldSimple w:instr=" SEQ Εικόνα \* ARABIC ">
-        <w:r>
-          <w:rPr>
-            <w:noProof/>
-          </w:rPr>
-          <w:t>8</w:t>
-        </w:r>
-      </w:fldSimple>
+      <w:r>
+        <w:fldChar w:fldCharType="begin"/>
+      </w:r>
+      <w:r>
+        <w:instrText xml:space="preserve"> SEQ Εικόνα \* ARABIC </w:instrText>
+      </w:r>
+      <w:r>
+        <w:fldChar w:fldCharType="separate"/>
+      </w:r>
+      <w:r>
+        <w:rPr>
+          <w:noProof/>
+        </w:rPr>
+        <w:t>8</w:t>
+      </w:r>
+      <w:r>
+        <w:rPr>
+          <w:noProof/>
+        </w:rPr>
+        <w:fldChar w:fldCharType="end"/>
+      </w:r>
       <w:r>
         <w:t xml:space="preserve">: Αξιολόγηση κουμπιών τηλεχειριστηρίου </w:t>
       </w:r>
@@ -2206,7 +2316,6 @@
         <w:rPr>
           <w:noProof/>
         </w:rPr>
-        <w:lastRenderedPageBreak/>
         <w:drawing>
           <wp:inline distT="0" distB="0" distL="0" distR="0" wp14:anchorId="3EBD13F0" wp14:editId="76B2AF1B">
             <wp:extent cx="4693920" cy="2202180"/>
@@ -2271,14 +2380,27 @@
       <w:r>
         <w:t xml:space="preserve">Εικόνα </w:t>
       </w:r>
-      <w:fldSimple w:instr=" SEQ Εικόνα \* ARABIC ">
-        <w:r>
-          <w:rPr>
-            <w:noProof/>
-          </w:rPr>
-          <w:t>9</w:t>
-        </w:r>
-      </w:fldSimple>
+      <w:r>
+        <w:fldChar w:fldCharType="begin"/>
+      </w:r>
+      <w:r>
+        <w:instrText xml:space="preserve"> SEQ Εικόνα \* ARABIC </w:instrText>
+      </w:r>
+      <w:r>
+        <w:fldChar w:fldCharType="separate"/>
+      </w:r>
+      <w:r>
+        <w:rPr>
+          <w:noProof/>
+        </w:rPr>
+        <w:t>9</w:t>
+      </w:r>
+      <w:r>
+        <w:rPr>
+          <w:noProof/>
+        </w:rPr>
+        <w:fldChar w:fldCharType="end"/>
+      </w:r>
       <w:r>
         <w:t xml:space="preserve">: Αξιολόγηση διάφορων χαρακτηριστικών του τηλεχειριστηρίου </w:t>
       </w:r>
@@ -2363,14 +2485,27 @@
       <w:r>
         <w:t xml:space="preserve">Εικόνα </w:t>
       </w:r>
-      <w:fldSimple w:instr=" SEQ Εικόνα \* ARABIC ">
-        <w:r>
-          <w:rPr>
-            <w:noProof/>
-          </w:rPr>
-          <w:t>10</w:t>
-        </w:r>
-      </w:fldSimple>
+      <w:r>
+        <w:fldChar w:fldCharType="begin"/>
+      </w:r>
+      <w:r>
+        <w:instrText xml:space="preserve"> SEQ Εικόνα \* ARABIC </w:instrText>
+      </w:r>
+      <w:r>
+        <w:fldChar w:fldCharType="separate"/>
+      </w:r>
+      <w:r>
+        <w:rPr>
+          <w:noProof/>
+        </w:rPr>
+        <w:t>10</w:t>
+      </w:r>
+      <w:r>
+        <w:rPr>
+          <w:noProof/>
+        </w:rPr>
+        <w:fldChar w:fldCharType="end"/>
+      </w:r>
       <w:r>
         <w:t>: Λειτουργίες του κλιματιστικού που χρησιμοποιούν συχνότερα οι συμμετέχοντες</w:t>
       </w:r>
@@ -2388,10 +2523,25 @@
           <w:lang w:eastAsia="el-GR"/>
         </w:rPr>
       </w:pPr>
-      <w:r>
+    </w:p>
+    <w:p>
+      <w:pPr>
         <w:rPr>
           <w:lang w:eastAsia="el-GR"/>
         </w:rPr>
+      </w:pPr>
+    </w:p>
+    <w:p>
+      <w:pPr>
+        <w:rPr>
+          <w:lang w:eastAsia="el-GR"/>
+        </w:rPr>
+      </w:pPr>
+      <w:r>
+        <w:rPr>
+          <w:lang w:eastAsia="el-GR"/>
+        </w:rPr>
+        <w:lastRenderedPageBreak/>
         <w:t>Με τις υπόλοιπες ερωτήσεις του ερωτηματολογίου, πήραμε τα εξής αποτελέσματα:</w:t>
       </w:r>
     </w:p>
@@ -2583,7 +2733,6 @@
           <w:sz w:val="24"/>
           <w:szCs w:val="24"/>
         </w:rPr>
-        <w:lastRenderedPageBreak/>
         <w:t>1.4 Σχεδιασμός Πρωτοτύπων</w:t>
       </w:r>
     </w:p>
@@ -2813,6 +2962,7 @@
         <w:docPartUnique/>
       </w:docPartObj>
     </w:sdtPr>
+    <w:sdtEndPr/>
     <w:sdtContent>
       <w:p>
         <w:pPr>
@@ -2985,6 +3135,119 @@
     </w:lvl>
   </w:abstractNum>
   <w:abstractNum w:abstractNumId="1" w15:restartNumberingAfterBreak="0">
+    <w:nsid w:val="23622C27"/>
+    <w:multiLevelType w:val="hybridMultilevel"/>
+    <w:tmpl w:val="3B50CDDA"/>
+    <w:lvl w:ilvl="0" w:tplc="0408000F">
+      <w:start w:val="1"/>
+      <w:numFmt w:val="decimal"/>
+      <w:lvlText w:val="%1."/>
+      <w:lvlJc w:val="left"/>
+      <w:pPr>
+        <w:ind w:left="720" w:hanging="360"/>
+      </w:pPr>
+      <w:rPr>
+        <w:rFonts w:hint="default"/>
+      </w:rPr>
+    </w:lvl>
+    <w:lvl w:ilvl="1" w:tplc="04080003" w:tentative="1">
+      <w:start w:val="1"/>
+      <w:numFmt w:val="bullet"/>
+      <w:lvlText w:val="o"/>
+      <w:lvlJc w:val="left"/>
+      <w:pPr>
+        <w:ind w:left="1440" w:hanging="360"/>
+      </w:pPr>
+      <w:rPr>
+        <w:rFonts w:ascii="Courier New" w:hAnsi="Courier New" w:cs="Courier New" w:hint="default"/>
+      </w:rPr>
+    </w:lvl>
+    <w:lvl w:ilvl="2" w:tplc="04080005" w:tentative="1">
+      <w:start w:val="1"/>
+      <w:numFmt w:val="bullet"/>
+      <w:lvlText w:val=""/>
+      <w:lvlJc w:val="left"/>
+      <w:pPr>
+        <w:ind w:left="2160" w:hanging="360"/>
+      </w:pPr>
+      <w:rPr>
+        <w:rFonts w:ascii="Wingdings" w:hAnsi="Wingdings" w:hint="default"/>
+      </w:rPr>
+    </w:lvl>
+    <w:lvl w:ilvl="3" w:tplc="04080001" w:tentative="1">
+      <w:start w:val="1"/>
+      <w:numFmt w:val="bullet"/>
+      <w:lvlText w:val=""/>
+      <w:lvlJc w:val="left"/>
+      <w:pPr>
+        <w:ind w:left="2880" w:hanging="360"/>
+      </w:pPr>
+      <w:rPr>
+        <w:rFonts w:ascii="Symbol" w:hAnsi="Symbol" w:hint="default"/>
+      </w:rPr>
+    </w:lvl>
+    <w:lvl w:ilvl="4" w:tplc="04080003" w:tentative="1">
+      <w:start w:val="1"/>
+      <w:numFmt w:val="bullet"/>
+      <w:lvlText w:val="o"/>
+      <w:lvlJc w:val="left"/>
+      <w:pPr>
+        <w:ind w:left="3600" w:hanging="360"/>
+      </w:pPr>
+      <w:rPr>
+        <w:rFonts w:ascii="Courier New" w:hAnsi="Courier New" w:cs="Courier New" w:hint="default"/>
+      </w:rPr>
+    </w:lvl>
+    <w:lvl w:ilvl="5" w:tplc="04080005" w:tentative="1">
+      <w:start w:val="1"/>
+      <w:numFmt w:val="bullet"/>
+      <w:lvlText w:val=""/>
+      <w:lvlJc w:val="left"/>
+      <w:pPr>
+        <w:ind w:left="4320" w:hanging="360"/>
+      </w:pPr>
+      <w:rPr>
+        <w:rFonts w:ascii="Wingdings" w:hAnsi="Wingdings" w:hint="default"/>
+      </w:rPr>
+    </w:lvl>
+    <w:lvl w:ilvl="6" w:tplc="04080001" w:tentative="1">
+      <w:start w:val="1"/>
+      <w:numFmt w:val="bullet"/>
+      <w:lvlText w:val=""/>
+      <w:lvlJc w:val="left"/>
+      <w:pPr>
+        <w:ind w:left="5040" w:hanging="360"/>
+      </w:pPr>
+      <w:rPr>
+        <w:rFonts w:ascii="Symbol" w:hAnsi="Symbol" w:hint="default"/>
+      </w:rPr>
+    </w:lvl>
+    <w:lvl w:ilvl="7" w:tplc="04080003" w:tentative="1">
+      <w:start w:val="1"/>
+      <w:numFmt w:val="bullet"/>
+      <w:lvlText w:val="o"/>
+      <w:lvlJc w:val="left"/>
+      <w:pPr>
+        <w:ind w:left="5760" w:hanging="360"/>
+      </w:pPr>
+      <w:rPr>
+        <w:rFonts w:ascii="Courier New" w:hAnsi="Courier New" w:cs="Courier New" w:hint="default"/>
+      </w:rPr>
+    </w:lvl>
+    <w:lvl w:ilvl="8" w:tplc="04080005" w:tentative="1">
+      <w:start w:val="1"/>
+      <w:numFmt w:val="bullet"/>
+      <w:lvlText w:val=""/>
+      <w:lvlJc w:val="left"/>
+      <w:pPr>
+        <w:ind w:left="6480" w:hanging="360"/>
+      </w:pPr>
+      <w:rPr>
+        <w:rFonts w:ascii="Wingdings" w:hAnsi="Wingdings" w:hint="default"/>
+      </w:rPr>
+    </w:lvl>
+  </w:abstractNum>
+  <w:abstractNum w:abstractNumId="2" w15:restartNumberingAfterBreak="0">
     <w:nsid w:val="272A28AD"/>
     <w:multiLevelType w:val="hybridMultilevel"/>
     <w:tmpl w:val="4C2CBD5C"/>
@@ -3097,7 +3360,7 @@
       </w:rPr>
     </w:lvl>
   </w:abstractNum>
-  <w:abstractNum w:abstractNumId="2" w15:restartNumberingAfterBreak="0">
+  <w:abstractNum w:abstractNumId="3" w15:restartNumberingAfterBreak="0">
     <w:nsid w:val="2FC267FD"/>
     <w:multiLevelType w:val="hybridMultilevel"/>
     <w:tmpl w:val="3580D068"/>
@@ -3210,7 +3473,7 @@
       </w:rPr>
     </w:lvl>
   </w:abstractNum>
-  <w:abstractNum w:abstractNumId="3" w15:restartNumberingAfterBreak="0">
+  <w:abstractNum w:abstractNumId="4" w15:restartNumberingAfterBreak="0">
     <w:nsid w:val="46FB3C45"/>
     <w:multiLevelType w:val="hybridMultilevel"/>
     <w:tmpl w:val="E610B182"/>
@@ -3296,7 +3559,7 @@
       </w:pPr>
     </w:lvl>
   </w:abstractNum>
-  <w:abstractNum w:abstractNumId="4" w15:restartNumberingAfterBreak="0">
+  <w:abstractNum w:abstractNumId="5" w15:restartNumberingAfterBreak="0">
     <w:nsid w:val="6B7F45FE"/>
     <w:multiLevelType w:val="hybridMultilevel"/>
     <w:tmpl w:val="2592BA50"/>
@@ -3409,19 +3672,22 @@
     </w:lvl>
   </w:abstractNum>
   <w:num w:numId="1">
-    <w:abstractNumId w:val="4"/>
+    <w:abstractNumId w:val="5"/>
   </w:num>
   <w:num w:numId="2">
-    <w:abstractNumId w:val="1"/>
+    <w:abstractNumId w:val="2"/>
   </w:num>
   <w:num w:numId="3">
     <w:abstractNumId w:val="0"/>
   </w:num>
   <w:num w:numId="4">
-    <w:abstractNumId w:val="2"/>
+    <w:abstractNumId w:val="3"/>
   </w:num>
   <w:num w:numId="5">
-    <w:abstractNumId w:val="3"/>
+    <w:abstractNumId w:val="4"/>
+  </w:num>
+  <w:num w:numId="6">
+    <w:abstractNumId w:val="1"/>
   </w:num>
 </w:numbering>
 </file>
@@ -3829,6 +4095,7 @@
   <w:style w:type="character" w:default="1" w:styleId="a0">
     <w:name w:val="Default Paragraph Font"/>
     <w:uiPriority w:val="1"/>
+    <w:semiHidden/>
     <w:unhideWhenUsed/>
   </w:style>
   <w:style w:type="table" w:default="1" w:styleId="a1">
@@ -3972,6 +4239,18 @@
     <w:link w:val="a7"/>
     <w:uiPriority w:val="99"/>
     <w:rsid w:val="00087518"/>
+  </w:style>
+  <w:style w:type="character" w:styleId="a8">
+    <w:name w:val="Unresolved Mention"/>
+    <w:basedOn w:val="a0"/>
+    <w:uiPriority w:val="99"/>
+    <w:semiHidden/>
+    <w:unhideWhenUsed/>
+    <w:rsid w:val="00EB4A17"/>
+    <w:rPr>
+      <w:color w:val="605E5C"/>
+      <w:shd w:val="clear" w:color="auto" w:fill="E1DFDD"/>
+    </w:rPr>
   </w:style>
 </w:styles>
 </file>

</xml_diff>

<commit_message>
some notes to check later
</commit_message>
<xml_diff>
--- a/3170033-3170114-3170172.docx
+++ b/3170033-3170114-3170172.docx
@@ -711,7 +711,6 @@
         <w:tab/>
         <w:t>Το μοντέλο τηλεχειριστηρίου με το οποίο επιλέξαμε να εργαστούμε είναι το Τ</w:t>
       </w:r>
-      <w:proofErr w:type="spellStart"/>
       <w:r>
         <w:rPr>
           <w:rFonts w:cstheme="minorHAnsi"/>
@@ -719,14 +718,12 @@
         </w:rPr>
         <w:t>oshiba</w:t>
       </w:r>
-      <w:proofErr w:type="spellEnd"/>
       <w:r>
         <w:rPr>
           <w:rFonts w:cstheme="minorHAnsi"/>
         </w:rPr>
         <w:t xml:space="preserve"> </w:t>
       </w:r>
-      <w:proofErr w:type="spellStart"/>
       <w:r>
         <w:rPr>
           <w:rFonts w:cstheme="minorHAnsi"/>
@@ -734,7 +731,6 @@
         </w:rPr>
         <w:t>wh</w:t>
       </w:r>
-      <w:proofErr w:type="spellEnd"/>
       <w:r>
         <w:rPr>
           <w:rFonts w:cstheme="minorHAnsi"/>
@@ -838,14 +834,27 @@
       <w:r>
         <w:t xml:space="preserve">Εικόνα </w:t>
       </w:r>
-      <w:fldSimple w:instr=" SEQ Εικόνα \* ARABIC ">
-        <w:r>
-          <w:rPr>
-            <w:noProof/>
-          </w:rPr>
-          <w:t>1</w:t>
-        </w:r>
-      </w:fldSimple>
+      <w:r>
+        <w:fldChar w:fldCharType="begin"/>
+      </w:r>
+      <w:r>
+        <w:instrText xml:space="preserve"> SEQ Εικόνα \* ARABIC </w:instrText>
+      </w:r>
+      <w:r>
+        <w:fldChar w:fldCharType="separate"/>
+      </w:r>
+      <w:r>
+        <w:rPr>
+          <w:noProof/>
+        </w:rPr>
+        <w:t>1</w:t>
+      </w:r>
+      <w:r>
+        <w:rPr>
+          <w:noProof/>
+        </w:rPr>
+        <w:fldChar w:fldCharType="end"/>
+      </w:r>
       <w:r>
         <w:t xml:space="preserve">: </w:t>
       </w:r>
@@ -1806,14 +1815,27 @@
       <w:r>
         <w:t xml:space="preserve">Εικόνα </w:t>
       </w:r>
-      <w:fldSimple w:instr=" SEQ Εικόνα \* ARABIC ">
-        <w:r>
-          <w:rPr>
-            <w:noProof/>
-          </w:rPr>
-          <w:t>2</w:t>
-        </w:r>
-      </w:fldSimple>
+      <w:r>
+        <w:fldChar w:fldCharType="begin"/>
+      </w:r>
+      <w:r>
+        <w:instrText xml:space="preserve"> SEQ Εικόνα \* ARABIC </w:instrText>
+      </w:r>
+      <w:r>
+        <w:fldChar w:fldCharType="separate"/>
+      </w:r>
+      <w:r>
+        <w:rPr>
+          <w:noProof/>
+        </w:rPr>
+        <w:t>2</w:t>
+      </w:r>
+      <w:r>
+        <w:rPr>
+          <w:noProof/>
+        </w:rPr>
+        <w:fldChar w:fldCharType="end"/>
+      </w:r>
       <w:r>
         <w:t>: Φύλλο συμμετεχόντων</w:t>
       </w:r>
@@ -1890,14 +1912,27 @@
       <w:r>
         <w:t xml:space="preserve">Εικόνα </w:t>
       </w:r>
-      <w:fldSimple w:instr=" SEQ Εικόνα \* ARABIC ">
-        <w:r>
-          <w:rPr>
-            <w:noProof/>
-          </w:rPr>
-          <w:t>3</w:t>
-        </w:r>
-      </w:fldSimple>
+      <w:r>
+        <w:fldChar w:fldCharType="begin"/>
+      </w:r>
+      <w:r>
+        <w:instrText xml:space="preserve"> SEQ Εικόνα \* ARABIC </w:instrText>
+      </w:r>
+      <w:r>
+        <w:fldChar w:fldCharType="separate"/>
+      </w:r>
+      <w:r>
+        <w:rPr>
+          <w:noProof/>
+        </w:rPr>
+        <w:t>3</w:t>
+      </w:r>
+      <w:r>
+        <w:rPr>
+          <w:noProof/>
+        </w:rPr>
+        <w:fldChar w:fldCharType="end"/>
+      </w:r>
       <w:r>
         <w:t>: Ηλικία των συμμετεχόντων</w:t>
       </w:r>
@@ -1970,16 +2005,35 @@
       <w:r>
         <w:t xml:space="preserve">Εικόνα </w:t>
       </w:r>
-      <w:fldSimple w:instr=" SEQ Εικόνα \* ARABIC ">
-        <w:r>
-          <w:rPr>
-            <w:noProof/>
-          </w:rPr>
-          <w:t>4</w:t>
-        </w:r>
-      </w:fldSimple>
+      <w:r>
+        <w:fldChar w:fldCharType="begin"/>
+      </w:r>
+      <w:r>
+        <w:instrText xml:space="preserve"> SEQ Εικόνα \* ARABIC </w:instrText>
+      </w:r>
+      <w:r>
+        <w:fldChar w:fldCharType="separate"/>
+      </w:r>
+      <w:r>
+        <w:rPr>
+          <w:noProof/>
+        </w:rPr>
+        <w:t>4</w:t>
+      </w:r>
+      <w:r>
+        <w:rPr>
+          <w:noProof/>
+        </w:rPr>
+        <w:fldChar w:fldCharType="end"/>
+      </w:r>
       <w:r>
         <w:t>: Εξοικείωση των συμμετεχόντων με την τεχνολογία γενικότερα</w:t>
+      </w:r>
+      <w:r>
+        <w:t xml:space="preserve"> (1- </w:t>
+      </w:r>
+      <w:r>
+        <w:t>καθόλου έως 5-πάρα πολύ)</w:t>
       </w:r>
     </w:p>
     <w:p>
@@ -2056,16 +2110,32 @@
       <w:r>
         <w:t xml:space="preserve">Εικόνα </w:t>
       </w:r>
-      <w:fldSimple w:instr=" SEQ Εικόνα \* ARABIC ">
-        <w:r>
-          <w:rPr>
-            <w:noProof/>
-          </w:rPr>
-          <w:t>5</w:t>
-        </w:r>
-      </w:fldSimple>
+      <w:r>
+        <w:fldChar w:fldCharType="begin"/>
+      </w:r>
+      <w:r>
+        <w:instrText xml:space="preserve"> SEQ Εικόνα \* ARABIC </w:instrText>
+      </w:r>
+      <w:r>
+        <w:fldChar w:fldCharType="separate"/>
+      </w:r>
+      <w:r>
+        <w:rPr>
+          <w:noProof/>
+        </w:rPr>
+        <w:t>5</w:t>
+      </w:r>
+      <w:r>
+        <w:rPr>
+          <w:noProof/>
+        </w:rPr>
+        <w:fldChar w:fldCharType="end"/>
+      </w:r>
       <w:r>
         <w:t>: Συχνότητα χρήσης του κλιματιστικού</w:t>
+      </w:r>
+      <w:r>
+        <w:t xml:space="preserve"> (1-ποτέ έως 5-πολύ συχνά)</w:t>
       </w:r>
     </w:p>
     <w:p>
@@ -2320,14 +2390,27 @@
       <w:r>
         <w:t xml:space="preserve">Εικόνα </w:t>
       </w:r>
-      <w:fldSimple w:instr=" SEQ Εικόνα \* ARABIC ">
-        <w:r>
-          <w:rPr>
-            <w:noProof/>
-          </w:rPr>
-          <w:t>6</w:t>
-        </w:r>
-      </w:fldSimple>
+      <w:r>
+        <w:fldChar w:fldCharType="begin"/>
+      </w:r>
+      <w:r>
+        <w:instrText xml:space="preserve"> SEQ Εικόνα \* ARABIC </w:instrText>
+      </w:r>
+      <w:r>
+        <w:fldChar w:fldCharType="separate"/>
+      </w:r>
+      <w:r>
+        <w:rPr>
+          <w:noProof/>
+        </w:rPr>
+        <w:t>6</w:t>
+      </w:r>
+      <w:r>
+        <w:rPr>
+          <w:noProof/>
+        </w:rPr>
+        <w:fldChar w:fldCharType="end"/>
+      </w:r>
       <w:r>
         <w:t xml:space="preserve">: Αξιολόγηση εμφάνισης τηλεχειριστηρίου </w:t>
       </w:r>
@@ -2337,7 +2420,6 @@
         </w:rPr>
         <w:t>Τ</w:t>
       </w:r>
-      <w:proofErr w:type="spellStart"/>
       <w:r>
         <w:rPr>
           <w:rFonts w:cstheme="minorHAnsi"/>
@@ -2345,14 +2427,12 @@
         </w:rPr>
         <w:t>oshiba</w:t>
       </w:r>
-      <w:proofErr w:type="spellEnd"/>
       <w:r>
         <w:rPr>
           <w:rFonts w:cstheme="minorHAnsi"/>
         </w:rPr>
         <w:t xml:space="preserve"> </w:t>
       </w:r>
-      <w:proofErr w:type="spellStart"/>
       <w:r>
         <w:rPr>
           <w:rFonts w:cstheme="minorHAnsi"/>
@@ -2360,7 +2440,6 @@
         </w:rPr>
         <w:t>wh</w:t>
       </w:r>
-      <w:proofErr w:type="spellEnd"/>
       <w:r>
         <w:rPr>
           <w:rFonts w:cstheme="minorHAnsi"/>
@@ -2453,34 +2532,42 @@
       <w:pPr>
         <w:pStyle w:val="a5"/>
         <w:jc w:val="center"/>
-        <w:rPr>
-          <w:rFonts w:ascii="Times New Roman" w:eastAsia="Times New Roman" w:hAnsi="Times New Roman" w:cs="Times New Roman"/>
-          <w:sz w:val="24"/>
-          <w:szCs w:val="24"/>
-          <w:lang w:eastAsia="el-GR"/>
-        </w:rPr>
       </w:pPr>
       <w:r>
         <w:t xml:space="preserve">Εικόνα </w:t>
       </w:r>
-      <w:fldSimple w:instr=" SEQ Εικόνα \* ARABIC ">
-        <w:r>
-          <w:rPr>
-            <w:noProof/>
-          </w:rPr>
-          <w:t>7</w:t>
-        </w:r>
-      </w:fldSimple>
+      <w:r>
+        <w:fldChar w:fldCharType="begin"/>
+      </w:r>
+      <w:r>
+        <w:instrText xml:space="preserve"> SEQ Εικόνα \* ARABIC </w:instrText>
+      </w:r>
+      <w:r>
+        <w:fldChar w:fldCharType="separate"/>
+      </w:r>
+      <w:r>
+        <w:rPr>
+          <w:noProof/>
+        </w:rPr>
+        <w:t>7</w:t>
+      </w:r>
+      <w:r>
+        <w:rPr>
+          <w:noProof/>
+        </w:rPr>
+        <w:fldChar w:fldCharType="end"/>
+      </w:r>
       <w:r>
         <w:t xml:space="preserve">: Αξιολόγηση ευχρηστίας τηλεχειριστηρίου </w:t>
       </w:r>
-      <w:proofErr w:type="spellStart"/>
-      <w:r>
-        <w:t>Τoshiba</w:t>
-      </w:r>
-      <w:proofErr w:type="spellEnd"/>
-      <w:r>
-        <w:t xml:space="preserve"> wh-c2ye</w:t>
+      <w:r>
+        <w:t>Τoshiba wh-c2ye</w:t>
+      </w:r>
+      <w:r>
+        <w:t xml:space="preserve"> </w:t>
+      </w:r>
+      <w:r>
+        <w:t>(1- καθόλου έως 5-πάρα πολύ)</w:t>
       </w:r>
     </w:p>
     <w:p>
@@ -2549,34 +2636,42 @@
       <w:pPr>
         <w:pStyle w:val="a5"/>
         <w:jc w:val="center"/>
-        <w:rPr>
-          <w:rFonts w:ascii="Times New Roman" w:eastAsia="Times New Roman" w:hAnsi="Times New Roman" w:cs="Times New Roman"/>
-          <w:sz w:val="24"/>
-          <w:szCs w:val="24"/>
-          <w:lang w:eastAsia="el-GR"/>
-        </w:rPr>
       </w:pPr>
       <w:r>
         <w:t xml:space="preserve">Εικόνα </w:t>
       </w:r>
-      <w:fldSimple w:instr=" SEQ Εικόνα \* ARABIC ">
-        <w:r>
-          <w:rPr>
-            <w:noProof/>
-          </w:rPr>
-          <w:t>8</w:t>
-        </w:r>
-      </w:fldSimple>
+      <w:r>
+        <w:fldChar w:fldCharType="begin"/>
+      </w:r>
+      <w:r>
+        <w:instrText xml:space="preserve"> SEQ Εικόνα \* ARABIC </w:instrText>
+      </w:r>
+      <w:r>
+        <w:fldChar w:fldCharType="separate"/>
+      </w:r>
+      <w:r>
+        <w:rPr>
+          <w:noProof/>
+        </w:rPr>
+        <w:t>8</w:t>
+      </w:r>
+      <w:r>
+        <w:rPr>
+          <w:noProof/>
+        </w:rPr>
+        <w:fldChar w:fldCharType="end"/>
+      </w:r>
       <w:r>
         <w:t xml:space="preserve">: Αξιολόγηση κουμπιών τηλεχειριστηρίου </w:t>
       </w:r>
-      <w:proofErr w:type="spellStart"/>
-      <w:r>
-        <w:t>Τoshiba</w:t>
-      </w:r>
-      <w:proofErr w:type="spellEnd"/>
-      <w:r>
-        <w:t xml:space="preserve"> wh-c2ye</w:t>
+      <w:r>
+        <w:t>Τoshiba wh-c2ye</w:t>
+      </w:r>
+      <w:r>
+        <w:t xml:space="preserve"> </w:t>
+      </w:r>
+      <w:r>
+        <w:t>(1- καθόλου έως 5-πάρα πολύ)</w:t>
       </w:r>
     </w:p>
     <w:p>
@@ -2653,24 +2748,32 @@
       <w:r>
         <w:t xml:space="preserve">Εικόνα </w:t>
       </w:r>
-      <w:fldSimple w:instr=" SEQ Εικόνα \* ARABIC ">
-        <w:r>
-          <w:rPr>
-            <w:noProof/>
-          </w:rPr>
-          <w:t>9</w:t>
-        </w:r>
-      </w:fldSimple>
+      <w:r>
+        <w:fldChar w:fldCharType="begin"/>
+      </w:r>
+      <w:r>
+        <w:instrText xml:space="preserve"> SEQ Εικόνα \* ARABIC </w:instrText>
+      </w:r>
+      <w:r>
+        <w:fldChar w:fldCharType="separate"/>
+      </w:r>
+      <w:r>
+        <w:rPr>
+          <w:noProof/>
+        </w:rPr>
+        <w:t>9</w:t>
+      </w:r>
+      <w:r>
+        <w:rPr>
+          <w:noProof/>
+        </w:rPr>
+        <w:fldChar w:fldCharType="end"/>
+      </w:r>
       <w:r>
         <w:t xml:space="preserve">: Αξιολόγηση διάφορων χαρακτηριστικών του τηλεχειριστηρίου </w:t>
       </w:r>
-      <w:proofErr w:type="spellStart"/>
-      <w:r>
-        <w:t>Τoshiba</w:t>
-      </w:r>
-      <w:proofErr w:type="spellEnd"/>
-      <w:r>
-        <w:t xml:space="preserve"> wh-c2ye</w:t>
+      <w:r>
+        <w:t>Τoshiba wh-c2ye</w:t>
       </w:r>
     </w:p>
     <w:p>
@@ -2745,17 +2848,42 @@
       <w:r>
         <w:t xml:space="preserve">Εικόνα </w:t>
       </w:r>
-      <w:fldSimple w:instr=" SEQ Εικόνα \* ARABIC ">
-        <w:r>
-          <w:rPr>
-            <w:noProof/>
-          </w:rPr>
-          <w:t>10</w:t>
-        </w:r>
-      </w:fldSimple>
+      <w:r>
+        <w:fldChar w:fldCharType="begin"/>
+      </w:r>
+      <w:r>
+        <w:instrText xml:space="preserve"> SEQ Εικόνα \* ARABIC </w:instrText>
+      </w:r>
+      <w:r>
+        <w:fldChar w:fldCharType="separate"/>
+      </w:r>
+      <w:r>
+        <w:rPr>
+          <w:noProof/>
+        </w:rPr>
+        <w:t>10</w:t>
+      </w:r>
+      <w:r>
+        <w:rPr>
+          <w:noProof/>
+        </w:rPr>
+        <w:fldChar w:fldCharType="end"/>
+      </w:r>
       <w:r>
         <w:t>: Λειτουργίες του κλιματιστικού που χρησιμοποιούν συχνότερα οι συμμετέχοντες</w:t>
       </w:r>
+      <w:r>
+        <w:t xml:space="preserve"> </w:t>
+      </w:r>
+    </w:p>
+    <w:p>
+      <w:pPr>
+        <w:pStyle w:val="a5"/>
+        <w:jc w:val="center"/>
+      </w:pPr>
+      <w:r>
+        <w:t>(Σημείωση: το ποσοστό 18,5% των απαντήσεων που στο παραπάνω διάγραμμα φαίνεται χωρίς όνομα, αντιστοιχεί στη λειτουργία θερμοστάτη και συνυπολογίζεται μαζί με το ποσοστό 4,6%)</w:t>
+      </w:r>
     </w:p>
     <w:p>
       <w:pPr>
@@ -2788,7 +2916,6 @@
         <w:rPr>
           <w:lang w:eastAsia="el-GR"/>
         </w:rPr>
-        <w:lastRenderedPageBreak/>
         <w:t>Με τις υπόλοιπες ερωτήσεις του ερωτηματολογίου, πήραμε τα εξής αποτελέσματα:</w:t>
       </w:r>
     </w:p>
@@ -2901,6 +3028,21 @@
           <w:rStyle w:val="freebirdanalyticsviewquestiontitle"/>
         </w:rPr>
         <w:t>μετακίνησης περσίδας (LOUVER)</w:t>
+      </w:r>
+      <w:r>
+        <w:rPr>
+          <w:rStyle w:val="freebirdanalyticsviewquestiontitle"/>
+        </w:rPr>
+        <w:t xml:space="preserve"> </w:t>
+      </w:r>
+      <w:r>
+        <w:rPr>
+          <w:rStyle w:val="freebirdanalyticsviewquestiontitle"/>
+          <w:b/>
+          <w:bCs/>
+          <w:color w:val="FF0000"/>
+        </w:rPr>
+        <w:t>(σίγουρα?)</w:t>
       </w:r>
     </w:p>
     <w:p>
@@ -3311,8 +3453,281 @@
       <w:pPr>
         <w:rPr>
           <w:rFonts w:cstheme="minorHAnsi"/>
-        </w:rPr>
-      </w:pPr>
+          <w:color w:val="FF0000"/>
+        </w:rPr>
+      </w:pPr>
+      <w:r>
+        <w:rPr>
+          <w:rFonts w:cstheme="minorHAnsi"/>
+          <w:color w:val="FF0000"/>
+        </w:rPr>
+        <w:t xml:space="preserve">(θα έλεγα να προσθέσουμε </w:t>
+      </w:r>
+      <w:r>
+        <w:rPr>
+          <w:rFonts w:cstheme="minorHAnsi"/>
+          <w:color w:val="FF0000"/>
+        </w:rPr>
+        <w:t>και εικόνες των βασικών οθονών, για να</w:t>
+      </w:r>
+      <w:r>
+        <w:rPr>
+          <w:rFonts w:cstheme="minorHAnsi"/>
+          <w:color w:val="FF0000"/>
+        </w:rPr>
+        <w:t xml:space="preserve"> μπορεί να δει τα πρωτότυπα χωρίς</w:t>
+      </w:r>
+      <w:r>
+        <w:rPr>
+          <w:rFonts w:cstheme="minorHAnsi"/>
+          <w:color w:val="FF0000"/>
+        </w:rPr>
+        <w:t xml:space="preserve"> να </w:t>
+      </w:r>
+      <w:r>
+        <w:rPr>
+          <w:rFonts w:cstheme="minorHAnsi"/>
+          <w:color w:val="FF0000"/>
+        </w:rPr>
+        <w:t>χρειάζεται</w:t>
+      </w:r>
+      <w:r>
+        <w:rPr>
+          <w:rFonts w:cstheme="minorHAnsi"/>
+          <w:color w:val="FF0000"/>
+        </w:rPr>
+        <w:t xml:space="preserve"> να μπαίνει στο </w:t>
+      </w:r>
+      <w:r>
+        <w:rPr>
+          <w:rFonts w:cstheme="minorHAnsi"/>
+          <w:color w:val="FF0000"/>
+          <w:lang w:val="en-US"/>
+        </w:rPr>
+        <w:t>figma</w:t>
+      </w:r>
+      <w:r>
+        <w:rPr>
+          <w:rFonts w:cstheme="minorHAnsi"/>
+          <w:color w:val="FF0000"/>
+        </w:rPr>
+        <w:t xml:space="preserve"> κάθε φορά) π.χ.:</w:t>
+      </w:r>
+    </w:p>
+    <w:p>
+      <w:pPr>
+        <w:jc w:val="center"/>
+        <w:rPr>
+          <w:rFonts w:cstheme="minorHAnsi"/>
+        </w:rPr>
+      </w:pPr>
+      <w:r>
+        <w:rPr>
+          <w:rFonts w:cstheme="minorHAnsi"/>
+          <w:noProof/>
+        </w:rPr>
+        <w:lastRenderedPageBreak/>
+        <w:drawing>
+          <wp:inline distT="0" distB="0" distL="0" distR="0" wp14:anchorId="1F544E70" wp14:editId="4EB70E1C">
+            <wp:extent cx="1234440" cy="1649387"/>
+            <wp:effectExtent l="0" t="0" r="3810" b="8255"/>
+            <wp:docPr id="28" name="Εικόνα 28"/>
+            <wp:cNvGraphicFramePr>
+              <a:graphicFrameLocks xmlns:a="http://schemas.openxmlformats.org/drawingml/2006/main" noChangeAspect="1"/>
+            </wp:cNvGraphicFramePr>
+            <a:graphic xmlns:a="http://schemas.openxmlformats.org/drawingml/2006/main">
+              <a:graphicData uri="http://schemas.openxmlformats.org/drawingml/2006/picture">
+                <pic:pic xmlns:pic="http://schemas.openxmlformats.org/drawingml/2006/picture">
+                  <pic:nvPicPr>
+                    <pic:cNvPr id="28" name="Screenshot (3416).png"/>
+                    <pic:cNvPicPr/>
+                  </pic:nvPicPr>
+                  <pic:blipFill>
+                    <a:blip r:embed="rId23" cstate="print">
+                      <a:extLst>
+                        <a:ext uri="{28A0092B-C50C-407E-A947-70E740481C1C}">
+                          <a14:useLocalDpi xmlns:a14="http://schemas.microsoft.com/office/drawing/2010/main" val="0"/>
+                        </a:ext>
+                      </a:extLst>
+                    </a:blip>
+                    <a:stretch>
+                      <a:fillRect/>
+                    </a:stretch>
+                  </pic:blipFill>
+                  <pic:spPr>
+                    <a:xfrm>
+                      <a:off x="0" y="0"/>
+                      <a:ext cx="1260371" cy="1684034"/>
+                    </a:xfrm>
+                    <a:prstGeom prst="rect">
+                      <a:avLst/>
+                    </a:prstGeom>
+                  </pic:spPr>
+                </pic:pic>
+              </a:graphicData>
+            </a:graphic>
+          </wp:inline>
+        </w:drawing>
+      </w:r>
+      <w:r>
+        <w:rPr>
+          <w:rFonts w:cstheme="minorHAnsi"/>
+        </w:rPr>
+        <w:t xml:space="preserve"> </w:t>
+      </w:r>
+      <w:r>
+        <w:rPr>
+          <w:rFonts w:cstheme="minorHAnsi"/>
+          <w:noProof/>
+        </w:rPr>
+        <w:drawing>
+          <wp:inline distT="0" distB="0" distL="0" distR="0" wp14:anchorId="48017249" wp14:editId="049DEFE5">
+            <wp:extent cx="1237372" cy="1649730"/>
+            <wp:effectExtent l="0" t="0" r="1270" b="7620"/>
+            <wp:docPr id="29" name="Εικόνα 29" descr="Εικόνα που περιέχει κείμενο&#10;&#10;Περιγραφή που δημιουργήθηκε αυτόματα"/>
+            <wp:cNvGraphicFramePr>
+              <a:graphicFrameLocks xmlns:a="http://schemas.openxmlformats.org/drawingml/2006/main" noChangeAspect="1"/>
+            </wp:cNvGraphicFramePr>
+            <a:graphic xmlns:a="http://schemas.openxmlformats.org/drawingml/2006/main">
+              <a:graphicData uri="http://schemas.openxmlformats.org/drawingml/2006/picture">
+                <pic:pic xmlns:pic="http://schemas.openxmlformats.org/drawingml/2006/picture">
+                  <pic:nvPicPr>
+                    <pic:cNvPr id="29" name="Screenshot (3418).png"/>
+                    <pic:cNvPicPr/>
+                  </pic:nvPicPr>
+                  <pic:blipFill>
+                    <a:blip r:embed="rId24" cstate="print">
+                      <a:extLst>
+                        <a:ext uri="{28A0092B-C50C-407E-A947-70E740481C1C}">
+                          <a14:useLocalDpi xmlns:a14="http://schemas.microsoft.com/office/drawing/2010/main" val="0"/>
+                        </a:ext>
+                      </a:extLst>
+                    </a:blip>
+                    <a:stretch>
+                      <a:fillRect/>
+                    </a:stretch>
+                  </pic:blipFill>
+                  <pic:spPr>
+                    <a:xfrm>
+                      <a:off x="0" y="0"/>
+                      <a:ext cx="1256629" cy="1675405"/>
+                    </a:xfrm>
+                    <a:prstGeom prst="rect">
+                      <a:avLst/>
+                    </a:prstGeom>
+                  </pic:spPr>
+                </pic:pic>
+              </a:graphicData>
+            </a:graphic>
+          </wp:inline>
+        </w:drawing>
+      </w:r>
+      <w:r>
+        <w:rPr>
+          <w:rFonts w:cstheme="minorHAnsi"/>
+        </w:rPr>
+        <w:t xml:space="preserve"> </w:t>
+      </w:r>
+      <w:r>
+        <w:rPr>
+          <w:rFonts w:cstheme="minorHAnsi"/>
+          <w:noProof/>
+        </w:rPr>
+        <w:drawing>
+          <wp:inline distT="0" distB="0" distL="0" distR="0" wp14:anchorId="68964081" wp14:editId="7A3DF59E">
+            <wp:extent cx="1253490" cy="1652506"/>
+            <wp:effectExtent l="0" t="0" r="3810" b="5080"/>
+            <wp:docPr id="33" name="Εικόνα 33" descr="Εικόνα που περιέχει κείμενο&#10;&#10;Περιγραφή που δημιουργήθηκε αυτόματα"/>
+            <wp:cNvGraphicFramePr>
+              <a:graphicFrameLocks xmlns:a="http://schemas.openxmlformats.org/drawingml/2006/main" noChangeAspect="1"/>
+            </wp:cNvGraphicFramePr>
+            <a:graphic xmlns:a="http://schemas.openxmlformats.org/drawingml/2006/main">
+              <a:graphicData uri="http://schemas.openxmlformats.org/drawingml/2006/picture">
+                <pic:pic xmlns:pic="http://schemas.openxmlformats.org/drawingml/2006/picture">
+                  <pic:nvPicPr>
+                    <pic:cNvPr id="33" name="Screenshot (3419).png"/>
+                    <pic:cNvPicPr/>
+                  </pic:nvPicPr>
+                  <pic:blipFill>
+                    <a:blip r:embed="rId25" cstate="print">
+                      <a:extLst>
+                        <a:ext uri="{28A0092B-C50C-407E-A947-70E740481C1C}">
+                          <a14:useLocalDpi xmlns:a14="http://schemas.microsoft.com/office/drawing/2010/main" val="0"/>
+                        </a:ext>
+                      </a:extLst>
+                    </a:blip>
+                    <a:stretch>
+                      <a:fillRect/>
+                    </a:stretch>
+                  </pic:blipFill>
+                  <pic:spPr>
+                    <a:xfrm>
+                      <a:off x="0" y="0"/>
+                      <a:ext cx="1266181" cy="1669236"/>
+                    </a:xfrm>
+                    <a:prstGeom prst="rect">
+                      <a:avLst/>
+                    </a:prstGeom>
+                  </pic:spPr>
+                </pic:pic>
+              </a:graphicData>
+            </a:graphic>
+          </wp:inline>
+        </w:drawing>
+      </w:r>
+      <w:r>
+        <w:rPr>
+          <w:rFonts w:cstheme="minorHAnsi"/>
+        </w:rPr>
+        <w:t xml:space="preserve"> </w:t>
+      </w:r>
+      <w:r>
+        <w:rPr>
+          <w:rFonts w:cstheme="minorHAnsi"/>
+          <w:noProof/>
+        </w:rPr>
+        <w:drawing>
+          <wp:inline distT="0" distB="0" distL="0" distR="0" wp14:anchorId="088E95E1" wp14:editId="3C8D2C6E">
+            <wp:extent cx="1250873" cy="1654175"/>
+            <wp:effectExtent l="0" t="0" r="6985" b="3175"/>
+            <wp:docPr id="32" name="Εικόνα 32" descr="Εικόνα που περιέχει κείμενο&#10;&#10;Περιγραφή που δημιουργήθηκε αυτόματα"/>
+            <wp:cNvGraphicFramePr>
+              <a:graphicFrameLocks xmlns:a="http://schemas.openxmlformats.org/drawingml/2006/main" noChangeAspect="1"/>
+            </wp:cNvGraphicFramePr>
+            <a:graphic xmlns:a="http://schemas.openxmlformats.org/drawingml/2006/main">
+              <a:graphicData uri="http://schemas.openxmlformats.org/drawingml/2006/picture">
+                <pic:pic xmlns:pic="http://schemas.openxmlformats.org/drawingml/2006/picture">
+                  <pic:nvPicPr>
+                    <pic:cNvPr id="32" name="Screenshot (3425).png"/>
+                    <pic:cNvPicPr/>
+                  </pic:nvPicPr>
+                  <pic:blipFill>
+                    <a:blip r:embed="rId26" cstate="print">
+                      <a:extLst>
+                        <a:ext uri="{28A0092B-C50C-407E-A947-70E740481C1C}">
+                          <a14:useLocalDpi xmlns:a14="http://schemas.microsoft.com/office/drawing/2010/main" val="0"/>
+                        </a:ext>
+                      </a:extLst>
+                    </a:blip>
+                    <a:stretch>
+                      <a:fillRect/>
+                    </a:stretch>
+                  </pic:blipFill>
+                  <pic:spPr>
+                    <a:xfrm>
+                      <a:off x="0" y="0"/>
+                      <a:ext cx="1274267" cy="1685112"/>
+                    </a:xfrm>
+                    <a:prstGeom prst="rect">
+                      <a:avLst/>
+                    </a:prstGeom>
+                  </pic:spPr>
+                </pic:pic>
+              </a:graphicData>
+            </a:graphic>
+          </wp:inline>
+        </w:drawing>
+      </w:r>
     </w:p>
     <w:p>
       <w:pPr>
@@ -3374,7 +3789,7 @@
         </w:rPr>
         <w:t xml:space="preserve"> (</w:t>
       </w:r>
-      <w:hyperlink r:id="rId23" w:history="1">
+      <w:hyperlink r:id="rId27" w:history="1">
         <w:r>
           <w:rPr>
             <w:rStyle w:val="-"/>
@@ -3452,7 +3867,6 @@
         <w:t>Το ερωτηματολόγιο συμπλήρωσαν 117 άτομα όλων των ηλικιακών ομάδων.</w:t>
       </w:r>
     </w:p>
-    <w:p/>
     <w:p/>
     <w:p>
       <w:pPr>
@@ -3513,327 +3927,6 @@
                 <pic:pic xmlns:pic="http://schemas.openxmlformats.org/drawingml/2006/picture">
                   <pic:nvPicPr>
                     <pic:cNvPr id="0" name="Picture 1"/>
-                    <pic:cNvPicPr>
-                      <a:picLocks noChangeAspect="1" noChangeArrowheads="1"/>
-                    </pic:cNvPicPr>
-                  </pic:nvPicPr>
-                  <pic:blipFill>
-                    <a:blip r:embed="rId24" cstate="print">
-                      <a:extLst>
-                        <a:ext uri="{28A0092B-C50C-407E-A947-70E740481C1C}">
-                          <a14:useLocalDpi xmlns:a14="http://schemas.microsoft.com/office/drawing/2010/main" val="0"/>
-                        </a:ext>
-                      </a:extLst>
-                    </a:blip>
-                    <a:srcRect/>
-                    <a:stretch>
-                      <a:fillRect/>
-                    </a:stretch>
-                  </pic:blipFill>
-                  <pic:spPr bwMode="auto">
-                    <a:xfrm>
-                      <a:off x="0" y="0"/>
-                      <a:ext cx="5274310" cy="2508250"/>
-                    </a:xfrm>
-                    <a:prstGeom prst="rect">
-                      <a:avLst/>
-                    </a:prstGeom>
-                    <a:noFill/>
-                    <a:ln>
-                      <a:noFill/>
-                    </a:ln>
-                  </pic:spPr>
-                </pic:pic>
-              </a:graphicData>
-            </a:graphic>
-          </wp:inline>
-        </w:drawing>
-      </w:r>
-    </w:p>
-    <w:p>
-      <w:pPr>
-        <w:pStyle w:val="a5"/>
-        <w:jc w:val="center"/>
-      </w:pPr>
-      <w:r>
-        <w:t xml:space="preserve">Εικόνα </w:t>
-      </w:r>
-      <w:fldSimple w:instr=" SEQ Εικόνα \* ARABIC ">
-        <w:r>
-          <w:rPr>
-            <w:noProof/>
-          </w:rPr>
-          <w:t>11</w:t>
-        </w:r>
-      </w:fldSimple>
-      <w:r>
-        <w:t>: Αξιολόγηση αισθητικής της αρχικής οθόνης του 1ου πρωτοτύπου</w:t>
-      </w:r>
-    </w:p>
-    <w:p>
-      <w:pPr>
-        <w:keepNext/>
-        <w:spacing w:after="0" w:line="240" w:lineRule="auto"/>
-        <w:jc w:val="center"/>
-      </w:pPr>
-      <w:r>
-        <w:rPr>
-          <w:noProof/>
-        </w:rPr>
-        <w:drawing>
-          <wp:inline distT="0" distB="0" distL="0" distR="0" wp14:anchorId="65D883E1" wp14:editId="255EE5B1">
-            <wp:extent cx="5274310" cy="2220595"/>
-            <wp:effectExtent l="0" t="0" r="2540" b="8255"/>
-            <wp:docPr id="10" name="Εικόνα 10"/>
-            <wp:cNvGraphicFramePr>
-              <a:graphicFrameLocks xmlns:a="http://schemas.openxmlformats.org/drawingml/2006/main" noChangeAspect="1"/>
-            </wp:cNvGraphicFramePr>
-            <a:graphic xmlns:a="http://schemas.openxmlformats.org/drawingml/2006/main">
-              <a:graphicData uri="http://schemas.openxmlformats.org/drawingml/2006/picture">
-                <pic:pic xmlns:pic="http://schemas.openxmlformats.org/drawingml/2006/picture">
-                  <pic:nvPicPr>
-                    <pic:cNvPr id="0" name="Picture 3"/>
-                    <pic:cNvPicPr>
-                      <a:picLocks noChangeAspect="1" noChangeArrowheads="1"/>
-                    </pic:cNvPicPr>
-                  </pic:nvPicPr>
-                  <pic:blipFill>
-                    <a:blip r:embed="rId25" cstate="print">
-                      <a:extLst>
-                        <a:ext uri="{28A0092B-C50C-407E-A947-70E740481C1C}">
-                          <a14:useLocalDpi xmlns:a14="http://schemas.microsoft.com/office/drawing/2010/main" val="0"/>
-                        </a:ext>
-                      </a:extLst>
-                    </a:blip>
-                    <a:srcRect/>
-                    <a:stretch>
-                      <a:fillRect/>
-                    </a:stretch>
-                  </pic:blipFill>
-                  <pic:spPr bwMode="auto">
-                    <a:xfrm>
-                      <a:off x="0" y="0"/>
-                      <a:ext cx="5274310" cy="2220595"/>
-                    </a:xfrm>
-                    <a:prstGeom prst="rect">
-                      <a:avLst/>
-                    </a:prstGeom>
-                    <a:noFill/>
-                    <a:ln>
-                      <a:noFill/>
-                    </a:ln>
-                  </pic:spPr>
-                </pic:pic>
-              </a:graphicData>
-            </a:graphic>
-          </wp:inline>
-        </w:drawing>
-      </w:r>
-    </w:p>
-    <w:p>
-      <w:pPr>
-        <w:pStyle w:val="a5"/>
-        <w:jc w:val="center"/>
-      </w:pPr>
-      <w:r>
-        <w:t xml:space="preserve">Εικόνα </w:t>
-      </w:r>
-      <w:fldSimple w:instr=" SEQ Εικόνα \* ARABIC ">
-        <w:r>
-          <w:rPr>
-            <w:noProof/>
-          </w:rPr>
-          <w:t>12</w:t>
-        </w:r>
-      </w:fldSimple>
-      <w:r>
-        <w:t>: Αξιολόγηση κουμπιών 1ου πρωτοτύπου</w:t>
-      </w:r>
-    </w:p>
-    <w:p>
-      <w:pPr>
-        <w:keepNext/>
-        <w:spacing w:after="0" w:line="240" w:lineRule="auto"/>
-      </w:pPr>
-      <w:r>
-        <w:rPr>
-          <w:noProof/>
-          <w:lang w:eastAsia="el-GR"/>
-        </w:rPr>
-        <w:lastRenderedPageBreak/>
-        <w:drawing>
-          <wp:inline distT="0" distB="0" distL="0" distR="0" wp14:anchorId="7A2BC009" wp14:editId="0E9F7CA0">
-            <wp:extent cx="5274310" cy="2508250"/>
-            <wp:effectExtent l="0" t="0" r="2540" b="6350"/>
-            <wp:docPr id="11" name="Εικόνα 11"/>
-            <wp:cNvGraphicFramePr>
-              <a:graphicFrameLocks xmlns:a="http://schemas.openxmlformats.org/drawingml/2006/main" noChangeAspect="1"/>
-            </wp:cNvGraphicFramePr>
-            <a:graphic xmlns:a="http://schemas.openxmlformats.org/drawingml/2006/main">
-              <a:graphicData uri="http://schemas.openxmlformats.org/drawingml/2006/picture">
-                <pic:pic xmlns:pic="http://schemas.openxmlformats.org/drawingml/2006/picture">
-                  <pic:nvPicPr>
-                    <pic:cNvPr id="0" name="Picture 5"/>
-                    <pic:cNvPicPr>
-                      <a:picLocks noChangeAspect="1" noChangeArrowheads="1"/>
-                    </pic:cNvPicPr>
-                  </pic:nvPicPr>
-                  <pic:blipFill>
-                    <a:blip r:embed="rId26" cstate="print">
-                      <a:extLst>
-                        <a:ext uri="{28A0092B-C50C-407E-A947-70E740481C1C}">
-                          <a14:useLocalDpi xmlns:a14="http://schemas.microsoft.com/office/drawing/2010/main" val="0"/>
-                        </a:ext>
-                      </a:extLst>
-                    </a:blip>
-                    <a:srcRect/>
-                    <a:stretch>
-                      <a:fillRect/>
-                    </a:stretch>
-                  </pic:blipFill>
-                  <pic:spPr bwMode="auto">
-                    <a:xfrm>
-                      <a:off x="0" y="0"/>
-                      <a:ext cx="5274310" cy="2508250"/>
-                    </a:xfrm>
-                    <a:prstGeom prst="rect">
-                      <a:avLst/>
-                    </a:prstGeom>
-                    <a:noFill/>
-                    <a:ln>
-                      <a:noFill/>
-                    </a:ln>
-                  </pic:spPr>
-                </pic:pic>
-              </a:graphicData>
-            </a:graphic>
-          </wp:inline>
-        </w:drawing>
-      </w:r>
-    </w:p>
-    <w:p>
-      <w:pPr>
-        <w:pStyle w:val="a5"/>
-        <w:jc w:val="center"/>
-      </w:pPr>
-      <w:r>
-        <w:t xml:space="preserve">Εικόνα </w:t>
-      </w:r>
-      <w:fldSimple w:instr=" SEQ Εικόνα \* ARABIC ">
-        <w:r>
-          <w:rPr>
-            <w:noProof/>
-          </w:rPr>
-          <w:t>13</w:t>
-        </w:r>
-      </w:fldSimple>
-      <w:r>
-        <w:t>: Αξιολόγηση εικονιδίων 1ου πρωτοτύπου</w:t>
-      </w:r>
-    </w:p>
-    <w:p>
-      <w:pPr>
-        <w:keepNext/>
-        <w:spacing w:after="0" w:line="240" w:lineRule="auto"/>
-      </w:pPr>
-      <w:r>
-        <w:rPr>
-          <w:noProof/>
-          <w:lang w:eastAsia="el-GR"/>
-        </w:rPr>
-        <w:drawing>
-          <wp:inline distT="0" distB="0" distL="0" distR="0" wp14:anchorId="52967B69" wp14:editId="6D1F2878">
-            <wp:extent cx="5274310" cy="2508250"/>
-            <wp:effectExtent l="0" t="0" r="2540" b="6350"/>
-            <wp:docPr id="12" name="Εικόνα 12"/>
-            <wp:cNvGraphicFramePr>
-              <a:graphicFrameLocks xmlns:a="http://schemas.openxmlformats.org/drawingml/2006/main" noChangeAspect="1"/>
-            </wp:cNvGraphicFramePr>
-            <a:graphic xmlns:a="http://schemas.openxmlformats.org/drawingml/2006/main">
-              <a:graphicData uri="http://schemas.openxmlformats.org/drawingml/2006/picture">
-                <pic:pic xmlns:pic="http://schemas.openxmlformats.org/drawingml/2006/picture">
-                  <pic:nvPicPr>
-                    <pic:cNvPr id="0" name="Picture 7"/>
-                    <pic:cNvPicPr>
-                      <a:picLocks noChangeAspect="1" noChangeArrowheads="1"/>
-                    </pic:cNvPicPr>
-                  </pic:nvPicPr>
-                  <pic:blipFill>
-                    <a:blip r:embed="rId27" cstate="print">
-                      <a:extLst>
-                        <a:ext uri="{28A0092B-C50C-407E-A947-70E740481C1C}">
-                          <a14:useLocalDpi xmlns:a14="http://schemas.microsoft.com/office/drawing/2010/main" val="0"/>
-                        </a:ext>
-                      </a:extLst>
-                    </a:blip>
-                    <a:srcRect/>
-                    <a:stretch>
-                      <a:fillRect/>
-                    </a:stretch>
-                  </pic:blipFill>
-                  <pic:spPr bwMode="auto">
-                    <a:xfrm>
-                      <a:off x="0" y="0"/>
-                      <a:ext cx="5274310" cy="2508250"/>
-                    </a:xfrm>
-                    <a:prstGeom prst="rect">
-                      <a:avLst/>
-                    </a:prstGeom>
-                    <a:noFill/>
-                    <a:ln>
-                      <a:noFill/>
-                    </a:ln>
-                  </pic:spPr>
-                </pic:pic>
-              </a:graphicData>
-            </a:graphic>
-          </wp:inline>
-        </w:drawing>
-      </w:r>
-    </w:p>
-    <w:p>
-      <w:pPr>
-        <w:pStyle w:val="a5"/>
-        <w:jc w:val="center"/>
-      </w:pPr>
-      <w:r>
-        <w:t xml:space="preserve">Εικόνα </w:t>
-      </w:r>
-      <w:fldSimple w:instr=" SEQ Εικόνα \* ARABIC ">
-        <w:r>
-          <w:rPr>
-            <w:noProof/>
-          </w:rPr>
-          <w:t>14</w:t>
-        </w:r>
-      </w:fldSimple>
-      <w:r>
-        <w:t>: Αξιολόγηση παρουσίασης των λειτουργιών του 1ου πρωτοτύπου</w:t>
-      </w:r>
-    </w:p>
-    <w:p>
-      <w:pPr>
-        <w:keepNext/>
-        <w:spacing w:after="0" w:line="240" w:lineRule="auto"/>
-      </w:pPr>
-      <w:r>
-        <w:rPr>
-          <w:noProof/>
-          <w:lang w:eastAsia="el-GR"/>
-        </w:rPr>
-        <w:drawing>
-          <wp:inline distT="0" distB="0" distL="0" distR="0" wp14:anchorId="24FE23E8" wp14:editId="6F634313">
-            <wp:extent cx="5274310" cy="2508250"/>
-            <wp:effectExtent l="0" t="0" r="2540" b="6350"/>
-            <wp:docPr id="13" name="Εικόνα 13"/>
-            <wp:cNvGraphicFramePr>
-              <a:graphicFrameLocks xmlns:a="http://schemas.openxmlformats.org/drawingml/2006/main" noChangeAspect="1"/>
-            </wp:cNvGraphicFramePr>
-            <a:graphic xmlns:a="http://schemas.openxmlformats.org/drawingml/2006/main">
-              <a:graphicData uri="http://schemas.openxmlformats.org/drawingml/2006/picture">
-                <pic:pic xmlns:pic="http://schemas.openxmlformats.org/drawingml/2006/picture">
-                  <pic:nvPicPr>
-                    <pic:cNvPr id="0" name="Picture 9"/>
                     <pic:cNvPicPr>
                       <a:picLocks noChangeAspect="1" noChangeArrowheads="1"/>
                     </pic:cNvPicPr>
@@ -3879,72 +3972,50 @@
       <w:r>
         <w:t xml:space="preserve">Εικόνα </w:t>
       </w:r>
-      <w:fldSimple w:instr=" SEQ Εικόνα \* ARABIC ">
-        <w:r>
-          <w:rPr>
-            <w:noProof/>
-          </w:rPr>
-          <w:t>15</w:t>
-        </w:r>
-      </w:fldSimple>
-      <w:r>
-        <w:t>: Συνολική αξιολόγηση του 1ου πρωτοτύπου</w:t>
-      </w:r>
-    </w:p>
-    <w:p/>
-    <w:p>
-      <w:pPr>
-        <w:rPr>
-          <w:b/>
-          <w:bCs/>
-          <w:sz w:val="24"/>
-          <w:szCs w:val="24"/>
-        </w:rPr>
-      </w:pPr>
-      <w:r>
-        <w:rPr>
-          <w:b/>
-          <w:bCs/>
-          <w:sz w:val="24"/>
-          <w:szCs w:val="24"/>
-        </w:rPr>
-        <w:t>1.</w:t>
-      </w:r>
-      <w:r>
-        <w:rPr>
-          <w:b/>
-          <w:bCs/>
-          <w:sz w:val="24"/>
-          <w:szCs w:val="24"/>
-        </w:rPr>
-        <w:t>4</w:t>
-      </w:r>
-      <w:r>
-        <w:rPr>
-          <w:b/>
-          <w:bCs/>
-          <w:sz w:val="24"/>
-          <w:szCs w:val="24"/>
-        </w:rPr>
-        <w:t>.1.2 Πρωτότυπο 2</w:t>
+      <w:r>
+        <w:fldChar w:fldCharType="begin"/>
+      </w:r>
+      <w:r>
+        <w:instrText xml:space="preserve"> SEQ Εικόνα \* ARABIC </w:instrText>
+      </w:r>
+      <w:r>
+        <w:fldChar w:fldCharType="separate"/>
+      </w:r>
+      <w:r>
+        <w:rPr>
+          <w:noProof/>
+        </w:rPr>
+        <w:t>11</w:t>
+      </w:r>
+      <w:r>
+        <w:rPr>
+          <w:noProof/>
+        </w:rPr>
+        <w:fldChar w:fldCharType="end"/>
+      </w:r>
+      <w:r>
+        <w:t>: Αξιολόγηση αισθητικής της αρχικής οθόνης του 1ου πρωτοτύπου</w:t>
+      </w:r>
+      <w:r>
+        <w:t xml:space="preserve"> (1-πολύ κακή έως 5-πολύ καλή)</w:t>
       </w:r>
     </w:p>
     <w:p>
       <w:pPr>
         <w:keepNext/>
         <w:spacing w:after="0" w:line="240" w:lineRule="auto"/>
+        <w:jc w:val="center"/>
       </w:pPr>
       <w:r>
         <w:rPr>
           <w:noProof/>
-          <w:lang w:eastAsia="el-GR"/>
         </w:rPr>
         <w:lastRenderedPageBreak/>
         <w:drawing>
-          <wp:inline distT="0" distB="0" distL="0" distR="0" wp14:anchorId="15DC6266" wp14:editId="7D5D770B">
-            <wp:extent cx="5274310" cy="2508250"/>
-            <wp:effectExtent l="0" t="0" r="2540" b="6350"/>
-            <wp:docPr id="16" name="Εικόνα 16"/>
+          <wp:inline distT="0" distB="0" distL="0" distR="0" wp14:anchorId="65D883E1" wp14:editId="255EE5B1">
+            <wp:extent cx="5274310" cy="2220595"/>
+            <wp:effectExtent l="0" t="0" r="2540" b="8255"/>
+            <wp:docPr id="10" name="Εικόνα 10"/>
             <wp:cNvGraphicFramePr>
               <a:graphicFrameLocks xmlns:a="http://schemas.openxmlformats.org/drawingml/2006/main" noChangeAspect="1"/>
             </wp:cNvGraphicFramePr>
@@ -3952,13 +4023,106 @@
               <a:graphicData uri="http://schemas.openxmlformats.org/drawingml/2006/picture">
                 <pic:pic xmlns:pic="http://schemas.openxmlformats.org/drawingml/2006/picture">
                   <pic:nvPicPr>
-                    <pic:cNvPr id="0" name="Picture 11"/>
+                    <pic:cNvPr id="0" name="Picture 3"/>
                     <pic:cNvPicPr>
                       <a:picLocks noChangeAspect="1" noChangeArrowheads="1"/>
                     </pic:cNvPicPr>
                   </pic:nvPicPr>
                   <pic:blipFill>
                     <a:blip r:embed="rId29" cstate="print">
+                      <a:extLst>
+                        <a:ext uri="{28A0092B-C50C-407E-A947-70E740481C1C}">
+                          <a14:useLocalDpi xmlns:a14="http://schemas.microsoft.com/office/drawing/2010/main" val="0"/>
+                        </a:ext>
+                      </a:extLst>
+                    </a:blip>
+                    <a:srcRect/>
+                    <a:stretch>
+                      <a:fillRect/>
+                    </a:stretch>
+                  </pic:blipFill>
+                  <pic:spPr bwMode="auto">
+                    <a:xfrm>
+                      <a:off x="0" y="0"/>
+                      <a:ext cx="5274310" cy="2220595"/>
+                    </a:xfrm>
+                    <a:prstGeom prst="rect">
+                      <a:avLst/>
+                    </a:prstGeom>
+                    <a:noFill/>
+                    <a:ln>
+                      <a:noFill/>
+                    </a:ln>
+                  </pic:spPr>
+                </pic:pic>
+              </a:graphicData>
+            </a:graphic>
+          </wp:inline>
+        </w:drawing>
+      </w:r>
+    </w:p>
+    <w:p>
+      <w:pPr>
+        <w:pStyle w:val="a5"/>
+        <w:jc w:val="center"/>
+      </w:pPr>
+      <w:r>
+        <w:t xml:space="preserve">Εικόνα </w:t>
+      </w:r>
+      <w:r>
+        <w:fldChar w:fldCharType="begin"/>
+      </w:r>
+      <w:r>
+        <w:instrText xml:space="preserve"> SEQ Εικόνα \* ARABIC </w:instrText>
+      </w:r>
+      <w:r>
+        <w:fldChar w:fldCharType="separate"/>
+      </w:r>
+      <w:r>
+        <w:rPr>
+          <w:noProof/>
+        </w:rPr>
+        <w:t>12</w:t>
+      </w:r>
+      <w:r>
+        <w:rPr>
+          <w:noProof/>
+        </w:rPr>
+        <w:fldChar w:fldCharType="end"/>
+      </w:r>
+      <w:r>
+        <w:t>: Αξιολόγηση κουμπιών 1ου πρωτοτύπου</w:t>
+      </w:r>
+    </w:p>
+    <w:p>
+      <w:pPr>
+        <w:keepNext/>
+        <w:spacing w:after="0" w:line="240" w:lineRule="auto"/>
+      </w:pPr>
+      <w:r>
+        <w:rPr>
+          <w:noProof/>
+          <w:lang w:eastAsia="el-GR"/>
+        </w:rPr>
+        <w:drawing>
+          <wp:inline distT="0" distB="0" distL="0" distR="0" wp14:anchorId="7A2BC009" wp14:editId="0E9F7CA0">
+            <wp:extent cx="5274310" cy="2508250"/>
+            <wp:effectExtent l="0" t="0" r="2540" b="6350"/>
+            <wp:docPr id="11" name="Εικόνα 11"/>
+            <wp:cNvGraphicFramePr>
+              <a:graphicFrameLocks xmlns:a="http://schemas.openxmlformats.org/drawingml/2006/main" noChangeAspect="1"/>
+            </wp:cNvGraphicFramePr>
+            <a:graphic xmlns:a="http://schemas.openxmlformats.org/drawingml/2006/main">
+              <a:graphicData uri="http://schemas.openxmlformats.org/drawingml/2006/picture">
+                <pic:pic xmlns:pic="http://schemas.openxmlformats.org/drawingml/2006/picture">
+                  <pic:nvPicPr>
+                    <pic:cNvPr id="0" name="Picture 5"/>
+                    <pic:cNvPicPr>
+                      <a:picLocks noChangeAspect="1" noChangeArrowheads="1"/>
+                    </pic:cNvPicPr>
+                  </pic:nvPicPr>
+                  <pic:blipFill>
+                    <a:blip r:embed="rId30" cstate="print">
                       <a:extLst>
                         <a:ext uri="{28A0092B-C50C-407E-A947-70E740481C1C}">
                           <a14:useLocalDpi xmlns:a14="http://schemas.microsoft.com/office/drawing/2010/main" val="0"/>
@@ -3998,32 +4162,38 @@
       <w:r>
         <w:t xml:space="preserve">Εικόνα </w:t>
       </w:r>
-      <w:fldSimple w:instr=" SEQ Εικόνα \* ARABIC ">
-        <w:r>
-          <w:rPr>
-            <w:noProof/>
-          </w:rPr>
-          <w:t>16</w:t>
-        </w:r>
-      </w:fldSimple>
-      <w:r>
-        <w:t xml:space="preserve">: </w:t>
-      </w:r>
-      <w:r>
-        <w:t xml:space="preserve">Αξιολόγηση αισθητικής της αρχικής οθόνης του </w:t>
-      </w:r>
-      <w:r>
-        <w:t>2</w:t>
-      </w:r>
-      <w:r>
-        <w:t>ου πρωτοτύπου</w:t>
+      <w:r>
+        <w:fldChar w:fldCharType="begin"/>
+      </w:r>
+      <w:r>
+        <w:instrText xml:space="preserve"> SEQ Εικόνα \* ARABIC </w:instrText>
+      </w:r>
+      <w:r>
+        <w:fldChar w:fldCharType="separate"/>
+      </w:r>
+      <w:r>
+        <w:rPr>
+          <w:noProof/>
+        </w:rPr>
+        <w:t>13</w:t>
+      </w:r>
+      <w:r>
+        <w:rPr>
+          <w:noProof/>
+        </w:rPr>
+        <w:fldChar w:fldCharType="end"/>
+      </w:r>
+      <w:r>
+        <w:t>: Αξιολόγηση εικονιδίων 1ου πρωτοτύπου</w:t>
+      </w:r>
+      <w:r>
+        <w:t xml:space="preserve"> (1-καθόλου έως 5-πάρα πολύ)</w:t>
       </w:r>
     </w:p>
     <w:p>
       <w:pPr>
         <w:keepNext/>
         <w:spacing w:after="0" w:line="240" w:lineRule="auto"/>
-        <w:jc w:val="center"/>
       </w:pPr>
       <w:r>
         <w:rPr>
@@ -4031,10 +4201,10 @@
           <w:lang w:eastAsia="el-GR"/>
         </w:rPr>
         <w:drawing>
-          <wp:inline distT="0" distB="0" distL="0" distR="0" wp14:anchorId="7C50E118" wp14:editId="0248CE20">
-            <wp:extent cx="5274310" cy="2220595"/>
-            <wp:effectExtent l="0" t="0" r="2540" b="8255"/>
-            <wp:docPr id="18" name="Εικόνα 18"/>
+          <wp:inline distT="0" distB="0" distL="0" distR="0" wp14:anchorId="52967B69" wp14:editId="6D1F2878">
+            <wp:extent cx="5274310" cy="2508250"/>
+            <wp:effectExtent l="0" t="0" r="2540" b="6350"/>
+            <wp:docPr id="12" name="Εικόνα 12"/>
             <wp:cNvGraphicFramePr>
               <a:graphicFrameLocks xmlns:a="http://schemas.openxmlformats.org/drawingml/2006/main" noChangeAspect="1"/>
             </wp:cNvGraphicFramePr>
@@ -4042,96 +4212,7 @@
               <a:graphicData uri="http://schemas.openxmlformats.org/drawingml/2006/picture">
                 <pic:pic xmlns:pic="http://schemas.openxmlformats.org/drawingml/2006/picture">
                   <pic:nvPicPr>
-                    <pic:cNvPr id="0" name="Picture 13"/>
-                    <pic:cNvPicPr>
-                      <a:picLocks noChangeAspect="1" noChangeArrowheads="1"/>
-                    </pic:cNvPicPr>
-                  </pic:nvPicPr>
-                  <pic:blipFill>
-                    <a:blip r:embed="rId30" cstate="print">
-                      <a:extLst>
-                        <a:ext uri="{28A0092B-C50C-407E-A947-70E740481C1C}">
-                          <a14:useLocalDpi xmlns:a14="http://schemas.microsoft.com/office/drawing/2010/main" val="0"/>
-                        </a:ext>
-                      </a:extLst>
-                    </a:blip>
-                    <a:srcRect/>
-                    <a:stretch>
-                      <a:fillRect/>
-                    </a:stretch>
-                  </pic:blipFill>
-                  <pic:spPr bwMode="auto">
-                    <a:xfrm>
-                      <a:off x="0" y="0"/>
-                      <a:ext cx="5274310" cy="2220595"/>
-                    </a:xfrm>
-                    <a:prstGeom prst="rect">
-                      <a:avLst/>
-                    </a:prstGeom>
-                    <a:noFill/>
-                    <a:ln>
-                      <a:noFill/>
-                    </a:ln>
-                  </pic:spPr>
-                </pic:pic>
-              </a:graphicData>
-            </a:graphic>
-          </wp:inline>
-        </w:drawing>
-      </w:r>
-    </w:p>
-    <w:p>
-      <w:pPr>
-        <w:pStyle w:val="a5"/>
-        <w:jc w:val="center"/>
-      </w:pPr>
-      <w:r>
-        <w:t xml:space="preserve">Εικόνα </w:t>
-      </w:r>
-      <w:fldSimple w:instr=" SEQ Εικόνα \* ARABIC ">
-        <w:r>
-          <w:rPr>
-            <w:noProof/>
-          </w:rPr>
-          <w:t>17</w:t>
-        </w:r>
-      </w:fldSimple>
-      <w:r>
-        <w:t>:</w:t>
-      </w:r>
-      <w:r>
-        <w:t xml:space="preserve"> Αξιολόγηση κουμπιών </w:t>
-      </w:r>
-      <w:r>
-        <w:t>2</w:t>
-      </w:r>
-      <w:r>
-        <w:t>ου πρωτοτύπου</w:t>
-      </w:r>
-    </w:p>
-    <w:p>
-      <w:pPr>
-        <w:keepNext/>
-        <w:spacing w:after="0" w:line="240" w:lineRule="auto"/>
-      </w:pPr>
-      <w:r>
-        <w:rPr>
-          <w:noProof/>
-          <w:lang w:eastAsia="el-GR"/>
-        </w:rPr>
-        <w:drawing>
-          <wp:inline distT="0" distB="0" distL="0" distR="0" wp14:anchorId="47F49743" wp14:editId="6C200C53">
-            <wp:extent cx="5274310" cy="2508250"/>
-            <wp:effectExtent l="0" t="0" r="2540" b="6350"/>
-            <wp:docPr id="19" name="Εικόνα 19"/>
-            <wp:cNvGraphicFramePr>
-              <a:graphicFrameLocks xmlns:a="http://schemas.openxmlformats.org/drawingml/2006/main" noChangeAspect="1"/>
-            </wp:cNvGraphicFramePr>
-            <a:graphic xmlns:a="http://schemas.openxmlformats.org/drawingml/2006/main">
-              <a:graphicData uri="http://schemas.openxmlformats.org/drawingml/2006/picture">
-                <pic:pic xmlns:pic="http://schemas.openxmlformats.org/drawingml/2006/picture">
-                  <pic:nvPicPr>
-                    <pic:cNvPr id="0" name="Picture 15"/>
+                    <pic:cNvPr id="0" name="Picture 7"/>
                     <pic:cNvPicPr>
                       <a:picLocks noChangeAspect="1" noChangeArrowheads="1"/>
                     </pic:cNvPicPr>
@@ -4177,25 +4258,29 @@
       <w:r>
         <w:t xml:space="preserve">Εικόνα </w:t>
       </w:r>
-      <w:fldSimple w:instr=" SEQ Εικόνα \* ARABIC ">
-        <w:r>
-          <w:rPr>
-            <w:noProof/>
-          </w:rPr>
-          <w:t>18</w:t>
-        </w:r>
-      </w:fldSimple>
-      <w:r>
-        <w:t xml:space="preserve">: </w:t>
-      </w:r>
-      <w:r>
-        <w:t xml:space="preserve">Αξιολόγηση εικονιδίων </w:t>
-      </w:r>
-      <w:r>
-        <w:t>2</w:t>
-      </w:r>
-      <w:r>
-        <w:t>ου πρωτοτύπου</w:t>
+      <w:r>
+        <w:fldChar w:fldCharType="begin"/>
+      </w:r>
+      <w:r>
+        <w:instrText xml:space="preserve"> SEQ Εικόνα \* ARABIC </w:instrText>
+      </w:r>
+      <w:r>
+        <w:fldChar w:fldCharType="separate"/>
+      </w:r>
+      <w:r>
+        <w:rPr>
+          <w:noProof/>
+        </w:rPr>
+        <w:t>14</w:t>
+      </w:r>
+      <w:r>
+        <w:rPr>
+          <w:noProof/>
+        </w:rPr>
+        <w:fldChar w:fldCharType="end"/>
+      </w:r>
+      <w:r>
+        <w:t>: Αξιολόγηση παρουσίασης των λειτουργιών του 1ου πρωτοτύπου</w:t>
       </w:r>
     </w:p>
     <w:p>
@@ -4210,10 +4295,10 @@
         </w:rPr>
         <w:lastRenderedPageBreak/>
         <w:drawing>
-          <wp:inline distT="0" distB="0" distL="0" distR="0" wp14:anchorId="3842E62E" wp14:editId="4AA9A27B">
+          <wp:inline distT="0" distB="0" distL="0" distR="0" wp14:anchorId="24FE23E8" wp14:editId="6F634313">
             <wp:extent cx="5274310" cy="2508250"/>
             <wp:effectExtent l="0" t="0" r="2540" b="6350"/>
-            <wp:docPr id="20" name="Εικόνα 20"/>
+            <wp:docPr id="13" name="Εικόνα 13"/>
             <wp:cNvGraphicFramePr>
               <a:graphicFrameLocks xmlns:a="http://schemas.openxmlformats.org/drawingml/2006/main" noChangeAspect="1"/>
             </wp:cNvGraphicFramePr>
@@ -4221,7 +4306,7 @@
               <a:graphicData uri="http://schemas.openxmlformats.org/drawingml/2006/picture">
                 <pic:pic xmlns:pic="http://schemas.openxmlformats.org/drawingml/2006/picture">
                   <pic:nvPicPr>
-                    <pic:cNvPr id="0" name="Picture 17"/>
+                    <pic:cNvPr id="0" name="Picture 9"/>
                     <pic:cNvPicPr>
                       <a:picLocks noChangeAspect="1" noChangeArrowheads="1"/>
                     </pic:cNvPicPr>
@@ -4267,25 +4352,73 @@
       <w:r>
         <w:t xml:space="preserve">Εικόνα </w:t>
       </w:r>
-      <w:fldSimple w:instr=" SEQ Εικόνα \* ARABIC ">
-        <w:r>
-          <w:rPr>
-            <w:noProof/>
-          </w:rPr>
-          <w:t>19</w:t>
-        </w:r>
-      </w:fldSimple>
-      <w:r>
-        <w:t xml:space="preserve">: </w:t>
-      </w:r>
-      <w:r>
-        <w:t xml:space="preserve">Αξιολόγηση παρουσίασης των λειτουργιών του </w:t>
-      </w:r>
-      <w:r>
-        <w:t>2</w:t>
-      </w:r>
-      <w:r>
-        <w:t>ου πρωτοτύπου</w:t>
+      <w:r>
+        <w:fldChar w:fldCharType="begin"/>
+      </w:r>
+      <w:r>
+        <w:instrText xml:space="preserve"> SEQ Εικόνα \* ARABIC </w:instrText>
+      </w:r>
+      <w:r>
+        <w:fldChar w:fldCharType="separate"/>
+      </w:r>
+      <w:r>
+        <w:rPr>
+          <w:noProof/>
+        </w:rPr>
+        <w:t>15</w:t>
+      </w:r>
+      <w:r>
+        <w:rPr>
+          <w:noProof/>
+        </w:rPr>
+        <w:fldChar w:fldCharType="end"/>
+      </w:r>
+      <w:r>
+        <w:t>: Συνολική αξιολόγηση του 1ου πρωτοτύπου</w:t>
+      </w:r>
+      <w:r>
+        <w:t xml:space="preserve"> </w:t>
+      </w:r>
+      <w:r>
+        <w:t>(1-πολύ κακή έως 5-πολύ καλή)</w:t>
+      </w:r>
+    </w:p>
+    <w:p/>
+    <w:p>
+      <w:pPr>
+        <w:rPr>
+          <w:b/>
+          <w:bCs/>
+          <w:sz w:val="24"/>
+          <w:szCs w:val="24"/>
+        </w:rPr>
+      </w:pPr>
+      <w:r>
+        <w:rPr>
+          <w:b/>
+          <w:bCs/>
+          <w:sz w:val="24"/>
+          <w:szCs w:val="24"/>
+        </w:rPr>
+        <w:t>1.</w:t>
+      </w:r>
+      <w:r>
+        <w:rPr>
+          <w:b/>
+          <w:bCs/>
+          <w:sz w:val="24"/>
+          <w:szCs w:val="24"/>
+        </w:rPr>
+        <w:t>4</w:t>
+      </w:r>
+      <w:r>
+        <w:rPr>
+          <w:b/>
+          <w:bCs/>
+          <w:sz w:val="24"/>
+          <w:szCs w:val="24"/>
+        </w:rPr>
+        <w:t>.1.2 Πρωτότυπο 2</w:t>
       </w:r>
     </w:p>
     <w:p>
@@ -4299,10 +4432,10 @@
           <w:lang w:eastAsia="el-GR"/>
         </w:rPr>
         <w:drawing>
-          <wp:inline distT="0" distB="0" distL="0" distR="0" wp14:anchorId="25681D1F" wp14:editId="098EB253">
+          <wp:inline distT="0" distB="0" distL="0" distR="0" wp14:anchorId="15DC6266" wp14:editId="7D5D770B">
             <wp:extent cx="5274310" cy="2508250"/>
             <wp:effectExtent l="0" t="0" r="2540" b="6350"/>
-            <wp:docPr id="21" name="Εικόνα 21"/>
+            <wp:docPr id="16" name="Εικόνα 16"/>
             <wp:cNvGraphicFramePr>
               <a:graphicFrameLocks xmlns:a="http://schemas.openxmlformats.org/drawingml/2006/main" noChangeAspect="1"/>
             </wp:cNvGraphicFramePr>
@@ -4310,7 +4443,7 @@
               <a:graphicData uri="http://schemas.openxmlformats.org/drawingml/2006/picture">
                 <pic:pic xmlns:pic="http://schemas.openxmlformats.org/drawingml/2006/picture">
                   <pic:nvPicPr>
-                    <pic:cNvPr id="0" name="Picture 19"/>
+                    <pic:cNvPr id="0" name="Picture 11"/>
                     <pic:cNvPicPr>
                       <a:picLocks noChangeAspect="1" noChangeArrowheads="1"/>
                     </pic:cNvPicPr>
@@ -4356,19 +4489,32 @@
       <w:r>
         <w:t xml:space="preserve">Εικόνα </w:t>
       </w:r>
-      <w:fldSimple w:instr=" SEQ Εικόνα \* ARABIC ">
-        <w:r>
-          <w:rPr>
-            <w:noProof/>
-          </w:rPr>
-          <w:t>20</w:t>
-        </w:r>
-      </w:fldSimple>
+      <w:r>
+        <w:fldChar w:fldCharType="begin"/>
+      </w:r>
+      <w:r>
+        <w:instrText xml:space="preserve"> SEQ Εικόνα \* ARABIC </w:instrText>
+      </w:r>
+      <w:r>
+        <w:fldChar w:fldCharType="separate"/>
+      </w:r>
+      <w:r>
+        <w:rPr>
+          <w:noProof/>
+        </w:rPr>
+        <w:t>16</w:t>
+      </w:r>
+      <w:r>
+        <w:rPr>
+          <w:noProof/>
+        </w:rPr>
+        <w:fldChar w:fldCharType="end"/>
+      </w:r>
       <w:r>
         <w:t xml:space="preserve">: </w:t>
       </w:r>
       <w:r>
-        <w:t xml:space="preserve">Συνολική αξιολόγηση του </w:t>
+        <w:t xml:space="preserve">Αξιολόγηση αισθητικής της αρχικής οθόνης του </w:t>
       </w:r>
       <w:r>
         <w:t>2</w:t>
@@ -4376,59 +4522,18 @@
       <w:r>
         <w:t>ου πρωτοτύπου</w:t>
       </w:r>
-    </w:p>
-    <w:p>
-      <w:pPr>
-        <w:rPr>
-          <w:lang w:eastAsia="el-GR"/>
-        </w:rPr>
-      </w:pPr>
-    </w:p>
-    <w:p>
-      <w:pPr>
-        <w:rPr>
-          <w:b/>
-          <w:bCs/>
-          <w:sz w:val="24"/>
-          <w:szCs w:val="24"/>
-          <w:lang w:eastAsia="el-GR"/>
-        </w:rPr>
-      </w:pPr>
-      <w:r>
-        <w:rPr>
-          <w:b/>
-          <w:bCs/>
-          <w:sz w:val="24"/>
-          <w:szCs w:val="24"/>
-          <w:lang w:eastAsia="el-GR"/>
-        </w:rPr>
-        <w:t>1.</w:t>
-      </w:r>
-      <w:r>
-        <w:rPr>
-          <w:b/>
-          <w:bCs/>
-          <w:sz w:val="24"/>
-          <w:szCs w:val="24"/>
-          <w:lang w:eastAsia="el-GR"/>
-        </w:rPr>
-        <w:t>4</w:t>
-      </w:r>
-      <w:r>
-        <w:rPr>
-          <w:b/>
-          <w:bCs/>
-          <w:sz w:val="24"/>
-          <w:szCs w:val="24"/>
-          <w:lang w:eastAsia="el-GR"/>
-        </w:rPr>
-        <w:t>.1.3 Πρωτότυπο 3</w:t>
+      <w:r>
+        <w:t xml:space="preserve"> </w:t>
+      </w:r>
+      <w:r>
+        <w:t>(1-πολύ κακή έως 5-πολύ καλή)</w:t>
       </w:r>
     </w:p>
     <w:p>
       <w:pPr>
         <w:keepNext/>
         <w:spacing w:after="0" w:line="240" w:lineRule="auto"/>
+        <w:jc w:val="center"/>
       </w:pPr>
       <w:r>
         <w:rPr>
@@ -4436,10 +4541,10 @@
           <w:lang w:eastAsia="el-GR"/>
         </w:rPr>
         <w:drawing>
-          <wp:inline distT="0" distB="0" distL="0" distR="0" wp14:anchorId="40EE58B2" wp14:editId="1746E3AB">
-            <wp:extent cx="5274310" cy="2508250"/>
-            <wp:effectExtent l="0" t="0" r="2540" b="6350"/>
-            <wp:docPr id="22" name="Εικόνα 22"/>
+          <wp:inline distT="0" distB="0" distL="0" distR="0" wp14:anchorId="7C50E118" wp14:editId="0248CE20">
+            <wp:extent cx="5274310" cy="2220595"/>
+            <wp:effectExtent l="0" t="0" r="2540" b="8255"/>
+            <wp:docPr id="18" name="Εικόνα 18"/>
             <wp:cNvGraphicFramePr>
               <a:graphicFrameLocks xmlns:a="http://schemas.openxmlformats.org/drawingml/2006/main" noChangeAspect="1"/>
             </wp:cNvGraphicFramePr>
@@ -4447,13 +4552,116 @@
               <a:graphicData uri="http://schemas.openxmlformats.org/drawingml/2006/picture">
                 <pic:pic xmlns:pic="http://schemas.openxmlformats.org/drawingml/2006/picture">
                   <pic:nvPicPr>
-                    <pic:cNvPr id="0" name="Picture 21"/>
+                    <pic:cNvPr id="0" name="Picture 13"/>
                     <pic:cNvPicPr>
                       <a:picLocks noChangeAspect="1" noChangeArrowheads="1"/>
                     </pic:cNvPicPr>
                   </pic:nvPicPr>
                   <pic:blipFill>
                     <a:blip r:embed="rId34" cstate="print">
+                      <a:extLst>
+                        <a:ext uri="{28A0092B-C50C-407E-A947-70E740481C1C}">
+                          <a14:useLocalDpi xmlns:a14="http://schemas.microsoft.com/office/drawing/2010/main" val="0"/>
+                        </a:ext>
+                      </a:extLst>
+                    </a:blip>
+                    <a:srcRect/>
+                    <a:stretch>
+                      <a:fillRect/>
+                    </a:stretch>
+                  </pic:blipFill>
+                  <pic:spPr bwMode="auto">
+                    <a:xfrm>
+                      <a:off x="0" y="0"/>
+                      <a:ext cx="5274310" cy="2220595"/>
+                    </a:xfrm>
+                    <a:prstGeom prst="rect">
+                      <a:avLst/>
+                    </a:prstGeom>
+                    <a:noFill/>
+                    <a:ln>
+                      <a:noFill/>
+                    </a:ln>
+                  </pic:spPr>
+                </pic:pic>
+              </a:graphicData>
+            </a:graphic>
+          </wp:inline>
+        </w:drawing>
+      </w:r>
+    </w:p>
+    <w:p>
+      <w:pPr>
+        <w:pStyle w:val="a5"/>
+        <w:jc w:val="center"/>
+      </w:pPr>
+      <w:r>
+        <w:t xml:space="preserve">Εικόνα </w:t>
+      </w:r>
+      <w:r>
+        <w:fldChar w:fldCharType="begin"/>
+      </w:r>
+      <w:r>
+        <w:instrText xml:space="preserve"> SEQ Εικόνα \* ARABIC </w:instrText>
+      </w:r>
+      <w:r>
+        <w:fldChar w:fldCharType="separate"/>
+      </w:r>
+      <w:r>
+        <w:rPr>
+          <w:noProof/>
+        </w:rPr>
+        <w:t>17</w:t>
+      </w:r>
+      <w:r>
+        <w:rPr>
+          <w:noProof/>
+        </w:rPr>
+        <w:fldChar w:fldCharType="end"/>
+      </w:r>
+      <w:r>
+        <w:t>:</w:t>
+      </w:r>
+      <w:r>
+        <w:t xml:space="preserve"> Αξιολόγηση κουμπιών </w:t>
+      </w:r>
+      <w:r>
+        <w:t>2</w:t>
+      </w:r>
+      <w:r>
+        <w:t>ου πρωτοτύπου</w:t>
+      </w:r>
+    </w:p>
+    <w:p>
+      <w:pPr>
+        <w:keepNext/>
+        <w:spacing w:after="0" w:line="240" w:lineRule="auto"/>
+      </w:pPr>
+      <w:r>
+        <w:rPr>
+          <w:noProof/>
+          <w:lang w:eastAsia="el-GR"/>
+        </w:rPr>
+        <w:lastRenderedPageBreak/>
+        <w:drawing>
+          <wp:inline distT="0" distB="0" distL="0" distR="0" wp14:anchorId="47F49743" wp14:editId="6C200C53">
+            <wp:extent cx="5274310" cy="2508250"/>
+            <wp:effectExtent l="0" t="0" r="2540" b="6350"/>
+            <wp:docPr id="19" name="Εικόνα 19"/>
+            <wp:cNvGraphicFramePr>
+              <a:graphicFrameLocks xmlns:a="http://schemas.openxmlformats.org/drawingml/2006/main" noChangeAspect="1"/>
+            </wp:cNvGraphicFramePr>
+            <a:graphic xmlns:a="http://schemas.openxmlformats.org/drawingml/2006/main">
+              <a:graphicData uri="http://schemas.openxmlformats.org/drawingml/2006/picture">
+                <pic:pic xmlns:pic="http://schemas.openxmlformats.org/drawingml/2006/picture">
+                  <pic:nvPicPr>
+                    <pic:cNvPr id="0" name="Picture 15"/>
+                    <pic:cNvPicPr>
+                      <a:picLocks noChangeAspect="1" noChangeArrowheads="1"/>
+                    </pic:cNvPicPr>
+                  </pic:nvPicPr>
+                  <pic:blipFill>
+                    <a:blip r:embed="rId35" cstate="print">
                       <a:extLst>
                         <a:ext uri="{28A0092B-C50C-407E-A947-70E740481C1C}">
                           <a14:useLocalDpi xmlns:a14="http://schemas.microsoft.com/office/drawing/2010/main" val="0"/>
@@ -4493,25 +4701,44 @@
       <w:r>
         <w:t xml:space="preserve">Εικόνα </w:t>
       </w:r>
-      <w:fldSimple w:instr=" SEQ Εικόνα \* ARABIC ">
-        <w:r>
-          <w:rPr>
-            <w:noProof/>
-          </w:rPr>
-          <w:t>21</w:t>
-        </w:r>
-      </w:fldSimple>
+      <w:r>
+        <w:fldChar w:fldCharType="begin"/>
+      </w:r>
+      <w:r>
+        <w:instrText xml:space="preserve"> SEQ Εικόνα \* ARABIC </w:instrText>
+      </w:r>
+      <w:r>
+        <w:fldChar w:fldCharType="separate"/>
+      </w:r>
+      <w:r>
+        <w:rPr>
+          <w:noProof/>
+        </w:rPr>
+        <w:t>18</w:t>
+      </w:r>
+      <w:r>
+        <w:rPr>
+          <w:noProof/>
+        </w:rPr>
+        <w:fldChar w:fldCharType="end"/>
+      </w:r>
       <w:r>
         <w:t xml:space="preserve">: </w:t>
       </w:r>
       <w:r>
-        <w:t xml:space="preserve">Αξιολόγηση αισθητικής της αρχικής οθόνης του </w:t>
-      </w:r>
-      <w:r>
-        <w:t>3</w:t>
+        <w:t xml:space="preserve">Αξιολόγηση εικονιδίων </w:t>
+      </w:r>
+      <w:r>
+        <w:t>2</w:t>
       </w:r>
       <w:r>
         <w:t>ου πρωτοτύπου</w:t>
+      </w:r>
+      <w:r>
+        <w:t xml:space="preserve"> </w:t>
+      </w:r>
+      <w:r>
+        <w:t>(1-καθόλου έως 5-πάρα πολύ)</w:t>
       </w:r>
     </w:p>
     <w:p>
@@ -4524,12 +4751,11 @@
           <w:noProof/>
           <w:lang w:eastAsia="el-GR"/>
         </w:rPr>
-        <w:lastRenderedPageBreak/>
         <w:drawing>
-          <wp:inline distT="0" distB="0" distL="0" distR="0" wp14:anchorId="2BCF8805" wp14:editId="0B4EF6A7">
-            <wp:extent cx="5274310" cy="2220595"/>
-            <wp:effectExtent l="0" t="0" r="2540" b="8255"/>
-            <wp:docPr id="23" name="Εικόνα 23"/>
+          <wp:inline distT="0" distB="0" distL="0" distR="0" wp14:anchorId="3842E62E" wp14:editId="4AA9A27B">
+            <wp:extent cx="5274310" cy="2508250"/>
+            <wp:effectExtent l="0" t="0" r="2540" b="6350"/>
+            <wp:docPr id="20" name="Εικόνα 20"/>
             <wp:cNvGraphicFramePr>
               <a:graphicFrameLocks xmlns:a="http://schemas.openxmlformats.org/drawingml/2006/main" noChangeAspect="1"/>
             </wp:cNvGraphicFramePr>
@@ -4537,96 +4763,7 @@
               <a:graphicData uri="http://schemas.openxmlformats.org/drawingml/2006/picture">
                 <pic:pic xmlns:pic="http://schemas.openxmlformats.org/drawingml/2006/picture">
                   <pic:nvPicPr>
-                    <pic:cNvPr id="0" name="Picture 23"/>
-                    <pic:cNvPicPr>
-                      <a:picLocks noChangeAspect="1" noChangeArrowheads="1"/>
-                    </pic:cNvPicPr>
-                  </pic:nvPicPr>
-                  <pic:blipFill>
-                    <a:blip r:embed="rId35" cstate="print">
-                      <a:extLst>
-                        <a:ext uri="{28A0092B-C50C-407E-A947-70E740481C1C}">
-                          <a14:useLocalDpi xmlns:a14="http://schemas.microsoft.com/office/drawing/2010/main" val="0"/>
-                        </a:ext>
-                      </a:extLst>
-                    </a:blip>
-                    <a:srcRect/>
-                    <a:stretch>
-                      <a:fillRect/>
-                    </a:stretch>
-                  </pic:blipFill>
-                  <pic:spPr bwMode="auto">
-                    <a:xfrm>
-                      <a:off x="0" y="0"/>
-                      <a:ext cx="5274310" cy="2220595"/>
-                    </a:xfrm>
-                    <a:prstGeom prst="rect">
-                      <a:avLst/>
-                    </a:prstGeom>
-                    <a:noFill/>
-                    <a:ln>
-                      <a:noFill/>
-                    </a:ln>
-                  </pic:spPr>
-                </pic:pic>
-              </a:graphicData>
-            </a:graphic>
-          </wp:inline>
-        </w:drawing>
-      </w:r>
-    </w:p>
-    <w:p>
-      <w:pPr>
-        <w:pStyle w:val="a5"/>
-        <w:jc w:val="center"/>
-      </w:pPr>
-      <w:r>
-        <w:t xml:space="preserve">Εικόνα </w:t>
-      </w:r>
-      <w:fldSimple w:instr=" SEQ Εικόνα \* ARABIC ">
-        <w:r>
-          <w:rPr>
-            <w:noProof/>
-          </w:rPr>
-          <w:t>22</w:t>
-        </w:r>
-      </w:fldSimple>
-      <w:r>
-        <w:t xml:space="preserve">: </w:t>
-      </w:r>
-      <w:r>
-        <w:t xml:space="preserve">Αξιολόγηση κουμπιών </w:t>
-      </w:r>
-      <w:r>
-        <w:t>3</w:t>
-      </w:r>
-      <w:r>
-        <w:t>ου πρωτοτύπου</w:t>
-      </w:r>
-    </w:p>
-    <w:p>
-      <w:pPr>
-        <w:keepNext/>
-        <w:spacing w:after="0" w:line="240" w:lineRule="auto"/>
-      </w:pPr>
-      <w:r>
-        <w:rPr>
-          <w:noProof/>
-          <w:lang w:eastAsia="el-GR"/>
-        </w:rPr>
-        <w:drawing>
-          <wp:inline distT="0" distB="0" distL="0" distR="0" wp14:anchorId="0BFAA507" wp14:editId="05D9F21C">
-            <wp:extent cx="5274310" cy="2508250"/>
-            <wp:effectExtent l="0" t="0" r="2540" b="6350"/>
-            <wp:docPr id="24" name="Εικόνα 24"/>
-            <wp:cNvGraphicFramePr>
-              <a:graphicFrameLocks xmlns:a="http://schemas.openxmlformats.org/drawingml/2006/main" noChangeAspect="1"/>
-            </wp:cNvGraphicFramePr>
-            <a:graphic xmlns:a="http://schemas.openxmlformats.org/drawingml/2006/main">
-              <a:graphicData uri="http://schemas.openxmlformats.org/drawingml/2006/picture">
-                <pic:pic xmlns:pic="http://schemas.openxmlformats.org/drawingml/2006/picture">
-                  <pic:nvPicPr>
-                    <pic:cNvPr id="0" name="Picture 25"/>
+                    <pic:cNvPr id="0" name="Picture 17"/>
                     <pic:cNvPicPr>
                       <a:picLocks noChangeAspect="1" noChangeArrowheads="1"/>
                     </pic:cNvPicPr>
@@ -4672,22 +4809,35 @@
       <w:r>
         <w:t xml:space="preserve">Εικόνα </w:t>
       </w:r>
-      <w:fldSimple w:instr=" SEQ Εικόνα \* ARABIC ">
-        <w:r>
-          <w:rPr>
-            <w:noProof/>
-          </w:rPr>
-          <w:t>23</w:t>
-        </w:r>
-      </w:fldSimple>
+      <w:r>
+        <w:fldChar w:fldCharType="begin"/>
+      </w:r>
+      <w:r>
+        <w:instrText xml:space="preserve"> SEQ Εικόνα \* ARABIC </w:instrText>
+      </w:r>
+      <w:r>
+        <w:fldChar w:fldCharType="separate"/>
+      </w:r>
+      <w:r>
+        <w:rPr>
+          <w:noProof/>
+        </w:rPr>
+        <w:t>19</w:t>
+      </w:r>
+      <w:r>
+        <w:rPr>
+          <w:noProof/>
+        </w:rPr>
+        <w:fldChar w:fldCharType="end"/>
+      </w:r>
       <w:r>
         <w:t xml:space="preserve">: </w:t>
       </w:r>
       <w:r>
-        <w:t xml:space="preserve">Αξιολόγηση εικονιδίων </w:t>
-      </w:r>
-      <w:r>
-        <w:t>3</w:t>
+        <w:t xml:space="preserve">Αξιολόγηση παρουσίασης των λειτουργιών του </w:t>
+      </w:r>
+      <w:r>
+        <w:t>2</w:t>
       </w:r>
       <w:r>
         <w:t>ου πρωτοτύπου</w:t>
@@ -4704,10 +4854,10 @@
           <w:lang w:eastAsia="el-GR"/>
         </w:rPr>
         <w:drawing>
-          <wp:inline distT="0" distB="0" distL="0" distR="0" wp14:anchorId="39FDD2B8" wp14:editId="2667032F">
+          <wp:inline distT="0" distB="0" distL="0" distR="0" wp14:anchorId="25681D1F" wp14:editId="098EB253">
             <wp:extent cx="5274310" cy="2508250"/>
             <wp:effectExtent l="0" t="0" r="2540" b="6350"/>
-            <wp:docPr id="25" name="Εικόνα 25"/>
+            <wp:docPr id="21" name="Εικόνα 21"/>
             <wp:cNvGraphicFramePr>
               <a:graphicFrameLocks xmlns:a="http://schemas.openxmlformats.org/drawingml/2006/main" noChangeAspect="1"/>
             </wp:cNvGraphicFramePr>
@@ -4715,7 +4865,7 @@
               <a:graphicData uri="http://schemas.openxmlformats.org/drawingml/2006/picture">
                 <pic:pic xmlns:pic="http://schemas.openxmlformats.org/drawingml/2006/picture">
                   <pic:nvPicPr>
-                    <pic:cNvPr id="0" name="Picture 27"/>
+                    <pic:cNvPr id="0" name="Picture 19"/>
                     <pic:cNvPicPr>
                       <a:picLocks noChangeAspect="1" noChangeArrowheads="1"/>
                     </pic:cNvPicPr>
@@ -4761,25 +4911,92 @@
       <w:r>
         <w:t xml:space="preserve">Εικόνα </w:t>
       </w:r>
-      <w:fldSimple w:instr=" SEQ Εικόνα \* ARABIC ">
-        <w:r>
-          <w:rPr>
-            <w:noProof/>
-          </w:rPr>
-          <w:t>24</w:t>
-        </w:r>
-      </w:fldSimple>
+      <w:r>
+        <w:fldChar w:fldCharType="begin"/>
+      </w:r>
+      <w:r>
+        <w:instrText xml:space="preserve"> SEQ Εικόνα \* ARABIC </w:instrText>
+      </w:r>
+      <w:r>
+        <w:fldChar w:fldCharType="separate"/>
+      </w:r>
+      <w:r>
+        <w:rPr>
+          <w:noProof/>
+        </w:rPr>
+        <w:t>20</w:t>
+      </w:r>
+      <w:r>
+        <w:rPr>
+          <w:noProof/>
+        </w:rPr>
+        <w:fldChar w:fldCharType="end"/>
+      </w:r>
       <w:r>
         <w:t xml:space="preserve">: </w:t>
       </w:r>
       <w:r>
-        <w:t xml:space="preserve">Αξιολόγηση παρουσίασης των λειτουργιών του </w:t>
-      </w:r>
-      <w:r>
-        <w:t>3</w:t>
+        <w:t xml:space="preserve">Συνολική αξιολόγηση του </w:t>
+      </w:r>
+      <w:r>
+        <w:t>2</w:t>
       </w:r>
       <w:r>
         <w:t>ου πρωτοτύπου</w:t>
+      </w:r>
+      <w:r>
+        <w:t xml:space="preserve"> </w:t>
+      </w:r>
+      <w:r>
+        <w:t>(1-πολύ κακή έως 5-πολύ καλή)</w:t>
+      </w:r>
+    </w:p>
+    <w:p>
+      <w:pPr>
+        <w:rPr>
+          <w:lang w:eastAsia="el-GR"/>
+        </w:rPr>
+      </w:pPr>
+    </w:p>
+    <w:p>
+      <w:pPr>
+        <w:rPr>
+          <w:b/>
+          <w:bCs/>
+          <w:sz w:val="24"/>
+          <w:szCs w:val="24"/>
+          <w:lang w:eastAsia="el-GR"/>
+        </w:rPr>
+      </w:pPr>
+      <w:r>
+        <w:rPr>
+          <w:b/>
+          <w:bCs/>
+          <w:sz w:val="24"/>
+          <w:szCs w:val="24"/>
+          <w:lang w:eastAsia="el-GR"/>
+        </w:rPr>
+        <w:t>1.</w:t>
+      </w:r>
+      <w:r>
+        <w:rPr>
+          <w:b/>
+          <w:bCs/>
+          <w:sz w:val="24"/>
+          <w:szCs w:val="24"/>
+          <w:lang w:eastAsia="el-GR"/>
+        </w:rPr>
+        <w:t>4</w:t>
+      </w:r>
+      <w:r>
+        <w:rPr>
+          <w:b/>
+          <w:bCs/>
+          <w:sz w:val="24"/>
+          <w:szCs w:val="24"/>
+          <w:lang w:eastAsia="el-GR"/>
+        </w:rPr>
+        <w:t>.1.3 Πρωτότυπο 3</w:t>
       </w:r>
     </w:p>
     <w:p>
@@ -4794,10 +5011,10 @@
         </w:rPr>
         <w:lastRenderedPageBreak/>
         <w:drawing>
-          <wp:inline distT="0" distB="0" distL="0" distR="0" wp14:anchorId="7A7B3B57" wp14:editId="7AB27468">
+          <wp:inline distT="0" distB="0" distL="0" distR="0" wp14:anchorId="40EE58B2" wp14:editId="1746E3AB">
             <wp:extent cx="5274310" cy="2508250"/>
             <wp:effectExtent l="0" t="0" r="2540" b="6350"/>
-            <wp:docPr id="26" name="Εικόνα 26"/>
+            <wp:docPr id="22" name="Εικόνα 22"/>
             <wp:cNvGraphicFramePr>
               <a:graphicFrameLocks xmlns:a="http://schemas.openxmlformats.org/drawingml/2006/main" noChangeAspect="1"/>
             </wp:cNvGraphicFramePr>
@@ -4805,7 +5022,7 @@
               <a:graphicData uri="http://schemas.openxmlformats.org/drawingml/2006/picture">
                 <pic:pic xmlns:pic="http://schemas.openxmlformats.org/drawingml/2006/picture">
                   <pic:nvPicPr>
-                    <pic:cNvPr id="0" name="Picture 29"/>
+                    <pic:cNvPr id="0" name="Picture 21"/>
                     <pic:cNvPicPr>
                       <a:picLocks noChangeAspect="1" noChangeArrowheads="1"/>
                     </pic:cNvPicPr>
@@ -4851,19 +5068,32 @@
       <w:r>
         <w:t xml:space="preserve">Εικόνα </w:t>
       </w:r>
-      <w:fldSimple w:instr=" SEQ Εικόνα \* ARABIC ">
-        <w:r>
-          <w:rPr>
-            <w:noProof/>
-          </w:rPr>
-          <w:t>25</w:t>
-        </w:r>
-      </w:fldSimple>
+      <w:r>
+        <w:fldChar w:fldCharType="begin"/>
+      </w:r>
+      <w:r>
+        <w:instrText xml:space="preserve"> SEQ Εικόνα \* ARABIC </w:instrText>
+      </w:r>
+      <w:r>
+        <w:fldChar w:fldCharType="separate"/>
+      </w:r>
+      <w:r>
+        <w:rPr>
+          <w:noProof/>
+        </w:rPr>
+        <w:t>21</w:t>
+      </w:r>
+      <w:r>
+        <w:rPr>
+          <w:noProof/>
+        </w:rPr>
+        <w:fldChar w:fldCharType="end"/>
+      </w:r>
       <w:r>
         <w:t xml:space="preserve">: </w:t>
       </w:r>
       <w:r>
-        <w:t xml:space="preserve">Συνολική αξιολόγηση του </w:t>
+        <w:t xml:space="preserve">Αξιολόγηση αισθητικής της αρχικής οθόνης του </w:t>
       </w:r>
       <w:r>
         <w:t>3</w:t>
@@ -4871,51 +5101,11 @@
       <w:r>
         <w:t>ου πρωτοτύπου</w:t>
       </w:r>
-    </w:p>
-    <w:p/>
-    <w:p>
-      <w:pPr>
-        <w:rPr>
-          <w:sz w:val="24"/>
-          <w:szCs w:val="24"/>
-        </w:rPr>
-      </w:pPr>
-    </w:p>
-    <w:p>
-      <w:pPr>
-        <w:rPr>
-          <w:b/>
-          <w:bCs/>
-          <w:sz w:val="24"/>
-          <w:szCs w:val="24"/>
-        </w:rPr>
-      </w:pPr>
-      <w:r>
-        <w:rPr>
-          <w:b/>
-          <w:bCs/>
-          <w:sz w:val="24"/>
-          <w:szCs w:val="24"/>
-        </w:rPr>
-        <w:t>1.</w:t>
-      </w:r>
-      <w:r>
-        <w:rPr>
-          <w:b/>
-          <w:bCs/>
-          <w:sz w:val="24"/>
-          <w:szCs w:val="24"/>
-        </w:rPr>
-        <w:t>4</w:t>
-      </w:r>
-      <w:r>
-        <w:rPr>
-          <w:b/>
-          <w:bCs/>
-          <w:sz w:val="24"/>
-          <w:szCs w:val="24"/>
-        </w:rPr>
-        <w:t>.1.4 Συνολική γνώμη</w:t>
+      <w:r>
+        <w:t xml:space="preserve"> </w:t>
+      </w:r>
+      <w:r>
+        <w:t>(1-πολύ κακή έως 5-πολύ καλή)</w:t>
       </w:r>
     </w:p>
     <w:p>
@@ -4929,10 +5119,10 @@
           <w:lang w:eastAsia="el-GR"/>
         </w:rPr>
         <w:drawing>
-          <wp:inline distT="0" distB="0" distL="0" distR="0" wp14:anchorId="79165DBC" wp14:editId="020CC9E1">
+          <wp:inline distT="0" distB="0" distL="0" distR="0" wp14:anchorId="2BCF8805" wp14:editId="0B4EF6A7">
             <wp:extent cx="5274310" cy="2220595"/>
             <wp:effectExtent l="0" t="0" r="2540" b="8255"/>
-            <wp:docPr id="27" name="Εικόνα 27"/>
+            <wp:docPr id="23" name="Εικόνα 23"/>
             <wp:cNvGraphicFramePr>
               <a:graphicFrameLocks xmlns:a="http://schemas.openxmlformats.org/drawingml/2006/main" noChangeAspect="1"/>
             </wp:cNvGraphicFramePr>
@@ -4940,7 +5130,7 @@
               <a:graphicData uri="http://schemas.openxmlformats.org/drawingml/2006/picture">
                 <pic:pic xmlns:pic="http://schemas.openxmlformats.org/drawingml/2006/picture">
                   <pic:nvPicPr>
-                    <pic:cNvPr id="0" name="Picture 31"/>
+                    <pic:cNvPr id="0" name="Picture 23"/>
                     <pic:cNvPicPr>
                       <a:picLocks noChangeAspect="1" noChangeArrowheads="1"/>
                     </pic:cNvPicPr>
@@ -4986,17 +5176,496 @@
       <w:r>
         <w:t xml:space="preserve">Εικόνα </w:t>
       </w:r>
-      <w:fldSimple w:instr=" SEQ Εικόνα \* ARABIC ">
-        <w:r>
-          <w:rPr>
-            <w:noProof/>
-          </w:rPr>
-          <w:t>26</w:t>
-        </w:r>
-      </w:fldSimple>
+      <w:r>
+        <w:fldChar w:fldCharType="begin"/>
+      </w:r>
+      <w:r>
+        <w:instrText xml:space="preserve"> SEQ Εικόνα \* ARABIC </w:instrText>
+      </w:r>
+      <w:r>
+        <w:fldChar w:fldCharType="separate"/>
+      </w:r>
+      <w:r>
+        <w:rPr>
+          <w:noProof/>
+        </w:rPr>
+        <w:t>22</w:t>
+      </w:r>
+      <w:r>
+        <w:rPr>
+          <w:noProof/>
+        </w:rPr>
+        <w:fldChar w:fldCharType="end"/>
+      </w:r>
+      <w:r>
+        <w:t xml:space="preserve">: </w:t>
+      </w:r>
+      <w:r>
+        <w:t xml:space="preserve">Αξιολόγηση κουμπιών </w:t>
+      </w:r>
+      <w:r>
+        <w:t>3</w:t>
+      </w:r>
+      <w:r>
+        <w:t>ου πρωτοτύπου</w:t>
+      </w:r>
+    </w:p>
+    <w:p>
+      <w:pPr>
+        <w:keepNext/>
+        <w:spacing w:after="0" w:line="240" w:lineRule="auto"/>
+      </w:pPr>
+      <w:r>
+        <w:rPr>
+          <w:noProof/>
+          <w:lang w:eastAsia="el-GR"/>
+        </w:rPr>
+        <w:drawing>
+          <wp:inline distT="0" distB="0" distL="0" distR="0" wp14:anchorId="0BFAA507" wp14:editId="05D9F21C">
+            <wp:extent cx="5274310" cy="2508250"/>
+            <wp:effectExtent l="0" t="0" r="2540" b="6350"/>
+            <wp:docPr id="24" name="Εικόνα 24"/>
+            <wp:cNvGraphicFramePr>
+              <a:graphicFrameLocks xmlns:a="http://schemas.openxmlformats.org/drawingml/2006/main" noChangeAspect="1"/>
+            </wp:cNvGraphicFramePr>
+            <a:graphic xmlns:a="http://schemas.openxmlformats.org/drawingml/2006/main">
+              <a:graphicData uri="http://schemas.openxmlformats.org/drawingml/2006/picture">
+                <pic:pic xmlns:pic="http://schemas.openxmlformats.org/drawingml/2006/picture">
+                  <pic:nvPicPr>
+                    <pic:cNvPr id="0" name="Picture 25"/>
+                    <pic:cNvPicPr>
+                      <a:picLocks noChangeAspect="1" noChangeArrowheads="1"/>
+                    </pic:cNvPicPr>
+                  </pic:nvPicPr>
+                  <pic:blipFill>
+                    <a:blip r:embed="rId40" cstate="print">
+                      <a:extLst>
+                        <a:ext uri="{28A0092B-C50C-407E-A947-70E740481C1C}">
+                          <a14:useLocalDpi xmlns:a14="http://schemas.microsoft.com/office/drawing/2010/main" val="0"/>
+                        </a:ext>
+                      </a:extLst>
+                    </a:blip>
+                    <a:srcRect/>
+                    <a:stretch>
+                      <a:fillRect/>
+                    </a:stretch>
+                  </pic:blipFill>
+                  <pic:spPr bwMode="auto">
+                    <a:xfrm>
+                      <a:off x="0" y="0"/>
+                      <a:ext cx="5274310" cy="2508250"/>
+                    </a:xfrm>
+                    <a:prstGeom prst="rect">
+                      <a:avLst/>
+                    </a:prstGeom>
+                    <a:noFill/>
+                    <a:ln>
+                      <a:noFill/>
+                    </a:ln>
+                  </pic:spPr>
+                </pic:pic>
+              </a:graphicData>
+            </a:graphic>
+          </wp:inline>
+        </w:drawing>
+      </w:r>
+    </w:p>
+    <w:p>
+      <w:pPr>
+        <w:pStyle w:val="a5"/>
+        <w:jc w:val="center"/>
+      </w:pPr>
+      <w:r>
+        <w:t xml:space="preserve">Εικόνα </w:t>
+      </w:r>
+      <w:r>
+        <w:fldChar w:fldCharType="begin"/>
+      </w:r>
+      <w:r>
+        <w:instrText xml:space="preserve"> SEQ Εικόνα \* ARABIC </w:instrText>
+      </w:r>
+      <w:r>
+        <w:fldChar w:fldCharType="separate"/>
+      </w:r>
+      <w:r>
+        <w:rPr>
+          <w:noProof/>
+        </w:rPr>
+        <w:t>23</w:t>
+      </w:r>
+      <w:r>
+        <w:rPr>
+          <w:noProof/>
+        </w:rPr>
+        <w:fldChar w:fldCharType="end"/>
+      </w:r>
+      <w:r>
+        <w:t xml:space="preserve">: </w:t>
+      </w:r>
+      <w:r>
+        <w:t xml:space="preserve">Αξιολόγηση εικονιδίων </w:t>
+      </w:r>
+      <w:r>
+        <w:t>3</w:t>
+      </w:r>
+      <w:r>
+        <w:t>ου πρωτοτύπου</w:t>
+      </w:r>
+      <w:r>
+        <w:t xml:space="preserve"> (1-καθόλου έως 5-πάρα πολύ)</w:t>
+      </w:r>
+    </w:p>
+    <w:p>
+      <w:pPr>
+        <w:keepNext/>
+        <w:spacing w:after="0" w:line="240" w:lineRule="auto"/>
+      </w:pPr>
+      <w:r>
+        <w:rPr>
+          <w:noProof/>
+          <w:lang w:eastAsia="el-GR"/>
+        </w:rPr>
+        <w:lastRenderedPageBreak/>
+        <w:drawing>
+          <wp:inline distT="0" distB="0" distL="0" distR="0" wp14:anchorId="39FDD2B8" wp14:editId="2667032F">
+            <wp:extent cx="5274310" cy="2508250"/>
+            <wp:effectExtent l="0" t="0" r="2540" b="6350"/>
+            <wp:docPr id="25" name="Εικόνα 25"/>
+            <wp:cNvGraphicFramePr>
+              <a:graphicFrameLocks xmlns:a="http://schemas.openxmlformats.org/drawingml/2006/main" noChangeAspect="1"/>
+            </wp:cNvGraphicFramePr>
+            <a:graphic xmlns:a="http://schemas.openxmlformats.org/drawingml/2006/main">
+              <a:graphicData uri="http://schemas.openxmlformats.org/drawingml/2006/picture">
+                <pic:pic xmlns:pic="http://schemas.openxmlformats.org/drawingml/2006/picture">
+                  <pic:nvPicPr>
+                    <pic:cNvPr id="0" name="Picture 27"/>
+                    <pic:cNvPicPr>
+                      <a:picLocks noChangeAspect="1" noChangeArrowheads="1"/>
+                    </pic:cNvPicPr>
+                  </pic:nvPicPr>
+                  <pic:blipFill>
+                    <a:blip r:embed="rId41" cstate="print">
+                      <a:extLst>
+                        <a:ext uri="{28A0092B-C50C-407E-A947-70E740481C1C}">
+                          <a14:useLocalDpi xmlns:a14="http://schemas.microsoft.com/office/drawing/2010/main" val="0"/>
+                        </a:ext>
+                      </a:extLst>
+                    </a:blip>
+                    <a:srcRect/>
+                    <a:stretch>
+                      <a:fillRect/>
+                    </a:stretch>
+                  </pic:blipFill>
+                  <pic:spPr bwMode="auto">
+                    <a:xfrm>
+                      <a:off x="0" y="0"/>
+                      <a:ext cx="5274310" cy="2508250"/>
+                    </a:xfrm>
+                    <a:prstGeom prst="rect">
+                      <a:avLst/>
+                    </a:prstGeom>
+                    <a:noFill/>
+                    <a:ln>
+                      <a:noFill/>
+                    </a:ln>
+                  </pic:spPr>
+                </pic:pic>
+              </a:graphicData>
+            </a:graphic>
+          </wp:inline>
+        </w:drawing>
+      </w:r>
+    </w:p>
+    <w:p>
+      <w:pPr>
+        <w:pStyle w:val="a5"/>
+        <w:jc w:val="center"/>
+      </w:pPr>
+      <w:r>
+        <w:t xml:space="preserve">Εικόνα </w:t>
+      </w:r>
+      <w:r>
+        <w:fldChar w:fldCharType="begin"/>
+      </w:r>
+      <w:r>
+        <w:instrText xml:space="preserve"> SEQ Εικόνα \* ARABIC </w:instrText>
+      </w:r>
+      <w:r>
+        <w:fldChar w:fldCharType="separate"/>
+      </w:r>
+      <w:r>
+        <w:rPr>
+          <w:noProof/>
+        </w:rPr>
+        <w:t>24</w:t>
+      </w:r>
+      <w:r>
+        <w:rPr>
+          <w:noProof/>
+        </w:rPr>
+        <w:fldChar w:fldCharType="end"/>
+      </w:r>
+      <w:r>
+        <w:t xml:space="preserve">: </w:t>
+      </w:r>
+      <w:r>
+        <w:t xml:space="preserve">Αξιολόγηση παρουσίασης των λειτουργιών του </w:t>
+      </w:r>
+      <w:r>
+        <w:t>3</w:t>
+      </w:r>
+      <w:r>
+        <w:t>ου πρωτοτύπου</w:t>
+      </w:r>
+    </w:p>
+    <w:p>
+      <w:pPr>
+        <w:keepNext/>
+        <w:spacing w:after="0" w:line="240" w:lineRule="auto"/>
+      </w:pPr>
+      <w:r>
+        <w:rPr>
+          <w:noProof/>
+          <w:lang w:eastAsia="el-GR"/>
+        </w:rPr>
+        <w:drawing>
+          <wp:inline distT="0" distB="0" distL="0" distR="0" wp14:anchorId="7A7B3B57" wp14:editId="7AB27468">
+            <wp:extent cx="5274310" cy="2508250"/>
+            <wp:effectExtent l="0" t="0" r="2540" b="6350"/>
+            <wp:docPr id="26" name="Εικόνα 26"/>
+            <wp:cNvGraphicFramePr>
+              <a:graphicFrameLocks xmlns:a="http://schemas.openxmlformats.org/drawingml/2006/main" noChangeAspect="1"/>
+            </wp:cNvGraphicFramePr>
+            <a:graphic xmlns:a="http://schemas.openxmlformats.org/drawingml/2006/main">
+              <a:graphicData uri="http://schemas.openxmlformats.org/drawingml/2006/picture">
+                <pic:pic xmlns:pic="http://schemas.openxmlformats.org/drawingml/2006/picture">
+                  <pic:nvPicPr>
+                    <pic:cNvPr id="0" name="Picture 29"/>
+                    <pic:cNvPicPr>
+                      <a:picLocks noChangeAspect="1" noChangeArrowheads="1"/>
+                    </pic:cNvPicPr>
+                  </pic:nvPicPr>
+                  <pic:blipFill>
+                    <a:blip r:embed="rId42" cstate="print">
+                      <a:extLst>
+                        <a:ext uri="{28A0092B-C50C-407E-A947-70E740481C1C}">
+                          <a14:useLocalDpi xmlns:a14="http://schemas.microsoft.com/office/drawing/2010/main" val="0"/>
+                        </a:ext>
+                      </a:extLst>
+                    </a:blip>
+                    <a:srcRect/>
+                    <a:stretch>
+                      <a:fillRect/>
+                    </a:stretch>
+                  </pic:blipFill>
+                  <pic:spPr bwMode="auto">
+                    <a:xfrm>
+                      <a:off x="0" y="0"/>
+                      <a:ext cx="5274310" cy="2508250"/>
+                    </a:xfrm>
+                    <a:prstGeom prst="rect">
+                      <a:avLst/>
+                    </a:prstGeom>
+                    <a:noFill/>
+                    <a:ln>
+                      <a:noFill/>
+                    </a:ln>
+                  </pic:spPr>
+                </pic:pic>
+              </a:graphicData>
+            </a:graphic>
+          </wp:inline>
+        </w:drawing>
+      </w:r>
+    </w:p>
+    <w:p>
+      <w:pPr>
+        <w:pStyle w:val="a5"/>
+        <w:jc w:val="center"/>
+      </w:pPr>
+      <w:r>
+        <w:t xml:space="preserve">Εικόνα </w:t>
+      </w:r>
+      <w:r>
+        <w:fldChar w:fldCharType="begin"/>
+      </w:r>
+      <w:r>
+        <w:instrText xml:space="preserve"> SEQ Εικόνα \* ARABIC </w:instrText>
+      </w:r>
+      <w:r>
+        <w:fldChar w:fldCharType="separate"/>
+      </w:r>
+      <w:r>
+        <w:rPr>
+          <w:noProof/>
+        </w:rPr>
+        <w:t>25</w:t>
+      </w:r>
+      <w:r>
+        <w:rPr>
+          <w:noProof/>
+        </w:rPr>
+        <w:fldChar w:fldCharType="end"/>
+      </w:r>
+      <w:r>
+        <w:t xml:space="preserve">: </w:t>
+      </w:r>
+      <w:r>
+        <w:t xml:space="preserve">Συνολική αξιολόγηση του </w:t>
+      </w:r>
+      <w:r>
+        <w:t>3</w:t>
+      </w:r>
+      <w:r>
+        <w:t>ου πρωτοτύπου</w:t>
+      </w:r>
+      <w:r>
+        <w:t xml:space="preserve"> </w:t>
+      </w:r>
+      <w:r>
+        <w:t>(1-πολύ κακή έως 5-πολύ καλή)</w:t>
+      </w:r>
+    </w:p>
+    <w:p/>
+    <w:p>
+      <w:pPr>
+        <w:rPr>
+          <w:sz w:val="24"/>
+          <w:szCs w:val="24"/>
+        </w:rPr>
+      </w:pPr>
+    </w:p>
+    <w:p>
+      <w:pPr>
+        <w:rPr>
+          <w:b/>
+          <w:bCs/>
+          <w:sz w:val="24"/>
+          <w:szCs w:val="24"/>
+        </w:rPr>
+      </w:pPr>
+      <w:r>
+        <w:rPr>
+          <w:b/>
+          <w:bCs/>
+          <w:sz w:val="24"/>
+          <w:szCs w:val="24"/>
+        </w:rPr>
+        <w:t>1.</w:t>
+      </w:r>
+      <w:r>
+        <w:rPr>
+          <w:b/>
+          <w:bCs/>
+          <w:sz w:val="24"/>
+          <w:szCs w:val="24"/>
+        </w:rPr>
+        <w:t>4</w:t>
+      </w:r>
+      <w:r>
+        <w:rPr>
+          <w:b/>
+          <w:bCs/>
+          <w:sz w:val="24"/>
+          <w:szCs w:val="24"/>
+        </w:rPr>
+        <w:t>.1.4 Συνολική γνώμη</w:t>
+      </w:r>
+    </w:p>
+    <w:p>
+      <w:pPr>
+        <w:keepNext/>
+        <w:spacing w:after="0" w:line="240" w:lineRule="auto"/>
+      </w:pPr>
+      <w:r>
+        <w:rPr>
+          <w:noProof/>
+          <w:lang w:eastAsia="el-GR"/>
+        </w:rPr>
+        <w:drawing>
+          <wp:inline distT="0" distB="0" distL="0" distR="0" wp14:anchorId="79165DBC" wp14:editId="020CC9E1">
+            <wp:extent cx="5274310" cy="2220595"/>
+            <wp:effectExtent l="0" t="0" r="2540" b="8255"/>
+            <wp:docPr id="27" name="Εικόνα 27"/>
+            <wp:cNvGraphicFramePr>
+              <a:graphicFrameLocks xmlns:a="http://schemas.openxmlformats.org/drawingml/2006/main" noChangeAspect="1"/>
+            </wp:cNvGraphicFramePr>
+            <a:graphic xmlns:a="http://schemas.openxmlformats.org/drawingml/2006/main">
+              <a:graphicData uri="http://schemas.openxmlformats.org/drawingml/2006/picture">
+                <pic:pic xmlns:pic="http://schemas.openxmlformats.org/drawingml/2006/picture">
+                  <pic:nvPicPr>
+                    <pic:cNvPr id="0" name="Picture 31"/>
+                    <pic:cNvPicPr>
+                      <a:picLocks noChangeAspect="1" noChangeArrowheads="1"/>
+                    </pic:cNvPicPr>
+                  </pic:nvPicPr>
+                  <pic:blipFill>
+                    <a:blip r:embed="rId43" cstate="print">
+                      <a:extLst>
+                        <a:ext uri="{28A0092B-C50C-407E-A947-70E740481C1C}">
+                          <a14:useLocalDpi xmlns:a14="http://schemas.microsoft.com/office/drawing/2010/main" val="0"/>
+                        </a:ext>
+                      </a:extLst>
+                    </a:blip>
+                    <a:srcRect/>
+                    <a:stretch>
+                      <a:fillRect/>
+                    </a:stretch>
+                  </pic:blipFill>
+                  <pic:spPr bwMode="auto">
+                    <a:xfrm>
+                      <a:off x="0" y="0"/>
+                      <a:ext cx="5274310" cy="2220595"/>
+                    </a:xfrm>
+                    <a:prstGeom prst="rect">
+                      <a:avLst/>
+                    </a:prstGeom>
+                    <a:noFill/>
+                    <a:ln>
+                      <a:noFill/>
+                    </a:ln>
+                  </pic:spPr>
+                </pic:pic>
+              </a:graphicData>
+            </a:graphic>
+          </wp:inline>
+        </w:drawing>
+      </w:r>
+    </w:p>
+    <w:p>
+      <w:pPr>
+        <w:pStyle w:val="a5"/>
+        <w:jc w:val="center"/>
+      </w:pPr>
+      <w:r>
+        <w:t xml:space="preserve">Εικόνα </w:t>
+      </w:r>
+      <w:r>
+        <w:fldChar w:fldCharType="begin"/>
+      </w:r>
+      <w:r>
+        <w:instrText xml:space="preserve"> SEQ Εικόνα \* ARABIC </w:instrText>
+      </w:r>
+      <w:r>
+        <w:fldChar w:fldCharType="separate"/>
+      </w:r>
+      <w:r>
+        <w:rPr>
+          <w:noProof/>
+        </w:rPr>
+        <w:t>26</w:t>
+      </w:r>
+      <w:r>
+        <w:rPr>
+          <w:noProof/>
+        </w:rPr>
+        <w:fldChar w:fldCharType="end"/>
+      </w:r>
       <w:r>
         <w:t>: Τελική επιλογή πρωτοτύπου</w:t>
       </w:r>
+      <w:bookmarkStart w:id="0" w:name="_GoBack"/>
+      <w:bookmarkEnd w:id="0"/>
     </w:p>
     <w:p>
       <w:pPr>
@@ -5005,18 +5674,11 @@
           <w:lang w:eastAsia="el-GR"/>
         </w:rPr>
       </w:pPr>
-    </w:p>
-    <w:p>
-      <w:pPr>
-        <w:ind w:firstLine="720"/>
+      <w:r>
         <w:rPr>
           <w:lang w:eastAsia="el-GR"/>
         </w:rPr>
-      </w:pPr>
-      <w:r>
-        <w:rPr>
-          <w:lang w:eastAsia="el-GR"/>
-        </w:rPr>
+        <w:lastRenderedPageBreak/>
         <w:t>Από την ερώτηση ανοιχτού τύπου «</w:t>
       </w:r>
       <w:r>
@@ -5759,6 +6421,7 @@
           <w:sz w:val="24"/>
           <w:szCs w:val="24"/>
         </w:rPr>
+        <w:lastRenderedPageBreak/>
         <w:t>1.</w:t>
       </w:r>
       <w:r>
@@ -5963,7 +6626,6 @@
           <w:sz w:val="24"/>
           <w:szCs w:val="24"/>
         </w:rPr>
-        <w:lastRenderedPageBreak/>
         <w:t>1.</w:t>
       </w:r>
       <w:r>
@@ -6183,8 +6845,6 @@
         </w:rPr>
         <w:t>Δυνατότητα αποθήκευσης προγραμμάτων</w:t>
       </w:r>
-      <w:bookmarkStart w:id="0" w:name="_GoBack"/>
-      <w:bookmarkEnd w:id="0"/>
     </w:p>
     <w:p>
       <w:pPr>
@@ -6221,7 +6881,7 @@
       </w:r>
     </w:p>
     <w:sectPr>
-      <w:footerReference w:type="default" r:id="rId40"/>
+      <w:footerReference w:type="default" r:id="rId44"/>
       <w:pgSz w:w="11906" w:h="16838"/>
       <w:pgMar w:top="1440" w:right="1800" w:bottom="1440" w:left="1800" w:header="708" w:footer="708" w:gutter="0"/>
       <w:cols w:space="708"/>
@@ -8133,7 +8793,6 @@
   <w:style w:type="character" w:default="1" w:styleId="a0">
     <w:name w:val="Default Paragraph Font"/>
     <w:uiPriority w:val="1"/>
-    <w:semiHidden/>
     <w:unhideWhenUsed/>
   </w:style>
   <w:style w:type="table" w:default="1" w:styleId="a1">
@@ -8605,7 +9264,7 @@
 </file>
 
 <file path=customXml/itemProps1.xml><?xml version="1.0" encoding="utf-8"?>
-<ds:datastoreItem xmlns:ds="http://schemas.openxmlformats.org/officeDocument/2006/customXml" ds:itemID="{A4F9CAA5-97C2-418C-88B2-E4B820492A80}">
+<ds:datastoreItem xmlns:ds="http://schemas.openxmlformats.org/officeDocument/2006/customXml" ds:itemID="{C6C0A708-4ECD-484B-8FC6-5A19FC6D46A1}">
   <ds:schemaRefs>
     <ds:schemaRef ds:uri="http://schemas.openxmlformats.org/officeDocument/2006/bibliography"/>
   </ds:schemaRefs>

</xml_diff>

<commit_message>
2nd cycle - start
</commit_message>
<xml_diff>
--- a/3170033-3170114-3170172.docx
+++ b/3170033-3170114-3170172.docx
@@ -273,6 +273,7 @@
           <w:szCs w:val="28"/>
         </w:rPr>
       </w:pPr>
+      <w:proofErr w:type="spellStart"/>
       <w:r>
         <w:rPr>
           <w:rFonts w:cstheme="minorHAnsi"/>
@@ -282,8 +283,9 @@
           <w:sz w:val="28"/>
           <w:szCs w:val="28"/>
         </w:rPr>
-        <w:t xml:space="preserve">Δανοπούλου Αιμιλία </w:t>
-      </w:r>
+        <w:t>Δανοπούλου</w:t>
+      </w:r>
+      <w:proofErr w:type="spellEnd"/>
       <w:r>
         <w:rPr>
           <w:rFonts w:cstheme="minorHAnsi"/>
@@ -293,7 +295,7 @@
           <w:sz w:val="28"/>
           <w:szCs w:val="28"/>
         </w:rPr>
-        <w:t>-</w:t>
+        <w:t xml:space="preserve"> Αιμιλία </w:t>
       </w:r>
       <w:r>
         <w:rPr>
@@ -304,13 +306,9 @@
           <w:sz w:val="28"/>
           <w:szCs w:val="28"/>
         </w:rPr>
-        <w:t xml:space="preserve"> 3170033</w:t>
-      </w:r>
-    </w:p>
-    <w:p>
-      <w:pPr>
-        <w:spacing w:line="240" w:lineRule="auto"/>
-        <w:jc w:val="center"/>
+        <w:t>-</w:t>
+      </w:r>
+      <w:r>
         <w:rPr>
           <w:rFonts w:cstheme="minorHAnsi"/>
           <w:i/>
@@ -319,8 +317,13 @@
           <w:sz w:val="28"/>
           <w:szCs w:val="28"/>
         </w:rPr>
-      </w:pPr>
-      <w:r>
+        <w:t xml:space="preserve"> 3170033</w:t>
+      </w:r>
+    </w:p>
+    <w:p>
+      <w:pPr>
+        <w:spacing w:line="240" w:lineRule="auto"/>
+        <w:jc w:val="center"/>
         <w:rPr>
           <w:rFonts w:cstheme="minorHAnsi"/>
           <w:i/>
@@ -329,8 +332,7 @@
           <w:sz w:val="28"/>
           <w:szCs w:val="28"/>
         </w:rPr>
-        <w:t xml:space="preserve">Μπαλή Νίκη </w:t>
-      </w:r>
+      </w:pPr>
       <w:r>
         <w:rPr>
           <w:rFonts w:cstheme="minorHAnsi"/>
@@ -340,7 +342,7 @@
           <w:sz w:val="28"/>
           <w:szCs w:val="28"/>
         </w:rPr>
-        <w:t>-</w:t>
+        <w:t xml:space="preserve">Μπαλή Νίκη </w:t>
       </w:r>
       <w:r>
         <w:rPr>
@@ -351,13 +353,9 @@
           <w:sz w:val="28"/>
           <w:szCs w:val="28"/>
         </w:rPr>
-        <w:t xml:space="preserve"> 3170114</w:t>
-      </w:r>
-    </w:p>
-    <w:p>
-      <w:pPr>
-        <w:spacing w:line="240" w:lineRule="auto"/>
-        <w:jc w:val="center"/>
+        <w:t>-</w:t>
+      </w:r>
+      <w:r>
         <w:rPr>
           <w:rFonts w:cstheme="minorHAnsi"/>
           <w:i/>
@@ -366,8 +364,13 @@
           <w:sz w:val="28"/>
           <w:szCs w:val="28"/>
         </w:rPr>
-      </w:pPr>
-      <w:r>
+        <w:t xml:space="preserve"> 3170114</w:t>
+      </w:r>
+    </w:p>
+    <w:p>
+      <w:pPr>
+        <w:spacing w:line="240" w:lineRule="auto"/>
+        <w:jc w:val="center"/>
         <w:rPr>
           <w:rFonts w:cstheme="minorHAnsi"/>
           <w:i/>
@@ -376,8 +379,7 @@
           <w:sz w:val="28"/>
           <w:szCs w:val="28"/>
         </w:rPr>
-        <w:t>Χαβιατζή Ελένη</w:t>
-      </w:r>
+      </w:pPr>
       <w:r>
         <w:rPr>
           <w:rFonts w:cstheme="minorHAnsi"/>
@@ -387,7 +389,7 @@
           <w:sz w:val="28"/>
           <w:szCs w:val="28"/>
         </w:rPr>
-        <w:t xml:space="preserve"> </w:t>
+        <w:t>Χαβιατζή Ελένη</w:t>
       </w:r>
       <w:r>
         <w:rPr>
@@ -398,22 +400,19 @@
           <w:sz w:val="28"/>
           <w:szCs w:val="28"/>
         </w:rPr>
-        <w:t>- 3170172</w:t>
-      </w:r>
-    </w:p>
-    <w:p>
-      <w:pPr>
-        <w:spacing w:line="240" w:lineRule="auto"/>
-        <w:jc w:val="center"/>
-        <w:rPr>
-          <w:rFonts w:cstheme="minorHAnsi"/>
-          <w:b/>
-          <w:bCs/>
+        <w:t xml:space="preserve"> </w:t>
+      </w:r>
+      <w:r>
+        <w:rPr>
+          <w:rFonts w:cstheme="minorHAnsi"/>
+          <w:i/>
+          <w:iCs/>
           <w:color w:val="000000" w:themeColor="text1"/>
           <w:sz w:val="28"/>
           <w:szCs w:val="28"/>
         </w:rPr>
-      </w:pPr>
+        <w:t>- 3170172</w:t>
+      </w:r>
     </w:p>
     <w:p>
       <w:pPr>
@@ -421,6 +420,8 @@
         <w:jc w:val="center"/>
         <w:rPr>
           <w:rFonts w:cstheme="minorHAnsi"/>
+          <w:b/>
+          <w:bCs/>
           <w:color w:val="000000" w:themeColor="text1"/>
           <w:sz w:val="28"/>
           <w:szCs w:val="28"/>
@@ -438,13 +439,25 @@
           <w:szCs w:val="28"/>
         </w:rPr>
       </w:pPr>
-      <w:r>
+    </w:p>
+    <w:p>
+      <w:pPr>
+        <w:spacing w:line="240" w:lineRule="auto"/>
+        <w:jc w:val="center"/>
         <w:rPr>
           <w:rFonts w:cstheme="minorHAnsi"/>
           <w:color w:val="000000" w:themeColor="text1"/>
           <w:sz w:val="28"/>
           <w:szCs w:val="28"/>
         </w:rPr>
+      </w:pPr>
+      <w:r>
+        <w:rPr>
+          <w:rFonts w:cstheme="minorHAnsi"/>
+          <w:color w:val="000000" w:themeColor="text1"/>
+          <w:sz w:val="28"/>
+          <w:szCs w:val="28"/>
+        </w:rPr>
         <w:t>Χειμερινό Εξάμηνο 2020</w:t>
       </w:r>
     </w:p>
@@ -616,6 +629,7 @@
           <w:szCs w:val="28"/>
         </w:rPr>
       </w:pPr>
+      <w:bookmarkStart w:id="0" w:name="_Hlk59715318"/>
       <w:r>
         <w:rPr>
           <w:rFonts w:cstheme="minorHAnsi"/>
@@ -629,6 +643,7 @@
         <w:t xml:space="preserve">1. Πρώτος Κύκλος Ελικοειδούς Μοντέλου </w:t>
       </w:r>
     </w:p>
+    <w:bookmarkEnd w:id="0"/>
     <w:p>
       <w:pPr>
         <w:pStyle w:val="a4"/>
@@ -834,27 +849,14 @@
       <w:r>
         <w:t xml:space="preserve">Εικόνα </w:t>
       </w:r>
-      <w:r>
-        <w:fldChar w:fldCharType="begin"/>
-      </w:r>
-      <w:r>
-        <w:instrText xml:space="preserve"> SEQ Εικόνα \* ARABIC </w:instrText>
-      </w:r>
-      <w:r>
-        <w:fldChar w:fldCharType="separate"/>
-      </w:r>
-      <w:r>
-        <w:rPr>
-          <w:noProof/>
-        </w:rPr>
-        <w:t>1</w:t>
-      </w:r>
-      <w:r>
-        <w:rPr>
-          <w:noProof/>
-        </w:rPr>
-        <w:fldChar w:fldCharType="end"/>
-      </w:r>
+      <w:fldSimple w:instr=" SEQ Εικόνα \* ARABIC ">
+        <w:r>
+          <w:rPr>
+            <w:noProof/>
+          </w:rPr>
+          <w:t>1</w:t>
+        </w:r>
+      </w:fldSimple>
       <w:r>
         <w:t xml:space="preserve">: </w:t>
       </w:r>
@@ -1815,27 +1817,14 @@
       <w:r>
         <w:t xml:space="preserve">Εικόνα </w:t>
       </w:r>
-      <w:r>
-        <w:fldChar w:fldCharType="begin"/>
-      </w:r>
-      <w:r>
-        <w:instrText xml:space="preserve"> SEQ Εικόνα \* ARABIC </w:instrText>
-      </w:r>
-      <w:r>
-        <w:fldChar w:fldCharType="separate"/>
-      </w:r>
-      <w:r>
-        <w:rPr>
-          <w:noProof/>
-        </w:rPr>
-        <w:t>2</w:t>
-      </w:r>
-      <w:r>
-        <w:rPr>
-          <w:noProof/>
-        </w:rPr>
-        <w:fldChar w:fldCharType="end"/>
-      </w:r>
+      <w:fldSimple w:instr=" SEQ Εικόνα \* ARABIC ">
+        <w:r>
+          <w:rPr>
+            <w:noProof/>
+          </w:rPr>
+          <w:t>2</w:t>
+        </w:r>
+      </w:fldSimple>
       <w:r>
         <w:t>: Φύλλο συμμετεχόντων</w:t>
       </w:r>
@@ -1912,27 +1901,14 @@
       <w:r>
         <w:t xml:space="preserve">Εικόνα </w:t>
       </w:r>
-      <w:r>
-        <w:fldChar w:fldCharType="begin"/>
-      </w:r>
-      <w:r>
-        <w:instrText xml:space="preserve"> SEQ Εικόνα \* ARABIC </w:instrText>
-      </w:r>
-      <w:r>
-        <w:fldChar w:fldCharType="separate"/>
-      </w:r>
-      <w:r>
-        <w:rPr>
-          <w:noProof/>
-        </w:rPr>
-        <w:t>3</w:t>
-      </w:r>
-      <w:r>
-        <w:rPr>
-          <w:noProof/>
-        </w:rPr>
-        <w:fldChar w:fldCharType="end"/>
-      </w:r>
+      <w:fldSimple w:instr=" SEQ Εικόνα \* ARABIC ">
+        <w:r>
+          <w:rPr>
+            <w:noProof/>
+          </w:rPr>
+          <w:t>3</w:t>
+        </w:r>
+      </w:fldSimple>
       <w:r>
         <w:t>: Ηλικία των συμμετεχόντων</w:t>
       </w:r>
@@ -2005,27 +1981,14 @@
       <w:r>
         <w:t xml:space="preserve">Εικόνα </w:t>
       </w:r>
-      <w:r>
-        <w:fldChar w:fldCharType="begin"/>
-      </w:r>
-      <w:r>
-        <w:instrText xml:space="preserve"> SEQ Εικόνα \* ARABIC </w:instrText>
-      </w:r>
-      <w:r>
-        <w:fldChar w:fldCharType="separate"/>
-      </w:r>
-      <w:r>
-        <w:rPr>
-          <w:noProof/>
-        </w:rPr>
-        <w:t>4</w:t>
-      </w:r>
-      <w:r>
-        <w:rPr>
-          <w:noProof/>
-        </w:rPr>
-        <w:fldChar w:fldCharType="end"/>
-      </w:r>
+      <w:fldSimple w:instr=" SEQ Εικόνα \* ARABIC ">
+        <w:r>
+          <w:rPr>
+            <w:noProof/>
+          </w:rPr>
+          <w:t>4</w:t>
+        </w:r>
+      </w:fldSimple>
       <w:r>
         <w:t>: Εξοικείωση των συμμετεχόντων με την τεχνολογία γενικότερα</w:t>
       </w:r>
@@ -2110,27 +2073,14 @@
       <w:r>
         <w:t xml:space="preserve">Εικόνα </w:t>
       </w:r>
-      <w:r>
-        <w:fldChar w:fldCharType="begin"/>
-      </w:r>
-      <w:r>
-        <w:instrText xml:space="preserve"> SEQ Εικόνα \* ARABIC </w:instrText>
-      </w:r>
-      <w:r>
-        <w:fldChar w:fldCharType="separate"/>
-      </w:r>
-      <w:r>
-        <w:rPr>
-          <w:noProof/>
-        </w:rPr>
-        <w:t>5</w:t>
-      </w:r>
-      <w:r>
-        <w:rPr>
-          <w:noProof/>
-        </w:rPr>
-        <w:fldChar w:fldCharType="end"/>
-      </w:r>
+      <w:fldSimple w:instr=" SEQ Εικόνα \* ARABIC ">
+        <w:r>
+          <w:rPr>
+            <w:noProof/>
+          </w:rPr>
+          <w:t>5</w:t>
+        </w:r>
+      </w:fldSimple>
       <w:r>
         <w:t>: Συχνότητα χρήσης του κλιματιστικού</w:t>
       </w:r>
@@ -2390,27 +2340,14 @@
       <w:r>
         <w:t xml:space="preserve">Εικόνα </w:t>
       </w:r>
-      <w:r>
-        <w:fldChar w:fldCharType="begin"/>
-      </w:r>
-      <w:r>
-        <w:instrText xml:space="preserve"> SEQ Εικόνα \* ARABIC </w:instrText>
-      </w:r>
-      <w:r>
-        <w:fldChar w:fldCharType="separate"/>
-      </w:r>
-      <w:r>
-        <w:rPr>
-          <w:noProof/>
-        </w:rPr>
-        <w:t>6</w:t>
-      </w:r>
-      <w:r>
-        <w:rPr>
-          <w:noProof/>
-        </w:rPr>
-        <w:fldChar w:fldCharType="end"/>
-      </w:r>
+      <w:fldSimple w:instr=" SEQ Εικόνα \* ARABIC ">
+        <w:r>
+          <w:rPr>
+            <w:noProof/>
+          </w:rPr>
+          <w:t>6</w:t>
+        </w:r>
+      </w:fldSimple>
       <w:r>
         <w:t xml:space="preserve">: Αξιολόγηση εμφάνισης τηλεχειριστηρίου </w:t>
       </w:r>
@@ -2536,32 +2473,24 @@
       <w:r>
         <w:t xml:space="preserve">Εικόνα </w:t>
       </w:r>
-      <w:r>
-        <w:fldChar w:fldCharType="begin"/>
-      </w:r>
-      <w:r>
-        <w:instrText xml:space="preserve"> SEQ Εικόνα \* ARABIC </w:instrText>
-      </w:r>
-      <w:r>
-        <w:fldChar w:fldCharType="separate"/>
-      </w:r>
-      <w:r>
-        <w:rPr>
-          <w:noProof/>
-        </w:rPr>
-        <w:t>7</w:t>
-      </w:r>
-      <w:r>
-        <w:rPr>
-          <w:noProof/>
-        </w:rPr>
-        <w:fldChar w:fldCharType="end"/>
-      </w:r>
+      <w:fldSimple w:instr=" SEQ Εικόνα \* ARABIC ">
+        <w:r>
+          <w:rPr>
+            <w:noProof/>
+          </w:rPr>
+          <w:t>7</w:t>
+        </w:r>
+      </w:fldSimple>
       <w:r>
         <w:t xml:space="preserve">: Αξιολόγηση ευχρηστίας τηλεχειριστηρίου </w:t>
       </w:r>
-      <w:r>
-        <w:t>Τoshiba wh-c2ye</w:t>
+      <w:proofErr w:type="spellStart"/>
+      <w:r>
+        <w:t>Τoshiba</w:t>
+      </w:r>
+      <w:proofErr w:type="spellEnd"/>
+      <w:r>
+        <w:t xml:space="preserve"> wh-c2ye</w:t>
       </w:r>
       <w:r>
         <w:t xml:space="preserve"> </w:t>
@@ -2640,32 +2569,24 @@
       <w:r>
         <w:t xml:space="preserve">Εικόνα </w:t>
       </w:r>
-      <w:r>
-        <w:fldChar w:fldCharType="begin"/>
-      </w:r>
-      <w:r>
-        <w:instrText xml:space="preserve"> SEQ Εικόνα \* ARABIC </w:instrText>
-      </w:r>
-      <w:r>
-        <w:fldChar w:fldCharType="separate"/>
-      </w:r>
-      <w:r>
-        <w:rPr>
-          <w:noProof/>
-        </w:rPr>
-        <w:t>8</w:t>
-      </w:r>
-      <w:r>
-        <w:rPr>
-          <w:noProof/>
-        </w:rPr>
-        <w:fldChar w:fldCharType="end"/>
-      </w:r>
+      <w:fldSimple w:instr=" SEQ Εικόνα \* ARABIC ">
+        <w:r>
+          <w:rPr>
+            <w:noProof/>
+          </w:rPr>
+          <w:t>8</w:t>
+        </w:r>
+      </w:fldSimple>
       <w:r>
         <w:t xml:space="preserve">: Αξιολόγηση κουμπιών τηλεχειριστηρίου </w:t>
       </w:r>
-      <w:r>
-        <w:t>Τoshiba wh-c2ye</w:t>
+      <w:proofErr w:type="spellStart"/>
+      <w:r>
+        <w:t>Τoshiba</w:t>
+      </w:r>
+      <w:proofErr w:type="spellEnd"/>
+      <w:r>
+        <w:t xml:space="preserve"> wh-c2ye</w:t>
       </w:r>
       <w:r>
         <w:t xml:space="preserve"> </w:t>
@@ -2748,32 +2669,24 @@
       <w:r>
         <w:t xml:space="preserve">Εικόνα </w:t>
       </w:r>
-      <w:r>
-        <w:fldChar w:fldCharType="begin"/>
-      </w:r>
-      <w:r>
-        <w:instrText xml:space="preserve"> SEQ Εικόνα \* ARABIC </w:instrText>
-      </w:r>
-      <w:r>
-        <w:fldChar w:fldCharType="separate"/>
-      </w:r>
-      <w:r>
-        <w:rPr>
-          <w:noProof/>
-        </w:rPr>
-        <w:t>9</w:t>
-      </w:r>
-      <w:r>
-        <w:rPr>
-          <w:noProof/>
-        </w:rPr>
-        <w:fldChar w:fldCharType="end"/>
-      </w:r>
+      <w:fldSimple w:instr=" SEQ Εικόνα \* ARABIC ">
+        <w:r>
+          <w:rPr>
+            <w:noProof/>
+          </w:rPr>
+          <w:t>9</w:t>
+        </w:r>
+      </w:fldSimple>
       <w:r>
         <w:t xml:space="preserve">: Αξιολόγηση διάφορων χαρακτηριστικών του τηλεχειριστηρίου </w:t>
       </w:r>
-      <w:r>
-        <w:t>Τoshiba wh-c2ye</w:t>
+      <w:proofErr w:type="spellStart"/>
+      <w:r>
+        <w:t>Τoshiba</w:t>
+      </w:r>
+      <w:proofErr w:type="spellEnd"/>
+      <w:r>
+        <w:t xml:space="preserve"> wh-c2ye</w:t>
       </w:r>
     </w:p>
     <w:p>
@@ -2848,27 +2761,14 @@
       <w:r>
         <w:t xml:space="preserve">Εικόνα </w:t>
       </w:r>
-      <w:r>
-        <w:fldChar w:fldCharType="begin"/>
-      </w:r>
-      <w:r>
-        <w:instrText xml:space="preserve"> SEQ Εικόνα \* ARABIC </w:instrText>
-      </w:r>
-      <w:r>
-        <w:fldChar w:fldCharType="separate"/>
-      </w:r>
-      <w:r>
-        <w:rPr>
-          <w:noProof/>
-        </w:rPr>
-        <w:t>10</w:t>
-      </w:r>
-      <w:r>
-        <w:rPr>
-          <w:noProof/>
-        </w:rPr>
-        <w:fldChar w:fldCharType="end"/>
-      </w:r>
+      <w:fldSimple w:instr=" SEQ Εικόνα \* ARABIC ">
+        <w:r>
+          <w:rPr>
+            <w:noProof/>
+          </w:rPr>
+          <w:t>10</w:t>
+        </w:r>
+      </w:fldSimple>
       <w:r>
         <w:t>: Λειτουργίες του κλιματιστικού που χρησιμοποιούν συχνότερα οι συμμετέχοντες</w:t>
       </w:r>
@@ -3027,22 +2927,13 @@
         <w:rPr>
           <w:rStyle w:val="freebirdanalyticsviewquestiontitle"/>
         </w:rPr>
-        <w:t>μετακίνησης περσίδας (LOUVER)</w:t>
+        <w:t>μετακίνησης περσίδας (LOUVER</w:t>
       </w:r>
       <w:r>
         <w:rPr>
           <w:rStyle w:val="freebirdanalyticsviewquestiontitle"/>
         </w:rPr>
-        <w:t xml:space="preserve"> </w:t>
-      </w:r>
-      <w:r>
-        <w:rPr>
-          <w:rStyle w:val="freebirdanalyticsviewquestiontitle"/>
-          <w:b/>
-          <w:bCs/>
-          <w:color w:val="FF0000"/>
-        </w:rPr>
-        <w:t>(σίγουρα?)</w:t>
+        <w:t>)</w:t>
       </w:r>
     </w:p>
     <w:p>
@@ -3383,7 +3274,21 @@
             <w:rStyle w:val="-"/>
             <w:rFonts w:cstheme="minorHAnsi"/>
           </w:rPr>
-          <w:t>https://www.figma.com/proto/ZchOQ7rtJWFbTFjBjDcrYi/project?node-id=5%3A12&amp;viewport=250%2C304%2C0.39107275009155273&amp;scaling=scale-down</w:t>
+          <w:t>https://www.figma.com/proto/ZchOQ7rtJWFbTFjBjDcrYi/project?node-id=5%3A12&amp;vie</w:t>
+        </w:r>
+        <w:r>
+          <w:rPr>
+            <w:rStyle w:val="-"/>
+            <w:rFonts w:cstheme="minorHAnsi"/>
+          </w:rPr>
+          <w:t>w</w:t>
+        </w:r>
+        <w:r>
+          <w:rPr>
+            <w:rStyle w:val="-"/>
+            <w:rFonts w:cstheme="minorHAnsi"/>
+          </w:rPr>
+          <w:t>port=250%2C304%2C0.39107275009155273&amp;scaling=scale-down</w:t>
         </w:r>
       </w:hyperlink>
     </w:p>
@@ -3411,7 +3316,21 @@
             <w:rStyle w:val="-"/>
             <w:rFonts w:cstheme="minorHAnsi"/>
           </w:rPr>
-          <w:t>https://www.figma.com/proto/LcowMzGwNTyZGRCOpXYxla/prototype-1?node-id=1%3A2&amp;scaling=scale-down</w:t>
+          <w:t>https://www.figma.com/proto/LcowMzGwNTyZGRCOpXYxla/prototype-1?node-id=1%3A2&amp;scaling=s</w:t>
+        </w:r>
+        <w:r>
+          <w:rPr>
+            <w:rStyle w:val="-"/>
+            <w:rFonts w:cstheme="minorHAnsi"/>
+          </w:rPr>
+          <w:t>c</w:t>
+        </w:r>
+        <w:r>
+          <w:rPr>
+            <w:rStyle w:val="-"/>
+            <w:rFonts w:cstheme="minorHAnsi"/>
+          </w:rPr>
+          <w:t>ale-down</w:t>
         </w:r>
       </w:hyperlink>
     </w:p>
@@ -3972,27 +3891,14 @@
       <w:r>
         <w:t xml:space="preserve">Εικόνα </w:t>
       </w:r>
-      <w:r>
-        <w:fldChar w:fldCharType="begin"/>
-      </w:r>
-      <w:r>
-        <w:instrText xml:space="preserve"> SEQ Εικόνα \* ARABIC </w:instrText>
-      </w:r>
-      <w:r>
-        <w:fldChar w:fldCharType="separate"/>
-      </w:r>
-      <w:r>
-        <w:rPr>
-          <w:noProof/>
-        </w:rPr>
-        <w:t>11</w:t>
-      </w:r>
-      <w:r>
-        <w:rPr>
-          <w:noProof/>
-        </w:rPr>
-        <w:fldChar w:fldCharType="end"/>
-      </w:r>
+      <w:fldSimple w:instr=" SEQ Εικόνα \* ARABIC ">
+        <w:r>
+          <w:rPr>
+            <w:noProof/>
+          </w:rPr>
+          <w:t>11</w:t>
+        </w:r>
+      </w:fldSimple>
       <w:r>
         <w:t>: Αξιολόγηση αισθητικής της αρχικής οθόνης του 1ου πρωτοτύπου</w:t>
       </w:r>
@@ -4069,27 +3975,14 @@
       <w:r>
         <w:t xml:space="preserve">Εικόνα </w:t>
       </w:r>
-      <w:r>
-        <w:fldChar w:fldCharType="begin"/>
-      </w:r>
-      <w:r>
-        <w:instrText xml:space="preserve"> SEQ Εικόνα \* ARABIC </w:instrText>
-      </w:r>
-      <w:r>
-        <w:fldChar w:fldCharType="separate"/>
-      </w:r>
-      <w:r>
-        <w:rPr>
-          <w:noProof/>
-        </w:rPr>
-        <w:t>12</w:t>
-      </w:r>
-      <w:r>
-        <w:rPr>
-          <w:noProof/>
-        </w:rPr>
-        <w:fldChar w:fldCharType="end"/>
-      </w:r>
+      <w:fldSimple w:instr=" SEQ Εικόνα \* ARABIC ">
+        <w:r>
+          <w:rPr>
+            <w:noProof/>
+          </w:rPr>
+          <w:t>12</w:t>
+        </w:r>
+      </w:fldSimple>
       <w:r>
         <w:t>: Αξιολόγηση κουμπιών 1ου πρωτοτύπου</w:t>
       </w:r>
@@ -4162,27 +4055,14 @@
       <w:r>
         <w:t xml:space="preserve">Εικόνα </w:t>
       </w:r>
-      <w:r>
-        <w:fldChar w:fldCharType="begin"/>
-      </w:r>
-      <w:r>
-        <w:instrText xml:space="preserve"> SEQ Εικόνα \* ARABIC </w:instrText>
-      </w:r>
-      <w:r>
-        <w:fldChar w:fldCharType="separate"/>
-      </w:r>
-      <w:r>
-        <w:rPr>
-          <w:noProof/>
-        </w:rPr>
-        <w:t>13</w:t>
-      </w:r>
-      <w:r>
-        <w:rPr>
-          <w:noProof/>
-        </w:rPr>
-        <w:fldChar w:fldCharType="end"/>
-      </w:r>
+      <w:fldSimple w:instr=" SEQ Εικόνα \* ARABIC ">
+        <w:r>
+          <w:rPr>
+            <w:noProof/>
+          </w:rPr>
+          <w:t>13</w:t>
+        </w:r>
+      </w:fldSimple>
       <w:r>
         <w:t>: Αξιολόγηση εικονιδίων 1ου πρωτοτύπου</w:t>
       </w:r>
@@ -4258,27 +4138,14 @@
       <w:r>
         <w:t xml:space="preserve">Εικόνα </w:t>
       </w:r>
-      <w:r>
-        <w:fldChar w:fldCharType="begin"/>
-      </w:r>
-      <w:r>
-        <w:instrText xml:space="preserve"> SEQ Εικόνα \* ARABIC </w:instrText>
-      </w:r>
-      <w:r>
-        <w:fldChar w:fldCharType="separate"/>
-      </w:r>
-      <w:r>
-        <w:rPr>
-          <w:noProof/>
-        </w:rPr>
-        <w:t>14</w:t>
-      </w:r>
-      <w:r>
-        <w:rPr>
-          <w:noProof/>
-        </w:rPr>
-        <w:fldChar w:fldCharType="end"/>
-      </w:r>
+      <w:fldSimple w:instr=" SEQ Εικόνα \* ARABIC ">
+        <w:r>
+          <w:rPr>
+            <w:noProof/>
+          </w:rPr>
+          <w:t>14</w:t>
+        </w:r>
+      </w:fldSimple>
       <w:r>
         <w:t>: Αξιολόγηση παρουσίασης των λειτουργιών του 1ου πρωτοτύπου</w:t>
       </w:r>
@@ -4352,27 +4219,14 @@
       <w:r>
         <w:t xml:space="preserve">Εικόνα </w:t>
       </w:r>
-      <w:r>
-        <w:fldChar w:fldCharType="begin"/>
-      </w:r>
-      <w:r>
-        <w:instrText xml:space="preserve"> SEQ Εικόνα \* ARABIC </w:instrText>
-      </w:r>
-      <w:r>
-        <w:fldChar w:fldCharType="separate"/>
-      </w:r>
-      <w:r>
-        <w:rPr>
-          <w:noProof/>
-        </w:rPr>
-        <w:t>15</w:t>
-      </w:r>
-      <w:r>
-        <w:rPr>
-          <w:noProof/>
-        </w:rPr>
-        <w:fldChar w:fldCharType="end"/>
-      </w:r>
+      <w:fldSimple w:instr=" SEQ Εικόνα \* ARABIC ">
+        <w:r>
+          <w:rPr>
+            <w:noProof/>
+          </w:rPr>
+          <w:t>15</w:t>
+        </w:r>
+      </w:fldSimple>
       <w:r>
         <w:t>: Συνολική αξιολόγηση του 1ου πρωτοτύπου</w:t>
       </w:r>
@@ -4489,27 +4343,14 @@
       <w:r>
         <w:t xml:space="preserve">Εικόνα </w:t>
       </w:r>
-      <w:r>
-        <w:fldChar w:fldCharType="begin"/>
-      </w:r>
-      <w:r>
-        <w:instrText xml:space="preserve"> SEQ Εικόνα \* ARABIC </w:instrText>
-      </w:r>
-      <w:r>
-        <w:fldChar w:fldCharType="separate"/>
-      </w:r>
-      <w:r>
-        <w:rPr>
-          <w:noProof/>
-        </w:rPr>
-        <w:t>16</w:t>
-      </w:r>
-      <w:r>
-        <w:rPr>
-          <w:noProof/>
-        </w:rPr>
-        <w:fldChar w:fldCharType="end"/>
-      </w:r>
+      <w:fldSimple w:instr=" SEQ Εικόνα \* ARABIC ">
+        <w:r>
+          <w:rPr>
+            <w:noProof/>
+          </w:rPr>
+          <w:t>16</w:t>
+        </w:r>
+      </w:fldSimple>
       <w:r>
         <w:t xml:space="preserve">: </w:t>
       </w:r>
@@ -4598,27 +4439,14 @@
       <w:r>
         <w:t xml:space="preserve">Εικόνα </w:t>
       </w:r>
-      <w:r>
-        <w:fldChar w:fldCharType="begin"/>
-      </w:r>
-      <w:r>
-        <w:instrText xml:space="preserve"> SEQ Εικόνα \* ARABIC </w:instrText>
-      </w:r>
-      <w:r>
-        <w:fldChar w:fldCharType="separate"/>
-      </w:r>
-      <w:r>
-        <w:rPr>
-          <w:noProof/>
-        </w:rPr>
-        <w:t>17</w:t>
-      </w:r>
-      <w:r>
-        <w:rPr>
-          <w:noProof/>
-        </w:rPr>
-        <w:fldChar w:fldCharType="end"/>
-      </w:r>
+      <w:fldSimple w:instr=" SEQ Εικόνα \* ARABIC ">
+        <w:r>
+          <w:rPr>
+            <w:noProof/>
+          </w:rPr>
+          <w:t>17</w:t>
+        </w:r>
+      </w:fldSimple>
       <w:r>
         <w:t>:</w:t>
       </w:r>
@@ -4701,27 +4529,14 @@
       <w:r>
         <w:t xml:space="preserve">Εικόνα </w:t>
       </w:r>
-      <w:r>
-        <w:fldChar w:fldCharType="begin"/>
-      </w:r>
-      <w:r>
-        <w:instrText xml:space="preserve"> SEQ Εικόνα \* ARABIC </w:instrText>
-      </w:r>
-      <w:r>
-        <w:fldChar w:fldCharType="separate"/>
-      </w:r>
-      <w:r>
-        <w:rPr>
-          <w:noProof/>
-        </w:rPr>
-        <w:t>18</w:t>
-      </w:r>
-      <w:r>
-        <w:rPr>
-          <w:noProof/>
-        </w:rPr>
-        <w:fldChar w:fldCharType="end"/>
-      </w:r>
+      <w:fldSimple w:instr=" SEQ Εικόνα \* ARABIC ">
+        <w:r>
+          <w:rPr>
+            <w:noProof/>
+          </w:rPr>
+          <w:t>18</w:t>
+        </w:r>
+      </w:fldSimple>
       <w:r>
         <w:t xml:space="preserve">: </w:t>
       </w:r>
@@ -4809,27 +4624,14 @@
       <w:r>
         <w:t xml:space="preserve">Εικόνα </w:t>
       </w:r>
-      <w:r>
-        <w:fldChar w:fldCharType="begin"/>
-      </w:r>
-      <w:r>
-        <w:instrText xml:space="preserve"> SEQ Εικόνα \* ARABIC </w:instrText>
-      </w:r>
-      <w:r>
-        <w:fldChar w:fldCharType="separate"/>
-      </w:r>
-      <w:r>
-        <w:rPr>
-          <w:noProof/>
-        </w:rPr>
-        <w:t>19</w:t>
-      </w:r>
-      <w:r>
-        <w:rPr>
-          <w:noProof/>
-        </w:rPr>
-        <w:fldChar w:fldCharType="end"/>
-      </w:r>
+      <w:fldSimple w:instr=" SEQ Εικόνα \* ARABIC ">
+        <w:r>
+          <w:rPr>
+            <w:noProof/>
+          </w:rPr>
+          <w:t>19</w:t>
+        </w:r>
+      </w:fldSimple>
       <w:r>
         <w:t xml:space="preserve">: </w:t>
       </w:r>
@@ -4911,27 +4713,14 @@
       <w:r>
         <w:t xml:space="preserve">Εικόνα </w:t>
       </w:r>
-      <w:r>
-        <w:fldChar w:fldCharType="begin"/>
-      </w:r>
-      <w:r>
-        <w:instrText xml:space="preserve"> SEQ Εικόνα \* ARABIC </w:instrText>
-      </w:r>
-      <w:r>
-        <w:fldChar w:fldCharType="separate"/>
-      </w:r>
-      <w:r>
-        <w:rPr>
-          <w:noProof/>
-        </w:rPr>
-        <w:t>20</w:t>
-      </w:r>
-      <w:r>
-        <w:rPr>
-          <w:noProof/>
-        </w:rPr>
-        <w:fldChar w:fldCharType="end"/>
-      </w:r>
+      <w:fldSimple w:instr=" SEQ Εικόνα \* ARABIC ">
+        <w:r>
+          <w:rPr>
+            <w:noProof/>
+          </w:rPr>
+          <w:t>20</w:t>
+        </w:r>
+      </w:fldSimple>
       <w:r>
         <w:t xml:space="preserve">: </w:t>
       </w:r>
@@ -5068,27 +4857,14 @@
       <w:r>
         <w:t xml:space="preserve">Εικόνα </w:t>
       </w:r>
-      <w:r>
-        <w:fldChar w:fldCharType="begin"/>
-      </w:r>
-      <w:r>
-        <w:instrText xml:space="preserve"> SEQ Εικόνα \* ARABIC </w:instrText>
-      </w:r>
-      <w:r>
-        <w:fldChar w:fldCharType="separate"/>
-      </w:r>
-      <w:r>
-        <w:rPr>
-          <w:noProof/>
-        </w:rPr>
-        <w:t>21</w:t>
-      </w:r>
-      <w:r>
-        <w:rPr>
-          <w:noProof/>
-        </w:rPr>
-        <w:fldChar w:fldCharType="end"/>
-      </w:r>
+      <w:fldSimple w:instr=" SEQ Εικόνα \* ARABIC ">
+        <w:r>
+          <w:rPr>
+            <w:noProof/>
+          </w:rPr>
+          <w:t>21</w:t>
+        </w:r>
+      </w:fldSimple>
       <w:r>
         <w:t xml:space="preserve">: </w:t>
       </w:r>
@@ -5176,27 +4952,14 @@
       <w:r>
         <w:t xml:space="preserve">Εικόνα </w:t>
       </w:r>
-      <w:r>
-        <w:fldChar w:fldCharType="begin"/>
-      </w:r>
-      <w:r>
-        <w:instrText xml:space="preserve"> SEQ Εικόνα \* ARABIC </w:instrText>
-      </w:r>
-      <w:r>
-        <w:fldChar w:fldCharType="separate"/>
-      </w:r>
-      <w:r>
-        <w:rPr>
-          <w:noProof/>
-        </w:rPr>
-        <w:t>22</w:t>
-      </w:r>
-      <w:r>
-        <w:rPr>
-          <w:noProof/>
-        </w:rPr>
-        <w:fldChar w:fldCharType="end"/>
-      </w:r>
+      <w:fldSimple w:instr=" SEQ Εικόνα \* ARABIC ">
+        <w:r>
+          <w:rPr>
+            <w:noProof/>
+          </w:rPr>
+          <w:t>22</w:t>
+        </w:r>
+      </w:fldSimple>
       <w:r>
         <w:t xml:space="preserve">: </w:t>
       </w:r>
@@ -5278,27 +5041,14 @@
       <w:r>
         <w:t xml:space="preserve">Εικόνα </w:t>
       </w:r>
-      <w:r>
-        <w:fldChar w:fldCharType="begin"/>
-      </w:r>
-      <w:r>
-        <w:instrText xml:space="preserve"> SEQ Εικόνα \* ARABIC </w:instrText>
-      </w:r>
-      <w:r>
-        <w:fldChar w:fldCharType="separate"/>
-      </w:r>
-      <w:r>
-        <w:rPr>
-          <w:noProof/>
-        </w:rPr>
-        <w:t>23</w:t>
-      </w:r>
-      <w:r>
-        <w:rPr>
-          <w:noProof/>
-        </w:rPr>
-        <w:fldChar w:fldCharType="end"/>
-      </w:r>
+      <w:fldSimple w:instr=" SEQ Εικόνα \* ARABIC ">
+        <w:r>
+          <w:rPr>
+            <w:noProof/>
+          </w:rPr>
+          <w:t>23</w:t>
+        </w:r>
+      </w:fldSimple>
       <w:r>
         <w:t xml:space="preserve">: </w:t>
       </w:r>
@@ -5384,27 +5134,14 @@
       <w:r>
         <w:t xml:space="preserve">Εικόνα </w:t>
       </w:r>
-      <w:r>
-        <w:fldChar w:fldCharType="begin"/>
-      </w:r>
-      <w:r>
-        <w:instrText xml:space="preserve"> SEQ Εικόνα \* ARABIC </w:instrText>
-      </w:r>
-      <w:r>
-        <w:fldChar w:fldCharType="separate"/>
-      </w:r>
-      <w:r>
-        <w:rPr>
-          <w:noProof/>
-        </w:rPr>
-        <w:t>24</w:t>
-      </w:r>
-      <w:r>
-        <w:rPr>
-          <w:noProof/>
-        </w:rPr>
-        <w:fldChar w:fldCharType="end"/>
-      </w:r>
+      <w:fldSimple w:instr=" SEQ Εικόνα \* ARABIC ">
+        <w:r>
+          <w:rPr>
+            <w:noProof/>
+          </w:rPr>
+          <w:t>24</w:t>
+        </w:r>
+      </w:fldSimple>
       <w:r>
         <w:t xml:space="preserve">: </w:t>
       </w:r>
@@ -5486,27 +5223,14 @@
       <w:r>
         <w:t xml:space="preserve">Εικόνα </w:t>
       </w:r>
-      <w:r>
-        <w:fldChar w:fldCharType="begin"/>
-      </w:r>
-      <w:r>
-        <w:instrText xml:space="preserve"> SEQ Εικόνα \* ARABIC </w:instrText>
-      </w:r>
-      <w:r>
-        <w:fldChar w:fldCharType="separate"/>
-      </w:r>
-      <w:r>
-        <w:rPr>
-          <w:noProof/>
-        </w:rPr>
-        <w:t>25</w:t>
-      </w:r>
-      <w:r>
-        <w:rPr>
-          <w:noProof/>
-        </w:rPr>
-        <w:fldChar w:fldCharType="end"/>
-      </w:r>
+      <w:fldSimple w:instr=" SEQ Εικόνα \* ARABIC ">
+        <w:r>
+          <w:rPr>
+            <w:noProof/>
+          </w:rPr>
+          <w:t>25</w:t>
+        </w:r>
+      </w:fldSimple>
       <w:r>
         <w:t xml:space="preserve">: </w:t>
       </w:r>
@@ -5640,32 +5364,17 @@
       <w:r>
         <w:t xml:space="preserve">Εικόνα </w:t>
       </w:r>
-      <w:r>
-        <w:fldChar w:fldCharType="begin"/>
-      </w:r>
-      <w:r>
-        <w:instrText xml:space="preserve"> SEQ Εικόνα \* ARABIC </w:instrText>
-      </w:r>
-      <w:r>
-        <w:fldChar w:fldCharType="separate"/>
-      </w:r>
-      <w:r>
-        <w:rPr>
-          <w:noProof/>
-        </w:rPr>
-        <w:t>26</w:t>
-      </w:r>
-      <w:r>
-        <w:rPr>
-          <w:noProof/>
-        </w:rPr>
-        <w:fldChar w:fldCharType="end"/>
-      </w:r>
+      <w:fldSimple w:instr=" SEQ Εικόνα \* ARABIC ">
+        <w:r>
+          <w:rPr>
+            <w:noProof/>
+          </w:rPr>
+          <w:t>26</w:t>
+        </w:r>
+      </w:fldSimple>
       <w:r>
         <w:t>: Τελική επιλογή πρωτοτύπου</w:t>
       </w:r>
-      <w:bookmarkStart w:id="0" w:name="_GoBack"/>
-      <w:bookmarkEnd w:id="0"/>
     </w:p>
     <w:p>
       <w:pPr>
@@ -6879,6 +6588,371 @@
         </w:rPr>
         <w:t>ηλικίες επειδή είναι πιο απλό, με πιο έντονα γράμματα και χρώματα. Το πρωτότυπο 2 άρεσε συνολικά περισσότερο λόγω αισθητικής. Το πρωτότυπο 3 παρουσίαζε πιο ξεκάθαρα τις λειτουργίες του κλιματιστικού.</w:t>
       </w:r>
+    </w:p>
+    <w:p>
+      <w:pPr>
+        <w:rPr>
+          <w:rFonts w:cstheme="minorHAnsi"/>
+          <w:b/>
+          <w:bCs/>
+          <w:color w:val="000000" w:themeColor="text1"/>
+          <w:sz w:val="28"/>
+          <w:szCs w:val="28"/>
+          <w:lang w:val="en-US"/>
+        </w:rPr>
+      </w:pPr>
+      <w:r>
+        <w:rPr>
+          <w:rFonts w:cstheme="minorHAnsi"/>
+          <w:b/>
+          <w:bCs/>
+          <w:color w:val="000000" w:themeColor="text1"/>
+          <w:sz w:val="28"/>
+          <w:szCs w:val="28"/>
+          <w:lang w:val="en-US"/>
+        </w:rPr>
+        <w:br w:type="page"/>
+      </w:r>
+    </w:p>
+    <w:p>
+      <w:pPr>
+        <w:spacing w:line="240" w:lineRule="auto"/>
+        <w:rPr>
+          <w:rFonts w:cstheme="minorHAnsi"/>
+          <w:b/>
+          <w:bCs/>
+          <w:color w:val="000000" w:themeColor="text1"/>
+          <w:sz w:val="28"/>
+          <w:szCs w:val="28"/>
+        </w:rPr>
+      </w:pPr>
+      <w:r>
+        <w:rPr>
+          <w:rFonts w:cstheme="minorHAnsi"/>
+          <w:b/>
+          <w:bCs/>
+          <w:color w:val="000000" w:themeColor="text1"/>
+          <w:sz w:val="28"/>
+          <w:szCs w:val="28"/>
+        </w:rPr>
+        <w:lastRenderedPageBreak/>
+        <w:t>2</w:t>
+      </w:r>
+      <w:r>
+        <w:rPr>
+          <w:rFonts w:cstheme="minorHAnsi"/>
+          <w:b/>
+          <w:bCs/>
+          <w:color w:val="000000" w:themeColor="text1"/>
+          <w:sz w:val="28"/>
+          <w:szCs w:val="28"/>
+        </w:rPr>
+        <w:t xml:space="preserve">. </w:t>
+      </w:r>
+      <w:r>
+        <w:rPr>
+          <w:rFonts w:cstheme="minorHAnsi"/>
+          <w:b/>
+          <w:bCs/>
+          <w:color w:val="000000" w:themeColor="text1"/>
+          <w:sz w:val="28"/>
+          <w:szCs w:val="28"/>
+        </w:rPr>
+        <w:t>Δεύτερος</w:t>
+      </w:r>
+      <w:r>
+        <w:rPr>
+          <w:rFonts w:cstheme="minorHAnsi"/>
+          <w:b/>
+          <w:bCs/>
+          <w:color w:val="000000" w:themeColor="text1"/>
+          <w:sz w:val="28"/>
+          <w:szCs w:val="28"/>
+        </w:rPr>
+        <w:t xml:space="preserve"> Κύκλος Ελικοειδούς Μοντέλου </w:t>
+      </w:r>
+    </w:p>
+    <w:p>
+      <w:pPr>
+        <w:ind w:firstLine="360"/>
+        <w:rPr>
+          <w:lang w:eastAsia="el-GR"/>
+        </w:rPr>
+      </w:pPr>
+      <w:r>
+        <w:rPr>
+          <w:lang w:eastAsia="el-GR"/>
+        </w:rPr>
+        <w:t xml:space="preserve">2.1. </w:t>
+      </w:r>
+      <w:r>
+        <w:rPr>
+          <w:lang w:eastAsia="el-GR"/>
+        </w:rPr>
+        <w:t>Ανάλυση Απαιτήσεων</w:t>
+      </w:r>
+    </w:p>
+    <w:p>
+      <w:pPr>
+        <w:ind w:firstLine="360"/>
+        <w:rPr>
+          <w:lang w:eastAsia="el-GR"/>
+        </w:rPr>
+      </w:pPr>
+    </w:p>
+    <w:p>
+      <w:pPr>
+        <w:pStyle w:val="a3"/>
+        <w:numPr>
+          <w:ilvl w:val="0"/>
+          <w:numId w:val="14"/>
+        </w:numPr>
+        <w:rPr>
+          <w:lang w:eastAsia="el-GR"/>
+        </w:rPr>
+      </w:pPr>
+      <w:r>
+        <w:rPr>
+          <w:lang w:eastAsia="el-GR"/>
+        </w:rPr>
+        <w:t>αισθητική του 2ου</w:t>
+      </w:r>
+    </w:p>
+    <w:p>
+      <w:pPr>
+        <w:pStyle w:val="a3"/>
+        <w:numPr>
+          <w:ilvl w:val="0"/>
+          <w:numId w:val="14"/>
+        </w:numPr>
+        <w:rPr>
+          <w:lang w:eastAsia="el-GR"/>
+        </w:rPr>
+      </w:pPr>
+      <w:r>
+        <w:rPr>
+          <w:lang w:eastAsia="el-GR"/>
+        </w:rPr>
+        <w:t>κατανάλωση ρεύματος</w:t>
+      </w:r>
+      <w:bookmarkStart w:id="1" w:name="_GoBack"/>
+      <w:bookmarkEnd w:id="1"/>
+    </w:p>
+    <w:p>
+      <w:pPr>
+        <w:pStyle w:val="a3"/>
+        <w:numPr>
+          <w:ilvl w:val="0"/>
+          <w:numId w:val="14"/>
+        </w:numPr>
+        <w:rPr>
+          <w:lang w:eastAsia="el-GR"/>
+        </w:rPr>
+      </w:pPr>
+      <w:r>
+        <w:rPr>
+          <w:lang w:eastAsia="el-GR"/>
+        </w:rPr>
+        <w:t>αφυγραντήρας</w:t>
+      </w:r>
+    </w:p>
+    <w:p>
+      <w:pPr>
+        <w:pStyle w:val="a3"/>
+        <w:numPr>
+          <w:ilvl w:val="0"/>
+          <w:numId w:val="14"/>
+        </w:numPr>
+        <w:rPr>
+          <w:lang w:eastAsia="el-GR"/>
+        </w:rPr>
+      </w:pPr>
+      <w:r>
+        <w:rPr>
+          <w:lang w:eastAsia="el-GR"/>
+        </w:rPr>
+        <w:t>πιο μεγάλα κουμπιά</w:t>
+      </w:r>
+    </w:p>
+    <w:p>
+      <w:pPr>
+        <w:pStyle w:val="a3"/>
+        <w:numPr>
+          <w:ilvl w:val="0"/>
+          <w:numId w:val="14"/>
+        </w:numPr>
+        <w:rPr>
+          <w:lang w:eastAsia="el-GR"/>
+        </w:rPr>
+      </w:pPr>
+      <w:r>
+        <w:rPr>
+          <w:lang w:eastAsia="el-GR"/>
+        </w:rPr>
+        <w:t>ρολόι</w:t>
+      </w:r>
+    </w:p>
+    <w:p>
+      <w:pPr>
+        <w:pStyle w:val="a3"/>
+        <w:numPr>
+          <w:ilvl w:val="0"/>
+          <w:numId w:val="14"/>
+        </w:numPr>
+        <w:rPr>
+          <w:lang w:eastAsia="el-GR"/>
+        </w:rPr>
+      </w:pPr>
+      <w:r>
+        <w:rPr>
+          <w:lang w:eastAsia="el-GR"/>
+        </w:rPr>
+        <w:t>ελληνικά</w:t>
+      </w:r>
+    </w:p>
+    <w:p>
+      <w:pPr>
+        <w:pStyle w:val="a3"/>
+        <w:numPr>
+          <w:ilvl w:val="0"/>
+          <w:numId w:val="14"/>
+        </w:numPr>
+        <w:rPr>
+          <w:lang w:eastAsia="el-GR"/>
+        </w:rPr>
+      </w:pPr>
+      <w:r>
+        <w:rPr>
+          <w:lang w:eastAsia="el-GR"/>
+        </w:rPr>
+        <w:t>στον χρονοδιακόπτη εννοείται ο συνδυασμός ώρες-λεπτά ή λεπτά-δευτερόλεπτα</w:t>
+      </w:r>
+      <w:r>
+        <w:rPr>
+          <w:lang w:eastAsia="el-GR"/>
+        </w:rPr>
+        <w:t xml:space="preserve"> και να ρυθμίζει σε πόση ώρα θα κλείσει και όχι πότε</w:t>
+      </w:r>
+    </w:p>
+    <w:p>
+      <w:pPr>
+        <w:pStyle w:val="a3"/>
+        <w:numPr>
+          <w:ilvl w:val="0"/>
+          <w:numId w:val="14"/>
+        </w:numPr>
+        <w:rPr>
+          <w:lang w:eastAsia="el-GR"/>
+        </w:rPr>
+      </w:pPr>
+      <w:r>
+        <w:rPr>
+          <w:lang w:eastAsia="el-GR"/>
+        </w:rPr>
+        <w:t xml:space="preserve">κάθετο </w:t>
+      </w:r>
+      <w:proofErr w:type="spellStart"/>
+      <w:r>
+        <w:rPr>
+          <w:lang w:eastAsia="el-GR"/>
+        </w:rPr>
+        <w:t>γτ</w:t>
+      </w:r>
+      <w:proofErr w:type="spellEnd"/>
+      <w:r>
+        <w:rPr>
+          <w:lang w:eastAsia="el-GR"/>
+        </w:rPr>
+        <w:t xml:space="preserve"> μεταφορά με κανονικό </w:t>
+      </w:r>
+      <w:proofErr w:type="spellStart"/>
+      <w:r>
+        <w:rPr>
+          <w:lang w:eastAsia="el-GR"/>
+        </w:rPr>
+        <w:t>τηλεχειρ</w:t>
+      </w:r>
+      <w:proofErr w:type="spellEnd"/>
+      <w:r>
+        <w:rPr>
+          <w:lang w:eastAsia="el-GR"/>
+        </w:rPr>
+        <w:t>.</w:t>
+      </w:r>
+    </w:p>
+    <w:p>
+      <w:pPr>
+        <w:pStyle w:val="a3"/>
+        <w:numPr>
+          <w:ilvl w:val="0"/>
+          <w:numId w:val="14"/>
+        </w:numPr>
+        <w:rPr>
+          <w:lang w:eastAsia="el-GR"/>
+        </w:rPr>
+      </w:pPr>
+      <w:r>
+        <w:rPr>
+          <w:lang w:eastAsia="el-GR"/>
+        </w:rPr>
+        <w:t>πιο έντονα χρώματα</w:t>
+      </w:r>
+    </w:p>
+    <w:p>
+      <w:pPr>
+        <w:pStyle w:val="a3"/>
+        <w:numPr>
+          <w:ilvl w:val="0"/>
+          <w:numId w:val="14"/>
+        </w:numPr>
+        <w:rPr>
+          <w:lang w:eastAsia="el-GR"/>
+        </w:rPr>
+      </w:pPr>
+      <w:r>
+        <w:rPr>
+          <w:lang w:eastAsia="el-GR"/>
+        </w:rPr>
+        <w:t>λεζάντες σε όλα</w:t>
+      </w:r>
+    </w:p>
+    <w:p>
+      <w:pPr>
+        <w:pStyle w:val="a3"/>
+        <w:numPr>
+          <w:ilvl w:val="0"/>
+          <w:numId w:val="14"/>
+        </w:numPr>
+        <w:rPr>
+          <w:lang w:eastAsia="el-GR"/>
+        </w:rPr>
+      </w:pPr>
+      <w:r>
+        <w:rPr>
+          <w:lang w:eastAsia="el-GR"/>
+        </w:rPr>
+        <w:t>κίνηση περσίδων αριστερά και δεξιά</w:t>
+      </w:r>
+    </w:p>
+    <w:p>
+      <w:pPr>
+        <w:pStyle w:val="a3"/>
+        <w:numPr>
+          <w:ilvl w:val="0"/>
+          <w:numId w:val="14"/>
+        </w:numPr>
+        <w:rPr>
+          <w:lang w:eastAsia="el-GR"/>
+        </w:rPr>
+      </w:pPr>
+    </w:p>
+    <w:p>
+      <w:pPr>
+        <w:ind w:firstLine="360"/>
+        <w:rPr>
+          <w:lang w:eastAsia="el-GR"/>
+        </w:rPr>
+      </w:pPr>
     </w:p>
     <w:sectPr>
       <w:footerReference w:type="default" r:id="rId44"/>
@@ -7073,6 +7147,119 @@
     </w:lvl>
   </w:abstractNum>
   <w:abstractNum w:abstractNumId="1" w15:restartNumberingAfterBreak="0">
+    <w:nsid w:val="108C75B8"/>
+    <w:multiLevelType w:val="hybridMultilevel"/>
+    <w:tmpl w:val="B6E4D5A4"/>
+    <w:lvl w:ilvl="0" w:tplc="04080001">
+      <w:start w:val="1"/>
+      <w:numFmt w:val="bullet"/>
+      <w:lvlText w:val=""/>
+      <w:lvlJc w:val="left"/>
+      <w:pPr>
+        <w:ind w:left="1080" w:hanging="360"/>
+      </w:pPr>
+      <w:rPr>
+        <w:rFonts w:ascii="Symbol" w:hAnsi="Symbol" w:hint="default"/>
+      </w:rPr>
+    </w:lvl>
+    <w:lvl w:ilvl="1" w:tplc="04080003" w:tentative="1">
+      <w:start w:val="1"/>
+      <w:numFmt w:val="bullet"/>
+      <w:lvlText w:val="o"/>
+      <w:lvlJc w:val="left"/>
+      <w:pPr>
+        <w:ind w:left="1800" w:hanging="360"/>
+      </w:pPr>
+      <w:rPr>
+        <w:rFonts w:ascii="Courier New" w:hAnsi="Courier New" w:cs="Courier New" w:hint="default"/>
+      </w:rPr>
+    </w:lvl>
+    <w:lvl w:ilvl="2" w:tplc="04080005" w:tentative="1">
+      <w:start w:val="1"/>
+      <w:numFmt w:val="bullet"/>
+      <w:lvlText w:val=""/>
+      <w:lvlJc w:val="left"/>
+      <w:pPr>
+        <w:ind w:left="2520" w:hanging="360"/>
+      </w:pPr>
+      <w:rPr>
+        <w:rFonts w:ascii="Wingdings" w:hAnsi="Wingdings" w:hint="default"/>
+      </w:rPr>
+    </w:lvl>
+    <w:lvl w:ilvl="3" w:tplc="04080001" w:tentative="1">
+      <w:start w:val="1"/>
+      <w:numFmt w:val="bullet"/>
+      <w:lvlText w:val=""/>
+      <w:lvlJc w:val="left"/>
+      <w:pPr>
+        <w:ind w:left="3240" w:hanging="360"/>
+      </w:pPr>
+      <w:rPr>
+        <w:rFonts w:ascii="Symbol" w:hAnsi="Symbol" w:hint="default"/>
+      </w:rPr>
+    </w:lvl>
+    <w:lvl w:ilvl="4" w:tplc="04080003" w:tentative="1">
+      <w:start w:val="1"/>
+      <w:numFmt w:val="bullet"/>
+      <w:lvlText w:val="o"/>
+      <w:lvlJc w:val="left"/>
+      <w:pPr>
+        <w:ind w:left="3960" w:hanging="360"/>
+      </w:pPr>
+      <w:rPr>
+        <w:rFonts w:ascii="Courier New" w:hAnsi="Courier New" w:cs="Courier New" w:hint="default"/>
+      </w:rPr>
+    </w:lvl>
+    <w:lvl w:ilvl="5" w:tplc="04080005" w:tentative="1">
+      <w:start w:val="1"/>
+      <w:numFmt w:val="bullet"/>
+      <w:lvlText w:val=""/>
+      <w:lvlJc w:val="left"/>
+      <w:pPr>
+        <w:ind w:left="4680" w:hanging="360"/>
+      </w:pPr>
+      <w:rPr>
+        <w:rFonts w:ascii="Wingdings" w:hAnsi="Wingdings" w:hint="default"/>
+      </w:rPr>
+    </w:lvl>
+    <w:lvl w:ilvl="6" w:tplc="04080001" w:tentative="1">
+      <w:start w:val="1"/>
+      <w:numFmt w:val="bullet"/>
+      <w:lvlText w:val=""/>
+      <w:lvlJc w:val="left"/>
+      <w:pPr>
+        <w:ind w:left="5400" w:hanging="360"/>
+      </w:pPr>
+      <w:rPr>
+        <w:rFonts w:ascii="Symbol" w:hAnsi="Symbol" w:hint="default"/>
+      </w:rPr>
+    </w:lvl>
+    <w:lvl w:ilvl="7" w:tplc="04080003" w:tentative="1">
+      <w:start w:val="1"/>
+      <w:numFmt w:val="bullet"/>
+      <w:lvlText w:val="o"/>
+      <w:lvlJc w:val="left"/>
+      <w:pPr>
+        <w:ind w:left="6120" w:hanging="360"/>
+      </w:pPr>
+      <w:rPr>
+        <w:rFonts w:ascii="Courier New" w:hAnsi="Courier New" w:cs="Courier New" w:hint="default"/>
+      </w:rPr>
+    </w:lvl>
+    <w:lvl w:ilvl="8" w:tplc="04080005" w:tentative="1">
+      <w:start w:val="1"/>
+      <w:numFmt w:val="bullet"/>
+      <w:lvlText w:val=""/>
+      <w:lvlJc w:val="left"/>
+      <w:pPr>
+        <w:ind w:left="6840" w:hanging="360"/>
+      </w:pPr>
+      <w:rPr>
+        <w:rFonts w:ascii="Wingdings" w:hAnsi="Wingdings" w:hint="default"/>
+      </w:rPr>
+    </w:lvl>
+  </w:abstractNum>
+  <w:abstractNum w:abstractNumId="2" w15:restartNumberingAfterBreak="0">
     <w:nsid w:val="13124A88"/>
     <w:multiLevelType w:val="hybridMultilevel"/>
     <w:tmpl w:val="1C5C7C12"/>
@@ -7185,7 +7372,7 @@
       </w:rPr>
     </w:lvl>
   </w:abstractNum>
-  <w:abstractNum w:abstractNumId="2" w15:restartNumberingAfterBreak="0">
+  <w:abstractNum w:abstractNumId="3" w15:restartNumberingAfterBreak="0">
     <w:nsid w:val="1AB00283"/>
     <w:multiLevelType w:val="hybridMultilevel"/>
     <w:tmpl w:val="FA3ED5F6"/>
@@ -7298,7 +7485,7 @@
       </w:rPr>
     </w:lvl>
   </w:abstractNum>
-  <w:abstractNum w:abstractNumId="3" w15:restartNumberingAfterBreak="0">
+  <w:abstractNum w:abstractNumId="4" w15:restartNumberingAfterBreak="0">
     <w:nsid w:val="22D3346B"/>
     <w:multiLevelType w:val="hybridMultilevel"/>
     <w:tmpl w:val="3260D62C"/>
@@ -7410,7 +7597,7 @@
       </w:rPr>
     </w:lvl>
   </w:abstractNum>
-  <w:abstractNum w:abstractNumId="4" w15:restartNumberingAfterBreak="0">
+  <w:abstractNum w:abstractNumId="5" w15:restartNumberingAfterBreak="0">
     <w:nsid w:val="23622C27"/>
     <w:multiLevelType w:val="hybridMultilevel"/>
     <w:tmpl w:val="3B50CDDA"/>
@@ -7523,7 +7710,7 @@
       </w:rPr>
     </w:lvl>
   </w:abstractNum>
-  <w:abstractNum w:abstractNumId="5" w15:restartNumberingAfterBreak="0">
+  <w:abstractNum w:abstractNumId="6" w15:restartNumberingAfterBreak="0">
     <w:nsid w:val="272A28AD"/>
     <w:multiLevelType w:val="hybridMultilevel"/>
     <w:tmpl w:val="4C2CBD5C"/>
@@ -7636,7 +7823,7 @@
       </w:rPr>
     </w:lvl>
   </w:abstractNum>
-  <w:abstractNum w:abstractNumId="6" w15:restartNumberingAfterBreak="0">
+  <w:abstractNum w:abstractNumId="7" w15:restartNumberingAfterBreak="0">
     <w:nsid w:val="2FC267FD"/>
     <w:multiLevelType w:val="hybridMultilevel"/>
     <w:tmpl w:val="3580D068"/>
@@ -7749,7 +7936,7 @@
       </w:rPr>
     </w:lvl>
   </w:abstractNum>
-  <w:abstractNum w:abstractNumId="7" w15:restartNumberingAfterBreak="0">
+  <w:abstractNum w:abstractNumId="8" w15:restartNumberingAfterBreak="0">
     <w:nsid w:val="4124492C"/>
     <w:multiLevelType w:val="hybridMultilevel"/>
     <w:tmpl w:val="B3F8AE92"/>
@@ -7862,7 +8049,7 @@
       </w:rPr>
     </w:lvl>
   </w:abstractNum>
-  <w:abstractNum w:abstractNumId="8" w15:restartNumberingAfterBreak="0">
+  <w:abstractNum w:abstractNumId="9" w15:restartNumberingAfterBreak="0">
     <w:nsid w:val="46FB3C45"/>
     <w:multiLevelType w:val="hybridMultilevel"/>
     <w:tmpl w:val="E610B182"/>
@@ -7948,7 +8135,7 @@
       </w:pPr>
     </w:lvl>
   </w:abstractNum>
-  <w:abstractNum w:abstractNumId="9" w15:restartNumberingAfterBreak="0">
+  <w:abstractNum w:abstractNumId="10" w15:restartNumberingAfterBreak="0">
     <w:nsid w:val="4C0525EF"/>
     <w:multiLevelType w:val="multilevel"/>
     <w:tmpl w:val="0A0CC3A8"/>
@@ -8061,7 +8248,7 @@
       </w:rPr>
     </w:lvl>
   </w:abstractNum>
-  <w:abstractNum w:abstractNumId="10" w15:restartNumberingAfterBreak="0">
+  <w:abstractNum w:abstractNumId="11" w15:restartNumberingAfterBreak="0">
     <w:nsid w:val="624F36E7"/>
     <w:multiLevelType w:val="hybridMultilevel"/>
     <w:tmpl w:val="6330807A"/>
@@ -8150,7 +8337,7 @@
       </w:pPr>
     </w:lvl>
   </w:abstractNum>
-  <w:abstractNum w:abstractNumId="11" w15:restartNumberingAfterBreak="0">
+  <w:abstractNum w:abstractNumId="12" w15:restartNumberingAfterBreak="0">
     <w:nsid w:val="6B7F45FE"/>
     <w:multiLevelType w:val="hybridMultilevel"/>
     <w:tmpl w:val="2592BA50"/>
@@ -8262,7 +8449,7 @@
       </w:rPr>
     </w:lvl>
   </w:abstractNum>
-  <w:abstractNum w:abstractNumId="12" w15:restartNumberingAfterBreak="0">
+  <w:abstractNum w:abstractNumId="13" w15:restartNumberingAfterBreak="0">
     <w:nsid w:val="733D3D9E"/>
     <w:multiLevelType w:val="multilevel"/>
     <w:tmpl w:val="0408001F"/>
@@ -8349,43 +8536,46 @@
     </w:lvl>
   </w:abstractNum>
   <w:num w:numId="1">
-    <w:abstractNumId w:val="11"/>
+    <w:abstractNumId w:val="12"/>
   </w:num>
   <w:num w:numId="2">
+    <w:abstractNumId w:val="6"/>
+  </w:num>
+  <w:num w:numId="3">
+    <w:abstractNumId w:val="4"/>
+  </w:num>
+  <w:num w:numId="4">
+    <w:abstractNumId w:val="7"/>
+  </w:num>
+  <w:num w:numId="5">
+    <w:abstractNumId w:val="9"/>
+  </w:num>
+  <w:num w:numId="6">
     <w:abstractNumId w:val="5"/>
   </w:num>
-  <w:num w:numId="3">
-    <w:abstractNumId w:val="3"/>
-  </w:num>
-  <w:num w:numId="4">
-    <w:abstractNumId w:val="6"/>
-  </w:num>
-  <w:num w:numId="5">
-    <w:abstractNumId w:val="8"/>
-  </w:num>
-  <w:num w:numId="6">
-    <w:abstractNumId w:val="4"/>
-  </w:num>
   <w:num w:numId="7">
-    <w:abstractNumId w:val="1"/>
+    <w:abstractNumId w:val="2"/>
   </w:num>
   <w:num w:numId="8">
     <w:abstractNumId w:val="0"/>
   </w:num>
   <w:num w:numId="9">
-    <w:abstractNumId w:val="12"/>
+    <w:abstractNumId w:val="13"/>
   </w:num>
   <w:num w:numId="10">
+    <w:abstractNumId w:val="11"/>
+  </w:num>
+  <w:num w:numId="11">
     <w:abstractNumId w:val="10"/>
   </w:num>
-  <w:num w:numId="11">
-    <w:abstractNumId w:val="9"/>
-  </w:num>
   <w:num w:numId="12">
-    <w:abstractNumId w:val="2"/>
+    <w:abstractNumId w:val="3"/>
   </w:num>
   <w:num w:numId="13">
-    <w:abstractNumId w:val="7"/>
+    <w:abstractNumId w:val="8"/>
+  </w:num>
+  <w:num w:numId="14">
+    <w:abstractNumId w:val="1"/>
   </w:num>
 </w:numbering>
 </file>
@@ -9264,7 +9454,7 @@
 </file>
 
 <file path=customXml/itemProps1.xml><?xml version="1.0" encoding="utf-8"?>
-<ds:datastoreItem xmlns:ds="http://schemas.openxmlformats.org/officeDocument/2006/customXml" ds:itemID="{C6C0A708-4ECD-484B-8FC6-5A19FC6D46A1}">
+<ds:datastoreItem xmlns:ds="http://schemas.openxmlformats.org/officeDocument/2006/customXml" ds:itemID="{ADD712E6-551B-4596-9AE1-78E12AF008A5}">
   <ds:schemaRefs>
     <ds:schemaRef ds:uri="http://schemas.openxmlformats.org/officeDocument/2006/bibliography"/>
   </ds:schemaRefs>

</xml_diff>

<commit_message>
added prototype 1 photos
</commit_message>
<xml_diff>
--- a/3170033-3170114-3170172.docx
+++ b/3170033-3170114-3170172.docx
@@ -1,6 +1,6 @@
 
 <file path=word/document.xml><?xml version="1.0" encoding="utf-8"?>
-<w:document xmlns:wpc="http://schemas.microsoft.com/office/word/2010/wordprocessingCanvas" xmlns:cx="http://schemas.microsoft.com/office/drawing/2014/chartex" xmlns:cx1="http://schemas.microsoft.com/office/drawing/2015/9/8/chartex" xmlns:cx2="http://schemas.microsoft.com/office/drawing/2015/10/21/chartex" xmlns:cx3="http://schemas.microsoft.com/office/drawing/2016/5/9/chartex" xmlns:cx4="http://schemas.microsoft.com/office/drawing/2016/5/10/chartex" xmlns:cx5="http://schemas.microsoft.com/office/drawing/2016/5/11/chartex" xmlns:cx6="http://schemas.microsoft.com/office/drawing/2016/5/12/chartex" xmlns:cx7="http://schemas.microsoft.com/office/drawing/2016/5/13/chartex" xmlns:cx8="http://schemas.microsoft.com/office/drawing/2016/5/14/chartex" xmlns:mc="http://schemas.openxmlformats.org/markup-compatibility/2006" xmlns:aink="http://schemas.microsoft.com/office/drawing/2016/ink" xmlns:am3d="http://schemas.microsoft.com/office/drawing/2017/model3d" xmlns:o="urn:schemas-microsoft-com:office:office" xmlns:r="http://schemas.openxmlformats.org/officeDocument/2006/relationships" xmlns:m="http://schemas.openxmlformats.org/officeDocument/2006/math" xmlns:v="urn:schemas-microsoft-com:vml" xmlns:wp14="http://schemas.microsoft.com/office/word/2010/wordprocessingDrawing" xmlns:wp="http://schemas.openxmlformats.org/drawingml/2006/wordprocessingDrawing" xmlns:w10="urn:schemas-microsoft-com:office:word" xmlns:w="http://schemas.openxmlformats.org/wordprocessingml/2006/main" xmlns:w14="http://schemas.microsoft.com/office/word/2010/wordml" xmlns:w15="http://schemas.microsoft.com/office/word/2012/wordml" xmlns:w16cid="http://schemas.microsoft.com/office/word/2016/wordml/cid" xmlns:w16se="http://schemas.microsoft.com/office/word/2015/wordml/symex" xmlns:wpg="http://schemas.microsoft.com/office/word/2010/wordprocessingGroup" xmlns:wpi="http://schemas.microsoft.com/office/word/2010/wordprocessingInk" xmlns:wne="http://schemas.microsoft.com/office/word/2006/wordml" xmlns:wps="http://schemas.microsoft.com/office/word/2010/wordprocessingShape" mc:Ignorable="w14 w15 w16se w16cid wp14">
+<w:document xmlns:wpc="http://schemas.microsoft.com/office/word/2010/wordprocessingCanvas" xmlns:cx="http://schemas.microsoft.com/office/drawing/2014/chartex" xmlns:cx1="http://schemas.microsoft.com/office/drawing/2015/9/8/chartex" xmlns:cx2="http://schemas.microsoft.com/office/drawing/2015/10/21/chartex" xmlns:cx3="http://schemas.microsoft.com/office/drawing/2016/5/9/chartex" xmlns:cx4="http://schemas.microsoft.com/office/drawing/2016/5/10/chartex" xmlns:cx5="http://schemas.microsoft.com/office/drawing/2016/5/11/chartex" xmlns:cx6="http://schemas.microsoft.com/office/drawing/2016/5/12/chartex" xmlns:cx7="http://schemas.microsoft.com/office/drawing/2016/5/13/chartex" xmlns:cx8="http://schemas.microsoft.com/office/drawing/2016/5/14/chartex" xmlns:mc="http://schemas.openxmlformats.org/markup-compatibility/2006" xmlns:aink="http://schemas.microsoft.com/office/drawing/2016/ink" xmlns:am3d="http://schemas.microsoft.com/office/drawing/2017/model3d" xmlns:o="urn:schemas-microsoft-com:office:office" xmlns:r="http://schemas.openxmlformats.org/officeDocument/2006/relationships" xmlns:m="http://schemas.openxmlformats.org/officeDocument/2006/math" xmlns:v="urn:schemas-microsoft-com:vml" xmlns:wp14="http://schemas.microsoft.com/office/word/2010/wordprocessingDrawing" xmlns:wp="http://schemas.openxmlformats.org/drawingml/2006/wordprocessingDrawing" xmlns:w10="urn:schemas-microsoft-com:office:word" xmlns:w="http://schemas.openxmlformats.org/wordprocessingml/2006/main" xmlns:w14="http://schemas.microsoft.com/office/word/2010/wordml" xmlns:w15="http://schemas.microsoft.com/office/word/2012/wordml" xmlns:w16cex="http://schemas.microsoft.com/office/word/2018/wordml/cex" xmlns:w16cid="http://schemas.microsoft.com/office/word/2016/wordml/cid" xmlns:w16="http://schemas.microsoft.com/office/word/2018/wordml" xmlns:w16se="http://schemas.microsoft.com/office/word/2015/wordml/symex" xmlns:wpg="http://schemas.microsoft.com/office/word/2010/wordprocessingGroup" xmlns:wpi="http://schemas.microsoft.com/office/word/2010/wordprocessingInk" xmlns:wne="http://schemas.microsoft.com/office/word/2006/wordml" xmlns:wps="http://schemas.microsoft.com/office/word/2010/wordprocessingShape" mc:Ignorable="w14 w15 w16se w16cid w16 w16cex wp14">
   <w:body>
     <w:p>
       <w:pPr>
@@ -713,6 +713,7 @@
         <w:tab/>
         <w:t>Το μοντέλο τηλεχειριστηρίου με το οποίο επιλέξαμε να εργαστούμε είναι το Τ</w:t>
       </w:r>
+      <w:proofErr w:type="spellStart"/>
       <w:r>
         <w:rPr>
           <w:rFonts w:cstheme="minorHAnsi"/>
@@ -720,12 +721,14 @@
         </w:rPr>
         <w:t>oshiba</w:t>
       </w:r>
+      <w:proofErr w:type="spellEnd"/>
       <w:r>
         <w:rPr>
           <w:rFonts w:cstheme="minorHAnsi"/>
         </w:rPr>
         <w:t xml:space="preserve"> </w:t>
       </w:r>
+      <w:proofErr w:type="spellStart"/>
       <w:r>
         <w:rPr>
           <w:rFonts w:cstheme="minorHAnsi"/>
@@ -733,6 +736,7 @@
         </w:rPr>
         <w:t>wh</w:t>
       </w:r>
+      <w:proofErr w:type="spellEnd"/>
       <w:r>
         <w:rPr>
           <w:rFonts w:cstheme="minorHAnsi"/>
@@ -836,27 +840,14 @@
       <w:r>
         <w:t xml:space="preserve">Εικόνα </w:t>
       </w:r>
-      <w:r>
-        <w:fldChar w:fldCharType="begin"/>
-      </w:r>
-      <w:r>
-        <w:instrText xml:space="preserve"> SEQ Εικόνα \* ARABIC </w:instrText>
-      </w:r>
-      <w:r>
-        <w:fldChar w:fldCharType="separate"/>
-      </w:r>
-      <w:r>
-        <w:rPr>
-          <w:noProof/>
-        </w:rPr>
-        <w:t>1</w:t>
-      </w:r>
-      <w:r>
-        <w:rPr>
-          <w:noProof/>
-        </w:rPr>
-        <w:fldChar w:fldCharType="end"/>
-      </w:r>
+      <w:fldSimple w:instr=" SEQ Εικόνα \* ARABIC ">
+        <w:r>
+          <w:rPr>
+            <w:noProof/>
+          </w:rPr>
+          <w:t>1</w:t>
+        </w:r>
+      </w:fldSimple>
       <w:r>
         <w:t xml:space="preserve">: </w:t>
       </w:r>
@@ -1817,27 +1808,14 @@
       <w:r>
         <w:t xml:space="preserve">Εικόνα </w:t>
       </w:r>
-      <w:r>
-        <w:fldChar w:fldCharType="begin"/>
-      </w:r>
-      <w:r>
-        <w:instrText xml:space="preserve"> SEQ Εικόνα \* ARABIC </w:instrText>
-      </w:r>
-      <w:r>
-        <w:fldChar w:fldCharType="separate"/>
-      </w:r>
-      <w:r>
-        <w:rPr>
-          <w:noProof/>
-        </w:rPr>
-        <w:t>2</w:t>
-      </w:r>
-      <w:r>
-        <w:rPr>
-          <w:noProof/>
-        </w:rPr>
-        <w:fldChar w:fldCharType="end"/>
-      </w:r>
+      <w:fldSimple w:instr=" SEQ Εικόνα \* ARABIC ">
+        <w:r>
+          <w:rPr>
+            <w:noProof/>
+          </w:rPr>
+          <w:t>2</w:t>
+        </w:r>
+      </w:fldSimple>
       <w:r>
         <w:t>: Φύλλο συμμετεχόντων</w:t>
       </w:r>
@@ -1914,27 +1892,14 @@
       <w:r>
         <w:t xml:space="preserve">Εικόνα </w:t>
       </w:r>
-      <w:r>
-        <w:fldChar w:fldCharType="begin"/>
-      </w:r>
-      <w:r>
-        <w:instrText xml:space="preserve"> SEQ Εικόνα \* ARABIC </w:instrText>
-      </w:r>
-      <w:r>
-        <w:fldChar w:fldCharType="separate"/>
-      </w:r>
-      <w:r>
-        <w:rPr>
-          <w:noProof/>
-        </w:rPr>
-        <w:t>3</w:t>
-      </w:r>
-      <w:r>
-        <w:rPr>
-          <w:noProof/>
-        </w:rPr>
-        <w:fldChar w:fldCharType="end"/>
-      </w:r>
+      <w:fldSimple w:instr=" SEQ Εικόνα \* ARABIC ">
+        <w:r>
+          <w:rPr>
+            <w:noProof/>
+          </w:rPr>
+          <w:t>3</w:t>
+        </w:r>
+      </w:fldSimple>
       <w:r>
         <w:t>: Ηλικία των συμμετεχόντων</w:t>
       </w:r>
@@ -2007,27 +1972,14 @@
       <w:r>
         <w:t xml:space="preserve">Εικόνα </w:t>
       </w:r>
-      <w:r>
-        <w:fldChar w:fldCharType="begin"/>
-      </w:r>
-      <w:r>
-        <w:instrText xml:space="preserve"> SEQ Εικόνα \* ARABIC </w:instrText>
-      </w:r>
-      <w:r>
-        <w:fldChar w:fldCharType="separate"/>
-      </w:r>
-      <w:r>
-        <w:rPr>
-          <w:noProof/>
-        </w:rPr>
-        <w:t>4</w:t>
-      </w:r>
-      <w:r>
-        <w:rPr>
-          <w:noProof/>
-        </w:rPr>
-        <w:fldChar w:fldCharType="end"/>
-      </w:r>
+      <w:fldSimple w:instr=" SEQ Εικόνα \* ARABIC ">
+        <w:r>
+          <w:rPr>
+            <w:noProof/>
+          </w:rPr>
+          <w:t>4</w:t>
+        </w:r>
+      </w:fldSimple>
       <w:r>
         <w:t>: Εξοικείωση των συμμετεχόντων με την τεχνολογία γενικότερα</w:t>
       </w:r>
@@ -2112,27 +2064,14 @@
       <w:r>
         <w:t xml:space="preserve">Εικόνα </w:t>
       </w:r>
-      <w:r>
-        <w:fldChar w:fldCharType="begin"/>
-      </w:r>
-      <w:r>
-        <w:instrText xml:space="preserve"> SEQ Εικόνα \* ARABIC </w:instrText>
-      </w:r>
-      <w:r>
-        <w:fldChar w:fldCharType="separate"/>
-      </w:r>
-      <w:r>
-        <w:rPr>
-          <w:noProof/>
-        </w:rPr>
-        <w:t>5</w:t>
-      </w:r>
-      <w:r>
-        <w:rPr>
-          <w:noProof/>
-        </w:rPr>
-        <w:fldChar w:fldCharType="end"/>
-      </w:r>
+      <w:fldSimple w:instr=" SEQ Εικόνα \* ARABIC ">
+        <w:r>
+          <w:rPr>
+            <w:noProof/>
+          </w:rPr>
+          <w:t>5</w:t>
+        </w:r>
+      </w:fldSimple>
       <w:r>
         <w:t>: Συχνότητα χρήσης του κλιματιστικού</w:t>
       </w:r>
@@ -2392,27 +2331,14 @@
       <w:r>
         <w:t xml:space="preserve">Εικόνα </w:t>
       </w:r>
-      <w:r>
-        <w:fldChar w:fldCharType="begin"/>
-      </w:r>
-      <w:r>
-        <w:instrText xml:space="preserve"> SEQ Εικόνα \* ARABIC </w:instrText>
-      </w:r>
-      <w:r>
-        <w:fldChar w:fldCharType="separate"/>
-      </w:r>
-      <w:r>
-        <w:rPr>
-          <w:noProof/>
-        </w:rPr>
-        <w:t>6</w:t>
-      </w:r>
-      <w:r>
-        <w:rPr>
-          <w:noProof/>
-        </w:rPr>
-        <w:fldChar w:fldCharType="end"/>
-      </w:r>
+      <w:fldSimple w:instr=" SEQ Εικόνα \* ARABIC ">
+        <w:r>
+          <w:rPr>
+            <w:noProof/>
+          </w:rPr>
+          <w:t>6</w:t>
+        </w:r>
+      </w:fldSimple>
       <w:r>
         <w:t xml:space="preserve">: Αξιολόγηση εμφάνισης τηλεχειριστηρίου </w:t>
       </w:r>
@@ -2422,6 +2348,7 @@
         </w:rPr>
         <w:t>Τ</w:t>
       </w:r>
+      <w:proofErr w:type="spellStart"/>
       <w:r>
         <w:rPr>
           <w:rFonts w:cstheme="minorHAnsi"/>
@@ -2429,12 +2356,14 @@
         </w:rPr>
         <w:t>oshiba</w:t>
       </w:r>
+      <w:proofErr w:type="spellEnd"/>
       <w:r>
         <w:rPr>
           <w:rFonts w:cstheme="minorHAnsi"/>
         </w:rPr>
         <w:t xml:space="preserve"> </w:t>
       </w:r>
+      <w:proofErr w:type="spellStart"/>
       <w:r>
         <w:rPr>
           <w:rFonts w:cstheme="minorHAnsi"/>
@@ -2442,6 +2371,7 @@
         </w:rPr>
         <w:t>wh</w:t>
       </w:r>
+      <w:proofErr w:type="spellEnd"/>
       <w:r>
         <w:rPr>
           <w:rFonts w:cstheme="minorHAnsi"/>
@@ -2538,32 +2468,24 @@
       <w:r>
         <w:t xml:space="preserve">Εικόνα </w:t>
       </w:r>
-      <w:r>
-        <w:fldChar w:fldCharType="begin"/>
-      </w:r>
-      <w:r>
-        <w:instrText xml:space="preserve"> SEQ Εικόνα \* ARABIC </w:instrText>
-      </w:r>
-      <w:r>
-        <w:fldChar w:fldCharType="separate"/>
-      </w:r>
-      <w:r>
-        <w:rPr>
-          <w:noProof/>
-        </w:rPr>
-        <w:t>7</w:t>
-      </w:r>
-      <w:r>
-        <w:rPr>
-          <w:noProof/>
-        </w:rPr>
-        <w:fldChar w:fldCharType="end"/>
-      </w:r>
+      <w:fldSimple w:instr=" SEQ Εικόνα \* ARABIC ">
+        <w:r>
+          <w:rPr>
+            <w:noProof/>
+          </w:rPr>
+          <w:t>7</w:t>
+        </w:r>
+      </w:fldSimple>
       <w:r>
         <w:t xml:space="preserve">: Αξιολόγηση ευχρηστίας τηλεχειριστηρίου </w:t>
       </w:r>
-      <w:r>
-        <w:t>Τoshiba wh-c2ye</w:t>
+      <w:proofErr w:type="spellStart"/>
+      <w:r>
+        <w:t>Τoshiba</w:t>
+      </w:r>
+      <w:proofErr w:type="spellEnd"/>
+      <w:r>
+        <w:t xml:space="preserve"> wh-c2ye</w:t>
       </w:r>
       <w:r>
         <w:t xml:space="preserve"> </w:t>
@@ -2642,32 +2564,24 @@
       <w:r>
         <w:t xml:space="preserve">Εικόνα </w:t>
       </w:r>
-      <w:r>
-        <w:fldChar w:fldCharType="begin"/>
-      </w:r>
-      <w:r>
-        <w:instrText xml:space="preserve"> SEQ Εικόνα \* ARABIC </w:instrText>
-      </w:r>
-      <w:r>
-        <w:fldChar w:fldCharType="separate"/>
-      </w:r>
-      <w:r>
-        <w:rPr>
-          <w:noProof/>
-        </w:rPr>
-        <w:t>8</w:t>
-      </w:r>
-      <w:r>
-        <w:rPr>
-          <w:noProof/>
-        </w:rPr>
-        <w:fldChar w:fldCharType="end"/>
-      </w:r>
+      <w:fldSimple w:instr=" SEQ Εικόνα \* ARABIC ">
+        <w:r>
+          <w:rPr>
+            <w:noProof/>
+          </w:rPr>
+          <w:t>8</w:t>
+        </w:r>
+      </w:fldSimple>
       <w:r>
         <w:t xml:space="preserve">: Αξιολόγηση κουμπιών τηλεχειριστηρίου </w:t>
       </w:r>
-      <w:r>
-        <w:t>Τoshiba wh-c2ye</w:t>
+      <w:proofErr w:type="spellStart"/>
+      <w:r>
+        <w:t>Τoshiba</w:t>
+      </w:r>
+      <w:proofErr w:type="spellEnd"/>
+      <w:r>
+        <w:t xml:space="preserve"> wh-c2ye</w:t>
       </w:r>
       <w:r>
         <w:t xml:space="preserve"> </w:t>
@@ -2750,32 +2664,24 @@
       <w:r>
         <w:t xml:space="preserve">Εικόνα </w:t>
       </w:r>
-      <w:r>
-        <w:fldChar w:fldCharType="begin"/>
-      </w:r>
-      <w:r>
-        <w:instrText xml:space="preserve"> SEQ Εικόνα \* ARABIC </w:instrText>
-      </w:r>
-      <w:r>
-        <w:fldChar w:fldCharType="separate"/>
-      </w:r>
-      <w:r>
-        <w:rPr>
-          <w:noProof/>
-        </w:rPr>
-        <w:t>9</w:t>
-      </w:r>
-      <w:r>
-        <w:rPr>
-          <w:noProof/>
-        </w:rPr>
-        <w:fldChar w:fldCharType="end"/>
-      </w:r>
+      <w:fldSimple w:instr=" SEQ Εικόνα \* ARABIC ">
+        <w:r>
+          <w:rPr>
+            <w:noProof/>
+          </w:rPr>
+          <w:t>9</w:t>
+        </w:r>
+      </w:fldSimple>
       <w:r>
         <w:t xml:space="preserve">: Αξιολόγηση διάφορων χαρακτηριστικών του τηλεχειριστηρίου </w:t>
       </w:r>
-      <w:r>
-        <w:t>Τoshiba wh-c2ye</w:t>
+      <w:proofErr w:type="spellStart"/>
+      <w:r>
+        <w:t>Τoshiba</w:t>
+      </w:r>
+      <w:proofErr w:type="spellEnd"/>
+      <w:r>
+        <w:t xml:space="preserve"> wh-c2ye</w:t>
       </w:r>
     </w:p>
     <w:p>
@@ -2850,27 +2756,14 @@
       <w:r>
         <w:t xml:space="preserve">Εικόνα </w:t>
       </w:r>
-      <w:r>
-        <w:fldChar w:fldCharType="begin"/>
-      </w:r>
-      <w:r>
-        <w:instrText xml:space="preserve"> SEQ Εικόνα \* ARABIC </w:instrText>
-      </w:r>
-      <w:r>
-        <w:fldChar w:fldCharType="separate"/>
-      </w:r>
-      <w:r>
-        <w:rPr>
-          <w:noProof/>
-        </w:rPr>
-        <w:t>10</w:t>
-      </w:r>
-      <w:r>
-        <w:rPr>
-          <w:noProof/>
-        </w:rPr>
-        <w:fldChar w:fldCharType="end"/>
-      </w:r>
+      <w:fldSimple w:instr=" SEQ Εικόνα \* ARABIC ">
+        <w:r>
+          <w:rPr>
+            <w:noProof/>
+          </w:rPr>
+          <w:t>10</w:t>
+        </w:r>
+      </w:fldSimple>
       <w:r>
         <w:t>: Λειτουργίες του κλιματιστικού που χρησιμοποιούν συχνότερα οι συμμετέχοντες</w:t>
       </w:r>
@@ -3383,6 +3276,7 @@
     <w:p>
       <w:pPr>
         <w:rPr>
+          <w:rStyle w:val="-"/>
           <w:rFonts w:cstheme="minorHAnsi"/>
         </w:rPr>
       </w:pPr>
@@ -3416,8 +3310,260 @@
       </w:pPr>
       <w:r>
         <w:rPr>
-          <w:rFonts w:cstheme="minorHAnsi"/>
-        </w:rPr>
+          <w:noProof/>
+        </w:rPr>
+        <w:drawing>
+          <wp:inline distT="0" distB="0" distL="0" distR="0" wp14:anchorId="7A571643" wp14:editId="70F8630B">
+            <wp:extent cx="1305707" cy="1996440"/>
+            <wp:effectExtent l="0" t="0" r="8890" b="3810"/>
+            <wp:docPr id="30" name="Εικόνα 30"/>
+            <wp:cNvGraphicFramePr>
+              <a:graphicFrameLocks xmlns:a="http://schemas.openxmlformats.org/drawingml/2006/main" noChangeAspect="1"/>
+            </wp:cNvGraphicFramePr>
+            <a:graphic xmlns:a="http://schemas.openxmlformats.org/drawingml/2006/main">
+              <a:graphicData uri="http://schemas.openxmlformats.org/drawingml/2006/picture">
+                <pic:pic xmlns:pic="http://schemas.openxmlformats.org/drawingml/2006/picture">
+                  <pic:nvPicPr>
+                    <pic:cNvPr id="0" name="Picture 1"/>
+                    <pic:cNvPicPr>
+                      <a:picLocks noChangeAspect="1" noChangeArrowheads="1"/>
+                    </pic:cNvPicPr>
+                  </pic:nvPicPr>
+                  <pic:blipFill>
+                    <a:blip r:embed="rId22" cstate="print">
+                      <a:extLst>
+                        <a:ext uri="{28A0092B-C50C-407E-A947-70E740481C1C}">
+                          <a14:useLocalDpi xmlns:a14="http://schemas.microsoft.com/office/drawing/2010/main" val="0"/>
+                        </a:ext>
+                      </a:extLst>
+                    </a:blip>
+                    <a:srcRect/>
+                    <a:stretch>
+                      <a:fillRect/>
+                    </a:stretch>
+                  </pic:blipFill>
+                  <pic:spPr bwMode="auto">
+                    <a:xfrm>
+                      <a:off x="0" y="0"/>
+                      <a:ext cx="1316578" cy="2013062"/>
+                    </a:xfrm>
+                    <a:prstGeom prst="rect">
+                      <a:avLst/>
+                    </a:prstGeom>
+                    <a:noFill/>
+                    <a:ln>
+                      <a:noFill/>
+                    </a:ln>
+                  </pic:spPr>
+                </pic:pic>
+              </a:graphicData>
+            </a:graphic>
+          </wp:inline>
+        </w:drawing>
+      </w:r>
+      <w:r>
+        <w:rPr>
+          <w:rFonts w:cstheme="minorHAnsi"/>
+        </w:rPr>
+        <w:t xml:space="preserve"> </w:t>
+      </w:r>
+      <w:r>
+        <w:rPr>
+          <w:noProof/>
+        </w:rPr>
+        <w:drawing>
+          <wp:inline distT="0" distB="0" distL="0" distR="0" wp14:anchorId="73EFBF41" wp14:editId="39CFDB28">
+            <wp:extent cx="1219200" cy="2010745"/>
+            <wp:effectExtent l="0" t="0" r="0" b="8890"/>
+            <wp:docPr id="31" name="Εικόνα 31"/>
+            <wp:cNvGraphicFramePr>
+              <a:graphicFrameLocks xmlns:a="http://schemas.openxmlformats.org/drawingml/2006/main" noChangeAspect="1"/>
+            </wp:cNvGraphicFramePr>
+            <a:graphic xmlns:a="http://schemas.openxmlformats.org/drawingml/2006/main">
+              <a:graphicData uri="http://schemas.openxmlformats.org/drawingml/2006/picture">
+                <pic:pic xmlns:pic="http://schemas.openxmlformats.org/drawingml/2006/picture">
+                  <pic:nvPicPr>
+                    <pic:cNvPr id="0" name="Picture 3"/>
+                    <pic:cNvPicPr>
+                      <a:picLocks noChangeAspect="1" noChangeArrowheads="1"/>
+                    </pic:cNvPicPr>
+                  </pic:nvPicPr>
+                  <pic:blipFill>
+                    <a:blip r:embed="rId23" cstate="print">
+                      <a:extLst>
+                        <a:ext uri="{28A0092B-C50C-407E-A947-70E740481C1C}">
+                          <a14:useLocalDpi xmlns:a14="http://schemas.microsoft.com/office/drawing/2010/main" val="0"/>
+                        </a:ext>
+                      </a:extLst>
+                    </a:blip>
+                    <a:srcRect/>
+                    <a:stretch>
+                      <a:fillRect/>
+                    </a:stretch>
+                  </pic:blipFill>
+                  <pic:spPr bwMode="auto">
+                    <a:xfrm>
+                      <a:off x="0" y="0"/>
+                      <a:ext cx="1243195" cy="2050318"/>
+                    </a:xfrm>
+                    <a:prstGeom prst="rect">
+                      <a:avLst/>
+                    </a:prstGeom>
+                    <a:noFill/>
+                    <a:ln>
+                      <a:noFill/>
+                    </a:ln>
+                  </pic:spPr>
+                </pic:pic>
+              </a:graphicData>
+            </a:graphic>
+          </wp:inline>
+        </w:drawing>
+      </w:r>
+      <w:r>
+        <w:rPr>
+          <w:rFonts w:cstheme="minorHAnsi"/>
+          <w:lang w:val="en-US"/>
+        </w:rPr>
+        <w:t xml:space="preserve"> </w:t>
+      </w:r>
+      <w:r>
+        <w:rPr>
+          <w:rFonts w:cstheme="minorHAnsi"/>
+        </w:rPr>
+        <w:t xml:space="preserve"> </w:t>
+      </w:r>
+      <w:r>
+        <w:rPr>
+          <w:noProof/>
+        </w:rPr>
+        <w:drawing>
+          <wp:inline distT="0" distB="0" distL="0" distR="0" wp14:anchorId="4F93B8F0" wp14:editId="7AA511E5">
+            <wp:extent cx="1180960" cy="2024380"/>
+            <wp:effectExtent l="0" t="0" r="635" b="0"/>
+            <wp:docPr id="36" name="Εικόνα 36"/>
+            <wp:cNvGraphicFramePr>
+              <a:graphicFrameLocks xmlns:a="http://schemas.openxmlformats.org/drawingml/2006/main" noChangeAspect="1"/>
+            </wp:cNvGraphicFramePr>
+            <a:graphic xmlns:a="http://schemas.openxmlformats.org/drawingml/2006/main">
+              <a:graphicData uri="http://schemas.openxmlformats.org/drawingml/2006/picture">
+                <pic:pic xmlns:pic="http://schemas.openxmlformats.org/drawingml/2006/picture">
+                  <pic:nvPicPr>
+                    <pic:cNvPr id="0" name="Picture 9"/>
+                    <pic:cNvPicPr>
+                      <a:picLocks noChangeAspect="1" noChangeArrowheads="1"/>
+                    </pic:cNvPicPr>
+                  </pic:nvPicPr>
+                  <pic:blipFill>
+                    <a:blip r:embed="rId24" cstate="print">
+                      <a:extLst>
+                        <a:ext uri="{28A0092B-C50C-407E-A947-70E740481C1C}">
+                          <a14:useLocalDpi xmlns:a14="http://schemas.microsoft.com/office/drawing/2010/main" val="0"/>
+                        </a:ext>
+                      </a:extLst>
+                    </a:blip>
+                    <a:srcRect/>
+                    <a:stretch>
+                      <a:fillRect/>
+                    </a:stretch>
+                  </pic:blipFill>
+                  <pic:spPr bwMode="auto">
+                    <a:xfrm>
+                      <a:off x="0" y="0"/>
+                      <a:ext cx="1194044" cy="2046809"/>
+                    </a:xfrm>
+                    <a:prstGeom prst="rect">
+                      <a:avLst/>
+                    </a:prstGeom>
+                    <a:noFill/>
+                    <a:ln>
+                      <a:noFill/>
+                    </a:ln>
+                  </pic:spPr>
+                </pic:pic>
+              </a:graphicData>
+            </a:graphic>
+          </wp:inline>
+        </w:drawing>
+      </w:r>
+      <w:r>
+        <w:rPr>
+          <w:rFonts w:cstheme="minorHAnsi"/>
+          <w:lang w:val="en-US"/>
+        </w:rPr>
+        <w:t xml:space="preserve">  </w:t>
+      </w:r>
+      <w:r>
+        <w:rPr>
+          <w:noProof/>
+        </w:rPr>
+        <w:drawing>
+          <wp:inline distT="0" distB="0" distL="0" distR="0" wp14:anchorId="22DA9101" wp14:editId="5A3C84EB">
+            <wp:extent cx="1258570" cy="2018537"/>
+            <wp:effectExtent l="0" t="0" r="0" b="1270"/>
+            <wp:docPr id="34" name="Εικόνα 34"/>
+            <wp:cNvGraphicFramePr>
+              <a:graphicFrameLocks xmlns:a="http://schemas.openxmlformats.org/drawingml/2006/main" noChangeAspect="1"/>
+            </wp:cNvGraphicFramePr>
+            <a:graphic xmlns:a="http://schemas.openxmlformats.org/drawingml/2006/main">
+              <a:graphicData uri="http://schemas.openxmlformats.org/drawingml/2006/picture">
+                <pic:pic xmlns:pic="http://schemas.openxmlformats.org/drawingml/2006/picture">
+                  <pic:nvPicPr>
+                    <pic:cNvPr id="0" name="Picture 5"/>
+                    <pic:cNvPicPr>
+                      <a:picLocks noChangeAspect="1" noChangeArrowheads="1"/>
+                    </pic:cNvPicPr>
+                  </pic:nvPicPr>
+                  <pic:blipFill>
+                    <a:blip r:embed="rId25" cstate="print">
+                      <a:extLst>
+                        <a:ext uri="{28A0092B-C50C-407E-A947-70E740481C1C}">
+                          <a14:useLocalDpi xmlns:a14="http://schemas.microsoft.com/office/drawing/2010/main" val="0"/>
+                        </a:ext>
+                      </a:extLst>
+                    </a:blip>
+                    <a:srcRect/>
+                    <a:stretch>
+                      <a:fillRect/>
+                    </a:stretch>
+                  </pic:blipFill>
+                  <pic:spPr bwMode="auto">
+                    <a:xfrm>
+                      <a:off x="0" y="0"/>
+                      <a:ext cx="1281477" cy="2055275"/>
+                    </a:xfrm>
+                    <a:prstGeom prst="rect">
+                      <a:avLst/>
+                    </a:prstGeom>
+                    <a:noFill/>
+                    <a:ln>
+                      <a:noFill/>
+                    </a:ln>
+                  </pic:spPr>
+                </pic:pic>
+              </a:graphicData>
+            </a:graphic>
+          </wp:inline>
+        </w:drawing>
+      </w:r>
+      <w:r>
+        <w:rPr>
+          <w:rFonts w:cstheme="minorHAnsi"/>
+        </w:rPr>
+        <w:t xml:space="preserve"> </w:t>
+      </w:r>
+    </w:p>
+    <w:p>
+      <w:pPr>
+        <w:rPr>
+          <w:rFonts w:cstheme="minorHAnsi"/>
+        </w:rPr>
+      </w:pPr>
+      <w:r>
+        <w:rPr>
+          <w:rFonts w:cstheme="minorHAnsi"/>
+        </w:rPr>
+        <w:lastRenderedPageBreak/>
         <w:t>Π</w:t>
       </w:r>
       <w:r>
@@ -3426,7 +3572,7 @@
         </w:rPr>
         <w:t xml:space="preserve">ρωτότυπο 3: </w:t>
       </w:r>
-      <w:hyperlink r:id="rId22" w:history="1">
+      <w:hyperlink r:id="rId26" w:history="1">
         <w:r>
           <w:rPr>
             <w:rStyle w:val="-"/>
@@ -3491,6 +3637,7 @@
         </w:rPr>
         <w:t xml:space="preserve"> να μπαίνει στο </w:t>
       </w:r>
+      <w:proofErr w:type="spellStart"/>
       <w:r>
         <w:rPr>
           <w:rFonts w:cstheme="minorHAnsi"/>
@@ -3499,6 +3646,7 @@
         </w:rPr>
         <w:t>figma</w:t>
       </w:r>
+      <w:proofErr w:type="spellEnd"/>
       <w:r>
         <w:rPr>
           <w:rFonts w:cstheme="minorHAnsi"/>
@@ -3519,7 +3667,6 @@
           <w:rFonts w:cstheme="minorHAnsi"/>
           <w:noProof/>
         </w:rPr>
-        <w:lastRenderedPageBreak/>
         <w:drawing>
           <wp:inline distT="0" distB="0" distL="0" distR="0" wp14:anchorId="1F544E70" wp14:editId="4EB70E1C">
             <wp:extent cx="1234440" cy="1649387"/>
@@ -3536,7 +3683,7 @@
                     <pic:cNvPicPr/>
                   </pic:nvPicPr>
                   <pic:blipFill>
-                    <a:blip r:embed="rId23" cstate="print">
+                    <a:blip r:embed="rId27" cstate="print">
                       <a:extLst>
                         <a:ext uri="{28A0092B-C50C-407E-A947-70E740481C1C}">
                           <a14:useLocalDpi xmlns:a14="http://schemas.microsoft.com/office/drawing/2010/main" val="0"/>
@@ -3589,7 +3736,7 @@
                     <pic:cNvPicPr/>
                   </pic:nvPicPr>
                   <pic:blipFill>
-                    <a:blip r:embed="rId24" cstate="print">
+                    <a:blip r:embed="rId28" cstate="print">
                       <a:extLst>
                         <a:ext uri="{28A0092B-C50C-407E-A947-70E740481C1C}">
                           <a14:useLocalDpi xmlns:a14="http://schemas.microsoft.com/office/drawing/2010/main" val="0"/>
@@ -3642,7 +3789,7 @@
                     <pic:cNvPicPr/>
                   </pic:nvPicPr>
                   <pic:blipFill>
-                    <a:blip r:embed="rId25" cstate="print">
+                    <a:blip r:embed="rId29" cstate="print">
                       <a:extLst>
                         <a:ext uri="{28A0092B-C50C-407E-A947-70E740481C1C}">
                           <a14:useLocalDpi xmlns:a14="http://schemas.microsoft.com/office/drawing/2010/main" val="0"/>
@@ -3695,7 +3842,7 @@
                     <pic:cNvPicPr/>
                   </pic:nvPicPr>
                   <pic:blipFill>
-                    <a:blip r:embed="rId26" cstate="print">
+                    <a:blip r:embed="rId30" cstate="print">
                       <a:extLst>
                         <a:ext uri="{28A0092B-C50C-407E-A947-70E740481C1C}">
                           <a14:useLocalDpi xmlns:a14="http://schemas.microsoft.com/office/drawing/2010/main" val="0"/>
@@ -3782,7 +3929,7 @@
         </w:rPr>
         <w:t xml:space="preserve"> (</w:t>
       </w:r>
-      <w:hyperlink r:id="rId27" w:history="1">
+      <w:hyperlink r:id="rId31" w:history="1">
         <w:r>
           <w:rPr>
             <w:rStyle w:val="-"/>
@@ -3920,386 +4067,6 @@
                 <pic:pic xmlns:pic="http://schemas.openxmlformats.org/drawingml/2006/picture">
                   <pic:nvPicPr>
                     <pic:cNvPr id="0" name="Picture 1"/>
-                    <pic:cNvPicPr>
-                      <a:picLocks noChangeAspect="1" noChangeArrowheads="1"/>
-                    </pic:cNvPicPr>
-                  </pic:nvPicPr>
-                  <pic:blipFill>
-                    <a:blip r:embed="rId28" cstate="print">
-                      <a:extLst>
-                        <a:ext uri="{28A0092B-C50C-407E-A947-70E740481C1C}">
-                          <a14:useLocalDpi xmlns:a14="http://schemas.microsoft.com/office/drawing/2010/main" val="0"/>
-                        </a:ext>
-                      </a:extLst>
-                    </a:blip>
-                    <a:srcRect/>
-                    <a:stretch>
-                      <a:fillRect/>
-                    </a:stretch>
-                  </pic:blipFill>
-                  <pic:spPr bwMode="auto">
-                    <a:xfrm>
-                      <a:off x="0" y="0"/>
-                      <a:ext cx="5274310" cy="2508250"/>
-                    </a:xfrm>
-                    <a:prstGeom prst="rect">
-                      <a:avLst/>
-                    </a:prstGeom>
-                    <a:noFill/>
-                    <a:ln>
-                      <a:noFill/>
-                    </a:ln>
-                  </pic:spPr>
-                </pic:pic>
-              </a:graphicData>
-            </a:graphic>
-          </wp:inline>
-        </w:drawing>
-      </w:r>
-    </w:p>
-    <w:p>
-      <w:pPr>
-        <w:pStyle w:val="a5"/>
-        <w:jc w:val="center"/>
-      </w:pPr>
-      <w:r>
-        <w:t xml:space="preserve">Εικόνα </w:t>
-      </w:r>
-      <w:r>
-        <w:fldChar w:fldCharType="begin"/>
-      </w:r>
-      <w:r>
-        <w:instrText xml:space="preserve"> SEQ Εικόνα \* ARABIC </w:instrText>
-      </w:r>
-      <w:r>
-        <w:fldChar w:fldCharType="separate"/>
-      </w:r>
-      <w:r>
-        <w:rPr>
-          <w:noProof/>
-        </w:rPr>
-        <w:t>11</w:t>
-      </w:r>
-      <w:r>
-        <w:rPr>
-          <w:noProof/>
-        </w:rPr>
-        <w:fldChar w:fldCharType="end"/>
-      </w:r>
-      <w:r>
-        <w:t>: Αξιολόγηση αισθητικής της αρχικής οθόνης του 1ου πρωτοτύπου</w:t>
-      </w:r>
-      <w:r>
-        <w:t xml:space="preserve"> (1-πολύ κακή έως 5-πολύ καλή)</w:t>
-      </w:r>
-    </w:p>
-    <w:p>
-      <w:pPr>
-        <w:keepNext/>
-        <w:spacing w:after="0" w:line="240" w:lineRule="auto"/>
-        <w:jc w:val="center"/>
-      </w:pPr>
-      <w:r>
-        <w:rPr>
-          <w:noProof/>
-        </w:rPr>
-        <w:lastRenderedPageBreak/>
-        <w:drawing>
-          <wp:inline distT="0" distB="0" distL="0" distR="0" wp14:anchorId="65D883E1" wp14:editId="255EE5B1">
-            <wp:extent cx="5274310" cy="2220595"/>
-            <wp:effectExtent l="0" t="0" r="2540" b="8255"/>
-            <wp:docPr id="10" name="Εικόνα 10"/>
-            <wp:cNvGraphicFramePr>
-              <a:graphicFrameLocks xmlns:a="http://schemas.openxmlformats.org/drawingml/2006/main" noChangeAspect="1"/>
-            </wp:cNvGraphicFramePr>
-            <a:graphic xmlns:a="http://schemas.openxmlformats.org/drawingml/2006/main">
-              <a:graphicData uri="http://schemas.openxmlformats.org/drawingml/2006/picture">
-                <pic:pic xmlns:pic="http://schemas.openxmlformats.org/drawingml/2006/picture">
-                  <pic:nvPicPr>
-                    <pic:cNvPr id="0" name="Picture 3"/>
-                    <pic:cNvPicPr>
-                      <a:picLocks noChangeAspect="1" noChangeArrowheads="1"/>
-                    </pic:cNvPicPr>
-                  </pic:nvPicPr>
-                  <pic:blipFill>
-                    <a:blip r:embed="rId29" cstate="print">
-                      <a:extLst>
-                        <a:ext uri="{28A0092B-C50C-407E-A947-70E740481C1C}">
-                          <a14:useLocalDpi xmlns:a14="http://schemas.microsoft.com/office/drawing/2010/main" val="0"/>
-                        </a:ext>
-                      </a:extLst>
-                    </a:blip>
-                    <a:srcRect/>
-                    <a:stretch>
-                      <a:fillRect/>
-                    </a:stretch>
-                  </pic:blipFill>
-                  <pic:spPr bwMode="auto">
-                    <a:xfrm>
-                      <a:off x="0" y="0"/>
-                      <a:ext cx="5274310" cy="2220595"/>
-                    </a:xfrm>
-                    <a:prstGeom prst="rect">
-                      <a:avLst/>
-                    </a:prstGeom>
-                    <a:noFill/>
-                    <a:ln>
-                      <a:noFill/>
-                    </a:ln>
-                  </pic:spPr>
-                </pic:pic>
-              </a:graphicData>
-            </a:graphic>
-          </wp:inline>
-        </w:drawing>
-      </w:r>
-    </w:p>
-    <w:p>
-      <w:pPr>
-        <w:pStyle w:val="a5"/>
-        <w:jc w:val="center"/>
-      </w:pPr>
-      <w:r>
-        <w:t xml:space="preserve">Εικόνα </w:t>
-      </w:r>
-      <w:r>
-        <w:fldChar w:fldCharType="begin"/>
-      </w:r>
-      <w:r>
-        <w:instrText xml:space="preserve"> SEQ Εικόνα \* ARABIC </w:instrText>
-      </w:r>
-      <w:r>
-        <w:fldChar w:fldCharType="separate"/>
-      </w:r>
-      <w:r>
-        <w:rPr>
-          <w:noProof/>
-        </w:rPr>
-        <w:t>12</w:t>
-      </w:r>
-      <w:r>
-        <w:rPr>
-          <w:noProof/>
-        </w:rPr>
-        <w:fldChar w:fldCharType="end"/>
-      </w:r>
-      <w:r>
-        <w:t>: Αξιολόγηση κουμπιών 1ου πρωτοτύπου</w:t>
-      </w:r>
-    </w:p>
-    <w:p>
-      <w:pPr>
-        <w:keepNext/>
-        <w:spacing w:after="0" w:line="240" w:lineRule="auto"/>
-      </w:pPr>
-      <w:r>
-        <w:rPr>
-          <w:noProof/>
-          <w:lang w:eastAsia="el-GR"/>
-        </w:rPr>
-        <w:drawing>
-          <wp:inline distT="0" distB="0" distL="0" distR="0" wp14:anchorId="7A2BC009" wp14:editId="0E9F7CA0">
-            <wp:extent cx="5274310" cy="2508250"/>
-            <wp:effectExtent l="0" t="0" r="2540" b="6350"/>
-            <wp:docPr id="11" name="Εικόνα 11"/>
-            <wp:cNvGraphicFramePr>
-              <a:graphicFrameLocks xmlns:a="http://schemas.openxmlformats.org/drawingml/2006/main" noChangeAspect="1"/>
-            </wp:cNvGraphicFramePr>
-            <a:graphic xmlns:a="http://schemas.openxmlformats.org/drawingml/2006/main">
-              <a:graphicData uri="http://schemas.openxmlformats.org/drawingml/2006/picture">
-                <pic:pic xmlns:pic="http://schemas.openxmlformats.org/drawingml/2006/picture">
-                  <pic:nvPicPr>
-                    <pic:cNvPr id="0" name="Picture 5"/>
-                    <pic:cNvPicPr>
-                      <a:picLocks noChangeAspect="1" noChangeArrowheads="1"/>
-                    </pic:cNvPicPr>
-                  </pic:nvPicPr>
-                  <pic:blipFill>
-                    <a:blip r:embed="rId30" cstate="print">
-                      <a:extLst>
-                        <a:ext uri="{28A0092B-C50C-407E-A947-70E740481C1C}">
-                          <a14:useLocalDpi xmlns:a14="http://schemas.microsoft.com/office/drawing/2010/main" val="0"/>
-                        </a:ext>
-                      </a:extLst>
-                    </a:blip>
-                    <a:srcRect/>
-                    <a:stretch>
-                      <a:fillRect/>
-                    </a:stretch>
-                  </pic:blipFill>
-                  <pic:spPr bwMode="auto">
-                    <a:xfrm>
-                      <a:off x="0" y="0"/>
-                      <a:ext cx="5274310" cy="2508250"/>
-                    </a:xfrm>
-                    <a:prstGeom prst="rect">
-                      <a:avLst/>
-                    </a:prstGeom>
-                    <a:noFill/>
-                    <a:ln>
-                      <a:noFill/>
-                    </a:ln>
-                  </pic:spPr>
-                </pic:pic>
-              </a:graphicData>
-            </a:graphic>
-          </wp:inline>
-        </w:drawing>
-      </w:r>
-    </w:p>
-    <w:p>
-      <w:pPr>
-        <w:pStyle w:val="a5"/>
-        <w:jc w:val="center"/>
-      </w:pPr>
-      <w:r>
-        <w:t xml:space="preserve">Εικόνα </w:t>
-      </w:r>
-      <w:r>
-        <w:fldChar w:fldCharType="begin"/>
-      </w:r>
-      <w:r>
-        <w:instrText xml:space="preserve"> SEQ Εικόνα \* ARABIC </w:instrText>
-      </w:r>
-      <w:r>
-        <w:fldChar w:fldCharType="separate"/>
-      </w:r>
-      <w:r>
-        <w:rPr>
-          <w:noProof/>
-        </w:rPr>
-        <w:t>13</w:t>
-      </w:r>
-      <w:r>
-        <w:rPr>
-          <w:noProof/>
-        </w:rPr>
-        <w:fldChar w:fldCharType="end"/>
-      </w:r>
-      <w:r>
-        <w:t>: Αξιολόγηση εικονιδίων 1ου πρωτοτύπου</w:t>
-      </w:r>
-      <w:r>
-        <w:t xml:space="preserve"> (1-καθόλου έως 5-πάρα πολύ)</w:t>
-      </w:r>
-    </w:p>
-    <w:p>
-      <w:pPr>
-        <w:keepNext/>
-        <w:spacing w:after="0" w:line="240" w:lineRule="auto"/>
-      </w:pPr>
-      <w:r>
-        <w:rPr>
-          <w:noProof/>
-          <w:lang w:eastAsia="el-GR"/>
-        </w:rPr>
-        <w:drawing>
-          <wp:inline distT="0" distB="0" distL="0" distR="0" wp14:anchorId="52967B69" wp14:editId="6D1F2878">
-            <wp:extent cx="5274310" cy="2508250"/>
-            <wp:effectExtent l="0" t="0" r="2540" b="6350"/>
-            <wp:docPr id="12" name="Εικόνα 12"/>
-            <wp:cNvGraphicFramePr>
-              <a:graphicFrameLocks xmlns:a="http://schemas.openxmlformats.org/drawingml/2006/main" noChangeAspect="1"/>
-            </wp:cNvGraphicFramePr>
-            <a:graphic xmlns:a="http://schemas.openxmlformats.org/drawingml/2006/main">
-              <a:graphicData uri="http://schemas.openxmlformats.org/drawingml/2006/picture">
-                <pic:pic xmlns:pic="http://schemas.openxmlformats.org/drawingml/2006/picture">
-                  <pic:nvPicPr>
-                    <pic:cNvPr id="0" name="Picture 7"/>
-                    <pic:cNvPicPr>
-                      <a:picLocks noChangeAspect="1" noChangeArrowheads="1"/>
-                    </pic:cNvPicPr>
-                  </pic:nvPicPr>
-                  <pic:blipFill>
-                    <a:blip r:embed="rId31" cstate="print">
-                      <a:extLst>
-                        <a:ext uri="{28A0092B-C50C-407E-A947-70E740481C1C}">
-                          <a14:useLocalDpi xmlns:a14="http://schemas.microsoft.com/office/drawing/2010/main" val="0"/>
-                        </a:ext>
-                      </a:extLst>
-                    </a:blip>
-                    <a:srcRect/>
-                    <a:stretch>
-                      <a:fillRect/>
-                    </a:stretch>
-                  </pic:blipFill>
-                  <pic:spPr bwMode="auto">
-                    <a:xfrm>
-                      <a:off x="0" y="0"/>
-                      <a:ext cx="5274310" cy="2508250"/>
-                    </a:xfrm>
-                    <a:prstGeom prst="rect">
-                      <a:avLst/>
-                    </a:prstGeom>
-                    <a:noFill/>
-                    <a:ln>
-                      <a:noFill/>
-                    </a:ln>
-                  </pic:spPr>
-                </pic:pic>
-              </a:graphicData>
-            </a:graphic>
-          </wp:inline>
-        </w:drawing>
-      </w:r>
-    </w:p>
-    <w:p>
-      <w:pPr>
-        <w:pStyle w:val="a5"/>
-        <w:jc w:val="center"/>
-      </w:pPr>
-      <w:r>
-        <w:t xml:space="preserve">Εικόνα </w:t>
-      </w:r>
-      <w:r>
-        <w:fldChar w:fldCharType="begin"/>
-      </w:r>
-      <w:r>
-        <w:instrText xml:space="preserve"> SEQ Εικόνα \* ARABIC </w:instrText>
-      </w:r>
-      <w:r>
-        <w:fldChar w:fldCharType="separate"/>
-      </w:r>
-      <w:r>
-        <w:rPr>
-          <w:noProof/>
-        </w:rPr>
-        <w:t>14</w:t>
-      </w:r>
-      <w:r>
-        <w:rPr>
-          <w:noProof/>
-        </w:rPr>
-        <w:fldChar w:fldCharType="end"/>
-      </w:r>
-      <w:r>
-        <w:t>: Αξιολόγηση παρουσίασης των λειτουργιών του 1ου πρωτοτύπου</w:t>
-      </w:r>
-    </w:p>
-    <w:p>
-      <w:pPr>
-        <w:keepNext/>
-        <w:spacing w:after="0" w:line="240" w:lineRule="auto"/>
-      </w:pPr>
-      <w:r>
-        <w:rPr>
-          <w:noProof/>
-          <w:lang w:eastAsia="el-GR"/>
-        </w:rPr>
-        <w:lastRenderedPageBreak/>
-        <w:drawing>
-          <wp:inline distT="0" distB="0" distL="0" distR="0" wp14:anchorId="24FE23E8" wp14:editId="6F634313">
-            <wp:extent cx="5274310" cy="2508250"/>
-            <wp:effectExtent l="0" t="0" r="2540" b="6350"/>
-            <wp:docPr id="13" name="Εικόνα 13"/>
-            <wp:cNvGraphicFramePr>
-              <a:graphicFrameLocks xmlns:a="http://schemas.openxmlformats.org/drawingml/2006/main" noChangeAspect="1"/>
-            </wp:cNvGraphicFramePr>
-            <a:graphic xmlns:a="http://schemas.openxmlformats.org/drawingml/2006/main">
-              <a:graphicData uri="http://schemas.openxmlformats.org/drawingml/2006/picture">
-                <pic:pic xmlns:pic="http://schemas.openxmlformats.org/drawingml/2006/picture">
-                  <pic:nvPicPr>
-                    <pic:cNvPr id="0" name="Picture 9"/>
                     <pic:cNvPicPr>
                       <a:picLocks noChangeAspect="1" noChangeArrowheads="1"/>
                     </pic:cNvPicPr>
@@ -4345,90 +4112,37 @@
       <w:r>
         <w:t xml:space="preserve">Εικόνα </w:t>
       </w:r>
-      <w:r>
-        <w:fldChar w:fldCharType="begin"/>
-      </w:r>
-      <w:r>
-        <w:instrText xml:space="preserve"> SEQ Εικόνα \* ARABIC </w:instrText>
-      </w:r>
-      <w:r>
-        <w:fldChar w:fldCharType="separate"/>
-      </w:r>
-      <w:r>
-        <w:rPr>
-          <w:noProof/>
-        </w:rPr>
-        <w:t>15</w:t>
-      </w:r>
-      <w:r>
-        <w:rPr>
-          <w:noProof/>
-        </w:rPr>
-        <w:fldChar w:fldCharType="end"/>
-      </w:r>
-      <w:r>
-        <w:t>: Συνολική αξιολόγηση του 1ου πρωτοτύπου</w:t>
-      </w:r>
-      <w:r>
-        <w:t xml:space="preserve"> </w:t>
-      </w:r>
-      <w:r>
-        <w:t>(1-πολύ κακή έως 5-πολύ καλή)</w:t>
-      </w:r>
-    </w:p>
-    <w:p/>
-    <w:p>
-      <w:pPr>
-        <w:rPr>
-          <w:b/>
-          <w:bCs/>
-          <w:sz w:val="24"/>
-          <w:szCs w:val="24"/>
-        </w:rPr>
-      </w:pPr>
-      <w:r>
-        <w:rPr>
-          <w:b/>
-          <w:bCs/>
-          <w:sz w:val="24"/>
-          <w:szCs w:val="24"/>
-        </w:rPr>
-        <w:t>1.</w:t>
-      </w:r>
-      <w:r>
-        <w:rPr>
-          <w:b/>
-          <w:bCs/>
-          <w:sz w:val="24"/>
-          <w:szCs w:val="24"/>
-        </w:rPr>
-        <w:t>4</w:t>
-      </w:r>
-      <w:r>
-        <w:rPr>
-          <w:b/>
-          <w:bCs/>
-          <w:sz w:val="24"/>
-          <w:szCs w:val="24"/>
-        </w:rPr>
-        <w:t>.1.2 Πρωτότυπο 2</w:t>
+      <w:fldSimple w:instr=" SEQ Εικόνα \* ARABIC ">
+        <w:r>
+          <w:rPr>
+            <w:noProof/>
+          </w:rPr>
+          <w:t>11</w:t>
+        </w:r>
+      </w:fldSimple>
+      <w:r>
+        <w:t>: Αξιολόγηση αισθητικής της αρχικής οθόνης του 1ου πρωτοτύπου</w:t>
+      </w:r>
+      <w:r>
+        <w:t xml:space="preserve"> (1-πολύ κακή έως 5-πολύ καλή)</w:t>
       </w:r>
     </w:p>
     <w:p>
       <w:pPr>
         <w:keepNext/>
         <w:spacing w:after="0" w:line="240" w:lineRule="auto"/>
+        <w:jc w:val="center"/>
       </w:pPr>
       <w:r>
         <w:rPr>
           <w:noProof/>
-          <w:lang w:eastAsia="el-GR"/>
-        </w:rPr>
+        </w:rPr>
+        <w:lastRenderedPageBreak/>
         <w:drawing>
-          <wp:inline distT="0" distB="0" distL="0" distR="0" wp14:anchorId="15DC6266" wp14:editId="7D5D770B">
-            <wp:extent cx="5274310" cy="2508250"/>
-            <wp:effectExtent l="0" t="0" r="2540" b="6350"/>
-            <wp:docPr id="16" name="Εικόνα 16"/>
+          <wp:inline distT="0" distB="0" distL="0" distR="0" wp14:anchorId="65D883E1" wp14:editId="255EE5B1">
+            <wp:extent cx="5274310" cy="2220595"/>
+            <wp:effectExtent l="0" t="0" r="2540" b="8255"/>
+            <wp:docPr id="10" name="Εικόνα 10"/>
             <wp:cNvGraphicFramePr>
               <a:graphicFrameLocks xmlns:a="http://schemas.openxmlformats.org/drawingml/2006/main" noChangeAspect="1"/>
             </wp:cNvGraphicFramePr>
@@ -4436,13 +4150,93 @@
               <a:graphicData uri="http://schemas.openxmlformats.org/drawingml/2006/picture">
                 <pic:pic xmlns:pic="http://schemas.openxmlformats.org/drawingml/2006/picture">
                   <pic:nvPicPr>
-                    <pic:cNvPr id="0" name="Picture 11"/>
+                    <pic:cNvPr id="0" name="Picture 3"/>
                     <pic:cNvPicPr>
                       <a:picLocks noChangeAspect="1" noChangeArrowheads="1"/>
                     </pic:cNvPicPr>
                   </pic:nvPicPr>
                   <pic:blipFill>
                     <a:blip r:embed="rId33" cstate="print">
+                      <a:extLst>
+                        <a:ext uri="{28A0092B-C50C-407E-A947-70E740481C1C}">
+                          <a14:useLocalDpi xmlns:a14="http://schemas.microsoft.com/office/drawing/2010/main" val="0"/>
+                        </a:ext>
+                      </a:extLst>
+                    </a:blip>
+                    <a:srcRect/>
+                    <a:stretch>
+                      <a:fillRect/>
+                    </a:stretch>
+                  </pic:blipFill>
+                  <pic:spPr bwMode="auto">
+                    <a:xfrm>
+                      <a:off x="0" y="0"/>
+                      <a:ext cx="5274310" cy="2220595"/>
+                    </a:xfrm>
+                    <a:prstGeom prst="rect">
+                      <a:avLst/>
+                    </a:prstGeom>
+                    <a:noFill/>
+                    <a:ln>
+                      <a:noFill/>
+                    </a:ln>
+                  </pic:spPr>
+                </pic:pic>
+              </a:graphicData>
+            </a:graphic>
+          </wp:inline>
+        </w:drawing>
+      </w:r>
+    </w:p>
+    <w:p>
+      <w:pPr>
+        <w:pStyle w:val="a5"/>
+        <w:jc w:val="center"/>
+      </w:pPr>
+      <w:r>
+        <w:t xml:space="preserve">Εικόνα </w:t>
+      </w:r>
+      <w:fldSimple w:instr=" SEQ Εικόνα \* ARABIC ">
+        <w:r>
+          <w:rPr>
+            <w:noProof/>
+          </w:rPr>
+          <w:t>12</w:t>
+        </w:r>
+      </w:fldSimple>
+      <w:r>
+        <w:t>: Αξιολόγηση κουμπιών 1ου πρωτοτύπου</w:t>
+      </w:r>
+    </w:p>
+    <w:p>
+      <w:pPr>
+        <w:keepNext/>
+        <w:spacing w:after="0" w:line="240" w:lineRule="auto"/>
+      </w:pPr>
+      <w:r>
+        <w:rPr>
+          <w:noProof/>
+          <w:lang w:eastAsia="el-GR"/>
+        </w:rPr>
+        <w:drawing>
+          <wp:inline distT="0" distB="0" distL="0" distR="0" wp14:anchorId="7A2BC009" wp14:editId="0E9F7CA0">
+            <wp:extent cx="5274310" cy="2508250"/>
+            <wp:effectExtent l="0" t="0" r="2540" b="6350"/>
+            <wp:docPr id="11" name="Εικόνα 11"/>
+            <wp:cNvGraphicFramePr>
+              <a:graphicFrameLocks xmlns:a="http://schemas.openxmlformats.org/drawingml/2006/main" noChangeAspect="1"/>
+            </wp:cNvGraphicFramePr>
+            <a:graphic xmlns:a="http://schemas.openxmlformats.org/drawingml/2006/main">
+              <a:graphicData uri="http://schemas.openxmlformats.org/drawingml/2006/picture">
+                <pic:pic xmlns:pic="http://schemas.openxmlformats.org/drawingml/2006/picture">
+                  <pic:nvPicPr>
+                    <pic:cNvPr id="0" name="Picture 5"/>
+                    <pic:cNvPicPr>
+                      <a:picLocks noChangeAspect="1" noChangeArrowheads="1"/>
+                    </pic:cNvPicPr>
+                  </pic:nvPicPr>
+                  <pic:blipFill>
+                    <a:blip r:embed="rId34" cstate="print">
                       <a:extLst>
                         <a:ext uri="{28A0092B-C50C-407E-A947-70E740481C1C}">
                           <a14:useLocalDpi xmlns:a14="http://schemas.microsoft.com/office/drawing/2010/main" val="0"/>
@@ -4482,51 +4276,25 @@
       <w:r>
         <w:t xml:space="preserve">Εικόνα </w:t>
       </w:r>
-      <w:r>
-        <w:fldChar w:fldCharType="begin"/>
-      </w:r>
-      <w:r>
-        <w:instrText xml:space="preserve"> SEQ Εικόνα \* ARABIC </w:instrText>
-      </w:r>
-      <w:r>
-        <w:fldChar w:fldCharType="separate"/>
-      </w:r>
-      <w:r>
-        <w:rPr>
-          <w:noProof/>
-        </w:rPr>
-        <w:t>16</w:t>
-      </w:r>
-      <w:r>
-        <w:rPr>
-          <w:noProof/>
-        </w:rPr>
-        <w:fldChar w:fldCharType="end"/>
-      </w:r>
-      <w:r>
-        <w:t xml:space="preserve">: </w:t>
-      </w:r>
-      <w:r>
-        <w:t xml:space="preserve">Αξιολόγηση αισθητικής της αρχικής οθόνης του </w:t>
-      </w:r>
-      <w:r>
-        <w:t>2</w:t>
-      </w:r>
-      <w:r>
-        <w:t>ου πρωτοτύπου</w:t>
-      </w:r>
-      <w:r>
-        <w:t xml:space="preserve"> </w:t>
-      </w:r>
-      <w:r>
-        <w:t>(1-πολύ κακή έως 5-πολύ καλή)</w:t>
+      <w:fldSimple w:instr=" SEQ Εικόνα \* ARABIC ">
+        <w:r>
+          <w:rPr>
+            <w:noProof/>
+          </w:rPr>
+          <w:t>13</w:t>
+        </w:r>
+      </w:fldSimple>
+      <w:r>
+        <w:t>: Αξιολόγηση εικονιδίων 1ου πρωτοτύπου</w:t>
+      </w:r>
+      <w:r>
+        <w:t xml:space="preserve"> (1-καθόλου έως 5-πάρα πολύ)</w:t>
       </w:r>
     </w:p>
     <w:p>
       <w:pPr>
         <w:keepNext/>
         <w:spacing w:after="0" w:line="240" w:lineRule="auto"/>
-        <w:jc w:val="center"/>
       </w:pPr>
       <w:r>
         <w:rPr>
@@ -4534,10 +4302,10 @@
           <w:lang w:eastAsia="el-GR"/>
         </w:rPr>
         <w:drawing>
-          <wp:inline distT="0" distB="0" distL="0" distR="0" wp14:anchorId="7C50E118" wp14:editId="0248CE20">
-            <wp:extent cx="5274310" cy="2220595"/>
-            <wp:effectExtent l="0" t="0" r="2540" b="8255"/>
-            <wp:docPr id="18" name="Εικόνα 18"/>
+          <wp:inline distT="0" distB="0" distL="0" distR="0" wp14:anchorId="52967B69" wp14:editId="6D1F2878">
+            <wp:extent cx="5274310" cy="2508250"/>
+            <wp:effectExtent l="0" t="0" r="2540" b="6350"/>
+            <wp:docPr id="12" name="Εικόνα 12"/>
             <wp:cNvGraphicFramePr>
               <a:graphicFrameLocks xmlns:a="http://schemas.openxmlformats.org/drawingml/2006/main" noChangeAspect="1"/>
             </wp:cNvGraphicFramePr>
@@ -4545,110 +4313,7 @@
               <a:graphicData uri="http://schemas.openxmlformats.org/drawingml/2006/picture">
                 <pic:pic xmlns:pic="http://schemas.openxmlformats.org/drawingml/2006/picture">
                   <pic:nvPicPr>
-                    <pic:cNvPr id="0" name="Picture 13"/>
-                    <pic:cNvPicPr>
-                      <a:picLocks noChangeAspect="1" noChangeArrowheads="1"/>
-                    </pic:cNvPicPr>
-                  </pic:nvPicPr>
-                  <pic:blipFill>
-                    <a:blip r:embed="rId34" cstate="print">
-                      <a:extLst>
-                        <a:ext uri="{28A0092B-C50C-407E-A947-70E740481C1C}">
-                          <a14:useLocalDpi xmlns:a14="http://schemas.microsoft.com/office/drawing/2010/main" val="0"/>
-                        </a:ext>
-                      </a:extLst>
-                    </a:blip>
-                    <a:srcRect/>
-                    <a:stretch>
-                      <a:fillRect/>
-                    </a:stretch>
-                  </pic:blipFill>
-                  <pic:spPr bwMode="auto">
-                    <a:xfrm>
-                      <a:off x="0" y="0"/>
-                      <a:ext cx="5274310" cy="2220595"/>
-                    </a:xfrm>
-                    <a:prstGeom prst="rect">
-                      <a:avLst/>
-                    </a:prstGeom>
-                    <a:noFill/>
-                    <a:ln>
-                      <a:noFill/>
-                    </a:ln>
-                  </pic:spPr>
-                </pic:pic>
-              </a:graphicData>
-            </a:graphic>
-          </wp:inline>
-        </w:drawing>
-      </w:r>
-    </w:p>
-    <w:p>
-      <w:pPr>
-        <w:pStyle w:val="a5"/>
-        <w:jc w:val="center"/>
-      </w:pPr>
-      <w:r>
-        <w:t xml:space="preserve">Εικόνα </w:t>
-      </w:r>
-      <w:r>
-        <w:fldChar w:fldCharType="begin"/>
-      </w:r>
-      <w:r>
-        <w:instrText xml:space="preserve"> SEQ Εικόνα \* ARABIC </w:instrText>
-      </w:r>
-      <w:r>
-        <w:fldChar w:fldCharType="separate"/>
-      </w:r>
-      <w:r>
-        <w:rPr>
-          <w:noProof/>
-        </w:rPr>
-        <w:t>17</w:t>
-      </w:r>
-      <w:r>
-        <w:rPr>
-          <w:noProof/>
-        </w:rPr>
-        <w:fldChar w:fldCharType="end"/>
-      </w:r>
-      <w:r>
-        <w:t>:</w:t>
-      </w:r>
-      <w:r>
-        <w:t xml:space="preserve"> Αξιολόγηση κουμπιών </w:t>
-      </w:r>
-      <w:r>
-        <w:t>2</w:t>
-      </w:r>
-      <w:r>
-        <w:t>ου πρωτοτύπου</w:t>
-      </w:r>
-    </w:p>
-    <w:p>
-      <w:pPr>
-        <w:keepNext/>
-        <w:spacing w:after="0" w:line="240" w:lineRule="auto"/>
-      </w:pPr>
-      <w:r>
-        <w:rPr>
-          <w:noProof/>
-          <w:lang w:eastAsia="el-GR"/>
-        </w:rPr>
-        <w:lastRenderedPageBreak/>
-        <w:drawing>
-          <wp:inline distT="0" distB="0" distL="0" distR="0" wp14:anchorId="47F49743" wp14:editId="6C200C53">
-            <wp:extent cx="5274310" cy="2508250"/>
-            <wp:effectExtent l="0" t="0" r="2540" b="6350"/>
-            <wp:docPr id="19" name="Εικόνα 19"/>
-            <wp:cNvGraphicFramePr>
-              <a:graphicFrameLocks xmlns:a="http://schemas.openxmlformats.org/drawingml/2006/main" noChangeAspect="1"/>
-            </wp:cNvGraphicFramePr>
-            <a:graphic xmlns:a="http://schemas.openxmlformats.org/drawingml/2006/main">
-              <a:graphicData uri="http://schemas.openxmlformats.org/drawingml/2006/picture">
-                <pic:pic xmlns:pic="http://schemas.openxmlformats.org/drawingml/2006/picture">
-                  <pic:nvPicPr>
-                    <pic:cNvPr id="0" name="Picture 15"/>
+                    <pic:cNvPr id="0" name="Picture 7"/>
                     <pic:cNvPicPr>
                       <a:picLocks noChangeAspect="1" noChangeArrowheads="1"/>
                     </pic:cNvPicPr>
@@ -4694,44 +4359,16 @@
       <w:r>
         <w:t xml:space="preserve">Εικόνα </w:t>
       </w:r>
-      <w:r>
-        <w:fldChar w:fldCharType="begin"/>
-      </w:r>
-      <w:r>
-        <w:instrText xml:space="preserve"> SEQ Εικόνα \* ARABIC </w:instrText>
-      </w:r>
-      <w:r>
-        <w:fldChar w:fldCharType="separate"/>
-      </w:r>
-      <w:r>
-        <w:rPr>
-          <w:noProof/>
-        </w:rPr>
-        <w:t>18</w:t>
-      </w:r>
-      <w:r>
-        <w:rPr>
-          <w:noProof/>
-        </w:rPr>
-        <w:fldChar w:fldCharType="end"/>
-      </w:r>
-      <w:r>
-        <w:t xml:space="preserve">: </w:t>
-      </w:r>
-      <w:r>
-        <w:t xml:space="preserve">Αξιολόγηση εικονιδίων </w:t>
-      </w:r>
-      <w:r>
-        <w:t>2</w:t>
-      </w:r>
-      <w:r>
-        <w:t>ου πρωτοτύπου</w:t>
-      </w:r>
-      <w:r>
-        <w:t xml:space="preserve"> </w:t>
-      </w:r>
-      <w:r>
-        <w:t>(1-καθόλου έως 5-πάρα πολύ)</w:t>
+      <w:fldSimple w:instr=" SEQ Εικόνα \* ARABIC ">
+        <w:r>
+          <w:rPr>
+            <w:noProof/>
+          </w:rPr>
+          <w:t>14</w:t>
+        </w:r>
+      </w:fldSimple>
+      <w:r>
+        <w:t>: Αξιολόγηση παρουσίασης των λειτουργιών του 1ου πρωτοτύπου</w:t>
       </w:r>
     </w:p>
     <w:p>
@@ -4744,11 +4381,12 @@
           <w:noProof/>
           <w:lang w:eastAsia="el-GR"/>
         </w:rPr>
+        <w:lastRenderedPageBreak/>
         <w:drawing>
-          <wp:inline distT="0" distB="0" distL="0" distR="0" wp14:anchorId="3842E62E" wp14:editId="4AA9A27B">
+          <wp:inline distT="0" distB="0" distL="0" distR="0" wp14:anchorId="24FE23E8" wp14:editId="6F634313">
             <wp:extent cx="5274310" cy="2508250"/>
             <wp:effectExtent l="0" t="0" r="2540" b="6350"/>
-            <wp:docPr id="20" name="Εικόνα 20"/>
+            <wp:docPr id="13" name="Εικόνα 13"/>
             <wp:cNvGraphicFramePr>
               <a:graphicFrameLocks xmlns:a="http://schemas.openxmlformats.org/drawingml/2006/main" noChangeAspect="1"/>
             </wp:cNvGraphicFramePr>
@@ -4756,7 +4394,7 @@
               <a:graphicData uri="http://schemas.openxmlformats.org/drawingml/2006/picture">
                 <pic:pic xmlns:pic="http://schemas.openxmlformats.org/drawingml/2006/picture">
                   <pic:nvPicPr>
-                    <pic:cNvPr id="0" name="Picture 17"/>
+                    <pic:cNvPr id="0" name="Picture 9"/>
                     <pic:cNvPicPr>
                       <a:picLocks noChangeAspect="1" noChangeArrowheads="1"/>
                     </pic:cNvPicPr>
@@ -4802,38 +4440,60 @@
       <w:r>
         <w:t xml:space="preserve">Εικόνα </w:t>
       </w:r>
-      <w:r>
-        <w:fldChar w:fldCharType="begin"/>
-      </w:r>
-      <w:r>
-        <w:instrText xml:space="preserve"> SEQ Εικόνα \* ARABIC </w:instrText>
-      </w:r>
-      <w:r>
-        <w:fldChar w:fldCharType="separate"/>
-      </w:r>
-      <w:r>
-        <w:rPr>
-          <w:noProof/>
-        </w:rPr>
-        <w:t>19</w:t>
-      </w:r>
-      <w:r>
-        <w:rPr>
-          <w:noProof/>
-        </w:rPr>
-        <w:fldChar w:fldCharType="end"/>
-      </w:r>
-      <w:r>
-        <w:t xml:space="preserve">: </w:t>
-      </w:r>
-      <w:r>
-        <w:t xml:space="preserve">Αξιολόγηση παρουσίασης των λειτουργιών του </w:t>
-      </w:r>
-      <w:r>
-        <w:t>2</w:t>
-      </w:r>
-      <w:r>
-        <w:t>ου πρωτοτύπου</w:t>
+      <w:fldSimple w:instr=" SEQ Εικόνα \* ARABIC ">
+        <w:r>
+          <w:rPr>
+            <w:noProof/>
+          </w:rPr>
+          <w:t>15</w:t>
+        </w:r>
+      </w:fldSimple>
+      <w:r>
+        <w:t>: Συνολική αξιολόγηση του 1ου πρωτοτύπου</w:t>
+      </w:r>
+      <w:r>
+        <w:t xml:space="preserve"> </w:t>
+      </w:r>
+      <w:r>
+        <w:t>(1-πολύ κακή έως 5-πολύ καλή)</w:t>
+      </w:r>
+    </w:p>
+    <w:p/>
+    <w:p>
+      <w:pPr>
+        <w:rPr>
+          <w:b/>
+          <w:bCs/>
+          <w:sz w:val="24"/>
+          <w:szCs w:val="24"/>
+        </w:rPr>
+      </w:pPr>
+      <w:r>
+        <w:rPr>
+          <w:b/>
+          <w:bCs/>
+          <w:sz w:val="24"/>
+          <w:szCs w:val="24"/>
+        </w:rPr>
+        <w:t>1.</w:t>
+      </w:r>
+      <w:r>
+        <w:rPr>
+          <w:b/>
+          <w:bCs/>
+          <w:sz w:val="24"/>
+          <w:szCs w:val="24"/>
+        </w:rPr>
+        <w:t>4</w:t>
+      </w:r>
+      <w:r>
+        <w:rPr>
+          <w:b/>
+          <w:bCs/>
+          <w:sz w:val="24"/>
+          <w:szCs w:val="24"/>
+        </w:rPr>
+        <w:t>.1.2 Πρωτότυπο 2</w:t>
       </w:r>
     </w:p>
     <w:p>
@@ -4847,10 +4507,10 @@
           <w:lang w:eastAsia="el-GR"/>
         </w:rPr>
         <w:drawing>
-          <wp:inline distT="0" distB="0" distL="0" distR="0" wp14:anchorId="25681D1F" wp14:editId="098EB253">
+          <wp:inline distT="0" distB="0" distL="0" distR="0" wp14:anchorId="15DC6266" wp14:editId="7D5D770B">
             <wp:extent cx="5274310" cy="2508250"/>
             <wp:effectExtent l="0" t="0" r="2540" b="6350"/>
-            <wp:docPr id="21" name="Εικόνα 21"/>
+            <wp:docPr id="16" name="Εικόνα 16"/>
             <wp:cNvGraphicFramePr>
               <a:graphicFrameLocks xmlns:a="http://schemas.openxmlformats.org/drawingml/2006/main" noChangeAspect="1"/>
             </wp:cNvGraphicFramePr>
@@ -4858,7 +4518,7 @@
               <a:graphicData uri="http://schemas.openxmlformats.org/drawingml/2006/picture">
                 <pic:pic xmlns:pic="http://schemas.openxmlformats.org/drawingml/2006/picture">
                   <pic:nvPicPr>
-                    <pic:cNvPr id="0" name="Picture 19"/>
+                    <pic:cNvPr id="0" name="Picture 11"/>
                     <pic:cNvPicPr>
                       <a:picLocks noChangeAspect="1" noChangeArrowheads="1"/>
                     </pic:cNvPicPr>
@@ -4904,32 +4564,19 @@
       <w:r>
         <w:t xml:space="preserve">Εικόνα </w:t>
       </w:r>
-      <w:r>
-        <w:fldChar w:fldCharType="begin"/>
-      </w:r>
-      <w:r>
-        <w:instrText xml:space="preserve"> SEQ Εικόνα \* ARABIC </w:instrText>
-      </w:r>
-      <w:r>
-        <w:fldChar w:fldCharType="separate"/>
-      </w:r>
-      <w:r>
-        <w:rPr>
-          <w:noProof/>
-        </w:rPr>
-        <w:t>20</w:t>
-      </w:r>
-      <w:r>
-        <w:rPr>
-          <w:noProof/>
-        </w:rPr>
-        <w:fldChar w:fldCharType="end"/>
-      </w:r>
+      <w:fldSimple w:instr=" SEQ Εικόνα \* ARABIC ">
+        <w:r>
+          <w:rPr>
+            <w:noProof/>
+          </w:rPr>
+          <w:t>16</w:t>
+        </w:r>
+      </w:fldSimple>
       <w:r>
         <w:t xml:space="preserve">: </w:t>
       </w:r>
       <w:r>
-        <w:t xml:space="preserve">Συνολική αξιολόγηση του </w:t>
+        <w:t xml:space="preserve">Αξιολόγηση αισθητικής της αρχικής οθόνης του </w:t>
       </w:r>
       <w:r>
         <w:t>2</w:t>
@@ -4942,72 +4589,24 @@
       </w:r>
       <w:r>
         <w:t>(1-πολύ κακή έως 5-πολύ καλή)</w:t>
-      </w:r>
-    </w:p>
-    <w:p>
-      <w:pPr>
-        <w:rPr>
-          <w:lang w:eastAsia="el-GR"/>
-        </w:rPr>
-      </w:pPr>
-    </w:p>
-    <w:p>
-      <w:pPr>
-        <w:rPr>
-          <w:b/>
-          <w:bCs/>
-          <w:sz w:val="24"/>
-          <w:szCs w:val="24"/>
-          <w:lang w:eastAsia="el-GR"/>
-        </w:rPr>
-      </w:pPr>
-      <w:r>
-        <w:rPr>
-          <w:b/>
-          <w:bCs/>
-          <w:sz w:val="24"/>
-          <w:szCs w:val="24"/>
-          <w:lang w:eastAsia="el-GR"/>
-        </w:rPr>
-        <w:t>1.</w:t>
-      </w:r>
-      <w:r>
-        <w:rPr>
-          <w:b/>
-          <w:bCs/>
-          <w:sz w:val="24"/>
-          <w:szCs w:val="24"/>
-          <w:lang w:eastAsia="el-GR"/>
-        </w:rPr>
-        <w:t>4</w:t>
-      </w:r>
-      <w:r>
-        <w:rPr>
-          <w:b/>
-          <w:bCs/>
-          <w:sz w:val="24"/>
-          <w:szCs w:val="24"/>
-          <w:lang w:eastAsia="el-GR"/>
-        </w:rPr>
-        <w:t>.1.3 Πρωτότυπο 3</w:t>
       </w:r>
     </w:p>
     <w:p>
       <w:pPr>
         <w:keepNext/>
         <w:spacing w:after="0" w:line="240" w:lineRule="auto"/>
+        <w:jc w:val="center"/>
       </w:pPr>
       <w:r>
         <w:rPr>
           <w:noProof/>
           <w:lang w:eastAsia="el-GR"/>
         </w:rPr>
-        <w:lastRenderedPageBreak/>
         <w:drawing>
-          <wp:inline distT="0" distB="0" distL="0" distR="0" wp14:anchorId="40EE58B2" wp14:editId="1746E3AB">
-            <wp:extent cx="5274310" cy="2508250"/>
-            <wp:effectExtent l="0" t="0" r="2540" b="6350"/>
-            <wp:docPr id="22" name="Εικόνα 22"/>
+          <wp:inline distT="0" distB="0" distL="0" distR="0" wp14:anchorId="7C50E118" wp14:editId="0248CE20">
+            <wp:extent cx="5274310" cy="2220595"/>
+            <wp:effectExtent l="0" t="0" r="2540" b="8255"/>
+            <wp:docPr id="18" name="Εικόνα 18"/>
             <wp:cNvGraphicFramePr>
               <a:graphicFrameLocks xmlns:a="http://schemas.openxmlformats.org/drawingml/2006/main" noChangeAspect="1"/>
             </wp:cNvGraphicFramePr>
@@ -5015,13 +4614,103 @@
               <a:graphicData uri="http://schemas.openxmlformats.org/drawingml/2006/picture">
                 <pic:pic xmlns:pic="http://schemas.openxmlformats.org/drawingml/2006/picture">
                   <pic:nvPicPr>
-                    <pic:cNvPr id="0" name="Picture 21"/>
+                    <pic:cNvPr id="0" name="Picture 13"/>
                     <pic:cNvPicPr>
                       <a:picLocks noChangeAspect="1" noChangeArrowheads="1"/>
                     </pic:cNvPicPr>
                   </pic:nvPicPr>
                   <pic:blipFill>
                     <a:blip r:embed="rId38" cstate="print">
+                      <a:extLst>
+                        <a:ext uri="{28A0092B-C50C-407E-A947-70E740481C1C}">
+                          <a14:useLocalDpi xmlns:a14="http://schemas.microsoft.com/office/drawing/2010/main" val="0"/>
+                        </a:ext>
+                      </a:extLst>
+                    </a:blip>
+                    <a:srcRect/>
+                    <a:stretch>
+                      <a:fillRect/>
+                    </a:stretch>
+                  </pic:blipFill>
+                  <pic:spPr bwMode="auto">
+                    <a:xfrm>
+                      <a:off x="0" y="0"/>
+                      <a:ext cx="5274310" cy="2220595"/>
+                    </a:xfrm>
+                    <a:prstGeom prst="rect">
+                      <a:avLst/>
+                    </a:prstGeom>
+                    <a:noFill/>
+                    <a:ln>
+                      <a:noFill/>
+                    </a:ln>
+                  </pic:spPr>
+                </pic:pic>
+              </a:graphicData>
+            </a:graphic>
+          </wp:inline>
+        </w:drawing>
+      </w:r>
+    </w:p>
+    <w:p>
+      <w:pPr>
+        <w:pStyle w:val="a5"/>
+        <w:jc w:val="center"/>
+      </w:pPr>
+      <w:r>
+        <w:t xml:space="preserve">Εικόνα </w:t>
+      </w:r>
+      <w:fldSimple w:instr=" SEQ Εικόνα \* ARABIC ">
+        <w:r>
+          <w:rPr>
+            <w:noProof/>
+          </w:rPr>
+          <w:t>17</w:t>
+        </w:r>
+      </w:fldSimple>
+      <w:r>
+        <w:t>:</w:t>
+      </w:r>
+      <w:r>
+        <w:t xml:space="preserve"> Αξιολόγηση κουμπιών </w:t>
+      </w:r>
+      <w:r>
+        <w:t>2</w:t>
+      </w:r>
+      <w:r>
+        <w:t>ου πρωτοτύπου</w:t>
+      </w:r>
+    </w:p>
+    <w:p>
+      <w:pPr>
+        <w:keepNext/>
+        <w:spacing w:after="0" w:line="240" w:lineRule="auto"/>
+      </w:pPr>
+      <w:r>
+        <w:rPr>
+          <w:noProof/>
+          <w:lang w:eastAsia="el-GR"/>
+        </w:rPr>
+        <w:lastRenderedPageBreak/>
+        <w:drawing>
+          <wp:inline distT="0" distB="0" distL="0" distR="0" wp14:anchorId="47F49743" wp14:editId="6C200C53">
+            <wp:extent cx="5274310" cy="2508250"/>
+            <wp:effectExtent l="0" t="0" r="2540" b="6350"/>
+            <wp:docPr id="19" name="Εικόνα 19"/>
+            <wp:cNvGraphicFramePr>
+              <a:graphicFrameLocks xmlns:a="http://schemas.openxmlformats.org/drawingml/2006/main" noChangeAspect="1"/>
+            </wp:cNvGraphicFramePr>
+            <a:graphic xmlns:a="http://schemas.openxmlformats.org/drawingml/2006/main">
+              <a:graphicData uri="http://schemas.openxmlformats.org/drawingml/2006/picture">
+                <pic:pic xmlns:pic="http://schemas.openxmlformats.org/drawingml/2006/picture">
+                  <pic:nvPicPr>
+                    <pic:cNvPr id="0" name="Picture 15"/>
+                    <pic:cNvPicPr>
+                      <a:picLocks noChangeAspect="1" noChangeArrowheads="1"/>
+                    </pic:cNvPicPr>
+                  </pic:nvPicPr>
+                  <pic:blipFill>
+                    <a:blip r:embed="rId39" cstate="print">
                       <a:extLst>
                         <a:ext uri="{28A0092B-C50C-407E-A947-70E740481C1C}">
                           <a14:useLocalDpi xmlns:a14="http://schemas.microsoft.com/office/drawing/2010/main" val="0"/>
@@ -5061,35 +4750,22 @@
       <w:r>
         <w:t xml:space="preserve">Εικόνα </w:t>
       </w:r>
-      <w:r>
-        <w:fldChar w:fldCharType="begin"/>
-      </w:r>
-      <w:r>
-        <w:instrText xml:space="preserve"> SEQ Εικόνα \* ARABIC </w:instrText>
-      </w:r>
-      <w:r>
-        <w:fldChar w:fldCharType="separate"/>
-      </w:r>
-      <w:r>
-        <w:rPr>
-          <w:noProof/>
-        </w:rPr>
-        <w:t>21</w:t>
-      </w:r>
-      <w:r>
-        <w:rPr>
-          <w:noProof/>
-        </w:rPr>
-        <w:fldChar w:fldCharType="end"/>
-      </w:r>
+      <w:fldSimple w:instr=" SEQ Εικόνα \* ARABIC ">
+        <w:r>
+          <w:rPr>
+            <w:noProof/>
+          </w:rPr>
+          <w:t>18</w:t>
+        </w:r>
+      </w:fldSimple>
       <w:r>
         <w:t xml:space="preserve">: </w:t>
       </w:r>
       <w:r>
-        <w:t xml:space="preserve">Αξιολόγηση αισθητικής της αρχικής οθόνης του </w:t>
-      </w:r>
-      <w:r>
-        <w:t>3</w:t>
+        <w:t xml:space="preserve">Αξιολόγηση εικονιδίων </w:t>
+      </w:r>
+      <w:r>
+        <w:t>2</w:t>
       </w:r>
       <w:r>
         <w:t>ου πρωτοτύπου</w:t>
@@ -5098,7 +4774,7 @@
         <w:t xml:space="preserve"> </w:t>
       </w:r>
       <w:r>
-        <w:t>(1-πολύ κακή έως 5-πολύ καλή)</w:t>
+        <w:t>(1-καθόλου έως 5-πάρα πολύ)</w:t>
       </w:r>
     </w:p>
     <w:p>
@@ -5112,10 +4788,10 @@
           <w:lang w:eastAsia="el-GR"/>
         </w:rPr>
         <w:drawing>
-          <wp:inline distT="0" distB="0" distL="0" distR="0" wp14:anchorId="2BCF8805" wp14:editId="0B4EF6A7">
-            <wp:extent cx="5274310" cy="2220595"/>
-            <wp:effectExtent l="0" t="0" r="2540" b="8255"/>
-            <wp:docPr id="23" name="Εικόνα 23"/>
+          <wp:inline distT="0" distB="0" distL="0" distR="0" wp14:anchorId="3842E62E" wp14:editId="4AA9A27B">
+            <wp:extent cx="5274310" cy="2508250"/>
+            <wp:effectExtent l="0" t="0" r="2540" b="6350"/>
+            <wp:docPr id="20" name="Εικόνα 20"/>
             <wp:cNvGraphicFramePr>
               <a:graphicFrameLocks xmlns:a="http://schemas.openxmlformats.org/drawingml/2006/main" noChangeAspect="1"/>
             </wp:cNvGraphicFramePr>
@@ -5123,109 +4799,7 @@
               <a:graphicData uri="http://schemas.openxmlformats.org/drawingml/2006/picture">
                 <pic:pic xmlns:pic="http://schemas.openxmlformats.org/drawingml/2006/picture">
                   <pic:nvPicPr>
-                    <pic:cNvPr id="0" name="Picture 23"/>
-                    <pic:cNvPicPr>
-                      <a:picLocks noChangeAspect="1" noChangeArrowheads="1"/>
-                    </pic:cNvPicPr>
-                  </pic:nvPicPr>
-                  <pic:blipFill>
-                    <a:blip r:embed="rId39" cstate="print">
-                      <a:extLst>
-                        <a:ext uri="{28A0092B-C50C-407E-A947-70E740481C1C}">
-                          <a14:useLocalDpi xmlns:a14="http://schemas.microsoft.com/office/drawing/2010/main" val="0"/>
-                        </a:ext>
-                      </a:extLst>
-                    </a:blip>
-                    <a:srcRect/>
-                    <a:stretch>
-                      <a:fillRect/>
-                    </a:stretch>
-                  </pic:blipFill>
-                  <pic:spPr bwMode="auto">
-                    <a:xfrm>
-                      <a:off x="0" y="0"/>
-                      <a:ext cx="5274310" cy="2220595"/>
-                    </a:xfrm>
-                    <a:prstGeom prst="rect">
-                      <a:avLst/>
-                    </a:prstGeom>
-                    <a:noFill/>
-                    <a:ln>
-                      <a:noFill/>
-                    </a:ln>
-                  </pic:spPr>
-                </pic:pic>
-              </a:graphicData>
-            </a:graphic>
-          </wp:inline>
-        </w:drawing>
-      </w:r>
-    </w:p>
-    <w:p>
-      <w:pPr>
-        <w:pStyle w:val="a5"/>
-        <w:jc w:val="center"/>
-      </w:pPr>
-      <w:r>
-        <w:t xml:space="preserve">Εικόνα </w:t>
-      </w:r>
-      <w:r>
-        <w:fldChar w:fldCharType="begin"/>
-      </w:r>
-      <w:r>
-        <w:instrText xml:space="preserve"> SEQ Εικόνα \* ARABIC </w:instrText>
-      </w:r>
-      <w:r>
-        <w:fldChar w:fldCharType="separate"/>
-      </w:r>
-      <w:r>
-        <w:rPr>
-          <w:noProof/>
-        </w:rPr>
-        <w:t>22</w:t>
-      </w:r>
-      <w:r>
-        <w:rPr>
-          <w:noProof/>
-        </w:rPr>
-        <w:fldChar w:fldCharType="end"/>
-      </w:r>
-      <w:r>
-        <w:t xml:space="preserve">: </w:t>
-      </w:r>
-      <w:r>
-        <w:t xml:space="preserve">Αξιολόγηση κουμπιών </w:t>
-      </w:r>
-      <w:r>
-        <w:t>3</w:t>
-      </w:r>
-      <w:r>
-        <w:t>ου πρωτοτύπου</w:t>
-      </w:r>
-    </w:p>
-    <w:p>
-      <w:pPr>
-        <w:keepNext/>
-        <w:spacing w:after="0" w:line="240" w:lineRule="auto"/>
-      </w:pPr>
-      <w:r>
-        <w:rPr>
-          <w:noProof/>
-          <w:lang w:eastAsia="el-GR"/>
-        </w:rPr>
-        <w:drawing>
-          <wp:inline distT="0" distB="0" distL="0" distR="0" wp14:anchorId="0BFAA507" wp14:editId="05D9F21C">
-            <wp:extent cx="5274310" cy="2508250"/>
-            <wp:effectExtent l="0" t="0" r="2540" b="6350"/>
-            <wp:docPr id="24" name="Εικόνα 24"/>
-            <wp:cNvGraphicFramePr>
-              <a:graphicFrameLocks xmlns:a="http://schemas.openxmlformats.org/drawingml/2006/main" noChangeAspect="1"/>
-            </wp:cNvGraphicFramePr>
-            <a:graphic xmlns:a="http://schemas.openxmlformats.org/drawingml/2006/main">
-              <a:graphicData uri="http://schemas.openxmlformats.org/drawingml/2006/picture">
-                <pic:pic xmlns:pic="http://schemas.openxmlformats.org/drawingml/2006/picture">
-                  <pic:nvPicPr>
-                    <pic:cNvPr id="0" name="Picture 25"/>
+                    <pic:cNvPr id="0" name="Picture 17"/>
                     <pic:cNvPicPr>
                       <a:picLocks noChangeAspect="1" noChangeArrowheads="1"/>
                     </pic:cNvPicPr>
@@ -5271,41 +4845,25 @@
       <w:r>
         <w:t xml:space="preserve">Εικόνα </w:t>
       </w:r>
-      <w:r>
-        <w:fldChar w:fldCharType="begin"/>
-      </w:r>
-      <w:r>
-        <w:instrText xml:space="preserve"> SEQ Εικόνα \* ARABIC </w:instrText>
-      </w:r>
-      <w:r>
-        <w:fldChar w:fldCharType="separate"/>
-      </w:r>
-      <w:r>
-        <w:rPr>
-          <w:noProof/>
-        </w:rPr>
-        <w:t>23</w:t>
-      </w:r>
-      <w:r>
-        <w:rPr>
-          <w:noProof/>
-        </w:rPr>
-        <w:fldChar w:fldCharType="end"/>
-      </w:r>
+      <w:fldSimple w:instr=" SEQ Εικόνα \* ARABIC ">
+        <w:r>
+          <w:rPr>
+            <w:noProof/>
+          </w:rPr>
+          <w:t>19</w:t>
+        </w:r>
+      </w:fldSimple>
       <w:r>
         <w:t xml:space="preserve">: </w:t>
       </w:r>
       <w:r>
-        <w:t xml:space="preserve">Αξιολόγηση εικονιδίων </w:t>
-      </w:r>
-      <w:r>
-        <w:t>3</w:t>
+        <w:t xml:space="preserve">Αξιολόγηση παρουσίασης των λειτουργιών του </w:t>
+      </w:r>
+      <w:r>
+        <w:t>2</w:t>
       </w:r>
       <w:r>
         <w:t>ου πρωτοτύπου</w:t>
-      </w:r>
-      <w:r>
-        <w:t xml:space="preserve"> (1-καθόλου έως 5-πάρα πολύ)</w:t>
       </w:r>
     </w:p>
     <w:p>
@@ -5318,12 +4876,11 @@
           <w:noProof/>
           <w:lang w:eastAsia="el-GR"/>
         </w:rPr>
-        <w:lastRenderedPageBreak/>
         <w:drawing>
-          <wp:inline distT="0" distB="0" distL="0" distR="0" wp14:anchorId="39FDD2B8" wp14:editId="2667032F">
+          <wp:inline distT="0" distB="0" distL="0" distR="0" wp14:anchorId="25681D1F" wp14:editId="098EB253">
             <wp:extent cx="5274310" cy="2508250"/>
             <wp:effectExtent l="0" t="0" r="2540" b="6350"/>
-            <wp:docPr id="25" name="Εικόνα 25"/>
+            <wp:docPr id="21" name="Εικόνα 21"/>
             <wp:cNvGraphicFramePr>
               <a:graphicFrameLocks xmlns:a="http://schemas.openxmlformats.org/drawingml/2006/main" noChangeAspect="1"/>
             </wp:cNvGraphicFramePr>
@@ -5331,7 +4888,7 @@
               <a:graphicData uri="http://schemas.openxmlformats.org/drawingml/2006/picture">
                 <pic:pic xmlns:pic="http://schemas.openxmlformats.org/drawingml/2006/picture">
                   <pic:nvPicPr>
-                    <pic:cNvPr id="0" name="Picture 27"/>
+                    <pic:cNvPr id="0" name="Picture 19"/>
                     <pic:cNvPicPr>
                       <a:picLocks noChangeAspect="1" noChangeArrowheads="1"/>
                     </pic:cNvPicPr>
@@ -5377,38 +4934,79 @@
       <w:r>
         <w:t xml:space="preserve">Εικόνα </w:t>
       </w:r>
-      <w:r>
-        <w:fldChar w:fldCharType="begin"/>
-      </w:r>
-      <w:r>
-        <w:instrText xml:space="preserve"> SEQ Εικόνα \* ARABIC </w:instrText>
-      </w:r>
-      <w:r>
-        <w:fldChar w:fldCharType="separate"/>
-      </w:r>
-      <w:r>
-        <w:rPr>
-          <w:noProof/>
-        </w:rPr>
-        <w:t>24</w:t>
-      </w:r>
-      <w:r>
-        <w:rPr>
-          <w:noProof/>
-        </w:rPr>
-        <w:fldChar w:fldCharType="end"/>
-      </w:r>
+      <w:fldSimple w:instr=" SEQ Εικόνα \* ARABIC ">
+        <w:r>
+          <w:rPr>
+            <w:noProof/>
+          </w:rPr>
+          <w:t>20</w:t>
+        </w:r>
+      </w:fldSimple>
       <w:r>
         <w:t xml:space="preserve">: </w:t>
       </w:r>
       <w:r>
-        <w:t xml:space="preserve">Αξιολόγηση παρουσίασης των λειτουργιών του </w:t>
-      </w:r>
-      <w:r>
-        <w:t>3</w:t>
+        <w:t xml:space="preserve">Συνολική αξιολόγηση του </w:t>
+      </w:r>
+      <w:r>
+        <w:t>2</w:t>
       </w:r>
       <w:r>
         <w:t>ου πρωτοτύπου</w:t>
+      </w:r>
+      <w:r>
+        <w:t xml:space="preserve"> </w:t>
+      </w:r>
+      <w:r>
+        <w:t>(1-πολύ κακή έως 5-πολύ καλή)</w:t>
+      </w:r>
+    </w:p>
+    <w:p>
+      <w:pPr>
+        <w:rPr>
+          <w:lang w:eastAsia="el-GR"/>
+        </w:rPr>
+      </w:pPr>
+    </w:p>
+    <w:p>
+      <w:pPr>
+        <w:rPr>
+          <w:b/>
+          <w:bCs/>
+          <w:sz w:val="24"/>
+          <w:szCs w:val="24"/>
+          <w:lang w:eastAsia="el-GR"/>
+        </w:rPr>
+      </w:pPr>
+      <w:r>
+        <w:rPr>
+          <w:b/>
+          <w:bCs/>
+          <w:sz w:val="24"/>
+          <w:szCs w:val="24"/>
+          <w:lang w:eastAsia="el-GR"/>
+        </w:rPr>
+        <w:t>1.</w:t>
+      </w:r>
+      <w:r>
+        <w:rPr>
+          <w:b/>
+          <w:bCs/>
+          <w:sz w:val="24"/>
+          <w:szCs w:val="24"/>
+          <w:lang w:eastAsia="el-GR"/>
+        </w:rPr>
+        <w:t>4</w:t>
+      </w:r>
+      <w:r>
+        <w:rPr>
+          <w:b/>
+          <w:bCs/>
+          <w:sz w:val="24"/>
+          <w:szCs w:val="24"/>
+          <w:lang w:eastAsia="el-GR"/>
+        </w:rPr>
+        <w:t>.1.3 Πρωτότυπο 3</w:t>
       </w:r>
     </w:p>
     <w:p>
@@ -5421,11 +5019,12 @@
           <w:noProof/>
           <w:lang w:eastAsia="el-GR"/>
         </w:rPr>
+        <w:lastRenderedPageBreak/>
         <w:drawing>
-          <wp:inline distT="0" distB="0" distL="0" distR="0" wp14:anchorId="7A7B3B57" wp14:editId="7AB27468">
+          <wp:inline distT="0" distB="0" distL="0" distR="0" wp14:anchorId="40EE58B2" wp14:editId="1746E3AB">
             <wp:extent cx="5274310" cy="2508250"/>
             <wp:effectExtent l="0" t="0" r="2540" b="6350"/>
-            <wp:docPr id="26" name="Εικόνα 26"/>
+            <wp:docPr id="22" name="Εικόνα 22"/>
             <wp:cNvGraphicFramePr>
               <a:graphicFrameLocks xmlns:a="http://schemas.openxmlformats.org/drawingml/2006/main" noChangeAspect="1"/>
             </wp:cNvGraphicFramePr>
@@ -5433,7 +5032,7 @@
               <a:graphicData uri="http://schemas.openxmlformats.org/drawingml/2006/picture">
                 <pic:pic xmlns:pic="http://schemas.openxmlformats.org/drawingml/2006/picture">
                   <pic:nvPicPr>
-                    <pic:cNvPr id="0" name="Picture 29"/>
+                    <pic:cNvPr id="0" name="Picture 21"/>
                     <pic:cNvPicPr>
                       <a:picLocks noChangeAspect="1" noChangeArrowheads="1"/>
                     </pic:cNvPicPr>
@@ -5479,32 +5078,19 @@
       <w:r>
         <w:t xml:space="preserve">Εικόνα </w:t>
       </w:r>
-      <w:r>
-        <w:fldChar w:fldCharType="begin"/>
-      </w:r>
-      <w:r>
-        <w:instrText xml:space="preserve"> SEQ Εικόνα \* ARABIC </w:instrText>
-      </w:r>
-      <w:r>
-        <w:fldChar w:fldCharType="separate"/>
-      </w:r>
-      <w:r>
-        <w:rPr>
-          <w:noProof/>
-        </w:rPr>
-        <w:t>25</w:t>
-      </w:r>
-      <w:r>
-        <w:rPr>
-          <w:noProof/>
-        </w:rPr>
-        <w:fldChar w:fldCharType="end"/>
-      </w:r>
+      <w:fldSimple w:instr=" SEQ Εικόνα \* ARABIC ">
+        <w:r>
+          <w:rPr>
+            <w:noProof/>
+          </w:rPr>
+          <w:t>21</w:t>
+        </w:r>
+      </w:fldSimple>
       <w:r>
         <w:t xml:space="preserve">: </w:t>
       </w:r>
       <w:r>
-        <w:t xml:space="preserve">Συνολική αξιολόγηση του </w:t>
+        <w:t xml:space="preserve">Αξιολόγηση αισθητικής της αρχικής οθόνης του </w:t>
       </w:r>
       <w:r>
         <w:t>3</w:t>
@@ -5517,52 +5103,6 @@
       </w:r>
       <w:r>
         <w:t>(1-πολύ κακή έως 5-πολύ καλή)</w:t>
-      </w:r>
-    </w:p>
-    <w:p/>
-    <w:p>
-      <w:pPr>
-        <w:rPr>
-          <w:sz w:val="24"/>
-          <w:szCs w:val="24"/>
-        </w:rPr>
-      </w:pPr>
-    </w:p>
-    <w:p>
-      <w:pPr>
-        <w:rPr>
-          <w:b/>
-          <w:bCs/>
-          <w:sz w:val="24"/>
-          <w:szCs w:val="24"/>
-        </w:rPr>
-      </w:pPr>
-      <w:r>
-        <w:rPr>
-          <w:b/>
-          <w:bCs/>
-          <w:sz w:val="24"/>
-          <w:szCs w:val="24"/>
-        </w:rPr>
-        <w:t>1.</w:t>
-      </w:r>
-      <w:r>
-        <w:rPr>
-          <w:b/>
-          <w:bCs/>
-          <w:sz w:val="24"/>
-          <w:szCs w:val="24"/>
-        </w:rPr>
-        <w:t>4</w:t>
-      </w:r>
-      <w:r>
-        <w:rPr>
-          <w:b/>
-          <w:bCs/>
-          <w:sz w:val="24"/>
-          <w:szCs w:val="24"/>
-        </w:rPr>
-        <w:t>.1.4 Συνολική γνώμη</w:t>
       </w:r>
     </w:p>
     <w:p>
@@ -5576,10 +5116,10 @@
           <w:lang w:eastAsia="el-GR"/>
         </w:rPr>
         <w:drawing>
-          <wp:inline distT="0" distB="0" distL="0" distR="0" wp14:anchorId="79165DBC" wp14:editId="020CC9E1">
+          <wp:inline distT="0" distB="0" distL="0" distR="0" wp14:anchorId="2BCF8805" wp14:editId="0B4EF6A7">
             <wp:extent cx="5274310" cy="2220595"/>
             <wp:effectExtent l="0" t="0" r="2540" b="8255"/>
-            <wp:docPr id="27" name="Εικόνα 27"/>
+            <wp:docPr id="23" name="Εικόνα 23"/>
             <wp:cNvGraphicFramePr>
               <a:graphicFrameLocks xmlns:a="http://schemas.openxmlformats.org/drawingml/2006/main" noChangeAspect="1"/>
             </wp:cNvGraphicFramePr>
@@ -5587,7 +5127,7 @@
               <a:graphicData uri="http://schemas.openxmlformats.org/drawingml/2006/picture">
                 <pic:pic xmlns:pic="http://schemas.openxmlformats.org/drawingml/2006/picture">
                   <pic:nvPicPr>
-                    <pic:cNvPr id="0" name="Picture 31"/>
+                    <pic:cNvPr id="0" name="Picture 23"/>
                     <pic:cNvPicPr>
                       <a:picLocks noChangeAspect="1" noChangeArrowheads="1"/>
                     </pic:cNvPicPr>
@@ -5633,27 +5173,426 @@
       <w:r>
         <w:t xml:space="preserve">Εικόνα </w:t>
       </w:r>
-      <w:r>
-        <w:fldChar w:fldCharType="begin"/>
-      </w:r>
-      <w:r>
-        <w:instrText xml:space="preserve"> SEQ Εικόνα \* ARABIC </w:instrText>
-      </w:r>
-      <w:r>
-        <w:fldChar w:fldCharType="separate"/>
-      </w:r>
+      <w:fldSimple w:instr=" SEQ Εικόνα \* ARABIC ">
+        <w:r>
+          <w:rPr>
+            <w:noProof/>
+          </w:rPr>
+          <w:t>22</w:t>
+        </w:r>
+      </w:fldSimple>
+      <w:r>
+        <w:t xml:space="preserve">: </w:t>
+      </w:r>
+      <w:r>
+        <w:t xml:space="preserve">Αξιολόγηση κουμπιών </w:t>
+      </w:r>
+      <w:r>
+        <w:t>3</w:t>
+      </w:r>
+      <w:r>
+        <w:t>ου πρωτοτύπου</w:t>
+      </w:r>
+    </w:p>
+    <w:p>
+      <w:pPr>
+        <w:keepNext/>
+        <w:spacing w:after="0" w:line="240" w:lineRule="auto"/>
+      </w:pPr>
       <w:r>
         <w:rPr>
           <w:noProof/>
-        </w:rPr>
-        <w:t>26</w:t>
-      </w:r>
+          <w:lang w:eastAsia="el-GR"/>
+        </w:rPr>
+        <w:drawing>
+          <wp:inline distT="0" distB="0" distL="0" distR="0" wp14:anchorId="0BFAA507" wp14:editId="05D9F21C">
+            <wp:extent cx="5274310" cy="2508250"/>
+            <wp:effectExtent l="0" t="0" r="2540" b="6350"/>
+            <wp:docPr id="24" name="Εικόνα 24"/>
+            <wp:cNvGraphicFramePr>
+              <a:graphicFrameLocks xmlns:a="http://schemas.openxmlformats.org/drawingml/2006/main" noChangeAspect="1"/>
+            </wp:cNvGraphicFramePr>
+            <a:graphic xmlns:a="http://schemas.openxmlformats.org/drawingml/2006/main">
+              <a:graphicData uri="http://schemas.openxmlformats.org/drawingml/2006/picture">
+                <pic:pic xmlns:pic="http://schemas.openxmlformats.org/drawingml/2006/picture">
+                  <pic:nvPicPr>
+                    <pic:cNvPr id="0" name="Picture 25"/>
+                    <pic:cNvPicPr>
+                      <a:picLocks noChangeAspect="1" noChangeArrowheads="1"/>
+                    </pic:cNvPicPr>
+                  </pic:nvPicPr>
+                  <pic:blipFill>
+                    <a:blip r:embed="rId44" cstate="print">
+                      <a:extLst>
+                        <a:ext uri="{28A0092B-C50C-407E-A947-70E740481C1C}">
+                          <a14:useLocalDpi xmlns:a14="http://schemas.microsoft.com/office/drawing/2010/main" val="0"/>
+                        </a:ext>
+                      </a:extLst>
+                    </a:blip>
+                    <a:srcRect/>
+                    <a:stretch>
+                      <a:fillRect/>
+                    </a:stretch>
+                  </pic:blipFill>
+                  <pic:spPr bwMode="auto">
+                    <a:xfrm>
+                      <a:off x="0" y="0"/>
+                      <a:ext cx="5274310" cy="2508250"/>
+                    </a:xfrm>
+                    <a:prstGeom prst="rect">
+                      <a:avLst/>
+                    </a:prstGeom>
+                    <a:noFill/>
+                    <a:ln>
+                      <a:noFill/>
+                    </a:ln>
+                  </pic:spPr>
+                </pic:pic>
+              </a:graphicData>
+            </a:graphic>
+          </wp:inline>
+        </w:drawing>
+      </w:r>
+    </w:p>
+    <w:p>
+      <w:pPr>
+        <w:pStyle w:val="a5"/>
+        <w:jc w:val="center"/>
+      </w:pPr>
+      <w:r>
+        <w:t xml:space="preserve">Εικόνα </w:t>
+      </w:r>
+      <w:fldSimple w:instr=" SEQ Εικόνα \* ARABIC ">
+        <w:r>
+          <w:rPr>
+            <w:noProof/>
+          </w:rPr>
+          <w:t>23</w:t>
+        </w:r>
+      </w:fldSimple>
+      <w:r>
+        <w:t xml:space="preserve">: </w:t>
+      </w:r>
+      <w:r>
+        <w:t xml:space="preserve">Αξιολόγηση εικονιδίων </w:t>
+      </w:r>
+      <w:r>
+        <w:t>3</w:t>
+      </w:r>
+      <w:r>
+        <w:t>ου πρωτοτύπου</w:t>
+      </w:r>
+      <w:r>
+        <w:t xml:space="preserve"> (1-καθόλου έως 5-πάρα πολύ)</w:t>
+      </w:r>
+    </w:p>
+    <w:p>
+      <w:pPr>
+        <w:keepNext/>
+        <w:spacing w:after="0" w:line="240" w:lineRule="auto"/>
+      </w:pPr>
       <w:r>
         <w:rPr>
           <w:noProof/>
-        </w:rPr>
-        <w:fldChar w:fldCharType="end"/>
-      </w:r>
+          <w:lang w:eastAsia="el-GR"/>
+        </w:rPr>
+        <w:lastRenderedPageBreak/>
+        <w:drawing>
+          <wp:inline distT="0" distB="0" distL="0" distR="0" wp14:anchorId="39FDD2B8" wp14:editId="2667032F">
+            <wp:extent cx="5274310" cy="2508250"/>
+            <wp:effectExtent l="0" t="0" r="2540" b="6350"/>
+            <wp:docPr id="25" name="Εικόνα 25"/>
+            <wp:cNvGraphicFramePr>
+              <a:graphicFrameLocks xmlns:a="http://schemas.openxmlformats.org/drawingml/2006/main" noChangeAspect="1"/>
+            </wp:cNvGraphicFramePr>
+            <a:graphic xmlns:a="http://schemas.openxmlformats.org/drawingml/2006/main">
+              <a:graphicData uri="http://schemas.openxmlformats.org/drawingml/2006/picture">
+                <pic:pic xmlns:pic="http://schemas.openxmlformats.org/drawingml/2006/picture">
+                  <pic:nvPicPr>
+                    <pic:cNvPr id="0" name="Picture 27"/>
+                    <pic:cNvPicPr>
+                      <a:picLocks noChangeAspect="1" noChangeArrowheads="1"/>
+                    </pic:cNvPicPr>
+                  </pic:nvPicPr>
+                  <pic:blipFill>
+                    <a:blip r:embed="rId45" cstate="print">
+                      <a:extLst>
+                        <a:ext uri="{28A0092B-C50C-407E-A947-70E740481C1C}">
+                          <a14:useLocalDpi xmlns:a14="http://schemas.microsoft.com/office/drawing/2010/main" val="0"/>
+                        </a:ext>
+                      </a:extLst>
+                    </a:blip>
+                    <a:srcRect/>
+                    <a:stretch>
+                      <a:fillRect/>
+                    </a:stretch>
+                  </pic:blipFill>
+                  <pic:spPr bwMode="auto">
+                    <a:xfrm>
+                      <a:off x="0" y="0"/>
+                      <a:ext cx="5274310" cy="2508250"/>
+                    </a:xfrm>
+                    <a:prstGeom prst="rect">
+                      <a:avLst/>
+                    </a:prstGeom>
+                    <a:noFill/>
+                    <a:ln>
+                      <a:noFill/>
+                    </a:ln>
+                  </pic:spPr>
+                </pic:pic>
+              </a:graphicData>
+            </a:graphic>
+          </wp:inline>
+        </w:drawing>
+      </w:r>
+    </w:p>
+    <w:p>
+      <w:pPr>
+        <w:pStyle w:val="a5"/>
+        <w:jc w:val="center"/>
+      </w:pPr>
+      <w:r>
+        <w:t xml:space="preserve">Εικόνα </w:t>
+      </w:r>
+      <w:fldSimple w:instr=" SEQ Εικόνα \* ARABIC ">
+        <w:r>
+          <w:rPr>
+            <w:noProof/>
+          </w:rPr>
+          <w:t>24</w:t>
+        </w:r>
+      </w:fldSimple>
+      <w:r>
+        <w:t xml:space="preserve">: </w:t>
+      </w:r>
+      <w:r>
+        <w:t xml:space="preserve">Αξιολόγηση παρουσίασης των λειτουργιών του </w:t>
+      </w:r>
+      <w:r>
+        <w:t>3</w:t>
+      </w:r>
+      <w:r>
+        <w:t>ου πρωτοτύπου</w:t>
+      </w:r>
+    </w:p>
+    <w:p>
+      <w:pPr>
+        <w:keepNext/>
+        <w:spacing w:after="0" w:line="240" w:lineRule="auto"/>
+      </w:pPr>
+      <w:r>
+        <w:rPr>
+          <w:noProof/>
+          <w:lang w:eastAsia="el-GR"/>
+        </w:rPr>
+        <w:drawing>
+          <wp:inline distT="0" distB="0" distL="0" distR="0" wp14:anchorId="7A7B3B57" wp14:editId="7AB27468">
+            <wp:extent cx="5274310" cy="2508250"/>
+            <wp:effectExtent l="0" t="0" r="2540" b="6350"/>
+            <wp:docPr id="26" name="Εικόνα 26"/>
+            <wp:cNvGraphicFramePr>
+              <a:graphicFrameLocks xmlns:a="http://schemas.openxmlformats.org/drawingml/2006/main" noChangeAspect="1"/>
+            </wp:cNvGraphicFramePr>
+            <a:graphic xmlns:a="http://schemas.openxmlformats.org/drawingml/2006/main">
+              <a:graphicData uri="http://schemas.openxmlformats.org/drawingml/2006/picture">
+                <pic:pic xmlns:pic="http://schemas.openxmlformats.org/drawingml/2006/picture">
+                  <pic:nvPicPr>
+                    <pic:cNvPr id="0" name="Picture 29"/>
+                    <pic:cNvPicPr>
+                      <a:picLocks noChangeAspect="1" noChangeArrowheads="1"/>
+                    </pic:cNvPicPr>
+                  </pic:nvPicPr>
+                  <pic:blipFill>
+                    <a:blip r:embed="rId46" cstate="print">
+                      <a:extLst>
+                        <a:ext uri="{28A0092B-C50C-407E-A947-70E740481C1C}">
+                          <a14:useLocalDpi xmlns:a14="http://schemas.microsoft.com/office/drawing/2010/main" val="0"/>
+                        </a:ext>
+                      </a:extLst>
+                    </a:blip>
+                    <a:srcRect/>
+                    <a:stretch>
+                      <a:fillRect/>
+                    </a:stretch>
+                  </pic:blipFill>
+                  <pic:spPr bwMode="auto">
+                    <a:xfrm>
+                      <a:off x="0" y="0"/>
+                      <a:ext cx="5274310" cy="2508250"/>
+                    </a:xfrm>
+                    <a:prstGeom prst="rect">
+                      <a:avLst/>
+                    </a:prstGeom>
+                    <a:noFill/>
+                    <a:ln>
+                      <a:noFill/>
+                    </a:ln>
+                  </pic:spPr>
+                </pic:pic>
+              </a:graphicData>
+            </a:graphic>
+          </wp:inline>
+        </w:drawing>
+      </w:r>
+    </w:p>
+    <w:p>
+      <w:pPr>
+        <w:pStyle w:val="a5"/>
+        <w:jc w:val="center"/>
+      </w:pPr>
+      <w:r>
+        <w:t xml:space="preserve">Εικόνα </w:t>
+      </w:r>
+      <w:fldSimple w:instr=" SEQ Εικόνα \* ARABIC ">
+        <w:r>
+          <w:rPr>
+            <w:noProof/>
+          </w:rPr>
+          <w:t>25</w:t>
+        </w:r>
+      </w:fldSimple>
+      <w:r>
+        <w:t xml:space="preserve">: </w:t>
+      </w:r>
+      <w:r>
+        <w:t xml:space="preserve">Συνολική αξιολόγηση του </w:t>
+      </w:r>
+      <w:r>
+        <w:t>3</w:t>
+      </w:r>
+      <w:r>
+        <w:t>ου πρωτοτύπου</w:t>
+      </w:r>
+      <w:r>
+        <w:t xml:space="preserve"> </w:t>
+      </w:r>
+      <w:r>
+        <w:t>(1-πολύ κακή έως 5-πολύ καλή)</w:t>
+      </w:r>
+    </w:p>
+    <w:p/>
+    <w:p>
+      <w:pPr>
+        <w:rPr>
+          <w:sz w:val="24"/>
+          <w:szCs w:val="24"/>
+        </w:rPr>
+      </w:pPr>
+    </w:p>
+    <w:p>
+      <w:pPr>
+        <w:rPr>
+          <w:b/>
+          <w:bCs/>
+          <w:sz w:val="24"/>
+          <w:szCs w:val="24"/>
+        </w:rPr>
+      </w:pPr>
+      <w:r>
+        <w:rPr>
+          <w:b/>
+          <w:bCs/>
+          <w:sz w:val="24"/>
+          <w:szCs w:val="24"/>
+        </w:rPr>
+        <w:t>1.</w:t>
+      </w:r>
+      <w:r>
+        <w:rPr>
+          <w:b/>
+          <w:bCs/>
+          <w:sz w:val="24"/>
+          <w:szCs w:val="24"/>
+        </w:rPr>
+        <w:t>4</w:t>
+      </w:r>
+      <w:r>
+        <w:rPr>
+          <w:b/>
+          <w:bCs/>
+          <w:sz w:val="24"/>
+          <w:szCs w:val="24"/>
+        </w:rPr>
+        <w:t>.1.4 Συνολική γνώμη</w:t>
+      </w:r>
+    </w:p>
+    <w:p>
+      <w:pPr>
+        <w:keepNext/>
+        <w:spacing w:after="0" w:line="240" w:lineRule="auto"/>
+      </w:pPr>
+      <w:r>
+        <w:rPr>
+          <w:noProof/>
+          <w:lang w:eastAsia="el-GR"/>
+        </w:rPr>
+        <w:drawing>
+          <wp:inline distT="0" distB="0" distL="0" distR="0" wp14:anchorId="79165DBC" wp14:editId="020CC9E1">
+            <wp:extent cx="5274310" cy="2220595"/>
+            <wp:effectExtent l="0" t="0" r="2540" b="8255"/>
+            <wp:docPr id="27" name="Εικόνα 27"/>
+            <wp:cNvGraphicFramePr>
+              <a:graphicFrameLocks xmlns:a="http://schemas.openxmlformats.org/drawingml/2006/main" noChangeAspect="1"/>
+            </wp:cNvGraphicFramePr>
+            <a:graphic xmlns:a="http://schemas.openxmlformats.org/drawingml/2006/main">
+              <a:graphicData uri="http://schemas.openxmlformats.org/drawingml/2006/picture">
+                <pic:pic xmlns:pic="http://schemas.openxmlformats.org/drawingml/2006/picture">
+                  <pic:nvPicPr>
+                    <pic:cNvPr id="0" name="Picture 31"/>
+                    <pic:cNvPicPr>
+                      <a:picLocks noChangeAspect="1" noChangeArrowheads="1"/>
+                    </pic:cNvPicPr>
+                  </pic:nvPicPr>
+                  <pic:blipFill>
+                    <a:blip r:embed="rId47" cstate="print">
+                      <a:extLst>
+                        <a:ext uri="{28A0092B-C50C-407E-A947-70E740481C1C}">
+                          <a14:useLocalDpi xmlns:a14="http://schemas.microsoft.com/office/drawing/2010/main" val="0"/>
+                        </a:ext>
+                      </a:extLst>
+                    </a:blip>
+                    <a:srcRect/>
+                    <a:stretch>
+                      <a:fillRect/>
+                    </a:stretch>
+                  </pic:blipFill>
+                  <pic:spPr bwMode="auto">
+                    <a:xfrm>
+                      <a:off x="0" y="0"/>
+                      <a:ext cx="5274310" cy="2220595"/>
+                    </a:xfrm>
+                    <a:prstGeom prst="rect">
+                      <a:avLst/>
+                    </a:prstGeom>
+                    <a:noFill/>
+                    <a:ln>
+                      <a:noFill/>
+                    </a:ln>
+                  </pic:spPr>
+                </pic:pic>
+              </a:graphicData>
+            </a:graphic>
+          </wp:inline>
+        </w:drawing>
+      </w:r>
+    </w:p>
+    <w:p>
+      <w:pPr>
+        <w:pStyle w:val="a5"/>
+        <w:jc w:val="center"/>
+      </w:pPr>
+      <w:r>
+        <w:t xml:space="preserve">Εικόνα </w:t>
+      </w:r>
+      <w:fldSimple w:instr=" SEQ Εικόνα \* ARABIC ">
+        <w:r>
+          <w:rPr>
+            <w:noProof/>
+          </w:rPr>
+          <w:t>26</w:t>
+        </w:r>
+      </w:fldSimple>
       <w:r>
         <w:t>: Τελική επιλογή πρωτοτύπου</w:t>
       </w:r>
@@ -6954,28 +6893,23 @@
     </w:p>
     <w:p>
       <w:pPr>
-        <w:ind w:firstLine="360"/>
-        <w:rPr>
-          <w:b/>
-          <w:bCs/>
-          <w:lang w:eastAsia="el-GR"/>
-        </w:rPr>
-      </w:pPr>
-      <w:r>
-        <w:rPr>
-          <w:b/>
-          <w:bCs/>
-          <w:lang w:val="en-US" w:eastAsia="el-GR"/>
-        </w:rPr>
-        <w:t>2</w:t>
-      </w:r>
-      <w:r>
-        <w:rPr>
-          <w:b/>
-          <w:bCs/>
-          <w:lang w:eastAsia="el-GR"/>
-        </w:rPr>
-        <w:t>.1 Ανάλυση Απαιτήσεων</w:t>
+        <w:rPr>
+          <w:b/>
+          <w:bCs/>
+          <w:sz w:val="24"/>
+          <w:szCs w:val="24"/>
+          <w:lang w:eastAsia="el-GR"/>
+        </w:rPr>
+      </w:pPr>
+      <w:r>
+        <w:rPr>
+          <w:b/>
+          <w:bCs/>
+          <w:sz w:val="24"/>
+          <w:szCs w:val="24"/>
+          <w:lang w:eastAsia="el-GR"/>
+        </w:rPr>
+        <w:t>2.1 Ανάλυση Απαιτήσεων</w:t>
       </w:r>
     </w:p>
     <w:p>
@@ -7171,8 +7105,6 @@
         </w:rPr>
         <w:t>στον χρονοδιακόπτη να αναγράφεται σε ποια μονάδα χρόνου αναφέρεται κάθε κενό – ώρες ή λεπτά</w:t>
       </w:r>
-      <w:bookmarkStart w:id="1" w:name="_GoBack"/>
-      <w:bookmarkEnd w:id="1"/>
     </w:p>
     <w:p>
       <w:pPr>
@@ -7208,7 +7140,7 @@
       </w:pPr>
     </w:p>
     <w:sectPr>
-      <w:footerReference w:type="default" r:id="rId44"/>
+      <w:footerReference w:type="default" r:id="rId48"/>
       <w:pgSz w:w="11906" w:h="16838"/>
       <w:pgMar w:top="1440" w:right="1800" w:bottom="1440" w:left="1800" w:header="708" w:footer="708" w:gutter="0"/>
       <w:cols w:space="708"/>
@@ -7219,7 +7151,7 @@
 </file>
 
 <file path=word/endnotes.xml><?xml version="1.0" encoding="utf-8"?>
-<w:endnotes xmlns:wpc="http://schemas.microsoft.com/office/word/2010/wordprocessingCanvas" xmlns:cx="http://schemas.microsoft.com/office/drawing/2014/chartex" xmlns:cx1="http://schemas.microsoft.com/office/drawing/2015/9/8/chartex" xmlns:cx2="http://schemas.microsoft.com/office/drawing/2015/10/21/chartex" xmlns:cx3="http://schemas.microsoft.com/office/drawing/2016/5/9/chartex" xmlns:cx4="http://schemas.microsoft.com/office/drawing/2016/5/10/chartex" xmlns:cx5="http://schemas.microsoft.com/office/drawing/2016/5/11/chartex" xmlns:cx6="http://schemas.microsoft.com/office/drawing/2016/5/12/chartex" xmlns:cx7="http://schemas.microsoft.com/office/drawing/2016/5/13/chartex" xmlns:cx8="http://schemas.microsoft.com/office/drawing/2016/5/14/chartex" xmlns:mc="http://schemas.openxmlformats.org/markup-compatibility/2006" xmlns:aink="http://schemas.microsoft.com/office/drawing/2016/ink" xmlns:am3d="http://schemas.microsoft.com/office/drawing/2017/model3d" xmlns:o="urn:schemas-microsoft-com:office:office" xmlns:r="http://schemas.openxmlformats.org/officeDocument/2006/relationships" xmlns:m="http://schemas.openxmlformats.org/officeDocument/2006/math" xmlns:v="urn:schemas-microsoft-com:vml" xmlns:wp14="http://schemas.microsoft.com/office/word/2010/wordprocessingDrawing" xmlns:wp="http://schemas.openxmlformats.org/drawingml/2006/wordprocessingDrawing" xmlns:w10="urn:schemas-microsoft-com:office:word" xmlns:w="http://schemas.openxmlformats.org/wordprocessingml/2006/main" xmlns:w14="http://schemas.microsoft.com/office/word/2010/wordml" xmlns:w15="http://schemas.microsoft.com/office/word/2012/wordml" xmlns:w16cid="http://schemas.microsoft.com/office/word/2016/wordml/cid" xmlns:w16se="http://schemas.microsoft.com/office/word/2015/wordml/symex" xmlns:wpg="http://schemas.microsoft.com/office/word/2010/wordprocessingGroup" xmlns:wpi="http://schemas.microsoft.com/office/word/2010/wordprocessingInk" xmlns:wne="http://schemas.microsoft.com/office/word/2006/wordml" xmlns:wps="http://schemas.microsoft.com/office/word/2010/wordprocessingShape" mc:Ignorable="w14 w15 w16se w16cid wp14">
+<w:endnotes xmlns:wpc="http://schemas.microsoft.com/office/word/2010/wordprocessingCanvas" xmlns:cx="http://schemas.microsoft.com/office/drawing/2014/chartex" xmlns:cx1="http://schemas.microsoft.com/office/drawing/2015/9/8/chartex" xmlns:cx2="http://schemas.microsoft.com/office/drawing/2015/10/21/chartex" xmlns:cx3="http://schemas.microsoft.com/office/drawing/2016/5/9/chartex" xmlns:cx4="http://schemas.microsoft.com/office/drawing/2016/5/10/chartex" xmlns:cx5="http://schemas.microsoft.com/office/drawing/2016/5/11/chartex" xmlns:cx6="http://schemas.microsoft.com/office/drawing/2016/5/12/chartex" xmlns:cx7="http://schemas.microsoft.com/office/drawing/2016/5/13/chartex" xmlns:cx8="http://schemas.microsoft.com/office/drawing/2016/5/14/chartex" xmlns:mc="http://schemas.openxmlformats.org/markup-compatibility/2006" xmlns:aink="http://schemas.microsoft.com/office/drawing/2016/ink" xmlns:am3d="http://schemas.microsoft.com/office/drawing/2017/model3d" xmlns:o="urn:schemas-microsoft-com:office:office" xmlns:r="http://schemas.openxmlformats.org/officeDocument/2006/relationships" xmlns:m="http://schemas.openxmlformats.org/officeDocument/2006/math" xmlns:v="urn:schemas-microsoft-com:vml" xmlns:wp14="http://schemas.microsoft.com/office/word/2010/wordprocessingDrawing" xmlns:wp="http://schemas.openxmlformats.org/drawingml/2006/wordprocessingDrawing" xmlns:w10="urn:schemas-microsoft-com:office:word" xmlns:w="http://schemas.openxmlformats.org/wordprocessingml/2006/main" xmlns:w14="http://schemas.microsoft.com/office/word/2010/wordml" xmlns:w15="http://schemas.microsoft.com/office/word/2012/wordml" xmlns:w16cex="http://schemas.microsoft.com/office/word/2018/wordml/cex" xmlns:w16cid="http://schemas.microsoft.com/office/word/2016/wordml/cid" xmlns:w16="http://schemas.microsoft.com/office/word/2018/wordml" xmlns:w16se="http://schemas.microsoft.com/office/word/2015/wordml/symex" xmlns:wpg="http://schemas.microsoft.com/office/word/2010/wordprocessingGroup" xmlns:wpi="http://schemas.microsoft.com/office/word/2010/wordprocessingInk" xmlns:wne="http://schemas.microsoft.com/office/word/2006/wordml" xmlns:wps="http://schemas.microsoft.com/office/word/2010/wordprocessingShape" mc:Ignorable="w14 w15 w16se w16cid w16 w16cex wp14">
   <w:endnote w:type="separator" w:id="-1">
     <w:p>
       <w:pPr>
@@ -7244,7 +7176,7 @@
 </file>
 
 <file path=word/footer1.xml><?xml version="1.0" encoding="utf-8"?>
-<w:ftr xmlns:wpc="http://schemas.microsoft.com/office/word/2010/wordprocessingCanvas" xmlns:cx="http://schemas.microsoft.com/office/drawing/2014/chartex" xmlns:cx1="http://schemas.microsoft.com/office/drawing/2015/9/8/chartex" xmlns:cx2="http://schemas.microsoft.com/office/drawing/2015/10/21/chartex" xmlns:cx3="http://schemas.microsoft.com/office/drawing/2016/5/9/chartex" xmlns:cx4="http://schemas.microsoft.com/office/drawing/2016/5/10/chartex" xmlns:cx5="http://schemas.microsoft.com/office/drawing/2016/5/11/chartex" xmlns:cx6="http://schemas.microsoft.com/office/drawing/2016/5/12/chartex" xmlns:cx7="http://schemas.microsoft.com/office/drawing/2016/5/13/chartex" xmlns:cx8="http://schemas.microsoft.com/office/drawing/2016/5/14/chartex" xmlns:mc="http://schemas.openxmlformats.org/markup-compatibility/2006" xmlns:aink="http://schemas.microsoft.com/office/drawing/2016/ink" xmlns:am3d="http://schemas.microsoft.com/office/drawing/2017/model3d" xmlns:o="urn:schemas-microsoft-com:office:office" xmlns:r="http://schemas.openxmlformats.org/officeDocument/2006/relationships" xmlns:m="http://schemas.openxmlformats.org/officeDocument/2006/math" xmlns:v="urn:schemas-microsoft-com:vml" xmlns:wp14="http://schemas.microsoft.com/office/word/2010/wordprocessingDrawing" xmlns:wp="http://schemas.openxmlformats.org/drawingml/2006/wordprocessingDrawing" xmlns:w10="urn:schemas-microsoft-com:office:word" xmlns:w="http://schemas.openxmlformats.org/wordprocessingml/2006/main" xmlns:w14="http://schemas.microsoft.com/office/word/2010/wordml" xmlns:w15="http://schemas.microsoft.com/office/word/2012/wordml" xmlns:w16cid="http://schemas.microsoft.com/office/word/2016/wordml/cid" xmlns:w16se="http://schemas.microsoft.com/office/word/2015/wordml/symex" xmlns:wpg="http://schemas.microsoft.com/office/word/2010/wordprocessingGroup" xmlns:wpi="http://schemas.microsoft.com/office/word/2010/wordprocessingInk" xmlns:wne="http://schemas.microsoft.com/office/word/2006/wordml" xmlns:wps="http://schemas.microsoft.com/office/word/2010/wordprocessingShape" mc:Ignorable="w14 w15 w16se w16cid wp14">
+<w:ftr xmlns:wpc="http://schemas.microsoft.com/office/word/2010/wordprocessingCanvas" xmlns:cx="http://schemas.microsoft.com/office/drawing/2014/chartex" xmlns:cx1="http://schemas.microsoft.com/office/drawing/2015/9/8/chartex" xmlns:cx2="http://schemas.microsoft.com/office/drawing/2015/10/21/chartex" xmlns:cx3="http://schemas.microsoft.com/office/drawing/2016/5/9/chartex" xmlns:cx4="http://schemas.microsoft.com/office/drawing/2016/5/10/chartex" xmlns:cx5="http://schemas.microsoft.com/office/drawing/2016/5/11/chartex" xmlns:cx6="http://schemas.microsoft.com/office/drawing/2016/5/12/chartex" xmlns:cx7="http://schemas.microsoft.com/office/drawing/2016/5/13/chartex" xmlns:cx8="http://schemas.microsoft.com/office/drawing/2016/5/14/chartex" xmlns:mc="http://schemas.openxmlformats.org/markup-compatibility/2006" xmlns:aink="http://schemas.microsoft.com/office/drawing/2016/ink" xmlns:am3d="http://schemas.microsoft.com/office/drawing/2017/model3d" xmlns:o="urn:schemas-microsoft-com:office:office" xmlns:r="http://schemas.openxmlformats.org/officeDocument/2006/relationships" xmlns:m="http://schemas.openxmlformats.org/officeDocument/2006/math" xmlns:v="urn:schemas-microsoft-com:vml" xmlns:wp14="http://schemas.microsoft.com/office/word/2010/wordprocessingDrawing" xmlns:wp="http://schemas.openxmlformats.org/drawingml/2006/wordprocessingDrawing" xmlns:w10="urn:schemas-microsoft-com:office:word" xmlns:w="http://schemas.openxmlformats.org/wordprocessingml/2006/main" xmlns:w14="http://schemas.microsoft.com/office/word/2010/wordml" xmlns:w15="http://schemas.microsoft.com/office/word/2012/wordml" xmlns:w16cex="http://schemas.microsoft.com/office/word/2018/wordml/cex" xmlns:w16cid="http://schemas.microsoft.com/office/word/2016/wordml/cid" xmlns:w16="http://schemas.microsoft.com/office/word/2018/wordml" xmlns:w16se="http://schemas.microsoft.com/office/word/2015/wordml/symex" xmlns:wpg="http://schemas.microsoft.com/office/word/2010/wordprocessingGroup" xmlns:wpi="http://schemas.microsoft.com/office/word/2010/wordprocessingInk" xmlns:wne="http://schemas.microsoft.com/office/word/2006/wordml" xmlns:wps="http://schemas.microsoft.com/office/word/2010/wordprocessingShape" mc:Ignorable="w14 w15 w16se w16cid w16 w16cex wp14">
   <w:sdt>
     <w:sdtPr>
       <w:id w:val="1816758764"/>
@@ -7287,7 +7219,7 @@
 </file>
 
 <file path=word/footnotes.xml><?xml version="1.0" encoding="utf-8"?>
-<w:footnotes xmlns:wpc="http://schemas.microsoft.com/office/word/2010/wordprocessingCanvas" xmlns:cx="http://schemas.microsoft.com/office/drawing/2014/chartex" xmlns:cx1="http://schemas.microsoft.com/office/drawing/2015/9/8/chartex" xmlns:cx2="http://schemas.microsoft.com/office/drawing/2015/10/21/chartex" xmlns:cx3="http://schemas.microsoft.com/office/drawing/2016/5/9/chartex" xmlns:cx4="http://schemas.microsoft.com/office/drawing/2016/5/10/chartex" xmlns:cx5="http://schemas.microsoft.com/office/drawing/2016/5/11/chartex" xmlns:cx6="http://schemas.microsoft.com/office/drawing/2016/5/12/chartex" xmlns:cx7="http://schemas.microsoft.com/office/drawing/2016/5/13/chartex" xmlns:cx8="http://schemas.microsoft.com/office/drawing/2016/5/14/chartex" xmlns:mc="http://schemas.openxmlformats.org/markup-compatibility/2006" xmlns:aink="http://schemas.microsoft.com/office/drawing/2016/ink" xmlns:am3d="http://schemas.microsoft.com/office/drawing/2017/model3d" xmlns:o="urn:schemas-microsoft-com:office:office" xmlns:r="http://schemas.openxmlformats.org/officeDocument/2006/relationships" xmlns:m="http://schemas.openxmlformats.org/officeDocument/2006/math" xmlns:v="urn:schemas-microsoft-com:vml" xmlns:wp14="http://schemas.microsoft.com/office/word/2010/wordprocessingDrawing" xmlns:wp="http://schemas.openxmlformats.org/drawingml/2006/wordprocessingDrawing" xmlns:w10="urn:schemas-microsoft-com:office:word" xmlns:w="http://schemas.openxmlformats.org/wordprocessingml/2006/main" xmlns:w14="http://schemas.microsoft.com/office/word/2010/wordml" xmlns:w15="http://schemas.microsoft.com/office/word/2012/wordml" xmlns:w16cid="http://schemas.microsoft.com/office/word/2016/wordml/cid" xmlns:w16se="http://schemas.microsoft.com/office/word/2015/wordml/symex" xmlns:wpg="http://schemas.microsoft.com/office/word/2010/wordprocessingGroup" xmlns:wpi="http://schemas.microsoft.com/office/word/2010/wordprocessingInk" xmlns:wne="http://schemas.microsoft.com/office/word/2006/wordml" xmlns:wps="http://schemas.microsoft.com/office/word/2010/wordprocessingShape" mc:Ignorable="w14 w15 w16se w16cid wp14">
+<w:footnotes xmlns:wpc="http://schemas.microsoft.com/office/word/2010/wordprocessingCanvas" xmlns:cx="http://schemas.microsoft.com/office/drawing/2014/chartex" xmlns:cx1="http://schemas.microsoft.com/office/drawing/2015/9/8/chartex" xmlns:cx2="http://schemas.microsoft.com/office/drawing/2015/10/21/chartex" xmlns:cx3="http://schemas.microsoft.com/office/drawing/2016/5/9/chartex" xmlns:cx4="http://schemas.microsoft.com/office/drawing/2016/5/10/chartex" xmlns:cx5="http://schemas.microsoft.com/office/drawing/2016/5/11/chartex" xmlns:cx6="http://schemas.microsoft.com/office/drawing/2016/5/12/chartex" xmlns:cx7="http://schemas.microsoft.com/office/drawing/2016/5/13/chartex" xmlns:cx8="http://schemas.microsoft.com/office/drawing/2016/5/14/chartex" xmlns:mc="http://schemas.openxmlformats.org/markup-compatibility/2006" xmlns:aink="http://schemas.microsoft.com/office/drawing/2016/ink" xmlns:am3d="http://schemas.microsoft.com/office/drawing/2017/model3d" xmlns:o="urn:schemas-microsoft-com:office:office" xmlns:r="http://schemas.openxmlformats.org/officeDocument/2006/relationships" xmlns:m="http://schemas.openxmlformats.org/officeDocument/2006/math" xmlns:v="urn:schemas-microsoft-com:vml" xmlns:wp14="http://schemas.microsoft.com/office/word/2010/wordprocessingDrawing" xmlns:wp="http://schemas.openxmlformats.org/drawingml/2006/wordprocessingDrawing" xmlns:w10="urn:schemas-microsoft-com:office:word" xmlns:w="http://schemas.openxmlformats.org/wordprocessingml/2006/main" xmlns:w14="http://schemas.microsoft.com/office/word/2010/wordml" xmlns:w15="http://schemas.microsoft.com/office/word/2012/wordml" xmlns:w16cex="http://schemas.microsoft.com/office/word/2018/wordml/cex" xmlns:w16cid="http://schemas.microsoft.com/office/word/2016/wordml/cid" xmlns:w16="http://schemas.microsoft.com/office/word/2018/wordml" xmlns:w16se="http://schemas.microsoft.com/office/word/2015/wordml/symex" xmlns:wpg="http://schemas.microsoft.com/office/word/2010/wordprocessingGroup" xmlns:wpi="http://schemas.microsoft.com/office/word/2010/wordprocessingInk" xmlns:wne="http://schemas.microsoft.com/office/word/2006/wordml" xmlns:wps="http://schemas.microsoft.com/office/word/2010/wordprocessingShape" mc:Ignorable="w14 w15 w16se w16cid w16 w16cex wp14">
   <w:footnote w:type="separator" w:id="-1">
     <w:p>
       <w:pPr>
@@ -7312,7 +7244,7 @@
 </file>
 
 <file path=word/numbering.xml><?xml version="1.0" encoding="utf-8"?>
-<w:numbering xmlns:wpc="http://schemas.microsoft.com/office/word/2010/wordprocessingCanvas" xmlns:cx="http://schemas.microsoft.com/office/drawing/2014/chartex" xmlns:cx1="http://schemas.microsoft.com/office/drawing/2015/9/8/chartex" xmlns:cx2="http://schemas.microsoft.com/office/drawing/2015/10/21/chartex" xmlns:cx3="http://schemas.microsoft.com/office/drawing/2016/5/9/chartex" xmlns:cx4="http://schemas.microsoft.com/office/drawing/2016/5/10/chartex" xmlns:cx5="http://schemas.microsoft.com/office/drawing/2016/5/11/chartex" xmlns:cx6="http://schemas.microsoft.com/office/drawing/2016/5/12/chartex" xmlns:cx7="http://schemas.microsoft.com/office/drawing/2016/5/13/chartex" xmlns:cx8="http://schemas.microsoft.com/office/drawing/2016/5/14/chartex" xmlns:mc="http://schemas.openxmlformats.org/markup-compatibility/2006" xmlns:aink="http://schemas.microsoft.com/office/drawing/2016/ink" xmlns:am3d="http://schemas.microsoft.com/office/drawing/2017/model3d" xmlns:o="urn:schemas-microsoft-com:office:office" xmlns:r="http://schemas.openxmlformats.org/officeDocument/2006/relationships" xmlns:m="http://schemas.openxmlformats.org/officeDocument/2006/math" xmlns:v="urn:schemas-microsoft-com:vml" xmlns:wp14="http://schemas.microsoft.com/office/word/2010/wordprocessingDrawing" xmlns:wp="http://schemas.openxmlformats.org/drawingml/2006/wordprocessingDrawing" xmlns:w10="urn:schemas-microsoft-com:office:word" xmlns:w="http://schemas.openxmlformats.org/wordprocessingml/2006/main" xmlns:w14="http://schemas.microsoft.com/office/word/2010/wordml" xmlns:w15="http://schemas.microsoft.com/office/word/2012/wordml" xmlns:w16cid="http://schemas.microsoft.com/office/word/2016/wordml/cid" xmlns:w16se="http://schemas.microsoft.com/office/word/2015/wordml/symex" xmlns:wpg="http://schemas.microsoft.com/office/word/2010/wordprocessingGroup" xmlns:wpi="http://schemas.microsoft.com/office/word/2010/wordprocessingInk" xmlns:wne="http://schemas.microsoft.com/office/word/2006/wordml" xmlns:wps="http://schemas.microsoft.com/office/word/2010/wordprocessingShape" mc:Ignorable="w14 w15 w16se w16cid wp14">
+<w:numbering xmlns:wpc="http://schemas.microsoft.com/office/word/2010/wordprocessingCanvas" xmlns:cx="http://schemas.microsoft.com/office/drawing/2014/chartex" xmlns:cx1="http://schemas.microsoft.com/office/drawing/2015/9/8/chartex" xmlns:cx2="http://schemas.microsoft.com/office/drawing/2015/10/21/chartex" xmlns:cx3="http://schemas.microsoft.com/office/drawing/2016/5/9/chartex" xmlns:cx4="http://schemas.microsoft.com/office/drawing/2016/5/10/chartex" xmlns:cx5="http://schemas.microsoft.com/office/drawing/2016/5/11/chartex" xmlns:cx6="http://schemas.microsoft.com/office/drawing/2016/5/12/chartex" xmlns:cx7="http://schemas.microsoft.com/office/drawing/2016/5/13/chartex" xmlns:cx8="http://schemas.microsoft.com/office/drawing/2016/5/14/chartex" xmlns:mc="http://schemas.openxmlformats.org/markup-compatibility/2006" xmlns:aink="http://schemas.microsoft.com/office/drawing/2016/ink" xmlns:am3d="http://schemas.microsoft.com/office/drawing/2017/model3d" xmlns:o="urn:schemas-microsoft-com:office:office" xmlns:r="http://schemas.openxmlformats.org/officeDocument/2006/relationships" xmlns:m="http://schemas.openxmlformats.org/officeDocument/2006/math" xmlns:v="urn:schemas-microsoft-com:vml" xmlns:wp14="http://schemas.microsoft.com/office/word/2010/wordprocessingDrawing" xmlns:wp="http://schemas.openxmlformats.org/drawingml/2006/wordprocessingDrawing" xmlns:w10="urn:schemas-microsoft-com:office:word" xmlns:w="http://schemas.openxmlformats.org/wordprocessingml/2006/main" xmlns:w14="http://schemas.microsoft.com/office/word/2010/wordml" xmlns:w15="http://schemas.microsoft.com/office/word/2012/wordml" xmlns:w16cex="http://schemas.microsoft.com/office/word/2018/wordml/cex" xmlns:w16cid="http://schemas.microsoft.com/office/word/2016/wordml/cid" xmlns:w16="http://schemas.microsoft.com/office/word/2018/wordml" xmlns:w16se="http://schemas.microsoft.com/office/word/2015/wordml/symex" xmlns:wpg="http://schemas.microsoft.com/office/word/2010/wordprocessingGroup" xmlns:wpi="http://schemas.microsoft.com/office/word/2010/wordprocessingInk" xmlns:wne="http://schemas.microsoft.com/office/word/2006/wordml" xmlns:wps="http://schemas.microsoft.com/office/word/2010/wordprocessingShape" mc:Ignorable="w14 w15 w16se w16cid w16 w16cex wp14">
   <w:abstractNum w:abstractNumId="0" w15:restartNumberingAfterBreak="0">
     <w:nsid w:val="07FF02E1"/>
     <w:multiLevelType w:val="hybridMultilevel"/>
@@ -8834,7 +8766,7 @@
 </file>
 
 <file path=word/styles.xml><?xml version="1.0" encoding="utf-8"?>
-<w:styles xmlns:mc="http://schemas.openxmlformats.org/markup-compatibility/2006" xmlns:r="http://schemas.openxmlformats.org/officeDocument/2006/relationships" xmlns:w="http://schemas.openxmlformats.org/wordprocessingml/2006/main" xmlns:w14="http://schemas.microsoft.com/office/word/2010/wordml" xmlns:w15="http://schemas.microsoft.com/office/word/2012/wordml" xmlns:w16cid="http://schemas.microsoft.com/office/word/2016/wordml/cid" xmlns:w16se="http://schemas.microsoft.com/office/word/2015/wordml/symex" mc:Ignorable="w14 w15 w16se w16cid">
+<w:styles xmlns:mc="http://schemas.openxmlformats.org/markup-compatibility/2006" xmlns:r="http://schemas.openxmlformats.org/officeDocument/2006/relationships" xmlns:w="http://schemas.openxmlformats.org/wordprocessingml/2006/main" xmlns:w14="http://schemas.microsoft.com/office/word/2010/wordml" xmlns:w15="http://schemas.microsoft.com/office/word/2012/wordml" xmlns:w16cex="http://schemas.microsoft.com/office/word/2018/wordml/cex" xmlns:w16cid="http://schemas.microsoft.com/office/word/2016/wordml/cid" xmlns:w16="http://schemas.microsoft.com/office/word/2018/wordml" xmlns:w16se="http://schemas.microsoft.com/office/word/2015/wordml/symex" mc:Ignorable="w14 w15 w16se w16cid w16 w16cex">
   <w:docDefaults>
     <w:rPrDefault>
       <w:rPr>
@@ -9236,6 +9168,7 @@
   <w:style w:type="character" w:default="1" w:styleId="a0">
     <w:name w:val="Default Paragraph Font"/>
     <w:uiPriority w:val="1"/>
+    <w:semiHidden/>
     <w:unhideWhenUsed/>
   </w:style>
   <w:style w:type="table" w:default="1" w:styleId="a1">

</xml_diff>

<commit_message>
added omilounta in alli and finished 2.4.1
</commit_message>
<xml_diff>
--- a/3170033-3170114-3170172.docx
+++ b/3170033-3170114-3170172.docx
@@ -1,6 +1,6 @@
 
 <file path=word/document.xml><?xml version="1.0" encoding="utf-8"?>
-<w:document xmlns:wpc="http://schemas.microsoft.com/office/word/2010/wordprocessingCanvas" xmlns:cx="http://schemas.microsoft.com/office/drawing/2014/chartex" xmlns:cx1="http://schemas.microsoft.com/office/drawing/2015/9/8/chartex" xmlns:cx2="http://schemas.microsoft.com/office/drawing/2015/10/21/chartex" xmlns:cx3="http://schemas.microsoft.com/office/drawing/2016/5/9/chartex" xmlns:cx4="http://schemas.microsoft.com/office/drawing/2016/5/10/chartex" xmlns:cx5="http://schemas.microsoft.com/office/drawing/2016/5/11/chartex" xmlns:cx6="http://schemas.microsoft.com/office/drawing/2016/5/12/chartex" xmlns:cx7="http://schemas.microsoft.com/office/drawing/2016/5/13/chartex" xmlns:cx8="http://schemas.microsoft.com/office/drawing/2016/5/14/chartex" xmlns:mc="http://schemas.openxmlformats.org/markup-compatibility/2006" xmlns:aink="http://schemas.microsoft.com/office/drawing/2016/ink" xmlns:am3d="http://schemas.microsoft.com/office/drawing/2017/model3d" xmlns:o="urn:schemas-microsoft-com:office:office" xmlns:r="http://schemas.openxmlformats.org/officeDocument/2006/relationships" xmlns:m="http://schemas.openxmlformats.org/officeDocument/2006/math" xmlns:v="urn:schemas-microsoft-com:vml" xmlns:wp14="http://schemas.microsoft.com/office/word/2010/wordprocessingDrawing" xmlns:wp="http://schemas.openxmlformats.org/drawingml/2006/wordprocessingDrawing" xmlns:w10="urn:schemas-microsoft-com:office:word" xmlns:w="http://schemas.openxmlformats.org/wordprocessingml/2006/main" xmlns:w14="http://schemas.microsoft.com/office/word/2010/wordml" xmlns:w15="http://schemas.microsoft.com/office/word/2012/wordml" xmlns:w16cid="http://schemas.microsoft.com/office/word/2016/wordml/cid" xmlns:w16se="http://schemas.microsoft.com/office/word/2015/wordml/symex" xmlns:wpg="http://schemas.microsoft.com/office/word/2010/wordprocessingGroup" xmlns:wpi="http://schemas.microsoft.com/office/word/2010/wordprocessingInk" xmlns:wne="http://schemas.microsoft.com/office/word/2006/wordml" xmlns:wps="http://schemas.microsoft.com/office/word/2010/wordprocessingShape" mc:Ignorable="w14 w15 w16se w16cid wp14">
+<w:document xmlns:wpc="http://schemas.microsoft.com/office/word/2010/wordprocessingCanvas" xmlns:cx="http://schemas.microsoft.com/office/drawing/2014/chartex" xmlns:cx1="http://schemas.microsoft.com/office/drawing/2015/9/8/chartex" xmlns:cx2="http://schemas.microsoft.com/office/drawing/2015/10/21/chartex" xmlns:cx3="http://schemas.microsoft.com/office/drawing/2016/5/9/chartex" xmlns:cx4="http://schemas.microsoft.com/office/drawing/2016/5/10/chartex" xmlns:cx5="http://schemas.microsoft.com/office/drawing/2016/5/11/chartex" xmlns:cx6="http://schemas.microsoft.com/office/drawing/2016/5/12/chartex" xmlns:cx7="http://schemas.microsoft.com/office/drawing/2016/5/13/chartex" xmlns:cx8="http://schemas.microsoft.com/office/drawing/2016/5/14/chartex" xmlns:mc="http://schemas.openxmlformats.org/markup-compatibility/2006" xmlns:aink="http://schemas.microsoft.com/office/drawing/2016/ink" xmlns:am3d="http://schemas.microsoft.com/office/drawing/2017/model3d" xmlns:o="urn:schemas-microsoft-com:office:office" xmlns:r="http://schemas.openxmlformats.org/officeDocument/2006/relationships" xmlns:m="http://schemas.openxmlformats.org/officeDocument/2006/math" xmlns:v="urn:schemas-microsoft-com:vml" xmlns:wp14="http://schemas.microsoft.com/office/word/2010/wordprocessingDrawing" xmlns:wp="http://schemas.openxmlformats.org/drawingml/2006/wordprocessingDrawing" xmlns:w10="urn:schemas-microsoft-com:office:word" xmlns:w="http://schemas.openxmlformats.org/wordprocessingml/2006/main" xmlns:w14="http://schemas.microsoft.com/office/word/2010/wordml" xmlns:w15="http://schemas.microsoft.com/office/word/2012/wordml" xmlns:w16cex="http://schemas.microsoft.com/office/word/2018/wordml/cex" xmlns:w16cid="http://schemas.microsoft.com/office/word/2016/wordml/cid" xmlns:w16="http://schemas.microsoft.com/office/word/2018/wordml" xmlns:w16se="http://schemas.microsoft.com/office/word/2015/wordml/symex" xmlns:wpg="http://schemas.microsoft.com/office/word/2010/wordprocessingGroup" xmlns:wpi="http://schemas.microsoft.com/office/word/2010/wordprocessingInk" xmlns:wne="http://schemas.microsoft.com/office/word/2006/wordml" xmlns:wps="http://schemas.microsoft.com/office/word/2010/wordprocessingShape" mc:Ignorable="w14 w15 w16se w16cid w16 w16cex wp14">
   <w:body>
     <w:p>
       <w:pPr>
@@ -836,27 +836,14 @@
       <w:r>
         <w:t xml:space="preserve">Εικόνα </w:t>
       </w:r>
-      <w:r>
-        <w:fldChar w:fldCharType="begin"/>
-      </w:r>
-      <w:r>
-        <w:instrText xml:space="preserve"> SEQ Εικόνα \* ARABIC </w:instrText>
-      </w:r>
-      <w:r>
-        <w:fldChar w:fldCharType="separate"/>
-      </w:r>
-      <w:r>
-        <w:rPr>
-          <w:noProof/>
-        </w:rPr>
-        <w:t>1</w:t>
-      </w:r>
-      <w:r>
-        <w:rPr>
-          <w:noProof/>
-        </w:rPr>
-        <w:fldChar w:fldCharType="end"/>
-      </w:r>
+      <w:fldSimple w:instr=" SEQ Εικόνα \* ARABIC ">
+        <w:r>
+          <w:rPr>
+            <w:noProof/>
+          </w:rPr>
+          <w:t>1</w:t>
+        </w:r>
+      </w:fldSimple>
       <w:r>
         <w:t xml:space="preserve">: </w:t>
       </w:r>
@@ -1817,27 +1804,14 @@
       <w:r>
         <w:t xml:space="preserve">Εικόνα </w:t>
       </w:r>
-      <w:r>
-        <w:fldChar w:fldCharType="begin"/>
-      </w:r>
-      <w:r>
-        <w:instrText xml:space="preserve"> SEQ Εικόνα \* ARABIC </w:instrText>
-      </w:r>
-      <w:r>
-        <w:fldChar w:fldCharType="separate"/>
-      </w:r>
-      <w:r>
-        <w:rPr>
-          <w:noProof/>
-        </w:rPr>
-        <w:t>2</w:t>
-      </w:r>
-      <w:r>
-        <w:rPr>
-          <w:noProof/>
-        </w:rPr>
-        <w:fldChar w:fldCharType="end"/>
-      </w:r>
+      <w:fldSimple w:instr=" SEQ Εικόνα \* ARABIC ">
+        <w:r>
+          <w:rPr>
+            <w:noProof/>
+          </w:rPr>
+          <w:t>2</w:t>
+        </w:r>
+      </w:fldSimple>
       <w:r>
         <w:t>: Φύλλο συμμετεχόντων</w:t>
       </w:r>
@@ -1914,27 +1888,14 @@
       <w:r>
         <w:t xml:space="preserve">Εικόνα </w:t>
       </w:r>
-      <w:r>
-        <w:fldChar w:fldCharType="begin"/>
-      </w:r>
-      <w:r>
-        <w:instrText xml:space="preserve"> SEQ Εικόνα \* ARABIC </w:instrText>
-      </w:r>
-      <w:r>
-        <w:fldChar w:fldCharType="separate"/>
-      </w:r>
-      <w:r>
-        <w:rPr>
-          <w:noProof/>
-        </w:rPr>
-        <w:t>3</w:t>
-      </w:r>
-      <w:r>
-        <w:rPr>
-          <w:noProof/>
-        </w:rPr>
-        <w:fldChar w:fldCharType="end"/>
-      </w:r>
+      <w:fldSimple w:instr=" SEQ Εικόνα \* ARABIC ">
+        <w:r>
+          <w:rPr>
+            <w:noProof/>
+          </w:rPr>
+          <w:t>3</w:t>
+        </w:r>
+      </w:fldSimple>
       <w:r>
         <w:t>: Ηλικία των συμμετεχόντων</w:t>
       </w:r>
@@ -2007,27 +1968,14 @@
       <w:r>
         <w:t xml:space="preserve">Εικόνα </w:t>
       </w:r>
-      <w:r>
-        <w:fldChar w:fldCharType="begin"/>
-      </w:r>
-      <w:r>
-        <w:instrText xml:space="preserve"> SEQ Εικόνα \* ARABIC </w:instrText>
-      </w:r>
-      <w:r>
-        <w:fldChar w:fldCharType="separate"/>
-      </w:r>
-      <w:r>
-        <w:rPr>
-          <w:noProof/>
-        </w:rPr>
-        <w:t>4</w:t>
-      </w:r>
-      <w:r>
-        <w:rPr>
-          <w:noProof/>
-        </w:rPr>
-        <w:fldChar w:fldCharType="end"/>
-      </w:r>
+      <w:fldSimple w:instr=" SEQ Εικόνα \* ARABIC ">
+        <w:r>
+          <w:rPr>
+            <w:noProof/>
+          </w:rPr>
+          <w:t>4</w:t>
+        </w:r>
+      </w:fldSimple>
       <w:r>
         <w:t>: Εξοικείωση των συμμετεχόντων με την τεχνολογία γενικότερα</w:t>
       </w:r>
@@ -2112,27 +2060,14 @@
       <w:r>
         <w:t xml:space="preserve">Εικόνα </w:t>
       </w:r>
-      <w:r>
-        <w:fldChar w:fldCharType="begin"/>
-      </w:r>
-      <w:r>
-        <w:instrText xml:space="preserve"> SEQ Εικόνα \* ARABIC </w:instrText>
-      </w:r>
-      <w:r>
-        <w:fldChar w:fldCharType="separate"/>
-      </w:r>
-      <w:r>
-        <w:rPr>
-          <w:noProof/>
-        </w:rPr>
-        <w:t>5</w:t>
-      </w:r>
-      <w:r>
-        <w:rPr>
-          <w:noProof/>
-        </w:rPr>
-        <w:fldChar w:fldCharType="end"/>
-      </w:r>
+      <w:fldSimple w:instr=" SEQ Εικόνα \* ARABIC ">
+        <w:r>
+          <w:rPr>
+            <w:noProof/>
+          </w:rPr>
+          <w:t>5</w:t>
+        </w:r>
+      </w:fldSimple>
       <w:r>
         <w:t>: Συχνότητα χρήσης του κλιματιστικού</w:t>
       </w:r>
@@ -2392,27 +2327,14 @@
       <w:r>
         <w:t xml:space="preserve">Εικόνα </w:t>
       </w:r>
-      <w:r>
-        <w:fldChar w:fldCharType="begin"/>
-      </w:r>
-      <w:r>
-        <w:instrText xml:space="preserve"> SEQ Εικόνα \* ARABIC </w:instrText>
-      </w:r>
-      <w:r>
-        <w:fldChar w:fldCharType="separate"/>
-      </w:r>
-      <w:r>
-        <w:rPr>
-          <w:noProof/>
-        </w:rPr>
-        <w:t>6</w:t>
-      </w:r>
-      <w:r>
-        <w:rPr>
-          <w:noProof/>
-        </w:rPr>
-        <w:fldChar w:fldCharType="end"/>
-      </w:r>
+      <w:fldSimple w:instr=" SEQ Εικόνα \* ARABIC ">
+        <w:r>
+          <w:rPr>
+            <w:noProof/>
+          </w:rPr>
+          <w:t>6</w:t>
+        </w:r>
+      </w:fldSimple>
       <w:r>
         <w:t xml:space="preserve">: Αξιολόγηση εμφάνισης τηλεχειριστηρίου </w:t>
       </w:r>
@@ -2538,27 +2460,14 @@
       <w:r>
         <w:t xml:space="preserve">Εικόνα </w:t>
       </w:r>
-      <w:r>
-        <w:fldChar w:fldCharType="begin"/>
-      </w:r>
-      <w:r>
-        <w:instrText xml:space="preserve"> SEQ Εικόνα \* ARABIC </w:instrText>
-      </w:r>
-      <w:r>
-        <w:fldChar w:fldCharType="separate"/>
-      </w:r>
-      <w:r>
-        <w:rPr>
-          <w:noProof/>
-        </w:rPr>
-        <w:t>7</w:t>
-      </w:r>
-      <w:r>
-        <w:rPr>
-          <w:noProof/>
-        </w:rPr>
-        <w:fldChar w:fldCharType="end"/>
-      </w:r>
+      <w:fldSimple w:instr=" SEQ Εικόνα \* ARABIC ">
+        <w:r>
+          <w:rPr>
+            <w:noProof/>
+          </w:rPr>
+          <w:t>7</w:t>
+        </w:r>
+      </w:fldSimple>
       <w:r>
         <w:t xml:space="preserve">: Αξιολόγηση ευχρηστίας τηλεχειριστηρίου </w:t>
       </w:r>
@@ -2643,27 +2552,14 @@
       <w:r>
         <w:t xml:space="preserve">Εικόνα </w:t>
       </w:r>
-      <w:r>
-        <w:fldChar w:fldCharType="begin"/>
-      </w:r>
-      <w:r>
-        <w:instrText xml:space="preserve"> SEQ Εικόνα \* ARABIC </w:instrText>
-      </w:r>
-      <w:r>
-        <w:fldChar w:fldCharType="separate"/>
-      </w:r>
-      <w:r>
-        <w:rPr>
-          <w:noProof/>
-        </w:rPr>
-        <w:t>8</w:t>
-      </w:r>
-      <w:r>
-        <w:rPr>
-          <w:noProof/>
-        </w:rPr>
-        <w:fldChar w:fldCharType="end"/>
-      </w:r>
+      <w:fldSimple w:instr=" SEQ Εικόνα \* ARABIC ">
+        <w:r>
+          <w:rPr>
+            <w:noProof/>
+          </w:rPr>
+          <w:t>8</w:t>
+        </w:r>
+      </w:fldSimple>
       <w:r>
         <w:t xml:space="preserve">: Αξιολόγηση κουμπιών τηλεχειριστηρίου </w:t>
       </w:r>
@@ -2752,27 +2648,14 @@
       <w:r>
         <w:t xml:space="preserve">Εικόνα </w:t>
       </w:r>
-      <w:r>
-        <w:fldChar w:fldCharType="begin"/>
-      </w:r>
-      <w:r>
-        <w:instrText xml:space="preserve"> SEQ Εικόνα \* ARABIC </w:instrText>
-      </w:r>
-      <w:r>
-        <w:fldChar w:fldCharType="separate"/>
-      </w:r>
-      <w:r>
-        <w:rPr>
-          <w:noProof/>
-        </w:rPr>
-        <w:t>9</w:t>
-      </w:r>
-      <w:r>
-        <w:rPr>
-          <w:noProof/>
-        </w:rPr>
-        <w:fldChar w:fldCharType="end"/>
-      </w:r>
+      <w:fldSimple w:instr=" SEQ Εικόνα \* ARABIC ">
+        <w:r>
+          <w:rPr>
+            <w:noProof/>
+          </w:rPr>
+          <w:t>9</w:t>
+        </w:r>
+      </w:fldSimple>
       <w:r>
         <w:t xml:space="preserve">: Αξιολόγηση διάφορων χαρακτηριστικών του τηλεχειριστηρίου </w:t>
       </w:r>
@@ -2852,27 +2735,14 @@
       <w:r>
         <w:t xml:space="preserve">Εικόνα </w:t>
       </w:r>
-      <w:r>
-        <w:fldChar w:fldCharType="begin"/>
-      </w:r>
-      <w:r>
-        <w:instrText xml:space="preserve"> SEQ Εικόνα \* ARABIC </w:instrText>
-      </w:r>
-      <w:r>
-        <w:fldChar w:fldCharType="separate"/>
-      </w:r>
-      <w:r>
-        <w:rPr>
-          <w:noProof/>
-        </w:rPr>
-        <w:t>10</w:t>
-      </w:r>
-      <w:r>
-        <w:rPr>
-          <w:noProof/>
-        </w:rPr>
-        <w:fldChar w:fldCharType="end"/>
-      </w:r>
+      <w:fldSimple w:instr=" SEQ Εικόνα \* ARABIC ">
+        <w:r>
+          <w:rPr>
+            <w:noProof/>
+          </w:rPr>
+          <w:t>10</w:t>
+        </w:r>
+      </w:fldSimple>
       <w:r>
         <w:t>: Λειτουργίες του κλιματιστικού που χρησιμοποιούν συχνότερα οι συμμετέχοντες</w:t>
       </w:r>
@@ -3922,6 +3792,17 @@
           <w:szCs w:val="24"/>
         </w:rPr>
       </w:pPr>
+    </w:p>
+    <w:p>
+      <w:pPr>
+        <w:rPr>
+          <w:rFonts w:cstheme="minorHAnsi"/>
+          <w:b/>
+          <w:bCs/>
+          <w:sz w:val="24"/>
+          <w:szCs w:val="24"/>
+        </w:rPr>
+      </w:pPr>
       <w:r>
         <w:rPr>
           <w:rFonts w:cstheme="minorHAnsi"/>
@@ -4155,27 +4036,14 @@
       <w:r>
         <w:t xml:space="preserve">Εικόνα </w:t>
       </w:r>
-      <w:r>
-        <w:fldChar w:fldCharType="begin"/>
-      </w:r>
-      <w:r>
-        <w:instrText xml:space="preserve"> SEQ Εικόνα \* ARABIC </w:instrText>
-      </w:r>
-      <w:r>
-        <w:fldChar w:fldCharType="separate"/>
-      </w:r>
-      <w:r>
-        <w:rPr>
-          <w:noProof/>
-        </w:rPr>
-        <w:t>11</w:t>
-      </w:r>
-      <w:r>
-        <w:rPr>
-          <w:noProof/>
-        </w:rPr>
-        <w:fldChar w:fldCharType="end"/>
-      </w:r>
+      <w:fldSimple w:instr=" SEQ Εικόνα \* ARABIC ">
+        <w:r>
+          <w:rPr>
+            <w:noProof/>
+          </w:rPr>
+          <w:t>11</w:t>
+        </w:r>
+      </w:fldSimple>
       <w:r>
         <w:t>: Αξιολόγηση αισθητικής της αρχικής οθόνης του 1ου πρωτοτύπου</w:t>
       </w:r>
@@ -4252,27 +4120,14 @@
       <w:r>
         <w:t xml:space="preserve">Εικόνα </w:t>
       </w:r>
-      <w:r>
-        <w:fldChar w:fldCharType="begin"/>
-      </w:r>
-      <w:r>
-        <w:instrText xml:space="preserve"> SEQ Εικόνα \* ARABIC </w:instrText>
-      </w:r>
-      <w:r>
-        <w:fldChar w:fldCharType="separate"/>
-      </w:r>
-      <w:r>
-        <w:rPr>
-          <w:noProof/>
-        </w:rPr>
-        <w:t>12</w:t>
-      </w:r>
-      <w:r>
-        <w:rPr>
-          <w:noProof/>
-        </w:rPr>
-        <w:fldChar w:fldCharType="end"/>
-      </w:r>
+      <w:fldSimple w:instr=" SEQ Εικόνα \* ARABIC ">
+        <w:r>
+          <w:rPr>
+            <w:noProof/>
+          </w:rPr>
+          <w:t>12</w:t>
+        </w:r>
+      </w:fldSimple>
       <w:r>
         <w:t>: Αξιολόγηση κουμπιών 1ου πρωτοτύπου</w:t>
       </w:r>
@@ -4345,27 +4200,14 @@
       <w:r>
         <w:t xml:space="preserve">Εικόνα </w:t>
       </w:r>
-      <w:r>
-        <w:fldChar w:fldCharType="begin"/>
-      </w:r>
-      <w:r>
-        <w:instrText xml:space="preserve"> SEQ Εικόνα \* ARABIC </w:instrText>
-      </w:r>
-      <w:r>
-        <w:fldChar w:fldCharType="separate"/>
-      </w:r>
-      <w:r>
-        <w:rPr>
-          <w:noProof/>
-        </w:rPr>
-        <w:t>13</w:t>
-      </w:r>
-      <w:r>
-        <w:rPr>
-          <w:noProof/>
-        </w:rPr>
-        <w:fldChar w:fldCharType="end"/>
-      </w:r>
+      <w:fldSimple w:instr=" SEQ Εικόνα \* ARABIC ">
+        <w:r>
+          <w:rPr>
+            <w:noProof/>
+          </w:rPr>
+          <w:t>13</w:t>
+        </w:r>
+      </w:fldSimple>
       <w:r>
         <w:t>: Αξιολόγηση εικονιδίων 1ου πρωτοτύπου</w:t>
       </w:r>
@@ -4441,27 +4283,14 @@
       <w:r>
         <w:t xml:space="preserve">Εικόνα </w:t>
       </w:r>
-      <w:r>
-        <w:fldChar w:fldCharType="begin"/>
-      </w:r>
-      <w:r>
-        <w:instrText xml:space="preserve"> SEQ Εικόνα \* ARABIC </w:instrText>
-      </w:r>
-      <w:r>
-        <w:fldChar w:fldCharType="separate"/>
-      </w:r>
-      <w:r>
-        <w:rPr>
-          <w:noProof/>
-        </w:rPr>
-        <w:t>14</w:t>
-      </w:r>
-      <w:r>
-        <w:rPr>
-          <w:noProof/>
-        </w:rPr>
-        <w:fldChar w:fldCharType="end"/>
-      </w:r>
+      <w:fldSimple w:instr=" SEQ Εικόνα \* ARABIC ">
+        <w:r>
+          <w:rPr>
+            <w:noProof/>
+          </w:rPr>
+          <w:t>14</w:t>
+        </w:r>
+      </w:fldSimple>
       <w:r>
         <w:t>: Αξιολόγηση παρουσίασης των λειτουργιών του 1ου πρωτοτύπου</w:t>
       </w:r>
@@ -4535,27 +4364,14 @@
       <w:r>
         <w:t xml:space="preserve">Εικόνα </w:t>
       </w:r>
-      <w:r>
-        <w:fldChar w:fldCharType="begin"/>
-      </w:r>
-      <w:r>
-        <w:instrText xml:space="preserve"> SEQ Εικόνα \* ARABIC </w:instrText>
-      </w:r>
-      <w:r>
-        <w:fldChar w:fldCharType="separate"/>
-      </w:r>
-      <w:r>
-        <w:rPr>
-          <w:noProof/>
-        </w:rPr>
-        <w:t>15</w:t>
-      </w:r>
-      <w:r>
-        <w:rPr>
-          <w:noProof/>
-        </w:rPr>
-        <w:fldChar w:fldCharType="end"/>
-      </w:r>
+      <w:fldSimple w:instr=" SEQ Εικόνα \* ARABIC ">
+        <w:r>
+          <w:rPr>
+            <w:noProof/>
+          </w:rPr>
+          <w:t>15</w:t>
+        </w:r>
+      </w:fldSimple>
       <w:r>
         <w:t>: Συνολική αξιολόγηση του 1ου πρωτοτύπου</w:t>
       </w:r>
@@ -4672,27 +4488,14 @@
       <w:r>
         <w:t xml:space="preserve">Εικόνα </w:t>
       </w:r>
-      <w:r>
-        <w:fldChar w:fldCharType="begin"/>
-      </w:r>
-      <w:r>
-        <w:instrText xml:space="preserve"> SEQ Εικόνα \* ARABIC </w:instrText>
-      </w:r>
-      <w:r>
-        <w:fldChar w:fldCharType="separate"/>
-      </w:r>
-      <w:r>
-        <w:rPr>
-          <w:noProof/>
-        </w:rPr>
-        <w:t>16</w:t>
-      </w:r>
-      <w:r>
-        <w:rPr>
-          <w:noProof/>
-        </w:rPr>
-        <w:fldChar w:fldCharType="end"/>
-      </w:r>
+      <w:fldSimple w:instr=" SEQ Εικόνα \* ARABIC ">
+        <w:r>
+          <w:rPr>
+            <w:noProof/>
+          </w:rPr>
+          <w:t>16</w:t>
+        </w:r>
+      </w:fldSimple>
       <w:r>
         <w:t xml:space="preserve">: </w:t>
       </w:r>
@@ -4781,27 +4584,14 @@
       <w:r>
         <w:t xml:space="preserve">Εικόνα </w:t>
       </w:r>
-      <w:r>
-        <w:fldChar w:fldCharType="begin"/>
-      </w:r>
-      <w:r>
-        <w:instrText xml:space="preserve"> SEQ Εικόνα \* ARABIC </w:instrText>
-      </w:r>
-      <w:r>
-        <w:fldChar w:fldCharType="separate"/>
-      </w:r>
-      <w:r>
-        <w:rPr>
-          <w:noProof/>
-        </w:rPr>
-        <w:t>17</w:t>
-      </w:r>
-      <w:r>
-        <w:rPr>
-          <w:noProof/>
-        </w:rPr>
-        <w:fldChar w:fldCharType="end"/>
-      </w:r>
+      <w:fldSimple w:instr=" SEQ Εικόνα \* ARABIC ">
+        <w:r>
+          <w:rPr>
+            <w:noProof/>
+          </w:rPr>
+          <w:t>17</w:t>
+        </w:r>
+      </w:fldSimple>
       <w:r>
         <w:t>:</w:t>
       </w:r>
@@ -4884,27 +4674,14 @@
       <w:r>
         <w:t xml:space="preserve">Εικόνα </w:t>
       </w:r>
-      <w:r>
-        <w:fldChar w:fldCharType="begin"/>
-      </w:r>
-      <w:r>
-        <w:instrText xml:space="preserve"> SEQ Εικόνα \* ARABIC </w:instrText>
-      </w:r>
-      <w:r>
-        <w:fldChar w:fldCharType="separate"/>
-      </w:r>
-      <w:r>
-        <w:rPr>
-          <w:noProof/>
-        </w:rPr>
-        <w:t>18</w:t>
-      </w:r>
-      <w:r>
-        <w:rPr>
-          <w:noProof/>
-        </w:rPr>
-        <w:fldChar w:fldCharType="end"/>
-      </w:r>
+      <w:fldSimple w:instr=" SEQ Εικόνα \* ARABIC ">
+        <w:r>
+          <w:rPr>
+            <w:noProof/>
+          </w:rPr>
+          <w:t>18</w:t>
+        </w:r>
+      </w:fldSimple>
       <w:r>
         <w:t xml:space="preserve">: </w:t>
       </w:r>
@@ -4992,27 +4769,14 @@
       <w:r>
         <w:t xml:space="preserve">Εικόνα </w:t>
       </w:r>
-      <w:r>
-        <w:fldChar w:fldCharType="begin"/>
-      </w:r>
-      <w:r>
-        <w:instrText xml:space="preserve"> SEQ Εικόνα \* ARABIC </w:instrText>
-      </w:r>
-      <w:r>
-        <w:fldChar w:fldCharType="separate"/>
-      </w:r>
-      <w:r>
-        <w:rPr>
-          <w:noProof/>
-        </w:rPr>
-        <w:t>19</w:t>
-      </w:r>
-      <w:r>
-        <w:rPr>
-          <w:noProof/>
-        </w:rPr>
-        <w:fldChar w:fldCharType="end"/>
-      </w:r>
+      <w:fldSimple w:instr=" SEQ Εικόνα \* ARABIC ">
+        <w:r>
+          <w:rPr>
+            <w:noProof/>
+          </w:rPr>
+          <w:t>19</w:t>
+        </w:r>
+      </w:fldSimple>
       <w:r>
         <w:t xml:space="preserve">: </w:t>
       </w:r>
@@ -5094,27 +4858,14 @@
       <w:r>
         <w:t xml:space="preserve">Εικόνα </w:t>
       </w:r>
-      <w:r>
-        <w:fldChar w:fldCharType="begin"/>
-      </w:r>
-      <w:r>
-        <w:instrText xml:space="preserve"> SEQ Εικόνα \* ARABIC </w:instrText>
-      </w:r>
-      <w:r>
-        <w:fldChar w:fldCharType="separate"/>
-      </w:r>
-      <w:r>
-        <w:rPr>
-          <w:noProof/>
-        </w:rPr>
-        <w:t>20</w:t>
-      </w:r>
-      <w:r>
-        <w:rPr>
-          <w:noProof/>
-        </w:rPr>
-        <w:fldChar w:fldCharType="end"/>
-      </w:r>
+      <w:fldSimple w:instr=" SEQ Εικόνα \* ARABIC ">
+        <w:r>
+          <w:rPr>
+            <w:noProof/>
+          </w:rPr>
+          <w:t>20</w:t>
+        </w:r>
+      </w:fldSimple>
       <w:r>
         <w:t xml:space="preserve">: </w:t>
       </w:r>
@@ -5251,27 +5002,14 @@
       <w:r>
         <w:t xml:space="preserve">Εικόνα </w:t>
       </w:r>
-      <w:r>
-        <w:fldChar w:fldCharType="begin"/>
-      </w:r>
-      <w:r>
-        <w:instrText xml:space="preserve"> SEQ Εικόνα \* ARABIC </w:instrText>
-      </w:r>
-      <w:r>
-        <w:fldChar w:fldCharType="separate"/>
-      </w:r>
-      <w:r>
-        <w:rPr>
-          <w:noProof/>
-        </w:rPr>
-        <w:t>21</w:t>
-      </w:r>
-      <w:r>
-        <w:rPr>
-          <w:noProof/>
-        </w:rPr>
-        <w:fldChar w:fldCharType="end"/>
-      </w:r>
+      <w:fldSimple w:instr=" SEQ Εικόνα \* ARABIC ">
+        <w:r>
+          <w:rPr>
+            <w:noProof/>
+          </w:rPr>
+          <w:t>21</w:t>
+        </w:r>
+      </w:fldSimple>
       <w:r>
         <w:t xml:space="preserve">: </w:t>
       </w:r>
@@ -5359,27 +5097,14 @@
       <w:r>
         <w:t xml:space="preserve">Εικόνα </w:t>
       </w:r>
-      <w:r>
-        <w:fldChar w:fldCharType="begin"/>
-      </w:r>
-      <w:r>
-        <w:instrText xml:space="preserve"> SEQ Εικόνα \* ARABIC </w:instrText>
-      </w:r>
-      <w:r>
-        <w:fldChar w:fldCharType="separate"/>
-      </w:r>
-      <w:r>
-        <w:rPr>
-          <w:noProof/>
-        </w:rPr>
-        <w:t>22</w:t>
-      </w:r>
-      <w:r>
-        <w:rPr>
-          <w:noProof/>
-        </w:rPr>
-        <w:fldChar w:fldCharType="end"/>
-      </w:r>
+      <w:fldSimple w:instr=" SEQ Εικόνα \* ARABIC ">
+        <w:r>
+          <w:rPr>
+            <w:noProof/>
+          </w:rPr>
+          <w:t>22</w:t>
+        </w:r>
+      </w:fldSimple>
       <w:r>
         <w:t xml:space="preserve">: </w:t>
       </w:r>
@@ -5461,27 +5186,14 @@
       <w:r>
         <w:t xml:space="preserve">Εικόνα </w:t>
       </w:r>
-      <w:r>
-        <w:fldChar w:fldCharType="begin"/>
-      </w:r>
-      <w:r>
-        <w:instrText xml:space="preserve"> SEQ Εικόνα \* ARABIC </w:instrText>
-      </w:r>
-      <w:r>
-        <w:fldChar w:fldCharType="separate"/>
-      </w:r>
-      <w:r>
-        <w:rPr>
-          <w:noProof/>
-        </w:rPr>
-        <w:t>23</w:t>
-      </w:r>
-      <w:r>
-        <w:rPr>
-          <w:noProof/>
-        </w:rPr>
-        <w:fldChar w:fldCharType="end"/>
-      </w:r>
+      <w:fldSimple w:instr=" SEQ Εικόνα \* ARABIC ">
+        <w:r>
+          <w:rPr>
+            <w:noProof/>
+          </w:rPr>
+          <w:t>23</w:t>
+        </w:r>
+      </w:fldSimple>
       <w:r>
         <w:t xml:space="preserve">: </w:t>
       </w:r>
@@ -5567,27 +5279,14 @@
       <w:r>
         <w:t xml:space="preserve">Εικόνα </w:t>
       </w:r>
-      <w:r>
-        <w:fldChar w:fldCharType="begin"/>
-      </w:r>
-      <w:r>
-        <w:instrText xml:space="preserve"> SEQ Εικόνα \* ARABIC </w:instrText>
-      </w:r>
-      <w:r>
-        <w:fldChar w:fldCharType="separate"/>
-      </w:r>
-      <w:r>
-        <w:rPr>
-          <w:noProof/>
-        </w:rPr>
-        <w:t>24</w:t>
-      </w:r>
-      <w:r>
-        <w:rPr>
-          <w:noProof/>
-        </w:rPr>
-        <w:fldChar w:fldCharType="end"/>
-      </w:r>
+      <w:fldSimple w:instr=" SEQ Εικόνα \* ARABIC ">
+        <w:r>
+          <w:rPr>
+            <w:noProof/>
+          </w:rPr>
+          <w:t>24</w:t>
+        </w:r>
+      </w:fldSimple>
       <w:r>
         <w:t xml:space="preserve">: </w:t>
       </w:r>
@@ -5669,27 +5368,14 @@
       <w:r>
         <w:t xml:space="preserve">Εικόνα </w:t>
       </w:r>
-      <w:r>
-        <w:fldChar w:fldCharType="begin"/>
-      </w:r>
-      <w:r>
-        <w:instrText xml:space="preserve"> SEQ Εικόνα \* ARABIC </w:instrText>
-      </w:r>
-      <w:r>
-        <w:fldChar w:fldCharType="separate"/>
-      </w:r>
-      <w:r>
-        <w:rPr>
-          <w:noProof/>
-        </w:rPr>
-        <w:t>25</w:t>
-      </w:r>
-      <w:r>
-        <w:rPr>
-          <w:noProof/>
-        </w:rPr>
-        <w:fldChar w:fldCharType="end"/>
-      </w:r>
+      <w:fldSimple w:instr=" SEQ Εικόνα \* ARABIC ">
+        <w:r>
+          <w:rPr>
+            <w:noProof/>
+          </w:rPr>
+          <w:t>25</w:t>
+        </w:r>
+      </w:fldSimple>
       <w:r>
         <w:t xml:space="preserve">: </w:t>
       </w:r>
@@ -5823,27 +5509,14 @@
       <w:r>
         <w:t xml:space="preserve">Εικόνα </w:t>
       </w:r>
-      <w:r>
-        <w:fldChar w:fldCharType="begin"/>
-      </w:r>
-      <w:r>
-        <w:instrText xml:space="preserve"> SEQ Εικόνα \* ARABIC </w:instrText>
-      </w:r>
-      <w:r>
-        <w:fldChar w:fldCharType="separate"/>
-      </w:r>
-      <w:r>
-        <w:rPr>
-          <w:noProof/>
-        </w:rPr>
-        <w:t>26</w:t>
-      </w:r>
-      <w:r>
-        <w:rPr>
-          <w:noProof/>
-        </w:rPr>
-        <w:fldChar w:fldCharType="end"/>
-      </w:r>
+      <w:fldSimple w:instr=" SEQ Εικόνα \* ARABIC ">
+        <w:r>
+          <w:rPr>
+            <w:noProof/>
+          </w:rPr>
+          <w:t>26</w:t>
+        </w:r>
+      </w:fldSimple>
       <w:r>
         <w:t>: Τελική επιλογή πρωτοτύπου</w:t>
       </w:r>
@@ -7426,6 +7099,20 @@
     <w:p>
       <w:pPr>
         <w:rPr>
+          <w:lang w:eastAsia="el-GR"/>
+        </w:rPr>
+      </w:pPr>
+      <w:r>
+        <w:rPr>
+          <w:highlight w:val="yellow"/>
+          <w:lang w:eastAsia="el-GR"/>
+        </w:rPr>
+        <w:t>(θελει να βαλουμε τι αλλαγες επιλεξαμε να κανουμε από την παραπανω αναλυση νομιζω)</w:t>
+      </w:r>
+    </w:p>
+    <w:p>
+      <w:pPr>
+        <w:rPr>
           <w:rFonts w:cstheme="minorHAnsi"/>
           <w:b/>
           <w:bCs/>
@@ -7507,7 +7194,7 @@
     <w:p>
       <w:pPr>
         <w:rPr>
-          <w:lang w:eastAsia="el-GR"/>
+          <w:lang w:val="en-US" w:eastAsia="el-GR"/>
         </w:rPr>
       </w:pPr>
       <w:r>
@@ -7538,6 +7225,28 @@
     <w:p>
       <w:pPr>
         <w:rPr>
+          <w:lang w:val="en-US" w:eastAsia="el-GR"/>
+        </w:rPr>
+      </w:pPr>
+      <w:hyperlink r:id="rId48" w:history="1">
+        <w:r>
+          <w:rPr>
+            <w:rStyle w:val="-"/>
+            <w:lang w:val="en-US" w:eastAsia="el-GR"/>
+          </w:rPr>
+          <w:t>https://www.figma.com/proto/RwrO7v9HcPVcN3DCC9aMQM/prototype-2-2nd-cycle?node-id=99%3A434&amp;scaling=scale-down</w:t>
+        </w:r>
+      </w:hyperlink>
+      <w:r>
+        <w:rPr>
+          <w:lang w:val="en-US" w:eastAsia="el-GR"/>
+        </w:rPr>
+        <w:t xml:space="preserve"> </w:t>
+      </w:r>
+    </w:p>
+    <w:p>
+      <w:pPr>
+        <w:rPr>
           <w:b/>
           <w:bCs/>
           <w:sz w:val="24"/>
@@ -7659,7 +7368,7 @@
         </w:rPr>
         <w:t>(</w:t>
       </w:r>
-      <w:hyperlink r:id="rId48" w:history="1">
+      <w:hyperlink r:id="rId49" w:history="1">
         <w:r>
           <w:rPr>
             <w:rStyle w:val="-"/>
@@ -7690,7 +7399,7 @@
         <w:rPr>
           <w:lang w:eastAsia="el-GR"/>
         </w:rPr>
-        <w:t>επιθεώρηση ευχρηστίας με άτομα από άλλες ομάδες και τέλος χρησιμοποιήσαμε τη μέθοδο των ομιλούντων υποκειμένων</w:t>
+        <w:t>επιθεώρηση ευχρηστίας με άτομα από άλλες ομάδες και χρησιμοποιήσαμε τη μέθοδο των ομιλούντων υποκειμένων</w:t>
       </w:r>
       <w:r>
         <w:rPr>
@@ -7701,28 +7410,69 @@
     </w:p>
     <w:p>
       <w:pPr>
+        <w:rPr>
+          <w:b/>
+          <w:bCs/>
+          <w:lang w:eastAsia="el-GR"/>
+        </w:rPr>
+      </w:pPr>
+    </w:p>
+    <w:p>
+      <w:pPr>
+        <w:rPr>
+          <w:b/>
+          <w:bCs/>
+          <w:sz w:val="24"/>
+          <w:szCs w:val="24"/>
+          <w:lang w:eastAsia="el-GR"/>
+        </w:rPr>
+      </w:pPr>
+      <w:r>
+        <w:rPr>
+          <w:b/>
+          <w:bCs/>
+          <w:sz w:val="24"/>
+          <w:szCs w:val="24"/>
+          <w:lang w:eastAsia="el-GR"/>
+        </w:rPr>
+        <w:t>2</w:t>
+      </w:r>
+      <w:r>
+        <w:rPr>
+          <w:b/>
+          <w:bCs/>
+          <w:sz w:val="24"/>
+          <w:szCs w:val="24"/>
+          <w:lang w:eastAsia="el-GR"/>
+        </w:rPr>
+        <w:t>.4.1 Αποτελέσματα Ερωτηματολογίου</w:t>
+      </w:r>
+    </w:p>
+    <w:p>
+      <w:pPr>
         <w:ind w:firstLine="360"/>
         <w:rPr>
-          <w:b/>
-          <w:bCs/>
-          <w:lang w:eastAsia="el-GR"/>
-        </w:rPr>
-      </w:pPr>
-      <w:r>
-        <w:rPr>
-          <w:b/>
-          <w:bCs/>
-          <w:lang w:eastAsia="el-GR"/>
-        </w:rPr>
-        <w:t>2</w:t>
-      </w:r>
-      <w:r>
-        <w:rPr>
-          <w:b/>
-          <w:bCs/>
-          <w:lang w:eastAsia="el-GR"/>
-        </w:rPr>
-        <w:t>.4.1 Αποτελέσματα Ερωτηματολογίου</w:t>
+          <w:lang w:eastAsia="el-GR"/>
+        </w:rPr>
+      </w:pPr>
+      <w:r>
+        <w:rPr>
+          <w:lang w:eastAsia="el-GR"/>
+        </w:rPr>
+        <w:lastRenderedPageBreak/>
+        <w:t xml:space="preserve">Το ερωτηματολόγιο συμπλήρωσαν </w:t>
+      </w:r>
+      <w:r>
+        <w:rPr>
+          <w:lang w:eastAsia="el-GR"/>
+        </w:rPr>
+        <w:t>48</w:t>
+      </w:r>
+      <w:r>
+        <w:rPr>
+          <w:lang w:eastAsia="el-GR"/>
+        </w:rPr>
+        <w:t xml:space="preserve"> άτομα όλων των ηλικιακών ομάδων.</w:t>
       </w:r>
     </w:p>
     <w:p>
@@ -7736,20 +7486,13 @@
         <w:rPr>
           <w:lang w:eastAsia="el-GR"/>
         </w:rPr>
-        <w:tab/>
-        <w:t xml:space="preserve">Το ερωτηματολόγιο συμπλήρωσαν </w:t>
-      </w:r>
-      <w:r>
-        <w:rPr>
-          <w:lang w:eastAsia="el-GR"/>
-        </w:rPr>
-        <w:t>48</w:t>
-      </w:r>
-      <w:r>
-        <w:rPr>
-          <w:lang w:eastAsia="el-GR"/>
-        </w:rPr>
-        <w:t xml:space="preserve"> άτομα όλων των ηλικιακών ομάδων.</w:t>
+        <w:t>Το 89.6% των ερωτηθέντων απάντησαν πως κατανοούν τη λειτουργία όλων των κουμπιών της αρχικής οθόνης</w:t>
+      </w:r>
+      <w:r>
+        <w:rPr>
+          <w:lang w:eastAsia="el-GR"/>
+        </w:rPr>
+        <w:t>, ενώ όσοι χρήστες δεν τα κατάλαβαν όλα επισήμαναν πως τα κουμπιά «Ανεμιστήρας» και «Αυτόματο» είναι αυτά που δεν κατανόησαν πλήρως.</w:t>
       </w:r>
     </w:p>
     <w:p>
@@ -7763,13 +7506,31 @@
         <w:rPr>
           <w:lang w:eastAsia="el-GR"/>
         </w:rPr>
-        <w:t>Το 89.6% των ερωτηθέντων απάντησαν πως κατανοούν τη λειτουργία όλων των κουμπιών της αρχικής οθόνης</w:t>
-      </w:r>
-      <w:r>
-        <w:rPr>
-          <w:lang w:eastAsia="el-GR"/>
-        </w:rPr>
-        <w:t>, ενώ όσοι χρήστες δεν τα κατάλαβαν όλα επισήμαναν πως τα κουμπιά «Ανεμιστήρας» και «Αυτόματο» είναι αυτά που δεν κατανόησαν πλήρως.</w:t>
+        <w:t xml:space="preserve">Όσον αφορά το μενού πρόσθετων επιλογών, </w:t>
+      </w:r>
+      <w:r>
+        <w:rPr>
+          <w:lang w:eastAsia="el-GR"/>
+        </w:rPr>
+        <w:t xml:space="preserve">το </w:t>
+      </w:r>
+      <w:r>
+        <w:rPr>
+          <w:lang w:eastAsia="el-GR"/>
+        </w:rPr>
+        <w:t>87</w:t>
+      </w:r>
+      <w:r>
+        <w:rPr>
+          <w:lang w:eastAsia="el-GR"/>
+        </w:rPr>
+        <w:t>.</w:t>
+      </w:r>
+      <w:r>
+        <w:rPr>
+          <w:lang w:eastAsia="el-GR"/>
+        </w:rPr>
+        <w:t>5% των ερωτηθέντων κατανοεί όλες τις επιλογές και οι πιο δυσνόητες επιλογές είναι η λειτουργία οικονομίας και η λειτουργία αφύγρανσης.</w:t>
       </w:r>
     </w:p>
     <w:p>
@@ -7783,42 +7544,14 @@
         <w:rPr>
           <w:lang w:eastAsia="el-GR"/>
         </w:rPr>
-        <w:lastRenderedPageBreak/>
-        <w:t>Όσον αφορά το μενού πρόσθετων επιλογών, 87</w:t>
-      </w:r>
-      <w:r>
-        <w:rPr>
-          <w:lang w:eastAsia="el-GR"/>
-        </w:rPr>
-        <w:t>.</w:t>
-      </w:r>
-      <w:r>
-        <w:rPr>
-          <w:lang w:eastAsia="el-GR"/>
-        </w:rPr>
-        <w:t>5% των ερωτηθέντων κατανοεί όλες τις επιλογές και οι πιο δυσνόητες επιλογές είναι η λειτουργία οικονομίας και η λειτουργία αφύγρανσης.</w:t>
-      </w:r>
-    </w:p>
-    <w:p>
-      <w:pPr>
+        <w:t xml:space="preserve">Στη συνέχεια παρουσιάσαμε τρεις διαφορετικές επιλογές για το πως θα πρέπει να σχεδιαστεί η οθόνη κίνησης περσίδων και ζητήσαμε οι χρήστες να επιλέξουν αυτή που προτιμούν. </w:t>
+      </w:r>
+    </w:p>
+    <w:p>
+      <w:pPr>
+        <w:keepNext/>
         <w:ind w:firstLine="360"/>
-        <w:rPr>
-          <w:lang w:eastAsia="el-GR"/>
-        </w:rPr>
-      </w:pPr>
-      <w:r>
-        <w:rPr>
-          <w:lang w:eastAsia="el-GR"/>
-        </w:rPr>
-        <w:t xml:space="preserve">Στη συνέχεια παρουσιάσαμε τρεις διαφορετικές επιλογές για το πως θα πρέπει να σχεδιαστεί η οθόνη κίνησης περσίδων και ζητήσαμε οι χρήστες να επιλέξουν αυτή που προτιμούν. </w:t>
-      </w:r>
-    </w:p>
-    <w:p>
-      <w:pPr>
-        <w:ind w:firstLine="360"/>
-        <w:rPr>
-          <w:lang w:eastAsia="el-GR"/>
-        </w:rPr>
+        <w:jc w:val="center"/>
       </w:pPr>
       <w:r>
         <w:rPr>
@@ -7826,7 +7559,7 @@
           <w:lang w:eastAsia="el-GR"/>
         </w:rPr>
         <w:drawing>
-          <wp:inline distT="0" distB="0" distL="0" distR="0" wp14:anchorId="542BD357" wp14:editId="5FC12AD5">
+          <wp:inline distT="0" distB="0" distL="0" distR="0" wp14:anchorId="542BD357" wp14:editId="492EE2EA">
             <wp:extent cx="5274310" cy="3150235"/>
             <wp:effectExtent l="0" t="0" r="2540" b="0"/>
             <wp:docPr id="35" name="Εικόνα 35"/>
@@ -7841,7 +7574,7 @@
                     <pic:cNvPicPr/>
                   </pic:nvPicPr>
                   <pic:blipFill>
-                    <a:blip r:embed="rId49">
+                    <a:blip r:embed="rId50">
                       <a:extLst>
                         <a:ext uri="{28A0092B-C50C-407E-A947-70E740481C1C}">
                           <a14:useLocalDpi xmlns:a14="http://schemas.microsoft.com/office/drawing/2010/main" val="0"/>
@@ -7870,11 +7603,42 @@
     </w:p>
     <w:p>
       <w:pPr>
+        <w:pStyle w:val="a5"/>
+        <w:jc w:val="center"/>
+        <w:rPr>
+          <w:lang w:eastAsia="el-GR"/>
+        </w:rPr>
+      </w:pPr>
+      <w:r>
+        <w:t xml:space="preserve">Εικόνα </w:t>
+      </w:r>
+      <w:fldSimple w:instr=" SEQ Εικόνα \* ARABIC ">
+        <w:r>
+          <w:rPr>
+            <w:noProof/>
+          </w:rPr>
+          <w:t>27</w:t>
+        </w:r>
+      </w:fldSimple>
+      <w:r>
+        <w:t>: Επιλογές για την σχεδίαση της οθόνης κίνησης περσίδων</w:t>
+      </w:r>
+    </w:p>
+    <w:p>
+      <w:pPr>
         <w:ind w:firstLine="360"/>
         <w:rPr>
           <w:lang w:eastAsia="el-GR"/>
         </w:rPr>
       </w:pPr>
+    </w:p>
+    <w:p>
+      <w:pPr>
+        <w:ind w:firstLine="360"/>
+        <w:rPr>
+          <w:lang w:eastAsia="el-GR"/>
+        </w:rPr>
+      </w:pPr>
       <w:r>
         <w:rPr>
           <w:lang w:eastAsia="el-GR"/>
@@ -7924,7 +7688,31 @@
         <w:rPr>
           <w:lang w:eastAsia="el-GR"/>
         </w:rPr>
-        <w:t>Έπειτα παρουσιάσαμε την οθόνη υπεύθυνη για ρύθμιση έντασης του ανεμιστήρα και κατόπιν ερώτησης, 93.8% των χρηστών απάντησε πως κατανοούν πλήρως τη λειτουργία όλων των κουμπιών που αυτή περιέχει. Οι χρήστες που δεν τα κατάλαβαν όλα είχαν συγκεκριμένα δυσκολία με το κουμπί αυτόματης λειτουργίας.</w:t>
+        <w:t>Έπειτα παρουσιάσαμε την οθόνη υπεύθυνη για ρύθμιση έντασης του ανεμιστήρα και κατόπιν ερώτησης</w:t>
+      </w:r>
+      <w:r>
+        <w:rPr>
+          <w:lang w:eastAsia="el-GR"/>
+        </w:rPr>
+        <w:t>. Το</w:t>
+      </w:r>
+      <w:r>
+        <w:rPr>
+          <w:lang w:eastAsia="el-GR"/>
+        </w:rPr>
+        <w:t xml:space="preserve"> 93.8% των χρηστών απάντησε πως κατανοούν πλήρως τη λειτουργία όλων των κουμπιών που αυτή περιέχει. Οι χρήστες που δεν τα κατάλαβαν όλα είχαν</w:t>
+      </w:r>
+      <w:r>
+        <w:rPr>
+          <w:lang w:eastAsia="el-GR"/>
+        </w:rPr>
+        <w:t xml:space="preserve"> </w:t>
+      </w:r>
+      <w:r>
+        <w:rPr>
+          <w:lang w:eastAsia="el-GR"/>
+        </w:rPr>
+        <w:t>δυσκολία με το κουμπί αυτόματης λειτουργίας.</w:t>
       </w:r>
     </w:p>
     <w:p>
@@ -7935,28 +7723,22 @@
         <w:rPr>
           <w:lang w:eastAsia="el-GR"/>
         </w:rPr>
-        <w:t xml:space="preserve">Στη συνέχεια ρωτήσαμε για τη λειτουργία του χρονοδιακόπτη και 68.8% των χρηστών σωστά θεώρησε πως </w:t>
-      </w:r>
-      <w:r>
-        <w:t>ρ</w:t>
-      </w:r>
-      <w:r>
-        <w:t>υθμίζεται το χρονικό διάστημα (π.χ. 30</w:t>
-      </w:r>
-      <w:r>
-        <w:t xml:space="preserve"> </w:t>
-      </w:r>
-      <w:r>
-        <w:t>λεπτά) που το κλιματιστικό θα</w:t>
-      </w:r>
-      <w:r>
-        <w:t xml:space="preserve"> </w:t>
-      </w:r>
-      <w:r>
-        <w:t>παραμείνει ανοιχτό</w:t>
-      </w:r>
-      <w:r>
-        <w:t xml:space="preserve">. Λόγω του μεγάλου ποσοστού χρηστών που κατάλαβαν λάθος τη λειτουργία, θεωρούμε πλέον απαραίτητο στη σελίδα βοήθειας για την οθόνη αυτή να αναφέρουμε πως ακριβώς λειτουργεί ο χρονοδιακόπτης. </w:t>
+        <w:t>Στη συνέχεια ρωτήσαμε για τη λειτουργία του χρονοδιακόπτη και</w:t>
+      </w:r>
+      <w:r>
+        <w:rPr>
+          <w:lang w:eastAsia="el-GR"/>
+        </w:rPr>
+        <w:t xml:space="preserve"> το</w:t>
+      </w:r>
+      <w:r>
+        <w:rPr>
+          <w:lang w:eastAsia="el-GR"/>
+        </w:rPr>
+        <w:t xml:space="preserve"> 68.8% των χρηστών σωστά θεώρησε πως </w:t>
+      </w:r>
+      <w:r>
+        <w:t xml:space="preserve">ρυθμίζεται το χρονικό διάστημα (π.χ. 30 λεπτά) που το κλιματιστικό θα παραμείνει ανοιχτό. Λόγω του μεγάλου ποσοστού χρηστών που κατάλαβαν λάθος τη λειτουργία, θεωρούμε πλέον απαραίτητο στη σελίδα βοήθειας για την οθόνη αυτή να αναφέρουμε πως ακριβώς λειτουργεί ο χρονοδιακόπτης. </w:t>
       </w:r>
     </w:p>
     <w:p>
@@ -7964,10 +7746,35 @@
         <w:ind w:firstLine="360"/>
       </w:pPr>
       <w:r>
-        <w:t xml:space="preserve">Ακόμη, αναφορικά με τις λειτουργίες οικονομίας και αφύγρανσης, 77.1% </w:t>
-      </w:r>
-      <w:r>
-        <w:t>ορθά συμπέρανε πως πρέπει να σύρει το κυκλάκι της μπάρας έτσι ώστε να γίνει ενεργοποίηση ή απενεργοποίηση της λειτουργίας.</w:t>
+        <w:lastRenderedPageBreak/>
+        <w:t>Ακόμη, αναφορικά με τις λειτουργίες οικονομίας και αφύγρανσης,</w:t>
+      </w:r>
+      <w:r>
+        <w:t xml:space="preserve"> το</w:t>
+      </w:r>
+      <w:r>
+        <w:t xml:space="preserve"> 77.1% </w:t>
+      </w:r>
+      <w:r>
+        <w:t xml:space="preserve">συμπέρανε </w:t>
+      </w:r>
+      <w:r>
+        <w:t xml:space="preserve">ορθά </w:t>
+      </w:r>
+      <w:r>
+        <w:t>πως πρέπει να σύρει το κυκλάκι της μπάρας έτσι ώστε να γίνει</w:t>
+      </w:r>
+      <w:r>
+        <w:t xml:space="preserve"> η</w:t>
+      </w:r>
+      <w:r>
+        <w:t xml:space="preserve"> ενεργοποίηση ή </w:t>
+      </w:r>
+      <w:r>
+        <w:t xml:space="preserve">η </w:t>
+      </w:r>
+      <w:r>
+        <w:t>απενεργοποίηση της λειτουργίας.</w:t>
       </w:r>
     </w:p>
     <w:p>
@@ -7993,7 +7800,6 @@
           <w:bCs/>
           <w:noProof/>
         </w:rPr>
-        <w:lastRenderedPageBreak/>
         <w:drawing>
           <wp:inline distT="0" distB="0" distL="0" distR="0" wp14:anchorId="5E2B9CBC" wp14:editId="7E35E580">
             <wp:extent cx="5175250" cy="2103120"/>
@@ -8012,7 +7818,7 @@
                     </pic:cNvPicPr>
                   </pic:nvPicPr>
                   <pic:blipFill rotWithShape="1">
-                    <a:blip r:embed="rId50" cstate="print">
+                    <a:blip r:embed="rId51" cstate="print">
                       <a:extLst>
                         <a:ext uri="{28A0092B-C50C-407E-A947-70E740481C1C}">
                           <a14:useLocalDpi xmlns:a14="http://schemas.microsoft.com/office/drawing/2010/main" val="0"/>
@@ -8056,27 +7862,24 @@
         <w:t xml:space="preserve">Εικόνα </w:t>
       </w:r>
       <w:r>
-        <w:t>?</w:t>
-      </w:r>
-      <w:r>
-        <w:t xml:space="preserve">: Αξιολόγηση </w:t>
-      </w:r>
-      <w:r>
-        <w:t xml:space="preserve">της αισθητικής της εφαρμογής </w:t>
+        <w:t>28</w:t>
+      </w:r>
+      <w:r>
+        <w:t xml:space="preserve">: Αξιολόγηση της αισθητικής της εφαρμογής  </w:t>
+      </w:r>
+      <w:r>
+        <w:t xml:space="preserve">(1- </w:t>
+      </w:r>
+      <w:r>
+        <w:t>πολύ κακή</w:t>
+      </w:r>
+      <w:r>
+        <w:t xml:space="preserve"> έως 5-</w:t>
       </w:r>
       <w:r>
         <w:t xml:space="preserve"> </w:t>
       </w:r>
       <w:r>
-        <w:t xml:space="preserve">(1- </w:t>
-      </w:r>
-      <w:r>
-        <w:t>πολύ κακή</w:t>
-      </w:r>
-      <w:r>
-        <w:t xml:space="preserve"> έως 5-</w:t>
-      </w:r>
-      <w:r>
         <w:t>πολύ καλή</w:t>
       </w:r>
       <w:r>
@@ -8087,6 +7890,7 @@
     <w:p>
       <w:pPr>
         <w:ind w:firstLine="360"/>
+        <w:jc w:val="center"/>
         <w:rPr>
           <w:b/>
           <w:bCs/>
@@ -8117,7 +7921,7 @@
                     </pic:cNvPicPr>
                   </pic:nvPicPr>
                   <pic:blipFill rotWithShape="1">
-                    <a:blip r:embed="rId51" cstate="print">
+                    <a:blip r:embed="rId52" cstate="print">
                       <a:extLst>
                         <a:ext uri="{28A0092B-C50C-407E-A947-70E740481C1C}">
                           <a14:useLocalDpi xmlns:a14="http://schemas.microsoft.com/office/drawing/2010/main" val="0"/>
@@ -8158,52 +7962,504 @@
         <w:jc w:val="center"/>
       </w:pPr>
       <w:r>
-        <w:t xml:space="preserve">Εικόνα </w:t>
-      </w:r>
-      <w:r>
-        <w:t>?</w:t>
-      </w:r>
-      <w:r>
-        <w:t xml:space="preserve">: Αξιολόγηση </w:t>
-      </w:r>
-      <w:r>
-        <w:t>των χρωμάτων</w:t>
-      </w:r>
-      <w:r>
-        <w:t xml:space="preserve"> της εφαρμογής  </w:t>
+        <w:t>Εικόνα</w:t>
+      </w:r>
+      <w:r>
+        <w:t xml:space="preserve"> 29</w:t>
+      </w:r>
+      <w:r>
+        <w:t xml:space="preserve">: Αξιολόγηση των χρωμάτων της εφαρμογής  </w:t>
       </w:r>
       <w:r>
         <w:t xml:space="preserve">(1- </w:t>
       </w:r>
       <w:r>
-        <w:t>Δεν μου αρέσουν</w:t>
+        <w:t>δ</w:t>
+      </w:r>
+      <w:r>
+        <w:t>εν μου αρέσουν</w:t>
       </w:r>
       <w:r>
         <w:t xml:space="preserve"> έως 5-</w:t>
       </w:r>
       <w:r>
-        <w:t xml:space="preserve">Μου αρέσουν </w:t>
-      </w:r>
-      <w:r>
-        <w:t>πολ</w:t>
-      </w:r>
-      <w:r>
-        <w:t>ύ</w:t>
+        <w:t xml:space="preserve"> μ</w:t>
+      </w:r>
+      <w:r>
+        <w:t>ου αρέσουν πολύ</w:t>
       </w:r>
       <w:r>
         <w:t>)</w:t>
       </w:r>
     </w:p>
-    <w:p>
-      <w:r>
-        <w:t>Τέλος ζητήσαμε από τους χρήστες να προτείνουν τυχόν βελτιώσεις που θα ήθελαν να δουν και πιστεύουν πως χρειάζεται η εφαρμογή. Οι απαντήσεις που λάβαμε είναι:</w:t>
-      </w:r>
-      <w:bookmarkStart w:id="3" w:name="_GoBack"/>
-      <w:bookmarkEnd w:id="3"/>
-    </w:p>
+    <w:p/>
     <w:p>
       <w:pPr>
         <w:ind w:firstLine="360"/>
+      </w:pPr>
+      <w:r>
+        <w:t>Τέλος</w:t>
+      </w:r>
+      <w:r>
+        <w:t>,</w:t>
+      </w:r>
+      <w:r>
+        <w:t xml:space="preserve"> ζητήσαμε από τους χρήστες να προτείνουν τυχόν βελτιώσεις που θα ήθελαν να δουν και πιστεύουν πως χρειάζεται η εφαρμογή</w:t>
+      </w:r>
+      <w:r>
+        <w:t xml:space="preserve"> ή να προσθέσουν τυχόν σχόλια</w:t>
+      </w:r>
+      <w:r>
+        <w:t>. Οι απαντήσεις που λάβαμε είναι</w:t>
+      </w:r>
+      <w:r>
+        <w:t xml:space="preserve"> οι εξής</w:t>
+      </w:r>
+      <w:r>
+        <w:t>:</w:t>
+      </w:r>
+    </w:p>
+    <w:p>
+      <w:pPr>
+        <w:pStyle w:val="a3"/>
+        <w:numPr>
+          <w:ilvl w:val="0"/>
+          <w:numId w:val="15"/>
+        </w:numPr>
+        <w:rPr>
+          <w:b/>
+          <w:bCs/>
+          <w:lang w:eastAsia="el-GR"/>
+        </w:rPr>
+      </w:pPr>
+      <w:r>
+        <w:t>«</w:t>
+      </w:r>
+      <w:r>
+        <w:t xml:space="preserve">Να </w:t>
+      </w:r>
+      <w:r>
+        <w:t>γίνει</w:t>
+      </w:r>
+      <w:r>
+        <w:t xml:space="preserve"> πιο </w:t>
+      </w:r>
+      <w:r>
+        <w:t>ξεκάθαρη</w:t>
+      </w:r>
+      <w:r>
+        <w:t xml:space="preserve"> η </w:t>
+      </w:r>
+      <w:r>
+        <w:t>λειτουργία</w:t>
+      </w:r>
+      <w:r>
+        <w:t xml:space="preserve"> του </w:t>
+      </w:r>
+      <w:r>
+        <w:t>χρονομέτρου»</w:t>
+      </w:r>
+    </w:p>
+    <w:p>
+      <w:pPr>
+        <w:pStyle w:val="a3"/>
+        <w:numPr>
+          <w:ilvl w:val="0"/>
+          <w:numId w:val="15"/>
+        </w:numPr>
+        <w:rPr>
+          <w:b/>
+          <w:bCs/>
+          <w:lang w:eastAsia="el-GR"/>
+        </w:rPr>
+      </w:pPr>
+      <w:r>
+        <w:t>«</w:t>
+      </w:r>
+      <w:r>
+        <w:t>Το κουμπί στην π.χ. λειτουργία οικονομίας να είναι στο κέντρο και είναι πάλι slider αλλά με on και off αριστερά και δεξιά του</w:t>
+      </w:r>
+      <w:r>
+        <w:t>»</w:t>
+      </w:r>
+    </w:p>
+    <w:p>
+      <w:pPr>
+        <w:pStyle w:val="a3"/>
+        <w:numPr>
+          <w:ilvl w:val="0"/>
+          <w:numId w:val="15"/>
+        </w:numPr>
+        <w:rPr>
+          <w:b/>
+          <w:bCs/>
+          <w:lang w:eastAsia="el-GR"/>
+        </w:rPr>
+      </w:pPr>
+      <w:r>
+        <w:t>«Ίσως</w:t>
+      </w:r>
+      <w:r>
+        <w:t xml:space="preserve"> </w:t>
+      </w:r>
+      <w:r>
+        <w:t>λίγο</w:t>
+      </w:r>
+      <w:r>
+        <w:t xml:space="preserve"> color coding στα </w:t>
+      </w:r>
+      <w:r>
+        <w:t>κουμπιά</w:t>
+      </w:r>
+      <w:r>
+        <w:t xml:space="preserve">, </w:t>
+      </w:r>
+      <w:r>
+        <w:t>αλλά</w:t>
+      </w:r>
+      <w:r>
+        <w:t xml:space="preserve"> να μην </w:t>
+      </w:r>
+      <w:r>
+        <w:t>αλλάξει</w:t>
+      </w:r>
+      <w:r>
+        <w:t xml:space="preserve"> το </w:t>
+      </w:r>
+      <w:r>
+        <w:t>χρώμα</w:t>
+      </w:r>
+      <w:r>
+        <w:t xml:space="preserve"> τους </w:t>
+      </w:r>
+      <w:r>
+        <w:t>εντελώς</w:t>
+      </w:r>
+      <w:r>
+        <w:t>/</w:t>
+      </w:r>
+      <w:r>
+        <w:t xml:space="preserve"> </w:t>
+      </w:r>
+      <w:r>
+        <w:t xml:space="preserve">να </w:t>
+      </w:r>
+      <w:r>
+        <w:t>είναι</w:t>
+      </w:r>
+      <w:r>
+        <w:t xml:space="preserve"> </w:t>
+      </w:r>
+      <w:r>
+        <w:t>λίγο</w:t>
+      </w:r>
+      <w:r>
+        <w:t xml:space="preserve"> πιο faded για να μη </w:t>
+      </w:r>
+      <w:r>
+        <w:t>χαλάσει</w:t>
+      </w:r>
+      <w:r>
+        <w:t xml:space="preserve"> και </w:t>
+      </w:r>
+      <w:r>
+        <w:t>αισθητικά»</w:t>
+      </w:r>
+    </w:p>
+    <w:p>
+      <w:pPr>
+        <w:pStyle w:val="a3"/>
+        <w:numPr>
+          <w:ilvl w:val="0"/>
+          <w:numId w:val="15"/>
+        </w:numPr>
+        <w:rPr>
+          <w:b/>
+          <w:bCs/>
+          <w:lang w:eastAsia="el-GR"/>
+        </w:rPr>
+      </w:pPr>
+      <w:r>
+        <w:t>«Π</w:t>
+      </w:r>
+      <w:r>
+        <w:t xml:space="preserve">ιο </w:t>
+      </w:r>
+      <w:r>
+        <w:t>διαφοροποιημένα</w:t>
+      </w:r>
+      <w:r>
+        <w:t xml:space="preserve"> χρώματα πχ πράσινο όταν ανοίγει κόκκινο όταν κλείνει κάτι</w:t>
+      </w:r>
+      <w:r>
+        <w:t>»</w:t>
+      </w:r>
+    </w:p>
+    <w:p>
+      <w:pPr>
+        <w:pStyle w:val="a3"/>
+        <w:numPr>
+          <w:ilvl w:val="0"/>
+          <w:numId w:val="15"/>
+        </w:numPr>
+        <w:rPr>
+          <w:b/>
+          <w:bCs/>
+          <w:lang w:eastAsia="el-GR"/>
+        </w:rPr>
+      </w:pPr>
+      <w:r>
+        <w:rPr>
+          <w:b/>
+          <w:bCs/>
+          <w:lang w:eastAsia="el-GR"/>
+        </w:rPr>
+        <w:t>«</w:t>
+      </w:r>
+      <w:r>
+        <w:t>Να υπάρχει ρύθμιση για την νύχτα - αθόρυβο</w:t>
+      </w:r>
+      <w:r>
+        <w:t>»</w:t>
+      </w:r>
+    </w:p>
+    <w:p>
+      <w:pPr>
+        <w:pStyle w:val="a3"/>
+        <w:numPr>
+          <w:ilvl w:val="0"/>
+          <w:numId w:val="15"/>
+        </w:numPr>
+        <w:rPr>
+          <w:b/>
+          <w:bCs/>
+          <w:lang w:eastAsia="el-GR"/>
+        </w:rPr>
+      </w:pPr>
+      <w:r>
+        <w:rPr>
+          <w:b/>
+          <w:bCs/>
+          <w:lang w:eastAsia="el-GR"/>
+        </w:rPr>
+        <w:lastRenderedPageBreak/>
+        <w:t>«</w:t>
+      </w:r>
+      <w:r>
+        <w:t xml:space="preserve">Δεν </w:t>
+      </w:r>
+      <w:r>
+        <w:t>μ ‘αρέσει</w:t>
+      </w:r>
+      <w:r>
+        <w:t xml:space="preserve"> το </w:t>
+      </w:r>
+      <w:r>
+        <w:t>φόντο»</w:t>
+      </w:r>
+    </w:p>
+    <w:p>
+      <w:pPr>
+        <w:pStyle w:val="a3"/>
+        <w:numPr>
+          <w:ilvl w:val="0"/>
+          <w:numId w:val="15"/>
+        </w:numPr>
+        <w:rPr>
+          <w:b/>
+          <w:bCs/>
+          <w:lang w:eastAsia="el-GR"/>
+        </w:rPr>
+      </w:pPr>
+      <w:r>
+        <w:rPr>
+          <w:b/>
+          <w:bCs/>
+          <w:lang w:eastAsia="el-GR"/>
+        </w:rPr>
+        <w:t>«</w:t>
+      </w:r>
+      <w:r>
+        <w:t>Θα πρότεινα να ρυθμίζεται συγχρόνως η ώρα έναρξης και η ώρα παύσης της λειτουργίας του κλιματιστικού</w:t>
+      </w:r>
+      <w:r>
+        <w:t>»</w:t>
+      </w:r>
+    </w:p>
+    <w:p>
+      <w:pPr>
+        <w:pStyle w:val="a3"/>
+        <w:numPr>
+          <w:ilvl w:val="0"/>
+          <w:numId w:val="15"/>
+        </w:numPr>
+        <w:rPr>
+          <w:b/>
+          <w:bCs/>
+          <w:lang w:eastAsia="el-GR"/>
+        </w:rPr>
+      </w:pPr>
+      <w:r>
+        <w:rPr>
+          <w:b/>
+          <w:bCs/>
+          <w:lang w:eastAsia="el-GR"/>
+        </w:rPr>
+        <w:t>«</w:t>
+      </w:r>
+      <w:r>
+        <w:t>Θεωρώ ότι δεν χρήζει βελτίωσης</w:t>
+      </w:r>
+      <w:r>
+        <w:t>»</w:t>
+      </w:r>
+    </w:p>
+    <w:p>
+      <w:pPr>
+        <w:pStyle w:val="a3"/>
+        <w:numPr>
+          <w:ilvl w:val="0"/>
+          <w:numId w:val="15"/>
+        </w:numPr>
+        <w:rPr>
+          <w:b/>
+          <w:bCs/>
+          <w:lang w:eastAsia="el-GR"/>
+        </w:rPr>
+      </w:pPr>
+      <w:r>
+        <w:rPr>
+          <w:b/>
+          <w:bCs/>
+          <w:lang w:eastAsia="el-GR"/>
+        </w:rPr>
+        <w:t>«</w:t>
+      </w:r>
+      <w:r>
+        <w:t xml:space="preserve">Να </w:t>
+      </w:r>
+      <w:r>
+        <w:t>δείχνει</w:t>
+      </w:r>
+      <w:r>
+        <w:t xml:space="preserve"> τι </w:t>
+      </w:r>
+      <w:r>
+        <w:t>ώρα</w:t>
+      </w:r>
+      <w:r>
+        <w:t xml:space="preserve"> </w:t>
+      </w:r>
+      <w:r>
+        <w:t>είναι»</w:t>
+      </w:r>
+    </w:p>
+    <w:p>
+      <w:pPr>
+        <w:pStyle w:val="a3"/>
+        <w:numPr>
+          <w:ilvl w:val="0"/>
+          <w:numId w:val="15"/>
+        </w:numPr>
+        <w:rPr>
+          <w:b/>
+          <w:bCs/>
+          <w:lang w:eastAsia="el-GR"/>
+        </w:rPr>
+      </w:pPr>
+      <w:r>
+        <w:rPr>
+          <w:b/>
+          <w:bCs/>
+          <w:lang w:eastAsia="el-GR"/>
+        </w:rPr>
+        <w:t>«</w:t>
+      </w:r>
+      <w:r>
+        <w:t>Πολύ user friendly</w:t>
+      </w:r>
+      <w:r>
+        <w:t>»</w:t>
+      </w:r>
+    </w:p>
+    <w:p>
+      <w:pPr>
+        <w:rPr>
+          <w:lang w:eastAsia="el-GR"/>
+        </w:rPr>
+      </w:pPr>
+    </w:p>
+    <w:p>
+      <w:pPr>
+        <w:rPr>
+          <w:b/>
+          <w:bCs/>
+          <w:sz w:val="24"/>
+          <w:szCs w:val="24"/>
+          <w:lang w:eastAsia="el-GR"/>
+        </w:rPr>
+      </w:pPr>
+      <w:r>
+        <w:rPr>
+          <w:b/>
+          <w:bCs/>
+          <w:sz w:val="24"/>
+          <w:szCs w:val="24"/>
+          <w:lang w:eastAsia="el-GR"/>
+        </w:rPr>
+        <w:t>2.4.2 Επιθεώρηση Ευχρηστίας</w:t>
+      </w:r>
+    </w:p>
+    <w:p>
+      <w:pPr>
+        <w:rPr>
+          <w:b/>
+          <w:bCs/>
+          <w:lang w:eastAsia="el-GR"/>
+        </w:rPr>
+      </w:pPr>
+    </w:p>
+    <w:p>
+      <w:pPr>
+        <w:rPr>
+          <w:b/>
+          <w:bCs/>
+          <w:lang w:eastAsia="el-GR"/>
+        </w:rPr>
+      </w:pPr>
+    </w:p>
+    <w:p>
+      <w:pPr>
+        <w:rPr>
+          <w:b/>
+          <w:bCs/>
+          <w:sz w:val="24"/>
+          <w:szCs w:val="24"/>
+          <w:lang w:eastAsia="el-GR"/>
+        </w:rPr>
+      </w:pPr>
+      <w:r>
+        <w:rPr>
+          <w:b/>
+          <w:bCs/>
+          <w:sz w:val="24"/>
+          <w:szCs w:val="24"/>
+          <w:lang w:eastAsia="el-GR"/>
+        </w:rPr>
+        <w:t>2.4.3 Ομιλούντα Υποκείμενα</w:t>
+      </w:r>
+    </w:p>
+    <w:p>
+      <w:pPr>
+        <w:rPr>
+          <w:b/>
+          <w:bCs/>
+          <w:lang w:eastAsia="el-GR"/>
+        </w:rPr>
+      </w:pPr>
+    </w:p>
+    <w:p>
+      <w:pPr>
         <w:rPr>
           <w:b/>
           <w:bCs/>
@@ -8212,7 +8468,7 @@
       </w:pPr>
     </w:p>
     <w:sectPr>
-      <w:footerReference w:type="default" r:id="rId52"/>
+      <w:footerReference w:type="default" r:id="rId53"/>
       <w:pgSz w:w="11906" w:h="16838"/>
       <w:pgMar w:top="1440" w:right="1800" w:bottom="1440" w:left="1800" w:header="708" w:footer="708" w:gutter="0"/>
       <w:cols w:space="708"/>
@@ -8223,7 +8479,7 @@
 </file>
 
 <file path=word/endnotes.xml><?xml version="1.0" encoding="utf-8"?>
-<w:endnotes xmlns:wpc="http://schemas.microsoft.com/office/word/2010/wordprocessingCanvas" xmlns:cx="http://schemas.microsoft.com/office/drawing/2014/chartex" xmlns:cx1="http://schemas.microsoft.com/office/drawing/2015/9/8/chartex" xmlns:cx2="http://schemas.microsoft.com/office/drawing/2015/10/21/chartex" xmlns:cx3="http://schemas.microsoft.com/office/drawing/2016/5/9/chartex" xmlns:cx4="http://schemas.microsoft.com/office/drawing/2016/5/10/chartex" xmlns:cx5="http://schemas.microsoft.com/office/drawing/2016/5/11/chartex" xmlns:cx6="http://schemas.microsoft.com/office/drawing/2016/5/12/chartex" xmlns:cx7="http://schemas.microsoft.com/office/drawing/2016/5/13/chartex" xmlns:cx8="http://schemas.microsoft.com/office/drawing/2016/5/14/chartex" xmlns:mc="http://schemas.openxmlformats.org/markup-compatibility/2006" xmlns:aink="http://schemas.microsoft.com/office/drawing/2016/ink" xmlns:am3d="http://schemas.microsoft.com/office/drawing/2017/model3d" xmlns:o="urn:schemas-microsoft-com:office:office" xmlns:r="http://schemas.openxmlformats.org/officeDocument/2006/relationships" xmlns:m="http://schemas.openxmlformats.org/officeDocument/2006/math" xmlns:v="urn:schemas-microsoft-com:vml" xmlns:wp14="http://schemas.microsoft.com/office/word/2010/wordprocessingDrawing" xmlns:wp="http://schemas.openxmlformats.org/drawingml/2006/wordprocessingDrawing" xmlns:w10="urn:schemas-microsoft-com:office:word" xmlns:w="http://schemas.openxmlformats.org/wordprocessingml/2006/main" xmlns:w14="http://schemas.microsoft.com/office/word/2010/wordml" xmlns:w15="http://schemas.microsoft.com/office/word/2012/wordml" xmlns:w16cid="http://schemas.microsoft.com/office/word/2016/wordml/cid" xmlns:w16se="http://schemas.microsoft.com/office/word/2015/wordml/symex" xmlns:wpg="http://schemas.microsoft.com/office/word/2010/wordprocessingGroup" xmlns:wpi="http://schemas.microsoft.com/office/word/2010/wordprocessingInk" xmlns:wne="http://schemas.microsoft.com/office/word/2006/wordml" xmlns:wps="http://schemas.microsoft.com/office/word/2010/wordprocessingShape" mc:Ignorable="w14 w15 w16se w16cid wp14">
+<w:endnotes xmlns:wpc="http://schemas.microsoft.com/office/word/2010/wordprocessingCanvas" xmlns:cx="http://schemas.microsoft.com/office/drawing/2014/chartex" xmlns:cx1="http://schemas.microsoft.com/office/drawing/2015/9/8/chartex" xmlns:cx2="http://schemas.microsoft.com/office/drawing/2015/10/21/chartex" xmlns:cx3="http://schemas.microsoft.com/office/drawing/2016/5/9/chartex" xmlns:cx4="http://schemas.microsoft.com/office/drawing/2016/5/10/chartex" xmlns:cx5="http://schemas.microsoft.com/office/drawing/2016/5/11/chartex" xmlns:cx6="http://schemas.microsoft.com/office/drawing/2016/5/12/chartex" xmlns:cx7="http://schemas.microsoft.com/office/drawing/2016/5/13/chartex" xmlns:cx8="http://schemas.microsoft.com/office/drawing/2016/5/14/chartex" xmlns:mc="http://schemas.openxmlformats.org/markup-compatibility/2006" xmlns:aink="http://schemas.microsoft.com/office/drawing/2016/ink" xmlns:am3d="http://schemas.microsoft.com/office/drawing/2017/model3d" xmlns:o="urn:schemas-microsoft-com:office:office" xmlns:r="http://schemas.openxmlformats.org/officeDocument/2006/relationships" xmlns:m="http://schemas.openxmlformats.org/officeDocument/2006/math" xmlns:v="urn:schemas-microsoft-com:vml" xmlns:wp14="http://schemas.microsoft.com/office/word/2010/wordprocessingDrawing" xmlns:wp="http://schemas.openxmlformats.org/drawingml/2006/wordprocessingDrawing" xmlns:w10="urn:schemas-microsoft-com:office:word" xmlns:w="http://schemas.openxmlformats.org/wordprocessingml/2006/main" xmlns:w14="http://schemas.microsoft.com/office/word/2010/wordml" xmlns:w15="http://schemas.microsoft.com/office/word/2012/wordml" xmlns:w16cex="http://schemas.microsoft.com/office/word/2018/wordml/cex" xmlns:w16cid="http://schemas.microsoft.com/office/word/2016/wordml/cid" xmlns:w16="http://schemas.microsoft.com/office/word/2018/wordml" xmlns:w16se="http://schemas.microsoft.com/office/word/2015/wordml/symex" xmlns:wpg="http://schemas.microsoft.com/office/word/2010/wordprocessingGroup" xmlns:wpi="http://schemas.microsoft.com/office/word/2010/wordprocessingInk" xmlns:wne="http://schemas.microsoft.com/office/word/2006/wordml" xmlns:wps="http://schemas.microsoft.com/office/word/2010/wordprocessingShape" mc:Ignorable="w14 w15 w16se w16cid w16 w16cex wp14">
   <w:endnote w:type="separator" w:id="-1">
     <w:p>
       <w:pPr>
@@ -8248,7 +8504,7 @@
 </file>
 
 <file path=word/footer1.xml><?xml version="1.0" encoding="utf-8"?>
-<w:ftr xmlns:wpc="http://schemas.microsoft.com/office/word/2010/wordprocessingCanvas" xmlns:cx="http://schemas.microsoft.com/office/drawing/2014/chartex" xmlns:cx1="http://schemas.microsoft.com/office/drawing/2015/9/8/chartex" xmlns:cx2="http://schemas.microsoft.com/office/drawing/2015/10/21/chartex" xmlns:cx3="http://schemas.microsoft.com/office/drawing/2016/5/9/chartex" xmlns:cx4="http://schemas.microsoft.com/office/drawing/2016/5/10/chartex" xmlns:cx5="http://schemas.microsoft.com/office/drawing/2016/5/11/chartex" xmlns:cx6="http://schemas.microsoft.com/office/drawing/2016/5/12/chartex" xmlns:cx7="http://schemas.microsoft.com/office/drawing/2016/5/13/chartex" xmlns:cx8="http://schemas.microsoft.com/office/drawing/2016/5/14/chartex" xmlns:mc="http://schemas.openxmlformats.org/markup-compatibility/2006" xmlns:aink="http://schemas.microsoft.com/office/drawing/2016/ink" xmlns:am3d="http://schemas.microsoft.com/office/drawing/2017/model3d" xmlns:o="urn:schemas-microsoft-com:office:office" xmlns:r="http://schemas.openxmlformats.org/officeDocument/2006/relationships" xmlns:m="http://schemas.openxmlformats.org/officeDocument/2006/math" xmlns:v="urn:schemas-microsoft-com:vml" xmlns:wp14="http://schemas.microsoft.com/office/word/2010/wordprocessingDrawing" xmlns:wp="http://schemas.openxmlformats.org/drawingml/2006/wordprocessingDrawing" xmlns:w10="urn:schemas-microsoft-com:office:word" xmlns:w="http://schemas.openxmlformats.org/wordprocessingml/2006/main" xmlns:w14="http://schemas.microsoft.com/office/word/2010/wordml" xmlns:w15="http://schemas.microsoft.com/office/word/2012/wordml" xmlns:w16cid="http://schemas.microsoft.com/office/word/2016/wordml/cid" xmlns:w16se="http://schemas.microsoft.com/office/word/2015/wordml/symex" xmlns:wpg="http://schemas.microsoft.com/office/word/2010/wordprocessingGroup" xmlns:wpi="http://schemas.microsoft.com/office/word/2010/wordprocessingInk" xmlns:wne="http://schemas.microsoft.com/office/word/2006/wordml" xmlns:wps="http://schemas.microsoft.com/office/word/2010/wordprocessingShape" mc:Ignorable="w14 w15 w16se w16cid wp14">
+<w:ftr xmlns:wpc="http://schemas.microsoft.com/office/word/2010/wordprocessingCanvas" xmlns:cx="http://schemas.microsoft.com/office/drawing/2014/chartex" xmlns:cx1="http://schemas.microsoft.com/office/drawing/2015/9/8/chartex" xmlns:cx2="http://schemas.microsoft.com/office/drawing/2015/10/21/chartex" xmlns:cx3="http://schemas.microsoft.com/office/drawing/2016/5/9/chartex" xmlns:cx4="http://schemas.microsoft.com/office/drawing/2016/5/10/chartex" xmlns:cx5="http://schemas.microsoft.com/office/drawing/2016/5/11/chartex" xmlns:cx6="http://schemas.microsoft.com/office/drawing/2016/5/12/chartex" xmlns:cx7="http://schemas.microsoft.com/office/drawing/2016/5/13/chartex" xmlns:cx8="http://schemas.microsoft.com/office/drawing/2016/5/14/chartex" xmlns:mc="http://schemas.openxmlformats.org/markup-compatibility/2006" xmlns:aink="http://schemas.microsoft.com/office/drawing/2016/ink" xmlns:am3d="http://schemas.microsoft.com/office/drawing/2017/model3d" xmlns:o="urn:schemas-microsoft-com:office:office" xmlns:r="http://schemas.openxmlformats.org/officeDocument/2006/relationships" xmlns:m="http://schemas.openxmlformats.org/officeDocument/2006/math" xmlns:v="urn:schemas-microsoft-com:vml" xmlns:wp14="http://schemas.microsoft.com/office/word/2010/wordprocessingDrawing" xmlns:wp="http://schemas.openxmlformats.org/drawingml/2006/wordprocessingDrawing" xmlns:w10="urn:schemas-microsoft-com:office:word" xmlns:w="http://schemas.openxmlformats.org/wordprocessingml/2006/main" xmlns:w14="http://schemas.microsoft.com/office/word/2010/wordml" xmlns:w15="http://schemas.microsoft.com/office/word/2012/wordml" xmlns:w16cex="http://schemas.microsoft.com/office/word/2018/wordml/cex" xmlns:w16cid="http://schemas.microsoft.com/office/word/2016/wordml/cid" xmlns:w16="http://schemas.microsoft.com/office/word/2018/wordml" xmlns:w16se="http://schemas.microsoft.com/office/word/2015/wordml/symex" xmlns:wpg="http://schemas.microsoft.com/office/word/2010/wordprocessingGroup" xmlns:wpi="http://schemas.microsoft.com/office/word/2010/wordprocessingInk" xmlns:wne="http://schemas.microsoft.com/office/word/2006/wordml" xmlns:wps="http://schemas.microsoft.com/office/word/2010/wordprocessingShape" mc:Ignorable="w14 w15 w16se w16cid w16 w16cex wp14">
   <w:sdt>
     <w:sdtPr>
       <w:id w:val="1816758764"/>
@@ -8291,7 +8547,7 @@
 </file>
 
 <file path=word/footnotes.xml><?xml version="1.0" encoding="utf-8"?>
-<w:footnotes xmlns:wpc="http://schemas.microsoft.com/office/word/2010/wordprocessingCanvas" xmlns:cx="http://schemas.microsoft.com/office/drawing/2014/chartex" xmlns:cx1="http://schemas.microsoft.com/office/drawing/2015/9/8/chartex" xmlns:cx2="http://schemas.microsoft.com/office/drawing/2015/10/21/chartex" xmlns:cx3="http://schemas.microsoft.com/office/drawing/2016/5/9/chartex" xmlns:cx4="http://schemas.microsoft.com/office/drawing/2016/5/10/chartex" xmlns:cx5="http://schemas.microsoft.com/office/drawing/2016/5/11/chartex" xmlns:cx6="http://schemas.microsoft.com/office/drawing/2016/5/12/chartex" xmlns:cx7="http://schemas.microsoft.com/office/drawing/2016/5/13/chartex" xmlns:cx8="http://schemas.microsoft.com/office/drawing/2016/5/14/chartex" xmlns:mc="http://schemas.openxmlformats.org/markup-compatibility/2006" xmlns:aink="http://schemas.microsoft.com/office/drawing/2016/ink" xmlns:am3d="http://schemas.microsoft.com/office/drawing/2017/model3d" xmlns:o="urn:schemas-microsoft-com:office:office" xmlns:r="http://schemas.openxmlformats.org/officeDocument/2006/relationships" xmlns:m="http://schemas.openxmlformats.org/officeDocument/2006/math" xmlns:v="urn:schemas-microsoft-com:vml" xmlns:wp14="http://schemas.microsoft.com/office/word/2010/wordprocessingDrawing" xmlns:wp="http://schemas.openxmlformats.org/drawingml/2006/wordprocessingDrawing" xmlns:w10="urn:schemas-microsoft-com:office:word" xmlns:w="http://schemas.openxmlformats.org/wordprocessingml/2006/main" xmlns:w14="http://schemas.microsoft.com/office/word/2010/wordml" xmlns:w15="http://schemas.microsoft.com/office/word/2012/wordml" xmlns:w16cid="http://schemas.microsoft.com/office/word/2016/wordml/cid" xmlns:w16se="http://schemas.microsoft.com/office/word/2015/wordml/symex" xmlns:wpg="http://schemas.microsoft.com/office/word/2010/wordprocessingGroup" xmlns:wpi="http://schemas.microsoft.com/office/word/2010/wordprocessingInk" xmlns:wne="http://schemas.microsoft.com/office/word/2006/wordml" xmlns:wps="http://schemas.microsoft.com/office/word/2010/wordprocessingShape" mc:Ignorable="w14 w15 w16se w16cid wp14">
+<w:footnotes xmlns:wpc="http://schemas.microsoft.com/office/word/2010/wordprocessingCanvas" xmlns:cx="http://schemas.microsoft.com/office/drawing/2014/chartex" xmlns:cx1="http://schemas.microsoft.com/office/drawing/2015/9/8/chartex" xmlns:cx2="http://schemas.microsoft.com/office/drawing/2015/10/21/chartex" xmlns:cx3="http://schemas.microsoft.com/office/drawing/2016/5/9/chartex" xmlns:cx4="http://schemas.microsoft.com/office/drawing/2016/5/10/chartex" xmlns:cx5="http://schemas.microsoft.com/office/drawing/2016/5/11/chartex" xmlns:cx6="http://schemas.microsoft.com/office/drawing/2016/5/12/chartex" xmlns:cx7="http://schemas.microsoft.com/office/drawing/2016/5/13/chartex" xmlns:cx8="http://schemas.microsoft.com/office/drawing/2016/5/14/chartex" xmlns:mc="http://schemas.openxmlformats.org/markup-compatibility/2006" xmlns:aink="http://schemas.microsoft.com/office/drawing/2016/ink" xmlns:am3d="http://schemas.microsoft.com/office/drawing/2017/model3d" xmlns:o="urn:schemas-microsoft-com:office:office" xmlns:r="http://schemas.openxmlformats.org/officeDocument/2006/relationships" xmlns:m="http://schemas.openxmlformats.org/officeDocument/2006/math" xmlns:v="urn:schemas-microsoft-com:vml" xmlns:wp14="http://schemas.microsoft.com/office/word/2010/wordprocessingDrawing" xmlns:wp="http://schemas.openxmlformats.org/drawingml/2006/wordprocessingDrawing" xmlns:w10="urn:schemas-microsoft-com:office:word" xmlns:w="http://schemas.openxmlformats.org/wordprocessingml/2006/main" xmlns:w14="http://schemas.microsoft.com/office/word/2010/wordml" xmlns:w15="http://schemas.microsoft.com/office/word/2012/wordml" xmlns:w16cex="http://schemas.microsoft.com/office/word/2018/wordml/cex" xmlns:w16cid="http://schemas.microsoft.com/office/word/2016/wordml/cid" xmlns:w16="http://schemas.microsoft.com/office/word/2018/wordml" xmlns:w16se="http://schemas.microsoft.com/office/word/2015/wordml/symex" xmlns:wpg="http://schemas.microsoft.com/office/word/2010/wordprocessingGroup" xmlns:wpi="http://schemas.microsoft.com/office/word/2010/wordprocessingInk" xmlns:wne="http://schemas.microsoft.com/office/word/2006/wordml" xmlns:wps="http://schemas.microsoft.com/office/word/2010/wordprocessingShape" mc:Ignorable="w14 w15 w16se w16cid w16 w16cex wp14">
   <w:footnote w:type="separator" w:id="-1">
     <w:p>
       <w:pPr>
@@ -8316,7 +8572,7 @@
 </file>
 
 <file path=word/numbering.xml><?xml version="1.0" encoding="utf-8"?>
-<w:numbering xmlns:wpc="http://schemas.microsoft.com/office/word/2010/wordprocessingCanvas" xmlns:cx="http://schemas.microsoft.com/office/drawing/2014/chartex" xmlns:cx1="http://schemas.microsoft.com/office/drawing/2015/9/8/chartex" xmlns:cx2="http://schemas.microsoft.com/office/drawing/2015/10/21/chartex" xmlns:cx3="http://schemas.microsoft.com/office/drawing/2016/5/9/chartex" xmlns:cx4="http://schemas.microsoft.com/office/drawing/2016/5/10/chartex" xmlns:cx5="http://schemas.microsoft.com/office/drawing/2016/5/11/chartex" xmlns:cx6="http://schemas.microsoft.com/office/drawing/2016/5/12/chartex" xmlns:cx7="http://schemas.microsoft.com/office/drawing/2016/5/13/chartex" xmlns:cx8="http://schemas.microsoft.com/office/drawing/2016/5/14/chartex" xmlns:mc="http://schemas.openxmlformats.org/markup-compatibility/2006" xmlns:aink="http://schemas.microsoft.com/office/drawing/2016/ink" xmlns:am3d="http://schemas.microsoft.com/office/drawing/2017/model3d" xmlns:o="urn:schemas-microsoft-com:office:office" xmlns:r="http://schemas.openxmlformats.org/officeDocument/2006/relationships" xmlns:m="http://schemas.openxmlformats.org/officeDocument/2006/math" xmlns:v="urn:schemas-microsoft-com:vml" xmlns:wp14="http://schemas.microsoft.com/office/word/2010/wordprocessingDrawing" xmlns:wp="http://schemas.openxmlformats.org/drawingml/2006/wordprocessingDrawing" xmlns:w10="urn:schemas-microsoft-com:office:word" xmlns:w="http://schemas.openxmlformats.org/wordprocessingml/2006/main" xmlns:w14="http://schemas.microsoft.com/office/word/2010/wordml" xmlns:w15="http://schemas.microsoft.com/office/word/2012/wordml" xmlns:w16cid="http://schemas.microsoft.com/office/word/2016/wordml/cid" xmlns:w16se="http://schemas.microsoft.com/office/word/2015/wordml/symex" xmlns:wpg="http://schemas.microsoft.com/office/word/2010/wordprocessingGroup" xmlns:wpi="http://schemas.microsoft.com/office/word/2010/wordprocessingInk" xmlns:wne="http://schemas.microsoft.com/office/word/2006/wordml" xmlns:wps="http://schemas.microsoft.com/office/word/2010/wordprocessingShape" mc:Ignorable="w14 w15 w16se w16cid wp14">
+<w:numbering xmlns:wpc="http://schemas.microsoft.com/office/word/2010/wordprocessingCanvas" xmlns:cx="http://schemas.microsoft.com/office/drawing/2014/chartex" xmlns:cx1="http://schemas.microsoft.com/office/drawing/2015/9/8/chartex" xmlns:cx2="http://schemas.microsoft.com/office/drawing/2015/10/21/chartex" xmlns:cx3="http://schemas.microsoft.com/office/drawing/2016/5/9/chartex" xmlns:cx4="http://schemas.microsoft.com/office/drawing/2016/5/10/chartex" xmlns:cx5="http://schemas.microsoft.com/office/drawing/2016/5/11/chartex" xmlns:cx6="http://schemas.microsoft.com/office/drawing/2016/5/12/chartex" xmlns:cx7="http://schemas.microsoft.com/office/drawing/2016/5/13/chartex" xmlns:cx8="http://schemas.microsoft.com/office/drawing/2016/5/14/chartex" xmlns:mc="http://schemas.openxmlformats.org/markup-compatibility/2006" xmlns:aink="http://schemas.microsoft.com/office/drawing/2016/ink" xmlns:am3d="http://schemas.microsoft.com/office/drawing/2017/model3d" xmlns:o="urn:schemas-microsoft-com:office:office" xmlns:r="http://schemas.openxmlformats.org/officeDocument/2006/relationships" xmlns:m="http://schemas.openxmlformats.org/officeDocument/2006/math" xmlns:v="urn:schemas-microsoft-com:vml" xmlns:wp14="http://schemas.microsoft.com/office/word/2010/wordprocessingDrawing" xmlns:wp="http://schemas.openxmlformats.org/drawingml/2006/wordprocessingDrawing" xmlns:w10="urn:schemas-microsoft-com:office:word" xmlns:w="http://schemas.openxmlformats.org/wordprocessingml/2006/main" xmlns:w14="http://schemas.microsoft.com/office/word/2010/wordml" xmlns:w15="http://schemas.microsoft.com/office/word/2012/wordml" xmlns:w16cex="http://schemas.microsoft.com/office/word/2018/wordml/cex" xmlns:w16cid="http://schemas.microsoft.com/office/word/2016/wordml/cid" xmlns:w16="http://schemas.microsoft.com/office/word/2018/wordml" xmlns:w16se="http://schemas.microsoft.com/office/word/2015/wordml/symex" xmlns:wpg="http://schemas.microsoft.com/office/word/2010/wordprocessingGroup" xmlns:wpi="http://schemas.microsoft.com/office/word/2010/wordprocessingInk" xmlns:wne="http://schemas.microsoft.com/office/word/2006/wordml" xmlns:wps="http://schemas.microsoft.com/office/word/2010/wordprocessingShape" mc:Ignorable="w14 w15 w16se w16cid w16 w16cex wp14">
   <w:abstractNum w:abstractNumId="0" w15:restartNumberingAfterBreak="0">
     <w:nsid w:val="07FF02E1"/>
     <w:multiLevelType w:val="hybridMultilevel"/>
@@ -9595,6 +9851,119 @@
     </w:lvl>
   </w:abstractNum>
   <w:abstractNum w:abstractNumId="12" w15:restartNumberingAfterBreak="0">
+    <w:nsid w:val="689443D5"/>
+    <w:multiLevelType w:val="hybridMultilevel"/>
+    <w:tmpl w:val="EE6AEAFC"/>
+    <w:lvl w:ilvl="0" w:tplc="04080001">
+      <w:start w:val="1"/>
+      <w:numFmt w:val="bullet"/>
+      <w:lvlText w:val=""/>
+      <w:lvlJc w:val="left"/>
+      <w:pPr>
+        <w:ind w:left="720" w:hanging="360"/>
+      </w:pPr>
+      <w:rPr>
+        <w:rFonts w:ascii="Symbol" w:hAnsi="Symbol" w:hint="default"/>
+      </w:rPr>
+    </w:lvl>
+    <w:lvl w:ilvl="1" w:tplc="04080003" w:tentative="1">
+      <w:start w:val="1"/>
+      <w:numFmt w:val="bullet"/>
+      <w:lvlText w:val="o"/>
+      <w:lvlJc w:val="left"/>
+      <w:pPr>
+        <w:ind w:left="1440" w:hanging="360"/>
+      </w:pPr>
+      <w:rPr>
+        <w:rFonts w:ascii="Courier New" w:hAnsi="Courier New" w:cs="Courier New" w:hint="default"/>
+      </w:rPr>
+    </w:lvl>
+    <w:lvl w:ilvl="2" w:tplc="04080005" w:tentative="1">
+      <w:start w:val="1"/>
+      <w:numFmt w:val="bullet"/>
+      <w:lvlText w:val=""/>
+      <w:lvlJc w:val="left"/>
+      <w:pPr>
+        <w:ind w:left="2160" w:hanging="360"/>
+      </w:pPr>
+      <w:rPr>
+        <w:rFonts w:ascii="Wingdings" w:hAnsi="Wingdings" w:hint="default"/>
+      </w:rPr>
+    </w:lvl>
+    <w:lvl w:ilvl="3" w:tplc="04080001" w:tentative="1">
+      <w:start w:val="1"/>
+      <w:numFmt w:val="bullet"/>
+      <w:lvlText w:val=""/>
+      <w:lvlJc w:val="left"/>
+      <w:pPr>
+        <w:ind w:left="2880" w:hanging="360"/>
+      </w:pPr>
+      <w:rPr>
+        <w:rFonts w:ascii="Symbol" w:hAnsi="Symbol" w:hint="default"/>
+      </w:rPr>
+    </w:lvl>
+    <w:lvl w:ilvl="4" w:tplc="04080003" w:tentative="1">
+      <w:start w:val="1"/>
+      <w:numFmt w:val="bullet"/>
+      <w:lvlText w:val="o"/>
+      <w:lvlJc w:val="left"/>
+      <w:pPr>
+        <w:ind w:left="3600" w:hanging="360"/>
+      </w:pPr>
+      <w:rPr>
+        <w:rFonts w:ascii="Courier New" w:hAnsi="Courier New" w:cs="Courier New" w:hint="default"/>
+      </w:rPr>
+    </w:lvl>
+    <w:lvl w:ilvl="5" w:tplc="04080005" w:tentative="1">
+      <w:start w:val="1"/>
+      <w:numFmt w:val="bullet"/>
+      <w:lvlText w:val=""/>
+      <w:lvlJc w:val="left"/>
+      <w:pPr>
+        <w:ind w:left="4320" w:hanging="360"/>
+      </w:pPr>
+      <w:rPr>
+        <w:rFonts w:ascii="Wingdings" w:hAnsi="Wingdings" w:hint="default"/>
+      </w:rPr>
+    </w:lvl>
+    <w:lvl w:ilvl="6" w:tplc="04080001" w:tentative="1">
+      <w:start w:val="1"/>
+      <w:numFmt w:val="bullet"/>
+      <w:lvlText w:val=""/>
+      <w:lvlJc w:val="left"/>
+      <w:pPr>
+        <w:ind w:left="5040" w:hanging="360"/>
+      </w:pPr>
+      <w:rPr>
+        <w:rFonts w:ascii="Symbol" w:hAnsi="Symbol" w:hint="default"/>
+      </w:rPr>
+    </w:lvl>
+    <w:lvl w:ilvl="7" w:tplc="04080003" w:tentative="1">
+      <w:start w:val="1"/>
+      <w:numFmt w:val="bullet"/>
+      <w:lvlText w:val="o"/>
+      <w:lvlJc w:val="left"/>
+      <w:pPr>
+        <w:ind w:left="5760" w:hanging="360"/>
+      </w:pPr>
+      <w:rPr>
+        <w:rFonts w:ascii="Courier New" w:hAnsi="Courier New" w:cs="Courier New" w:hint="default"/>
+      </w:rPr>
+    </w:lvl>
+    <w:lvl w:ilvl="8" w:tplc="04080005" w:tentative="1">
+      <w:start w:val="1"/>
+      <w:numFmt w:val="bullet"/>
+      <w:lvlText w:val=""/>
+      <w:lvlJc w:val="left"/>
+      <w:pPr>
+        <w:ind w:left="6480" w:hanging="360"/>
+      </w:pPr>
+      <w:rPr>
+        <w:rFonts w:ascii="Wingdings" w:hAnsi="Wingdings" w:hint="default"/>
+      </w:rPr>
+    </w:lvl>
+  </w:abstractNum>
+  <w:abstractNum w:abstractNumId="13" w15:restartNumberingAfterBreak="0">
     <w:nsid w:val="6B7F45FE"/>
     <w:multiLevelType w:val="hybridMultilevel"/>
     <w:tmpl w:val="2592BA50"/>
@@ -9706,7 +10075,7 @@
       </w:rPr>
     </w:lvl>
   </w:abstractNum>
-  <w:abstractNum w:abstractNumId="13" w15:restartNumberingAfterBreak="0">
+  <w:abstractNum w:abstractNumId="14" w15:restartNumberingAfterBreak="0">
     <w:nsid w:val="733D3D9E"/>
     <w:multiLevelType w:val="multilevel"/>
     <w:tmpl w:val="0408001F"/>
@@ -9793,7 +10162,7 @@
     </w:lvl>
   </w:abstractNum>
   <w:num w:numId="1">
-    <w:abstractNumId w:val="12"/>
+    <w:abstractNumId w:val="13"/>
   </w:num>
   <w:num w:numId="2">
     <w:abstractNumId w:val="6"/>
@@ -9817,7 +10186,7 @@
     <w:abstractNumId w:val="0"/>
   </w:num>
   <w:num w:numId="9">
-    <w:abstractNumId w:val="13"/>
+    <w:abstractNumId w:val="14"/>
   </w:num>
   <w:num w:numId="10">
     <w:abstractNumId w:val="11"/>
@@ -9834,11 +10203,14 @@
   <w:num w:numId="14">
     <w:abstractNumId w:val="1"/>
   </w:num>
+  <w:num w:numId="15">
+    <w:abstractNumId w:val="12"/>
+  </w:num>
 </w:numbering>
 </file>
 
 <file path=word/styles.xml><?xml version="1.0" encoding="utf-8"?>
-<w:styles xmlns:mc="http://schemas.openxmlformats.org/markup-compatibility/2006" xmlns:r="http://schemas.openxmlformats.org/officeDocument/2006/relationships" xmlns:w="http://schemas.openxmlformats.org/wordprocessingml/2006/main" xmlns:w14="http://schemas.microsoft.com/office/word/2010/wordml" xmlns:w15="http://schemas.microsoft.com/office/word/2012/wordml" xmlns:w16cid="http://schemas.microsoft.com/office/word/2016/wordml/cid" xmlns:w16se="http://schemas.microsoft.com/office/word/2015/wordml/symex" mc:Ignorable="w14 w15 w16se w16cid">
+<w:styles xmlns:mc="http://schemas.openxmlformats.org/markup-compatibility/2006" xmlns:r="http://schemas.openxmlformats.org/officeDocument/2006/relationships" xmlns:w="http://schemas.openxmlformats.org/wordprocessingml/2006/main" xmlns:w14="http://schemas.microsoft.com/office/word/2010/wordml" xmlns:w15="http://schemas.microsoft.com/office/word/2012/wordml" xmlns:w16cex="http://schemas.microsoft.com/office/word/2018/wordml/cex" xmlns:w16cid="http://schemas.microsoft.com/office/word/2016/wordml/cid" xmlns:w16="http://schemas.microsoft.com/office/word/2018/wordml" xmlns:w16se="http://schemas.microsoft.com/office/word/2015/wordml/symex" mc:Ignorable="w14 w15 w16se w16cid w16 w16cex">
   <w:docDefaults>
     <w:rPrDefault>
       <w:rPr>
@@ -10240,6 +10612,7 @@
   <w:style w:type="character" w:default="1" w:styleId="a0">
     <w:name w:val="Default Paragraph Font"/>
     <w:uiPriority w:val="1"/>
+    <w:semiHidden/>
     <w:unhideWhenUsed/>
   </w:style>
   <w:style w:type="table" w:default="1" w:styleId="a1">

</xml_diff>

<commit_message>
omilounta upokeimena descritpion added
</commit_message>
<xml_diff>
--- a/3170033-3170114-3170172.docx
+++ b/3170033-3170114-3170172.docx
@@ -633,7 +633,7 @@
     <w:bookmarkEnd w:id="0"/>
     <w:p>
       <w:pPr>
-        <w:pStyle w:val="a4"/>
+        <w:pStyle w:val="Subtitle"/>
         <w:rPr>
           <w:rFonts w:cstheme="minorHAnsi"/>
           <w:b/>
@@ -678,7 +678,7 @@
     </w:p>
     <w:p>
       <w:pPr>
-        <w:pStyle w:val="a4"/>
+        <w:pStyle w:val="Subtitle"/>
         <w:rPr>
           <w:rFonts w:cstheme="minorHAnsi"/>
           <w:b/>
@@ -831,7 +831,7 @@
     </w:p>
     <w:p>
       <w:pPr>
-        <w:pStyle w:val="a5"/>
+        <w:pStyle w:val="Caption"/>
         <w:jc w:val="center"/>
         <w:rPr>
           <w:rFonts w:cstheme="minorHAnsi"/>
@@ -840,27 +840,14 @@
       <w:r>
         <w:t xml:space="preserve">Εικόνα </w:t>
       </w:r>
-      <w:r>
-        <w:fldChar w:fldCharType="begin"/>
-      </w:r>
-      <w:r>
-        <w:instrText xml:space="preserve"> SEQ Εικόνα \* ARABIC </w:instrText>
-      </w:r>
-      <w:r>
-        <w:fldChar w:fldCharType="separate"/>
-      </w:r>
-      <w:r>
-        <w:rPr>
-          <w:noProof/>
-        </w:rPr>
-        <w:t>1</w:t>
-      </w:r>
-      <w:r>
-        <w:rPr>
-          <w:noProof/>
-        </w:rPr>
-        <w:fldChar w:fldCharType="end"/>
-      </w:r>
+      <w:fldSimple w:instr=" SEQ Εικόνα \* ARABIC ">
+        <w:r>
+          <w:rPr>
+            <w:noProof/>
+          </w:rPr>
+          <w:t>1</w:t>
+        </w:r>
+      </w:fldSimple>
       <w:r>
         <w:t xml:space="preserve">: </w:t>
       </w:r>
@@ -890,7 +877,7 @@
     </w:p>
     <w:p>
       <w:pPr>
-        <w:pStyle w:val="a3"/>
+        <w:pStyle w:val="ListParagraph"/>
         <w:numPr>
           <w:ilvl w:val="0"/>
           <w:numId w:val="6"/>
@@ -934,7 +921,7 @@
     </w:p>
     <w:p>
       <w:pPr>
-        <w:pStyle w:val="a3"/>
+        <w:pStyle w:val="ListParagraph"/>
         <w:numPr>
           <w:ilvl w:val="0"/>
           <w:numId w:val="6"/>
@@ -952,7 +939,7 @@
     </w:p>
     <w:p>
       <w:pPr>
-        <w:pStyle w:val="a3"/>
+        <w:pStyle w:val="ListParagraph"/>
         <w:numPr>
           <w:ilvl w:val="0"/>
           <w:numId w:val="6"/>
@@ -1055,7 +1042,7 @@
     </w:p>
     <w:p>
       <w:pPr>
-        <w:pStyle w:val="a3"/>
+        <w:pStyle w:val="ListParagraph"/>
         <w:numPr>
           <w:ilvl w:val="0"/>
           <w:numId w:val="6"/>
@@ -1081,7 +1068,7 @@
     </w:p>
     <w:p>
       <w:pPr>
-        <w:pStyle w:val="a3"/>
+        <w:pStyle w:val="ListParagraph"/>
         <w:numPr>
           <w:ilvl w:val="0"/>
           <w:numId w:val="6"/>
@@ -1145,7 +1132,7 @@
     </w:p>
     <w:p>
       <w:pPr>
-        <w:pStyle w:val="a3"/>
+        <w:pStyle w:val="ListParagraph"/>
         <w:numPr>
           <w:ilvl w:val="0"/>
           <w:numId w:val="6"/>
@@ -1163,7 +1150,7 @@
     </w:p>
     <w:p>
       <w:pPr>
-        <w:pStyle w:val="a3"/>
+        <w:pStyle w:val="ListParagraph"/>
         <w:numPr>
           <w:ilvl w:val="0"/>
           <w:numId w:val="6"/>
@@ -1188,7 +1175,7 @@
     </w:p>
     <w:p>
       <w:pPr>
-        <w:pStyle w:val="a3"/>
+        <w:pStyle w:val="ListParagraph"/>
         <w:numPr>
           <w:ilvl w:val="0"/>
           <w:numId w:val="6"/>
@@ -1625,7 +1612,7 @@
       <w:hyperlink r:id="rId10" w:history="1">
         <w:r>
           <w:rPr>
-            <w:rStyle w:val="-"/>
+            <w:rStyle w:val="Hyperlink"/>
             <w:rFonts w:cstheme="minorHAnsi"/>
           </w:rPr>
           <w:t>https://forms.gle/TNBsRBTmqPkJvnmH9</w:t>
@@ -1809,7 +1796,7 @@
     </w:p>
     <w:p>
       <w:pPr>
-        <w:pStyle w:val="a5"/>
+        <w:pStyle w:val="Caption"/>
         <w:jc w:val="center"/>
         <w:rPr>
           <w:rFonts w:ascii="Times New Roman" w:eastAsia="Times New Roman" w:hAnsi="Times New Roman" w:cs="Times New Roman"/>
@@ -1821,27 +1808,14 @@
       <w:r>
         <w:t xml:space="preserve">Εικόνα </w:t>
       </w:r>
-      <w:r>
-        <w:fldChar w:fldCharType="begin"/>
-      </w:r>
-      <w:r>
-        <w:instrText xml:space="preserve"> SEQ Εικόνα \* ARABIC </w:instrText>
-      </w:r>
-      <w:r>
-        <w:fldChar w:fldCharType="separate"/>
-      </w:r>
-      <w:r>
-        <w:rPr>
-          <w:noProof/>
-        </w:rPr>
-        <w:t>2</w:t>
-      </w:r>
-      <w:r>
-        <w:rPr>
-          <w:noProof/>
-        </w:rPr>
-        <w:fldChar w:fldCharType="end"/>
-      </w:r>
+      <w:fldSimple w:instr=" SEQ Εικόνα \* ARABIC ">
+        <w:r>
+          <w:rPr>
+            <w:noProof/>
+          </w:rPr>
+          <w:t>2</w:t>
+        </w:r>
+      </w:fldSimple>
       <w:r>
         <w:t>: Φύλλο συμμετεχόντων</w:t>
       </w:r>
@@ -1909,7 +1883,7 @@
     </w:p>
     <w:p>
       <w:pPr>
-        <w:pStyle w:val="a5"/>
+        <w:pStyle w:val="Caption"/>
         <w:jc w:val="center"/>
         <w:rPr>
           <w:rFonts w:cstheme="minorHAnsi"/>
@@ -1918,27 +1892,14 @@
       <w:r>
         <w:t xml:space="preserve">Εικόνα </w:t>
       </w:r>
-      <w:r>
-        <w:fldChar w:fldCharType="begin"/>
-      </w:r>
-      <w:r>
-        <w:instrText xml:space="preserve"> SEQ Εικόνα \* ARABIC </w:instrText>
-      </w:r>
-      <w:r>
-        <w:fldChar w:fldCharType="separate"/>
-      </w:r>
-      <w:r>
-        <w:rPr>
-          <w:noProof/>
-        </w:rPr>
-        <w:t>3</w:t>
-      </w:r>
-      <w:r>
-        <w:rPr>
-          <w:noProof/>
-        </w:rPr>
-        <w:fldChar w:fldCharType="end"/>
-      </w:r>
+      <w:fldSimple w:instr=" SEQ Εικόνα \* ARABIC ">
+        <w:r>
+          <w:rPr>
+            <w:noProof/>
+          </w:rPr>
+          <w:t>3</w:t>
+        </w:r>
+      </w:fldSimple>
       <w:r>
         <w:t>: Ηλικία των συμμετεχόντων</w:t>
       </w:r>
@@ -2005,33 +1966,20 @@
     </w:p>
     <w:p>
       <w:pPr>
-        <w:pStyle w:val="a5"/>
+        <w:pStyle w:val="Caption"/>
         <w:jc w:val="center"/>
       </w:pPr>
       <w:r>
         <w:t xml:space="preserve">Εικόνα </w:t>
       </w:r>
-      <w:r>
-        <w:fldChar w:fldCharType="begin"/>
-      </w:r>
-      <w:r>
-        <w:instrText xml:space="preserve"> SEQ Εικόνα \* ARABIC </w:instrText>
-      </w:r>
-      <w:r>
-        <w:fldChar w:fldCharType="separate"/>
-      </w:r>
-      <w:r>
-        <w:rPr>
-          <w:noProof/>
-        </w:rPr>
-        <w:t>4</w:t>
-      </w:r>
-      <w:r>
-        <w:rPr>
-          <w:noProof/>
-        </w:rPr>
-        <w:fldChar w:fldCharType="end"/>
-      </w:r>
+      <w:fldSimple w:instr=" SEQ Εικόνα \* ARABIC ">
+        <w:r>
+          <w:rPr>
+            <w:noProof/>
+          </w:rPr>
+          <w:t>4</w:t>
+        </w:r>
+      </w:fldSimple>
       <w:r>
         <w:t>: Εξοικείωση των συμμετεχόντων με την τεχνολογία γενικότερα</w:t>
       </w:r>
@@ -2104,7 +2052,7 @@
     </w:p>
     <w:p>
       <w:pPr>
-        <w:pStyle w:val="a5"/>
+        <w:pStyle w:val="Caption"/>
         <w:jc w:val="center"/>
         <w:rPr>
           <w:rFonts w:ascii="Times New Roman" w:eastAsia="Times New Roman" w:hAnsi="Times New Roman" w:cs="Times New Roman"/>
@@ -2116,27 +2064,14 @@
       <w:r>
         <w:t xml:space="preserve">Εικόνα </w:t>
       </w:r>
-      <w:r>
-        <w:fldChar w:fldCharType="begin"/>
-      </w:r>
-      <w:r>
-        <w:instrText xml:space="preserve"> SEQ Εικόνα \* ARABIC </w:instrText>
-      </w:r>
-      <w:r>
-        <w:fldChar w:fldCharType="separate"/>
-      </w:r>
-      <w:r>
-        <w:rPr>
-          <w:noProof/>
-        </w:rPr>
-        <w:t>5</w:t>
-      </w:r>
-      <w:r>
-        <w:rPr>
-          <w:noProof/>
-        </w:rPr>
-        <w:fldChar w:fldCharType="end"/>
-      </w:r>
+      <w:fldSimple w:instr=" SEQ Εικόνα \* ARABIC ">
+        <w:r>
+          <w:rPr>
+            <w:noProof/>
+          </w:rPr>
+          <w:t>5</w:t>
+        </w:r>
+      </w:fldSimple>
       <w:r>
         <w:t>: Συχνότητα χρήσης του κλιματιστικού</w:t>
       </w:r>
@@ -2384,7 +2319,7 @@
     </w:p>
     <w:p>
       <w:pPr>
-        <w:pStyle w:val="a5"/>
+        <w:pStyle w:val="Caption"/>
         <w:jc w:val="center"/>
         <w:rPr>
           <w:rFonts w:ascii="Times New Roman" w:eastAsia="Times New Roman" w:hAnsi="Times New Roman" w:cs="Times New Roman"/>
@@ -2396,27 +2331,14 @@
       <w:r>
         <w:t xml:space="preserve">Εικόνα </w:t>
       </w:r>
-      <w:r>
-        <w:fldChar w:fldCharType="begin"/>
-      </w:r>
-      <w:r>
-        <w:instrText xml:space="preserve"> SEQ Εικόνα \* ARABIC </w:instrText>
-      </w:r>
-      <w:r>
-        <w:fldChar w:fldCharType="separate"/>
-      </w:r>
-      <w:r>
-        <w:rPr>
-          <w:noProof/>
-        </w:rPr>
-        <w:t>6</w:t>
-      </w:r>
-      <w:r>
-        <w:rPr>
-          <w:noProof/>
-        </w:rPr>
-        <w:fldChar w:fldCharType="end"/>
-      </w:r>
+      <w:fldSimple w:instr=" SEQ Εικόνα \* ARABIC ">
+        <w:r>
+          <w:rPr>
+            <w:noProof/>
+          </w:rPr>
+          <w:t>6</w:t>
+        </w:r>
+      </w:fldSimple>
       <w:r>
         <w:t xml:space="preserve">: Αξιολόγηση εμφάνισης τηλεχειριστηρίου </w:t>
       </w:r>
@@ -2540,33 +2462,20 @@
     </w:p>
     <w:p>
       <w:pPr>
-        <w:pStyle w:val="a5"/>
+        <w:pStyle w:val="Caption"/>
         <w:jc w:val="center"/>
       </w:pPr>
       <w:r>
         <w:t xml:space="preserve">Εικόνα </w:t>
       </w:r>
-      <w:r>
-        <w:fldChar w:fldCharType="begin"/>
-      </w:r>
-      <w:r>
-        <w:instrText xml:space="preserve"> SEQ Εικόνα \* ARABIC </w:instrText>
-      </w:r>
-      <w:r>
-        <w:fldChar w:fldCharType="separate"/>
-      </w:r>
-      <w:r>
-        <w:rPr>
-          <w:noProof/>
-        </w:rPr>
-        <w:t>7</w:t>
-      </w:r>
-      <w:r>
-        <w:rPr>
-          <w:noProof/>
-        </w:rPr>
-        <w:fldChar w:fldCharType="end"/>
-      </w:r>
+      <w:fldSimple w:instr=" SEQ Εικόνα \* ARABIC ">
+        <w:r>
+          <w:rPr>
+            <w:noProof/>
+          </w:rPr>
+          <w:t>7</w:t>
+        </w:r>
+      </w:fldSimple>
       <w:r>
         <w:t xml:space="preserve">: Αξιολόγηση ευχρηστίας τηλεχειριστηρίου </w:t>
       </w:r>
@@ -2649,34 +2558,21 @@
     </w:p>
     <w:p>
       <w:pPr>
-        <w:pStyle w:val="a5"/>
+        <w:pStyle w:val="Caption"/>
         <w:jc w:val="center"/>
       </w:pPr>
       <w:bookmarkStart w:id="1" w:name="_Hlk61629502"/>
       <w:r>
         <w:t xml:space="preserve">Εικόνα </w:t>
       </w:r>
-      <w:r>
-        <w:fldChar w:fldCharType="begin"/>
-      </w:r>
-      <w:r>
-        <w:instrText xml:space="preserve"> SEQ Εικόνα \* ARABIC </w:instrText>
-      </w:r>
-      <w:r>
-        <w:fldChar w:fldCharType="separate"/>
-      </w:r>
-      <w:r>
-        <w:rPr>
-          <w:noProof/>
-        </w:rPr>
-        <w:t>8</w:t>
-      </w:r>
-      <w:r>
-        <w:rPr>
-          <w:noProof/>
-        </w:rPr>
-        <w:fldChar w:fldCharType="end"/>
-      </w:r>
+      <w:fldSimple w:instr=" SEQ Εικόνα \* ARABIC ">
+        <w:r>
+          <w:rPr>
+            <w:noProof/>
+          </w:rPr>
+          <w:t>8</w:t>
+        </w:r>
+      </w:fldSimple>
       <w:r>
         <w:t xml:space="preserve">: Αξιολόγηση κουμπιών τηλεχειριστηρίου </w:t>
       </w:r>
@@ -2758,7 +2654,7 @@
     </w:p>
     <w:p>
       <w:pPr>
-        <w:pStyle w:val="a5"/>
+        <w:pStyle w:val="Caption"/>
         <w:jc w:val="center"/>
         <w:rPr>
           <w:rFonts w:ascii="Times New Roman" w:eastAsia="Times New Roman" w:hAnsi="Times New Roman" w:cs="Times New Roman"/>
@@ -2770,27 +2666,14 @@
       <w:r>
         <w:t xml:space="preserve">Εικόνα </w:t>
       </w:r>
-      <w:r>
-        <w:fldChar w:fldCharType="begin"/>
-      </w:r>
-      <w:r>
-        <w:instrText xml:space="preserve"> SEQ Εικόνα \* ARABIC </w:instrText>
-      </w:r>
-      <w:r>
-        <w:fldChar w:fldCharType="separate"/>
-      </w:r>
-      <w:r>
-        <w:rPr>
-          <w:noProof/>
-        </w:rPr>
-        <w:t>9</w:t>
-      </w:r>
-      <w:r>
-        <w:rPr>
-          <w:noProof/>
-        </w:rPr>
-        <w:fldChar w:fldCharType="end"/>
-      </w:r>
+      <w:fldSimple w:instr=" SEQ Εικόνα \* ARABIC ">
+        <w:r>
+          <w:rPr>
+            <w:noProof/>
+          </w:rPr>
+          <w:t>9</w:t>
+        </w:r>
+      </w:fldSimple>
       <w:r>
         <w:t xml:space="preserve">: Αξιολόγηση διάφορων χαρακτηριστικών του τηλεχειριστηρίου </w:t>
       </w:r>
@@ -2869,33 +2752,20 @@
     </w:p>
     <w:p>
       <w:pPr>
-        <w:pStyle w:val="a5"/>
+        <w:pStyle w:val="Caption"/>
         <w:jc w:val="center"/>
       </w:pPr>
       <w:r>
         <w:t xml:space="preserve">Εικόνα </w:t>
       </w:r>
-      <w:r>
-        <w:fldChar w:fldCharType="begin"/>
-      </w:r>
-      <w:r>
-        <w:instrText xml:space="preserve"> SEQ Εικόνα \* ARABIC </w:instrText>
-      </w:r>
-      <w:r>
-        <w:fldChar w:fldCharType="separate"/>
-      </w:r>
-      <w:r>
-        <w:rPr>
-          <w:noProof/>
-        </w:rPr>
-        <w:t>10</w:t>
-      </w:r>
-      <w:r>
-        <w:rPr>
-          <w:noProof/>
-        </w:rPr>
-        <w:fldChar w:fldCharType="end"/>
-      </w:r>
+      <w:fldSimple w:instr=" SEQ Εικόνα \* ARABIC ">
+        <w:r>
+          <w:rPr>
+            <w:noProof/>
+          </w:rPr>
+          <w:t>10</w:t>
+        </w:r>
+      </w:fldSimple>
       <w:r>
         <w:t>: Λειτουργίες του κλιματιστικού που χρησιμοποιούν συχνότερα οι συμμετέχοντες</w:t>
       </w:r>
@@ -2905,7 +2775,7 @@
     </w:p>
     <w:p>
       <w:pPr>
-        <w:pStyle w:val="a5"/>
+        <w:pStyle w:val="Caption"/>
         <w:jc w:val="center"/>
       </w:pPr>
       <w:r>
@@ -2948,7 +2818,7 @@
     </w:p>
     <w:p>
       <w:pPr>
-        <w:pStyle w:val="a3"/>
+        <w:pStyle w:val="ListParagraph"/>
         <w:numPr>
           <w:ilvl w:val="0"/>
           <w:numId w:val="5"/>
@@ -2984,7 +2854,7 @@
     </w:p>
     <w:p>
       <w:pPr>
-        <w:pStyle w:val="a3"/>
+        <w:pStyle w:val="ListParagraph"/>
         <w:numPr>
           <w:ilvl w:val="0"/>
           <w:numId w:val="5"/>
@@ -3009,7 +2879,7 @@
     </w:p>
     <w:p>
       <w:pPr>
-        <w:pStyle w:val="a3"/>
+        <w:pStyle w:val="ListParagraph"/>
         <w:numPr>
           <w:ilvl w:val="0"/>
           <w:numId w:val="5"/>
@@ -3034,7 +2904,7 @@
     </w:p>
     <w:p>
       <w:pPr>
-        <w:pStyle w:val="a3"/>
+        <w:pStyle w:val="ListParagraph"/>
         <w:numPr>
           <w:ilvl w:val="0"/>
           <w:numId w:val="5"/>
@@ -3065,7 +2935,7 @@
     </w:p>
     <w:p>
       <w:pPr>
-        <w:pStyle w:val="a3"/>
+        <w:pStyle w:val="ListParagraph"/>
         <w:numPr>
           <w:ilvl w:val="0"/>
           <w:numId w:val="5"/>
@@ -3084,7 +2954,7 @@
     </w:p>
     <w:p>
       <w:pPr>
-        <w:pStyle w:val="a3"/>
+        <w:pStyle w:val="ListParagraph"/>
         <w:numPr>
           <w:ilvl w:val="0"/>
           <w:numId w:val="5"/>
@@ -3167,7 +3037,7 @@
     </w:p>
     <w:p>
       <w:pPr>
-        <w:pStyle w:val="a3"/>
+        <w:pStyle w:val="ListParagraph"/>
         <w:numPr>
           <w:ilvl w:val="0"/>
           <w:numId w:val="8"/>
@@ -3185,7 +3055,7 @@
     </w:p>
     <w:p>
       <w:pPr>
-        <w:pStyle w:val="a3"/>
+        <w:pStyle w:val="ListParagraph"/>
         <w:numPr>
           <w:ilvl w:val="0"/>
           <w:numId w:val="8"/>
@@ -3203,7 +3073,7 @@
     </w:p>
     <w:p>
       <w:pPr>
-        <w:pStyle w:val="a3"/>
+        <w:pStyle w:val="ListParagraph"/>
         <w:numPr>
           <w:ilvl w:val="0"/>
           <w:numId w:val="8"/>
@@ -3233,7 +3103,7 @@
     </w:p>
     <w:p>
       <w:pPr>
-        <w:pStyle w:val="a3"/>
+        <w:pStyle w:val="ListParagraph"/>
         <w:numPr>
           <w:ilvl w:val="0"/>
           <w:numId w:val="8"/>
@@ -3400,7 +3270,7 @@
       <w:hyperlink r:id="rId20" w:history="1">
         <w:r>
           <w:rPr>
-            <w:rStyle w:val="-"/>
+            <w:rStyle w:val="Hyperlink"/>
             <w:rFonts w:cstheme="minorHAnsi"/>
           </w:rPr>
           <w:t>https://www.figma.com/proto/ZchOQ7rtJWFbTFjBjDcrYi/project?node-id=5%3A12&amp;viewport=250%2C304%2C0.39107275009155273&amp;scaling=scale-down</w:t>
@@ -3410,7 +3280,7 @@
     <w:p>
       <w:pPr>
         <w:rPr>
-          <w:rStyle w:val="-"/>
+          <w:rStyle w:val="Hyperlink"/>
           <w:rFonts w:cstheme="minorHAnsi"/>
         </w:rPr>
       </w:pPr>
@@ -3429,7 +3299,7 @@
       <w:hyperlink r:id="rId21" w:history="1">
         <w:r>
           <w:rPr>
-            <w:rStyle w:val="-"/>
+            <w:rStyle w:val="Hyperlink"/>
             <w:rFonts w:cstheme="minorHAnsi"/>
           </w:rPr>
           <w:t>https://www.figma.com/proto/LcowMzGwNTyZGRCOpXYxla/prototype-1?node-id=1%3A2&amp;scaling=scale-down</w:t>
@@ -3708,7 +3578,7 @@
       <w:hyperlink r:id="rId26" w:history="1">
         <w:r>
           <w:rPr>
-            <w:rStyle w:val="-"/>
+            <w:rStyle w:val="Hyperlink"/>
             <w:rFonts w:cstheme="minorHAnsi"/>
           </w:rPr>
           <w:t>https://www.figma.com/proto/7uW4z9iH8d9pOafOkysB27/Untitled?node-id=1%3A2&amp;scaling=scale-down</w:t>
@@ -4009,7 +3879,7 @@
       <w:hyperlink r:id="rId31" w:history="1">
         <w:r>
           <w:rPr>
-            <w:rStyle w:val="-"/>
+            <w:rStyle w:val="Hyperlink"/>
             <w:rFonts w:cstheme="minorHAnsi"/>
           </w:rPr>
           <w:t>https://forms.gle/CwkZgtddDd7tQkx86</w:t>
@@ -4183,33 +4053,20 @@
     </w:p>
     <w:p>
       <w:pPr>
-        <w:pStyle w:val="a5"/>
+        <w:pStyle w:val="Caption"/>
         <w:jc w:val="center"/>
       </w:pPr>
       <w:r>
         <w:t xml:space="preserve">Εικόνα </w:t>
       </w:r>
-      <w:r>
-        <w:fldChar w:fldCharType="begin"/>
-      </w:r>
-      <w:r>
-        <w:instrText xml:space="preserve"> SEQ Εικόνα \* ARABIC </w:instrText>
-      </w:r>
-      <w:r>
-        <w:fldChar w:fldCharType="separate"/>
-      </w:r>
-      <w:r>
-        <w:rPr>
-          <w:noProof/>
-        </w:rPr>
-        <w:t>11</w:t>
-      </w:r>
-      <w:r>
-        <w:rPr>
-          <w:noProof/>
-        </w:rPr>
-        <w:fldChar w:fldCharType="end"/>
-      </w:r>
+      <w:fldSimple w:instr=" SEQ Εικόνα \* ARABIC ">
+        <w:r>
+          <w:rPr>
+            <w:noProof/>
+          </w:rPr>
+          <w:t>11</w:t>
+        </w:r>
+      </w:fldSimple>
       <w:r>
         <w:t>: Αξιολόγηση αισθητικής της αρχικής οθόνης του 1ου πρωτοτύπου</w:t>
       </w:r>
@@ -4280,33 +4137,20 @@
     </w:p>
     <w:p>
       <w:pPr>
-        <w:pStyle w:val="a5"/>
+        <w:pStyle w:val="Caption"/>
         <w:jc w:val="center"/>
       </w:pPr>
       <w:r>
         <w:t xml:space="preserve">Εικόνα </w:t>
       </w:r>
-      <w:r>
-        <w:fldChar w:fldCharType="begin"/>
-      </w:r>
-      <w:r>
-        <w:instrText xml:space="preserve"> SEQ Εικόνα \* ARABIC </w:instrText>
-      </w:r>
-      <w:r>
-        <w:fldChar w:fldCharType="separate"/>
-      </w:r>
-      <w:r>
-        <w:rPr>
-          <w:noProof/>
-        </w:rPr>
-        <w:t>12</w:t>
-      </w:r>
-      <w:r>
-        <w:rPr>
-          <w:noProof/>
-        </w:rPr>
-        <w:fldChar w:fldCharType="end"/>
-      </w:r>
+      <w:fldSimple w:instr=" SEQ Εικόνα \* ARABIC ">
+        <w:r>
+          <w:rPr>
+            <w:noProof/>
+          </w:rPr>
+          <w:t>12</w:t>
+        </w:r>
+      </w:fldSimple>
       <w:r>
         <w:t>: Αξιολόγηση κουμπιών 1ου πρωτοτύπου</w:t>
       </w:r>
@@ -4373,33 +4217,20 @@
     </w:p>
     <w:p>
       <w:pPr>
-        <w:pStyle w:val="a5"/>
+        <w:pStyle w:val="Caption"/>
         <w:jc w:val="center"/>
       </w:pPr>
       <w:r>
         <w:t xml:space="preserve">Εικόνα </w:t>
       </w:r>
-      <w:r>
-        <w:fldChar w:fldCharType="begin"/>
-      </w:r>
-      <w:r>
-        <w:instrText xml:space="preserve"> SEQ Εικόνα \* ARABIC </w:instrText>
-      </w:r>
-      <w:r>
-        <w:fldChar w:fldCharType="separate"/>
-      </w:r>
-      <w:r>
-        <w:rPr>
-          <w:noProof/>
-        </w:rPr>
-        <w:t>13</w:t>
-      </w:r>
-      <w:r>
-        <w:rPr>
-          <w:noProof/>
-        </w:rPr>
-        <w:fldChar w:fldCharType="end"/>
-      </w:r>
+      <w:fldSimple w:instr=" SEQ Εικόνα \* ARABIC ">
+        <w:r>
+          <w:rPr>
+            <w:noProof/>
+          </w:rPr>
+          <w:t>13</w:t>
+        </w:r>
+      </w:fldSimple>
       <w:r>
         <w:t>: Αξιολόγηση εικονιδίων 1ου πρωτοτύπου</w:t>
       </w:r>
@@ -4469,33 +4300,20 @@
     </w:p>
     <w:p>
       <w:pPr>
-        <w:pStyle w:val="a5"/>
+        <w:pStyle w:val="Caption"/>
         <w:jc w:val="center"/>
       </w:pPr>
       <w:r>
         <w:t xml:space="preserve">Εικόνα </w:t>
       </w:r>
-      <w:r>
-        <w:fldChar w:fldCharType="begin"/>
-      </w:r>
-      <w:r>
-        <w:instrText xml:space="preserve"> SEQ Εικόνα \* ARABIC </w:instrText>
-      </w:r>
-      <w:r>
-        <w:fldChar w:fldCharType="separate"/>
-      </w:r>
-      <w:r>
-        <w:rPr>
-          <w:noProof/>
-        </w:rPr>
-        <w:t>14</w:t>
-      </w:r>
-      <w:r>
-        <w:rPr>
-          <w:noProof/>
-        </w:rPr>
-        <w:fldChar w:fldCharType="end"/>
-      </w:r>
+      <w:fldSimple w:instr=" SEQ Εικόνα \* ARABIC ">
+        <w:r>
+          <w:rPr>
+            <w:noProof/>
+          </w:rPr>
+          <w:t>14</w:t>
+        </w:r>
+      </w:fldSimple>
       <w:r>
         <w:t>: Αξιολόγηση παρουσίασης των λειτουργιών του 1ου πρωτοτύπου</w:t>
       </w:r>
@@ -4563,33 +4381,20 @@
     </w:p>
     <w:p>
       <w:pPr>
-        <w:pStyle w:val="a5"/>
+        <w:pStyle w:val="Caption"/>
         <w:jc w:val="center"/>
       </w:pPr>
       <w:r>
         <w:t xml:space="preserve">Εικόνα </w:t>
       </w:r>
-      <w:r>
-        <w:fldChar w:fldCharType="begin"/>
-      </w:r>
-      <w:r>
-        <w:instrText xml:space="preserve"> SEQ Εικόνα \* ARABIC </w:instrText>
-      </w:r>
-      <w:r>
-        <w:fldChar w:fldCharType="separate"/>
-      </w:r>
-      <w:r>
-        <w:rPr>
-          <w:noProof/>
-        </w:rPr>
-        <w:t>15</w:t>
-      </w:r>
-      <w:r>
-        <w:rPr>
-          <w:noProof/>
-        </w:rPr>
-        <w:fldChar w:fldCharType="end"/>
-      </w:r>
+      <w:fldSimple w:instr=" SEQ Εικόνα \* ARABIC ">
+        <w:r>
+          <w:rPr>
+            <w:noProof/>
+          </w:rPr>
+          <w:t>15</w:t>
+        </w:r>
+      </w:fldSimple>
       <w:r>
         <w:t>: Συνολική αξιολόγηση του 1ου πρωτοτύπου</w:t>
       </w:r>
@@ -4700,33 +4505,20 @@
     </w:p>
     <w:p>
       <w:pPr>
-        <w:pStyle w:val="a5"/>
+        <w:pStyle w:val="Caption"/>
         <w:jc w:val="center"/>
       </w:pPr>
       <w:r>
         <w:t xml:space="preserve">Εικόνα </w:t>
       </w:r>
-      <w:r>
-        <w:fldChar w:fldCharType="begin"/>
-      </w:r>
-      <w:r>
-        <w:instrText xml:space="preserve"> SEQ Εικόνα \* ARABIC </w:instrText>
-      </w:r>
-      <w:r>
-        <w:fldChar w:fldCharType="separate"/>
-      </w:r>
-      <w:r>
-        <w:rPr>
-          <w:noProof/>
-        </w:rPr>
-        <w:t>16</w:t>
-      </w:r>
-      <w:r>
-        <w:rPr>
-          <w:noProof/>
-        </w:rPr>
-        <w:fldChar w:fldCharType="end"/>
-      </w:r>
+      <w:fldSimple w:instr=" SEQ Εικόνα \* ARABIC ">
+        <w:r>
+          <w:rPr>
+            <w:noProof/>
+          </w:rPr>
+          <w:t>16</w:t>
+        </w:r>
+      </w:fldSimple>
       <w:r>
         <w:t xml:space="preserve">: </w:t>
       </w:r>
@@ -4809,33 +4601,20 @@
     </w:p>
     <w:p>
       <w:pPr>
-        <w:pStyle w:val="a5"/>
+        <w:pStyle w:val="Caption"/>
         <w:jc w:val="center"/>
       </w:pPr>
       <w:r>
         <w:t xml:space="preserve">Εικόνα </w:t>
       </w:r>
-      <w:r>
-        <w:fldChar w:fldCharType="begin"/>
-      </w:r>
-      <w:r>
-        <w:instrText xml:space="preserve"> SEQ Εικόνα \* ARABIC </w:instrText>
-      </w:r>
-      <w:r>
-        <w:fldChar w:fldCharType="separate"/>
-      </w:r>
-      <w:r>
-        <w:rPr>
-          <w:noProof/>
-        </w:rPr>
-        <w:t>17</w:t>
-      </w:r>
-      <w:r>
-        <w:rPr>
-          <w:noProof/>
-        </w:rPr>
-        <w:fldChar w:fldCharType="end"/>
-      </w:r>
+      <w:fldSimple w:instr=" SEQ Εικόνα \* ARABIC ">
+        <w:r>
+          <w:rPr>
+            <w:noProof/>
+          </w:rPr>
+          <w:t>17</w:t>
+        </w:r>
+      </w:fldSimple>
       <w:r>
         <w:t>:</w:t>
       </w:r>
@@ -4912,33 +4691,20 @@
     </w:p>
     <w:p>
       <w:pPr>
-        <w:pStyle w:val="a5"/>
+        <w:pStyle w:val="Caption"/>
         <w:jc w:val="center"/>
       </w:pPr>
       <w:r>
         <w:t xml:space="preserve">Εικόνα </w:t>
       </w:r>
-      <w:r>
-        <w:fldChar w:fldCharType="begin"/>
-      </w:r>
-      <w:r>
-        <w:instrText xml:space="preserve"> SEQ Εικόνα \* ARABIC </w:instrText>
-      </w:r>
-      <w:r>
-        <w:fldChar w:fldCharType="separate"/>
-      </w:r>
-      <w:r>
-        <w:rPr>
-          <w:noProof/>
-        </w:rPr>
-        <w:t>18</w:t>
-      </w:r>
-      <w:r>
-        <w:rPr>
-          <w:noProof/>
-        </w:rPr>
-        <w:fldChar w:fldCharType="end"/>
-      </w:r>
+      <w:fldSimple w:instr=" SEQ Εικόνα \* ARABIC ">
+        <w:r>
+          <w:rPr>
+            <w:noProof/>
+          </w:rPr>
+          <w:t>18</w:t>
+        </w:r>
+      </w:fldSimple>
       <w:r>
         <w:t xml:space="preserve">: </w:t>
       </w:r>
@@ -5020,33 +4786,20 @@
     </w:p>
     <w:p>
       <w:pPr>
-        <w:pStyle w:val="a5"/>
+        <w:pStyle w:val="Caption"/>
         <w:jc w:val="center"/>
       </w:pPr>
       <w:r>
         <w:t xml:space="preserve">Εικόνα </w:t>
       </w:r>
-      <w:r>
-        <w:fldChar w:fldCharType="begin"/>
-      </w:r>
-      <w:r>
-        <w:instrText xml:space="preserve"> SEQ Εικόνα \* ARABIC </w:instrText>
-      </w:r>
-      <w:r>
-        <w:fldChar w:fldCharType="separate"/>
-      </w:r>
-      <w:r>
-        <w:rPr>
-          <w:noProof/>
-        </w:rPr>
-        <w:t>19</w:t>
-      </w:r>
-      <w:r>
-        <w:rPr>
-          <w:noProof/>
-        </w:rPr>
-        <w:fldChar w:fldCharType="end"/>
-      </w:r>
+      <w:fldSimple w:instr=" SEQ Εικόνα \* ARABIC ">
+        <w:r>
+          <w:rPr>
+            <w:noProof/>
+          </w:rPr>
+          <w:t>19</w:t>
+        </w:r>
+      </w:fldSimple>
       <w:r>
         <w:t xml:space="preserve">: </w:t>
       </w:r>
@@ -5122,33 +4875,20 @@
     </w:p>
     <w:p>
       <w:pPr>
-        <w:pStyle w:val="a5"/>
+        <w:pStyle w:val="Caption"/>
         <w:jc w:val="center"/>
       </w:pPr>
       <w:r>
         <w:t xml:space="preserve">Εικόνα </w:t>
       </w:r>
-      <w:r>
-        <w:fldChar w:fldCharType="begin"/>
-      </w:r>
-      <w:r>
-        <w:instrText xml:space="preserve"> SEQ Εικόνα \* ARABIC </w:instrText>
-      </w:r>
-      <w:r>
-        <w:fldChar w:fldCharType="separate"/>
-      </w:r>
-      <w:r>
-        <w:rPr>
-          <w:noProof/>
-        </w:rPr>
-        <w:t>20</w:t>
-      </w:r>
-      <w:r>
-        <w:rPr>
-          <w:noProof/>
-        </w:rPr>
-        <w:fldChar w:fldCharType="end"/>
-      </w:r>
+      <w:fldSimple w:instr=" SEQ Εικόνα \* ARABIC ">
+        <w:r>
+          <w:rPr>
+            <w:noProof/>
+          </w:rPr>
+          <w:t>20</w:t>
+        </w:r>
+      </w:fldSimple>
       <w:r>
         <w:t xml:space="preserve">: </w:t>
       </w:r>
@@ -5279,33 +5019,20 @@
     </w:p>
     <w:p>
       <w:pPr>
-        <w:pStyle w:val="a5"/>
+        <w:pStyle w:val="Caption"/>
         <w:jc w:val="center"/>
       </w:pPr>
       <w:r>
         <w:t xml:space="preserve">Εικόνα </w:t>
       </w:r>
-      <w:r>
-        <w:fldChar w:fldCharType="begin"/>
-      </w:r>
-      <w:r>
-        <w:instrText xml:space="preserve"> SEQ Εικόνα \* ARABIC </w:instrText>
-      </w:r>
-      <w:r>
-        <w:fldChar w:fldCharType="separate"/>
-      </w:r>
-      <w:r>
-        <w:rPr>
-          <w:noProof/>
-        </w:rPr>
-        <w:t>21</w:t>
-      </w:r>
-      <w:r>
-        <w:rPr>
-          <w:noProof/>
-        </w:rPr>
-        <w:fldChar w:fldCharType="end"/>
-      </w:r>
+      <w:fldSimple w:instr=" SEQ Εικόνα \* ARABIC ">
+        <w:r>
+          <w:rPr>
+            <w:noProof/>
+          </w:rPr>
+          <w:t>21</w:t>
+        </w:r>
+      </w:fldSimple>
       <w:r>
         <w:t xml:space="preserve">: </w:t>
       </w:r>
@@ -5387,33 +5114,20 @@
     </w:p>
     <w:p>
       <w:pPr>
-        <w:pStyle w:val="a5"/>
+        <w:pStyle w:val="Caption"/>
         <w:jc w:val="center"/>
       </w:pPr>
       <w:r>
         <w:t xml:space="preserve">Εικόνα </w:t>
       </w:r>
-      <w:r>
-        <w:fldChar w:fldCharType="begin"/>
-      </w:r>
-      <w:r>
-        <w:instrText xml:space="preserve"> SEQ Εικόνα \* ARABIC </w:instrText>
-      </w:r>
-      <w:r>
-        <w:fldChar w:fldCharType="separate"/>
-      </w:r>
-      <w:r>
-        <w:rPr>
-          <w:noProof/>
-        </w:rPr>
-        <w:t>22</w:t>
-      </w:r>
-      <w:r>
-        <w:rPr>
-          <w:noProof/>
-        </w:rPr>
-        <w:fldChar w:fldCharType="end"/>
-      </w:r>
+      <w:fldSimple w:instr=" SEQ Εικόνα \* ARABIC ">
+        <w:r>
+          <w:rPr>
+            <w:noProof/>
+          </w:rPr>
+          <w:t>22</w:t>
+        </w:r>
+      </w:fldSimple>
       <w:r>
         <w:t xml:space="preserve">: </w:t>
       </w:r>
@@ -5489,33 +5203,20 @@
     </w:p>
     <w:p>
       <w:pPr>
-        <w:pStyle w:val="a5"/>
+        <w:pStyle w:val="Caption"/>
         <w:jc w:val="center"/>
       </w:pPr>
       <w:r>
         <w:t xml:space="preserve">Εικόνα </w:t>
       </w:r>
-      <w:r>
-        <w:fldChar w:fldCharType="begin"/>
-      </w:r>
-      <w:r>
-        <w:instrText xml:space="preserve"> SEQ Εικόνα \* ARABIC </w:instrText>
-      </w:r>
-      <w:r>
-        <w:fldChar w:fldCharType="separate"/>
-      </w:r>
-      <w:r>
-        <w:rPr>
-          <w:noProof/>
-        </w:rPr>
-        <w:t>23</w:t>
-      </w:r>
-      <w:r>
-        <w:rPr>
-          <w:noProof/>
-        </w:rPr>
-        <w:fldChar w:fldCharType="end"/>
-      </w:r>
+      <w:fldSimple w:instr=" SEQ Εικόνα \* ARABIC ">
+        <w:r>
+          <w:rPr>
+            <w:noProof/>
+          </w:rPr>
+          <w:t>23</w:t>
+        </w:r>
+      </w:fldSimple>
       <w:r>
         <w:t xml:space="preserve">: </w:t>
       </w:r>
@@ -5595,33 +5296,20 @@
     </w:p>
     <w:p>
       <w:pPr>
-        <w:pStyle w:val="a5"/>
+        <w:pStyle w:val="Caption"/>
         <w:jc w:val="center"/>
       </w:pPr>
       <w:r>
         <w:t xml:space="preserve">Εικόνα </w:t>
       </w:r>
-      <w:r>
-        <w:fldChar w:fldCharType="begin"/>
-      </w:r>
-      <w:r>
-        <w:instrText xml:space="preserve"> SEQ Εικόνα \* ARABIC </w:instrText>
-      </w:r>
-      <w:r>
-        <w:fldChar w:fldCharType="separate"/>
-      </w:r>
-      <w:r>
-        <w:rPr>
-          <w:noProof/>
-        </w:rPr>
-        <w:t>24</w:t>
-      </w:r>
-      <w:r>
-        <w:rPr>
-          <w:noProof/>
-        </w:rPr>
-        <w:fldChar w:fldCharType="end"/>
-      </w:r>
+      <w:fldSimple w:instr=" SEQ Εικόνα \* ARABIC ">
+        <w:r>
+          <w:rPr>
+            <w:noProof/>
+          </w:rPr>
+          <w:t>24</w:t>
+        </w:r>
+      </w:fldSimple>
       <w:r>
         <w:t xml:space="preserve">: </w:t>
       </w:r>
@@ -5697,33 +5385,20 @@
     </w:p>
     <w:p>
       <w:pPr>
-        <w:pStyle w:val="a5"/>
+        <w:pStyle w:val="Caption"/>
         <w:jc w:val="center"/>
       </w:pPr>
       <w:r>
         <w:t xml:space="preserve">Εικόνα </w:t>
       </w:r>
-      <w:r>
-        <w:fldChar w:fldCharType="begin"/>
-      </w:r>
-      <w:r>
-        <w:instrText xml:space="preserve"> SEQ Εικόνα \* ARABIC </w:instrText>
-      </w:r>
-      <w:r>
-        <w:fldChar w:fldCharType="separate"/>
-      </w:r>
-      <w:r>
-        <w:rPr>
-          <w:noProof/>
-        </w:rPr>
-        <w:t>25</w:t>
-      </w:r>
-      <w:r>
-        <w:rPr>
-          <w:noProof/>
-        </w:rPr>
-        <w:fldChar w:fldCharType="end"/>
-      </w:r>
+      <w:fldSimple w:instr=" SEQ Εικόνα \* ARABIC ">
+        <w:r>
+          <w:rPr>
+            <w:noProof/>
+          </w:rPr>
+          <w:t>25</w:t>
+        </w:r>
+      </w:fldSimple>
       <w:r>
         <w:t xml:space="preserve">: </w:t>
       </w:r>
@@ -5851,33 +5526,20 @@
     </w:p>
     <w:p>
       <w:pPr>
-        <w:pStyle w:val="a5"/>
+        <w:pStyle w:val="Caption"/>
         <w:jc w:val="center"/>
       </w:pPr>
       <w:r>
         <w:t xml:space="preserve">Εικόνα </w:t>
       </w:r>
-      <w:r>
-        <w:fldChar w:fldCharType="begin"/>
-      </w:r>
-      <w:r>
-        <w:instrText xml:space="preserve"> SEQ Εικόνα \* ARABIC </w:instrText>
-      </w:r>
-      <w:r>
-        <w:fldChar w:fldCharType="separate"/>
-      </w:r>
-      <w:r>
-        <w:rPr>
-          <w:noProof/>
-        </w:rPr>
-        <w:t>26</w:t>
-      </w:r>
-      <w:r>
-        <w:rPr>
-          <w:noProof/>
-        </w:rPr>
-        <w:fldChar w:fldCharType="end"/>
-      </w:r>
+      <w:fldSimple w:instr=" SEQ Εικόνα \* ARABIC ">
+        <w:r>
+          <w:rPr>
+            <w:noProof/>
+          </w:rPr>
+          <w:t>26</w:t>
+        </w:r>
+      </w:fldSimple>
       <w:r>
         <w:t>: Τελική επιλογή πρωτοτύπου</w:t>
       </w:r>
@@ -5911,7 +5573,7 @@
     </w:p>
     <w:p>
       <w:pPr>
-        <w:pStyle w:val="a3"/>
+        <w:pStyle w:val="ListParagraph"/>
         <w:numPr>
           <w:ilvl w:val="0"/>
           <w:numId w:val="9"/>
@@ -5929,7 +5591,7 @@
     </w:p>
     <w:p>
       <w:pPr>
-        <w:pStyle w:val="a3"/>
+        <w:pStyle w:val="ListParagraph"/>
         <w:numPr>
           <w:ilvl w:val="0"/>
           <w:numId w:val="9"/>
@@ -5953,7 +5615,7 @@
     </w:p>
     <w:p>
       <w:pPr>
-        <w:pStyle w:val="a3"/>
+        <w:pStyle w:val="ListParagraph"/>
         <w:numPr>
           <w:ilvl w:val="0"/>
           <w:numId w:val="9"/>
@@ -5983,7 +5645,7 @@
     </w:p>
     <w:p>
       <w:pPr>
-        <w:pStyle w:val="a3"/>
+        <w:pStyle w:val="ListParagraph"/>
         <w:numPr>
           <w:ilvl w:val="0"/>
           <w:numId w:val="9"/>
@@ -6001,7 +5663,7 @@
     </w:p>
     <w:p>
       <w:pPr>
-        <w:pStyle w:val="a3"/>
+        <w:pStyle w:val="ListParagraph"/>
         <w:numPr>
           <w:ilvl w:val="0"/>
           <w:numId w:val="9"/>
@@ -6049,7 +5711,7 @@
     </w:p>
     <w:p>
       <w:pPr>
-        <w:pStyle w:val="a3"/>
+        <w:pStyle w:val="ListParagraph"/>
         <w:numPr>
           <w:ilvl w:val="0"/>
           <w:numId w:val="9"/>
@@ -6091,7 +5753,7 @@
     </w:p>
     <w:p>
       <w:pPr>
-        <w:pStyle w:val="a3"/>
+        <w:pStyle w:val="ListParagraph"/>
         <w:numPr>
           <w:ilvl w:val="0"/>
           <w:numId w:val="9"/>
@@ -6115,7 +5777,7 @@
     </w:p>
     <w:p>
       <w:pPr>
-        <w:pStyle w:val="a3"/>
+        <w:pStyle w:val="ListParagraph"/>
         <w:numPr>
           <w:ilvl w:val="0"/>
           <w:numId w:val="9"/>
@@ -6133,7 +5795,7 @@
     </w:p>
     <w:p>
       <w:pPr>
-        <w:pStyle w:val="a3"/>
+        <w:pStyle w:val="ListParagraph"/>
         <w:numPr>
           <w:ilvl w:val="0"/>
           <w:numId w:val="9"/>
@@ -6249,7 +5911,7 @@
     </w:p>
     <w:p>
       <w:pPr>
-        <w:pStyle w:val="a3"/>
+        <w:pStyle w:val="ListParagraph"/>
         <w:numPr>
           <w:ilvl w:val="0"/>
           <w:numId w:val="12"/>
@@ -6273,7 +5935,7 @@
     </w:p>
     <w:p>
       <w:pPr>
-        <w:pStyle w:val="a3"/>
+        <w:pStyle w:val="ListParagraph"/>
         <w:numPr>
           <w:ilvl w:val="0"/>
           <w:numId w:val="12"/>
@@ -6333,7 +5995,7 @@
     </w:p>
     <w:p>
       <w:pPr>
-        <w:pStyle w:val="a3"/>
+        <w:pStyle w:val="ListParagraph"/>
         <w:numPr>
           <w:ilvl w:val="0"/>
           <w:numId w:val="12"/>
@@ -6345,7 +6007,7 @@
     </w:p>
     <w:p>
       <w:pPr>
-        <w:pStyle w:val="a3"/>
+        <w:pStyle w:val="ListParagraph"/>
         <w:numPr>
           <w:ilvl w:val="0"/>
           <w:numId w:val="12"/>
@@ -6357,7 +6019,7 @@
     </w:p>
     <w:p>
       <w:pPr>
-        <w:pStyle w:val="a3"/>
+        <w:pStyle w:val="ListParagraph"/>
         <w:numPr>
           <w:ilvl w:val="0"/>
           <w:numId w:val="12"/>
@@ -6381,7 +6043,7 @@
     </w:p>
     <w:p>
       <w:pPr>
-        <w:pStyle w:val="a3"/>
+        <w:pStyle w:val="ListParagraph"/>
         <w:numPr>
           <w:ilvl w:val="0"/>
           <w:numId w:val="12"/>
@@ -6458,7 +6120,7 @@
     </w:p>
     <w:p>
       <w:pPr>
-        <w:pStyle w:val="a3"/>
+        <w:pStyle w:val="ListParagraph"/>
         <w:numPr>
           <w:ilvl w:val="0"/>
           <w:numId w:val="13"/>
@@ -6485,7 +6147,7 @@
     </w:p>
     <w:p>
       <w:pPr>
-        <w:pStyle w:val="a3"/>
+        <w:pStyle w:val="ListParagraph"/>
         <w:numPr>
           <w:ilvl w:val="0"/>
           <w:numId w:val="13"/>
@@ -6497,7 +6159,7 @@
     </w:p>
     <w:p>
       <w:pPr>
-        <w:pStyle w:val="a3"/>
+        <w:pStyle w:val="ListParagraph"/>
         <w:numPr>
           <w:ilvl w:val="0"/>
           <w:numId w:val="13"/>
@@ -6509,7 +6171,7 @@
     </w:p>
     <w:p>
       <w:pPr>
-        <w:pStyle w:val="a3"/>
+        <w:pStyle w:val="ListParagraph"/>
         <w:numPr>
           <w:ilvl w:val="0"/>
           <w:numId w:val="13"/>
@@ -6521,7 +6183,7 @@
     </w:p>
     <w:p>
       <w:pPr>
-        <w:pStyle w:val="a3"/>
+        <w:pStyle w:val="ListParagraph"/>
         <w:numPr>
           <w:ilvl w:val="0"/>
           <w:numId w:val="13"/>
@@ -6533,7 +6195,7 @@
     </w:p>
     <w:p>
       <w:pPr>
-        <w:pStyle w:val="a3"/>
+        <w:pStyle w:val="ListParagraph"/>
         <w:numPr>
           <w:ilvl w:val="0"/>
           <w:numId w:val="13"/>
@@ -6545,7 +6207,7 @@
     </w:p>
     <w:p>
       <w:pPr>
-        <w:pStyle w:val="a3"/>
+        <w:pStyle w:val="ListParagraph"/>
         <w:numPr>
           <w:ilvl w:val="0"/>
           <w:numId w:val="13"/>
@@ -6569,7 +6231,7 @@
     </w:p>
     <w:p>
       <w:pPr>
-        <w:pStyle w:val="a3"/>
+        <w:pStyle w:val="ListParagraph"/>
         <w:numPr>
           <w:ilvl w:val="0"/>
           <w:numId w:val="13"/>
@@ -6602,7 +6264,7 @@
     </w:p>
     <w:p>
       <w:pPr>
-        <w:pStyle w:val="a3"/>
+        <w:pStyle w:val="ListParagraph"/>
         <w:numPr>
           <w:ilvl w:val="0"/>
           <w:numId w:val="13"/>
@@ -6660,7 +6322,7 @@
     </w:p>
     <w:p>
       <w:pPr>
-        <w:pStyle w:val="a3"/>
+        <w:pStyle w:val="ListParagraph"/>
         <w:numPr>
           <w:ilvl w:val="0"/>
           <w:numId w:val="13"/>
@@ -6672,7 +6334,7 @@
     </w:p>
     <w:p>
       <w:pPr>
-        <w:pStyle w:val="a3"/>
+        <w:pStyle w:val="ListParagraph"/>
         <w:numPr>
           <w:ilvl w:val="0"/>
           <w:numId w:val="13"/>
@@ -6702,7 +6364,7 @@
     </w:p>
     <w:p>
       <w:pPr>
-        <w:pStyle w:val="a3"/>
+        <w:pStyle w:val="ListParagraph"/>
         <w:numPr>
           <w:ilvl w:val="0"/>
           <w:numId w:val="13"/>
@@ -6732,7 +6394,7 @@
     </w:p>
     <w:p>
       <w:pPr>
-        <w:pStyle w:val="a3"/>
+        <w:pStyle w:val="ListParagraph"/>
         <w:numPr>
           <w:ilvl w:val="0"/>
           <w:numId w:val="13"/>
@@ -6756,7 +6418,7 @@
     </w:p>
     <w:p>
       <w:pPr>
-        <w:pStyle w:val="a3"/>
+        <w:pStyle w:val="ListParagraph"/>
         <w:numPr>
           <w:ilvl w:val="0"/>
           <w:numId w:val="13"/>
@@ -6768,7 +6430,7 @@
     </w:p>
     <w:p>
       <w:pPr>
-        <w:pStyle w:val="a3"/>
+        <w:pStyle w:val="ListParagraph"/>
         <w:numPr>
           <w:ilvl w:val="0"/>
           <w:numId w:val="13"/>
@@ -6792,7 +6454,7 @@
     </w:p>
     <w:p>
       <w:pPr>
-        <w:pStyle w:val="a3"/>
+        <w:pStyle w:val="ListParagraph"/>
         <w:numPr>
           <w:ilvl w:val="0"/>
           <w:numId w:val="13"/>
@@ -6807,7 +6469,7 @@
     </w:p>
     <w:p>
       <w:pPr>
-        <w:pStyle w:val="a3"/>
+        <w:pStyle w:val="ListParagraph"/>
         <w:numPr>
           <w:ilvl w:val="0"/>
           <w:numId w:val="13"/>
@@ -6864,7 +6526,7 @@
     </w:p>
     <w:p>
       <w:pPr>
-        <w:pStyle w:val="a3"/>
+        <w:pStyle w:val="ListParagraph"/>
         <w:numPr>
           <w:ilvl w:val="0"/>
           <w:numId w:val="10"/>
@@ -6881,7 +6543,7 @@
     </w:p>
     <w:p>
       <w:pPr>
-        <w:pStyle w:val="a3"/>
+        <w:pStyle w:val="ListParagraph"/>
         <w:numPr>
           <w:ilvl w:val="0"/>
           <w:numId w:val="10"/>
@@ -6925,7 +6587,7 @@
     </w:p>
     <w:p>
       <w:pPr>
-        <w:pStyle w:val="a3"/>
+        <w:pStyle w:val="ListParagraph"/>
         <w:numPr>
           <w:ilvl w:val="0"/>
           <w:numId w:val="10"/>
@@ -6942,7 +6604,7 @@
     </w:p>
     <w:p>
       <w:pPr>
-        <w:pStyle w:val="a3"/>
+        <w:pStyle w:val="ListParagraph"/>
         <w:numPr>
           <w:ilvl w:val="0"/>
           <w:numId w:val="10"/>
@@ -6959,7 +6621,7 @@
     </w:p>
     <w:p>
       <w:pPr>
-        <w:pStyle w:val="a3"/>
+        <w:pStyle w:val="ListParagraph"/>
         <w:numPr>
           <w:ilvl w:val="0"/>
           <w:numId w:val="10"/>
@@ -6978,7 +6640,7 @@
     </w:p>
     <w:p>
       <w:pPr>
-        <w:pStyle w:val="a3"/>
+        <w:pStyle w:val="ListParagraph"/>
         <w:numPr>
           <w:ilvl w:val="0"/>
           <w:numId w:val="11"/>
@@ -6994,7 +6656,7 @@
     </w:p>
     <w:p>
       <w:pPr>
-        <w:pStyle w:val="a3"/>
+        <w:pStyle w:val="ListParagraph"/>
         <w:numPr>
           <w:ilvl w:val="0"/>
           <w:numId w:val="11"/>
@@ -7007,7 +6669,7 @@
     </w:p>
     <w:p>
       <w:pPr>
-        <w:pStyle w:val="a3"/>
+        <w:pStyle w:val="ListParagraph"/>
         <w:numPr>
           <w:ilvl w:val="0"/>
           <w:numId w:val="11"/>
@@ -7019,7 +6681,7 @@
     </w:p>
     <w:p>
       <w:pPr>
-        <w:pStyle w:val="a3"/>
+        <w:pStyle w:val="ListParagraph"/>
         <w:numPr>
           <w:ilvl w:val="0"/>
           <w:numId w:val="11"/>
@@ -7032,7 +6694,7 @@
     </w:p>
     <w:p>
       <w:pPr>
-        <w:pStyle w:val="a3"/>
+        <w:pStyle w:val="ListParagraph"/>
         <w:numPr>
           <w:ilvl w:val="0"/>
           <w:numId w:val="11"/>
@@ -7045,7 +6707,7 @@
     </w:p>
     <w:p>
       <w:pPr>
-        <w:pStyle w:val="a3"/>
+        <w:pStyle w:val="ListParagraph"/>
         <w:numPr>
           <w:ilvl w:val="0"/>
           <w:numId w:val="11"/>
@@ -7213,7 +6875,7 @@
     </w:p>
     <w:p>
       <w:pPr>
-        <w:pStyle w:val="a3"/>
+        <w:pStyle w:val="ListParagraph"/>
         <w:numPr>
           <w:ilvl w:val="0"/>
           <w:numId w:val="14"/>
@@ -7231,7 +6893,7 @@
     </w:p>
     <w:p>
       <w:pPr>
-        <w:pStyle w:val="a3"/>
+        <w:pStyle w:val="ListParagraph"/>
         <w:numPr>
           <w:ilvl w:val="0"/>
           <w:numId w:val="14"/>
@@ -7249,7 +6911,7 @@
     </w:p>
     <w:p>
       <w:pPr>
-        <w:pStyle w:val="a3"/>
+        <w:pStyle w:val="ListParagraph"/>
         <w:numPr>
           <w:ilvl w:val="0"/>
           <w:numId w:val="14"/>
@@ -7267,7 +6929,7 @@
     </w:p>
     <w:p>
       <w:pPr>
-        <w:pStyle w:val="a3"/>
+        <w:pStyle w:val="ListParagraph"/>
         <w:numPr>
           <w:ilvl w:val="0"/>
           <w:numId w:val="14"/>
@@ -7285,7 +6947,7 @@
     </w:p>
     <w:p>
       <w:pPr>
-        <w:pStyle w:val="a3"/>
+        <w:pStyle w:val="ListParagraph"/>
         <w:numPr>
           <w:ilvl w:val="0"/>
           <w:numId w:val="14"/>
@@ -7303,7 +6965,7 @@
     </w:p>
     <w:p>
       <w:pPr>
-        <w:pStyle w:val="a3"/>
+        <w:pStyle w:val="ListParagraph"/>
         <w:numPr>
           <w:ilvl w:val="0"/>
           <w:numId w:val="14"/>
@@ -7321,7 +6983,7 @@
     </w:p>
     <w:p>
       <w:pPr>
-        <w:pStyle w:val="a3"/>
+        <w:pStyle w:val="ListParagraph"/>
         <w:numPr>
           <w:ilvl w:val="0"/>
           <w:numId w:val="14"/>
@@ -7339,7 +7001,7 @@
     </w:p>
     <w:p>
       <w:pPr>
-        <w:pStyle w:val="a3"/>
+        <w:pStyle w:val="ListParagraph"/>
         <w:numPr>
           <w:ilvl w:val="0"/>
           <w:numId w:val="14"/>
@@ -7357,7 +7019,7 @@
     </w:p>
     <w:p>
       <w:pPr>
-        <w:pStyle w:val="a3"/>
+        <w:pStyle w:val="ListParagraph"/>
         <w:numPr>
           <w:ilvl w:val="0"/>
           <w:numId w:val="14"/>
@@ -7820,28 +7482,28 @@
       <w:hyperlink r:id="rId48" w:history="1">
         <w:r>
           <w:rPr>
-            <w:rStyle w:val="-"/>
+            <w:rStyle w:val="Hyperlink"/>
             <w:lang w:val="en-US" w:eastAsia="el-GR"/>
           </w:rPr>
           <w:t>https</w:t>
         </w:r>
         <w:r>
           <w:rPr>
-            <w:rStyle w:val="-"/>
+            <w:rStyle w:val="Hyperlink"/>
             <w:lang w:eastAsia="el-GR"/>
           </w:rPr>
           <w:t>://</w:t>
         </w:r>
         <w:r>
           <w:rPr>
-            <w:rStyle w:val="-"/>
+            <w:rStyle w:val="Hyperlink"/>
             <w:lang w:val="en-US" w:eastAsia="el-GR"/>
           </w:rPr>
           <w:t>www</w:t>
         </w:r>
         <w:r>
           <w:rPr>
-            <w:rStyle w:val="-"/>
+            <w:rStyle w:val="Hyperlink"/>
             <w:lang w:eastAsia="el-GR"/>
           </w:rPr>
           <w:t>.</w:t>
@@ -7849,7 +7511,7 @@
         <w:proofErr w:type="spellStart"/>
         <w:r>
           <w:rPr>
-            <w:rStyle w:val="-"/>
+            <w:rStyle w:val="Hyperlink"/>
             <w:lang w:val="en-US" w:eastAsia="el-GR"/>
           </w:rPr>
           <w:t>figma</w:t>
@@ -7857,35 +7519,35 @@
         <w:proofErr w:type="spellEnd"/>
         <w:r>
           <w:rPr>
-            <w:rStyle w:val="-"/>
+            <w:rStyle w:val="Hyperlink"/>
             <w:lang w:eastAsia="el-GR"/>
           </w:rPr>
           <w:t>.</w:t>
         </w:r>
         <w:r>
           <w:rPr>
-            <w:rStyle w:val="-"/>
+            <w:rStyle w:val="Hyperlink"/>
             <w:lang w:val="en-US" w:eastAsia="el-GR"/>
           </w:rPr>
           <w:t>com</w:t>
         </w:r>
         <w:r>
           <w:rPr>
-            <w:rStyle w:val="-"/>
+            <w:rStyle w:val="Hyperlink"/>
             <w:lang w:eastAsia="el-GR"/>
           </w:rPr>
           <w:t>/</w:t>
         </w:r>
         <w:r>
           <w:rPr>
-            <w:rStyle w:val="-"/>
+            <w:rStyle w:val="Hyperlink"/>
             <w:lang w:val="en-US" w:eastAsia="el-GR"/>
           </w:rPr>
           <w:t>proto</w:t>
         </w:r>
         <w:r>
           <w:rPr>
-            <w:rStyle w:val="-"/>
+            <w:rStyle w:val="Hyperlink"/>
             <w:lang w:eastAsia="el-GR"/>
           </w:rPr>
           <w:t>/</w:t>
@@ -7893,7 +7555,7 @@
         <w:proofErr w:type="spellStart"/>
         <w:r>
           <w:rPr>
-            <w:rStyle w:val="-"/>
+            <w:rStyle w:val="Hyperlink"/>
             <w:lang w:val="en-US" w:eastAsia="el-GR"/>
           </w:rPr>
           <w:t>RwrO</w:t>
@@ -7901,21 +7563,21 @@
         <w:proofErr w:type="spellEnd"/>
         <w:r>
           <w:rPr>
-            <w:rStyle w:val="-"/>
+            <w:rStyle w:val="Hyperlink"/>
             <w:lang w:eastAsia="el-GR"/>
           </w:rPr>
           <w:t>7</w:t>
         </w:r>
         <w:r>
           <w:rPr>
-            <w:rStyle w:val="-"/>
+            <w:rStyle w:val="Hyperlink"/>
             <w:lang w:val="en-US" w:eastAsia="el-GR"/>
           </w:rPr>
           <w:t>v</w:t>
         </w:r>
         <w:r>
           <w:rPr>
-            <w:rStyle w:val="-"/>
+            <w:rStyle w:val="Hyperlink"/>
             <w:lang w:eastAsia="el-GR"/>
           </w:rPr>
           <w:t>9</w:t>
@@ -7923,7 +7585,7 @@
         <w:proofErr w:type="spellStart"/>
         <w:r>
           <w:rPr>
-            <w:rStyle w:val="-"/>
+            <w:rStyle w:val="Hyperlink"/>
             <w:lang w:val="en-US" w:eastAsia="el-GR"/>
           </w:rPr>
           <w:t>HcPVcN</w:t>
@@ -7931,21 +7593,21 @@
         <w:proofErr w:type="spellEnd"/>
         <w:r>
           <w:rPr>
-            <w:rStyle w:val="-"/>
+            <w:rStyle w:val="Hyperlink"/>
             <w:lang w:eastAsia="el-GR"/>
           </w:rPr>
           <w:t>3</w:t>
         </w:r>
         <w:r>
           <w:rPr>
-            <w:rStyle w:val="-"/>
+            <w:rStyle w:val="Hyperlink"/>
             <w:lang w:val="en-US" w:eastAsia="el-GR"/>
           </w:rPr>
           <w:t>DCC</w:t>
         </w:r>
         <w:r>
           <w:rPr>
-            <w:rStyle w:val="-"/>
+            <w:rStyle w:val="Hyperlink"/>
             <w:lang w:eastAsia="el-GR"/>
           </w:rPr>
           <w:t>9</w:t>
@@ -7953,7 +7615,7 @@
         <w:proofErr w:type="spellStart"/>
         <w:r>
           <w:rPr>
-            <w:rStyle w:val="-"/>
+            <w:rStyle w:val="Hyperlink"/>
             <w:lang w:val="en-US" w:eastAsia="el-GR"/>
           </w:rPr>
           <w:t>aMQM</w:t>
@@ -7961,21 +7623,21 @@
         <w:proofErr w:type="spellEnd"/>
         <w:r>
           <w:rPr>
-            <w:rStyle w:val="-"/>
+            <w:rStyle w:val="Hyperlink"/>
             <w:lang w:eastAsia="el-GR"/>
           </w:rPr>
           <w:t>/</w:t>
         </w:r>
         <w:r>
           <w:rPr>
-            <w:rStyle w:val="-"/>
+            <w:rStyle w:val="Hyperlink"/>
             <w:lang w:val="en-US" w:eastAsia="el-GR"/>
           </w:rPr>
           <w:t>prototype</w:t>
         </w:r>
         <w:r>
           <w:rPr>
-            <w:rStyle w:val="-"/>
+            <w:rStyle w:val="Hyperlink"/>
             <w:lang w:eastAsia="el-GR"/>
           </w:rPr>
           <w:t>-2-2</w:t>
@@ -7983,7 +7645,7 @@
         <w:proofErr w:type="spellStart"/>
         <w:r>
           <w:rPr>
-            <w:rStyle w:val="-"/>
+            <w:rStyle w:val="Hyperlink"/>
             <w:lang w:val="en-US" w:eastAsia="el-GR"/>
           </w:rPr>
           <w:t>nd</w:t>
@@ -7991,98 +7653,98 @@
         <w:proofErr w:type="spellEnd"/>
         <w:r>
           <w:rPr>
-            <w:rStyle w:val="-"/>
+            <w:rStyle w:val="Hyperlink"/>
             <w:lang w:eastAsia="el-GR"/>
           </w:rPr>
           <w:t>-</w:t>
         </w:r>
         <w:r>
           <w:rPr>
-            <w:rStyle w:val="-"/>
+            <w:rStyle w:val="Hyperlink"/>
             <w:lang w:val="en-US" w:eastAsia="el-GR"/>
           </w:rPr>
           <w:t>cycle</w:t>
         </w:r>
         <w:r>
           <w:rPr>
-            <w:rStyle w:val="-"/>
+            <w:rStyle w:val="Hyperlink"/>
             <w:lang w:eastAsia="el-GR"/>
           </w:rPr>
           <w:t>?</w:t>
         </w:r>
         <w:r>
           <w:rPr>
-            <w:rStyle w:val="-"/>
+            <w:rStyle w:val="Hyperlink"/>
             <w:lang w:val="en-US" w:eastAsia="el-GR"/>
           </w:rPr>
           <w:t>node</w:t>
         </w:r>
         <w:r>
           <w:rPr>
-            <w:rStyle w:val="-"/>
+            <w:rStyle w:val="Hyperlink"/>
             <w:lang w:eastAsia="el-GR"/>
           </w:rPr>
           <w:t>-</w:t>
         </w:r>
         <w:r>
           <w:rPr>
-            <w:rStyle w:val="-"/>
+            <w:rStyle w:val="Hyperlink"/>
             <w:lang w:val="en-US" w:eastAsia="el-GR"/>
           </w:rPr>
           <w:t>id</w:t>
         </w:r>
         <w:r>
           <w:rPr>
-            <w:rStyle w:val="-"/>
+            <w:rStyle w:val="Hyperlink"/>
             <w:lang w:eastAsia="el-GR"/>
           </w:rPr>
           <w:t>=99%3</w:t>
         </w:r>
         <w:r>
           <w:rPr>
-            <w:rStyle w:val="-"/>
+            <w:rStyle w:val="Hyperlink"/>
             <w:lang w:val="en-US" w:eastAsia="el-GR"/>
           </w:rPr>
           <w:t>A</w:t>
         </w:r>
         <w:r>
           <w:rPr>
-            <w:rStyle w:val="-"/>
+            <w:rStyle w:val="Hyperlink"/>
             <w:lang w:eastAsia="el-GR"/>
           </w:rPr>
           <w:t>434&amp;</w:t>
         </w:r>
         <w:r>
           <w:rPr>
-            <w:rStyle w:val="-"/>
+            <w:rStyle w:val="Hyperlink"/>
             <w:lang w:val="en-US" w:eastAsia="el-GR"/>
           </w:rPr>
           <w:t>scaling</w:t>
         </w:r>
         <w:r>
           <w:rPr>
-            <w:rStyle w:val="-"/>
+            <w:rStyle w:val="Hyperlink"/>
             <w:lang w:eastAsia="el-GR"/>
           </w:rPr>
           <w:t>=</w:t>
         </w:r>
         <w:r>
           <w:rPr>
-            <w:rStyle w:val="-"/>
+            <w:rStyle w:val="Hyperlink"/>
             <w:lang w:val="en-US" w:eastAsia="el-GR"/>
           </w:rPr>
           <w:t>scale</w:t>
         </w:r>
         <w:r>
           <w:rPr>
-            <w:rStyle w:val="-"/>
+            <w:rStyle w:val="Hyperlink"/>
             <w:lang w:eastAsia="el-GR"/>
           </w:rPr>
           <w:t>-</w:t>
         </w:r>
         <w:r>
           <w:rPr>
-            <w:rStyle w:val="-"/>
+            <w:rStyle w:val="Hyperlink"/>
             <w:lang w:val="en-US" w:eastAsia="el-GR"/>
           </w:rPr>
           <w:t>down</w:t>
@@ -8222,7 +7884,7 @@
       <w:hyperlink r:id="rId49" w:history="1">
         <w:r>
           <w:rPr>
-            <w:rStyle w:val="-"/>
+            <w:rStyle w:val="Hyperlink"/>
             <w:lang w:eastAsia="el-GR"/>
           </w:rPr>
           <w:t>https://forms.gle/qSwnwEwEhytqcqxu6</w:t>
@@ -8454,7 +8116,7 @@
     </w:p>
     <w:p>
       <w:pPr>
-        <w:pStyle w:val="a5"/>
+        <w:pStyle w:val="Caption"/>
         <w:jc w:val="center"/>
         <w:rPr>
           <w:lang w:eastAsia="el-GR"/>
@@ -8463,27 +8125,14 @@
       <w:r>
         <w:t xml:space="preserve">Εικόνα </w:t>
       </w:r>
-      <w:r>
-        <w:fldChar w:fldCharType="begin"/>
-      </w:r>
-      <w:r>
-        <w:instrText xml:space="preserve"> SEQ Εικόνα \* ARABIC </w:instrText>
-      </w:r>
-      <w:r>
-        <w:fldChar w:fldCharType="separate"/>
-      </w:r>
-      <w:r>
-        <w:rPr>
-          <w:noProof/>
-        </w:rPr>
-        <w:t>27</w:t>
-      </w:r>
-      <w:r>
-        <w:rPr>
-          <w:noProof/>
-        </w:rPr>
-        <w:fldChar w:fldCharType="end"/>
-      </w:r>
+      <w:fldSimple w:instr=" SEQ Εικόνα \* ARABIC ">
+        <w:r>
+          <w:rPr>
+            <w:noProof/>
+          </w:rPr>
+          <w:t>27</w:t>
+        </w:r>
+      </w:fldSimple>
       <w:r>
         <w:t>: Επιλογές για την σχεδίαση της οθόνης κίνησης περσίδων</w:t>
       </w:r>
@@ -8727,7 +8376,7 @@
     </w:p>
     <w:p>
       <w:pPr>
-        <w:pStyle w:val="a5"/>
+        <w:pStyle w:val="Caption"/>
         <w:jc w:val="center"/>
       </w:pPr>
       <w:r>
@@ -8830,7 +8479,7 @@
     </w:p>
     <w:p>
       <w:pPr>
-        <w:pStyle w:val="a5"/>
+        <w:pStyle w:val="Caption"/>
         <w:jc w:val="center"/>
       </w:pPr>
       <w:r>
@@ -8893,7 +8542,7 @@
     </w:p>
     <w:p>
       <w:pPr>
-        <w:pStyle w:val="a3"/>
+        <w:pStyle w:val="ListParagraph"/>
         <w:numPr>
           <w:ilvl w:val="0"/>
           <w:numId w:val="15"/>
@@ -8910,7 +8559,7 @@
     </w:p>
     <w:p>
       <w:pPr>
-        <w:pStyle w:val="a3"/>
+        <w:pStyle w:val="ListParagraph"/>
         <w:numPr>
           <w:ilvl w:val="0"/>
           <w:numId w:val="15"/>
@@ -8943,7 +8592,7 @@
     </w:p>
     <w:p>
       <w:pPr>
-        <w:pStyle w:val="a3"/>
+        <w:pStyle w:val="ListParagraph"/>
         <w:numPr>
           <w:ilvl w:val="0"/>
           <w:numId w:val="15"/>
@@ -8984,7 +8633,7 @@
     </w:p>
     <w:p>
       <w:pPr>
-        <w:pStyle w:val="a3"/>
+        <w:pStyle w:val="ListParagraph"/>
         <w:numPr>
           <w:ilvl w:val="0"/>
           <w:numId w:val="15"/>
@@ -9001,7 +8650,7 @@
     </w:p>
     <w:p>
       <w:pPr>
-        <w:pStyle w:val="a3"/>
+        <w:pStyle w:val="ListParagraph"/>
         <w:numPr>
           <w:ilvl w:val="0"/>
           <w:numId w:val="15"/>
@@ -9026,7 +8675,7 @@
     </w:p>
     <w:p>
       <w:pPr>
-        <w:pStyle w:val="a3"/>
+        <w:pStyle w:val="ListParagraph"/>
         <w:numPr>
           <w:ilvl w:val="0"/>
           <w:numId w:val="15"/>
@@ -9052,7 +8701,7 @@
     </w:p>
     <w:p>
       <w:pPr>
-        <w:pStyle w:val="a3"/>
+        <w:pStyle w:val="ListParagraph"/>
         <w:numPr>
           <w:ilvl w:val="0"/>
           <w:numId w:val="15"/>
@@ -9077,7 +8726,7 @@
     </w:p>
     <w:p>
       <w:pPr>
-        <w:pStyle w:val="a3"/>
+        <w:pStyle w:val="ListParagraph"/>
         <w:numPr>
           <w:ilvl w:val="0"/>
           <w:numId w:val="15"/>
@@ -9102,7 +8751,7 @@
     </w:p>
     <w:p>
       <w:pPr>
-        <w:pStyle w:val="a3"/>
+        <w:pStyle w:val="ListParagraph"/>
         <w:numPr>
           <w:ilvl w:val="0"/>
           <w:numId w:val="15"/>
@@ -9127,7 +8776,7 @@
     </w:p>
     <w:p>
       <w:pPr>
-        <w:pStyle w:val="a3"/>
+        <w:pStyle w:val="ListParagraph"/>
         <w:numPr>
           <w:ilvl w:val="0"/>
           <w:numId w:val="15"/>
@@ -9211,78 +8860,12 @@
         <w:rPr>
           <w:lang w:eastAsia="el-GR"/>
         </w:rPr>
-        <w:t>από 4 συναδέλφους μας να δ</w:t>
-      </w:r>
-      <w:r>
-        <w:rPr>
-          <w:lang w:eastAsia="el-GR"/>
-        </w:rPr>
-        <w:t>οκιμά</w:t>
-      </w:r>
-      <w:r>
-        <w:rPr>
-          <w:lang w:eastAsia="el-GR"/>
-        </w:rPr>
-        <w:t>σουν</w:t>
-      </w:r>
-      <w:r>
-        <w:rPr>
-          <w:lang w:eastAsia="el-GR"/>
-        </w:rPr>
-        <w:t xml:space="preserve"> την εφαρμογή και </w:t>
-      </w:r>
-      <w:r>
-        <w:rPr>
-          <w:lang w:eastAsia="el-GR"/>
-        </w:rPr>
-        <w:t xml:space="preserve">να </w:t>
-      </w:r>
-      <w:r>
-        <w:rPr>
-          <w:lang w:eastAsia="el-GR"/>
-        </w:rPr>
-        <w:t>ελέγξ</w:t>
-      </w:r>
-      <w:r>
-        <w:rPr>
-          <w:lang w:eastAsia="el-GR"/>
-        </w:rPr>
-        <w:t>ουν</w:t>
-      </w:r>
-      <w:r>
-        <w:rPr>
-          <w:lang w:eastAsia="el-GR"/>
-        </w:rPr>
-        <w:t xml:space="preserve"> αν τηρούνται οι εμπειρικοί κανόνες ευχρηστίας για </w:t>
-      </w:r>
-      <w:r>
-        <w:rPr>
-          <w:lang w:eastAsia="el-GR"/>
-        </w:rPr>
-        <w:t xml:space="preserve">τα εξής </w:t>
-      </w:r>
-      <w:r>
-        <w:rPr>
-          <w:lang w:eastAsia="el-GR"/>
-        </w:rPr>
-        <w:t>σενάρια χρήση</w:t>
-      </w:r>
-      <w:r>
-        <w:rPr>
-          <w:lang w:eastAsia="el-GR"/>
-        </w:rPr>
-        <w:t>ς</w:t>
-      </w:r>
-      <w:r>
-        <w:rPr>
-          <w:lang w:eastAsia="el-GR"/>
-        </w:rPr>
-        <w:t>:</w:t>
-      </w:r>
-    </w:p>
-    <w:p>
-      <w:pPr>
-        <w:pStyle w:val="a3"/>
+        <w:t>από 4 συναδέλφους μας να δοκιμάσουν την εφαρμογή και να ελέγξουν αν τηρούνται οι εμπειρικοί κανόνες ευχρηστίας για τα εξής σενάρια χρήσης:</w:t>
+      </w:r>
+    </w:p>
+    <w:p>
+      <w:pPr>
+        <w:pStyle w:val="ListParagraph"/>
         <w:numPr>
           <w:ilvl w:val="0"/>
           <w:numId w:val="16"/>
@@ -9300,7 +8883,7 @@
     </w:p>
     <w:p>
       <w:pPr>
-        <w:pStyle w:val="a3"/>
+        <w:pStyle w:val="ListParagraph"/>
         <w:numPr>
           <w:ilvl w:val="0"/>
           <w:numId w:val="16"/>
@@ -9318,7 +8901,7 @@
     </w:p>
     <w:p>
       <w:pPr>
-        <w:pStyle w:val="a3"/>
+        <w:pStyle w:val="ListParagraph"/>
         <w:numPr>
           <w:ilvl w:val="0"/>
           <w:numId w:val="16"/>
@@ -9336,7 +8919,7 @@
     </w:p>
     <w:p>
       <w:pPr>
-        <w:pStyle w:val="a3"/>
+        <w:pStyle w:val="ListParagraph"/>
         <w:numPr>
           <w:ilvl w:val="0"/>
           <w:numId w:val="16"/>
@@ -9354,7 +8937,7 @@
     </w:p>
     <w:p>
       <w:pPr>
-        <w:pStyle w:val="a3"/>
+        <w:pStyle w:val="ListParagraph"/>
         <w:numPr>
           <w:ilvl w:val="0"/>
           <w:numId w:val="16"/>
@@ -9372,7 +8955,7 @@
     </w:p>
     <w:p>
       <w:pPr>
-        <w:pStyle w:val="a3"/>
+        <w:pStyle w:val="ListParagraph"/>
         <w:numPr>
           <w:ilvl w:val="0"/>
           <w:numId w:val="16"/>
@@ -9390,7 +8973,7 @@
     </w:p>
     <w:p>
       <w:pPr>
-        <w:pStyle w:val="a3"/>
+        <w:pStyle w:val="ListParagraph"/>
         <w:numPr>
           <w:ilvl w:val="0"/>
           <w:numId w:val="16"/>
@@ -9408,7 +8991,7 @@
     </w:p>
     <w:p>
       <w:pPr>
-        <w:pStyle w:val="a3"/>
+        <w:pStyle w:val="ListParagraph"/>
         <w:numPr>
           <w:ilvl w:val="0"/>
           <w:numId w:val="16"/>
@@ -9437,7 +9020,7 @@
     </w:p>
     <w:p>
       <w:pPr>
-        <w:pStyle w:val="a3"/>
+        <w:pStyle w:val="ListParagraph"/>
         <w:numPr>
           <w:ilvl w:val="0"/>
           <w:numId w:val="18"/>
@@ -9455,7 +9038,7 @@
     </w:p>
     <w:p>
       <w:pPr>
-        <w:pStyle w:val="a3"/>
+        <w:pStyle w:val="ListParagraph"/>
         <w:numPr>
           <w:ilvl w:val="1"/>
           <w:numId w:val="18"/>
@@ -9470,7 +9053,7 @@
     </w:p>
     <w:p>
       <w:pPr>
-        <w:pStyle w:val="a3"/>
+        <w:pStyle w:val="ListParagraph"/>
         <w:numPr>
           <w:ilvl w:val="1"/>
           <w:numId w:val="18"/>
@@ -9482,7 +9065,7 @@
     </w:p>
     <w:p>
       <w:pPr>
-        <w:pStyle w:val="a3"/>
+        <w:pStyle w:val="ListParagraph"/>
         <w:numPr>
           <w:ilvl w:val="1"/>
           <w:numId w:val="18"/>
@@ -9497,7 +9080,7 @@
     </w:p>
     <w:p>
       <w:pPr>
-        <w:pStyle w:val="a3"/>
+        <w:pStyle w:val="ListParagraph"/>
         <w:numPr>
           <w:ilvl w:val="1"/>
           <w:numId w:val="18"/>
@@ -9507,76 +9090,13 @@
         <w:t>Η</w:t>
       </w:r>
       <w:r>
-        <w:t xml:space="preserve"> </w:t>
-      </w:r>
-      <w:r>
-        <w:t>λειτουργία</w:t>
-      </w:r>
-      <w:r>
-        <w:t xml:space="preserve"> </w:t>
-      </w:r>
-      <w:r>
-        <w:t>έντασης</w:t>
-      </w:r>
-      <w:r>
-        <w:t xml:space="preserve"> του </w:t>
-      </w:r>
-      <w:r>
-        <w:t>ανεμιστήρα</w:t>
-      </w:r>
-      <w:r>
-        <w:t xml:space="preserve">, </w:t>
-      </w:r>
-      <w:r>
-        <w:t>είναι</w:t>
-      </w:r>
-      <w:r>
-        <w:t xml:space="preserve"> </w:t>
-      </w:r>
-      <w:r>
-        <w:t>λίγο</w:t>
-      </w:r>
-      <w:r>
-        <w:t xml:space="preserve"> </w:t>
+        <w:t xml:space="preserve"> λειτουργία έντασης του ανεμιστήρα, είναι λίγο </w:t>
       </w:r>
       <w:r>
         <w:t>διφορούμενη,</w:t>
       </w:r>
       <w:r>
-        <w:t xml:space="preserve"> το αν </w:t>
-      </w:r>
-      <w:r>
-        <w:t>εννοεί</w:t>
-      </w:r>
-      <w:r>
-        <w:t xml:space="preserve"> το </w:t>
-      </w:r>
-      <w:r>
-        <w:t>μοτέρ</w:t>
-      </w:r>
-      <w:r>
-        <w:t xml:space="preserve"> ή </w:t>
-      </w:r>
-      <w:r>
-        <w:t>όταν</w:t>
-      </w:r>
-      <w:r>
-        <w:t xml:space="preserve"> </w:t>
-      </w:r>
-      <w:r>
-        <w:t>απλά</w:t>
-      </w:r>
-      <w:r>
-        <w:t xml:space="preserve"> </w:t>
-      </w:r>
-      <w:r>
-        <w:t>δουλεύει</w:t>
-      </w:r>
-      <w:r>
-        <w:t xml:space="preserve"> ο </w:t>
-      </w:r>
-      <w:r>
-        <w:t>ανεμιστήρας</w:t>
+        <w:t xml:space="preserve"> το αν εννοεί το μοτέρ ή όταν απλά δουλεύει ο ανεμιστήρας</w:t>
       </w:r>
       <w:r>
         <w:t>.</w:t>
@@ -9584,7 +9104,7 @@
     </w:p>
     <w:p>
       <w:pPr>
-        <w:pStyle w:val="a3"/>
+        <w:pStyle w:val="ListParagraph"/>
         <w:numPr>
           <w:ilvl w:val="0"/>
           <w:numId w:val="18"/>
@@ -9602,7 +9122,7 @@
     </w:p>
     <w:p>
       <w:pPr>
-        <w:pStyle w:val="a3"/>
+        <w:pStyle w:val="ListParagraph"/>
         <w:numPr>
           <w:ilvl w:val="1"/>
           <w:numId w:val="18"/>
@@ -9614,7 +9134,7 @@
     </w:p>
     <w:p>
       <w:pPr>
-        <w:pStyle w:val="a3"/>
+        <w:pStyle w:val="ListParagraph"/>
         <w:numPr>
           <w:ilvl w:val="1"/>
           <w:numId w:val="18"/>
@@ -9632,7 +9152,7 @@
     </w:p>
     <w:p>
       <w:pPr>
-        <w:pStyle w:val="a3"/>
+        <w:pStyle w:val="ListParagraph"/>
         <w:numPr>
           <w:ilvl w:val="1"/>
           <w:numId w:val="18"/>
@@ -9644,7 +9164,7 @@
     </w:p>
     <w:p>
       <w:pPr>
-        <w:pStyle w:val="a3"/>
+        <w:pStyle w:val="ListParagraph"/>
         <w:numPr>
           <w:ilvl w:val="0"/>
           <w:numId w:val="18"/>
@@ -9662,7 +9182,7 @@
     </w:p>
     <w:p>
       <w:pPr>
-        <w:pStyle w:val="a3"/>
+        <w:pStyle w:val="ListParagraph"/>
         <w:numPr>
           <w:ilvl w:val="1"/>
           <w:numId w:val="18"/>
@@ -9674,7 +9194,7 @@
     </w:p>
     <w:p>
       <w:pPr>
-        <w:pStyle w:val="a3"/>
+        <w:pStyle w:val="ListParagraph"/>
         <w:numPr>
           <w:ilvl w:val="0"/>
           <w:numId w:val="18"/>
@@ -9693,7 +9213,7 @@
     </w:p>
     <w:p>
       <w:pPr>
-        <w:pStyle w:val="a3"/>
+        <w:pStyle w:val="ListParagraph"/>
         <w:numPr>
           <w:ilvl w:val="1"/>
           <w:numId w:val="18"/>
@@ -9705,25 +9225,19 @@
     </w:p>
     <w:p>
       <w:pPr>
-        <w:pStyle w:val="a3"/>
+        <w:pStyle w:val="ListParagraph"/>
         <w:numPr>
           <w:ilvl w:val="1"/>
           <w:numId w:val="18"/>
         </w:numPr>
       </w:pPr>
       <w:r>
-        <w:t>Τ</w:t>
-      </w:r>
-      <w:r>
-        <w:t>α εικονίδια και οι όροι παραπέμπουν άμεσα στην χρησιμότητά τους, χωρίς ανάγκη προηγούμενης γνώσης</w:t>
-      </w:r>
-      <w:r>
-        <w:t>.</w:t>
-      </w:r>
-    </w:p>
-    <w:p>
-      <w:pPr>
-        <w:pStyle w:val="a3"/>
+        <w:t>Τα εικονίδια και οι όροι παραπέμπουν άμεσα στην χρησιμότητά τους, χωρίς ανάγκη προηγούμενης γνώσης.</w:t>
+      </w:r>
+    </w:p>
+    <w:p>
+      <w:pPr>
+        <w:pStyle w:val="ListParagraph"/>
         <w:numPr>
           <w:ilvl w:val="0"/>
           <w:numId w:val="18"/>
@@ -9741,7 +9255,7 @@
     </w:p>
     <w:p>
       <w:pPr>
-        <w:pStyle w:val="a3"/>
+        <w:pStyle w:val="ListParagraph"/>
         <w:numPr>
           <w:ilvl w:val="1"/>
           <w:numId w:val="18"/>
@@ -9753,22 +9267,19 @@
     </w:p>
     <w:p>
       <w:pPr>
-        <w:pStyle w:val="a3"/>
+        <w:pStyle w:val="ListParagraph"/>
         <w:numPr>
           <w:ilvl w:val="1"/>
           <w:numId w:val="18"/>
         </w:numPr>
       </w:pPr>
       <w:r>
-        <w:t>Ναι, αφού παρέχει τις βασικές δυνατότητες στην αρχική σελίδα</w:t>
-      </w:r>
-      <w:r>
-        <w:t>.</w:t>
-      </w:r>
-    </w:p>
-    <w:p>
-      <w:pPr>
-        <w:pStyle w:val="a3"/>
+        <w:t>Ναι, αφού παρέχει τις βασικές δυνατότητες στην αρχική σελίδα.</w:t>
+      </w:r>
+    </w:p>
+    <w:p>
+      <w:pPr>
+        <w:pStyle w:val="ListParagraph"/>
         <w:numPr>
           <w:ilvl w:val="0"/>
           <w:numId w:val="18"/>
@@ -9786,7 +9297,7 @@
     </w:p>
     <w:p>
       <w:pPr>
-        <w:pStyle w:val="a3"/>
+        <w:pStyle w:val="ListParagraph"/>
         <w:numPr>
           <w:ilvl w:val="1"/>
           <w:numId w:val="18"/>
@@ -9798,7 +9309,7 @@
     </w:p>
     <w:p>
       <w:pPr>
-        <w:pStyle w:val="a3"/>
+        <w:pStyle w:val="ListParagraph"/>
         <w:numPr>
           <w:ilvl w:val="1"/>
           <w:numId w:val="18"/>
@@ -9820,82 +9331,13 @@
         <w:t>Ί</w:t>
       </w:r>
       <w:r>
-        <w:t>σως</w:t>
-      </w:r>
-      <w:r>
-        <w:t xml:space="preserve">, </w:t>
-      </w:r>
-      <w:r>
-        <w:t>δεδομένου</w:t>
-      </w:r>
-      <w:r>
-        <w:t xml:space="preserve"> </w:t>
-      </w:r>
-      <w:r>
-        <w:t>ότι</w:t>
-      </w:r>
-      <w:r>
-        <w:t xml:space="preserve"> </w:t>
-      </w:r>
-      <w:r>
-        <w:t>θυμίζει</w:t>
-      </w:r>
-      <w:r>
-        <w:t xml:space="preserve"> </w:t>
-      </w:r>
-      <w:r>
-        <w:t>ταμπλέτα</w:t>
+        <w:t>σως, δεδομένου ότι θυμίζει ταμπλέτα</w:t>
       </w:r>
       <w:r>
         <w:t>,</w:t>
       </w:r>
       <w:r>
-        <w:t xml:space="preserve"> και το </w:t>
-      </w:r>
-      <w:r>
-        <w:t>διπλό</w:t>
-      </w:r>
-      <w:r>
-        <w:t xml:space="preserve"> </w:t>
-      </w:r>
-      <w:r>
-        <w:t>πίσω</w:t>
-      </w:r>
-      <w:r>
-        <w:t xml:space="preserve"> </w:t>
-      </w:r>
-      <w:r>
-        <w:t>από</w:t>
-      </w:r>
-      <w:r>
-        <w:t xml:space="preserve"> το </w:t>
-      </w:r>
-      <w:r>
-        <w:t>μενού</w:t>
-      </w:r>
-      <w:r>
-        <w:t xml:space="preserve"> να </w:t>
-      </w:r>
-      <w:r>
-        <w:t>έπρεπε</w:t>
-      </w:r>
-      <w:r>
-        <w:t xml:space="preserve"> να σε </w:t>
-      </w:r>
-      <w:r>
-        <w:t>βγάζει</w:t>
-      </w:r>
-      <w:r>
-        <w:t xml:space="preserve"> στην </w:t>
-      </w:r>
-      <w:r>
-        <w:t>αρχική</w:t>
-      </w:r>
-      <w:r>
-        <w:t xml:space="preserve"> </w:t>
-      </w:r>
-      <w:r>
-        <w:t>οθόνη</w:t>
+        <w:t xml:space="preserve"> και το διπλό πίσω από το μενού να έπρεπε να σε βγάζει στην αρχική οθόνη</w:t>
       </w:r>
       <w:r>
         <w:t>.</w:t>
@@ -9903,7 +9345,7 @@
     </w:p>
     <w:p>
       <w:pPr>
-        <w:pStyle w:val="a3"/>
+        <w:pStyle w:val="ListParagraph"/>
         <w:numPr>
           <w:ilvl w:val="1"/>
           <w:numId w:val="18"/>
@@ -9918,15 +9360,12 @@
       </w:r>
       <w:proofErr w:type="spellEnd"/>
       <w:r>
-        <w:t xml:space="preserve"> για χρήστες που θέλουν να προσαρμόσουν κάθε λειτουργία του κλιματιστικού</w:t>
-      </w:r>
-      <w:r>
-        <w:t>.</w:t>
-      </w:r>
-    </w:p>
-    <w:p>
-      <w:pPr>
-        <w:pStyle w:val="a3"/>
+        <w:t xml:space="preserve"> για χρήστες που θέλουν να προσαρμόσουν κάθε λειτουργία του κλιματιστικού.</w:t>
+      </w:r>
+    </w:p>
+    <w:p>
+      <w:pPr>
+        <w:pStyle w:val="ListParagraph"/>
         <w:numPr>
           <w:ilvl w:val="0"/>
           <w:numId w:val="18"/>
@@ -9944,7 +9383,7 @@
     </w:p>
     <w:p>
       <w:pPr>
-        <w:pStyle w:val="a3"/>
+        <w:pStyle w:val="ListParagraph"/>
         <w:numPr>
           <w:ilvl w:val="1"/>
           <w:numId w:val="18"/>
@@ -9964,7 +9403,7 @@
     </w:p>
     <w:p>
       <w:pPr>
-        <w:pStyle w:val="a3"/>
+        <w:pStyle w:val="ListParagraph"/>
         <w:numPr>
           <w:ilvl w:val="0"/>
           <w:numId w:val="18"/>
@@ -9976,20 +9415,14 @@
     </w:p>
     <w:p>
       <w:pPr>
-        <w:pStyle w:val="a3"/>
+        <w:pStyle w:val="ListParagraph"/>
         <w:numPr>
           <w:ilvl w:val="1"/>
           <w:numId w:val="18"/>
         </w:numPr>
       </w:pPr>
       <w:r>
-        <w:t xml:space="preserve">Εμφανίζονται τα κατάλληλα πλαίσια γύρω από κάποια κουμπιά, που υποδηλώνουν </w:t>
-      </w:r>
-      <w:r>
-        <w:t>ποιο</w:t>
-      </w:r>
-      <w:r>
-        <w:t xml:space="preserve"> έχει επιλεγεί. Παρόλα αυτά, θεωρώ ότι η μη επιλεγμένη λειτουργία εκ των δύο στα </w:t>
+        <w:t xml:space="preserve">Εμφανίζονται τα κατάλληλα πλαίσια γύρω από κάποια κουμπιά, που υποδηλώνουν ποιο έχει επιλεγεί. Παρόλα αυτά, θεωρώ ότι η μη επιλεγμένη λειτουργία εκ των δύο στα </w:t>
       </w:r>
       <w:proofErr w:type="spellStart"/>
       <w:r>
@@ -10018,37 +9451,31 @@
     </w:p>
     <w:p>
       <w:pPr>
-        <w:pStyle w:val="a3"/>
+        <w:pStyle w:val="ListParagraph"/>
         <w:numPr>
           <w:ilvl w:val="1"/>
           <w:numId w:val="18"/>
         </w:numPr>
       </w:pPr>
       <w:r>
-        <w:t>Σ</w:t>
-      </w:r>
-      <w:r>
-        <w:t>την λειτουργία του χρονοδιακόπτη θα μπορούσε να αναφέρεται ρητά ότι τα λεπτά που απομένουν αναφέρονται στο κλείσιμο της συσκευής.</w:t>
-      </w:r>
-    </w:p>
-    <w:p>
-      <w:pPr>
-        <w:pStyle w:val="a3"/>
+        <w:t>Στην λειτουργία του χρονοδιακόπτη θα μπορούσε να αναφέρεται ρητά ότι τα λεπτά που απομένουν αναφέρονται στο κλείσιμο της συσκευής.</w:t>
+      </w:r>
+    </w:p>
+    <w:p>
+      <w:pPr>
+        <w:pStyle w:val="ListParagraph"/>
         <w:numPr>
           <w:ilvl w:val="1"/>
           <w:numId w:val="18"/>
         </w:numPr>
       </w:pPr>
       <w:r>
-        <w:t>Η ανταπόκριση σε κάθε επιλογή είναι άμεση</w:t>
-      </w:r>
-      <w:r>
-        <w:t>.</w:t>
-      </w:r>
-    </w:p>
-    <w:p>
-      <w:pPr>
-        <w:pStyle w:val="a3"/>
+        <w:t>Η ανταπόκριση σε κάθε επιλογή είναι άμεση.</w:t>
+      </w:r>
+    </w:p>
+    <w:p>
+      <w:pPr>
+        <w:pStyle w:val="ListParagraph"/>
         <w:numPr>
           <w:ilvl w:val="0"/>
           <w:numId w:val="18"/>
@@ -10060,118 +9487,43 @@
     </w:p>
     <w:p>
       <w:pPr>
-        <w:pStyle w:val="a3"/>
+        <w:pStyle w:val="ListParagraph"/>
         <w:numPr>
           <w:ilvl w:val="1"/>
           <w:numId w:val="18"/>
         </w:numPr>
       </w:pPr>
       <w:r>
-        <w:t xml:space="preserve">Δεν θεωρώ ότι υπάρχουν μηνύματα κινδύνων, όμως δεν γνωρίζω </w:t>
-      </w:r>
-      <w:r>
-        <w:t>ποια</w:t>
-      </w:r>
-      <w:r>
-        <w:t xml:space="preserve"> από τις υπάρχουσες λειτουργίες θα μπορούσε να χαρακτηριστεί επικίνδυνη. Θα μπορούσε ίσως να υπάρχει προειδοποίηση και αυτόματο σταμάτημα όταν ο χρήστης προσπαθεί να μετακινήσει σε υπερβολικό βαθμό τις περσίδες (π</w:t>
-      </w:r>
-      <w:r>
-        <w:t>.</w:t>
-      </w:r>
-      <w:r>
-        <w:t>χ</w:t>
-      </w:r>
-      <w:r>
-        <w:t>.</w:t>
-      </w:r>
-      <w:r>
-        <w:t xml:space="preserve"> υπερβολικά πολύ κάτω).</w:t>
-      </w:r>
-    </w:p>
-    <w:p>
-      <w:pPr>
-        <w:pStyle w:val="a3"/>
+        <w:t>Δεν θεωρώ ότι υπάρχουν μηνύματα κινδύνων, όμως δεν γνωρίζω ποια από τις υπάρχουσες λειτουργίες θα μπορούσε να χαρακτηριστεί επικίνδυνη. Θα μπορούσε ίσως να υπάρχει προειδοποίηση και αυτόματο σταμάτημα όταν ο χρήστης προσπαθεί να μετακινήσει σε υπερβολικό βαθμό τις περσίδες (π.χ. υπερβολικά πολύ κάτω).</w:t>
+      </w:r>
+    </w:p>
+    <w:p>
+      <w:pPr>
+        <w:pStyle w:val="ListParagraph"/>
         <w:numPr>
           <w:ilvl w:val="1"/>
           <w:numId w:val="18"/>
         </w:numPr>
       </w:pPr>
       <w:r>
-        <w:t>Δ</w:t>
-      </w:r>
-      <w:r>
-        <w:t xml:space="preserve">εν </w:t>
-      </w:r>
-      <w:r>
-        <w:t>είδα</w:t>
-      </w:r>
-      <w:r>
-        <w:t xml:space="preserve"> </w:t>
-      </w:r>
-      <w:r>
-        <w:t>κάποιο</w:t>
-      </w:r>
-      <w:r>
-        <w:t xml:space="preserve"> </w:t>
-      </w:r>
-      <w:r>
-        <w:t>μήνυμα</w:t>
-      </w:r>
-      <w:r>
-        <w:t xml:space="preserve"> </w:t>
-      </w:r>
-      <w:r>
-        <w:t>λάθους</w:t>
-      </w:r>
-      <w:r>
-        <w:t xml:space="preserve">, </w:t>
-      </w:r>
-      <w:r>
-        <w:t>ίσως</w:t>
-      </w:r>
-      <w:r>
-        <w:t xml:space="preserve"> </w:t>
-      </w:r>
-      <w:r>
-        <w:t>γιατί</w:t>
-      </w:r>
-      <w:r>
-        <w:t xml:space="preserve"> δεν </w:t>
-      </w:r>
-      <w:r>
-        <w:t>υπάρχουν</w:t>
-      </w:r>
-      <w:r>
-        <w:t xml:space="preserve"> </w:t>
-      </w:r>
-      <w:r>
-        <w:t>περιθώρια</w:t>
-      </w:r>
-      <w:r>
-        <w:t xml:space="preserve"> για </w:t>
-      </w:r>
-      <w:r>
-        <w:t>λάθη</w:t>
-      </w:r>
-    </w:p>
-    <w:p>
-      <w:pPr>
-        <w:pStyle w:val="a3"/>
+        <w:t>Δεν είδα κάποιο μήνυμα λάθους, ίσως γιατί δεν υπάρχουν περιθώρια για λάθη</w:t>
+      </w:r>
+    </w:p>
+    <w:p>
+      <w:pPr>
+        <w:pStyle w:val="ListParagraph"/>
         <w:numPr>
           <w:ilvl w:val="1"/>
           <w:numId w:val="18"/>
         </w:numPr>
       </w:pPr>
       <w:r>
-        <w:t>Καμία επιτρεπτή ενέργεια δεν έχει δημιουργήσει ανάγκη για μήνυμα λάθους</w:t>
-      </w:r>
-      <w:r>
-        <w:t>.</w:t>
-      </w:r>
-    </w:p>
-    <w:p>
-      <w:pPr>
-        <w:pStyle w:val="a3"/>
+        <w:t>Καμία επιτρεπτή ενέργεια δεν έχει δημιουργήσει ανάγκη για μήνυμα λάθους.</w:t>
+      </w:r>
+    </w:p>
+    <w:p>
+      <w:pPr>
+        <w:pStyle w:val="ListParagraph"/>
         <w:numPr>
           <w:ilvl w:val="0"/>
           <w:numId w:val="18"/>
@@ -10183,38 +9535,26 @@
     </w:p>
     <w:p>
       <w:pPr>
-        <w:pStyle w:val="a3"/>
+        <w:pStyle w:val="ListParagraph"/>
         <w:numPr>
           <w:ilvl w:val="1"/>
           <w:numId w:val="18"/>
         </w:numPr>
       </w:pPr>
       <w:r>
-        <w:t>Θεωρώ ότι το κουμπί της βοήθειας είναι αρκετό για την συγκεκριμένη εφαρμογή. Κάτι που θα προσέθετα θα ήταν η επεξήγηση της έννοιας της αυτόματης λειτουργίας</w:t>
-      </w:r>
-      <w:r>
-        <w:t xml:space="preserve"> </w:t>
-      </w:r>
-      <w:r>
-        <w:t>και τι ακριβώς προσφέρει η λειτουργία οικονομίας</w:t>
-      </w:r>
-      <w:r>
-        <w:t>.</w:t>
-      </w:r>
-    </w:p>
-    <w:p>
-      <w:pPr>
-        <w:pStyle w:val="a3"/>
+        <w:t>Θεωρώ ότι το κουμπί της βοήθειας είναι αρκετό για την συγκεκριμένη εφαρμογή. Κάτι που θα προσέθετα θα ήταν η επεξήγηση της έννοιας της αυτόματης λειτουργίας και τι ακριβώς προσφέρει η λειτουργία οικονομίας.</w:t>
+      </w:r>
+    </w:p>
+    <w:p>
+      <w:pPr>
+        <w:pStyle w:val="ListParagraph"/>
         <w:numPr>
           <w:ilvl w:val="1"/>
           <w:numId w:val="18"/>
         </w:numPr>
       </w:pPr>
       <w:r>
-        <w:t>Λείπουν οι εξηγήσεις για τις πρόσθετες λειτουργίες</w:t>
-      </w:r>
-      <w:r>
-        <w:t>.</w:t>
+        <w:t>Λείπουν οι εξηγήσεις για τις πρόσθετες λειτουργίες.</w:t>
       </w:r>
     </w:p>
     <w:p/>
@@ -10226,7 +9566,7 @@
     </w:p>
     <w:p>
       <w:pPr>
-        <w:pStyle w:val="a3"/>
+        <w:pStyle w:val="ListParagraph"/>
         <w:numPr>
           <w:ilvl w:val="0"/>
           <w:numId w:val="19"/>
@@ -10238,7 +9578,7 @@
     </w:p>
     <w:p>
       <w:pPr>
-        <w:pStyle w:val="a3"/>
+        <w:pStyle w:val="ListParagraph"/>
         <w:numPr>
           <w:ilvl w:val="0"/>
           <w:numId w:val="19"/>
@@ -10248,25 +9588,7 @@
         </w:rPr>
       </w:pPr>
       <w:r>
-        <w:t>Σ</w:t>
-      </w:r>
-      <w:r>
-        <w:t>ε κάποια κουμπιά δεν υπήρχε η δυνατότητα επεξεργασίας (π</w:t>
-      </w:r>
-      <w:r>
-        <w:t>.</w:t>
-      </w:r>
-      <w:r>
-        <w:t>χ</w:t>
-      </w:r>
-      <w:r>
-        <w:t>.</w:t>
-      </w:r>
-      <w:r>
-        <w:t xml:space="preserve"> αλλαγή θερμοκρασίας, βελάκια περσίδων, αλλαγή χρόνου στον χρονοδιακόπτη)</w:t>
-      </w:r>
-      <w:r>
-        <w:t>.</w:t>
+        <w:t>Σε κάποια κουμπιά δεν υπήρχε η δυνατότητα επεξεργασίας (π.χ. αλλαγή θερμοκρασίας, βελάκια περσίδων, αλλαγή χρόνου στον χρονοδιακόπτη).</w:t>
       </w:r>
     </w:p>
     <w:p>
@@ -10308,6 +9630,307 @@
           <w:lang w:eastAsia="el-GR"/>
         </w:rPr>
         <w:tab/>
+      </w:r>
+      <w:r>
+        <w:rPr>
+          <w:lang w:eastAsia="el-GR"/>
+        </w:rPr>
+        <w:t xml:space="preserve">Για τον τρίτο τρόπο αξιολόγησης , δώσαμε σε συγγενικά μας πρόσωπα </w:t>
+      </w:r>
+      <w:r>
+        <w:rPr>
+          <w:lang w:eastAsia="el-GR"/>
+        </w:rPr>
+        <w:t>να εκτελέσουν κάποιες εργασίες πάνω στην εφαρμογή μας καταγράφοντας ταυτόχρονα τις σκέψεις τους.</w:t>
+      </w:r>
+    </w:p>
+    <w:p>
+      <w:pPr>
+        <w:rPr>
+          <w:lang w:eastAsia="el-GR"/>
+        </w:rPr>
+      </w:pPr>
+      <w:r>
+        <w:rPr>
+          <w:lang w:eastAsia="el-GR"/>
+        </w:rPr>
+        <w:t>Στόχος της μεθόδου</w:t>
+      </w:r>
+      <w:r>
+        <w:rPr>
+          <w:lang w:eastAsia="el-GR"/>
+        </w:rPr>
+        <w:t xml:space="preserve"> αυτής</w:t>
+      </w:r>
+      <w:r>
+        <w:rPr>
+          <w:lang w:eastAsia="el-GR"/>
+        </w:rPr>
+        <w:t xml:space="preserve"> ήταν να ελέγξουμε μέσα από τις ενέργειες </w:t>
+      </w:r>
+      <w:r>
+        <w:rPr>
+          <w:lang w:eastAsia="el-GR"/>
+        </w:rPr>
+        <w:t>των υποκειμένων</w:t>
+      </w:r>
+      <w:r>
+        <w:rPr>
+          <w:lang w:eastAsia="el-GR"/>
+        </w:rPr>
+        <w:t xml:space="preserve"> την αποτελεσματικότητα της εφαρμογής στην χρήση </w:t>
+      </w:r>
+      <w:r>
+        <w:rPr>
+          <w:lang w:eastAsia="el-GR"/>
+        </w:rPr>
+        <w:t xml:space="preserve">και </w:t>
+      </w:r>
+      <w:r>
+        <w:rPr>
+          <w:lang w:eastAsia="el-GR"/>
+        </w:rPr>
+        <w:t xml:space="preserve">την ικανοποίηση των χρηστών μας </w:t>
+      </w:r>
+      <w:r>
+        <w:rPr>
+          <w:lang w:eastAsia="el-GR"/>
+        </w:rPr>
+        <w:t>.</w:t>
+      </w:r>
+    </w:p>
+    <w:p>
+      <w:pPr>
+        <w:rPr>
+          <w:lang w:eastAsia="el-GR"/>
+        </w:rPr>
+      </w:pPr>
+    </w:p>
+    <w:p>
+      <w:pPr>
+        <w:rPr>
+          <w:lang w:eastAsia="el-GR"/>
+        </w:rPr>
+      </w:pPr>
+      <w:r>
+        <w:rPr>
+          <w:lang w:eastAsia="el-GR"/>
+        </w:rPr>
+        <w:t>Συγκεκριμένα, ζητήθηκαν οι εξής εργασίες από τα ομιλούντα υποκείμενα:</w:t>
+      </w:r>
+    </w:p>
+    <w:p>
+      <w:pPr>
+        <w:pStyle w:val="ListParagraph"/>
+        <w:numPr>
+          <w:ilvl w:val="0"/>
+          <w:numId w:val="20"/>
+        </w:numPr>
+        <w:rPr>
+          <w:lang w:eastAsia="el-GR"/>
+        </w:rPr>
+      </w:pPr>
+      <w:r>
+        <w:rPr>
+          <w:lang w:eastAsia="el-GR"/>
+        </w:rPr>
+        <w:t>Η ρύθμιση του κλιματιστικού σε αυτόματη λειτουργία και η μείωση της θερμοκρασίας.</w:t>
+      </w:r>
+    </w:p>
+    <w:p>
+      <w:pPr>
+        <w:pStyle w:val="ListParagraph"/>
+        <w:numPr>
+          <w:ilvl w:val="0"/>
+          <w:numId w:val="20"/>
+        </w:numPr>
+        <w:rPr>
+          <w:lang w:eastAsia="el-GR"/>
+        </w:rPr>
+      </w:pPr>
+      <w:r>
+        <w:rPr>
+          <w:lang w:eastAsia="el-GR"/>
+        </w:rPr>
+        <w:t>Επιλογή της λειτουργίας του ανεμιστήρα και ρύθμιση της έντασης του.</w:t>
+      </w:r>
+    </w:p>
+    <w:p>
+      <w:pPr>
+        <w:pStyle w:val="ListParagraph"/>
+        <w:numPr>
+          <w:ilvl w:val="0"/>
+          <w:numId w:val="20"/>
+        </w:numPr>
+        <w:rPr>
+          <w:lang w:eastAsia="el-GR"/>
+        </w:rPr>
+      </w:pPr>
+      <w:r>
+        <w:rPr>
+          <w:lang w:eastAsia="el-GR"/>
+        </w:rPr>
+        <w:t>Ρύθμιση του χρονοδιακόπτη σε 1 ώρα και 30 λεπτά και έπειτα αλλαγή των λεπτών σε 40.</w:t>
+      </w:r>
+    </w:p>
+    <w:p>
+      <w:pPr>
+        <w:pStyle w:val="ListParagraph"/>
+        <w:numPr>
+          <w:ilvl w:val="0"/>
+          <w:numId w:val="20"/>
+        </w:numPr>
+        <w:rPr>
+          <w:lang w:eastAsia="el-GR"/>
+        </w:rPr>
+      </w:pPr>
+      <w:r>
+        <w:rPr>
+          <w:lang w:eastAsia="el-GR"/>
+        </w:rPr>
+        <w:t xml:space="preserve">Ενεργοποίηση της λειτουργίας </w:t>
+      </w:r>
+      <w:proofErr w:type="spellStart"/>
+      <w:r>
+        <w:rPr>
+          <w:lang w:eastAsia="el-GR"/>
+        </w:rPr>
+        <w:t>αφύγρανσης</w:t>
+      </w:r>
+      <w:proofErr w:type="spellEnd"/>
+    </w:p>
+    <w:p>
+      <w:pPr>
+        <w:pStyle w:val="ListParagraph"/>
+        <w:numPr>
+          <w:ilvl w:val="0"/>
+          <w:numId w:val="20"/>
+        </w:numPr>
+        <w:rPr>
+          <w:lang w:eastAsia="el-GR"/>
+        </w:rPr>
+      </w:pPr>
+      <w:r>
+        <w:rPr>
+          <w:lang w:eastAsia="el-GR"/>
+        </w:rPr>
+        <w:t>Μετακίνηση των περσίδων πάνω και δεξιά.</w:t>
+      </w:r>
+    </w:p>
+    <w:p>
+      <w:pPr>
+        <w:pStyle w:val="ListParagraph"/>
+        <w:numPr>
+          <w:ilvl w:val="0"/>
+          <w:numId w:val="20"/>
+        </w:numPr>
+        <w:rPr>
+          <w:lang w:eastAsia="el-GR"/>
+        </w:rPr>
+      </w:pPr>
+      <w:r>
+        <w:rPr>
+          <w:lang w:eastAsia="el-GR"/>
+        </w:rPr>
+        <w:t>Ενεργοποίηση της λειτουργίας οικονομίας.</w:t>
+      </w:r>
+    </w:p>
+    <w:p>
+      <w:pPr>
+        <w:rPr>
+          <w:lang w:eastAsia="el-GR"/>
+        </w:rPr>
+      </w:pPr>
+    </w:p>
+    <w:p>
+      <w:pPr>
+        <w:rPr>
+          <w:lang w:eastAsia="el-GR"/>
+        </w:rPr>
+      </w:pPr>
+      <w:r>
+        <w:rPr>
+          <w:lang w:eastAsia="el-GR"/>
+        </w:rPr>
+        <w:t>Παρακάτω παρατίθενται τα λόγια των υποκειμένων κατά την εκτέλεση των εργασιών.</w:t>
+      </w:r>
+    </w:p>
+    <w:p>
+      <w:pPr>
+        <w:rPr>
+          <w:lang w:eastAsia="el-GR"/>
+        </w:rPr>
+      </w:pPr>
+      <w:r>
+        <w:rPr>
+          <w:lang w:eastAsia="el-GR"/>
+        </w:rPr>
+        <w:t>1</w:t>
+      </w:r>
+      <w:r>
+        <w:rPr>
+          <w:vertAlign w:val="superscript"/>
+          <w:lang w:eastAsia="el-GR"/>
+        </w:rPr>
+        <w:t>ο</w:t>
+      </w:r>
+      <w:r>
+        <w:rPr>
+          <w:lang w:eastAsia="el-GR"/>
+        </w:rPr>
+        <w:t xml:space="preserve"> υποκείμενο:</w:t>
+      </w:r>
+    </w:p>
+    <w:p>
+      <w:pPr>
+        <w:rPr>
+          <w:lang w:eastAsia="el-GR"/>
+        </w:rPr>
+      </w:pPr>
+      <w:r>
+        <w:rPr>
+          <w:lang w:eastAsia="el-GR"/>
+        </w:rPr>
+        <w:t>2</w:t>
+      </w:r>
+      <w:r>
+        <w:rPr>
+          <w:vertAlign w:val="superscript"/>
+          <w:lang w:eastAsia="el-GR"/>
+        </w:rPr>
+        <w:t>ο</w:t>
+      </w:r>
+      <w:r>
+        <w:rPr>
+          <w:lang w:eastAsia="el-GR"/>
+        </w:rPr>
+        <w:t xml:space="preserve"> υποκείμενο:</w:t>
+      </w:r>
+    </w:p>
+    <w:p>
+      <w:pPr>
+        <w:rPr>
+          <w:lang w:eastAsia="el-GR"/>
+        </w:rPr>
+      </w:pPr>
+      <w:r>
+        <w:rPr>
+          <w:lang w:eastAsia="el-GR"/>
+        </w:rPr>
+        <w:t>3</w:t>
+      </w:r>
+      <w:r>
+        <w:rPr>
+          <w:vertAlign w:val="superscript"/>
+          <w:lang w:eastAsia="el-GR"/>
+        </w:rPr>
+        <w:t>ο</w:t>
+      </w:r>
+      <w:r>
+        <w:rPr>
+          <w:lang w:eastAsia="el-GR"/>
+        </w:rPr>
+        <w:t xml:space="preserve"> υποκείμενο:</w:t>
       </w:r>
     </w:p>
     <w:sectPr>
@@ -10360,7 +9983,7 @@
     <w:sdtContent>
       <w:p>
         <w:pPr>
-          <w:pStyle w:val="a7"/>
+          <w:pStyle w:val="Footer"/>
           <w:jc w:val="center"/>
         </w:pPr>
         <w:r>
@@ -10383,7 +10006,7 @@
   </w:sdt>
   <w:p>
     <w:pPr>
-      <w:pStyle w:val="a7"/>
+      <w:pStyle w:val="Footer"/>
     </w:pPr>
   </w:p>
 </w:ftr>
@@ -10729,6 +10352,92 @@
     </w:lvl>
   </w:abstractNum>
   <w:abstractNum w:abstractNumId="3" w15:restartNumberingAfterBreak="0">
+    <w:nsid w:val="16AF7AD7"/>
+    <w:multiLevelType w:val="hybridMultilevel"/>
+    <w:tmpl w:val="95E60B50"/>
+    <w:lvl w:ilvl="0" w:tplc="0809000F">
+      <w:start w:val="1"/>
+      <w:numFmt w:val="decimal"/>
+      <w:lvlText w:val="%1."/>
+      <w:lvlJc w:val="left"/>
+      <w:pPr>
+        <w:ind w:left="720" w:hanging="360"/>
+      </w:pPr>
+    </w:lvl>
+    <w:lvl w:ilvl="1" w:tplc="08090019" w:tentative="1">
+      <w:start w:val="1"/>
+      <w:numFmt w:val="lowerLetter"/>
+      <w:lvlText w:val="%2."/>
+      <w:lvlJc w:val="left"/>
+      <w:pPr>
+        <w:ind w:left="1440" w:hanging="360"/>
+      </w:pPr>
+    </w:lvl>
+    <w:lvl w:ilvl="2" w:tplc="0809001B" w:tentative="1">
+      <w:start w:val="1"/>
+      <w:numFmt w:val="lowerRoman"/>
+      <w:lvlText w:val="%3."/>
+      <w:lvlJc w:val="right"/>
+      <w:pPr>
+        <w:ind w:left="2160" w:hanging="180"/>
+      </w:pPr>
+    </w:lvl>
+    <w:lvl w:ilvl="3" w:tplc="0809000F" w:tentative="1">
+      <w:start w:val="1"/>
+      <w:numFmt w:val="decimal"/>
+      <w:lvlText w:val="%4."/>
+      <w:lvlJc w:val="left"/>
+      <w:pPr>
+        <w:ind w:left="2880" w:hanging="360"/>
+      </w:pPr>
+    </w:lvl>
+    <w:lvl w:ilvl="4" w:tplc="08090019" w:tentative="1">
+      <w:start w:val="1"/>
+      <w:numFmt w:val="lowerLetter"/>
+      <w:lvlText w:val="%5."/>
+      <w:lvlJc w:val="left"/>
+      <w:pPr>
+        <w:ind w:left="3600" w:hanging="360"/>
+      </w:pPr>
+    </w:lvl>
+    <w:lvl w:ilvl="5" w:tplc="0809001B" w:tentative="1">
+      <w:start w:val="1"/>
+      <w:numFmt w:val="lowerRoman"/>
+      <w:lvlText w:val="%6."/>
+      <w:lvlJc w:val="right"/>
+      <w:pPr>
+        <w:ind w:left="4320" w:hanging="180"/>
+      </w:pPr>
+    </w:lvl>
+    <w:lvl w:ilvl="6" w:tplc="0809000F" w:tentative="1">
+      <w:start w:val="1"/>
+      <w:numFmt w:val="decimal"/>
+      <w:lvlText w:val="%7."/>
+      <w:lvlJc w:val="left"/>
+      <w:pPr>
+        <w:ind w:left="5040" w:hanging="360"/>
+      </w:pPr>
+    </w:lvl>
+    <w:lvl w:ilvl="7" w:tplc="08090019" w:tentative="1">
+      <w:start w:val="1"/>
+      <w:numFmt w:val="lowerLetter"/>
+      <w:lvlText w:val="%8."/>
+      <w:lvlJc w:val="left"/>
+      <w:pPr>
+        <w:ind w:left="5760" w:hanging="360"/>
+      </w:pPr>
+    </w:lvl>
+    <w:lvl w:ilvl="8" w:tplc="0809001B" w:tentative="1">
+      <w:start w:val="1"/>
+      <w:numFmt w:val="lowerRoman"/>
+      <w:lvlText w:val="%9."/>
+      <w:lvlJc w:val="right"/>
+      <w:pPr>
+        <w:ind w:left="6480" w:hanging="180"/>
+      </w:pPr>
+    </w:lvl>
+  </w:abstractNum>
+  <w:abstractNum w:abstractNumId="4" w15:restartNumberingAfterBreak="0">
     <w:nsid w:val="197F569E"/>
     <w:multiLevelType w:val="hybridMultilevel"/>
     <w:tmpl w:val="920A2AC6"/>
@@ -10817,7 +10526,7 @@
       </w:pPr>
     </w:lvl>
   </w:abstractNum>
-  <w:abstractNum w:abstractNumId="4" w15:restartNumberingAfterBreak="0">
+  <w:abstractNum w:abstractNumId="5" w15:restartNumberingAfterBreak="0">
     <w:nsid w:val="1AB00283"/>
     <w:multiLevelType w:val="hybridMultilevel"/>
     <w:tmpl w:val="FA3ED5F6"/>
@@ -10930,7 +10639,7 @@
       </w:rPr>
     </w:lvl>
   </w:abstractNum>
-  <w:abstractNum w:abstractNumId="5" w15:restartNumberingAfterBreak="0">
+  <w:abstractNum w:abstractNumId="6" w15:restartNumberingAfterBreak="0">
     <w:nsid w:val="22D3346B"/>
     <w:multiLevelType w:val="hybridMultilevel"/>
     <w:tmpl w:val="3260D62C"/>
@@ -11042,7 +10751,7 @@
       </w:rPr>
     </w:lvl>
   </w:abstractNum>
-  <w:abstractNum w:abstractNumId="6" w15:restartNumberingAfterBreak="0">
+  <w:abstractNum w:abstractNumId="7" w15:restartNumberingAfterBreak="0">
     <w:nsid w:val="23622C27"/>
     <w:multiLevelType w:val="hybridMultilevel"/>
     <w:tmpl w:val="3B50CDDA"/>
@@ -11155,7 +10864,7 @@
       </w:rPr>
     </w:lvl>
   </w:abstractNum>
-  <w:abstractNum w:abstractNumId="7" w15:restartNumberingAfterBreak="0">
+  <w:abstractNum w:abstractNumId="8" w15:restartNumberingAfterBreak="0">
     <w:nsid w:val="272A28AD"/>
     <w:multiLevelType w:val="hybridMultilevel"/>
     <w:tmpl w:val="4C2CBD5C"/>
@@ -11268,7 +10977,7 @@
       </w:rPr>
     </w:lvl>
   </w:abstractNum>
-  <w:abstractNum w:abstractNumId="8" w15:restartNumberingAfterBreak="0">
+  <w:abstractNum w:abstractNumId="9" w15:restartNumberingAfterBreak="0">
     <w:nsid w:val="2CA03B7C"/>
     <w:multiLevelType w:val="hybridMultilevel"/>
     <w:tmpl w:val="8BE65B6C"/>
@@ -11354,7 +11063,7 @@
       </w:pPr>
     </w:lvl>
   </w:abstractNum>
-  <w:abstractNum w:abstractNumId="9" w15:restartNumberingAfterBreak="0">
+  <w:abstractNum w:abstractNumId="10" w15:restartNumberingAfterBreak="0">
     <w:nsid w:val="2FC267FD"/>
     <w:multiLevelType w:val="hybridMultilevel"/>
     <w:tmpl w:val="3580D068"/>
@@ -11467,7 +11176,7 @@
       </w:rPr>
     </w:lvl>
   </w:abstractNum>
-  <w:abstractNum w:abstractNumId="10" w15:restartNumberingAfterBreak="0">
+  <w:abstractNum w:abstractNumId="11" w15:restartNumberingAfterBreak="0">
     <w:nsid w:val="4124492C"/>
     <w:multiLevelType w:val="hybridMultilevel"/>
     <w:tmpl w:val="B3F8AE92"/>
@@ -11580,7 +11289,7 @@
       </w:rPr>
     </w:lvl>
   </w:abstractNum>
-  <w:abstractNum w:abstractNumId="11" w15:restartNumberingAfterBreak="0">
+  <w:abstractNum w:abstractNumId="12" w15:restartNumberingAfterBreak="0">
     <w:nsid w:val="467700CF"/>
     <w:multiLevelType w:val="multilevel"/>
     <w:tmpl w:val="0408001F"/>
@@ -11666,7 +11375,7 @@
       </w:pPr>
     </w:lvl>
   </w:abstractNum>
-  <w:abstractNum w:abstractNumId="12" w15:restartNumberingAfterBreak="0">
+  <w:abstractNum w:abstractNumId="13" w15:restartNumberingAfterBreak="0">
     <w:nsid w:val="46FB3C45"/>
     <w:multiLevelType w:val="hybridMultilevel"/>
     <w:tmpl w:val="E610B182"/>
@@ -11752,7 +11461,7 @@
       </w:pPr>
     </w:lvl>
   </w:abstractNum>
-  <w:abstractNum w:abstractNumId="13" w15:restartNumberingAfterBreak="0">
+  <w:abstractNum w:abstractNumId="14" w15:restartNumberingAfterBreak="0">
     <w:nsid w:val="4C0525EF"/>
     <w:multiLevelType w:val="multilevel"/>
     <w:tmpl w:val="0A0CC3A8"/>
@@ -11865,7 +11574,7 @@
       </w:rPr>
     </w:lvl>
   </w:abstractNum>
-  <w:abstractNum w:abstractNumId="14" w15:restartNumberingAfterBreak="0">
+  <w:abstractNum w:abstractNumId="15" w15:restartNumberingAfterBreak="0">
     <w:nsid w:val="624F36E7"/>
     <w:multiLevelType w:val="hybridMultilevel"/>
     <w:tmpl w:val="43BA91D2"/>
@@ -11954,7 +11663,7 @@
       </w:pPr>
     </w:lvl>
   </w:abstractNum>
-  <w:abstractNum w:abstractNumId="15" w15:restartNumberingAfterBreak="0">
+  <w:abstractNum w:abstractNumId="16" w15:restartNumberingAfterBreak="0">
     <w:nsid w:val="689443D5"/>
     <w:multiLevelType w:val="hybridMultilevel"/>
     <w:tmpl w:val="EE6AEAFC"/>
@@ -12067,7 +11776,7 @@
       </w:rPr>
     </w:lvl>
   </w:abstractNum>
-  <w:abstractNum w:abstractNumId="16" w15:restartNumberingAfterBreak="0">
+  <w:abstractNum w:abstractNumId="17" w15:restartNumberingAfterBreak="0">
     <w:nsid w:val="6B7F45FE"/>
     <w:multiLevelType w:val="hybridMultilevel"/>
     <w:tmpl w:val="2592BA50"/>
@@ -12179,7 +11888,7 @@
       </w:rPr>
     </w:lvl>
   </w:abstractNum>
-  <w:abstractNum w:abstractNumId="17" w15:restartNumberingAfterBreak="0">
+  <w:abstractNum w:abstractNumId="18" w15:restartNumberingAfterBreak="0">
     <w:nsid w:val="733D3D9E"/>
     <w:multiLevelType w:val="multilevel"/>
     <w:tmpl w:val="0408001F"/>
@@ -12265,7 +11974,7 @@
       </w:pPr>
     </w:lvl>
   </w:abstractNum>
-  <w:abstractNum w:abstractNumId="18" w15:restartNumberingAfterBreak="0">
+  <w:abstractNum w:abstractNumId="19" w15:restartNumberingAfterBreak="0">
     <w:nsid w:val="795216B4"/>
     <w:multiLevelType w:val="hybridMultilevel"/>
     <w:tmpl w:val="72F4609A"/>
@@ -12379,22 +12088,22 @@
     </w:lvl>
   </w:abstractNum>
   <w:num w:numId="1">
-    <w:abstractNumId w:val="16"/>
+    <w:abstractNumId w:val="17"/>
   </w:num>
   <w:num w:numId="2">
-    <w:abstractNumId w:val="7"/>
+    <w:abstractNumId w:val="8"/>
   </w:num>
   <w:num w:numId="3">
-    <w:abstractNumId w:val="5"/>
+    <w:abstractNumId w:val="6"/>
   </w:num>
   <w:num w:numId="4">
-    <w:abstractNumId w:val="9"/>
+    <w:abstractNumId w:val="10"/>
   </w:num>
   <w:num w:numId="5">
-    <w:abstractNumId w:val="12"/>
+    <w:abstractNumId w:val="13"/>
   </w:num>
   <w:num w:numId="6">
-    <w:abstractNumId w:val="6"/>
+    <w:abstractNumId w:val="7"/>
   </w:num>
   <w:num w:numId="7">
     <w:abstractNumId w:val="2"/>
@@ -12403,37 +12112,40 @@
     <w:abstractNumId w:val="0"/>
   </w:num>
   <w:num w:numId="9">
-    <w:abstractNumId w:val="17"/>
+    <w:abstractNumId w:val="18"/>
   </w:num>
   <w:num w:numId="10">
+    <w:abstractNumId w:val="15"/>
+  </w:num>
+  <w:num w:numId="11">
     <w:abstractNumId w:val="14"/>
   </w:num>
-  <w:num w:numId="11">
-    <w:abstractNumId w:val="13"/>
-  </w:num>
   <w:num w:numId="12">
-    <w:abstractNumId w:val="4"/>
+    <w:abstractNumId w:val="5"/>
   </w:num>
   <w:num w:numId="13">
-    <w:abstractNumId w:val="10"/>
+    <w:abstractNumId w:val="11"/>
   </w:num>
   <w:num w:numId="14">
     <w:abstractNumId w:val="1"/>
   </w:num>
   <w:num w:numId="15">
-    <w:abstractNumId w:val="15"/>
+    <w:abstractNumId w:val="16"/>
   </w:num>
   <w:num w:numId="16">
-    <w:abstractNumId w:val="3"/>
+    <w:abstractNumId w:val="4"/>
   </w:num>
   <w:num w:numId="17">
-    <w:abstractNumId w:val="8"/>
+    <w:abstractNumId w:val="9"/>
   </w:num>
   <w:num w:numId="18">
-    <w:abstractNumId w:val="11"/>
+    <w:abstractNumId w:val="12"/>
   </w:num>
   <w:num w:numId="19">
-    <w:abstractNumId w:val="18"/>
+    <w:abstractNumId w:val="19"/>
+  </w:num>
+  <w:num w:numId="20">
+    <w:abstractNumId w:val="3"/>
   </w:num>
 </w:numbering>
 </file>
@@ -12833,18 +12545,18 @@
     <w:lsdException w:name="Unresolved Mention" w:semiHidden="1" w:unhideWhenUsed="1"/>
     <w:lsdException w:name="Smart Link" w:semiHidden="1" w:unhideWhenUsed="1"/>
   </w:latentStyles>
-  <w:style w:type="paragraph" w:default="1" w:styleId="a">
+  <w:style w:type="paragraph" w:default="1" w:styleId="Normal">
     <w:name w:val="Normal"/>
     <w:qFormat/>
     <w:rsid w:val="00257826"/>
   </w:style>
-  <w:style w:type="character" w:default="1" w:styleId="a0">
+  <w:style w:type="character" w:default="1" w:styleId="DefaultParagraphFont">
     <w:name w:val="Default Paragraph Font"/>
     <w:uiPriority w:val="1"/>
     <w:semiHidden/>
     <w:unhideWhenUsed/>
   </w:style>
-  <w:style w:type="table" w:default="1" w:styleId="a1">
+  <w:style w:type="table" w:default="1" w:styleId="TableNormal">
     <w:name w:val="Normal Table"/>
     <w:uiPriority w:val="99"/>
     <w:semiHidden/>
@@ -12859,15 +12571,15 @@
       </w:tblCellMar>
     </w:tblPr>
   </w:style>
-  <w:style w:type="numbering" w:default="1" w:styleId="a2">
+  <w:style w:type="numbering" w:default="1" w:styleId="NoList">
     <w:name w:val="No List"/>
     <w:uiPriority w:val="99"/>
     <w:semiHidden/>
     <w:unhideWhenUsed/>
   </w:style>
-  <w:style w:type="paragraph" w:styleId="a3">
+  <w:style w:type="paragraph" w:styleId="ListParagraph">
     <w:name w:val="List Paragraph"/>
-    <w:basedOn w:val="a"/>
+    <w:basedOn w:val="Normal"/>
     <w:uiPriority w:val="34"/>
     <w:qFormat/>
     <w:rsid w:val="00257826"/>
@@ -12876,9 +12588,9 @@
       <w:contextualSpacing/>
     </w:pPr>
   </w:style>
-  <w:style w:type="character" w:styleId="-">
+  <w:style w:type="character" w:styleId="Hyperlink">
     <w:name w:val="Hyperlink"/>
-    <w:basedOn w:val="a0"/>
+    <w:basedOn w:val="DefaultParagraphFont"/>
     <w:uiPriority w:val="99"/>
     <w:unhideWhenUsed/>
     <w:rsid w:val="00257826"/>
@@ -12887,11 +12599,11 @@
       <w:u w:val="single"/>
     </w:rPr>
   </w:style>
-  <w:style w:type="paragraph" w:styleId="a4">
+  <w:style w:type="paragraph" w:styleId="Subtitle">
     <w:name w:val="Subtitle"/>
-    <w:basedOn w:val="a"/>
-    <w:next w:val="a"/>
-    <w:link w:val="Char"/>
+    <w:basedOn w:val="Normal"/>
+    <w:next w:val="Normal"/>
+    <w:link w:val="SubtitleChar"/>
     <w:uiPriority w:val="11"/>
     <w:qFormat/>
     <w:rsid w:val="00257826"/>
@@ -12906,10 +12618,10 @@
       <w:spacing w:val="15"/>
     </w:rPr>
   </w:style>
-  <w:style w:type="character" w:customStyle="1" w:styleId="Char">
-    <w:name w:val="Υπότιτλος Char"/>
-    <w:basedOn w:val="a0"/>
-    <w:link w:val="a4"/>
+  <w:style w:type="character" w:customStyle="1" w:styleId="SubtitleChar">
+    <w:name w:val="Subtitle Char"/>
+    <w:basedOn w:val="DefaultParagraphFont"/>
+    <w:link w:val="Subtitle"/>
     <w:uiPriority w:val="11"/>
     <w:rsid w:val="00257826"/>
     <w:rPr>
@@ -12918,10 +12630,10 @@
       <w:spacing w:val="15"/>
     </w:rPr>
   </w:style>
-  <w:style w:type="paragraph" w:styleId="a5">
+  <w:style w:type="paragraph" w:styleId="Caption">
     <w:name w:val="caption"/>
-    <w:basedOn w:val="a"/>
-    <w:next w:val="a"/>
+    <w:basedOn w:val="Normal"/>
+    <w:next w:val="Normal"/>
     <w:uiPriority w:val="35"/>
     <w:unhideWhenUsed/>
     <w:qFormat/>
@@ -12939,13 +12651,13 @@
   </w:style>
   <w:style w:type="character" w:customStyle="1" w:styleId="freebirdanalyticsviewquestiontitle">
     <w:name w:val="freebirdanalyticsviewquestiontitle"/>
-    <w:basedOn w:val="a0"/>
+    <w:basedOn w:val="DefaultParagraphFont"/>
     <w:rsid w:val="00257826"/>
   </w:style>
-  <w:style w:type="paragraph" w:styleId="a6">
+  <w:style w:type="paragraph" w:styleId="Header">
     <w:name w:val="header"/>
-    <w:basedOn w:val="a"/>
-    <w:link w:val="Char0"/>
+    <w:basedOn w:val="Normal"/>
+    <w:link w:val="HeaderChar"/>
     <w:uiPriority w:val="99"/>
     <w:unhideWhenUsed/>
     <w:rsid w:val="00087518"/>
@@ -12957,17 +12669,17 @@
       <w:spacing w:after="0" w:line="240" w:lineRule="auto"/>
     </w:pPr>
   </w:style>
-  <w:style w:type="character" w:customStyle="1" w:styleId="Char0">
-    <w:name w:val="Κεφαλίδα Char"/>
-    <w:basedOn w:val="a0"/>
-    <w:link w:val="a6"/>
+  <w:style w:type="character" w:customStyle="1" w:styleId="HeaderChar">
+    <w:name w:val="Header Char"/>
+    <w:basedOn w:val="DefaultParagraphFont"/>
+    <w:link w:val="Header"/>
     <w:uiPriority w:val="99"/>
     <w:rsid w:val="00087518"/>
   </w:style>
-  <w:style w:type="paragraph" w:styleId="a7">
+  <w:style w:type="paragraph" w:styleId="Footer">
     <w:name w:val="footer"/>
-    <w:basedOn w:val="a"/>
-    <w:link w:val="Char1"/>
+    <w:basedOn w:val="Normal"/>
+    <w:link w:val="FooterChar"/>
     <w:uiPriority w:val="99"/>
     <w:unhideWhenUsed/>
     <w:rsid w:val="00087518"/>
@@ -12979,16 +12691,16 @@
       <w:spacing w:after="0" w:line="240" w:lineRule="auto"/>
     </w:pPr>
   </w:style>
-  <w:style w:type="character" w:customStyle="1" w:styleId="Char1">
-    <w:name w:val="Υποσέλιδο Char"/>
-    <w:basedOn w:val="a0"/>
-    <w:link w:val="a7"/>
+  <w:style w:type="character" w:customStyle="1" w:styleId="FooterChar">
+    <w:name w:val="Footer Char"/>
+    <w:basedOn w:val="DefaultParagraphFont"/>
+    <w:link w:val="Footer"/>
     <w:uiPriority w:val="99"/>
     <w:rsid w:val="00087518"/>
   </w:style>
-  <w:style w:type="character" w:styleId="a8">
+  <w:style w:type="character" w:styleId="UnresolvedMention">
     <w:name w:val="Unresolved Mention"/>
-    <w:basedOn w:val="a0"/>
+    <w:basedOn w:val="DefaultParagraphFont"/>
     <w:uiPriority w:val="99"/>
     <w:semiHidden/>
     <w:unhideWhenUsed/>
@@ -12998,9 +12710,9 @@
       <w:shd w:val="clear" w:color="auto" w:fill="E1DFDD"/>
     </w:rPr>
   </w:style>
-  <w:style w:type="character" w:styleId="-0">
+  <w:style w:type="character" w:styleId="FollowedHyperlink">
     <w:name w:val="FollowedHyperlink"/>
-    <w:basedOn w:val="a0"/>
+    <w:basedOn w:val="DefaultParagraphFont"/>
     <w:uiPriority w:val="99"/>
     <w:semiHidden/>
     <w:unhideWhenUsed/>

</xml_diff>

<commit_message>
added 2nd person responses
</commit_message>
<xml_diff>
--- a/3170033-3170114-3170172.docx
+++ b/3170033-3170114-3170172.docx
@@ -1,6 +1,6 @@
 
 <file path=word/document.xml><?xml version="1.0" encoding="utf-8"?>
-<w:document xmlns:wpc="http://schemas.microsoft.com/office/word/2010/wordprocessingCanvas" xmlns:cx="http://schemas.microsoft.com/office/drawing/2014/chartex" xmlns:cx1="http://schemas.microsoft.com/office/drawing/2015/9/8/chartex" xmlns:cx2="http://schemas.microsoft.com/office/drawing/2015/10/21/chartex" xmlns:cx3="http://schemas.microsoft.com/office/drawing/2016/5/9/chartex" xmlns:cx4="http://schemas.microsoft.com/office/drawing/2016/5/10/chartex" xmlns:cx5="http://schemas.microsoft.com/office/drawing/2016/5/11/chartex" xmlns:cx6="http://schemas.microsoft.com/office/drawing/2016/5/12/chartex" xmlns:cx7="http://schemas.microsoft.com/office/drawing/2016/5/13/chartex" xmlns:cx8="http://schemas.microsoft.com/office/drawing/2016/5/14/chartex" xmlns:mc="http://schemas.openxmlformats.org/markup-compatibility/2006" xmlns:aink="http://schemas.microsoft.com/office/drawing/2016/ink" xmlns:am3d="http://schemas.microsoft.com/office/drawing/2017/model3d" xmlns:o="urn:schemas-microsoft-com:office:office" xmlns:r="http://schemas.openxmlformats.org/officeDocument/2006/relationships" xmlns:m="http://schemas.openxmlformats.org/officeDocument/2006/math" xmlns:v="urn:schemas-microsoft-com:vml" xmlns:wp14="http://schemas.microsoft.com/office/word/2010/wordprocessingDrawing" xmlns:wp="http://schemas.openxmlformats.org/drawingml/2006/wordprocessingDrawing" xmlns:w10="urn:schemas-microsoft-com:office:word" xmlns:w="http://schemas.openxmlformats.org/wordprocessingml/2006/main" xmlns:w14="http://schemas.microsoft.com/office/word/2010/wordml" xmlns:w15="http://schemas.microsoft.com/office/word/2012/wordml" xmlns:w16cid="http://schemas.microsoft.com/office/word/2016/wordml/cid" xmlns:w16se="http://schemas.microsoft.com/office/word/2015/wordml/symex" xmlns:wpg="http://schemas.microsoft.com/office/word/2010/wordprocessingGroup" xmlns:wpi="http://schemas.microsoft.com/office/word/2010/wordprocessingInk" xmlns:wne="http://schemas.microsoft.com/office/word/2006/wordml" xmlns:wps="http://schemas.microsoft.com/office/word/2010/wordprocessingShape" mc:Ignorable="w14 w15 w16se w16cid wp14">
+<w:document xmlns:wpc="http://schemas.microsoft.com/office/word/2010/wordprocessingCanvas" xmlns:cx="http://schemas.microsoft.com/office/drawing/2014/chartex" xmlns:cx1="http://schemas.microsoft.com/office/drawing/2015/9/8/chartex" xmlns:cx2="http://schemas.microsoft.com/office/drawing/2015/10/21/chartex" xmlns:cx3="http://schemas.microsoft.com/office/drawing/2016/5/9/chartex" xmlns:cx4="http://schemas.microsoft.com/office/drawing/2016/5/10/chartex" xmlns:cx5="http://schemas.microsoft.com/office/drawing/2016/5/11/chartex" xmlns:cx6="http://schemas.microsoft.com/office/drawing/2016/5/12/chartex" xmlns:cx7="http://schemas.microsoft.com/office/drawing/2016/5/13/chartex" xmlns:cx8="http://schemas.microsoft.com/office/drawing/2016/5/14/chartex" xmlns:mc="http://schemas.openxmlformats.org/markup-compatibility/2006" xmlns:aink="http://schemas.microsoft.com/office/drawing/2016/ink" xmlns:am3d="http://schemas.microsoft.com/office/drawing/2017/model3d" xmlns:o="urn:schemas-microsoft-com:office:office" xmlns:r="http://schemas.openxmlformats.org/officeDocument/2006/relationships" xmlns:m="http://schemas.openxmlformats.org/officeDocument/2006/math" xmlns:v="urn:schemas-microsoft-com:vml" xmlns:wp14="http://schemas.microsoft.com/office/word/2010/wordprocessingDrawing" xmlns:wp="http://schemas.openxmlformats.org/drawingml/2006/wordprocessingDrawing" xmlns:w10="urn:schemas-microsoft-com:office:word" xmlns:w="http://schemas.openxmlformats.org/wordprocessingml/2006/main" xmlns:w14="http://schemas.microsoft.com/office/word/2010/wordml" xmlns:w15="http://schemas.microsoft.com/office/word/2012/wordml" xmlns:w16cex="http://schemas.microsoft.com/office/word/2018/wordml/cex" xmlns:w16cid="http://schemas.microsoft.com/office/word/2016/wordml/cid" xmlns:w16="http://schemas.microsoft.com/office/word/2018/wordml" xmlns:w16se="http://schemas.microsoft.com/office/word/2015/wordml/symex" xmlns:wpg="http://schemas.microsoft.com/office/word/2010/wordprocessingGroup" xmlns:wpi="http://schemas.microsoft.com/office/word/2010/wordprocessingInk" xmlns:wne="http://schemas.microsoft.com/office/word/2006/wordml" xmlns:wps="http://schemas.microsoft.com/office/word/2010/wordprocessingShape" mc:Ignorable="w14 w15 w16se w16cid w16 w16cex wp14">
   <w:body>
     <w:p>
       <w:pPr>
@@ -633,7 +633,7 @@
     <w:bookmarkEnd w:id="0"/>
     <w:p>
       <w:pPr>
-        <w:pStyle w:val="a4"/>
+        <w:pStyle w:val="Subtitle"/>
         <w:rPr>
           <w:rFonts w:cstheme="minorHAnsi"/>
           <w:b/>
@@ -678,7 +678,7 @@
     </w:p>
     <w:p>
       <w:pPr>
-        <w:pStyle w:val="a4"/>
+        <w:pStyle w:val="Subtitle"/>
         <w:rPr>
           <w:rFonts w:cstheme="minorHAnsi"/>
           <w:b/>
@@ -827,7 +827,7 @@
     </w:p>
     <w:p>
       <w:pPr>
-        <w:pStyle w:val="a5"/>
+        <w:pStyle w:val="Caption"/>
         <w:jc w:val="center"/>
         <w:rPr>
           <w:rFonts w:cstheme="minorHAnsi"/>
@@ -836,27 +836,14 @@
       <w:r>
         <w:t xml:space="preserve">Εικόνα </w:t>
       </w:r>
-      <w:r>
-        <w:fldChar w:fldCharType="begin"/>
-      </w:r>
-      <w:r>
-        <w:instrText xml:space="preserve"> SEQ Εικόνα \* ARABIC </w:instrText>
-      </w:r>
-      <w:r>
-        <w:fldChar w:fldCharType="separate"/>
-      </w:r>
-      <w:r>
-        <w:rPr>
-          <w:noProof/>
-        </w:rPr>
-        <w:t>1</w:t>
-      </w:r>
-      <w:r>
-        <w:rPr>
-          <w:noProof/>
-        </w:rPr>
-        <w:fldChar w:fldCharType="end"/>
-      </w:r>
+      <w:fldSimple w:instr=" SEQ Εικόνα \* ARABIC ">
+        <w:r>
+          <w:rPr>
+            <w:noProof/>
+          </w:rPr>
+          <w:t>1</w:t>
+        </w:r>
+      </w:fldSimple>
       <w:r>
         <w:t xml:space="preserve">: </w:t>
       </w:r>
@@ -886,7 +873,7 @@
     </w:p>
     <w:p>
       <w:pPr>
-        <w:pStyle w:val="a3"/>
+        <w:pStyle w:val="ListParagraph"/>
         <w:numPr>
           <w:ilvl w:val="0"/>
           <w:numId w:val="6"/>
@@ -930,7 +917,7 @@
     </w:p>
     <w:p>
       <w:pPr>
-        <w:pStyle w:val="a3"/>
+        <w:pStyle w:val="ListParagraph"/>
         <w:numPr>
           <w:ilvl w:val="0"/>
           <w:numId w:val="6"/>
@@ -948,7 +935,7 @@
     </w:p>
     <w:p>
       <w:pPr>
-        <w:pStyle w:val="a3"/>
+        <w:pStyle w:val="ListParagraph"/>
         <w:numPr>
           <w:ilvl w:val="0"/>
           <w:numId w:val="6"/>
@@ -1051,7 +1038,7 @@
     </w:p>
     <w:p>
       <w:pPr>
-        <w:pStyle w:val="a3"/>
+        <w:pStyle w:val="ListParagraph"/>
         <w:numPr>
           <w:ilvl w:val="0"/>
           <w:numId w:val="6"/>
@@ -1077,7 +1064,7 @@
     </w:p>
     <w:p>
       <w:pPr>
-        <w:pStyle w:val="a3"/>
+        <w:pStyle w:val="ListParagraph"/>
         <w:numPr>
           <w:ilvl w:val="0"/>
           <w:numId w:val="6"/>
@@ -1141,7 +1128,7 @@
     </w:p>
     <w:p>
       <w:pPr>
-        <w:pStyle w:val="a3"/>
+        <w:pStyle w:val="ListParagraph"/>
         <w:numPr>
           <w:ilvl w:val="0"/>
           <w:numId w:val="6"/>
@@ -1159,7 +1146,7 @@
     </w:p>
     <w:p>
       <w:pPr>
-        <w:pStyle w:val="a3"/>
+        <w:pStyle w:val="ListParagraph"/>
         <w:numPr>
           <w:ilvl w:val="0"/>
           <w:numId w:val="6"/>
@@ -1184,7 +1171,7 @@
     </w:p>
     <w:p>
       <w:pPr>
-        <w:pStyle w:val="a3"/>
+        <w:pStyle w:val="ListParagraph"/>
         <w:numPr>
           <w:ilvl w:val="0"/>
           <w:numId w:val="6"/>
@@ -1621,7 +1608,7 @@
       <w:hyperlink r:id="rId10" w:history="1">
         <w:r>
           <w:rPr>
-            <w:rStyle w:val="-"/>
+            <w:rStyle w:val="Hyperlink"/>
             <w:rFonts w:cstheme="minorHAnsi"/>
           </w:rPr>
           <w:t>https://forms.gle/TNBsRBTmqPkJvnmH9</w:t>
@@ -1805,7 +1792,7 @@
     </w:p>
     <w:p>
       <w:pPr>
-        <w:pStyle w:val="a5"/>
+        <w:pStyle w:val="Caption"/>
         <w:jc w:val="center"/>
         <w:rPr>
           <w:rFonts w:ascii="Times New Roman" w:eastAsia="Times New Roman" w:hAnsi="Times New Roman" w:cs="Times New Roman"/>
@@ -1817,27 +1804,14 @@
       <w:r>
         <w:t xml:space="preserve">Εικόνα </w:t>
       </w:r>
-      <w:r>
-        <w:fldChar w:fldCharType="begin"/>
-      </w:r>
-      <w:r>
-        <w:instrText xml:space="preserve"> SEQ Εικόνα \* ARABIC </w:instrText>
-      </w:r>
-      <w:r>
-        <w:fldChar w:fldCharType="separate"/>
-      </w:r>
-      <w:r>
-        <w:rPr>
-          <w:noProof/>
-        </w:rPr>
-        <w:t>2</w:t>
-      </w:r>
-      <w:r>
-        <w:rPr>
-          <w:noProof/>
-        </w:rPr>
-        <w:fldChar w:fldCharType="end"/>
-      </w:r>
+      <w:fldSimple w:instr=" SEQ Εικόνα \* ARABIC ">
+        <w:r>
+          <w:rPr>
+            <w:noProof/>
+          </w:rPr>
+          <w:t>2</w:t>
+        </w:r>
+      </w:fldSimple>
       <w:r>
         <w:t>: Φύλλο συμμετεχόντων</w:t>
       </w:r>
@@ -1905,7 +1879,7 @@
     </w:p>
     <w:p>
       <w:pPr>
-        <w:pStyle w:val="a5"/>
+        <w:pStyle w:val="Caption"/>
         <w:jc w:val="center"/>
         <w:rPr>
           <w:rFonts w:cstheme="minorHAnsi"/>
@@ -1914,27 +1888,14 @@
       <w:r>
         <w:t xml:space="preserve">Εικόνα </w:t>
       </w:r>
-      <w:r>
-        <w:fldChar w:fldCharType="begin"/>
-      </w:r>
-      <w:r>
-        <w:instrText xml:space="preserve"> SEQ Εικόνα \* ARABIC </w:instrText>
-      </w:r>
-      <w:r>
-        <w:fldChar w:fldCharType="separate"/>
-      </w:r>
-      <w:r>
-        <w:rPr>
-          <w:noProof/>
-        </w:rPr>
-        <w:t>3</w:t>
-      </w:r>
-      <w:r>
-        <w:rPr>
-          <w:noProof/>
-        </w:rPr>
-        <w:fldChar w:fldCharType="end"/>
-      </w:r>
+      <w:fldSimple w:instr=" SEQ Εικόνα \* ARABIC ">
+        <w:r>
+          <w:rPr>
+            <w:noProof/>
+          </w:rPr>
+          <w:t>3</w:t>
+        </w:r>
+      </w:fldSimple>
       <w:r>
         <w:t>: Ηλικία των συμμετεχόντων</w:t>
       </w:r>
@@ -2001,33 +1962,20 @@
     </w:p>
     <w:p>
       <w:pPr>
-        <w:pStyle w:val="a5"/>
+        <w:pStyle w:val="Caption"/>
         <w:jc w:val="center"/>
       </w:pPr>
       <w:r>
         <w:t xml:space="preserve">Εικόνα </w:t>
       </w:r>
-      <w:r>
-        <w:fldChar w:fldCharType="begin"/>
-      </w:r>
-      <w:r>
-        <w:instrText xml:space="preserve"> SEQ Εικόνα \* ARABIC </w:instrText>
-      </w:r>
-      <w:r>
-        <w:fldChar w:fldCharType="separate"/>
-      </w:r>
-      <w:r>
-        <w:rPr>
-          <w:noProof/>
-        </w:rPr>
-        <w:t>4</w:t>
-      </w:r>
-      <w:r>
-        <w:rPr>
-          <w:noProof/>
-        </w:rPr>
-        <w:fldChar w:fldCharType="end"/>
-      </w:r>
+      <w:fldSimple w:instr=" SEQ Εικόνα \* ARABIC ">
+        <w:r>
+          <w:rPr>
+            <w:noProof/>
+          </w:rPr>
+          <w:t>4</w:t>
+        </w:r>
+      </w:fldSimple>
       <w:r>
         <w:t>: Εξοικείωση των συμμετεχόντων με την τεχνολογία γενικότερα</w:t>
       </w:r>
@@ -2100,7 +2048,7 @@
     </w:p>
     <w:p>
       <w:pPr>
-        <w:pStyle w:val="a5"/>
+        <w:pStyle w:val="Caption"/>
         <w:jc w:val="center"/>
         <w:rPr>
           <w:rFonts w:ascii="Times New Roman" w:eastAsia="Times New Roman" w:hAnsi="Times New Roman" w:cs="Times New Roman"/>
@@ -2112,27 +2060,14 @@
       <w:r>
         <w:t xml:space="preserve">Εικόνα </w:t>
       </w:r>
-      <w:r>
-        <w:fldChar w:fldCharType="begin"/>
-      </w:r>
-      <w:r>
-        <w:instrText xml:space="preserve"> SEQ Εικόνα \* ARABIC </w:instrText>
-      </w:r>
-      <w:r>
-        <w:fldChar w:fldCharType="separate"/>
-      </w:r>
-      <w:r>
-        <w:rPr>
-          <w:noProof/>
-        </w:rPr>
-        <w:t>5</w:t>
-      </w:r>
-      <w:r>
-        <w:rPr>
-          <w:noProof/>
-        </w:rPr>
-        <w:fldChar w:fldCharType="end"/>
-      </w:r>
+      <w:fldSimple w:instr=" SEQ Εικόνα \* ARABIC ">
+        <w:r>
+          <w:rPr>
+            <w:noProof/>
+          </w:rPr>
+          <w:t>5</w:t>
+        </w:r>
+      </w:fldSimple>
       <w:r>
         <w:t>: Συχνότητα χρήσης του κλιματιστικού</w:t>
       </w:r>
@@ -2380,7 +2315,7 @@
     </w:p>
     <w:p>
       <w:pPr>
-        <w:pStyle w:val="a5"/>
+        <w:pStyle w:val="Caption"/>
         <w:jc w:val="center"/>
         <w:rPr>
           <w:rFonts w:ascii="Times New Roman" w:eastAsia="Times New Roman" w:hAnsi="Times New Roman" w:cs="Times New Roman"/>
@@ -2392,27 +2327,14 @@
       <w:r>
         <w:t xml:space="preserve">Εικόνα </w:t>
       </w:r>
-      <w:r>
-        <w:fldChar w:fldCharType="begin"/>
-      </w:r>
-      <w:r>
-        <w:instrText xml:space="preserve"> SEQ Εικόνα \* ARABIC </w:instrText>
-      </w:r>
-      <w:r>
-        <w:fldChar w:fldCharType="separate"/>
-      </w:r>
-      <w:r>
-        <w:rPr>
-          <w:noProof/>
-        </w:rPr>
-        <w:t>6</w:t>
-      </w:r>
-      <w:r>
-        <w:rPr>
-          <w:noProof/>
-        </w:rPr>
-        <w:fldChar w:fldCharType="end"/>
-      </w:r>
+      <w:fldSimple w:instr=" SEQ Εικόνα \* ARABIC ">
+        <w:r>
+          <w:rPr>
+            <w:noProof/>
+          </w:rPr>
+          <w:t>6</w:t>
+        </w:r>
+      </w:fldSimple>
       <w:r>
         <w:t xml:space="preserve">: Αξιολόγηση εμφάνισης τηλεχειριστηρίου </w:t>
       </w:r>
@@ -2532,33 +2454,20 @@
     </w:p>
     <w:p>
       <w:pPr>
-        <w:pStyle w:val="a5"/>
+        <w:pStyle w:val="Caption"/>
         <w:jc w:val="center"/>
       </w:pPr>
       <w:r>
         <w:t xml:space="preserve">Εικόνα </w:t>
       </w:r>
-      <w:r>
-        <w:fldChar w:fldCharType="begin"/>
-      </w:r>
-      <w:r>
-        <w:instrText xml:space="preserve"> SEQ Εικόνα \* ARABIC </w:instrText>
-      </w:r>
-      <w:r>
-        <w:fldChar w:fldCharType="separate"/>
-      </w:r>
-      <w:r>
-        <w:rPr>
-          <w:noProof/>
-        </w:rPr>
-        <w:t>7</w:t>
-      </w:r>
-      <w:r>
-        <w:rPr>
-          <w:noProof/>
-        </w:rPr>
-        <w:fldChar w:fldCharType="end"/>
-      </w:r>
+      <w:fldSimple w:instr=" SEQ Εικόνα \* ARABIC ">
+        <w:r>
+          <w:rPr>
+            <w:noProof/>
+          </w:rPr>
+          <w:t>7</w:t>
+        </w:r>
+      </w:fldSimple>
       <w:r>
         <w:t xml:space="preserve">: Αξιολόγηση ευχρηστίας τηλεχειριστηρίου </w:t>
       </w:r>
@@ -2641,34 +2550,21 @@
     </w:p>
     <w:p>
       <w:pPr>
-        <w:pStyle w:val="a5"/>
+        <w:pStyle w:val="Caption"/>
         <w:jc w:val="center"/>
       </w:pPr>
       <w:bookmarkStart w:id="1" w:name="_Hlk61629502"/>
       <w:r>
         <w:t xml:space="preserve">Εικόνα </w:t>
       </w:r>
-      <w:r>
-        <w:fldChar w:fldCharType="begin"/>
-      </w:r>
-      <w:r>
-        <w:instrText xml:space="preserve"> SEQ Εικόνα \* ARABIC </w:instrText>
-      </w:r>
-      <w:r>
-        <w:fldChar w:fldCharType="separate"/>
-      </w:r>
-      <w:r>
-        <w:rPr>
-          <w:noProof/>
-        </w:rPr>
-        <w:t>8</w:t>
-      </w:r>
-      <w:r>
-        <w:rPr>
-          <w:noProof/>
-        </w:rPr>
-        <w:fldChar w:fldCharType="end"/>
-      </w:r>
+      <w:fldSimple w:instr=" SEQ Εικόνα \* ARABIC ">
+        <w:r>
+          <w:rPr>
+            <w:noProof/>
+          </w:rPr>
+          <w:t>8</w:t>
+        </w:r>
+      </w:fldSimple>
       <w:r>
         <w:t xml:space="preserve">: Αξιολόγηση κουμπιών τηλεχειριστηρίου </w:t>
       </w:r>
@@ -2750,7 +2646,7 @@
     </w:p>
     <w:p>
       <w:pPr>
-        <w:pStyle w:val="a5"/>
+        <w:pStyle w:val="Caption"/>
         <w:jc w:val="center"/>
         <w:rPr>
           <w:rFonts w:ascii="Times New Roman" w:eastAsia="Times New Roman" w:hAnsi="Times New Roman" w:cs="Times New Roman"/>
@@ -2762,27 +2658,14 @@
       <w:r>
         <w:t xml:space="preserve">Εικόνα </w:t>
       </w:r>
-      <w:r>
-        <w:fldChar w:fldCharType="begin"/>
-      </w:r>
-      <w:r>
-        <w:instrText xml:space="preserve"> SEQ Εικόνα \* ARABIC </w:instrText>
-      </w:r>
-      <w:r>
-        <w:fldChar w:fldCharType="separate"/>
-      </w:r>
-      <w:r>
-        <w:rPr>
-          <w:noProof/>
-        </w:rPr>
-        <w:t>9</w:t>
-      </w:r>
-      <w:r>
-        <w:rPr>
-          <w:noProof/>
-        </w:rPr>
-        <w:fldChar w:fldCharType="end"/>
-      </w:r>
+      <w:fldSimple w:instr=" SEQ Εικόνα \* ARABIC ">
+        <w:r>
+          <w:rPr>
+            <w:noProof/>
+          </w:rPr>
+          <w:t>9</w:t>
+        </w:r>
+      </w:fldSimple>
       <w:r>
         <w:t xml:space="preserve">: Αξιολόγηση διάφορων χαρακτηριστικών του τηλεχειριστηρίου </w:t>
       </w:r>
@@ -2861,33 +2744,20 @@
     </w:p>
     <w:p>
       <w:pPr>
-        <w:pStyle w:val="a5"/>
+        <w:pStyle w:val="Caption"/>
         <w:jc w:val="center"/>
       </w:pPr>
       <w:r>
         <w:t xml:space="preserve">Εικόνα </w:t>
       </w:r>
-      <w:r>
-        <w:fldChar w:fldCharType="begin"/>
-      </w:r>
-      <w:r>
-        <w:instrText xml:space="preserve"> SEQ Εικόνα \* ARABIC </w:instrText>
-      </w:r>
-      <w:r>
-        <w:fldChar w:fldCharType="separate"/>
-      </w:r>
-      <w:r>
-        <w:rPr>
-          <w:noProof/>
-        </w:rPr>
-        <w:t>10</w:t>
-      </w:r>
-      <w:r>
-        <w:rPr>
-          <w:noProof/>
-        </w:rPr>
-        <w:fldChar w:fldCharType="end"/>
-      </w:r>
+      <w:fldSimple w:instr=" SEQ Εικόνα \* ARABIC ">
+        <w:r>
+          <w:rPr>
+            <w:noProof/>
+          </w:rPr>
+          <w:t>10</w:t>
+        </w:r>
+      </w:fldSimple>
       <w:r>
         <w:t>: Λειτουργίες του κλιματιστικού που χρησιμοποιούν συχνότερα οι συμμετέχοντες</w:t>
       </w:r>
@@ -2897,7 +2767,7 @@
     </w:p>
     <w:p>
       <w:pPr>
-        <w:pStyle w:val="a5"/>
+        <w:pStyle w:val="Caption"/>
         <w:jc w:val="center"/>
       </w:pPr>
       <w:r>
@@ -2940,7 +2810,7 @@
     </w:p>
     <w:p>
       <w:pPr>
-        <w:pStyle w:val="a3"/>
+        <w:pStyle w:val="ListParagraph"/>
         <w:numPr>
           <w:ilvl w:val="0"/>
           <w:numId w:val="5"/>
@@ -2976,7 +2846,7 @@
     </w:p>
     <w:p>
       <w:pPr>
-        <w:pStyle w:val="a3"/>
+        <w:pStyle w:val="ListParagraph"/>
         <w:numPr>
           <w:ilvl w:val="0"/>
           <w:numId w:val="5"/>
@@ -3001,7 +2871,7 @@
     </w:p>
     <w:p>
       <w:pPr>
-        <w:pStyle w:val="a3"/>
+        <w:pStyle w:val="ListParagraph"/>
         <w:numPr>
           <w:ilvl w:val="0"/>
           <w:numId w:val="5"/>
@@ -3026,7 +2896,7 @@
     </w:p>
     <w:p>
       <w:pPr>
-        <w:pStyle w:val="a3"/>
+        <w:pStyle w:val="ListParagraph"/>
         <w:numPr>
           <w:ilvl w:val="0"/>
           <w:numId w:val="5"/>
@@ -3057,7 +2927,7 @@
     </w:p>
     <w:p>
       <w:pPr>
-        <w:pStyle w:val="a3"/>
+        <w:pStyle w:val="ListParagraph"/>
         <w:numPr>
           <w:ilvl w:val="0"/>
           <w:numId w:val="5"/>
@@ -3076,7 +2946,7 @@
     </w:p>
     <w:p>
       <w:pPr>
-        <w:pStyle w:val="a3"/>
+        <w:pStyle w:val="ListParagraph"/>
         <w:numPr>
           <w:ilvl w:val="0"/>
           <w:numId w:val="5"/>
@@ -3159,7 +3029,7 @@
     </w:p>
     <w:p>
       <w:pPr>
-        <w:pStyle w:val="a3"/>
+        <w:pStyle w:val="ListParagraph"/>
         <w:numPr>
           <w:ilvl w:val="0"/>
           <w:numId w:val="8"/>
@@ -3177,7 +3047,7 @@
     </w:p>
     <w:p>
       <w:pPr>
-        <w:pStyle w:val="a3"/>
+        <w:pStyle w:val="ListParagraph"/>
         <w:numPr>
           <w:ilvl w:val="0"/>
           <w:numId w:val="8"/>
@@ -3195,7 +3065,7 @@
     </w:p>
     <w:p>
       <w:pPr>
-        <w:pStyle w:val="a3"/>
+        <w:pStyle w:val="ListParagraph"/>
         <w:numPr>
           <w:ilvl w:val="0"/>
           <w:numId w:val="8"/>
@@ -3225,7 +3095,7 @@
     </w:p>
     <w:p>
       <w:pPr>
-        <w:pStyle w:val="a3"/>
+        <w:pStyle w:val="ListParagraph"/>
         <w:numPr>
           <w:ilvl w:val="0"/>
           <w:numId w:val="8"/>
@@ -3392,7 +3262,7 @@
       <w:hyperlink r:id="rId20" w:history="1">
         <w:r>
           <w:rPr>
-            <w:rStyle w:val="-"/>
+            <w:rStyle w:val="Hyperlink"/>
             <w:rFonts w:cstheme="minorHAnsi"/>
           </w:rPr>
           <w:t>https://www.figma.com/proto/ZchOQ7rtJWFbTFjBjDcrYi/project?node-id=5%3A12&amp;viewport=250%2C304%2C0.39107275009155273&amp;scaling=scale-down</w:t>
@@ -3402,7 +3272,7 @@
     <w:p>
       <w:pPr>
         <w:rPr>
-          <w:rStyle w:val="-"/>
+          <w:rStyle w:val="Hyperlink"/>
           <w:rFonts w:cstheme="minorHAnsi"/>
         </w:rPr>
       </w:pPr>
@@ -3421,7 +3291,7 @@
       <w:hyperlink r:id="rId21" w:history="1">
         <w:r>
           <w:rPr>
-            <w:rStyle w:val="-"/>
+            <w:rStyle w:val="Hyperlink"/>
             <w:rFonts w:cstheme="minorHAnsi"/>
           </w:rPr>
           <w:t>https://www.figma.com/proto/LcowMzGwNTyZGRCOpXYxla/prototype-1?node-id=1%3A2&amp;scaling=scale-down</w:t>
@@ -3700,7 +3570,7 @@
       <w:hyperlink r:id="rId26" w:history="1">
         <w:r>
           <w:rPr>
-            <w:rStyle w:val="-"/>
+            <w:rStyle w:val="Hyperlink"/>
             <w:rFonts w:cstheme="minorHAnsi"/>
           </w:rPr>
           <w:t>https://www.figma.com/proto/7uW4z9iH8d9pOafOkysB27/Untitled?node-id=1%3A2&amp;scaling=scale-down</w:t>
@@ -4001,7 +3871,7 @@
       <w:hyperlink r:id="rId31" w:history="1">
         <w:r>
           <w:rPr>
-            <w:rStyle w:val="-"/>
+            <w:rStyle w:val="Hyperlink"/>
             <w:rFonts w:cstheme="minorHAnsi"/>
           </w:rPr>
           <w:t>https://forms.gle/CwkZgtddDd7tQkx86</w:t>
@@ -4175,33 +4045,20 @@
     </w:p>
     <w:p>
       <w:pPr>
-        <w:pStyle w:val="a5"/>
+        <w:pStyle w:val="Caption"/>
         <w:jc w:val="center"/>
       </w:pPr>
       <w:r>
         <w:t xml:space="preserve">Εικόνα </w:t>
       </w:r>
-      <w:r>
-        <w:fldChar w:fldCharType="begin"/>
-      </w:r>
-      <w:r>
-        <w:instrText xml:space="preserve"> SEQ Εικόνα \* ARABIC </w:instrText>
-      </w:r>
-      <w:r>
-        <w:fldChar w:fldCharType="separate"/>
-      </w:r>
-      <w:r>
-        <w:rPr>
-          <w:noProof/>
-        </w:rPr>
-        <w:t>11</w:t>
-      </w:r>
-      <w:r>
-        <w:rPr>
-          <w:noProof/>
-        </w:rPr>
-        <w:fldChar w:fldCharType="end"/>
-      </w:r>
+      <w:fldSimple w:instr=" SEQ Εικόνα \* ARABIC ">
+        <w:r>
+          <w:rPr>
+            <w:noProof/>
+          </w:rPr>
+          <w:t>11</w:t>
+        </w:r>
+      </w:fldSimple>
       <w:r>
         <w:t>: Αξιολόγηση αισθητικής της αρχικής οθόνης του 1ου πρωτοτύπου</w:t>
       </w:r>
@@ -4272,33 +4129,20 @@
     </w:p>
     <w:p>
       <w:pPr>
-        <w:pStyle w:val="a5"/>
+        <w:pStyle w:val="Caption"/>
         <w:jc w:val="center"/>
       </w:pPr>
       <w:r>
         <w:t xml:space="preserve">Εικόνα </w:t>
       </w:r>
-      <w:r>
-        <w:fldChar w:fldCharType="begin"/>
-      </w:r>
-      <w:r>
-        <w:instrText xml:space="preserve"> SEQ Εικόνα \* ARABIC </w:instrText>
-      </w:r>
-      <w:r>
-        <w:fldChar w:fldCharType="separate"/>
-      </w:r>
-      <w:r>
-        <w:rPr>
-          <w:noProof/>
-        </w:rPr>
-        <w:t>12</w:t>
-      </w:r>
-      <w:r>
-        <w:rPr>
-          <w:noProof/>
-        </w:rPr>
-        <w:fldChar w:fldCharType="end"/>
-      </w:r>
+      <w:fldSimple w:instr=" SEQ Εικόνα \* ARABIC ">
+        <w:r>
+          <w:rPr>
+            <w:noProof/>
+          </w:rPr>
+          <w:t>12</w:t>
+        </w:r>
+      </w:fldSimple>
       <w:r>
         <w:t>: Αξιολόγηση κουμπιών 1ου πρωτοτύπου</w:t>
       </w:r>
@@ -4365,33 +4209,20 @@
     </w:p>
     <w:p>
       <w:pPr>
-        <w:pStyle w:val="a5"/>
+        <w:pStyle w:val="Caption"/>
         <w:jc w:val="center"/>
       </w:pPr>
       <w:r>
         <w:t xml:space="preserve">Εικόνα </w:t>
       </w:r>
-      <w:r>
-        <w:fldChar w:fldCharType="begin"/>
-      </w:r>
-      <w:r>
-        <w:instrText xml:space="preserve"> SEQ Εικόνα \* ARABIC </w:instrText>
-      </w:r>
-      <w:r>
-        <w:fldChar w:fldCharType="separate"/>
-      </w:r>
-      <w:r>
-        <w:rPr>
-          <w:noProof/>
-        </w:rPr>
-        <w:t>13</w:t>
-      </w:r>
-      <w:r>
-        <w:rPr>
-          <w:noProof/>
-        </w:rPr>
-        <w:fldChar w:fldCharType="end"/>
-      </w:r>
+      <w:fldSimple w:instr=" SEQ Εικόνα \* ARABIC ">
+        <w:r>
+          <w:rPr>
+            <w:noProof/>
+          </w:rPr>
+          <w:t>13</w:t>
+        </w:r>
+      </w:fldSimple>
       <w:r>
         <w:t>: Αξιολόγηση εικονιδίων 1ου πρωτοτύπου</w:t>
       </w:r>
@@ -4461,33 +4292,20 @@
     </w:p>
     <w:p>
       <w:pPr>
-        <w:pStyle w:val="a5"/>
+        <w:pStyle w:val="Caption"/>
         <w:jc w:val="center"/>
       </w:pPr>
       <w:r>
         <w:t xml:space="preserve">Εικόνα </w:t>
       </w:r>
-      <w:r>
-        <w:fldChar w:fldCharType="begin"/>
-      </w:r>
-      <w:r>
-        <w:instrText xml:space="preserve"> SEQ Εικόνα \* ARABIC </w:instrText>
-      </w:r>
-      <w:r>
-        <w:fldChar w:fldCharType="separate"/>
-      </w:r>
-      <w:r>
-        <w:rPr>
-          <w:noProof/>
-        </w:rPr>
-        <w:t>14</w:t>
-      </w:r>
-      <w:r>
-        <w:rPr>
-          <w:noProof/>
-        </w:rPr>
-        <w:fldChar w:fldCharType="end"/>
-      </w:r>
+      <w:fldSimple w:instr=" SEQ Εικόνα \* ARABIC ">
+        <w:r>
+          <w:rPr>
+            <w:noProof/>
+          </w:rPr>
+          <w:t>14</w:t>
+        </w:r>
+      </w:fldSimple>
       <w:r>
         <w:t>: Αξιολόγηση παρουσίασης των λειτουργιών του 1ου πρωτοτύπου</w:t>
       </w:r>
@@ -4555,33 +4373,20 @@
     </w:p>
     <w:p>
       <w:pPr>
-        <w:pStyle w:val="a5"/>
+        <w:pStyle w:val="Caption"/>
         <w:jc w:val="center"/>
       </w:pPr>
       <w:r>
         <w:t xml:space="preserve">Εικόνα </w:t>
       </w:r>
-      <w:r>
-        <w:fldChar w:fldCharType="begin"/>
-      </w:r>
-      <w:r>
-        <w:instrText xml:space="preserve"> SEQ Εικόνα \* ARABIC </w:instrText>
-      </w:r>
-      <w:r>
-        <w:fldChar w:fldCharType="separate"/>
-      </w:r>
-      <w:r>
-        <w:rPr>
-          <w:noProof/>
-        </w:rPr>
-        <w:t>15</w:t>
-      </w:r>
-      <w:r>
-        <w:rPr>
-          <w:noProof/>
-        </w:rPr>
-        <w:fldChar w:fldCharType="end"/>
-      </w:r>
+      <w:fldSimple w:instr=" SEQ Εικόνα \* ARABIC ">
+        <w:r>
+          <w:rPr>
+            <w:noProof/>
+          </w:rPr>
+          <w:t>15</w:t>
+        </w:r>
+      </w:fldSimple>
       <w:r>
         <w:t>: Συνολική αξιολόγηση του 1ου πρωτοτύπου</w:t>
       </w:r>
@@ -4692,33 +4497,20 @@
     </w:p>
     <w:p>
       <w:pPr>
-        <w:pStyle w:val="a5"/>
+        <w:pStyle w:val="Caption"/>
         <w:jc w:val="center"/>
       </w:pPr>
       <w:r>
         <w:t xml:space="preserve">Εικόνα </w:t>
       </w:r>
-      <w:r>
-        <w:fldChar w:fldCharType="begin"/>
-      </w:r>
-      <w:r>
-        <w:instrText xml:space="preserve"> SEQ Εικόνα \* ARABIC </w:instrText>
-      </w:r>
-      <w:r>
-        <w:fldChar w:fldCharType="separate"/>
-      </w:r>
-      <w:r>
-        <w:rPr>
-          <w:noProof/>
-        </w:rPr>
-        <w:t>16</w:t>
-      </w:r>
-      <w:r>
-        <w:rPr>
-          <w:noProof/>
-        </w:rPr>
-        <w:fldChar w:fldCharType="end"/>
-      </w:r>
+      <w:fldSimple w:instr=" SEQ Εικόνα \* ARABIC ">
+        <w:r>
+          <w:rPr>
+            <w:noProof/>
+          </w:rPr>
+          <w:t>16</w:t>
+        </w:r>
+      </w:fldSimple>
       <w:r>
         <w:t xml:space="preserve">: </w:t>
       </w:r>
@@ -4801,33 +4593,20 @@
     </w:p>
     <w:p>
       <w:pPr>
-        <w:pStyle w:val="a5"/>
+        <w:pStyle w:val="Caption"/>
         <w:jc w:val="center"/>
       </w:pPr>
       <w:r>
         <w:t xml:space="preserve">Εικόνα </w:t>
       </w:r>
-      <w:r>
-        <w:fldChar w:fldCharType="begin"/>
-      </w:r>
-      <w:r>
-        <w:instrText xml:space="preserve"> SEQ Εικόνα \* ARABIC </w:instrText>
-      </w:r>
-      <w:r>
-        <w:fldChar w:fldCharType="separate"/>
-      </w:r>
-      <w:r>
-        <w:rPr>
-          <w:noProof/>
-        </w:rPr>
-        <w:t>17</w:t>
-      </w:r>
-      <w:r>
-        <w:rPr>
-          <w:noProof/>
-        </w:rPr>
-        <w:fldChar w:fldCharType="end"/>
-      </w:r>
+      <w:fldSimple w:instr=" SEQ Εικόνα \* ARABIC ">
+        <w:r>
+          <w:rPr>
+            <w:noProof/>
+          </w:rPr>
+          <w:t>17</w:t>
+        </w:r>
+      </w:fldSimple>
       <w:r>
         <w:t>:</w:t>
       </w:r>
@@ -4904,33 +4683,20 @@
     </w:p>
     <w:p>
       <w:pPr>
-        <w:pStyle w:val="a5"/>
+        <w:pStyle w:val="Caption"/>
         <w:jc w:val="center"/>
       </w:pPr>
       <w:r>
         <w:t xml:space="preserve">Εικόνα </w:t>
       </w:r>
-      <w:r>
-        <w:fldChar w:fldCharType="begin"/>
-      </w:r>
-      <w:r>
-        <w:instrText xml:space="preserve"> SEQ Εικόνα \* ARABIC </w:instrText>
-      </w:r>
-      <w:r>
-        <w:fldChar w:fldCharType="separate"/>
-      </w:r>
-      <w:r>
-        <w:rPr>
-          <w:noProof/>
-        </w:rPr>
-        <w:t>18</w:t>
-      </w:r>
-      <w:r>
-        <w:rPr>
-          <w:noProof/>
-        </w:rPr>
-        <w:fldChar w:fldCharType="end"/>
-      </w:r>
+      <w:fldSimple w:instr=" SEQ Εικόνα \* ARABIC ">
+        <w:r>
+          <w:rPr>
+            <w:noProof/>
+          </w:rPr>
+          <w:t>18</w:t>
+        </w:r>
+      </w:fldSimple>
       <w:r>
         <w:t xml:space="preserve">: </w:t>
       </w:r>
@@ -5012,33 +4778,20 @@
     </w:p>
     <w:p>
       <w:pPr>
-        <w:pStyle w:val="a5"/>
+        <w:pStyle w:val="Caption"/>
         <w:jc w:val="center"/>
       </w:pPr>
       <w:r>
         <w:t xml:space="preserve">Εικόνα </w:t>
       </w:r>
-      <w:r>
-        <w:fldChar w:fldCharType="begin"/>
-      </w:r>
-      <w:r>
-        <w:instrText xml:space="preserve"> SEQ Εικόνα \* ARABIC </w:instrText>
-      </w:r>
-      <w:r>
-        <w:fldChar w:fldCharType="separate"/>
-      </w:r>
-      <w:r>
-        <w:rPr>
-          <w:noProof/>
-        </w:rPr>
-        <w:t>19</w:t>
-      </w:r>
-      <w:r>
-        <w:rPr>
-          <w:noProof/>
-        </w:rPr>
-        <w:fldChar w:fldCharType="end"/>
-      </w:r>
+      <w:fldSimple w:instr=" SEQ Εικόνα \* ARABIC ">
+        <w:r>
+          <w:rPr>
+            <w:noProof/>
+          </w:rPr>
+          <w:t>19</w:t>
+        </w:r>
+      </w:fldSimple>
       <w:r>
         <w:t xml:space="preserve">: </w:t>
       </w:r>
@@ -5114,33 +4867,20 @@
     </w:p>
     <w:p>
       <w:pPr>
-        <w:pStyle w:val="a5"/>
+        <w:pStyle w:val="Caption"/>
         <w:jc w:val="center"/>
       </w:pPr>
       <w:r>
         <w:t xml:space="preserve">Εικόνα </w:t>
       </w:r>
-      <w:r>
-        <w:fldChar w:fldCharType="begin"/>
-      </w:r>
-      <w:r>
-        <w:instrText xml:space="preserve"> SEQ Εικόνα \* ARABIC </w:instrText>
-      </w:r>
-      <w:r>
-        <w:fldChar w:fldCharType="separate"/>
-      </w:r>
-      <w:r>
-        <w:rPr>
-          <w:noProof/>
-        </w:rPr>
-        <w:t>20</w:t>
-      </w:r>
-      <w:r>
-        <w:rPr>
-          <w:noProof/>
-        </w:rPr>
-        <w:fldChar w:fldCharType="end"/>
-      </w:r>
+      <w:fldSimple w:instr=" SEQ Εικόνα \* ARABIC ">
+        <w:r>
+          <w:rPr>
+            <w:noProof/>
+          </w:rPr>
+          <w:t>20</w:t>
+        </w:r>
+      </w:fldSimple>
       <w:r>
         <w:t xml:space="preserve">: </w:t>
       </w:r>
@@ -5271,33 +5011,20 @@
     </w:p>
     <w:p>
       <w:pPr>
-        <w:pStyle w:val="a5"/>
+        <w:pStyle w:val="Caption"/>
         <w:jc w:val="center"/>
       </w:pPr>
       <w:r>
         <w:t xml:space="preserve">Εικόνα </w:t>
       </w:r>
-      <w:r>
-        <w:fldChar w:fldCharType="begin"/>
-      </w:r>
-      <w:r>
-        <w:instrText xml:space="preserve"> SEQ Εικόνα \* ARABIC </w:instrText>
-      </w:r>
-      <w:r>
-        <w:fldChar w:fldCharType="separate"/>
-      </w:r>
-      <w:r>
-        <w:rPr>
-          <w:noProof/>
-        </w:rPr>
-        <w:t>21</w:t>
-      </w:r>
-      <w:r>
-        <w:rPr>
-          <w:noProof/>
-        </w:rPr>
-        <w:fldChar w:fldCharType="end"/>
-      </w:r>
+      <w:fldSimple w:instr=" SEQ Εικόνα \* ARABIC ">
+        <w:r>
+          <w:rPr>
+            <w:noProof/>
+          </w:rPr>
+          <w:t>21</w:t>
+        </w:r>
+      </w:fldSimple>
       <w:r>
         <w:t xml:space="preserve">: </w:t>
       </w:r>
@@ -5379,33 +5106,20 @@
     </w:p>
     <w:p>
       <w:pPr>
-        <w:pStyle w:val="a5"/>
+        <w:pStyle w:val="Caption"/>
         <w:jc w:val="center"/>
       </w:pPr>
       <w:r>
         <w:t xml:space="preserve">Εικόνα </w:t>
       </w:r>
-      <w:r>
-        <w:fldChar w:fldCharType="begin"/>
-      </w:r>
-      <w:r>
-        <w:instrText xml:space="preserve"> SEQ Εικόνα \* ARABIC </w:instrText>
-      </w:r>
-      <w:r>
-        <w:fldChar w:fldCharType="separate"/>
-      </w:r>
-      <w:r>
-        <w:rPr>
-          <w:noProof/>
-        </w:rPr>
-        <w:t>22</w:t>
-      </w:r>
-      <w:r>
-        <w:rPr>
-          <w:noProof/>
-        </w:rPr>
-        <w:fldChar w:fldCharType="end"/>
-      </w:r>
+      <w:fldSimple w:instr=" SEQ Εικόνα \* ARABIC ">
+        <w:r>
+          <w:rPr>
+            <w:noProof/>
+          </w:rPr>
+          <w:t>22</w:t>
+        </w:r>
+      </w:fldSimple>
       <w:r>
         <w:t xml:space="preserve">: </w:t>
       </w:r>
@@ -5481,33 +5195,20 @@
     </w:p>
     <w:p>
       <w:pPr>
-        <w:pStyle w:val="a5"/>
+        <w:pStyle w:val="Caption"/>
         <w:jc w:val="center"/>
       </w:pPr>
       <w:r>
         <w:t xml:space="preserve">Εικόνα </w:t>
       </w:r>
-      <w:r>
-        <w:fldChar w:fldCharType="begin"/>
-      </w:r>
-      <w:r>
-        <w:instrText xml:space="preserve"> SEQ Εικόνα \* ARABIC </w:instrText>
-      </w:r>
-      <w:r>
-        <w:fldChar w:fldCharType="separate"/>
-      </w:r>
-      <w:r>
-        <w:rPr>
-          <w:noProof/>
-        </w:rPr>
-        <w:t>23</w:t>
-      </w:r>
-      <w:r>
-        <w:rPr>
-          <w:noProof/>
-        </w:rPr>
-        <w:fldChar w:fldCharType="end"/>
-      </w:r>
+      <w:fldSimple w:instr=" SEQ Εικόνα \* ARABIC ">
+        <w:r>
+          <w:rPr>
+            <w:noProof/>
+          </w:rPr>
+          <w:t>23</w:t>
+        </w:r>
+      </w:fldSimple>
       <w:r>
         <w:t xml:space="preserve">: </w:t>
       </w:r>
@@ -5587,33 +5288,20 @@
     </w:p>
     <w:p>
       <w:pPr>
-        <w:pStyle w:val="a5"/>
+        <w:pStyle w:val="Caption"/>
         <w:jc w:val="center"/>
       </w:pPr>
       <w:r>
         <w:t xml:space="preserve">Εικόνα </w:t>
       </w:r>
-      <w:r>
-        <w:fldChar w:fldCharType="begin"/>
-      </w:r>
-      <w:r>
-        <w:instrText xml:space="preserve"> SEQ Εικόνα \* ARABIC </w:instrText>
-      </w:r>
-      <w:r>
-        <w:fldChar w:fldCharType="separate"/>
-      </w:r>
-      <w:r>
-        <w:rPr>
-          <w:noProof/>
-        </w:rPr>
-        <w:t>24</w:t>
-      </w:r>
-      <w:r>
-        <w:rPr>
-          <w:noProof/>
-        </w:rPr>
-        <w:fldChar w:fldCharType="end"/>
-      </w:r>
+      <w:fldSimple w:instr=" SEQ Εικόνα \* ARABIC ">
+        <w:r>
+          <w:rPr>
+            <w:noProof/>
+          </w:rPr>
+          <w:t>24</w:t>
+        </w:r>
+      </w:fldSimple>
       <w:r>
         <w:t xml:space="preserve">: </w:t>
       </w:r>
@@ -5689,33 +5377,20 @@
     </w:p>
     <w:p>
       <w:pPr>
-        <w:pStyle w:val="a5"/>
+        <w:pStyle w:val="Caption"/>
         <w:jc w:val="center"/>
       </w:pPr>
       <w:r>
         <w:t xml:space="preserve">Εικόνα </w:t>
       </w:r>
-      <w:r>
-        <w:fldChar w:fldCharType="begin"/>
-      </w:r>
-      <w:r>
-        <w:instrText xml:space="preserve"> SEQ Εικόνα \* ARABIC </w:instrText>
-      </w:r>
-      <w:r>
-        <w:fldChar w:fldCharType="separate"/>
-      </w:r>
-      <w:r>
-        <w:rPr>
-          <w:noProof/>
-        </w:rPr>
-        <w:t>25</w:t>
-      </w:r>
-      <w:r>
-        <w:rPr>
-          <w:noProof/>
-        </w:rPr>
-        <w:fldChar w:fldCharType="end"/>
-      </w:r>
+      <w:fldSimple w:instr=" SEQ Εικόνα \* ARABIC ">
+        <w:r>
+          <w:rPr>
+            <w:noProof/>
+          </w:rPr>
+          <w:t>25</w:t>
+        </w:r>
+      </w:fldSimple>
       <w:r>
         <w:t xml:space="preserve">: </w:t>
       </w:r>
@@ -5843,33 +5518,20 @@
     </w:p>
     <w:p>
       <w:pPr>
-        <w:pStyle w:val="a5"/>
+        <w:pStyle w:val="Caption"/>
         <w:jc w:val="center"/>
       </w:pPr>
       <w:r>
         <w:t xml:space="preserve">Εικόνα </w:t>
       </w:r>
-      <w:r>
-        <w:fldChar w:fldCharType="begin"/>
-      </w:r>
-      <w:r>
-        <w:instrText xml:space="preserve"> SEQ Εικόνα \* ARABIC </w:instrText>
-      </w:r>
-      <w:r>
-        <w:fldChar w:fldCharType="separate"/>
-      </w:r>
-      <w:r>
-        <w:rPr>
-          <w:noProof/>
-        </w:rPr>
-        <w:t>26</w:t>
-      </w:r>
-      <w:r>
-        <w:rPr>
-          <w:noProof/>
-        </w:rPr>
-        <w:fldChar w:fldCharType="end"/>
-      </w:r>
+      <w:fldSimple w:instr=" SEQ Εικόνα \* ARABIC ">
+        <w:r>
+          <w:rPr>
+            <w:noProof/>
+          </w:rPr>
+          <w:t>26</w:t>
+        </w:r>
+      </w:fldSimple>
       <w:r>
         <w:t>: Τελική επιλογή πρωτοτύπου</w:t>
       </w:r>
@@ -5903,7 +5565,7 @@
     </w:p>
     <w:p>
       <w:pPr>
-        <w:pStyle w:val="a3"/>
+        <w:pStyle w:val="ListParagraph"/>
         <w:numPr>
           <w:ilvl w:val="0"/>
           <w:numId w:val="9"/>
@@ -5921,7 +5583,7 @@
     </w:p>
     <w:p>
       <w:pPr>
-        <w:pStyle w:val="a3"/>
+        <w:pStyle w:val="ListParagraph"/>
         <w:numPr>
           <w:ilvl w:val="0"/>
           <w:numId w:val="9"/>
@@ -5945,7 +5607,7 @@
     </w:p>
     <w:p>
       <w:pPr>
-        <w:pStyle w:val="a3"/>
+        <w:pStyle w:val="ListParagraph"/>
         <w:numPr>
           <w:ilvl w:val="0"/>
           <w:numId w:val="9"/>
@@ -5975,7 +5637,7 @@
     </w:p>
     <w:p>
       <w:pPr>
-        <w:pStyle w:val="a3"/>
+        <w:pStyle w:val="ListParagraph"/>
         <w:numPr>
           <w:ilvl w:val="0"/>
           <w:numId w:val="9"/>
@@ -5993,7 +5655,7 @@
     </w:p>
     <w:p>
       <w:pPr>
-        <w:pStyle w:val="a3"/>
+        <w:pStyle w:val="ListParagraph"/>
         <w:numPr>
           <w:ilvl w:val="0"/>
           <w:numId w:val="9"/>
@@ -6041,7 +5703,7 @@
     </w:p>
     <w:p>
       <w:pPr>
-        <w:pStyle w:val="a3"/>
+        <w:pStyle w:val="ListParagraph"/>
         <w:numPr>
           <w:ilvl w:val="0"/>
           <w:numId w:val="9"/>
@@ -6083,7 +5745,7 @@
     </w:p>
     <w:p>
       <w:pPr>
-        <w:pStyle w:val="a3"/>
+        <w:pStyle w:val="ListParagraph"/>
         <w:numPr>
           <w:ilvl w:val="0"/>
           <w:numId w:val="9"/>
@@ -6107,7 +5769,7 @@
     </w:p>
     <w:p>
       <w:pPr>
-        <w:pStyle w:val="a3"/>
+        <w:pStyle w:val="ListParagraph"/>
         <w:numPr>
           <w:ilvl w:val="0"/>
           <w:numId w:val="9"/>
@@ -6125,7 +5787,7 @@
     </w:p>
     <w:p>
       <w:pPr>
-        <w:pStyle w:val="a3"/>
+        <w:pStyle w:val="ListParagraph"/>
         <w:numPr>
           <w:ilvl w:val="0"/>
           <w:numId w:val="9"/>
@@ -6241,7 +5903,7 @@
     </w:p>
     <w:p>
       <w:pPr>
-        <w:pStyle w:val="a3"/>
+        <w:pStyle w:val="ListParagraph"/>
         <w:numPr>
           <w:ilvl w:val="0"/>
           <w:numId w:val="12"/>
@@ -6265,7 +5927,7 @@
     </w:p>
     <w:p>
       <w:pPr>
-        <w:pStyle w:val="a3"/>
+        <w:pStyle w:val="ListParagraph"/>
         <w:numPr>
           <w:ilvl w:val="0"/>
           <w:numId w:val="12"/>
@@ -6325,7 +5987,7 @@
     </w:p>
     <w:p>
       <w:pPr>
-        <w:pStyle w:val="a3"/>
+        <w:pStyle w:val="ListParagraph"/>
         <w:numPr>
           <w:ilvl w:val="0"/>
           <w:numId w:val="12"/>
@@ -6337,7 +5999,7 @@
     </w:p>
     <w:p>
       <w:pPr>
-        <w:pStyle w:val="a3"/>
+        <w:pStyle w:val="ListParagraph"/>
         <w:numPr>
           <w:ilvl w:val="0"/>
           <w:numId w:val="12"/>
@@ -6349,7 +6011,7 @@
     </w:p>
     <w:p>
       <w:pPr>
-        <w:pStyle w:val="a3"/>
+        <w:pStyle w:val="ListParagraph"/>
         <w:numPr>
           <w:ilvl w:val="0"/>
           <w:numId w:val="12"/>
@@ -6373,7 +6035,7 @@
     </w:p>
     <w:p>
       <w:pPr>
-        <w:pStyle w:val="a3"/>
+        <w:pStyle w:val="ListParagraph"/>
         <w:numPr>
           <w:ilvl w:val="0"/>
           <w:numId w:val="12"/>
@@ -6450,7 +6112,7 @@
     </w:p>
     <w:p>
       <w:pPr>
-        <w:pStyle w:val="a3"/>
+        <w:pStyle w:val="ListParagraph"/>
         <w:numPr>
           <w:ilvl w:val="0"/>
           <w:numId w:val="13"/>
@@ -6477,7 +6139,7 @@
     </w:p>
     <w:p>
       <w:pPr>
-        <w:pStyle w:val="a3"/>
+        <w:pStyle w:val="ListParagraph"/>
         <w:numPr>
           <w:ilvl w:val="0"/>
           <w:numId w:val="13"/>
@@ -6489,7 +6151,7 @@
     </w:p>
     <w:p>
       <w:pPr>
-        <w:pStyle w:val="a3"/>
+        <w:pStyle w:val="ListParagraph"/>
         <w:numPr>
           <w:ilvl w:val="0"/>
           <w:numId w:val="13"/>
@@ -6501,7 +6163,7 @@
     </w:p>
     <w:p>
       <w:pPr>
-        <w:pStyle w:val="a3"/>
+        <w:pStyle w:val="ListParagraph"/>
         <w:numPr>
           <w:ilvl w:val="0"/>
           <w:numId w:val="13"/>
@@ -6513,7 +6175,7 @@
     </w:p>
     <w:p>
       <w:pPr>
-        <w:pStyle w:val="a3"/>
+        <w:pStyle w:val="ListParagraph"/>
         <w:numPr>
           <w:ilvl w:val="0"/>
           <w:numId w:val="13"/>
@@ -6525,7 +6187,7 @@
     </w:p>
     <w:p>
       <w:pPr>
-        <w:pStyle w:val="a3"/>
+        <w:pStyle w:val="ListParagraph"/>
         <w:numPr>
           <w:ilvl w:val="0"/>
           <w:numId w:val="13"/>
@@ -6537,7 +6199,7 @@
     </w:p>
     <w:p>
       <w:pPr>
-        <w:pStyle w:val="a3"/>
+        <w:pStyle w:val="ListParagraph"/>
         <w:numPr>
           <w:ilvl w:val="0"/>
           <w:numId w:val="13"/>
@@ -6561,7 +6223,7 @@
     </w:p>
     <w:p>
       <w:pPr>
-        <w:pStyle w:val="a3"/>
+        <w:pStyle w:val="ListParagraph"/>
         <w:numPr>
           <w:ilvl w:val="0"/>
           <w:numId w:val="13"/>
@@ -6594,7 +6256,7 @@
     </w:p>
     <w:p>
       <w:pPr>
-        <w:pStyle w:val="a3"/>
+        <w:pStyle w:val="ListParagraph"/>
         <w:numPr>
           <w:ilvl w:val="0"/>
           <w:numId w:val="13"/>
@@ -6652,7 +6314,7 @@
     </w:p>
     <w:p>
       <w:pPr>
-        <w:pStyle w:val="a3"/>
+        <w:pStyle w:val="ListParagraph"/>
         <w:numPr>
           <w:ilvl w:val="0"/>
           <w:numId w:val="13"/>
@@ -6664,7 +6326,7 @@
     </w:p>
     <w:p>
       <w:pPr>
-        <w:pStyle w:val="a3"/>
+        <w:pStyle w:val="ListParagraph"/>
         <w:numPr>
           <w:ilvl w:val="0"/>
           <w:numId w:val="13"/>
@@ -6694,7 +6356,7 @@
     </w:p>
     <w:p>
       <w:pPr>
-        <w:pStyle w:val="a3"/>
+        <w:pStyle w:val="ListParagraph"/>
         <w:numPr>
           <w:ilvl w:val="0"/>
           <w:numId w:val="13"/>
@@ -6724,7 +6386,7 @@
     </w:p>
     <w:p>
       <w:pPr>
-        <w:pStyle w:val="a3"/>
+        <w:pStyle w:val="ListParagraph"/>
         <w:numPr>
           <w:ilvl w:val="0"/>
           <w:numId w:val="13"/>
@@ -6748,7 +6410,7 @@
     </w:p>
     <w:p>
       <w:pPr>
-        <w:pStyle w:val="a3"/>
+        <w:pStyle w:val="ListParagraph"/>
         <w:numPr>
           <w:ilvl w:val="0"/>
           <w:numId w:val="13"/>
@@ -6760,7 +6422,7 @@
     </w:p>
     <w:p>
       <w:pPr>
-        <w:pStyle w:val="a3"/>
+        <w:pStyle w:val="ListParagraph"/>
         <w:numPr>
           <w:ilvl w:val="0"/>
           <w:numId w:val="13"/>
@@ -6784,7 +6446,7 @@
     </w:p>
     <w:p>
       <w:pPr>
-        <w:pStyle w:val="a3"/>
+        <w:pStyle w:val="ListParagraph"/>
         <w:numPr>
           <w:ilvl w:val="0"/>
           <w:numId w:val="13"/>
@@ -6799,7 +6461,7 @@
     </w:p>
     <w:p>
       <w:pPr>
-        <w:pStyle w:val="a3"/>
+        <w:pStyle w:val="ListParagraph"/>
         <w:numPr>
           <w:ilvl w:val="0"/>
           <w:numId w:val="13"/>
@@ -6856,7 +6518,7 @@
     </w:p>
     <w:p>
       <w:pPr>
-        <w:pStyle w:val="a3"/>
+        <w:pStyle w:val="ListParagraph"/>
         <w:numPr>
           <w:ilvl w:val="0"/>
           <w:numId w:val="10"/>
@@ -6873,7 +6535,7 @@
     </w:p>
     <w:p>
       <w:pPr>
-        <w:pStyle w:val="a3"/>
+        <w:pStyle w:val="ListParagraph"/>
         <w:numPr>
           <w:ilvl w:val="0"/>
           <w:numId w:val="10"/>
@@ -6917,7 +6579,7 @@
     </w:p>
     <w:p>
       <w:pPr>
-        <w:pStyle w:val="a3"/>
+        <w:pStyle w:val="ListParagraph"/>
         <w:numPr>
           <w:ilvl w:val="0"/>
           <w:numId w:val="10"/>
@@ -6934,7 +6596,7 @@
     </w:p>
     <w:p>
       <w:pPr>
-        <w:pStyle w:val="a3"/>
+        <w:pStyle w:val="ListParagraph"/>
         <w:numPr>
           <w:ilvl w:val="0"/>
           <w:numId w:val="10"/>
@@ -6951,7 +6613,7 @@
     </w:p>
     <w:p>
       <w:pPr>
-        <w:pStyle w:val="a3"/>
+        <w:pStyle w:val="ListParagraph"/>
         <w:numPr>
           <w:ilvl w:val="0"/>
           <w:numId w:val="10"/>
@@ -6970,7 +6632,7 @@
     </w:p>
     <w:p>
       <w:pPr>
-        <w:pStyle w:val="a3"/>
+        <w:pStyle w:val="ListParagraph"/>
         <w:numPr>
           <w:ilvl w:val="0"/>
           <w:numId w:val="11"/>
@@ -6986,7 +6648,7 @@
     </w:p>
     <w:p>
       <w:pPr>
-        <w:pStyle w:val="a3"/>
+        <w:pStyle w:val="ListParagraph"/>
         <w:numPr>
           <w:ilvl w:val="0"/>
           <w:numId w:val="11"/>
@@ -6999,7 +6661,7 @@
     </w:p>
     <w:p>
       <w:pPr>
-        <w:pStyle w:val="a3"/>
+        <w:pStyle w:val="ListParagraph"/>
         <w:numPr>
           <w:ilvl w:val="0"/>
           <w:numId w:val="11"/>
@@ -7011,7 +6673,7 @@
     </w:p>
     <w:p>
       <w:pPr>
-        <w:pStyle w:val="a3"/>
+        <w:pStyle w:val="ListParagraph"/>
         <w:numPr>
           <w:ilvl w:val="0"/>
           <w:numId w:val="11"/>
@@ -7024,7 +6686,7 @@
     </w:p>
     <w:p>
       <w:pPr>
-        <w:pStyle w:val="a3"/>
+        <w:pStyle w:val="ListParagraph"/>
         <w:numPr>
           <w:ilvl w:val="0"/>
           <w:numId w:val="11"/>
@@ -7037,7 +6699,7 @@
     </w:p>
     <w:p>
       <w:pPr>
-        <w:pStyle w:val="a3"/>
+        <w:pStyle w:val="ListParagraph"/>
         <w:numPr>
           <w:ilvl w:val="0"/>
           <w:numId w:val="11"/>
@@ -7205,7 +6867,7 @@
     </w:p>
     <w:p>
       <w:pPr>
-        <w:pStyle w:val="a3"/>
+        <w:pStyle w:val="ListParagraph"/>
         <w:numPr>
           <w:ilvl w:val="0"/>
           <w:numId w:val="14"/>
@@ -7223,7 +6885,7 @@
     </w:p>
     <w:p>
       <w:pPr>
-        <w:pStyle w:val="a3"/>
+        <w:pStyle w:val="ListParagraph"/>
         <w:numPr>
           <w:ilvl w:val="0"/>
           <w:numId w:val="14"/>
@@ -7241,7 +6903,7 @@
     </w:p>
     <w:p>
       <w:pPr>
-        <w:pStyle w:val="a3"/>
+        <w:pStyle w:val="ListParagraph"/>
         <w:numPr>
           <w:ilvl w:val="0"/>
           <w:numId w:val="14"/>
@@ -7259,7 +6921,7 @@
     </w:p>
     <w:p>
       <w:pPr>
-        <w:pStyle w:val="a3"/>
+        <w:pStyle w:val="ListParagraph"/>
         <w:numPr>
           <w:ilvl w:val="0"/>
           <w:numId w:val="14"/>
@@ -7277,7 +6939,7 @@
     </w:p>
     <w:p>
       <w:pPr>
-        <w:pStyle w:val="a3"/>
+        <w:pStyle w:val="ListParagraph"/>
         <w:numPr>
           <w:ilvl w:val="0"/>
           <w:numId w:val="14"/>
@@ -7295,7 +6957,7 @@
     </w:p>
     <w:p>
       <w:pPr>
-        <w:pStyle w:val="a3"/>
+        <w:pStyle w:val="ListParagraph"/>
         <w:numPr>
           <w:ilvl w:val="0"/>
           <w:numId w:val="14"/>
@@ -7313,7 +6975,7 @@
     </w:p>
     <w:p>
       <w:pPr>
-        <w:pStyle w:val="a3"/>
+        <w:pStyle w:val="ListParagraph"/>
         <w:numPr>
           <w:ilvl w:val="0"/>
           <w:numId w:val="14"/>
@@ -7331,7 +6993,7 @@
     </w:p>
     <w:p>
       <w:pPr>
-        <w:pStyle w:val="a3"/>
+        <w:pStyle w:val="ListParagraph"/>
         <w:numPr>
           <w:ilvl w:val="0"/>
           <w:numId w:val="14"/>
@@ -7349,7 +7011,7 @@
     </w:p>
     <w:p>
       <w:pPr>
-        <w:pStyle w:val="a3"/>
+        <w:pStyle w:val="ListParagraph"/>
         <w:numPr>
           <w:ilvl w:val="0"/>
           <w:numId w:val="14"/>
@@ -7810,70 +7472,72 @@
       <w:hyperlink r:id="rId48" w:history="1">
         <w:r>
           <w:rPr>
-            <w:rStyle w:val="-"/>
+            <w:rStyle w:val="Hyperlink"/>
             <w:lang w:val="en-US" w:eastAsia="el-GR"/>
           </w:rPr>
           <w:t>https</w:t>
         </w:r>
         <w:r>
           <w:rPr>
-            <w:rStyle w:val="-"/>
+            <w:rStyle w:val="Hyperlink"/>
             <w:lang w:eastAsia="el-GR"/>
           </w:rPr>
           <w:t>://</w:t>
         </w:r>
         <w:r>
           <w:rPr>
-            <w:rStyle w:val="-"/>
+            <w:rStyle w:val="Hyperlink"/>
             <w:lang w:val="en-US" w:eastAsia="el-GR"/>
           </w:rPr>
           <w:t>www</w:t>
         </w:r>
         <w:r>
           <w:rPr>
-            <w:rStyle w:val="-"/>
+            <w:rStyle w:val="Hyperlink"/>
+            <w:lang w:eastAsia="el-GR"/>
+          </w:rPr>
+          <w:t>.</w:t>
+        </w:r>
+        <w:proofErr w:type="spellStart"/>
+        <w:r>
+          <w:rPr>
+            <w:rStyle w:val="Hyperlink"/>
+            <w:lang w:val="en-US" w:eastAsia="el-GR"/>
+          </w:rPr>
+          <w:t>figma</w:t>
+        </w:r>
+        <w:proofErr w:type="spellEnd"/>
+        <w:r>
+          <w:rPr>
+            <w:rStyle w:val="Hyperlink"/>
             <w:lang w:eastAsia="el-GR"/>
           </w:rPr>
           <w:t>.</w:t>
         </w:r>
         <w:r>
           <w:rPr>
-            <w:rStyle w:val="-"/>
-            <w:lang w:val="en-US" w:eastAsia="el-GR"/>
-          </w:rPr>
-          <w:t>figma</w:t>
-        </w:r>
-        <w:r>
-          <w:rPr>
-            <w:rStyle w:val="-"/>
-            <w:lang w:eastAsia="el-GR"/>
-          </w:rPr>
-          <w:t>.</w:t>
-        </w:r>
-        <w:r>
-          <w:rPr>
-            <w:rStyle w:val="-"/>
+            <w:rStyle w:val="Hyperlink"/>
             <w:lang w:val="en-US" w:eastAsia="el-GR"/>
           </w:rPr>
           <w:t>com</w:t>
         </w:r>
         <w:r>
           <w:rPr>
-            <w:rStyle w:val="-"/>
+            <w:rStyle w:val="Hyperlink"/>
             <w:lang w:eastAsia="el-GR"/>
           </w:rPr>
           <w:t>/</w:t>
         </w:r>
         <w:r>
           <w:rPr>
-            <w:rStyle w:val="-"/>
+            <w:rStyle w:val="Hyperlink"/>
             <w:lang w:val="en-US" w:eastAsia="el-GR"/>
           </w:rPr>
           <w:t>proto</w:t>
         </w:r>
         <w:r>
           <w:rPr>
-            <w:rStyle w:val="-"/>
+            <w:rStyle w:val="Hyperlink"/>
             <w:lang w:eastAsia="el-GR"/>
           </w:rPr>
           <w:t>/</w:t>
@@ -7881,7 +7545,7 @@
         <w:proofErr w:type="spellStart"/>
         <w:r>
           <w:rPr>
-            <w:rStyle w:val="-"/>
+            <w:rStyle w:val="Hyperlink"/>
             <w:lang w:val="en-US" w:eastAsia="el-GR"/>
           </w:rPr>
           <w:t>RwrO</w:t>
@@ -7889,21 +7553,21 @@
         <w:proofErr w:type="spellEnd"/>
         <w:r>
           <w:rPr>
-            <w:rStyle w:val="-"/>
+            <w:rStyle w:val="Hyperlink"/>
             <w:lang w:eastAsia="el-GR"/>
           </w:rPr>
           <w:t>7</w:t>
         </w:r>
         <w:r>
           <w:rPr>
-            <w:rStyle w:val="-"/>
+            <w:rStyle w:val="Hyperlink"/>
             <w:lang w:val="en-US" w:eastAsia="el-GR"/>
           </w:rPr>
           <w:t>v</w:t>
         </w:r>
         <w:r>
           <w:rPr>
-            <w:rStyle w:val="-"/>
+            <w:rStyle w:val="Hyperlink"/>
             <w:lang w:eastAsia="el-GR"/>
           </w:rPr>
           <w:t>9</w:t>
@@ -7911,7 +7575,7 @@
         <w:proofErr w:type="spellStart"/>
         <w:r>
           <w:rPr>
-            <w:rStyle w:val="-"/>
+            <w:rStyle w:val="Hyperlink"/>
             <w:lang w:val="en-US" w:eastAsia="el-GR"/>
           </w:rPr>
           <w:t>HcPVcN</w:t>
@@ -7919,21 +7583,21 @@
         <w:proofErr w:type="spellEnd"/>
         <w:r>
           <w:rPr>
-            <w:rStyle w:val="-"/>
+            <w:rStyle w:val="Hyperlink"/>
             <w:lang w:eastAsia="el-GR"/>
           </w:rPr>
           <w:t>3</w:t>
         </w:r>
         <w:r>
           <w:rPr>
-            <w:rStyle w:val="-"/>
+            <w:rStyle w:val="Hyperlink"/>
             <w:lang w:val="en-US" w:eastAsia="el-GR"/>
           </w:rPr>
           <w:t>DCC</w:t>
         </w:r>
         <w:r>
           <w:rPr>
-            <w:rStyle w:val="-"/>
+            <w:rStyle w:val="Hyperlink"/>
             <w:lang w:eastAsia="el-GR"/>
           </w:rPr>
           <w:t>9</w:t>
@@ -7941,7 +7605,7 @@
         <w:proofErr w:type="spellStart"/>
         <w:r>
           <w:rPr>
-            <w:rStyle w:val="-"/>
+            <w:rStyle w:val="Hyperlink"/>
             <w:lang w:val="en-US" w:eastAsia="el-GR"/>
           </w:rPr>
           <w:t>aMQM</w:t>
@@ -7949,21 +7613,21 @@
         <w:proofErr w:type="spellEnd"/>
         <w:r>
           <w:rPr>
-            <w:rStyle w:val="-"/>
+            <w:rStyle w:val="Hyperlink"/>
             <w:lang w:eastAsia="el-GR"/>
           </w:rPr>
           <w:t>/</w:t>
         </w:r>
         <w:r>
           <w:rPr>
-            <w:rStyle w:val="-"/>
+            <w:rStyle w:val="Hyperlink"/>
             <w:lang w:val="en-US" w:eastAsia="el-GR"/>
           </w:rPr>
           <w:t>prototype</w:t>
         </w:r>
         <w:r>
           <w:rPr>
-            <w:rStyle w:val="-"/>
+            <w:rStyle w:val="Hyperlink"/>
             <w:lang w:eastAsia="el-GR"/>
           </w:rPr>
           <w:t>-2-2</w:t>
@@ -7971,7 +7635,7 @@
         <w:proofErr w:type="spellStart"/>
         <w:r>
           <w:rPr>
-            <w:rStyle w:val="-"/>
+            <w:rStyle w:val="Hyperlink"/>
             <w:lang w:val="en-US" w:eastAsia="el-GR"/>
           </w:rPr>
           <w:t>nd</w:t>
@@ -7979,98 +7643,98 @@
         <w:proofErr w:type="spellEnd"/>
         <w:r>
           <w:rPr>
-            <w:rStyle w:val="-"/>
+            <w:rStyle w:val="Hyperlink"/>
             <w:lang w:eastAsia="el-GR"/>
           </w:rPr>
           <w:t>-</w:t>
         </w:r>
         <w:r>
           <w:rPr>
-            <w:rStyle w:val="-"/>
+            <w:rStyle w:val="Hyperlink"/>
             <w:lang w:val="en-US" w:eastAsia="el-GR"/>
           </w:rPr>
           <w:t>cycle</w:t>
         </w:r>
         <w:r>
           <w:rPr>
-            <w:rStyle w:val="-"/>
+            <w:rStyle w:val="Hyperlink"/>
             <w:lang w:eastAsia="el-GR"/>
           </w:rPr>
           <w:t>?</w:t>
         </w:r>
         <w:r>
           <w:rPr>
-            <w:rStyle w:val="-"/>
+            <w:rStyle w:val="Hyperlink"/>
             <w:lang w:val="en-US" w:eastAsia="el-GR"/>
           </w:rPr>
           <w:t>node</w:t>
         </w:r>
         <w:r>
           <w:rPr>
-            <w:rStyle w:val="-"/>
+            <w:rStyle w:val="Hyperlink"/>
             <w:lang w:eastAsia="el-GR"/>
           </w:rPr>
           <w:t>-</w:t>
         </w:r>
         <w:r>
           <w:rPr>
-            <w:rStyle w:val="-"/>
+            <w:rStyle w:val="Hyperlink"/>
             <w:lang w:val="en-US" w:eastAsia="el-GR"/>
           </w:rPr>
           <w:t>id</w:t>
         </w:r>
         <w:r>
           <w:rPr>
-            <w:rStyle w:val="-"/>
+            <w:rStyle w:val="Hyperlink"/>
             <w:lang w:eastAsia="el-GR"/>
           </w:rPr>
           <w:t>=99%3</w:t>
         </w:r>
         <w:r>
           <w:rPr>
-            <w:rStyle w:val="-"/>
+            <w:rStyle w:val="Hyperlink"/>
             <w:lang w:val="en-US" w:eastAsia="el-GR"/>
           </w:rPr>
           <w:t>A</w:t>
         </w:r>
         <w:r>
           <w:rPr>
-            <w:rStyle w:val="-"/>
+            <w:rStyle w:val="Hyperlink"/>
             <w:lang w:eastAsia="el-GR"/>
           </w:rPr>
           <w:t>434&amp;</w:t>
         </w:r>
         <w:r>
           <w:rPr>
-            <w:rStyle w:val="-"/>
+            <w:rStyle w:val="Hyperlink"/>
             <w:lang w:val="en-US" w:eastAsia="el-GR"/>
           </w:rPr>
           <w:t>scaling</w:t>
         </w:r>
         <w:r>
           <w:rPr>
-            <w:rStyle w:val="-"/>
+            <w:rStyle w:val="Hyperlink"/>
             <w:lang w:eastAsia="el-GR"/>
           </w:rPr>
           <w:t>=</w:t>
         </w:r>
         <w:r>
           <w:rPr>
-            <w:rStyle w:val="-"/>
+            <w:rStyle w:val="Hyperlink"/>
             <w:lang w:val="en-US" w:eastAsia="el-GR"/>
           </w:rPr>
           <w:t>scale</w:t>
         </w:r>
         <w:r>
           <w:rPr>
-            <w:rStyle w:val="-"/>
+            <w:rStyle w:val="Hyperlink"/>
             <w:lang w:eastAsia="el-GR"/>
           </w:rPr>
           <w:t>-</w:t>
         </w:r>
         <w:r>
           <w:rPr>
-            <w:rStyle w:val="-"/>
+            <w:rStyle w:val="Hyperlink"/>
             <w:lang w:val="en-US" w:eastAsia="el-GR"/>
           </w:rPr>
           <w:t>down</w:t>
@@ -8210,7 +7874,7 @@
       <w:hyperlink r:id="rId49" w:history="1">
         <w:r>
           <w:rPr>
-            <w:rStyle w:val="-"/>
+            <w:rStyle w:val="Hyperlink"/>
             <w:lang w:eastAsia="el-GR"/>
           </w:rPr>
           <w:t>https://forms.gle/qSwnwEwEhytqcqxu6</w:t>
@@ -8442,7 +8106,7 @@
     </w:p>
     <w:p>
       <w:pPr>
-        <w:pStyle w:val="a5"/>
+        <w:pStyle w:val="Caption"/>
         <w:jc w:val="center"/>
         <w:rPr>
           <w:lang w:eastAsia="el-GR"/>
@@ -8451,30 +8115,14 @@
       <w:r>
         <w:t xml:space="preserve">Εικόνα </w:t>
       </w:r>
-      <w:r>
-        <w:fldChar w:fldCharType="begin"/>
-      </w:r>
-      <w:r>
-        <w:instrText xml:space="preserve"> SEQ Εικόνα \* A</w:instrText>
-      </w:r>
-      <w:r>
-        <w:instrText xml:space="preserve">RABIC </w:instrText>
-      </w:r>
-      <w:r>
-        <w:fldChar w:fldCharType="separate"/>
-      </w:r>
-      <w:r>
-        <w:rPr>
-          <w:noProof/>
-        </w:rPr>
-        <w:t>27</w:t>
-      </w:r>
-      <w:r>
-        <w:rPr>
-          <w:noProof/>
-        </w:rPr>
-        <w:fldChar w:fldCharType="end"/>
-      </w:r>
+      <w:fldSimple w:instr=" SEQ Εικόνα \* ARABIC ">
+        <w:r>
+          <w:rPr>
+            <w:noProof/>
+          </w:rPr>
+          <w:t>27</w:t>
+        </w:r>
+      </w:fldSimple>
       <w:r>
         <w:t>: Επιλογές για την σχεδίαση της οθόνης κίνησης περσίδων</w:t>
       </w:r>
@@ -8710,7 +8358,7 @@
     </w:p>
     <w:p>
       <w:pPr>
-        <w:pStyle w:val="a5"/>
+        <w:pStyle w:val="Caption"/>
         <w:jc w:val="center"/>
       </w:pPr>
       <w:r>
@@ -8813,7 +8461,7 @@
     </w:p>
     <w:p>
       <w:pPr>
-        <w:pStyle w:val="a5"/>
+        <w:pStyle w:val="Caption"/>
         <w:jc w:val="center"/>
       </w:pPr>
       <w:r>
@@ -8876,7 +8524,7 @@
     </w:p>
     <w:p>
       <w:pPr>
-        <w:pStyle w:val="a3"/>
+        <w:pStyle w:val="ListParagraph"/>
         <w:numPr>
           <w:ilvl w:val="0"/>
           <w:numId w:val="15"/>
@@ -8893,7 +8541,7 @@
     </w:p>
     <w:p>
       <w:pPr>
-        <w:pStyle w:val="a3"/>
+        <w:pStyle w:val="ListParagraph"/>
         <w:numPr>
           <w:ilvl w:val="0"/>
           <w:numId w:val="15"/>
@@ -8926,7 +8574,7 @@
     </w:p>
     <w:p>
       <w:pPr>
-        <w:pStyle w:val="a3"/>
+        <w:pStyle w:val="ListParagraph"/>
         <w:numPr>
           <w:ilvl w:val="0"/>
           <w:numId w:val="15"/>
@@ -8967,7 +8615,7 @@
     </w:p>
     <w:p>
       <w:pPr>
-        <w:pStyle w:val="a3"/>
+        <w:pStyle w:val="ListParagraph"/>
         <w:numPr>
           <w:ilvl w:val="0"/>
           <w:numId w:val="15"/>
@@ -8984,7 +8632,7 @@
     </w:p>
     <w:p>
       <w:pPr>
-        <w:pStyle w:val="a3"/>
+        <w:pStyle w:val="ListParagraph"/>
         <w:numPr>
           <w:ilvl w:val="0"/>
           <w:numId w:val="15"/>
@@ -9009,7 +8657,7 @@
     </w:p>
     <w:p>
       <w:pPr>
-        <w:pStyle w:val="a3"/>
+        <w:pStyle w:val="ListParagraph"/>
         <w:numPr>
           <w:ilvl w:val="0"/>
           <w:numId w:val="15"/>
@@ -9035,7 +8683,7 @@
     </w:p>
     <w:p>
       <w:pPr>
-        <w:pStyle w:val="a3"/>
+        <w:pStyle w:val="ListParagraph"/>
         <w:numPr>
           <w:ilvl w:val="0"/>
           <w:numId w:val="15"/>
@@ -9060,7 +8708,7 @@
     </w:p>
     <w:p>
       <w:pPr>
-        <w:pStyle w:val="a3"/>
+        <w:pStyle w:val="ListParagraph"/>
         <w:numPr>
           <w:ilvl w:val="0"/>
           <w:numId w:val="15"/>
@@ -9085,7 +8733,7 @@
     </w:p>
     <w:p>
       <w:pPr>
-        <w:pStyle w:val="a3"/>
+        <w:pStyle w:val="ListParagraph"/>
         <w:numPr>
           <w:ilvl w:val="0"/>
           <w:numId w:val="15"/>
@@ -9110,7 +8758,7 @@
     </w:p>
     <w:p>
       <w:pPr>
-        <w:pStyle w:val="a3"/>
+        <w:pStyle w:val="ListParagraph"/>
         <w:numPr>
           <w:ilvl w:val="0"/>
           <w:numId w:val="15"/>
@@ -9199,7 +8847,7 @@
     </w:p>
     <w:p>
       <w:pPr>
-        <w:pStyle w:val="a3"/>
+        <w:pStyle w:val="ListParagraph"/>
         <w:numPr>
           <w:ilvl w:val="0"/>
           <w:numId w:val="16"/>
@@ -9217,7 +8865,7 @@
     </w:p>
     <w:p>
       <w:pPr>
-        <w:pStyle w:val="a3"/>
+        <w:pStyle w:val="ListParagraph"/>
         <w:numPr>
           <w:ilvl w:val="0"/>
           <w:numId w:val="16"/>
@@ -9235,7 +8883,7 @@
     </w:p>
     <w:p>
       <w:pPr>
-        <w:pStyle w:val="a3"/>
+        <w:pStyle w:val="ListParagraph"/>
         <w:numPr>
           <w:ilvl w:val="0"/>
           <w:numId w:val="16"/>
@@ -9253,7 +8901,7 @@
     </w:p>
     <w:p>
       <w:pPr>
-        <w:pStyle w:val="a3"/>
+        <w:pStyle w:val="ListParagraph"/>
         <w:numPr>
           <w:ilvl w:val="0"/>
           <w:numId w:val="16"/>
@@ -9271,7 +8919,7 @@
     </w:p>
     <w:p>
       <w:pPr>
-        <w:pStyle w:val="a3"/>
+        <w:pStyle w:val="ListParagraph"/>
         <w:numPr>
           <w:ilvl w:val="0"/>
           <w:numId w:val="16"/>
@@ -9289,7 +8937,7 @@
     </w:p>
     <w:p>
       <w:pPr>
-        <w:pStyle w:val="a3"/>
+        <w:pStyle w:val="ListParagraph"/>
         <w:numPr>
           <w:ilvl w:val="0"/>
           <w:numId w:val="16"/>
@@ -9307,7 +8955,7 @@
     </w:p>
     <w:p>
       <w:pPr>
-        <w:pStyle w:val="a3"/>
+        <w:pStyle w:val="ListParagraph"/>
         <w:numPr>
           <w:ilvl w:val="0"/>
           <w:numId w:val="16"/>
@@ -9325,7 +8973,7 @@
     </w:p>
     <w:p>
       <w:pPr>
-        <w:pStyle w:val="a3"/>
+        <w:pStyle w:val="ListParagraph"/>
         <w:numPr>
           <w:ilvl w:val="0"/>
           <w:numId w:val="16"/>
@@ -9354,7 +9002,7 @@
     </w:p>
     <w:p>
       <w:pPr>
-        <w:pStyle w:val="a3"/>
+        <w:pStyle w:val="ListParagraph"/>
         <w:numPr>
           <w:ilvl w:val="0"/>
           <w:numId w:val="18"/>
@@ -9372,7 +9020,7 @@
     </w:p>
     <w:p>
       <w:pPr>
-        <w:pStyle w:val="a3"/>
+        <w:pStyle w:val="ListParagraph"/>
         <w:numPr>
           <w:ilvl w:val="1"/>
           <w:numId w:val="18"/>
@@ -9387,7 +9035,7 @@
     </w:p>
     <w:p>
       <w:pPr>
-        <w:pStyle w:val="a3"/>
+        <w:pStyle w:val="ListParagraph"/>
         <w:numPr>
           <w:ilvl w:val="1"/>
           <w:numId w:val="18"/>
@@ -9399,7 +9047,7 @@
     </w:p>
     <w:p>
       <w:pPr>
-        <w:pStyle w:val="a3"/>
+        <w:pStyle w:val="ListParagraph"/>
         <w:numPr>
           <w:ilvl w:val="1"/>
           <w:numId w:val="18"/>
@@ -9414,7 +9062,7 @@
     </w:p>
     <w:p>
       <w:pPr>
-        <w:pStyle w:val="a3"/>
+        <w:pStyle w:val="ListParagraph"/>
         <w:numPr>
           <w:ilvl w:val="1"/>
           <w:numId w:val="18"/>
@@ -9438,7 +9086,7 @@
     </w:p>
     <w:p>
       <w:pPr>
-        <w:pStyle w:val="a3"/>
+        <w:pStyle w:val="ListParagraph"/>
         <w:numPr>
           <w:ilvl w:val="0"/>
           <w:numId w:val="18"/>
@@ -9456,7 +9104,7 @@
     </w:p>
     <w:p>
       <w:pPr>
-        <w:pStyle w:val="a3"/>
+        <w:pStyle w:val="ListParagraph"/>
         <w:numPr>
           <w:ilvl w:val="1"/>
           <w:numId w:val="18"/>
@@ -9468,7 +9116,7 @@
     </w:p>
     <w:p>
       <w:pPr>
-        <w:pStyle w:val="a3"/>
+        <w:pStyle w:val="ListParagraph"/>
         <w:numPr>
           <w:ilvl w:val="1"/>
           <w:numId w:val="18"/>
@@ -9486,7 +9134,7 @@
     </w:p>
     <w:p>
       <w:pPr>
-        <w:pStyle w:val="a3"/>
+        <w:pStyle w:val="ListParagraph"/>
         <w:numPr>
           <w:ilvl w:val="1"/>
           <w:numId w:val="18"/>
@@ -9498,7 +9146,7 @@
     </w:p>
     <w:p>
       <w:pPr>
-        <w:pStyle w:val="a3"/>
+        <w:pStyle w:val="ListParagraph"/>
         <w:numPr>
           <w:ilvl w:val="0"/>
           <w:numId w:val="18"/>
@@ -9516,7 +9164,7 @@
     </w:p>
     <w:p>
       <w:pPr>
-        <w:pStyle w:val="a3"/>
+        <w:pStyle w:val="ListParagraph"/>
         <w:numPr>
           <w:ilvl w:val="1"/>
           <w:numId w:val="18"/>
@@ -9528,7 +9176,7 @@
     </w:p>
     <w:p>
       <w:pPr>
-        <w:pStyle w:val="a3"/>
+        <w:pStyle w:val="ListParagraph"/>
         <w:numPr>
           <w:ilvl w:val="0"/>
           <w:numId w:val="18"/>
@@ -9547,7 +9195,7 @@
     </w:p>
     <w:p>
       <w:pPr>
-        <w:pStyle w:val="a3"/>
+        <w:pStyle w:val="ListParagraph"/>
         <w:numPr>
           <w:ilvl w:val="1"/>
           <w:numId w:val="18"/>
@@ -9559,7 +9207,7 @@
     </w:p>
     <w:p>
       <w:pPr>
-        <w:pStyle w:val="a3"/>
+        <w:pStyle w:val="ListParagraph"/>
         <w:numPr>
           <w:ilvl w:val="1"/>
           <w:numId w:val="18"/>
@@ -9571,7 +9219,7 @@
     </w:p>
     <w:p>
       <w:pPr>
-        <w:pStyle w:val="a3"/>
+        <w:pStyle w:val="ListParagraph"/>
         <w:numPr>
           <w:ilvl w:val="0"/>
           <w:numId w:val="18"/>
@@ -9589,7 +9237,7 @@
     </w:p>
     <w:p>
       <w:pPr>
-        <w:pStyle w:val="a3"/>
+        <w:pStyle w:val="ListParagraph"/>
         <w:numPr>
           <w:ilvl w:val="1"/>
           <w:numId w:val="18"/>
@@ -9601,7 +9249,7 @@
     </w:p>
     <w:p>
       <w:pPr>
-        <w:pStyle w:val="a3"/>
+        <w:pStyle w:val="ListParagraph"/>
         <w:numPr>
           <w:ilvl w:val="1"/>
           <w:numId w:val="18"/>
@@ -9613,7 +9261,7 @@
     </w:p>
     <w:p>
       <w:pPr>
-        <w:pStyle w:val="a3"/>
+        <w:pStyle w:val="ListParagraph"/>
         <w:numPr>
           <w:ilvl w:val="0"/>
           <w:numId w:val="18"/>
@@ -9631,7 +9279,7 @@
     </w:p>
     <w:p>
       <w:pPr>
-        <w:pStyle w:val="a3"/>
+        <w:pStyle w:val="ListParagraph"/>
         <w:numPr>
           <w:ilvl w:val="1"/>
           <w:numId w:val="18"/>
@@ -9643,7 +9291,7 @@
     </w:p>
     <w:p>
       <w:pPr>
-        <w:pStyle w:val="a3"/>
+        <w:pStyle w:val="ListParagraph"/>
         <w:numPr>
           <w:ilvl w:val="1"/>
           <w:numId w:val="18"/>
@@ -9679,7 +9327,7 @@
     </w:p>
     <w:p>
       <w:pPr>
-        <w:pStyle w:val="a3"/>
+        <w:pStyle w:val="ListParagraph"/>
         <w:numPr>
           <w:ilvl w:val="1"/>
           <w:numId w:val="18"/>
@@ -9699,7 +9347,7 @@
     </w:p>
     <w:p>
       <w:pPr>
-        <w:pStyle w:val="a3"/>
+        <w:pStyle w:val="ListParagraph"/>
         <w:numPr>
           <w:ilvl w:val="0"/>
           <w:numId w:val="18"/>
@@ -9717,7 +9365,7 @@
     </w:p>
     <w:p>
       <w:pPr>
-        <w:pStyle w:val="a3"/>
+        <w:pStyle w:val="ListParagraph"/>
         <w:numPr>
           <w:ilvl w:val="1"/>
           <w:numId w:val="18"/>
@@ -9737,7 +9385,7 @@
     </w:p>
     <w:p>
       <w:pPr>
-        <w:pStyle w:val="a3"/>
+        <w:pStyle w:val="ListParagraph"/>
         <w:numPr>
           <w:ilvl w:val="0"/>
           <w:numId w:val="18"/>
@@ -9749,7 +9397,7 @@
     </w:p>
     <w:p>
       <w:pPr>
-        <w:pStyle w:val="a3"/>
+        <w:pStyle w:val="ListParagraph"/>
         <w:numPr>
           <w:ilvl w:val="1"/>
           <w:numId w:val="18"/>
@@ -9785,7 +9433,7 @@
     </w:p>
     <w:p>
       <w:pPr>
-        <w:pStyle w:val="a3"/>
+        <w:pStyle w:val="ListParagraph"/>
         <w:numPr>
           <w:ilvl w:val="1"/>
           <w:numId w:val="18"/>
@@ -9797,7 +9445,7 @@
     </w:p>
     <w:p>
       <w:pPr>
-        <w:pStyle w:val="a3"/>
+        <w:pStyle w:val="ListParagraph"/>
         <w:numPr>
           <w:ilvl w:val="1"/>
           <w:numId w:val="18"/>
@@ -9809,7 +9457,7 @@
     </w:p>
     <w:p>
       <w:pPr>
-        <w:pStyle w:val="a3"/>
+        <w:pStyle w:val="ListParagraph"/>
         <w:numPr>
           <w:ilvl w:val="0"/>
           <w:numId w:val="18"/>
@@ -9821,7 +9469,7 @@
     </w:p>
     <w:p>
       <w:pPr>
-        <w:pStyle w:val="a3"/>
+        <w:pStyle w:val="ListParagraph"/>
         <w:numPr>
           <w:ilvl w:val="1"/>
           <w:numId w:val="18"/>
@@ -9833,7 +9481,7 @@
     </w:p>
     <w:p>
       <w:pPr>
-        <w:pStyle w:val="a3"/>
+        <w:pStyle w:val="ListParagraph"/>
         <w:numPr>
           <w:ilvl w:val="1"/>
           <w:numId w:val="18"/>
@@ -9845,7 +9493,7 @@
     </w:p>
     <w:p>
       <w:pPr>
-        <w:pStyle w:val="a3"/>
+        <w:pStyle w:val="ListParagraph"/>
         <w:numPr>
           <w:ilvl w:val="1"/>
           <w:numId w:val="18"/>
@@ -9857,7 +9505,7 @@
     </w:p>
     <w:p>
       <w:pPr>
-        <w:pStyle w:val="a3"/>
+        <w:pStyle w:val="ListParagraph"/>
         <w:numPr>
           <w:ilvl w:val="0"/>
           <w:numId w:val="18"/>
@@ -9869,7 +9517,7 @@
     </w:p>
     <w:p>
       <w:pPr>
-        <w:pStyle w:val="a3"/>
+        <w:pStyle w:val="ListParagraph"/>
         <w:numPr>
           <w:ilvl w:val="1"/>
           <w:numId w:val="18"/>
@@ -9881,7 +9529,7 @@
     </w:p>
     <w:p>
       <w:pPr>
-        <w:pStyle w:val="a3"/>
+        <w:pStyle w:val="ListParagraph"/>
         <w:numPr>
           <w:ilvl w:val="1"/>
           <w:numId w:val="18"/>
@@ -9900,7 +9548,7 @@
     </w:p>
     <w:p>
       <w:pPr>
-        <w:pStyle w:val="a3"/>
+        <w:pStyle w:val="ListParagraph"/>
         <w:numPr>
           <w:ilvl w:val="0"/>
           <w:numId w:val="19"/>
@@ -9912,7 +9560,7 @@
     </w:p>
     <w:p>
       <w:pPr>
-        <w:pStyle w:val="a3"/>
+        <w:pStyle w:val="ListParagraph"/>
         <w:numPr>
           <w:ilvl w:val="0"/>
           <w:numId w:val="19"/>
@@ -10060,7 +9708,7 @@
     </w:p>
     <w:p>
       <w:pPr>
-        <w:pStyle w:val="a3"/>
+        <w:pStyle w:val="ListParagraph"/>
         <w:numPr>
           <w:ilvl w:val="0"/>
           <w:numId w:val="20"/>
@@ -10078,7 +9726,7 @@
     </w:p>
     <w:p>
       <w:pPr>
-        <w:pStyle w:val="a3"/>
+        <w:pStyle w:val="ListParagraph"/>
         <w:numPr>
           <w:ilvl w:val="0"/>
           <w:numId w:val="20"/>
@@ -10096,7 +9744,7 @@
     </w:p>
     <w:p>
       <w:pPr>
-        <w:pStyle w:val="a3"/>
+        <w:pStyle w:val="ListParagraph"/>
         <w:numPr>
           <w:ilvl w:val="0"/>
           <w:numId w:val="20"/>
@@ -10114,7 +9762,7 @@
     </w:p>
     <w:p>
       <w:pPr>
-        <w:pStyle w:val="a3"/>
+        <w:pStyle w:val="ListParagraph"/>
         <w:numPr>
           <w:ilvl w:val="0"/>
           <w:numId w:val="20"/>
@@ -10132,7 +9780,7 @@
     </w:p>
     <w:p>
       <w:pPr>
-        <w:pStyle w:val="a3"/>
+        <w:pStyle w:val="ListParagraph"/>
         <w:numPr>
           <w:ilvl w:val="0"/>
           <w:numId w:val="20"/>
@@ -10150,7 +9798,7 @@
     </w:p>
     <w:p>
       <w:pPr>
-        <w:pStyle w:val="a3"/>
+        <w:pStyle w:val="ListParagraph"/>
         <w:numPr>
           <w:ilvl w:val="0"/>
           <w:numId w:val="20"/>
@@ -10306,8 +9954,6 @@
         </w:rPr>
         <w:t>«Πάω στο μενού και πατάω κίνηση περσίδων και μετά πατάω τα αντίστοιχα βελάκια για πάνω και δεξιά.»</w:t>
       </w:r>
-      <w:bookmarkStart w:id="3" w:name="_GoBack"/>
-      <w:bookmarkEnd w:id="3"/>
     </w:p>
     <w:p>
       <w:pPr>
@@ -10335,6 +9981,215 @@
         </w:rPr>
         <w:t xml:space="preserve"> υποκείμενο:</w:t>
       </w:r>
+      <w:r>
+        <w:rPr>
+          <w:lang w:eastAsia="el-GR"/>
+        </w:rPr>
+        <w:t xml:space="preserve"> </w:t>
+      </w:r>
+      <w:r>
+        <w:rPr>
+          <w:lang w:eastAsia="el-GR"/>
+        </w:rPr>
+        <w:t xml:space="preserve">Γυναίκα ηλικιακής ομάδας </w:t>
+      </w:r>
+      <w:r>
+        <w:rPr>
+          <w:lang w:eastAsia="el-GR"/>
+        </w:rPr>
+        <w:t>25-34</w:t>
+      </w:r>
+    </w:p>
+    <w:p>
+      <w:pPr>
+        <w:rPr>
+          <w:lang w:eastAsia="el-GR"/>
+        </w:rPr>
+      </w:pPr>
+      <w:r>
+        <w:rPr>
+          <w:lang w:eastAsia="el-GR"/>
+        </w:rPr>
+        <w:t xml:space="preserve">« Πατάω το κουμπί που λέει </w:t>
+      </w:r>
+      <w:r>
+        <w:rPr>
+          <w:lang w:val="en-US" w:eastAsia="el-GR"/>
+        </w:rPr>
+        <w:t>auto</w:t>
+      </w:r>
+      <w:r>
+        <w:rPr>
+          <w:lang w:eastAsia="el-GR"/>
+        </w:rPr>
+        <w:t xml:space="preserve">, </w:t>
+      </w:r>
+      <w:r>
+        <w:rPr>
+          <w:lang w:eastAsia="el-GR"/>
+        </w:rPr>
+        <w:t xml:space="preserve">αλλά δεν κάνει τίποτα» (η εφαρμογή ήταν απενεργοποιημένη αλλά ο χρήστης δεν το κατάλαβε) «πατάω το κόκκινο κουμπί για να ανοίξει η εφαρμογή, επιλέγω το κουμπί με το </w:t>
+      </w:r>
+      <w:r>
+        <w:rPr>
+          <w:lang w:val="en-US" w:eastAsia="el-GR"/>
+        </w:rPr>
+        <w:t>Auto</w:t>
+      </w:r>
+      <w:r>
+        <w:rPr>
+          <w:lang w:eastAsia="el-GR"/>
+        </w:rPr>
+        <w:t xml:space="preserve"> </w:t>
+      </w:r>
+      <w:r>
+        <w:rPr>
+          <w:lang w:eastAsia="el-GR"/>
+        </w:rPr>
+        <w:t>και πατάω το κάτω βελάκι για να μειώσω την θερμοκρασία»</w:t>
+      </w:r>
+    </w:p>
+    <w:p>
+      <w:pPr>
+        <w:rPr>
+          <w:lang w:eastAsia="el-GR"/>
+        </w:rPr>
+      </w:pPr>
+      <w:r>
+        <w:rPr>
+          <w:lang w:eastAsia="el-GR"/>
+        </w:rPr>
+        <w:t>«Πατάω το κουμπί του ανεμιστήρα και πατάω πάνω ή κάτω τα βελάκια για ρύθμιση της έντασης» (ο χρήστης μπέρδεψε την αυξομείωση της θερμοκρασίας με την ρύθμιση της έντασης του ανεμιστήρα) «τελικά πατάω το πλαϊνό μενού επιλέγω την Έντασης Ανεμιστήρα και διαλέγω την χαμηλή»</w:t>
+      </w:r>
+    </w:p>
+    <w:p>
+      <w:pPr>
+        <w:rPr>
+          <w:lang w:eastAsia="el-GR"/>
+        </w:rPr>
+      </w:pPr>
+      <w:r>
+        <w:rPr>
+          <w:lang w:eastAsia="el-GR"/>
+        </w:rPr>
+        <w:t>«Πατάω το πλαϊνό μενού για να επιλέξω τον χρονοδιακόπτη, ρυθμίζω την ώρα και έπειτα τα λεπτά με τα βελάκια , πατάω την έναρξη για να ξεκινήσει η λειτουργία. Έπειτα πατάω την ακύρωση για να αλλάξω τα λεπτά»</w:t>
+      </w:r>
+    </w:p>
+    <w:p>
+      <w:pPr>
+        <w:rPr>
+          <w:lang w:eastAsia="el-GR"/>
+        </w:rPr>
+      </w:pPr>
+      <w:r>
+        <w:rPr>
+          <w:lang w:eastAsia="el-GR"/>
+        </w:rPr>
+        <w:t>«</w:t>
+      </w:r>
+      <w:r>
+        <w:rPr>
+          <w:lang w:eastAsia="el-GR"/>
+        </w:rPr>
+        <w:t xml:space="preserve">Ανοίγω πάλι το πλαϊνό μενού και επιλέγω την λειτουργία </w:t>
+      </w:r>
+      <w:proofErr w:type="spellStart"/>
+      <w:r>
+        <w:rPr>
+          <w:lang w:eastAsia="el-GR"/>
+        </w:rPr>
+        <w:t>αφύγρανσης</w:t>
+      </w:r>
+      <w:proofErr w:type="spellEnd"/>
+      <w:r>
+        <w:rPr>
+          <w:lang w:eastAsia="el-GR"/>
+        </w:rPr>
+        <w:t xml:space="preserve">. Για να την ενεργοποιήσω πατάω προς το ανοιχτό για να συρθεί το κουμπί μόνο του» </w:t>
+      </w:r>
+    </w:p>
+    <w:p>
+      <w:pPr>
+        <w:rPr>
+          <w:lang w:eastAsia="el-GR"/>
+        </w:rPr>
+      </w:pPr>
+      <w:r>
+        <w:rPr>
+          <w:lang w:eastAsia="el-GR"/>
+        </w:rPr>
+        <w:t xml:space="preserve">(Ο χρήστης γνωρίζει ότι πρέπει να σύρει το κουμπί για να ανοίξει η λειτουργία, ωστόσο πολλές εφαρμογές παρέχουν την δυνατότητα με ένα απλό κλικ το κουμπί να σέρνεται προς την συγκεκριμένα κατεύθυνση αυτόματα, κάτι που σε ένα απλό </w:t>
+      </w:r>
+      <w:r>
+        <w:rPr>
+          <w:lang w:val="en-US" w:eastAsia="el-GR"/>
+        </w:rPr>
+        <w:t>framework</w:t>
+      </w:r>
+      <w:r>
+        <w:rPr>
+          <w:lang w:eastAsia="el-GR"/>
+        </w:rPr>
+        <w:t xml:space="preserve"> </w:t>
+      </w:r>
+      <w:r>
+        <w:rPr>
+          <w:lang w:eastAsia="el-GR"/>
+        </w:rPr>
+        <w:t>δεν παρέχεται ως λειτουργία)</w:t>
+      </w:r>
+    </w:p>
+    <w:p>
+      <w:pPr>
+        <w:rPr>
+          <w:lang w:eastAsia="el-GR"/>
+        </w:rPr>
+      </w:pPr>
+      <w:r>
+        <w:rPr>
+          <w:lang w:eastAsia="el-GR"/>
+        </w:rPr>
+        <w:t>«Ανοίγω το πλαϊνό μενού, επιλέγω την κίνηση περσίδων και πατάω το πάνω κουμπί για να κινηθεί προς τα πάνω η περσίδα και δεξιά για να μετακινηθεί δεξιά χωρίς κάποιο πρόβλημα»</w:t>
+      </w:r>
+    </w:p>
+    <w:p>
+      <w:pPr>
+        <w:rPr>
+          <w:lang w:eastAsia="el-GR"/>
+        </w:rPr>
+      </w:pPr>
+      <w:r>
+        <w:rPr>
+          <w:lang w:eastAsia="el-GR"/>
+        </w:rPr>
+        <w:t>«Τέλος, πατάω το μενού και επιλέγω την λειτουργία οικονομίας και σέρνω αυτή την φορά το κουμπί για να ανοίξω την λειτουργία</w:t>
+      </w:r>
+      <w:r>
+        <w:rPr>
+          <w:lang w:eastAsia="el-GR"/>
+        </w:rPr>
+        <w:t>.</w:t>
+      </w:r>
+      <w:r>
+        <w:rPr>
+          <w:lang w:eastAsia="el-GR"/>
+        </w:rPr>
+        <w:t xml:space="preserve"> Επιπλέον για να γυρίσω στην αρχική οθόνη πατάω το σπιτάκι.»</w:t>
+      </w:r>
+    </w:p>
+    <w:p>
+      <w:pPr>
+        <w:rPr>
+          <w:lang w:eastAsia="el-GR"/>
+        </w:rPr>
+      </w:pPr>
+    </w:p>
+    <w:p>
+      <w:pPr>
+        <w:rPr>
+          <w:lang w:eastAsia="el-GR"/>
+        </w:rPr>
+      </w:pPr>
     </w:p>
     <w:p>
       <w:pPr>
@@ -10374,7 +10229,7 @@
 </file>
 
 <file path=word/endnotes.xml><?xml version="1.0" encoding="utf-8"?>
-<w:endnotes xmlns:wpc="http://schemas.microsoft.com/office/word/2010/wordprocessingCanvas" xmlns:cx="http://schemas.microsoft.com/office/drawing/2014/chartex" xmlns:cx1="http://schemas.microsoft.com/office/drawing/2015/9/8/chartex" xmlns:cx2="http://schemas.microsoft.com/office/drawing/2015/10/21/chartex" xmlns:cx3="http://schemas.microsoft.com/office/drawing/2016/5/9/chartex" xmlns:cx4="http://schemas.microsoft.com/office/drawing/2016/5/10/chartex" xmlns:cx5="http://schemas.microsoft.com/office/drawing/2016/5/11/chartex" xmlns:cx6="http://schemas.microsoft.com/office/drawing/2016/5/12/chartex" xmlns:cx7="http://schemas.microsoft.com/office/drawing/2016/5/13/chartex" xmlns:cx8="http://schemas.microsoft.com/office/drawing/2016/5/14/chartex" xmlns:mc="http://schemas.openxmlformats.org/markup-compatibility/2006" xmlns:aink="http://schemas.microsoft.com/office/drawing/2016/ink" xmlns:am3d="http://schemas.microsoft.com/office/drawing/2017/model3d" xmlns:o="urn:schemas-microsoft-com:office:office" xmlns:r="http://schemas.openxmlformats.org/officeDocument/2006/relationships" xmlns:m="http://schemas.openxmlformats.org/officeDocument/2006/math" xmlns:v="urn:schemas-microsoft-com:vml" xmlns:wp14="http://schemas.microsoft.com/office/word/2010/wordprocessingDrawing" xmlns:wp="http://schemas.openxmlformats.org/drawingml/2006/wordprocessingDrawing" xmlns:w10="urn:schemas-microsoft-com:office:word" xmlns:w="http://schemas.openxmlformats.org/wordprocessingml/2006/main" xmlns:w14="http://schemas.microsoft.com/office/word/2010/wordml" xmlns:w15="http://schemas.microsoft.com/office/word/2012/wordml" xmlns:w16cid="http://schemas.microsoft.com/office/word/2016/wordml/cid" xmlns:w16se="http://schemas.microsoft.com/office/word/2015/wordml/symex" xmlns:wpg="http://schemas.microsoft.com/office/word/2010/wordprocessingGroup" xmlns:wpi="http://schemas.microsoft.com/office/word/2010/wordprocessingInk" xmlns:wne="http://schemas.microsoft.com/office/word/2006/wordml" xmlns:wps="http://schemas.microsoft.com/office/word/2010/wordprocessingShape" mc:Ignorable="w14 w15 w16se w16cid wp14">
+<w:endnotes xmlns:wpc="http://schemas.microsoft.com/office/word/2010/wordprocessingCanvas" xmlns:cx="http://schemas.microsoft.com/office/drawing/2014/chartex" xmlns:cx1="http://schemas.microsoft.com/office/drawing/2015/9/8/chartex" xmlns:cx2="http://schemas.microsoft.com/office/drawing/2015/10/21/chartex" xmlns:cx3="http://schemas.microsoft.com/office/drawing/2016/5/9/chartex" xmlns:cx4="http://schemas.microsoft.com/office/drawing/2016/5/10/chartex" xmlns:cx5="http://schemas.microsoft.com/office/drawing/2016/5/11/chartex" xmlns:cx6="http://schemas.microsoft.com/office/drawing/2016/5/12/chartex" xmlns:cx7="http://schemas.microsoft.com/office/drawing/2016/5/13/chartex" xmlns:cx8="http://schemas.microsoft.com/office/drawing/2016/5/14/chartex" xmlns:mc="http://schemas.openxmlformats.org/markup-compatibility/2006" xmlns:aink="http://schemas.microsoft.com/office/drawing/2016/ink" xmlns:am3d="http://schemas.microsoft.com/office/drawing/2017/model3d" xmlns:o="urn:schemas-microsoft-com:office:office" xmlns:r="http://schemas.openxmlformats.org/officeDocument/2006/relationships" xmlns:m="http://schemas.openxmlformats.org/officeDocument/2006/math" xmlns:v="urn:schemas-microsoft-com:vml" xmlns:wp14="http://schemas.microsoft.com/office/word/2010/wordprocessingDrawing" xmlns:wp="http://schemas.openxmlformats.org/drawingml/2006/wordprocessingDrawing" xmlns:w10="urn:schemas-microsoft-com:office:word" xmlns:w="http://schemas.openxmlformats.org/wordprocessingml/2006/main" xmlns:w14="http://schemas.microsoft.com/office/word/2010/wordml" xmlns:w15="http://schemas.microsoft.com/office/word/2012/wordml" xmlns:w16cex="http://schemas.microsoft.com/office/word/2018/wordml/cex" xmlns:w16cid="http://schemas.microsoft.com/office/word/2016/wordml/cid" xmlns:w16="http://schemas.microsoft.com/office/word/2018/wordml" xmlns:w16se="http://schemas.microsoft.com/office/word/2015/wordml/symex" xmlns:wpg="http://schemas.microsoft.com/office/word/2010/wordprocessingGroup" xmlns:wpi="http://schemas.microsoft.com/office/word/2010/wordprocessingInk" xmlns:wne="http://schemas.microsoft.com/office/word/2006/wordml" xmlns:wps="http://schemas.microsoft.com/office/word/2010/wordprocessingShape" mc:Ignorable="w14 w15 w16se w16cid w16 w16cex wp14">
   <w:endnote w:type="separator" w:id="-1">
     <w:p>
       <w:pPr>
@@ -10399,7 +10254,7 @@
 </file>
 
 <file path=word/footer1.xml><?xml version="1.0" encoding="utf-8"?>
-<w:ftr xmlns:wpc="http://schemas.microsoft.com/office/word/2010/wordprocessingCanvas" xmlns:cx="http://schemas.microsoft.com/office/drawing/2014/chartex" xmlns:cx1="http://schemas.microsoft.com/office/drawing/2015/9/8/chartex" xmlns:cx2="http://schemas.microsoft.com/office/drawing/2015/10/21/chartex" xmlns:cx3="http://schemas.microsoft.com/office/drawing/2016/5/9/chartex" xmlns:cx4="http://schemas.microsoft.com/office/drawing/2016/5/10/chartex" xmlns:cx5="http://schemas.microsoft.com/office/drawing/2016/5/11/chartex" xmlns:cx6="http://schemas.microsoft.com/office/drawing/2016/5/12/chartex" xmlns:cx7="http://schemas.microsoft.com/office/drawing/2016/5/13/chartex" xmlns:cx8="http://schemas.microsoft.com/office/drawing/2016/5/14/chartex" xmlns:mc="http://schemas.openxmlformats.org/markup-compatibility/2006" xmlns:aink="http://schemas.microsoft.com/office/drawing/2016/ink" xmlns:am3d="http://schemas.microsoft.com/office/drawing/2017/model3d" xmlns:o="urn:schemas-microsoft-com:office:office" xmlns:r="http://schemas.openxmlformats.org/officeDocument/2006/relationships" xmlns:m="http://schemas.openxmlformats.org/officeDocument/2006/math" xmlns:v="urn:schemas-microsoft-com:vml" xmlns:wp14="http://schemas.microsoft.com/office/word/2010/wordprocessingDrawing" xmlns:wp="http://schemas.openxmlformats.org/drawingml/2006/wordprocessingDrawing" xmlns:w10="urn:schemas-microsoft-com:office:word" xmlns:w="http://schemas.openxmlformats.org/wordprocessingml/2006/main" xmlns:w14="http://schemas.microsoft.com/office/word/2010/wordml" xmlns:w15="http://schemas.microsoft.com/office/word/2012/wordml" xmlns:w16cid="http://schemas.microsoft.com/office/word/2016/wordml/cid" xmlns:w16se="http://schemas.microsoft.com/office/word/2015/wordml/symex" xmlns:wpg="http://schemas.microsoft.com/office/word/2010/wordprocessingGroup" xmlns:wpi="http://schemas.microsoft.com/office/word/2010/wordprocessingInk" xmlns:wne="http://schemas.microsoft.com/office/word/2006/wordml" xmlns:wps="http://schemas.microsoft.com/office/word/2010/wordprocessingShape" mc:Ignorable="w14 w15 w16se w16cid wp14">
+<w:ftr xmlns:wpc="http://schemas.microsoft.com/office/word/2010/wordprocessingCanvas" xmlns:cx="http://schemas.microsoft.com/office/drawing/2014/chartex" xmlns:cx1="http://schemas.microsoft.com/office/drawing/2015/9/8/chartex" xmlns:cx2="http://schemas.microsoft.com/office/drawing/2015/10/21/chartex" xmlns:cx3="http://schemas.microsoft.com/office/drawing/2016/5/9/chartex" xmlns:cx4="http://schemas.microsoft.com/office/drawing/2016/5/10/chartex" xmlns:cx5="http://schemas.microsoft.com/office/drawing/2016/5/11/chartex" xmlns:cx6="http://schemas.microsoft.com/office/drawing/2016/5/12/chartex" xmlns:cx7="http://schemas.microsoft.com/office/drawing/2016/5/13/chartex" xmlns:cx8="http://schemas.microsoft.com/office/drawing/2016/5/14/chartex" xmlns:mc="http://schemas.openxmlformats.org/markup-compatibility/2006" xmlns:aink="http://schemas.microsoft.com/office/drawing/2016/ink" xmlns:am3d="http://schemas.microsoft.com/office/drawing/2017/model3d" xmlns:o="urn:schemas-microsoft-com:office:office" xmlns:r="http://schemas.openxmlformats.org/officeDocument/2006/relationships" xmlns:m="http://schemas.openxmlformats.org/officeDocument/2006/math" xmlns:v="urn:schemas-microsoft-com:vml" xmlns:wp14="http://schemas.microsoft.com/office/word/2010/wordprocessingDrawing" xmlns:wp="http://schemas.openxmlformats.org/drawingml/2006/wordprocessingDrawing" xmlns:w10="urn:schemas-microsoft-com:office:word" xmlns:w="http://schemas.openxmlformats.org/wordprocessingml/2006/main" xmlns:w14="http://schemas.microsoft.com/office/word/2010/wordml" xmlns:w15="http://schemas.microsoft.com/office/word/2012/wordml" xmlns:w16cex="http://schemas.microsoft.com/office/word/2018/wordml/cex" xmlns:w16cid="http://schemas.microsoft.com/office/word/2016/wordml/cid" xmlns:w16="http://schemas.microsoft.com/office/word/2018/wordml" xmlns:w16se="http://schemas.microsoft.com/office/word/2015/wordml/symex" xmlns:wpg="http://schemas.microsoft.com/office/word/2010/wordprocessingGroup" xmlns:wpi="http://schemas.microsoft.com/office/word/2010/wordprocessingInk" xmlns:wne="http://schemas.microsoft.com/office/word/2006/wordml" xmlns:wps="http://schemas.microsoft.com/office/word/2010/wordprocessingShape" mc:Ignorable="w14 w15 w16se w16cid w16 w16cex wp14">
   <w:sdt>
     <w:sdtPr>
       <w:id w:val="1816758764"/>
@@ -10412,7 +10267,7 @@
     <w:sdtContent>
       <w:p>
         <w:pPr>
-          <w:pStyle w:val="a7"/>
+          <w:pStyle w:val="Footer"/>
           <w:jc w:val="center"/>
         </w:pPr>
         <w:r>
@@ -10435,14 +10290,14 @@
   </w:sdt>
   <w:p>
     <w:pPr>
-      <w:pStyle w:val="a7"/>
+      <w:pStyle w:val="Footer"/>
     </w:pPr>
   </w:p>
 </w:ftr>
 </file>
 
 <file path=word/footnotes.xml><?xml version="1.0" encoding="utf-8"?>
-<w:footnotes xmlns:wpc="http://schemas.microsoft.com/office/word/2010/wordprocessingCanvas" xmlns:cx="http://schemas.microsoft.com/office/drawing/2014/chartex" xmlns:cx1="http://schemas.microsoft.com/office/drawing/2015/9/8/chartex" xmlns:cx2="http://schemas.microsoft.com/office/drawing/2015/10/21/chartex" xmlns:cx3="http://schemas.microsoft.com/office/drawing/2016/5/9/chartex" xmlns:cx4="http://schemas.microsoft.com/office/drawing/2016/5/10/chartex" xmlns:cx5="http://schemas.microsoft.com/office/drawing/2016/5/11/chartex" xmlns:cx6="http://schemas.microsoft.com/office/drawing/2016/5/12/chartex" xmlns:cx7="http://schemas.microsoft.com/office/drawing/2016/5/13/chartex" xmlns:cx8="http://schemas.microsoft.com/office/drawing/2016/5/14/chartex" xmlns:mc="http://schemas.openxmlformats.org/markup-compatibility/2006" xmlns:aink="http://schemas.microsoft.com/office/drawing/2016/ink" xmlns:am3d="http://schemas.microsoft.com/office/drawing/2017/model3d" xmlns:o="urn:schemas-microsoft-com:office:office" xmlns:r="http://schemas.openxmlformats.org/officeDocument/2006/relationships" xmlns:m="http://schemas.openxmlformats.org/officeDocument/2006/math" xmlns:v="urn:schemas-microsoft-com:vml" xmlns:wp14="http://schemas.microsoft.com/office/word/2010/wordprocessingDrawing" xmlns:wp="http://schemas.openxmlformats.org/drawingml/2006/wordprocessingDrawing" xmlns:w10="urn:schemas-microsoft-com:office:word" xmlns:w="http://schemas.openxmlformats.org/wordprocessingml/2006/main" xmlns:w14="http://schemas.microsoft.com/office/word/2010/wordml" xmlns:w15="http://schemas.microsoft.com/office/word/2012/wordml" xmlns:w16cid="http://schemas.microsoft.com/office/word/2016/wordml/cid" xmlns:w16se="http://schemas.microsoft.com/office/word/2015/wordml/symex" xmlns:wpg="http://schemas.microsoft.com/office/word/2010/wordprocessingGroup" xmlns:wpi="http://schemas.microsoft.com/office/word/2010/wordprocessingInk" xmlns:wne="http://schemas.microsoft.com/office/word/2006/wordml" xmlns:wps="http://schemas.microsoft.com/office/word/2010/wordprocessingShape" mc:Ignorable="w14 w15 w16se w16cid wp14">
+<w:footnotes xmlns:wpc="http://schemas.microsoft.com/office/word/2010/wordprocessingCanvas" xmlns:cx="http://schemas.microsoft.com/office/drawing/2014/chartex" xmlns:cx1="http://schemas.microsoft.com/office/drawing/2015/9/8/chartex" xmlns:cx2="http://schemas.microsoft.com/office/drawing/2015/10/21/chartex" xmlns:cx3="http://schemas.microsoft.com/office/drawing/2016/5/9/chartex" xmlns:cx4="http://schemas.microsoft.com/office/drawing/2016/5/10/chartex" xmlns:cx5="http://schemas.microsoft.com/office/drawing/2016/5/11/chartex" xmlns:cx6="http://schemas.microsoft.com/office/drawing/2016/5/12/chartex" xmlns:cx7="http://schemas.microsoft.com/office/drawing/2016/5/13/chartex" xmlns:cx8="http://schemas.microsoft.com/office/drawing/2016/5/14/chartex" xmlns:mc="http://schemas.openxmlformats.org/markup-compatibility/2006" xmlns:aink="http://schemas.microsoft.com/office/drawing/2016/ink" xmlns:am3d="http://schemas.microsoft.com/office/drawing/2017/model3d" xmlns:o="urn:schemas-microsoft-com:office:office" xmlns:r="http://schemas.openxmlformats.org/officeDocument/2006/relationships" xmlns:m="http://schemas.openxmlformats.org/officeDocument/2006/math" xmlns:v="urn:schemas-microsoft-com:vml" xmlns:wp14="http://schemas.microsoft.com/office/word/2010/wordprocessingDrawing" xmlns:wp="http://schemas.openxmlformats.org/drawingml/2006/wordprocessingDrawing" xmlns:w10="urn:schemas-microsoft-com:office:word" xmlns:w="http://schemas.openxmlformats.org/wordprocessingml/2006/main" xmlns:w14="http://schemas.microsoft.com/office/word/2010/wordml" xmlns:w15="http://schemas.microsoft.com/office/word/2012/wordml" xmlns:w16cex="http://schemas.microsoft.com/office/word/2018/wordml/cex" xmlns:w16cid="http://schemas.microsoft.com/office/word/2016/wordml/cid" xmlns:w16="http://schemas.microsoft.com/office/word/2018/wordml" xmlns:w16se="http://schemas.microsoft.com/office/word/2015/wordml/symex" xmlns:wpg="http://schemas.microsoft.com/office/word/2010/wordprocessingGroup" xmlns:wpi="http://schemas.microsoft.com/office/word/2010/wordprocessingInk" xmlns:wne="http://schemas.microsoft.com/office/word/2006/wordml" xmlns:wps="http://schemas.microsoft.com/office/word/2010/wordprocessingShape" mc:Ignorable="w14 w15 w16se w16cid w16 w16cex wp14">
   <w:footnote w:type="separator" w:id="-1">
     <w:p>
       <w:pPr>
@@ -10467,7 +10322,7 @@
 </file>
 
 <file path=word/numbering.xml><?xml version="1.0" encoding="utf-8"?>
-<w:numbering xmlns:wpc="http://schemas.microsoft.com/office/word/2010/wordprocessingCanvas" xmlns:cx="http://schemas.microsoft.com/office/drawing/2014/chartex" xmlns:cx1="http://schemas.microsoft.com/office/drawing/2015/9/8/chartex" xmlns:cx2="http://schemas.microsoft.com/office/drawing/2015/10/21/chartex" xmlns:cx3="http://schemas.microsoft.com/office/drawing/2016/5/9/chartex" xmlns:cx4="http://schemas.microsoft.com/office/drawing/2016/5/10/chartex" xmlns:cx5="http://schemas.microsoft.com/office/drawing/2016/5/11/chartex" xmlns:cx6="http://schemas.microsoft.com/office/drawing/2016/5/12/chartex" xmlns:cx7="http://schemas.microsoft.com/office/drawing/2016/5/13/chartex" xmlns:cx8="http://schemas.microsoft.com/office/drawing/2016/5/14/chartex" xmlns:mc="http://schemas.openxmlformats.org/markup-compatibility/2006" xmlns:aink="http://schemas.microsoft.com/office/drawing/2016/ink" xmlns:am3d="http://schemas.microsoft.com/office/drawing/2017/model3d" xmlns:o="urn:schemas-microsoft-com:office:office" xmlns:r="http://schemas.openxmlformats.org/officeDocument/2006/relationships" xmlns:m="http://schemas.openxmlformats.org/officeDocument/2006/math" xmlns:v="urn:schemas-microsoft-com:vml" xmlns:wp14="http://schemas.microsoft.com/office/word/2010/wordprocessingDrawing" xmlns:wp="http://schemas.openxmlformats.org/drawingml/2006/wordprocessingDrawing" xmlns:w10="urn:schemas-microsoft-com:office:word" xmlns:w="http://schemas.openxmlformats.org/wordprocessingml/2006/main" xmlns:w14="http://schemas.microsoft.com/office/word/2010/wordml" xmlns:w15="http://schemas.microsoft.com/office/word/2012/wordml" xmlns:w16cid="http://schemas.microsoft.com/office/word/2016/wordml/cid" xmlns:w16se="http://schemas.microsoft.com/office/word/2015/wordml/symex" xmlns:wpg="http://schemas.microsoft.com/office/word/2010/wordprocessingGroup" xmlns:wpi="http://schemas.microsoft.com/office/word/2010/wordprocessingInk" xmlns:wne="http://schemas.microsoft.com/office/word/2006/wordml" xmlns:wps="http://schemas.microsoft.com/office/word/2010/wordprocessingShape" mc:Ignorable="w14 w15 w16se w16cid wp14">
+<w:numbering xmlns:wpc="http://schemas.microsoft.com/office/word/2010/wordprocessingCanvas" xmlns:cx="http://schemas.microsoft.com/office/drawing/2014/chartex" xmlns:cx1="http://schemas.microsoft.com/office/drawing/2015/9/8/chartex" xmlns:cx2="http://schemas.microsoft.com/office/drawing/2015/10/21/chartex" xmlns:cx3="http://schemas.microsoft.com/office/drawing/2016/5/9/chartex" xmlns:cx4="http://schemas.microsoft.com/office/drawing/2016/5/10/chartex" xmlns:cx5="http://schemas.microsoft.com/office/drawing/2016/5/11/chartex" xmlns:cx6="http://schemas.microsoft.com/office/drawing/2016/5/12/chartex" xmlns:cx7="http://schemas.microsoft.com/office/drawing/2016/5/13/chartex" xmlns:cx8="http://schemas.microsoft.com/office/drawing/2016/5/14/chartex" xmlns:mc="http://schemas.openxmlformats.org/markup-compatibility/2006" xmlns:aink="http://schemas.microsoft.com/office/drawing/2016/ink" xmlns:am3d="http://schemas.microsoft.com/office/drawing/2017/model3d" xmlns:o="urn:schemas-microsoft-com:office:office" xmlns:r="http://schemas.openxmlformats.org/officeDocument/2006/relationships" xmlns:m="http://schemas.openxmlformats.org/officeDocument/2006/math" xmlns:v="urn:schemas-microsoft-com:vml" xmlns:wp14="http://schemas.microsoft.com/office/word/2010/wordprocessingDrawing" xmlns:wp="http://schemas.openxmlformats.org/drawingml/2006/wordprocessingDrawing" xmlns:w10="urn:schemas-microsoft-com:office:word" xmlns:w="http://schemas.openxmlformats.org/wordprocessingml/2006/main" xmlns:w14="http://schemas.microsoft.com/office/word/2010/wordml" xmlns:w15="http://schemas.microsoft.com/office/word/2012/wordml" xmlns:w16cex="http://schemas.microsoft.com/office/word/2018/wordml/cex" xmlns:w16cid="http://schemas.microsoft.com/office/word/2016/wordml/cid" xmlns:w16="http://schemas.microsoft.com/office/word/2018/wordml" xmlns:w16se="http://schemas.microsoft.com/office/word/2015/wordml/symex" xmlns:wpg="http://schemas.microsoft.com/office/word/2010/wordprocessingGroup" xmlns:wpi="http://schemas.microsoft.com/office/word/2010/wordprocessingInk" xmlns:wne="http://schemas.microsoft.com/office/word/2006/wordml" xmlns:wps="http://schemas.microsoft.com/office/word/2010/wordprocessingShape" mc:Ignorable="w14 w15 w16se w16cid w16 w16cex wp14">
   <w:abstractNum w:abstractNumId="0" w15:restartNumberingAfterBreak="0">
     <w:nsid w:val="07FF02E1"/>
     <w:multiLevelType w:val="hybridMultilevel"/>
@@ -12580,7 +12435,7 @@
 </file>
 
 <file path=word/styles.xml><?xml version="1.0" encoding="utf-8"?>
-<w:styles xmlns:mc="http://schemas.openxmlformats.org/markup-compatibility/2006" xmlns:r="http://schemas.openxmlformats.org/officeDocument/2006/relationships" xmlns:w="http://schemas.openxmlformats.org/wordprocessingml/2006/main" xmlns:w14="http://schemas.microsoft.com/office/word/2010/wordml" xmlns:w15="http://schemas.microsoft.com/office/word/2012/wordml" xmlns:w16cid="http://schemas.microsoft.com/office/word/2016/wordml/cid" xmlns:w16se="http://schemas.microsoft.com/office/word/2015/wordml/symex" mc:Ignorable="w14 w15 w16se w16cid">
+<w:styles xmlns:mc="http://schemas.openxmlformats.org/markup-compatibility/2006" xmlns:r="http://schemas.openxmlformats.org/officeDocument/2006/relationships" xmlns:w="http://schemas.openxmlformats.org/wordprocessingml/2006/main" xmlns:w14="http://schemas.microsoft.com/office/word/2010/wordml" xmlns:w15="http://schemas.microsoft.com/office/word/2012/wordml" xmlns:w16cex="http://schemas.microsoft.com/office/word/2018/wordml/cex" xmlns:w16cid="http://schemas.microsoft.com/office/word/2016/wordml/cid" xmlns:w16="http://schemas.microsoft.com/office/word/2018/wordml" xmlns:w16se="http://schemas.microsoft.com/office/word/2015/wordml/symex" mc:Ignorable="w14 w15 w16se w16cid w16 w16cex">
   <w:docDefaults>
     <w:rPrDefault>
       <w:rPr>
@@ -12974,17 +12829,18 @@
     <w:lsdException w:name="Unresolved Mention" w:semiHidden="1" w:unhideWhenUsed="1"/>
     <w:lsdException w:name="Smart Link" w:semiHidden="1" w:unhideWhenUsed="1"/>
   </w:latentStyles>
-  <w:style w:type="paragraph" w:default="1" w:styleId="a">
+  <w:style w:type="paragraph" w:default="1" w:styleId="Normal">
     <w:name w:val="Normal"/>
     <w:qFormat/>
     <w:rsid w:val="00257826"/>
   </w:style>
-  <w:style w:type="character" w:default="1" w:styleId="a0">
+  <w:style w:type="character" w:default="1" w:styleId="DefaultParagraphFont">
     <w:name w:val="Default Paragraph Font"/>
     <w:uiPriority w:val="1"/>
+    <w:semiHidden/>
     <w:unhideWhenUsed/>
   </w:style>
-  <w:style w:type="table" w:default="1" w:styleId="a1">
+  <w:style w:type="table" w:default="1" w:styleId="TableNormal">
     <w:name w:val="Normal Table"/>
     <w:uiPriority w:val="99"/>
     <w:semiHidden/>
@@ -12999,15 +12855,15 @@
       </w:tblCellMar>
     </w:tblPr>
   </w:style>
-  <w:style w:type="numbering" w:default="1" w:styleId="a2">
+  <w:style w:type="numbering" w:default="1" w:styleId="NoList">
     <w:name w:val="No List"/>
     <w:uiPriority w:val="99"/>
     <w:semiHidden/>
     <w:unhideWhenUsed/>
   </w:style>
-  <w:style w:type="paragraph" w:styleId="a3">
+  <w:style w:type="paragraph" w:styleId="ListParagraph">
     <w:name w:val="List Paragraph"/>
-    <w:basedOn w:val="a"/>
+    <w:basedOn w:val="Normal"/>
     <w:uiPriority w:val="34"/>
     <w:qFormat/>
     <w:rsid w:val="00257826"/>
@@ -13016,9 +12872,9 @@
       <w:contextualSpacing/>
     </w:pPr>
   </w:style>
-  <w:style w:type="character" w:styleId="-">
+  <w:style w:type="character" w:styleId="Hyperlink">
     <w:name w:val="Hyperlink"/>
-    <w:basedOn w:val="a0"/>
+    <w:basedOn w:val="DefaultParagraphFont"/>
     <w:uiPriority w:val="99"/>
     <w:unhideWhenUsed/>
     <w:rsid w:val="00257826"/>
@@ -13027,11 +12883,11 @@
       <w:u w:val="single"/>
     </w:rPr>
   </w:style>
-  <w:style w:type="paragraph" w:styleId="a4">
+  <w:style w:type="paragraph" w:styleId="Subtitle">
     <w:name w:val="Subtitle"/>
-    <w:basedOn w:val="a"/>
-    <w:next w:val="a"/>
-    <w:link w:val="Char"/>
+    <w:basedOn w:val="Normal"/>
+    <w:next w:val="Normal"/>
+    <w:link w:val="SubtitleChar"/>
     <w:uiPriority w:val="11"/>
     <w:qFormat/>
     <w:rsid w:val="00257826"/>
@@ -13046,10 +12902,10 @@
       <w:spacing w:val="15"/>
     </w:rPr>
   </w:style>
-  <w:style w:type="character" w:customStyle="1" w:styleId="Char">
-    <w:name w:val="Υπότιτλος Char"/>
-    <w:basedOn w:val="a0"/>
-    <w:link w:val="a4"/>
+  <w:style w:type="character" w:customStyle="1" w:styleId="SubtitleChar">
+    <w:name w:val="Subtitle Char"/>
+    <w:basedOn w:val="DefaultParagraphFont"/>
+    <w:link w:val="Subtitle"/>
     <w:uiPriority w:val="11"/>
     <w:rsid w:val="00257826"/>
     <w:rPr>
@@ -13058,10 +12914,10 @@
       <w:spacing w:val="15"/>
     </w:rPr>
   </w:style>
-  <w:style w:type="paragraph" w:styleId="a5">
+  <w:style w:type="paragraph" w:styleId="Caption">
     <w:name w:val="caption"/>
-    <w:basedOn w:val="a"/>
-    <w:next w:val="a"/>
+    <w:basedOn w:val="Normal"/>
+    <w:next w:val="Normal"/>
     <w:uiPriority w:val="35"/>
     <w:unhideWhenUsed/>
     <w:qFormat/>
@@ -13079,13 +12935,13 @@
   </w:style>
   <w:style w:type="character" w:customStyle="1" w:styleId="freebirdanalyticsviewquestiontitle">
     <w:name w:val="freebirdanalyticsviewquestiontitle"/>
-    <w:basedOn w:val="a0"/>
+    <w:basedOn w:val="DefaultParagraphFont"/>
     <w:rsid w:val="00257826"/>
   </w:style>
-  <w:style w:type="paragraph" w:styleId="a6">
+  <w:style w:type="paragraph" w:styleId="Header">
     <w:name w:val="header"/>
-    <w:basedOn w:val="a"/>
-    <w:link w:val="Char0"/>
+    <w:basedOn w:val="Normal"/>
+    <w:link w:val="HeaderChar"/>
     <w:uiPriority w:val="99"/>
     <w:unhideWhenUsed/>
     <w:rsid w:val="00087518"/>
@@ -13097,17 +12953,17 @@
       <w:spacing w:after="0" w:line="240" w:lineRule="auto"/>
     </w:pPr>
   </w:style>
-  <w:style w:type="character" w:customStyle="1" w:styleId="Char0">
-    <w:name w:val="Κεφαλίδα Char"/>
-    <w:basedOn w:val="a0"/>
-    <w:link w:val="a6"/>
+  <w:style w:type="character" w:customStyle="1" w:styleId="HeaderChar">
+    <w:name w:val="Header Char"/>
+    <w:basedOn w:val="DefaultParagraphFont"/>
+    <w:link w:val="Header"/>
     <w:uiPriority w:val="99"/>
     <w:rsid w:val="00087518"/>
   </w:style>
-  <w:style w:type="paragraph" w:styleId="a7">
+  <w:style w:type="paragraph" w:styleId="Footer">
     <w:name w:val="footer"/>
-    <w:basedOn w:val="a"/>
-    <w:link w:val="Char1"/>
+    <w:basedOn w:val="Normal"/>
+    <w:link w:val="FooterChar"/>
     <w:uiPriority w:val="99"/>
     <w:unhideWhenUsed/>
     <w:rsid w:val="00087518"/>
@@ -13119,16 +12975,16 @@
       <w:spacing w:after="0" w:line="240" w:lineRule="auto"/>
     </w:pPr>
   </w:style>
-  <w:style w:type="character" w:customStyle="1" w:styleId="Char1">
-    <w:name w:val="Υποσέλιδο Char"/>
-    <w:basedOn w:val="a0"/>
-    <w:link w:val="a7"/>
+  <w:style w:type="character" w:customStyle="1" w:styleId="FooterChar">
+    <w:name w:val="Footer Char"/>
+    <w:basedOn w:val="DefaultParagraphFont"/>
+    <w:link w:val="Footer"/>
     <w:uiPriority w:val="99"/>
     <w:rsid w:val="00087518"/>
   </w:style>
-  <w:style w:type="character" w:styleId="a8">
+  <w:style w:type="character" w:styleId="UnresolvedMention">
     <w:name w:val="Unresolved Mention"/>
-    <w:basedOn w:val="a0"/>
+    <w:basedOn w:val="DefaultParagraphFont"/>
     <w:uiPriority w:val="99"/>
     <w:semiHidden/>
     <w:unhideWhenUsed/>
@@ -13138,9 +12994,9 @@
       <w:shd w:val="clear" w:color="auto" w:fill="E1DFDD"/>
     </w:rPr>
   </w:style>
-  <w:style w:type="character" w:styleId="-0">
+  <w:style w:type="character" w:styleId="FollowedHyperlink">
     <w:name w:val="FollowedHyperlink"/>
-    <w:basedOn w:val="a0"/>
+    <w:basedOn w:val="DefaultParagraphFont"/>
     <w:uiPriority w:val="99"/>
     <w:semiHidden/>
     <w:unhideWhenUsed/>

</xml_diff>

<commit_message>
added analysis of evaluation
</commit_message>
<xml_diff>
--- a/3170033-3170114-3170172.docx
+++ b/3170033-3170114-3170172.docx
@@ -1,6 +1,6 @@
 
 <file path=word/document.xml><?xml version="1.0" encoding="utf-8"?>
-<w:document xmlns:wpc="http://schemas.microsoft.com/office/word/2010/wordprocessingCanvas" xmlns:cx="http://schemas.microsoft.com/office/drawing/2014/chartex" xmlns:cx1="http://schemas.microsoft.com/office/drawing/2015/9/8/chartex" xmlns:cx2="http://schemas.microsoft.com/office/drawing/2015/10/21/chartex" xmlns:cx3="http://schemas.microsoft.com/office/drawing/2016/5/9/chartex" xmlns:cx4="http://schemas.microsoft.com/office/drawing/2016/5/10/chartex" xmlns:cx5="http://schemas.microsoft.com/office/drawing/2016/5/11/chartex" xmlns:cx6="http://schemas.microsoft.com/office/drawing/2016/5/12/chartex" xmlns:cx7="http://schemas.microsoft.com/office/drawing/2016/5/13/chartex" xmlns:cx8="http://schemas.microsoft.com/office/drawing/2016/5/14/chartex" xmlns:mc="http://schemas.openxmlformats.org/markup-compatibility/2006" xmlns:aink="http://schemas.microsoft.com/office/drawing/2016/ink" xmlns:am3d="http://schemas.microsoft.com/office/drawing/2017/model3d" xmlns:o="urn:schemas-microsoft-com:office:office" xmlns:r="http://schemas.openxmlformats.org/officeDocument/2006/relationships" xmlns:m="http://schemas.openxmlformats.org/officeDocument/2006/math" xmlns:v="urn:schemas-microsoft-com:vml" xmlns:wp14="http://schemas.microsoft.com/office/word/2010/wordprocessingDrawing" xmlns:wp="http://schemas.openxmlformats.org/drawingml/2006/wordprocessingDrawing" xmlns:w10="urn:schemas-microsoft-com:office:word" xmlns:w="http://schemas.openxmlformats.org/wordprocessingml/2006/main" xmlns:w14="http://schemas.microsoft.com/office/word/2010/wordml" xmlns:w15="http://schemas.microsoft.com/office/word/2012/wordml" xmlns:w16cid="http://schemas.microsoft.com/office/word/2016/wordml/cid" xmlns:w16se="http://schemas.microsoft.com/office/word/2015/wordml/symex" xmlns:wpg="http://schemas.microsoft.com/office/word/2010/wordprocessingGroup" xmlns:wpi="http://schemas.microsoft.com/office/word/2010/wordprocessingInk" xmlns:wne="http://schemas.microsoft.com/office/word/2006/wordml" xmlns:wps="http://schemas.microsoft.com/office/word/2010/wordprocessingShape" mc:Ignorable="w14 w15 w16se w16cid wp14">
+<w:document xmlns:wpc="http://schemas.microsoft.com/office/word/2010/wordprocessingCanvas" xmlns:cx="http://schemas.microsoft.com/office/drawing/2014/chartex" xmlns:cx1="http://schemas.microsoft.com/office/drawing/2015/9/8/chartex" xmlns:cx2="http://schemas.microsoft.com/office/drawing/2015/10/21/chartex" xmlns:cx3="http://schemas.microsoft.com/office/drawing/2016/5/9/chartex" xmlns:cx4="http://schemas.microsoft.com/office/drawing/2016/5/10/chartex" xmlns:cx5="http://schemas.microsoft.com/office/drawing/2016/5/11/chartex" xmlns:cx6="http://schemas.microsoft.com/office/drawing/2016/5/12/chartex" xmlns:cx7="http://schemas.microsoft.com/office/drawing/2016/5/13/chartex" xmlns:cx8="http://schemas.microsoft.com/office/drawing/2016/5/14/chartex" xmlns:mc="http://schemas.openxmlformats.org/markup-compatibility/2006" xmlns:aink="http://schemas.microsoft.com/office/drawing/2016/ink" xmlns:am3d="http://schemas.microsoft.com/office/drawing/2017/model3d" xmlns:o="urn:schemas-microsoft-com:office:office" xmlns:r="http://schemas.openxmlformats.org/officeDocument/2006/relationships" xmlns:m="http://schemas.openxmlformats.org/officeDocument/2006/math" xmlns:v="urn:schemas-microsoft-com:vml" xmlns:wp14="http://schemas.microsoft.com/office/word/2010/wordprocessingDrawing" xmlns:wp="http://schemas.openxmlformats.org/drawingml/2006/wordprocessingDrawing" xmlns:w10="urn:schemas-microsoft-com:office:word" xmlns:w="http://schemas.openxmlformats.org/wordprocessingml/2006/main" xmlns:w14="http://schemas.microsoft.com/office/word/2010/wordml" xmlns:w15="http://schemas.microsoft.com/office/word/2012/wordml" xmlns:w16cex="http://schemas.microsoft.com/office/word/2018/wordml/cex" xmlns:w16cid="http://schemas.microsoft.com/office/word/2016/wordml/cid" xmlns:w16="http://schemas.microsoft.com/office/word/2018/wordml" xmlns:w16se="http://schemas.microsoft.com/office/word/2015/wordml/symex" xmlns:wpg="http://schemas.microsoft.com/office/word/2010/wordprocessingGroup" xmlns:wpi="http://schemas.microsoft.com/office/word/2010/wordprocessingInk" xmlns:wne="http://schemas.microsoft.com/office/word/2006/wordml" xmlns:wps="http://schemas.microsoft.com/office/word/2010/wordprocessingShape" mc:Ignorable="w14 w15 w16se w16cid w16 w16cex wp14">
   <w:body>
     <w:p>
       <w:pPr>
@@ -273,6 +273,7 @@
           <w:szCs w:val="28"/>
         </w:rPr>
       </w:pPr>
+      <w:proofErr w:type="spellStart"/>
       <w:r>
         <w:rPr>
           <w:rFonts w:cstheme="minorHAnsi"/>
@@ -282,8 +283,9 @@
           <w:sz w:val="28"/>
           <w:szCs w:val="28"/>
         </w:rPr>
-        <w:t xml:space="preserve">Δανοπούλου Αιμιλία </w:t>
-      </w:r>
+        <w:t>Δανοπούλου</w:t>
+      </w:r>
+      <w:proofErr w:type="spellEnd"/>
       <w:r>
         <w:rPr>
           <w:rFonts w:cstheme="minorHAnsi"/>
@@ -293,7 +295,7 @@
           <w:sz w:val="28"/>
           <w:szCs w:val="28"/>
         </w:rPr>
-        <w:t>-</w:t>
+        <w:t xml:space="preserve"> Αιμιλία </w:t>
       </w:r>
       <w:r>
         <w:rPr>
@@ -304,13 +306,9 @@
           <w:sz w:val="28"/>
           <w:szCs w:val="28"/>
         </w:rPr>
-        <w:t xml:space="preserve"> 3170033</w:t>
-      </w:r>
-    </w:p>
-    <w:p>
-      <w:pPr>
-        <w:spacing w:line="240" w:lineRule="auto"/>
-        <w:jc w:val="center"/>
+        <w:t>-</w:t>
+      </w:r>
+      <w:r>
         <w:rPr>
           <w:rFonts w:cstheme="minorHAnsi"/>
           <w:i/>
@@ -319,8 +317,13 @@
           <w:sz w:val="28"/>
           <w:szCs w:val="28"/>
         </w:rPr>
-      </w:pPr>
-      <w:r>
+        <w:t xml:space="preserve"> 3170033</w:t>
+      </w:r>
+    </w:p>
+    <w:p>
+      <w:pPr>
+        <w:spacing w:line="240" w:lineRule="auto"/>
+        <w:jc w:val="center"/>
         <w:rPr>
           <w:rFonts w:cstheme="minorHAnsi"/>
           <w:i/>
@@ -329,8 +332,7 @@
           <w:sz w:val="28"/>
           <w:szCs w:val="28"/>
         </w:rPr>
-        <w:t xml:space="preserve">Μπαλή Νίκη </w:t>
-      </w:r>
+      </w:pPr>
       <w:r>
         <w:rPr>
           <w:rFonts w:cstheme="minorHAnsi"/>
@@ -340,7 +342,7 @@
           <w:sz w:val="28"/>
           <w:szCs w:val="28"/>
         </w:rPr>
-        <w:t>-</w:t>
+        <w:t xml:space="preserve">Μπαλή Νίκη </w:t>
       </w:r>
       <w:r>
         <w:rPr>
@@ -351,13 +353,9 @@
           <w:sz w:val="28"/>
           <w:szCs w:val="28"/>
         </w:rPr>
-        <w:t xml:space="preserve"> 3170114</w:t>
-      </w:r>
-    </w:p>
-    <w:p>
-      <w:pPr>
-        <w:spacing w:line="240" w:lineRule="auto"/>
-        <w:jc w:val="center"/>
+        <w:t>-</w:t>
+      </w:r>
+      <w:r>
         <w:rPr>
           <w:rFonts w:cstheme="minorHAnsi"/>
           <w:i/>
@@ -366,8 +364,13 @@
           <w:sz w:val="28"/>
           <w:szCs w:val="28"/>
         </w:rPr>
-      </w:pPr>
-      <w:r>
+        <w:t xml:space="preserve"> 3170114</w:t>
+      </w:r>
+    </w:p>
+    <w:p>
+      <w:pPr>
+        <w:spacing w:line="240" w:lineRule="auto"/>
+        <w:jc w:val="center"/>
         <w:rPr>
           <w:rFonts w:cstheme="minorHAnsi"/>
           <w:i/>
@@ -376,8 +379,8 @@
           <w:sz w:val="28"/>
           <w:szCs w:val="28"/>
         </w:rPr>
-        <w:t>Χαβιατζή Ελένη</w:t>
-      </w:r>
+      </w:pPr>
+      <w:proofErr w:type="spellStart"/>
       <w:r>
         <w:rPr>
           <w:rFonts w:cstheme="minorHAnsi"/>
@@ -387,8 +390,9 @@
           <w:sz w:val="28"/>
           <w:szCs w:val="28"/>
         </w:rPr>
-        <w:t xml:space="preserve"> </w:t>
-      </w:r>
+        <w:t>Χαβιατζή</w:t>
+      </w:r>
+      <w:proofErr w:type="spellEnd"/>
       <w:r>
         <w:rPr>
           <w:rFonts w:cstheme="minorHAnsi"/>
@@ -398,34 +402,30 @@
           <w:sz w:val="28"/>
           <w:szCs w:val="28"/>
         </w:rPr>
-        <w:t>- 3170172</w:t>
-      </w:r>
-    </w:p>
-    <w:p>
-      <w:pPr>
-        <w:spacing w:line="240" w:lineRule="auto"/>
-        <w:jc w:val="center"/>
-        <w:rPr>
-          <w:rFonts w:cstheme="minorHAnsi"/>
-          <w:b/>
-          <w:bCs/>
+        <w:t xml:space="preserve"> Ελένη</w:t>
+      </w:r>
+      <w:r>
+        <w:rPr>
+          <w:rFonts w:cstheme="minorHAnsi"/>
+          <w:i/>
+          <w:iCs/>
           <w:color w:val="000000" w:themeColor="text1"/>
           <w:sz w:val="28"/>
           <w:szCs w:val="28"/>
         </w:rPr>
-      </w:pPr>
-    </w:p>
-    <w:p>
-      <w:pPr>
-        <w:spacing w:line="240" w:lineRule="auto"/>
-        <w:jc w:val="center"/>
-        <w:rPr>
-          <w:rFonts w:cstheme="minorHAnsi"/>
+        <w:t xml:space="preserve"> </w:t>
+      </w:r>
+      <w:r>
+        <w:rPr>
+          <w:rFonts w:cstheme="minorHAnsi"/>
+          <w:i/>
+          <w:iCs/>
           <w:color w:val="000000" w:themeColor="text1"/>
           <w:sz w:val="28"/>
           <w:szCs w:val="28"/>
         </w:rPr>
-      </w:pPr>
+        <w:t>- 3170172</w:t>
+      </w:r>
     </w:p>
     <w:p>
       <w:pPr>
@@ -433,18 +433,44 @@
         <w:jc w:val="center"/>
         <w:rPr>
           <w:rFonts w:cstheme="minorHAnsi"/>
+          <w:b/>
+          <w:bCs/>
           <w:color w:val="000000" w:themeColor="text1"/>
           <w:sz w:val="28"/>
           <w:szCs w:val="28"/>
         </w:rPr>
       </w:pPr>
-      <w:r>
+    </w:p>
+    <w:p>
+      <w:pPr>
+        <w:spacing w:line="240" w:lineRule="auto"/>
+        <w:jc w:val="center"/>
         <w:rPr>
           <w:rFonts w:cstheme="minorHAnsi"/>
           <w:color w:val="000000" w:themeColor="text1"/>
           <w:sz w:val="28"/>
           <w:szCs w:val="28"/>
         </w:rPr>
+      </w:pPr>
+    </w:p>
+    <w:p>
+      <w:pPr>
+        <w:spacing w:line="240" w:lineRule="auto"/>
+        <w:jc w:val="center"/>
+        <w:rPr>
+          <w:rFonts w:cstheme="minorHAnsi"/>
+          <w:color w:val="000000" w:themeColor="text1"/>
+          <w:sz w:val="28"/>
+          <w:szCs w:val="28"/>
+        </w:rPr>
+      </w:pPr>
+      <w:r>
+        <w:rPr>
+          <w:rFonts w:cstheme="minorHAnsi"/>
+          <w:color w:val="000000" w:themeColor="text1"/>
+          <w:sz w:val="28"/>
+          <w:szCs w:val="28"/>
+        </w:rPr>
         <w:t>Χειμερινό Εξάμηνο 2020</w:t>
       </w:r>
     </w:p>
@@ -633,7 +659,7 @@
     <w:bookmarkEnd w:id="0"/>
     <w:p>
       <w:pPr>
-        <w:pStyle w:val="a4"/>
+        <w:pStyle w:val="Subtitle"/>
         <w:rPr>
           <w:rFonts w:cstheme="minorHAnsi"/>
           <w:b/>
@@ -678,7 +704,7 @@
     </w:p>
     <w:p>
       <w:pPr>
-        <w:pStyle w:val="a4"/>
+        <w:pStyle w:val="Subtitle"/>
         <w:rPr>
           <w:rFonts w:cstheme="minorHAnsi"/>
           <w:b/>
@@ -713,6 +739,7 @@
         <w:tab/>
         <w:t>Το μοντέλο τηλεχειριστηρίου με το οποίο επιλέξαμε να εργαστούμε είναι το Τ</w:t>
       </w:r>
+      <w:proofErr w:type="spellStart"/>
       <w:r>
         <w:rPr>
           <w:rFonts w:cstheme="minorHAnsi"/>
@@ -720,12 +747,14 @@
         </w:rPr>
         <w:t>oshiba</w:t>
       </w:r>
+      <w:proofErr w:type="spellEnd"/>
       <w:r>
         <w:rPr>
           <w:rFonts w:cstheme="minorHAnsi"/>
         </w:rPr>
         <w:t xml:space="preserve"> </w:t>
       </w:r>
+      <w:proofErr w:type="spellStart"/>
       <w:r>
         <w:rPr>
           <w:rFonts w:cstheme="minorHAnsi"/>
@@ -733,6 +762,7 @@
         </w:rPr>
         <w:t>wh</w:t>
       </w:r>
+      <w:proofErr w:type="spellEnd"/>
       <w:r>
         <w:rPr>
           <w:rFonts w:cstheme="minorHAnsi"/>
@@ -827,7 +857,7 @@
     </w:p>
     <w:p>
       <w:pPr>
-        <w:pStyle w:val="a5"/>
+        <w:pStyle w:val="Caption"/>
         <w:jc w:val="center"/>
         <w:rPr>
           <w:rFonts w:cstheme="minorHAnsi"/>
@@ -836,27 +866,14 @@
       <w:r>
         <w:t xml:space="preserve">Εικόνα </w:t>
       </w:r>
-      <w:r>
-        <w:fldChar w:fldCharType="begin"/>
-      </w:r>
-      <w:r>
-        <w:instrText xml:space="preserve"> SEQ Εικόνα \* ARABIC </w:instrText>
-      </w:r>
-      <w:r>
-        <w:fldChar w:fldCharType="separate"/>
-      </w:r>
-      <w:r>
-        <w:rPr>
-          <w:noProof/>
-        </w:rPr>
-        <w:t>1</w:t>
-      </w:r>
-      <w:r>
-        <w:rPr>
-          <w:noProof/>
-        </w:rPr>
-        <w:fldChar w:fldCharType="end"/>
-      </w:r>
+      <w:fldSimple w:instr=" SEQ Εικόνα \* ARABIC ">
+        <w:r>
+          <w:rPr>
+            <w:noProof/>
+          </w:rPr>
+          <w:t>1</w:t>
+        </w:r>
+      </w:fldSimple>
       <w:r>
         <w:t xml:space="preserve">: </w:t>
       </w:r>
@@ -886,7 +903,7 @@
     </w:p>
     <w:p>
       <w:pPr>
-        <w:pStyle w:val="a3"/>
+        <w:pStyle w:val="ListParagraph"/>
         <w:numPr>
           <w:ilvl w:val="0"/>
           <w:numId w:val="6"/>
@@ -930,7 +947,7 @@
     </w:p>
     <w:p>
       <w:pPr>
-        <w:pStyle w:val="a3"/>
+        <w:pStyle w:val="ListParagraph"/>
         <w:numPr>
           <w:ilvl w:val="0"/>
           <w:numId w:val="6"/>
@@ -948,7 +965,7 @@
     </w:p>
     <w:p>
       <w:pPr>
-        <w:pStyle w:val="a3"/>
+        <w:pStyle w:val="ListParagraph"/>
         <w:numPr>
           <w:ilvl w:val="0"/>
           <w:numId w:val="6"/>
@@ -1051,7 +1068,7 @@
     </w:p>
     <w:p>
       <w:pPr>
-        <w:pStyle w:val="a3"/>
+        <w:pStyle w:val="ListParagraph"/>
         <w:numPr>
           <w:ilvl w:val="0"/>
           <w:numId w:val="6"/>
@@ -1077,7 +1094,7 @@
     </w:p>
     <w:p>
       <w:pPr>
-        <w:pStyle w:val="a3"/>
+        <w:pStyle w:val="ListParagraph"/>
         <w:numPr>
           <w:ilvl w:val="0"/>
           <w:numId w:val="6"/>
@@ -1141,7 +1158,7 @@
     </w:p>
     <w:p>
       <w:pPr>
-        <w:pStyle w:val="a3"/>
+        <w:pStyle w:val="ListParagraph"/>
         <w:numPr>
           <w:ilvl w:val="0"/>
           <w:numId w:val="6"/>
@@ -1159,7 +1176,7 @@
     </w:p>
     <w:p>
       <w:pPr>
-        <w:pStyle w:val="a3"/>
+        <w:pStyle w:val="ListParagraph"/>
         <w:numPr>
           <w:ilvl w:val="0"/>
           <w:numId w:val="6"/>
@@ -1184,7 +1201,7 @@
     </w:p>
     <w:p>
       <w:pPr>
-        <w:pStyle w:val="a3"/>
+        <w:pStyle w:val="ListParagraph"/>
         <w:numPr>
           <w:ilvl w:val="0"/>
           <w:numId w:val="6"/>
@@ -1621,7 +1638,7 @@
       <w:hyperlink r:id="rId10" w:history="1">
         <w:r>
           <w:rPr>
-            <w:rStyle w:val="-"/>
+            <w:rStyle w:val="Hyperlink"/>
             <w:rFonts w:cstheme="minorHAnsi"/>
           </w:rPr>
           <w:t>https://forms.gle/TNBsRBTmqPkJvnmH9</w:t>
@@ -1805,7 +1822,7 @@
     </w:p>
     <w:p>
       <w:pPr>
-        <w:pStyle w:val="a5"/>
+        <w:pStyle w:val="Caption"/>
         <w:jc w:val="center"/>
         <w:rPr>
           <w:rFonts w:ascii="Times New Roman" w:eastAsia="Times New Roman" w:hAnsi="Times New Roman" w:cs="Times New Roman"/>
@@ -1817,27 +1834,14 @@
       <w:r>
         <w:t xml:space="preserve">Εικόνα </w:t>
       </w:r>
-      <w:r>
-        <w:fldChar w:fldCharType="begin"/>
-      </w:r>
-      <w:r>
-        <w:instrText xml:space="preserve"> SEQ Εικόνα \* ARABIC </w:instrText>
-      </w:r>
-      <w:r>
-        <w:fldChar w:fldCharType="separate"/>
-      </w:r>
-      <w:r>
-        <w:rPr>
-          <w:noProof/>
-        </w:rPr>
-        <w:t>2</w:t>
-      </w:r>
-      <w:r>
-        <w:rPr>
-          <w:noProof/>
-        </w:rPr>
-        <w:fldChar w:fldCharType="end"/>
-      </w:r>
+      <w:fldSimple w:instr=" SEQ Εικόνα \* ARABIC ">
+        <w:r>
+          <w:rPr>
+            <w:noProof/>
+          </w:rPr>
+          <w:t>2</w:t>
+        </w:r>
+      </w:fldSimple>
       <w:r>
         <w:t>: Φύλλο συμμετεχόντων</w:t>
       </w:r>
@@ -1905,7 +1909,7 @@
     </w:p>
     <w:p>
       <w:pPr>
-        <w:pStyle w:val="a5"/>
+        <w:pStyle w:val="Caption"/>
         <w:jc w:val="center"/>
         <w:rPr>
           <w:rFonts w:cstheme="minorHAnsi"/>
@@ -1914,27 +1918,14 @@
       <w:r>
         <w:t xml:space="preserve">Εικόνα </w:t>
       </w:r>
-      <w:r>
-        <w:fldChar w:fldCharType="begin"/>
-      </w:r>
-      <w:r>
-        <w:instrText xml:space="preserve"> SEQ Εικόνα \* ARABIC </w:instrText>
-      </w:r>
-      <w:r>
-        <w:fldChar w:fldCharType="separate"/>
-      </w:r>
-      <w:r>
-        <w:rPr>
-          <w:noProof/>
-        </w:rPr>
-        <w:t>3</w:t>
-      </w:r>
-      <w:r>
-        <w:rPr>
-          <w:noProof/>
-        </w:rPr>
-        <w:fldChar w:fldCharType="end"/>
-      </w:r>
+      <w:fldSimple w:instr=" SEQ Εικόνα \* ARABIC ">
+        <w:r>
+          <w:rPr>
+            <w:noProof/>
+          </w:rPr>
+          <w:t>3</w:t>
+        </w:r>
+      </w:fldSimple>
       <w:r>
         <w:t>: Ηλικία των συμμετεχόντων</w:t>
       </w:r>
@@ -2001,33 +1992,20 @@
     </w:p>
     <w:p>
       <w:pPr>
-        <w:pStyle w:val="a5"/>
+        <w:pStyle w:val="Caption"/>
         <w:jc w:val="center"/>
       </w:pPr>
       <w:r>
         <w:t xml:space="preserve">Εικόνα </w:t>
       </w:r>
-      <w:r>
-        <w:fldChar w:fldCharType="begin"/>
-      </w:r>
-      <w:r>
-        <w:instrText xml:space="preserve"> SEQ Εικόνα \* ARABIC </w:instrText>
-      </w:r>
-      <w:r>
-        <w:fldChar w:fldCharType="separate"/>
-      </w:r>
-      <w:r>
-        <w:rPr>
-          <w:noProof/>
-        </w:rPr>
-        <w:t>4</w:t>
-      </w:r>
-      <w:r>
-        <w:rPr>
-          <w:noProof/>
-        </w:rPr>
-        <w:fldChar w:fldCharType="end"/>
-      </w:r>
+      <w:fldSimple w:instr=" SEQ Εικόνα \* ARABIC ">
+        <w:r>
+          <w:rPr>
+            <w:noProof/>
+          </w:rPr>
+          <w:t>4</w:t>
+        </w:r>
+      </w:fldSimple>
       <w:r>
         <w:t>: Εξοικείωση των συμμετεχόντων με την τεχνολογία γενικότερα</w:t>
       </w:r>
@@ -2100,7 +2078,7 @@
     </w:p>
     <w:p>
       <w:pPr>
-        <w:pStyle w:val="a5"/>
+        <w:pStyle w:val="Caption"/>
         <w:jc w:val="center"/>
         <w:rPr>
           <w:rFonts w:ascii="Times New Roman" w:eastAsia="Times New Roman" w:hAnsi="Times New Roman" w:cs="Times New Roman"/>
@@ -2112,27 +2090,14 @@
       <w:r>
         <w:t xml:space="preserve">Εικόνα </w:t>
       </w:r>
-      <w:r>
-        <w:fldChar w:fldCharType="begin"/>
-      </w:r>
-      <w:r>
-        <w:instrText xml:space="preserve"> SEQ Εικόνα \* ARABIC </w:instrText>
-      </w:r>
-      <w:r>
-        <w:fldChar w:fldCharType="separate"/>
-      </w:r>
-      <w:r>
-        <w:rPr>
-          <w:noProof/>
-        </w:rPr>
-        <w:t>5</w:t>
-      </w:r>
-      <w:r>
-        <w:rPr>
-          <w:noProof/>
-        </w:rPr>
-        <w:fldChar w:fldCharType="end"/>
-      </w:r>
+      <w:fldSimple w:instr=" SEQ Εικόνα \* ARABIC ">
+        <w:r>
+          <w:rPr>
+            <w:noProof/>
+          </w:rPr>
+          <w:t>5</w:t>
+        </w:r>
+      </w:fldSimple>
       <w:r>
         <w:t>: Συχνότητα χρήσης του κλιματιστικού</w:t>
       </w:r>
@@ -2380,7 +2345,7 @@
     </w:p>
     <w:p>
       <w:pPr>
-        <w:pStyle w:val="a5"/>
+        <w:pStyle w:val="Caption"/>
         <w:jc w:val="center"/>
         <w:rPr>
           <w:rFonts w:ascii="Times New Roman" w:eastAsia="Times New Roman" w:hAnsi="Times New Roman" w:cs="Times New Roman"/>
@@ -2392,27 +2357,14 @@
       <w:r>
         <w:t xml:space="preserve">Εικόνα </w:t>
       </w:r>
-      <w:r>
-        <w:fldChar w:fldCharType="begin"/>
-      </w:r>
-      <w:r>
-        <w:instrText xml:space="preserve"> SEQ Εικόνα \* ARABIC </w:instrText>
-      </w:r>
-      <w:r>
-        <w:fldChar w:fldCharType="separate"/>
-      </w:r>
-      <w:r>
-        <w:rPr>
-          <w:noProof/>
-        </w:rPr>
-        <w:t>6</w:t>
-      </w:r>
-      <w:r>
-        <w:rPr>
-          <w:noProof/>
-        </w:rPr>
-        <w:fldChar w:fldCharType="end"/>
-      </w:r>
+      <w:fldSimple w:instr=" SEQ Εικόνα \* ARABIC ">
+        <w:r>
+          <w:rPr>
+            <w:noProof/>
+          </w:rPr>
+          <w:t>6</w:t>
+        </w:r>
+      </w:fldSimple>
       <w:r>
         <w:t xml:space="preserve">: Αξιολόγηση εμφάνισης τηλεχειριστηρίου </w:t>
       </w:r>
@@ -2422,6 +2374,7 @@
         </w:rPr>
         <w:t>Τ</w:t>
       </w:r>
+      <w:proofErr w:type="spellStart"/>
       <w:r>
         <w:rPr>
           <w:rFonts w:cstheme="minorHAnsi"/>
@@ -2429,12 +2382,14 @@
         </w:rPr>
         <w:t>oshiba</w:t>
       </w:r>
+      <w:proofErr w:type="spellEnd"/>
       <w:r>
         <w:rPr>
           <w:rFonts w:cstheme="minorHAnsi"/>
         </w:rPr>
         <w:t xml:space="preserve"> </w:t>
       </w:r>
+      <w:proofErr w:type="spellStart"/>
       <w:r>
         <w:rPr>
           <w:rFonts w:cstheme="minorHAnsi"/>
@@ -2442,6 +2397,7 @@
         </w:rPr>
         <w:t>wh</w:t>
       </w:r>
+      <w:proofErr w:type="spellEnd"/>
       <w:r>
         <w:rPr>
           <w:rFonts w:cstheme="minorHAnsi"/>
@@ -2532,38 +2488,30 @@
     </w:p>
     <w:p>
       <w:pPr>
-        <w:pStyle w:val="a5"/>
+        <w:pStyle w:val="Caption"/>
         <w:jc w:val="center"/>
       </w:pPr>
       <w:r>
         <w:t xml:space="preserve">Εικόνα </w:t>
       </w:r>
-      <w:r>
-        <w:fldChar w:fldCharType="begin"/>
-      </w:r>
-      <w:r>
-        <w:instrText xml:space="preserve"> SEQ Εικόνα \* ARABIC </w:instrText>
-      </w:r>
-      <w:r>
-        <w:fldChar w:fldCharType="separate"/>
-      </w:r>
-      <w:r>
-        <w:rPr>
-          <w:noProof/>
-        </w:rPr>
-        <w:t>7</w:t>
-      </w:r>
-      <w:r>
-        <w:rPr>
-          <w:noProof/>
-        </w:rPr>
-        <w:fldChar w:fldCharType="end"/>
-      </w:r>
+      <w:fldSimple w:instr=" SEQ Εικόνα \* ARABIC ">
+        <w:r>
+          <w:rPr>
+            <w:noProof/>
+          </w:rPr>
+          <w:t>7</w:t>
+        </w:r>
+      </w:fldSimple>
       <w:r>
         <w:t xml:space="preserve">: Αξιολόγηση ευχρηστίας τηλεχειριστηρίου </w:t>
       </w:r>
-      <w:r>
-        <w:t>Τoshiba wh-c2ye</w:t>
+      <w:proofErr w:type="spellStart"/>
+      <w:r>
+        <w:t>Τoshiba</w:t>
+      </w:r>
+      <w:proofErr w:type="spellEnd"/>
+      <w:r>
+        <w:t xml:space="preserve"> wh-c2ye</w:t>
       </w:r>
       <w:r>
         <w:t xml:space="preserve"> </w:t>
@@ -2636,39 +2584,31 @@
     </w:p>
     <w:p>
       <w:pPr>
-        <w:pStyle w:val="a5"/>
+        <w:pStyle w:val="Caption"/>
         <w:jc w:val="center"/>
       </w:pPr>
       <w:bookmarkStart w:id="1" w:name="_Hlk61629502"/>
       <w:r>
         <w:t xml:space="preserve">Εικόνα </w:t>
       </w:r>
-      <w:r>
-        <w:fldChar w:fldCharType="begin"/>
-      </w:r>
-      <w:r>
-        <w:instrText xml:space="preserve"> SEQ Εικόνα \* ARABIC </w:instrText>
-      </w:r>
-      <w:r>
-        <w:fldChar w:fldCharType="separate"/>
-      </w:r>
-      <w:r>
-        <w:rPr>
-          <w:noProof/>
-        </w:rPr>
-        <w:t>8</w:t>
-      </w:r>
-      <w:r>
-        <w:rPr>
-          <w:noProof/>
-        </w:rPr>
-        <w:fldChar w:fldCharType="end"/>
-      </w:r>
+      <w:fldSimple w:instr=" SEQ Εικόνα \* ARABIC ">
+        <w:r>
+          <w:rPr>
+            <w:noProof/>
+          </w:rPr>
+          <w:t>8</w:t>
+        </w:r>
+      </w:fldSimple>
       <w:r>
         <w:t xml:space="preserve">: Αξιολόγηση κουμπιών τηλεχειριστηρίου </w:t>
       </w:r>
-      <w:r>
-        <w:t>Τoshiba wh-c2ye</w:t>
+      <w:proofErr w:type="spellStart"/>
+      <w:r>
+        <w:t>Τoshiba</w:t>
+      </w:r>
+      <w:proofErr w:type="spellEnd"/>
+      <w:r>
+        <w:t xml:space="preserve"> wh-c2ye</w:t>
       </w:r>
       <w:r>
         <w:t xml:space="preserve"> </w:t>
@@ -2740,7 +2680,7 @@
     </w:p>
     <w:p>
       <w:pPr>
-        <w:pStyle w:val="a5"/>
+        <w:pStyle w:val="Caption"/>
         <w:jc w:val="center"/>
         <w:rPr>
           <w:rFonts w:ascii="Times New Roman" w:eastAsia="Times New Roman" w:hAnsi="Times New Roman" w:cs="Times New Roman"/>
@@ -2752,32 +2692,24 @@
       <w:r>
         <w:t xml:space="preserve">Εικόνα </w:t>
       </w:r>
-      <w:r>
-        <w:fldChar w:fldCharType="begin"/>
-      </w:r>
-      <w:r>
-        <w:instrText xml:space="preserve"> SEQ Εικόνα \* ARABIC </w:instrText>
-      </w:r>
-      <w:r>
-        <w:fldChar w:fldCharType="separate"/>
-      </w:r>
-      <w:r>
-        <w:rPr>
-          <w:noProof/>
-        </w:rPr>
-        <w:t>9</w:t>
-      </w:r>
-      <w:r>
-        <w:rPr>
-          <w:noProof/>
-        </w:rPr>
-        <w:fldChar w:fldCharType="end"/>
-      </w:r>
+      <w:fldSimple w:instr=" SEQ Εικόνα \* ARABIC ">
+        <w:r>
+          <w:rPr>
+            <w:noProof/>
+          </w:rPr>
+          <w:t>9</w:t>
+        </w:r>
+      </w:fldSimple>
       <w:r>
         <w:t xml:space="preserve">: Αξιολόγηση διάφορων χαρακτηριστικών του τηλεχειριστηρίου </w:t>
       </w:r>
-      <w:r>
-        <w:t>Τoshiba wh-c2ye</w:t>
+      <w:proofErr w:type="spellStart"/>
+      <w:r>
+        <w:t>Τoshiba</w:t>
+      </w:r>
+      <w:proofErr w:type="spellEnd"/>
+      <w:r>
+        <w:t xml:space="preserve"> wh-c2ye</w:t>
       </w:r>
     </w:p>
     <w:p>
@@ -2846,33 +2778,20 @@
     </w:p>
     <w:p>
       <w:pPr>
-        <w:pStyle w:val="a5"/>
+        <w:pStyle w:val="Caption"/>
         <w:jc w:val="center"/>
       </w:pPr>
       <w:r>
         <w:t xml:space="preserve">Εικόνα </w:t>
       </w:r>
-      <w:r>
-        <w:fldChar w:fldCharType="begin"/>
-      </w:r>
-      <w:r>
-        <w:instrText xml:space="preserve"> SEQ Εικόνα \* ARABIC </w:instrText>
-      </w:r>
-      <w:r>
-        <w:fldChar w:fldCharType="separate"/>
-      </w:r>
-      <w:r>
-        <w:rPr>
-          <w:noProof/>
-        </w:rPr>
-        <w:t>10</w:t>
-      </w:r>
-      <w:r>
-        <w:rPr>
-          <w:noProof/>
-        </w:rPr>
-        <w:fldChar w:fldCharType="end"/>
-      </w:r>
+      <w:fldSimple w:instr=" SEQ Εικόνα \* ARABIC ">
+        <w:r>
+          <w:rPr>
+            <w:noProof/>
+          </w:rPr>
+          <w:t>10</w:t>
+        </w:r>
+      </w:fldSimple>
       <w:r>
         <w:t>: Λειτουργίες του κλιματιστικού που χρησιμοποιούν συχνότερα οι συμμετέχοντες</w:t>
       </w:r>
@@ -2882,7 +2801,7 @@
     </w:p>
     <w:p>
       <w:pPr>
-        <w:pStyle w:val="a5"/>
+        <w:pStyle w:val="Caption"/>
         <w:jc w:val="center"/>
       </w:pPr>
       <w:r>
@@ -2925,7 +2844,7 @@
     </w:p>
     <w:p>
       <w:pPr>
-        <w:pStyle w:val="a3"/>
+        <w:pStyle w:val="ListParagraph"/>
         <w:numPr>
           <w:ilvl w:val="0"/>
           <w:numId w:val="5"/>
@@ -2961,7 +2880,7 @@
     </w:p>
     <w:p>
       <w:pPr>
-        <w:pStyle w:val="a3"/>
+        <w:pStyle w:val="ListParagraph"/>
         <w:numPr>
           <w:ilvl w:val="0"/>
           <w:numId w:val="5"/>
@@ -2986,7 +2905,7 @@
     </w:p>
     <w:p>
       <w:pPr>
-        <w:pStyle w:val="a3"/>
+        <w:pStyle w:val="ListParagraph"/>
         <w:numPr>
           <w:ilvl w:val="0"/>
           <w:numId w:val="5"/>
@@ -3011,7 +2930,7 @@
     </w:p>
     <w:p>
       <w:pPr>
-        <w:pStyle w:val="a3"/>
+        <w:pStyle w:val="ListParagraph"/>
         <w:numPr>
           <w:ilvl w:val="0"/>
           <w:numId w:val="5"/>
@@ -3042,7 +2961,7 @@
     </w:p>
     <w:p>
       <w:pPr>
-        <w:pStyle w:val="a3"/>
+        <w:pStyle w:val="ListParagraph"/>
         <w:numPr>
           <w:ilvl w:val="0"/>
           <w:numId w:val="5"/>
@@ -3061,7 +2980,7 @@
     </w:p>
     <w:p>
       <w:pPr>
-        <w:pStyle w:val="a3"/>
+        <w:pStyle w:val="ListParagraph"/>
         <w:numPr>
           <w:ilvl w:val="0"/>
           <w:numId w:val="5"/>
@@ -3144,7 +3063,7 @@
     </w:p>
     <w:p>
       <w:pPr>
-        <w:pStyle w:val="a3"/>
+        <w:pStyle w:val="ListParagraph"/>
         <w:numPr>
           <w:ilvl w:val="0"/>
           <w:numId w:val="8"/>
@@ -3162,7 +3081,7 @@
     </w:p>
     <w:p>
       <w:pPr>
-        <w:pStyle w:val="a3"/>
+        <w:pStyle w:val="ListParagraph"/>
         <w:numPr>
           <w:ilvl w:val="0"/>
           <w:numId w:val="8"/>
@@ -3180,7 +3099,7 @@
     </w:p>
     <w:p>
       <w:pPr>
-        <w:pStyle w:val="a3"/>
+        <w:pStyle w:val="ListParagraph"/>
         <w:numPr>
           <w:ilvl w:val="0"/>
           <w:numId w:val="8"/>
@@ -3210,7 +3129,7 @@
     </w:p>
     <w:p>
       <w:pPr>
-        <w:pStyle w:val="a3"/>
+        <w:pStyle w:val="ListParagraph"/>
         <w:numPr>
           <w:ilvl w:val="0"/>
           <w:numId w:val="8"/>
@@ -3377,7 +3296,7 @@
       <w:hyperlink r:id="rId20" w:history="1">
         <w:r>
           <w:rPr>
-            <w:rStyle w:val="-"/>
+            <w:rStyle w:val="Hyperlink"/>
             <w:rFonts w:cstheme="minorHAnsi"/>
           </w:rPr>
           <w:t>https://www.figma.com/proto/ZchOQ7rtJWFbTFjBjDcrYi/project?node-id=5%3A12&amp;viewport=250%2C304%2C0.39107275009155273&amp;scaling=scale-down</w:t>
@@ -3387,7 +3306,7 @@
     <w:p>
       <w:pPr>
         <w:rPr>
-          <w:rStyle w:val="-"/>
+          <w:rStyle w:val="Hyperlink"/>
           <w:rFonts w:cstheme="minorHAnsi"/>
         </w:rPr>
       </w:pPr>
@@ -3406,7 +3325,7 @@
       <w:hyperlink r:id="rId21" w:history="1">
         <w:r>
           <w:rPr>
-            <w:rStyle w:val="-"/>
+            <w:rStyle w:val="Hyperlink"/>
             <w:rFonts w:cstheme="minorHAnsi"/>
           </w:rPr>
           <w:t>https://www.figma.com/proto/LcowMzGwNTyZGRCOpXYxla/prototype-1?node-id=1%3A2&amp;scaling=scale-down</w:t>
@@ -3685,7 +3604,7 @@
       <w:hyperlink r:id="rId26" w:history="1">
         <w:r>
           <w:rPr>
-            <w:rStyle w:val="-"/>
+            <w:rStyle w:val="Hyperlink"/>
             <w:rFonts w:cstheme="minorHAnsi"/>
           </w:rPr>
           <w:t>https://www.figma.com/proto/7uW4z9iH8d9pOafOkysB27/Untitled?node-id=1%3A2&amp;scaling=scale-down</w:t>
@@ -3986,7 +3905,7 @@
       <w:hyperlink r:id="rId31" w:history="1">
         <w:r>
           <w:rPr>
-            <w:rStyle w:val="-"/>
+            <w:rStyle w:val="Hyperlink"/>
             <w:rFonts w:cstheme="minorHAnsi"/>
           </w:rPr>
           <w:t>https://forms.gle/CwkZgtddDd7tQkx86</w:t>
@@ -4160,33 +4079,20 @@
     </w:p>
     <w:p>
       <w:pPr>
-        <w:pStyle w:val="a5"/>
+        <w:pStyle w:val="Caption"/>
         <w:jc w:val="center"/>
       </w:pPr>
       <w:r>
         <w:t xml:space="preserve">Εικόνα </w:t>
       </w:r>
-      <w:r>
-        <w:fldChar w:fldCharType="begin"/>
-      </w:r>
-      <w:r>
-        <w:instrText xml:space="preserve"> SEQ Εικόνα \* ARABIC </w:instrText>
-      </w:r>
-      <w:r>
-        <w:fldChar w:fldCharType="separate"/>
-      </w:r>
-      <w:r>
-        <w:rPr>
-          <w:noProof/>
-        </w:rPr>
-        <w:t>11</w:t>
-      </w:r>
-      <w:r>
-        <w:rPr>
-          <w:noProof/>
-        </w:rPr>
-        <w:fldChar w:fldCharType="end"/>
-      </w:r>
+      <w:fldSimple w:instr=" SEQ Εικόνα \* ARABIC ">
+        <w:r>
+          <w:rPr>
+            <w:noProof/>
+          </w:rPr>
+          <w:t>11</w:t>
+        </w:r>
+      </w:fldSimple>
       <w:r>
         <w:t>: Αξιολόγηση αισθητικής της αρχικής οθόνης του 1ου πρωτοτύπου</w:t>
       </w:r>
@@ -4257,33 +4163,20 @@
     </w:p>
     <w:p>
       <w:pPr>
-        <w:pStyle w:val="a5"/>
+        <w:pStyle w:val="Caption"/>
         <w:jc w:val="center"/>
       </w:pPr>
       <w:r>
         <w:t xml:space="preserve">Εικόνα </w:t>
       </w:r>
-      <w:r>
-        <w:fldChar w:fldCharType="begin"/>
-      </w:r>
-      <w:r>
-        <w:instrText xml:space="preserve"> SEQ Εικόνα \* ARABIC </w:instrText>
-      </w:r>
-      <w:r>
-        <w:fldChar w:fldCharType="separate"/>
-      </w:r>
-      <w:r>
-        <w:rPr>
-          <w:noProof/>
-        </w:rPr>
-        <w:t>12</w:t>
-      </w:r>
-      <w:r>
-        <w:rPr>
-          <w:noProof/>
-        </w:rPr>
-        <w:fldChar w:fldCharType="end"/>
-      </w:r>
+      <w:fldSimple w:instr=" SEQ Εικόνα \* ARABIC ">
+        <w:r>
+          <w:rPr>
+            <w:noProof/>
+          </w:rPr>
+          <w:t>12</w:t>
+        </w:r>
+      </w:fldSimple>
       <w:r>
         <w:t>: Αξιολόγηση κουμπιών 1ου πρωτοτύπου</w:t>
       </w:r>
@@ -4350,33 +4243,20 @@
     </w:p>
     <w:p>
       <w:pPr>
-        <w:pStyle w:val="a5"/>
+        <w:pStyle w:val="Caption"/>
         <w:jc w:val="center"/>
       </w:pPr>
       <w:r>
         <w:t xml:space="preserve">Εικόνα </w:t>
       </w:r>
-      <w:r>
-        <w:fldChar w:fldCharType="begin"/>
-      </w:r>
-      <w:r>
-        <w:instrText xml:space="preserve"> SEQ Εικόνα \* ARABIC </w:instrText>
-      </w:r>
-      <w:r>
-        <w:fldChar w:fldCharType="separate"/>
-      </w:r>
-      <w:r>
-        <w:rPr>
-          <w:noProof/>
-        </w:rPr>
-        <w:t>13</w:t>
-      </w:r>
-      <w:r>
-        <w:rPr>
-          <w:noProof/>
-        </w:rPr>
-        <w:fldChar w:fldCharType="end"/>
-      </w:r>
+      <w:fldSimple w:instr=" SEQ Εικόνα \* ARABIC ">
+        <w:r>
+          <w:rPr>
+            <w:noProof/>
+          </w:rPr>
+          <w:t>13</w:t>
+        </w:r>
+      </w:fldSimple>
       <w:r>
         <w:t>: Αξιολόγηση εικονιδίων 1ου πρωτοτύπου</w:t>
       </w:r>
@@ -4446,33 +4326,20 @@
     </w:p>
     <w:p>
       <w:pPr>
-        <w:pStyle w:val="a5"/>
+        <w:pStyle w:val="Caption"/>
         <w:jc w:val="center"/>
       </w:pPr>
       <w:r>
         <w:t xml:space="preserve">Εικόνα </w:t>
       </w:r>
-      <w:r>
-        <w:fldChar w:fldCharType="begin"/>
-      </w:r>
-      <w:r>
-        <w:instrText xml:space="preserve"> SEQ Εικόνα \* ARABIC </w:instrText>
-      </w:r>
-      <w:r>
-        <w:fldChar w:fldCharType="separate"/>
-      </w:r>
-      <w:r>
-        <w:rPr>
-          <w:noProof/>
-        </w:rPr>
-        <w:t>14</w:t>
-      </w:r>
-      <w:r>
-        <w:rPr>
-          <w:noProof/>
-        </w:rPr>
-        <w:fldChar w:fldCharType="end"/>
-      </w:r>
+      <w:fldSimple w:instr=" SEQ Εικόνα \* ARABIC ">
+        <w:r>
+          <w:rPr>
+            <w:noProof/>
+          </w:rPr>
+          <w:t>14</w:t>
+        </w:r>
+      </w:fldSimple>
       <w:r>
         <w:t>: Αξιολόγηση παρουσίασης των λειτουργιών του 1ου πρωτοτύπου</w:t>
       </w:r>
@@ -4540,33 +4407,20 @@
     </w:p>
     <w:p>
       <w:pPr>
-        <w:pStyle w:val="a5"/>
+        <w:pStyle w:val="Caption"/>
         <w:jc w:val="center"/>
       </w:pPr>
       <w:r>
         <w:t xml:space="preserve">Εικόνα </w:t>
       </w:r>
-      <w:r>
-        <w:fldChar w:fldCharType="begin"/>
-      </w:r>
-      <w:r>
-        <w:instrText xml:space="preserve"> SEQ Εικόνα \* ARABIC </w:instrText>
-      </w:r>
-      <w:r>
-        <w:fldChar w:fldCharType="separate"/>
-      </w:r>
-      <w:r>
-        <w:rPr>
-          <w:noProof/>
-        </w:rPr>
-        <w:t>15</w:t>
-      </w:r>
-      <w:r>
-        <w:rPr>
-          <w:noProof/>
-        </w:rPr>
-        <w:fldChar w:fldCharType="end"/>
-      </w:r>
+      <w:fldSimple w:instr=" SEQ Εικόνα \* ARABIC ">
+        <w:r>
+          <w:rPr>
+            <w:noProof/>
+          </w:rPr>
+          <w:t>15</w:t>
+        </w:r>
+      </w:fldSimple>
       <w:r>
         <w:t>: Συνολική αξιολόγηση του 1ου πρωτοτύπου</w:t>
       </w:r>
@@ -4677,33 +4531,20 @@
     </w:p>
     <w:p>
       <w:pPr>
-        <w:pStyle w:val="a5"/>
+        <w:pStyle w:val="Caption"/>
         <w:jc w:val="center"/>
       </w:pPr>
       <w:r>
         <w:t xml:space="preserve">Εικόνα </w:t>
       </w:r>
-      <w:r>
-        <w:fldChar w:fldCharType="begin"/>
-      </w:r>
-      <w:r>
-        <w:instrText xml:space="preserve"> SEQ Εικόνα \* ARABIC </w:instrText>
-      </w:r>
-      <w:r>
-        <w:fldChar w:fldCharType="separate"/>
-      </w:r>
-      <w:r>
-        <w:rPr>
-          <w:noProof/>
-        </w:rPr>
-        <w:t>16</w:t>
-      </w:r>
-      <w:r>
-        <w:rPr>
-          <w:noProof/>
-        </w:rPr>
-        <w:fldChar w:fldCharType="end"/>
-      </w:r>
+      <w:fldSimple w:instr=" SEQ Εικόνα \* ARABIC ">
+        <w:r>
+          <w:rPr>
+            <w:noProof/>
+          </w:rPr>
+          <w:t>16</w:t>
+        </w:r>
+      </w:fldSimple>
       <w:r>
         <w:t xml:space="preserve">: </w:t>
       </w:r>
@@ -4786,33 +4627,20 @@
     </w:p>
     <w:p>
       <w:pPr>
-        <w:pStyle w:val="a5"/>
+        <w:pStyle w:val="Caption"/>
         <w:jc w:val="center"/>
       </w:pPr>
       <w:r>
         <w:t xml:space="preserve">Εικόνα </w:t>
       </w:r>
-      <w:r>
-        <w:fldChar w:fldCharType="begin"/>
-      </w:r>
-      <w:r>
-        <w:instrText xml:space="preserve"> SEQ Εικόνα \* ARABIC </w:instrText>
-      </w:r>
-      <w:r>
-        <w:fldChar w:fldCharType="separate"/>
-      </w:r>
-      <w:r>
-        <w:rPr>
-          <w:noProof/>
-        </w:rPr>
-        <w:t>17</w:t>
-      </w:r>
-      <w:r>
-        <w:rPr>
-          <w:noProof/>
-        </w:rPr>
-        <w:fldChar w:fldCharType="end"/>
-      </w:r>
+      <w:fldSimple w:instr=" SEQ Εικόνα \* ARABIC ">
+        <w:r>
+          <w:rPr>
+            <w:noProof/>
+          </w:rPr>
+          <w:t>17</w:t>
+        </w:r>
+      </w:fldSimple>
       <w:r>
         <w:t>:</w:t>
       </w:r>
@@ -4889,33 +4717,20 @@
     </w:p>
     <w:p>
       <w:pPr>
-        <w:pStyle w:val="a5"/>
+        <w:pStyle w:val="Caption"/>
         <w:jc w:val="center"/>
       </w:pPr>
       <w:r>
         <w:t xml:space="preserve">Εικόνα </w:t>
       </w:r>
-      <w:r>
-        <w:fldChar w:fldCharType="begin"/>
-      </w:r>
-      <w:r>
-        <w:instrText xml:space="preserve"> SEQ Εικόνα \* ARABIC </w:instrText>
-      </w:r>
-      <w:r>
-        <w:fldChar w:fldCharType="separate"/>
-      </w:r>
-      <w:r>
-        <w:rPr>
-          <w:noProof/>
-        </w:rPr>
-        <w:t>18</w:t>
-      </w:r>
-      <w:r>
-        <w:rPr>
-          <w:noProof/>
-        </w:rPr>
-        <w:fldChar w:fldCharType="end"/>
-      </w:r>
+      <w:fldSimple w:instr=" SEQ Εικόνα \* ARABIC ">
+        <w:r>
+          <w:rPr>
+            <w:noProof/>
+          </w:rPr>
+          <w:t>18</w:t>
+        </w:r>
+      </w:fldSimple>
       <w:r>
         <w:t xml:space="preserve">: </w:t>
       </w:r>
@@ -4997,33 +4812,20 @@
     </w:p>
     <w:p>
       <w:pPr>
-        <w:pStyle w:val="a5"/>
+        <w:pStyle w:val="Caption"/>
         <w:jc w:val="center"/>
       </w:pPr>
       <w:r>
         <w:t xml:space="preserve">Εικόνα </w:t>
       </w:r>
-      <w:r>
-        <w:fldChar w:fldCharType="begin"/>
-      </w:r>
-      <w:r>
-        <w:instrText xml:space="preserve"> SEQ Εικόνα \* ARABIC </w:instrText>
-      </w:r>
-      <w:r>
-        <w:fldChar w:fldCharType="separate"/>
-      </w:r>
-      <w:r>
-        <w:rPr>
-          <w:noProof/>
-        </w:rPr>
-        <w:t>19</w:t>
-      </w:r>
-      <w:r>
-        <w:rPr>
-          <w:noProof/>
-        </w:rPr>
-        <w:fldChar w:fldCharType="end"/>
-      </w:r>
+      <w:fldSimple w:instr=" SEQ Εικόνα \* ARABIC ">
+        <w:r>
+          <w:rPr>
+            <w:noProof/>
+          </w:rPr>
+          <w:t>19</w:t>
+        </w:r>
+      </w:fldSimple>
       <w:r>
         <w:t xml:space="preserve">: </w:t>
       </w:r>
@@ -5099,33 +4901,20 @@
     </w:p>
     <w:p>
       <w:pPr>
-        <w:pStyle w:val="a5"/>
+        <w:pStyle w:val="Caption"/>
         <w:jc w:val="center"/>
       </w:pPr>
       <w:r>
         <w:t xml:space="preserve">Εικόνα </w:t>
       </w:r>
-      <w:r>
-        <w:fldChar w:fldCharType="begin"/>
-      </w:r>
-      <w:r>
-        <w:instrText xml:space="preserve"> SEQ Εικόνα \* ARABIC </w:instrText>
-      </w:r>
-      <w:r>
-        <w:fldChar w:fldCharType="separate"/>
-      </w:r>
-      <w:r>
-        <w:rPr>
-          <w:noProof/>
-        </w:rPr>
-        <w:t>20</w:t>
-      </w:r>
-      <w:r>
-        <w:rPr>
-          <w:noProof/>
-        </w:rPr>
-        <w:fldChar w:fldCharType="end"/>
-      </w:r>
+      <w:fldSimple w:instr=" SEQ Εικόνα \* ARABIC ">
+        <w:r>
+          <w:rPr>
+            <w:noProof/>
+          </w:rPr>
+          <w:t>20</w:t>
+        </w:r>
+      </w:fldSimple>
       <w:r>
         <w:t xml:space="preserve">: </w:t>
       </w:r>
@@ -5256,33 +5045,20 @@
     </w:p>
     <w:p>
       <w:pPr>
-        <w:pStyle w:val="a5"/>
+        <w:pStyle w:val="Caption"/>
         <w:jc w:val="center"/>
       </w:pPr>
       <w:r>
         <w:t xml:space="preserve">Εικόνα </w:t>
       </w:r>
-      <w:r>
-        <w:fldChar w:fldCharType="begin"/>
-      </w:r>
-      <w:r>
-        <w:instrText xml:space="preserve"> SEQ Εικόνα \* ARABIC </w:instrText>
-      </w:r>
-      <w:r>
-        <w:fldChar w:fldCharType="separate"/>
-      </w:r>
-      <w:r>
-        <w:rPr>
-          <w:noProof/>
-        </w:rPr>
-        <w:t>21</w:t>
-      </w:r>
-      <w:r>
-        <w:rPr>
-          <w:noProof/>
-        </w:rPr>
-        <w:fldChar w:fldCharType="end"/>
-      </w:r>
+      <w:fldSimple w:instr=" SEQ Εικόνα \* ARABIC ">
+        <w:r>
+          <w:rPr>
+            <w:noProof/>
+          </w:rPr>
+          <w:t>21</w:t>
+        </w:r>
+      </w:fldSimple>
       <w:r>
         <w:t xml:space="preserve">: </w:t>
       </w:r>
@@ -5364,33 +5140,20 @@
     </w:p>
     <w:p>
       <w:pPr>
-        <w:pStyle w:val="a5"/>
+        <w:pStyle w:val="Caption"/>
         <w:jc w:val="center"/>
       </w:pPr>
       <w:r>
         <w:t xml:space="preserve">Εικόνα </w:t>
       </w:r>
-      <w:r>
-        <w:fldChar w:fldCharType="begin"/>
-      </w:r>
-      <w:r>
-        <w:instrText xml:space="preserve"> SEQ Εικόνα \* ARABIC </w:instrText>
-      </w:r>
-      <w:r>
-        <w:fldChar w:fldCharType="separate"/>
-      </w:r>
-      <w:r>
-        <w:rPr>
-          <w:noProof/>
-        </w:rPr>
-        <w:t>22</w:t>
-      </w:r>
-      <w:r>
-        <w:rPr>
-          <w:noProof/>
-        </w:rPr>
-        <w:fldChar w:fldCharType="end"/>
-      </w:r>
+      <w:fldSimple w:instr=" SEQ Εικόνα \* ARABIC ">
+        <w:r>
+          <w:rPr>
+            <w:noProof/>
+          </w:rPr>
+          <w:t>22</w:t>
+        </w:r>
+      </w:fldSimple>
       <w:r>
         <w:t xml:space="preserve">: </w:t>
       </w:r>
@@ -5466,33 +5229,20 @@
     </w:p>
     <w:p>
       <w:pPr>
-        <w:pStyle w:val="a5"/>
+        <w:pStyle w:val="Caption"/>
         <w:jc w:val="center"/>
       </w:pPr>
       <w:r>
         <w:t xml:space="preserve">Εικόνα </w:t>
       </w:r>
-      <w:r>
-        <w:fldChar w:fldCharType="begin"/>
-      </w:r>
-      <w:r>
-        <w:instrText xml:space="preserve"> SEQ Εικόνα \* ARABIC </w:instrText>
-      </w:r>
-      <w:r>
-        <w:fldChar w:fldCharType="separate"/>
-      </w:r>
-      <w:r>
-        <w:rPr>
-          <w:noProof/>
-        </w:rPr>
-        <w:t>23</w:t>
-      </w:r>
-      <w:r>
-        <w:rPr>
-          <w:noProof/>
-        </w:rPr>
-        <w:fldChar w:fldCharType="end"/>
-      </w:r>
+      <w:fldSimple w:instr=" SEQ Εικόνα \* ARABIC ">
+        <w:r>
+          <w:rPr>
+            <w:noProof/>
+          </w:rPr>
+          <w:t>23</w:t>
+        </w:r>
+      </w:fldSimple>
       <w:r>
         <w:t xml:space="preserve">: </w:t>
       </w:r>
@@ -5572,33 +5322,20 @@
     </w:p>
     <w:p>
       <w:pPr>
-        <w:pStyle w:val="a5"/>
+        <w:pStyle w:val="Caption"/>
         <w:jc w:val="center"/>
       </w:pPr>
       <w:r>
         <w:t xml:space="preserve">Εικόνα </w:t>
       </w:r>
-      <w:r>
-        <w:fldChar w:fldCharType="begin"/>
-      </w:r>
-      <w:r>
-        <w:instrText xml:space="preserve"> SEQ Εικόνα \* ARABIC </w:instrText>
-      </w:r>
-      <w:r>
-        <w:fldChar w:fldCharType="separate"/>
-      </w:r>
-      <w:r>
-        <w:rPr>
-          <w:noProof/>
-        </w:rPr>
-        <w:t>24</w:t>
-      </w:r>
-      <w:r>
-        <w:rPr>
-          <w:noProof/>
-        </w:rPr>
-        <w:fldChar w:fldCharType="end"/>
-      </w:r>
+      <w:fldSimple w:instr=" SEQ Εικόνα \* ARABIC ">
+        <w:r>
+          <w:rPr>
+            <w:noProof/>
+          </w:rPr>
+          <w:t>24</w:t>
+        </w:r>
+      </w:fldSimple>
       <w:r>
         <w:t xml:space="preserve">: </w:t>
       </w:r>
@@ -5674,33 +5411,20 @@
     </w:p>
     <w:p>
       <w:pPr>
-        <w:pStyle w:val="a5"/>
+        <w:pStyle w:val="Caption"/>
         <w:jc w:val="center"/>
       </w:pPr>
       <w:r>
         <w:t xml:space="preserve">Εικόνα </w:t>
       </w:r>
-      <w:r>
-        <w:fldChar w:fldCharType="begin"/>
-      </w:r>
-      <w:r>
-        <w:instrText xml:space="preserve"> SEQ Εικόνα \* ARABIC </w:instrText>
-      </w:r>
-      <w:r>
-        <w:fldChar w:fldCharType="separate"/>
-      </w:r>
-      <w:r>
-        <w:rPr>
-          <w:noProof/>
-        </w:rPr>
-        <w:t>25</w:t>
-      </w:r>
-      <w:r>
-        <w:rPr>
-          <w:noProof/>
-        </w:rPr>
-        <w:fldChar w:fldCharType="end"/>
-      </w:r>
+      <w:fldSimple w:instr=" SEQ Εικόνα \* ARABIC ">
+        <w:r>
+          <w:rPr>
+            <w:noProof/>
+          </w:rPr>
+          <w:t>25</w:t>
+        </w:r>
+      </w:fldSimple>
       <w:r>
         <w:t xml:space="preserve">: </w:t>
       </w:r>
@@ -5828,33 +5552,20 @@
     </w:p>
     <w:p>
       <w:pPr>
-        <w:pStyle w:val="a5"/>
+        <w:pStyle w:val="Caption"/>
         <w:jc w:val="center"/>
       </w:pPr>
       <w:r>
         <w:t xml:space="preserve">Εικόνα </w:t>
       </w:r>
-      <w:r>
-        <w:fldChar w:fldCharType="begin"/>
-      </w:r>
-      <w:r>
-        <w:instrText xml:space="preserve"> SEQ Εικόνα \* ARABIC </w:instrText>
-      </w:r>
-      <w:r>
-        <w:fldChar w:fldCharType="separate"/>
-      </w:r>
-      <w:r>
-        <w:rPr>
-          <w:noProof/>
-        </w:rPr>
-        <w:t>26</w:t>
-      </w:r>
-      <w:r>
-        <w:rPr>
-          <w:noProof/>
-        </w:rPr>
-        <w:fldChar w:fldCharType="end"/>
-      </w:r>
+      <w:fldSimple w:instr=" SEQ Εικόνα \* ARABIC ">
+        <w:r>
+          <w:rPr>
+            <w:noProof/>
+          </w:rPr>
+          <w:t>26</w:t>
+        </w:r>
+      </w:fldSimple>
       <w:r>
         <w:t>: Τελική επιλογή πρωτοτύπου</w:t>
       </w:r>
@@ -5888,7 +5599,7 @@
     </w:p>
     <w:p>
       <w:pPr>
-        <w:pStyle w:val="a3"/>
+        <w:pStyle w:val="ListParagraph"/>
         <w:numPr>
           <w:ilvl w:val="0"/>
           <w:numId w:val="9"/>
@@ -5906,7 +5617,7 @@
     </w:p>
     <w:p>
       <w:pPr>
-        <w:pStyle w:val="a3"/>
+        <w:pStyle w:val="ListParagraph"/>
         <w:numPr>
           <w:ilvl w:val="0"/>
           <w:numId w:val="9"/>
@@ -5930,7 +5641,7 @@
     </w:p>
     <w:p>
       <w:pPr>
-        <w:pStyle w:val="a3"/>
+        <w:pStyle w:val="ListParagraph"/>
         <w:numPr>
           <w:ilvl w:val="0"/>
           <w:numId w:val="9"/>
@@ -5960,7 +5671,7 @@
     </w:p>
     <w:p>
       <w:pPr>
-        <w:pStyle w:val="a3"/>
+        <w:pStyle w:val="ListParagraph"/>
         <w:numPr>
           <w:ilvl w:val="0"/>
           <w:numId w:val="9"/>
@@ -5978,7 +5689,7 @@
     </w:p>
     <w:p>
       <w:pPr>
-        <w:pStyle w:val="a3"/>
+        <w:pStyle w:val="ListParagraph"/>
         <w:numPr>
           <w:ilvl w:val="0"/>
           <w:numId w:val="9"/>
@@ -6026,7 +5737,7 @@
     </w:p>
     <w:p>
       <w:pPr>
-        <w:pStyle w:val="a3"/>
+        <w:pStyle w:val="ListParagraph"/>
         <w:numPr>
           <w:ilvl w:val="0"/>
           <w:numId w:val="9"/>
@@ -6068,7 +5779,7 @@
     </w:p>
     <w:p>
       <w:pPr>
-        <w:pStyle w:val="a3"/>
+        <w:pStyle w:val="ListParagraph"/>
         <w:numPr>
           <w:ilvl w:val="0"/>
           <w:numId w:val="9"/>
@@ -6092,7 +5803,7 @@
     </w:p>
     <w:p>
       <w:pPr>
-        <w:pStyle w:val="a3"/>
+        <w:pStyle w:val="ListParagraph"/>
         <w:numPr>
           <w:ilvl w:val="0"/>
           <w:numId w:val="9"/>
@@ -6110,7 +5821,7 @@
     </w:p>
     <w:p>
       <w:pPr>
-        <w:pStyle w:val="a3"/>
+        <w:pStyle w:val="ListParagraph"/>
         <w:numPr>
           <w:ilvl w:val="0"/>
           <w:numId w:val="9"/>
@@ -6226,7 +5937,7 @@
     </w:p>
     <w:p>
       <w:pPr>
-        <w:pStyle w:val="a3"/>
+        <w:pStyle w:val="ListParagraph"/>
         <w:numPr>
           <w:ilvl w:val="0"/>
           <w:numId w:val="12"/>
@@ -6250,7 +5961,7 @@
     </w:p>
     <w:p>
       <w:pPr>
-        <w:pStyle w:val="a3"/>
+        <w:pStyle w:val="ListParagraph"/>
         <w:numPr>
           <w:ilvl w:val="0"/>
           <w:numId w:val="12"/>
@@ -6310,7 +6021,7 @@
     </w:p>
     <w:p>
       <w:pPr>
-        <w:pStyle w:val="a3"/>
+        <w:pStyle w:val="ListParagraph"/>
         <w:numPr>
           <w:ilvl w:val="0"/>
           <w:numId w:val="12"/>
@@ -6322,7 +6033,7 @@
     </w:p>
     <w:p>
       <w:pPr>
-        <w:pStyle w:val="a3"/>
+        <w:pStyle w:val="ListParagraph"/>
         <w:numPr>
           <w:ilvl w:val="0"/>
           <w:numId w:val="12"/>
@@ -6334,7 +6045,7 @@
     </w:p>
     <w:p>
       <w:pPr>
-        <w:pStyle w:val="a3"/>
+        <w:pStyle w:val="ListParagraph"/>
         <w:numPr>
           <w:ilvl w:val="0"/>
           <w:numId w:val="12"/>
@@ -6358,7 +6069,7 @@
     </w:p>
     <w:p>
       <w:pPr>
-        <w:pStyle w:val="a3"/>
+        <w:pStyle w:val="ListParagraph"/>
         <w:numPr>
           <w:ilvl w:val="0"/>
           <w:numId w:val="12"/>
@@ -6435,7 +6146,7 @@
     </w:p>
     <w:p>
       <w:pPr>
-        <w:pStyle w:val="a3"/>
+        <w:pStyle w:val="ListParagraph"/>
         <w:numPr>
           <w:ilvl w:val="0"/>
           <w:numId w:val="13"/>
@@ -6462,7 +6173,7 @@
     </w:p>
     <w:p>
       <w:pPr>
-        <w:pStyle w:val="a3"/>
+        <w:pStyle w:val="ListParagraph"/>
         <w:numPr>
           <w:ilvl w:val="0"/>
           <w:numId w:val="13"/>
@@ -6474,7 +6185,7 @@
     </w:p>
     <w:p>
       <w:pPr>
-        <w:pStyle w:val="a3"/>
+        <w:pStyle w:val="ListParagraph"/>
         <w:numPr>
           <w:ilvl w:val="0"/>
           <w:numId w:val="13"/>
@@ -6486,7 +6197,7 @@
     </w:p>
     <w:p>
       <w:pPr>
-        <w:pStyle w:val="a3"/>
+        <w:pStyle w:val="ListParagraph"/>
         <w:numPr>
           <w:ilvl w:val="0"/>
           <w:numId w:val="13"/>
@@ -6498,7 +6209,7 @@
     </w:p>
     <w:p>
       <w:pPr>
-        <w:pStyle w:val="a3"/>
+        <w:pStyle w:val="ListParagraph"/>
         <w:numPr>
           <w:ilvl w:val="0"/>
           <w:numId w:val="13"/>
@@ -6510,7 +6221,7 @@
     </w:p>
     <w:p>
       <w:pPr>
-        <w:pStyle w:val="a3"/>
+        <w:pStyle w:val="ListParagraph"/>
         <w:numPr>
           <w:ilvl w:val="0"/>
           <w:numId w:val="13"/>
@@ -6522,7 +6233,7 @@
     </w:p>
     <w:p>
       <w:pPr>
-        <w:pStyle w:val="a3"/>
+        <w:pStyle w:val="ListParagraph"/>
         <w:numPr>
           <w:ilvl w:val="0"/>
           <w:numId w:val="13"/>
@@ -6546,7 +6257,7 @@
     </w:p>
     <w:p>
       <w:pPr>
-        <w:pStyle w:val="a3"/>
+        <w:pStyle w:val="ListParagraph"/>
         <w:numPr>
           <w:ilvl w:val="0"/>
           <w:numId w:val="13"/>
@@ -6579,7 +6290,7 @@
     </w:p>
     <w:p>
       <w:pPr>
-        <w:pStyle w:val="a3"/>
+        <w:pStyle w:val="ListParagraph"/>
         <w:numPr>
           <w:ilvl w:val="0"/>
           <w:numId w:val="13"/>
@@ -6637,7 +6348,7 @@
     </w:p>
     <w:p>
       <w:pPr>
-        <w:pStyle w:val="a3"/>
+        <w:pStyle w:val="ListParagraph"/>
         <w:numPr>
           <w:ilvl w:val="0"/>
           <w:numId w:val="13"/>
@@ -6649,7 +6360,7 @@
     </w:p>
     <w:p>
       <w:pPr>
-        <w:pStyle w:val="a3"/>
+        <w:pStyle w:val="ListParagraph"/>
         <w:numPr>
           <w:ilvl w:val="0"/>
           <w:numId w:val="13"/>
@@ -6679,7 +6390,7 @@
     </w:p>
     <w:p>
       <w:pPr>
-        <w:pStyle w:val="a3"/>
+        <w:pStyle w:val="ListParagraph"/>
         <w:numPr>
           <w:ilvl w:val="0"/>
           <w:numId w:val="13"/>
@@ -6709,7 +6420,7 @@
     </w:p>
     <w:p>
       <w:pPr>
-        <w:pStyle w:val="a3"/>
+        <w:pStyle w:val="ListParagraph"/>
         <w:numPr>
           <w:ilvl w:val="0"/>
           <w:numId w:val="13"/>
@@ -6733,7 +6444,7 @@
     </w:p>
     <w:p>
       <w:pPr>
-        <w:pStyle w:val="a3"/>
+        <w:pStyle w:val="ListParagraph"/>
         <w:numPr>
           <w:ilvl w:val="0"/>
           <w:numId w:val="13"/>
@@ -6745,7 +6456,7 @@
     </w:p>
     <w:p>
       <w:pPr>
-        <w:pStyle w:val="a3"/>
+        <w:pStyle w:val="ListParagraph"/>
         <w:numPr>
           <w:ilvl w:val="0"/>
           <w:numId w:val="13"/>
@@ -6769,7 +6480,7 @@
     </w:p>
     <w:p>
       <w:pPr>
-        <w:pStyle w:val="a3"/>
+        <w:pStyle w:val="ListParagraph"/>
         <w:numPr>
           <w:ilvl w:val="0"/>
           <w:numId w:val="13"/>
@@ -6784,7 +6495,7 @@
     </w:p>
     <w:p>
       <w:pPr>
-        <w:pStyle w:val="a3"/>
+        <w:pStyle w:val="ListParagraph"/>
         <w:numPr>
           <w:ilvl w:val="0"/>
           <w:numId w:val="13"/>
@@ -6841,7 +6552,7 @@
     </w:p>
     <w:p>
       <w:pPr>
-        <w:pStyle w:val="a3"/>
+        <w:pStyle w:val="ListParagraph"/>
         <w:numPr>
           <w:ilvl w:val="0"/>
           <w:numId w:val="10"/>
@@ -6858,7 +6569,7 @@
     </w:p>
     <w:p>
       <w:pPr>
-        <w:pStyle w:val="a3"/>
+        <w:pStyle w:val="ListParagraph"/>
         <w:numPr>
           <w:ilvl w:val="0"/>
           <w:numId w:val="10"/>
@@ -6902,7 +6613,7 @@
     </w:p>
     <w:p>
       <w:pPr>
-        <w:pStyle w:val="a3"/>
+        <w:pStyle w:val="ListParagraph"/>
         <w:numPr>
           <w:ilvl w:val="0"/>
           <w:numId w:val="10"/>
@@ -6919,7 +6630,7 @@
     </w:p>
     <w:p>
       <w:pPr>
-        <w:pStyle w:val="a3"/>
+        <w:pStyle w:val="ListParagraph"/>
         <w:numPr>
           <w:ilvl w:val="0"/>
           <w:numId w:val="10"/>
@@ -6936,7 +6647,7 @@
     </w:p>
     <w:p>
       <w:pPr>
-        <w:pStyle w:val="a3"/>
+        <w:pStyle w:val="ListParagraph"/>
         <w:numPr>
           <w:ilvl w:val="0"/>
           <w:numId w:val="10"/>
@@ -6955,7 +6666,7 @@
     </w:p>
     <w:p>
       <w:pPr>
-        <w:pStyle w:val="a3"/>
+        <w:pStyle w:val="ListParagraph"/>
         <w:numPr>
           <w:ilvl w:val="0"/>
           <w:numId w:val="11"/>
@@ -6971,7 +6682,7 @@
     </w:p>
     <w:p>
       <w:pPr>
-        <w:pStyle w:val="a3"/>
+        <w:pStyle w:val="ListParagraph"/>
         <w:numPr>
           <w:ilvl w:val="0"/>
           <w:numId w:val="11"/>
@@ -6984,7 +6695,7 @@
     </w:p>
     <w:p>
       <w:pPr>
-        <w:pStyle w:val="a3"/>
+        <w:pStyle w:val="ListParagraph"/>
         <w:numPr>
           <w:ilvl w:val="0"/>
           <w:numId w:val="11"/>
@@ -6996,7 +6707,7 @@
     </w:p>
     <w:p>
       <w:pPr>
-        <w:pStyle w:val="a3"/>
+        <w:pStyle w:val="ListParagraph"/>
         <w:numPr>
           <w:ilvl w:val="0"/>
           <w:numId w:val="11"/>
@@ -7009,7 +6720,7 @@
     </w:p>
     <w:p>
       <w:pPr>
-        <w:pStyle w:val="a3"/>
+        <w:pStyle w:val="ListParagraph"/>
         <w:numPr>
           <w:ilvl w:val="0"/>
           <w:numId w:val="11"/>
@@ -7022,7 +6733,7 @@
     </w:p>
     <w:p>
       <w:pPr>
-        <w:pStyle w:val="a3"/>
+        <w:pStyle w:val="ListParagraph"/>
         <w:numPr>
           <w:ilvl w:val="0"/>
           <w:numId w:val="11"/>
@@ -7190,7 +6901,7 @@
     </w:p>
     <w:p>
       <w:pPr>
-        <w:pStyle w:val="a3"/>
+        <w:pStyle w:val="ListParagraph"/>
         <w:numPr>
           <w:ilvl w:val="0"/>
           <w:numId w:val="14"/>
@@ -7208,7 +6919,7 @@
     </w:p>
     <w:p>
       <w:pPr>
-        <w:pStyle w:val="a3"/>
+        <w:pStyle w:val="ListParagraph"/>
         <w:numPr>
           <w:ilvl w:val="0"/>
           <w:numId w:val="14"/>
@@ -7226,7 +6937,7 @@
     </w:p>
     <w:p>
       <w:pPr>
-        <w:pStyle w:val="a3"/>
+        <w:pStyle w:val="ListParagraph"/>
         <w:numPr>
           <w:ilvl w:val="0"/>
           <w:numId w:val="14"/>
@@ -7239,12 +6950,20 @@
         <w:rPr>
           <w:lang w:eastAsia="el-GR"/>
         </w:rPr>
-        <w:t>να προστεθεί λειτουργία αφύγρανσης</w:t>
-      </w:r>
-    </w:p>
-    <w:p>
-      <w:pPr>
-        <w:pStyle w:val="a3"/>
+        <w:t xml:space="preserve">να προστεθεί λειτουργία </w:t>
+      </w:r>
+      <w:proofErr w:type="spellStart"/>
+      <w:r>
+        <w:rPr>
+          <w:lang w:eastAsia="el-GR"/>
+        </w:rPr>
+        <w:t>αφύγρανσης</w:t>
+      </w:r>
+      <w:proofErr w:type="spellEnd"/>
+    </w:p>
+    <w:p>
+      <w:pPr>
+        <w:pStyle w:val="ListParagraph"/>
         <w:numPr>
           <w:ilvl w:val="0"/>
           <w:numId w:val="14"/>
@@ -7262,7 +6981,7 @@
     </w:p>
     <w:p>
       <w:pPr>
-        <w:pStyle w:val="a3"/>
+        <w:pStyle w:val="ListParagraph"/>
         <w:numPr>
           <w:ilvl w:val="0"/>
           <w:numId w:val="14"/>
@@ -7280,7 +6999,7 @@
     </w:p>
     <w:p>
       <w:pPr>
-        <w:pStyle w:val="a3"/>
+        <w:pStyle w:val="ListParagraph"/>
         <w:numPr>
           <w:ilvl w:val="0"/>
           <w:numId w:val="14"/>
@@ -7298,7 +7017,7 @@
     </w:p>
     <w:p>
       <w:pPr>
-        <w:pStyle w:val="a3"/>
+        <w:pStyle w:val="ListParagraph"/>
         <w:numPr>
           <w:ilvl w:val="0"/>
           <w:numId w:val="14"/>
@@ -7316,7 +7035,7 @@
     </w:p>
     <w:p>
       <w:pPr>
-        <w:pStyle w:val="a3"/>
+        <w:pStyle w:val="ListParagraph"/>
         <w:numPr>
           <w:ilvl w:val="0"/>
           <w:numId w:val="14"/>
@@ -7334,7 +7053,7 @@
     </w:p>
     <w:p>
       <w:pPr>
-        <w:pStyle w:val="a3"/>
+        <w:pStyle w:val="ListParagraph"/>
         <w:numPr>
           <w:ilvl w:val="0"/>
           <w:numId w:val="14"/>
@@ -7431,7 +7150,91 @@
         <w:rPr>
           <w:lang w:eastAsia="el-GR"/>
         </w:rPr>
-        <w:t>(αυτά που εχουμε στις απαιτησεις να θελει εδώ? γιατι αυτές είναι οι αλλαγες που καναμε)</w:t>
+        <w:t xml:space="preserve">(αυτά που </w:t>
+      </w:r>
+      <w:proofErr w:type="spellStart"/>
+      <w:r>
+        <w:rPr>
+          <w:lang w:eastAsia="el-GR"/>
+        </w:rPr>
+        <w:t>εχουμε</w:t>
+      </w:r>
+      <w:proofErr w:type="spellEnd"/>
+      <w:r>
+        <w:rPr>
+          <w:lang w:eastAsia="el-GR"/>
+        </w:rPr>
+        <w:t xml:space="preserve"> στις </w:t>
+      </w:r>
+      <w:proofErr w:type="spellStart"/>
+      <w:r>
+        <w:rPr>
+          <w:lang w:eastAsia="el-GR"/>
+        </w:rPr>
+        <w:t>απαιτησεις</w:t>
+      </w:r>
+      <w:proofErr w:type="spellEnd"/>
+      <w:r>
+        <w:rPr>
+          <w:lang w:eastAsia="el-GR"/>
+        </w:rPr>
+        <w:t xml:space="preserve"> να </w:t>
+      </w:r>
+      <w:proofErr w:type="spellStart"/>
+      <w:r>
+        <w:rPr>
+          <w:lang w:eastAsia="el-GR"/>
+        </w:rPr>
+        <w:t>θελει</w:t>
+      </w:r>
+      <w:proofErr w:type="spellEnd"/>
+      <w:r>
+        <w:rPr>
+          <w:lang w:eastAsia="el-GR"/>
+        </w:rPr>
+        <w:t xml:space="preserve"> εδώ? </w:t>
+      </w:r>
+      <w:proofErr w:type="spellStart"/>
+      <w:r>
+        <w:rPr>
+          <w:lang w:eastAsia="el-GR"/>
+        </w:rPr>
+        <w:t>γιατι</w:t>
+      </w:r>
+      <w:proofErr w:type="spellEnd"/>
+      <w:r>
+        <w:rPr>
+          <w:lang w:eastAsia="el-GR"/>
+        </w:rPr>
+        <w:t xml:space="preserve"> αυτές είναι οι </w:t>
+      </w:r>
+      <w:proofErr w:type="spellStart"/>
+      <w:r>
+        <w:rPr>
+          <w:lang w:eastAsia="el-GR"/>
+        </w:rPr>
+        <w:t>αλλαγες</w:t>
+      </w:r>
+      <w:proofErr w:type="spellEnd"/>
+      <w:r>
+        <w:rPr>
+          <w:lang w:eastAsia="el-GR"/>
+        </w:rPr>
+        <w:t xml:space="preserve"> που </w:t>
+      </w:r>
+      <w:proofErr w:type="spellStart"/>
+      <w:r>
+        <w:rPr>
+          <w:lang w:eastAsia="el-GR"/>
+        </w:rPr>
+        <w:t>καναμε</w:t>
+      </w:r>
+      <w:proofErr w:type="spellEnd"/>
+      <w:r>
+        <w:rPr>
+          <w:lang w:eastAsia="el-GR"/>
+        </w:rPr>
+        <w:t>)</w:t>
       </w:r>
     </w:p>
     <w:p>
@@ -7445,7 +7248,135 @@
           <w:highlight w:val="yellow"/>
           <w:lang w:eastAsia="el-GR"/>
         </w:rPr>
-        <w:t>(θελει να βαλουμε τι αλλαγες επιλεξαμε να κανουμε από την παραπανω αναλυση νομιζω)</w:t>
+        <w:t>(</w:t>
+      </w:r>
+      <w:proofErr w:type="spellStart"/>
+      <w:r>
+        <w:rPr>
+          <w:highlight w:val="yellow"/>
+          <w:lang w:eastAsia="el-GR"/>
+        </w:rPr>
+        <w:t>θελει</w:t>
+      </w:r>
+      <w:proofErr w:type="spellEnd"/>
+      <w:r>
+        <w:rPr>
+          <w:highlight w:val="yellow"/>
+          <w:lang w:eastAsia="el-GR"/>
+        </w:rPr>
+        <w:t xml:space="preserve"> να </w:t>
+      </w:r>
+      <w:proofErr w:type="spellStart"/>
+      <w:r>
+        <w:rPr>
+          <w:highlight w:val="yellow"/>
+          <w:lang w:eastAsia="el-GR"/>
+        </w:rPr>
+        <w:t>βαλουμε</w:t>
+      </w:r>
+      <w:proofErr w:type="spellEnd"/>
+      <w:r>
+        <w:rPr>
+          <w:highlight w:val="yellow"/>
+          <w:lang w:eastAsia="el-GR"/>
+        </w:rPr>
+        <w:t xml:space="preserve"> τι </w:t>
+      </w:r>
+      <w:proofErr w:type="spellStart"/>
+      <w:r>
+        <w:rPr>
+          <w:highlight w:val="yellow"/>
+          <w:lang w:eastAsia="el-GR"/>
+        </w:rPr>
+        <w:t>αλλαγες</w:t>
+      </w:r>
+      <w:proofErr w:type="spellEnd"/>
+      <w:r>
+        <w:rPr>
+          <w:highlight w:val="yellow"/>
+          <w:lang w:eastAsia="el-GR"/>
+        </w:rPr>
+        <w:t xml:space="preserve"> </w:t>
+      </w:r>
+      <w:proofErr w:type="spellStart"/>
+      <w:r>
+        <w:rPr>
+          <w:highlight w:val="yellow"/>
+          <w:lang w:eastAsia="el-GR"/>
+        </w:rPr>
+        <w:t>επιλεξαμε</w:t>
+      </w:r>
+      <w:proofErr w:type="spellEnd"/>
+      <w:r>
+        <w:rPr>
+          <w:highlight w:val="yellow"/>
+          <w:lang w:eastAsia="el-GR"/>
+        </w:rPr>
+        <w:t xml:space="preserve"> να </w:t>
+      </w:r>
+      <w:proofErr w:type="spellStart"/>
+      <w:r>
+        <w:rPr>
+          <w:highlight w:val="yellow"/>
+          <w:lang w:eastAsia="el-GR"/>
+        </w:rPr>
+        <w:t>κανουμε</w:t>
+      </w:r>
+      <w:proofErr w:type="spellEnd"/>
+      <w:r>
+        <w:rPr>
+          <w:highlight w:val="yellow"/>
+          <w:lang w:eastAsia="el-GR"/>
+        </w:rPr>
+        <w:t xml:space="preserve"> από την </w:t>
+      </w:r>
+      <w:proofErr w:type="spellStart"/>
+      <w:r>
+        <w:rPr>
+          <w:highlight w:val="yellow"/>
+          <w:lang w:eastAsia="el-GR"/>
+        </w:rPr>
+        <w:t>παραπανω</w:t>
+      </w:r>
+      <w:proofErr w:type="spellEnd"/>
+      <w:r>
+        <w:rPr>
+          <w:highlight w:val="yellow"/>
+          <w:lang w:eastAsia="el-GR"/>
+        </w:rPr>
+        <w:t xml:space="preserve"> </w:t>
+      </w:r>
+      <w:proofErr w:type="spellStart"/>
+      <w:r>
+        <w:rPr>
+          <w:highlight w:val="yellow"/>
+          <w:lang w:eastAsia="el-GR"/>
+        </w:rPr>
+        <w:t>αναλυση</w:t>
+      </w:r>
+      <w:proofErr w:type="spellEnd"/>
+      <w:r>
+        <w:rPr>
+          <w:highlight w:val="yellow"/>
+          <w:lang w:eastAsia="el-GR"/>
+        </w:rPr>
+        <w:t xml:space="preserve"> </w:t>
+      </w:r>
+      <w:proofErr w:type="spellStart"/>
+      <w:r>
+        <w:rPr>
+          <w:highlight w:val="yellow"/>
+          <w:lang w:eastAsia="el-GR"/>
+        </w:rPr>
+        <w:t>νομιζω</w:t>
+      </w:r>
+      <w:proofErr w:type="spellEnd"/>
+      <w:r>
+        <w:rPr>
+          <w:highlight w:val="yellow"/>
+          <w:lang w:eastAsia="el-GR"/>
+        </w:rPr>
+        <w:t>)</w:t>
       </w:r>
     </w:p>
     <w:p>
@@ -7539,14 +7470,30 @@
         <w:rPr>
           <w:lang w:eastAsia="el-GR"/>
         </w:rPr>
-        <w:t xml:space="preserve">βάζουμε το λινκ για </w:t>
-      </w:r>
+        <w:t xml:space="preserve">βάζουμε το </w:t>
+      </w:r>
+      <w:proofErr w:type="spellStart"/>
+      <w:r>
+        <w:rPr>
+          <w:lang w:eastAsia="el-GR"/>
+        </w:rPr>
+        <w:t>λινκ</w:t>
+      </w:r>
+      <w:proofErr w:type="spellEnd"/>
+      <w:r>
+        <w:rPr>
+          <w:lang w:eastAsia="el-GR"/>
+        </w:rPr>
+        <w:t xml:space="preserve"> για </w:t>
+      </w:r>
+      <w:proofErr w:type="spellStart"/>
       <w:r>
         <w:rPr>
           <w:lang w:val="en-US" w:eastAsia="el-GR"/>
         </w:rPr>
         <w:t>figma</w:t>
       </w:r>
+      <w:proofErr w:type="spellEnd"/>
       <w:r>
         <w:rPr>
           <w:lang w:eastAsia="el-GR"/>
@@ -7569,259 +7516,269 @@
       <w:hyperlink r:id="rId48" w:history="1">
         <w:r>
           <w:rPr>
-            <w:rStyle w:val="-"/>
+            <w:rStyle w:val="Hyperlink"/>
             <w:lang w:val="en-US" w:eastAsia="el-GR"/>
           </w:rPr>
           <w:t>https</w:t>
         </w:r>
         <w:r>
           <w:rPr>
-            <w:rStyle w:val="-"/>
+            <w:rStyle w:val="Hyperlink"/>
             <w:lang w:eastAsia="el-GR"/>
           </w:rPr>
           <w:t>://</w:t>
         </w:r>
         <w:r>
           <w:rPr>
-            <w:rStyle w:val="-"/>
+            <w:rStyle w:val="Hyperlink"/>
             <w:lang w:val="en-US" w:eastAsia="el-GR"/>
           </w:rPr>
           <w:t>www</w:t>
         </w:r>
         <w:r>
           <w:rPr>
-            <w:rStyle w:val="-"/>
+            <w:rStyle w:val="Hyperlink"/>
+            <w:lang w:eastAsia="el-GR"/>
+          </w:rPr>
+          <w:t>.</w:t>
+        </w:r>
+        <w:proofErr w:type="spellStart"/>
+        <w:r>
+          <w:rPr>
+            <w:rStyle w:val="Hyperlink"/>
+            <w:lang w:val="en-US" w:eastAsia="el-GR"/>
+          </w:rPr>
+          <w:t>figma</w:t>
+        </w:r>
+        <w:proofErr w:type="spellEnd"/>
+        <w:r>
+          <w:rPr>
+            <w:rStyle w:val="Hyperlink"/>
             <w:lang w:eastAsia="el-GR"/>
           </w:rPr>
           <w:t>.</w:t>
         </w:r>
         <w:r>
           <w:rPr>
-            <w:rStyle w:val="-"/>
-            <w:lang w:val="en-US" w:eastAsia="el-GR"/>
-          </w:rPr>
-          <w:t>figma</w:t>
-        </w:r>
-        <w:r>
-          <w:rPr>
-            <w:rStyle w:val="-"/>
-            <w:lang w:eastAsia="el-GR"/>
-          </w:rPr>
-          <w:t>.</w:t>
-        </w:r>
-        <w:r>
-          <w:rPr>
-            <w:rStyle w:val="-"/>
+            <w:rStyle w:val="Hyperlink"/>
             <w:lang w:val="en-US" w:eastAsia="el-GR"/>
           </w:rPr>
           <w:t>com</w:t>
         </w:r>
         <w:r>
           <w:rPr>
-            <w:rStyle w:val="-"/>
+            <w:rStyle w:val="Hyperlink"/>
             <w:lang w:eastAsia="el-GR"/>
           </w:rPr>
           <w:t>/</w:t>
         </w:r>
         <w:r>
           <w:rPr>
-            <w:rStyle w:val="-"/>
+            <w:rStyle w:val="Hyperlink"/>
             <w:lang w:val="en-US" w:eastAsia="el-GR"/>
           </w:rPr>
           <w:t>proto</w:t>
         </w:r>
         <w:r>
           <w:rPr>
-            <w:rStyle w:val="-"/>
+            <w:rStyle w:val="Hyperlink"/>
+            <w:lang w:eastAsia="el-GR"/>
+          </w:rPr>
+          <w:t>/</w:t>
+        </w:r>
+        <w:proofErr w:type="spellStart"/>
+        <w:r>
+          <w:rPr>
+            <w:rStyle w:val="Hyperlink"/>
+            <w:lang w:val="en-US" w:eastAsia="el-GR"/>
+          </w:rPr>
+          <w:t>RwrO</w:t>
+        </w:r>
+        <w:proofErr w:type="spellEnd"/>
+        <w:r>
+          <w:rPr>
+            <w:rStyle w:val="Hyperlink"/>
+            <w:lang w:eastAsia="el-GR"/>
+          </w:rPr>
+          <w:t>7</w:t>
+        </w:r>
+        <w:r>
+          <w:rPr>
+            <w:rStyle w:val="Hyperlink"/>
+            <w:lang w:val="en-US" w:eastAsia="el-GR"/>
+          </w:rPr>
+          <w:t>v</w:t>
+        </w:r>
+        <w:r>
+          <w:rPr>
+            <w:rStyle w:val="Hyperlink"/>
+            <w:lang w:eastAsia="el-GR"/>
+          </w:rPr>
+          <w:t>9</w:t>
+        </w:r>
+        <w:proofErr w:type="spellStart"/>
+        <w:r>
+          <w:rPr>
+            <w:rStyle w:val="Hyperlink"/>
+            <w:lang w:val="en-US" w:eastAsia="el-GR"/>
+          </w:rPr>
+          <w:t>HcPVcN</w:t>
+        </w:r>
+        <w:proofErr w:type="spellEnd"/>
+        <w:r>
+          <w:rPr>
+            <w:rStyle w:val="Hyperlink"/>
+            <w:lang w:eastAsia="el-GR"/>
+          </w:rPr>
+          <w:t>3</w:t>
+        </w:r>
+        <w:r>
+          <w:rPr>
+            <w:rStyle w:val="Hyperlink"/>
+            <w:lang w:val="en-US" w:eastAsia="el-GR"/>
+          </w:rPr>
+          <w:t>DCC</w:t>
+        </w:r>
+        <w:r>
+          <w:rPr>
+            <w:rStyle w:val="Hyperlink"/>
+            <w:lang w:eastAsia="el-GR"/>
+          </w:rPr>
+          <w:t>9</w:t>
+        </w:r>
+        <w:proofErr w:type="spellStart"/>
+        <w:r>
+          <w:rPr>
+            <w:rStyle w:val="Hyperlink"/>
+            <w:lang w:val="en-US" w:eastAsia="el-GR"/>
+          </w:rPr>
+          <w:t>aMQM</w:t>
+        </w:r>
+        <w:proofErr w:type="spellEnd"/>
+        <w:r>
+          <w:rPr>
+            <w:rStyle w:val="Hyperlink"/>
             <w:lang w:eastAsia="el-GR"/>
           </w:rPr>
           <w:t>/</w:t>
         </w:r>
         <w:r>
           <w:rPr>
-            <w:rStyle w:val="-"/>
-            <w:lang w:val="en-US" w:eastAsia="el-GR"/>
-          </w:rPr>
-          <w:t>RwrO</w:t>
-        </w:r>
-        <w:r>
-          <w:rPr>
-            <w:rStyle w:val="-"/>
-            <w:lang w:eastAsia="el-GR"/>
-          </w:rPr>
-          <w:t>7</w:t>
-        </w:r>
-        <w:r>
-          <w:rPr>
-            <w:rStyle w:val="-"/>
-            <w:lang w:val="en-US" w:eastAsia="el-GR"/>
-          </w:rPr>
-          <w:t>v</w:t>
-        </w:r>
-        <w:r>
-          <w:rPr>
-            <w:rStyle w:val="-"/>
-            <w:lang w:eastAsia="el-GR"/>
-          </w:rPr>
-          <w:t>9</w:t>
-        </w:r>
-        <w:r>
-          <w:rPr>
-            <w:rStyle w:val="-"/>
-            <w:lang w:val="en-US" w:eastAsia="el-GR"/>
-          </w:rPr>
-          <w:t>HcPVcN</w:t>
-        </w:r>
-        <w:r>
-          <w:rPr>
-            <w:rStyle w:val="-"/>
-            <w:lang w:eastAsia="el-GR"/>
-          </w:rPr>
-          <w:t>3</w:t>
-        </w:r>
-        <w:r>
-          <w:rPr>
-            <w:rStyle w:val="-"/>
-            <w:lang w:val="en-US" w:eastAsia="el-GR"/>
-          </w:rPr>
-          <w:t>DCC</w:t>
-        </w:r>
-        <w:r>
-          <w:rPr>
-            <w:rStyle w:val="-"/>
-            <w:lang w:eastAsia="el-GR"/>
-          </w:rPr>
-          <w:t>9</w:t>
-        </w:r>
-        <w:r>
-          <w:rPr>
-            <w:rStyle w:val="-"/>
-            <w:lang w:val="en-US" w:eastAsia="el-GR"/>
-          </w:rPr>
-          <w:t>aMQM</w:t>
-        </w:r>
-        <w:r>
-          <w:rPr>
-            <w:rStyle w:val="-"/>
-            <w:lang w:eastAsia="el-GR"/>
-          </w:rPr>
-          <w:t>/</w:t>
-        </w:r>
-        <w:r>
-          <w:rPr>
-            <w:rStyle w:val="-"/>
+            <w:rStyle w:val="Hyperlink"/>
             <w:lang w:val="en-US" w:eastAsia="el-GR"/>
           </w:rPr>
           <w:t>prototype</w:t>
         </w:r>
         <w:r>
           <w:rPr>
-            <w:rStyle w:val="-"/>
+            <w:rStyle w:val="Hyperlink"/>
             <w:lang w:eastAsia="el-GR"/>
           </w:rPr>
           <w:t>-2-2</w:t>
         </w:r>
+        <w:proofErr w:type="spellStart"/>
         <w:r>
           <w:rPr>
-            <w:rStyle w:val="-"/>
+            <w:rStyle w:val="Hyperlink"/>
             <w:lang w:val="en-US" w:eastAsia="el-GR"/>
           </w:rPr>
           <w:t>nd</w:t>
         </w:r>
+        <w:proofErr w:type="spellEnd"/>
         <w:r>
           <w:rPr>
-            <w:rStyle w:val="-"/>
+            <w:rStyle w:val="Hyperlink"/>
             <w:lang w:eastAsia="el-GR"/>
           </w:rPr>
           <w:t>-</w:t>
         </w:r>
         <w:r>
           <w:rPr>
-            <w:rStyle w:val="-"/>
+            <w:rStyle w:val="Hyperlink"/>
             <w:lang w:val="en-US" w:eastAsia="el-GR"/>
           </w:rPr>
           <w:t>cycle</w:t>
         </w:r>
         <w:r>
           <w:rPr>
-            <w:rStyle w:val="-"/>
+            <w:rStyle w:val="Hyperlink"/>
             <w:lang w:eastAsia="el-GR"/>
           </w:rPr>
           <w:t>?</w:t>
         </w:r>
         <w:r>
           <w:rPr>
-            <w:rStyle w:val="-"/>
+            <w:rStyle w:val="Hyperlink"/>
             <w:lang w:val="en-US" w:eastAsia="el-GR"/>
           </w:rPr>
           <w:t>node</w:t>
         </w:r>
         <w:r>
           <w:rPr>
-            <w:rStyle w:val="-"/>
+            <w:rStyle w:val="Hyperlink"/>
             <w:lang w:eastAsia="el-GR"/>
           </w:rPr>
           <w:t>-</w:t>
         </w:r>
         <w:r>
           <w:rPr>
-            <w:rStyle w:val="-"/>
+            <w:rStyle w:val="Hyperlink"/>
             <w:lang w:val="en-US" w:eastAsia="el-GR"/>
           </w:rPr>
           <w:t>id</w:t>
         </w:r>
         <w:r>
           <w:rPr>
-            <w:rStyle w:val="-"/>
+            <w:rStyle w:val="Hyperlink"/>
             <w:lang w:eastAsia="el-GR"/>
           </w:rPr>
           <w:t>=99%3</w:t>
         </w:r>
         <w:r>
           <w:rPr>
-            <w:rStyle w:val="-"/>
+            <w:rStyle w:val="Hyperlink"/>
             <w:lang w:val="en-US" w:eastAsia="el-GR"/>
           </w:rPr>
           <w:t>A</w:t>
         </w:r>
         <w:r>
           <w:rPr>
-            <w:rStyle w:val="-"/>
+            <w:rStyle w:val="Hyperlink"/>
             <w:lang w:eastAsia="el-GR"/>
           </w:rPr>
           <w:t>434&amp;</w:t>
         </w:r>
         <w:r>
           <w:rPr>
-            <w:rStyle w:val="-"/>
+            <w:rStyle w:val="Hyperlink"/>
             <w:lang w:val="en-US" w:eastAsia="el-GR"/>
           </w:rPr>
           <w:t>scaling</w:t>
         </w:r>
         <w:r>
           <w:rPr>
-            <w:rStyle w:val="-"/>
+            <w:rStyle w:val="Hyperlink"/>
             <w:lang w:eastAsia="el-GR"/>
           </w:rPr>
           <w:t>=</w:t>
         </w:r>
         <w:r>
           <w:rPr>
-            <w:rStyle w:val="-"/>
+            <w:rStyle w:val="Hyperlink"/>
             <w:lang w:val="en-US" w:eastAsia="el-GR"/>
           </w:rPr>
           <w:t>scale</w:t>
         </w:r>
         <w:r>
           <w:rPr>
-            <w:rStyle w:val="-"/>
+            <w:rStyle w:val="Hyperlink"/>
             <w:lang w:eastAsia="el-GR"/>
           </w:rPr>
           <w:t>-</w:t>
         </w:r>
         <w:r>
           <w:rPr>
-            <w:rStyle w:val="-"/>
+            <w:rStyle w:val="Hyperlink"/>
             <w:lang w:val="en-US" w:eastAsia="el-GR"/>
           </w:rPr>
           <w:t>down</w:t>
@@ -7961,7 +7918,7 @@
       <w:hyperlink r:id="rId49" w:history="1">
         <w:r>
           <w:rPr>
-            <w:rStyle w:val="-"/>
+            <w:rStyle w:val="Hyperlink"/>
             <w:lang w:eastAsia="el-GR"/>
           </w:rPr>
           <w:t>https://forms.gle/qSwnwEwEhytqcqxu6</w:t>
@@ -8120,7 +8077,21 @@
         <w:rPr>
           <w:lang w:eastAsia="el-GR"/>
         </w:rPr>
-        <w:t>5% των ερωτηθέντων κατανοεί όλες τις επιλογές και οι πιο δυσνόητες επιλογές είναι η λειτουργία οικονομίας και η λειτουργία αφύγρανσης.</w:t>
+        <w:t xml:space="preserve">5% των ερωτηθέντων κατανοεί όλες τις επιλογές και οι πιο δυσνόητες επιλογές είναι η λειτουργία οικονομίας και η λειτουργία </w:t>
+      </w:r>
+      <w:proofErr w:type="spellStart"/>
+      <w:r>
+        <w:rPr>
+          <w:lang w:eastAsia="el-GR"/>
+        </w:rPr>
+        <w:t>αφύγρανσης</w:t>
+      </w:r>
+      <w:proofErr w:type="spellEnd"/>
+      <w:r>
+        <w:rPr>
+          <w:lang w:eastAsia="el-GR"/>
+        </w:rPr>
+        <w:t>.</w:t>
       </w:r>
     </w:p>
     <w:p>
@@ -8193,7 +8164,7 @@
     </w:p>
     <w:p>
       <w:pPr>
-        <w:pStyle w:val="a5"/>
+        <w:pStyle w:val="Caption"/>
         <w:jc w:val="center"/>
         <w:rPr>
           <w:lang w:eastAsia="el-GR"/>
@@ -8202,30 +8173,14 @@
       <w:r>
         <w:t xml:space="preserve">Εικόνα </w:t>
       </w:r>
-      <w:r>
-        <w:fldChar w:fldCharType="begin"/>
-      </w:r>
-      <w:r>
-        <w:instrText xml:space="preserve"> SEQ Εικόνα \* A</w:instrText>
-      </w:r>
-      <w:r>
-        <w:instrText xml:space="preserve">RABIC </w:instrText>
-      </w:r>
-      <w:r>
-        <w:fldChar w:fldCharType="separate"/>
-      </w:r>
-      <w:r>
-        <w:rPr>
-          <w:noProof/>
-        </w:rPr>
-        <w:t>27</w:t>
-      </w:r>
-      <w:r>
-        <w:rPr>
-          <w:noProof/>
-        </w:rPr>
-        <w:fldChar w:fldCharType="end"/>
-      </w:r>
+      <w:fldSimple w:instr=" SEQ Εικόνα \* ARABIC ">
+        <w:r>
+          <w:rPr>
+            <w:noProof/>
+          </w:rPr>
+          <w:t>27</w:t>
+        </w:r>
+      </w:fldSimple>
       <w:r>
         <w:t>: Επιλογές για την σχεδίαση της οθόνης κίνησης περσίδων</w:t>
       </w:r>
@@ -8353,7 +8308,15 @@
       </w:pPr>
       <w:r>
         <w:lastRenderedPageBreak/>
-        <w:t>Ακόμη, αναφορικά με τις λειτουργίες οικονομίας και αφύγρανσης,</w:t>
+        <w:t xml:space="preserve">Ακόμη, αναφορικά με τις λειτουργίες οικονομίας και </w:t>
+      </w:r>
+      <w:proofErr w:type="spellStart"/>
+      <w:r>
+        <w:t>αφύγρανσης</w:t>
+      </w:r>
+      <w:proofErr w:type="spellEnd"/>
+      <w:r>
+        <w:t>,</w:t>
       </w:r>
       <w:r>
         <w:t xml:space="preserve"> το</w:t>
@@ -8368,7 +8331,15 @@
         <w:t xml:space="preserve">ορθά </w:t>
       </w:r>
       <w:r>
-        <w:t>πως πρέπει να σύρει το κυκλάκι της μπάρας έτσι ώστε να γίνει</w:t>
+        <w:t xml:space="preserve">πως πρέπει να σύρει το </w:t>
+      </w:r>
+      <w:proofErr w:type="spellStart"/>
+      <w:r>
+        <w:t>κυκλάκι</w:t>
+      </w:r>
+      <w:proofErr w:type="spellEnd"/>
+      <w:r>
+        <w:t xml:space="preserve"> της μπάρας έτσι ώστε να γίνει</w:t>
       </w:r>
       <w:r>
         <w:t xml:space="preserve"> η</w:t>
@@ -8461,7 +8432,7 @@
     </w:p>
     <w:p>
       <w:pPr>
-        <w:pStyle w:val="a5"/>
+        <w:pStyle w:val="Caption"/>
         <w:jc w:val="center"/>
       </w:pPr>
       <w:r>
@@ -8564,7 +8535,7 @@
     </w:p>
     <w:p>
       <w:pPr>
-        <w:pStyle w:val="a5"/>
+        <w:pStyle w:val="Caption"/>
         <w:jc w:val="center"/>
       </w:pPr>
       <w:r>
@@ -8627,7 +8598,7 @@
     </w:p>
     <w:p>
       <w:pPr>
-        <w:pStyle w:val="a3"/>
+        <w:pStyle w:val="ListParagraph"/>
         <w:numPr>
           <w:ilvl w:val="0"/>
           <w:numId w:val="15"/>
@@ -8644,7 +8615,7 @@
     </w:p>
     <w:p>
       <w:pPr>
-        <w:pStyle w:val="a3"/>
+        <w:pStyle w:val="ListParagraph"/>
         <w:numPr>
           <w:ilvl w:val="0"/>
           <w:numId w:val="15"/>
@@ -8656,12 +8627,28 @@
         </w:rPr>
       </w:pPr>
       <w:r>
-        <w:t>«Το κουμπί στην π.χ. λειτουργία οικονομίας να είναι στο κέντρο και είναι πάλι slider αλλά με on και off αριστερά και δεξιά του»</w:t>
-      </w:r>
-    </w:p>
-    <w:p>
-      <w:pPr>
-        <w:pStyle w:val="a3"/>
+        <w:t xml:space="preserve">«Το κουμπί στην π.χ. λειτουργία οικονομίας να είναι στο κέντρο και είναι πάλι </w:t>
+      </w:r>
+      <w:proofErr w:type="spellStart"/>
+      <w:r>
+        <w:t>slider</w:t>
+      </w:r>
+      <w:proofErr w:type="spellEnd"/>
+      <w:r>
+        <w:t xml:space="preserve"> αλλά με on και </w:t>
+      </w:r>
+      <w:proofErr w:type="spellStart"/>
+      <w:r>
+        <w:t>off</w:t>
+      </w:r>
+      <w:proofErr w:type="spellEnd"/>
+      <w:r>
+        <w:t xml:space="preserve"> αριστερά και δεξιά του»</w:t>
+      </w:r>
+    </w:p>
+    <w:p>
+      <w:pPr>
+        <w:pStyle w:val="ListParagraph"/>
         <w:numPr>
           <w:ilvl w:val="0"/>
           <w:numId w:val="15"/>
@@ -8673,12 +8660,36 @@
         </w:rPr>
       </w:pPr>
       <w:r>
-        <w:t>«Ίσως λίγο color coding στα κουμπιά, αλλά να μην αλλάξει το χρώμα τους εντελώς/ να είναι λίγο πιο faded για να μη χαλάσει και αισθητικά»</w:t>
-      </w:r>
-    </w:p>
-    <w:p>
-      <w:pPr>
-        <w:pStyle w:val="a3"/>
+        <w:t xml:space="preserve">«Ίσως λίγο </w:t>
+      </w:r>
+      <w:proofErr w:type="spellStart"/>
+      <w:r>
+        <w:t>color</w:t>
+      </w:r>
+      <w:proofErr w:type="spellEnd"/>
+      <w:r>
+        <w:t xml:space="preserve"> </w:t>
+      </w:r>
+      <w:proofErr w:type="spellStart"/>
+      <w:r>
+        <w:t>coding</w:t>
+      </w:r>
+      <w:proofErr w:type="spellEnd"/>
+      <w:r>
+        <w:t xml:space="preserve"> στα κουμπιά, αλλά να μην αλλάξει το χρώμα τους εντελώς/ να είναι λίγο πιο </w:t>
+      </w:r>
+      <w:proofErr w:type="spellStart"/>
+      <w:r>
+        <w:t>faded</w:t>
+      </w:r>
+      <w:proofErr w:type="spellEnd"/>
+      <w:r>
+        <w:t xml:space="preserve"> για να μη χαλάσει και αισθητικά»</w:t>
+      </w:r>
+    </w:p>
+    <w:p>
+      <w:pPr>
+        <w:pStyle w:val="ListParagraph"/>
         <w:numPr>
           <w:ilvl w:val="0"/>
           <w:numId w:val="15"/>
@@ -8695,7 +8706,7 @@
     </w:p>
     <w:p>
       <w:pPr>
-        <w:pStyle w:val="a3"/>
+        <w:pStyle w:val="ListParagraph"/>
         <w:numPr>
           <w:ilvl w:val="0"/>
           <w:numId w:val="15"/>
@@ -8720,7 +8731,7 @@
     </w:p>
     <w:p>
       <w:pPr>
-        <w:pStyle w:val="a3"/>
+        <w:pStyle w:val="ListParagraph"/>
         <w:numPr>
           <w:ilvl w:val="0"/>
           <w:numId w:val="15"/>
@@ -8746,7 +8757,7 @@
     </w:p>
     <w:p>
       <w:pPr>
-        <w:pStyle w:val="a3"/>
+        <w:pStyle w:val="ListParagraph"/>
         <w:numPr>
           <w:ilvl w:val="0"/>
           <w:numId w:val="15"/>
@@ -8771,7 +8782,7 @@
     </w:p>
     <w:p>
       <w:pPr>
-        <w:pStyle w:val="a3"/>
+        <w:pStyle w:val="ListParagraph"/>
         <w:numPr>
           <w:ilvl w:val="0"/>
           <w:numId w:val="15"/>
@@ -8796,7 +8807,7 @@
     </w:p>
     <w:p>
       <w:pPr>
-        <w:pStyle w:val="a3"/>
+        <w:pStyle w:val="ListParagraph"/>
         <w:numPr>
           <w:ilvl w:val="0"/>
           <w:numId w:val="15"/>
@@ -8816,7 +8827,23 @@
         <w:t>«</w:t>
       </w:r>
       <w:r>
-        <w:t>Πολύ user friendly»</w:t>
+        <w:t xml:space="preserve">Πολύ </w:t>
+      </w:r>
+      <w:proofErr w:type="spellStart"/>
+      <w:r>
+        <w:t>user</w:t>
+      </w:r>
+      <w:proofErr w:type="spellEnd"/>
+      <w:r>
+        <w:t xml:space="preserve"> </w:t>
+      </w:r>
+      <w:proofErr w:type="spellStart"/>
+      <w:r>
+        <w:t>friendly</w:t>
+      </w:r>
+      <w:proofErr w:type="spellEnd"/>
+      <w:r>
+        <w:t>»</w:t>
       </w:r>
     </w:p>
     <w:p>
@@ -8869,7 +8896,7 @@
     </w:p>
     <w:p>
       <w:pPr>
-        <w:pStyle w:val="a3"/>
+        <w:pStyle w:val="ListParagraph"/>
         <w:numPr>
           <w:ilvl w:val="0"/>
           <w:numId w:val="16"/>
@@ -8887,7 +8914,7 @@
     </w:p>
     <w:p>
       <w:pPr>
-        <w:pStyle w:val="a3"/>
+        <w:pStyle w:val="ListParagraph"/>
         <w:numPr>
           <w:ilvl w:val="0"/>
           <w:numId w:val="16"/>
@@ -8905,7 +8932,7 @@
     </w:p>
     <w:p>
       <w:pPr>
-        <w:pStyle w:val="a3"/>
+        <w:pStyle w:val="ListParagraph"/>
         <w:numPr>
           <w:ilvl w:val="0"/>
           <w:numId w:val="16"/>
@@ -8923,7 +8950,7 @@
     </w:p>
     <w:p>
       <w:pPr>
-        <w:pStyle w:val="a3"/>
+        <w:pStyle w:val="ListParagraph"/>
         <w:numPr>
           <w:ilvl w:val="0"/>
           <w:numId w:val="16"/>
@@ -8941,7 +8968,7 @@
     </w:p>
     <w:p>
       <w:pPr>
-        <w:pStyle w:val="a3"/>
+        <w:pStyle w:val="ListParagraph"/>
         <w:numPr>
           <w:ilvl w:val="0"/>
           <w:numId w:val="16"/>
@@ -8959,7 +8986,7 @@
     </w:p>
     <w:p>
       <w:pPr>
-        <w:pStyle w:val="a3"/>
+        <w:pStyle w:val="ListParagraph"/>
         <w:numPr>
           <w:ilvl w:val="0"/>
           <w:numId w:val="16"/>
@@ -8977,7 +9004,7 @@
     </w:p>
     <w:p>
       <w:pPr>
-        <w:pStyle w:val="a3"/>
+        <w:pStyle w:val="ListParagraph"/>
         <w:numPr>
           <w:ilvl w:val="0"/>
           <w:numId w:val="16"/>
@@ -8990,12 +9017,26 @@
         <w:rPr>
           <w:lang w:eastAsia="el-GR"/>
         </w:rPr>
-        <w:t xml:space="preserve">ενεργοποίηση αφύγρανσης και </w:t>
-      </w:r>
-    </w:p>
-    <w:p>
-      <w:pPr>
-        <w:pStyle w:val="a3"/>
+        <w:t xml:space="preserve">ενεργοποίηση </w:t>
+      </w:r>
+      <w:proofErr w:type="spellStart"/>
+      <w:r>
+        <w:rPr>
+          <w:lang w:eastAsia="el-GR"/>
+        </w:rPr>
+        <w:t>αφύγρανσης</w:t>
+      </w:r>
+      <w:proofErr w:type="spellEnd"/>
+      <w:r>
+        <w:rPr>
+          <w:lang w:eastAsia="el-GR"/>
+        </w:rPr>
+        <w:t xml:space="preserve"> και </w:t>
+      </w:r>
+    </w:p>
+    <w:p>
+      <w:pPr>
+        <w:pStyle w:val="ListParagraph"/>
         <w:numPr>
           <w:ilvl w:val="0"/>
           <w:numId w:val="16"/>
@@ -9016,7 +9057,15 @@
         <w:ind w:firstLine="360"/>
       </w:pPr>
       <w:r>
-        <w:t>Οι αξιολογητές απάντησαν σε 10 ερωτήσεις, μία για κάθε εμπειρικό κανόνα ευχρηστίας, και λάβαμε τις παρακάτω απαντήσεις</w:t>
+        <w:t xml:space="preserve">Οι </w:t>
+      </w:r>
+      <w:proofErr w:type="spellStart"/>
+      <w:r>
+        <w:t>αξιολογητές</w:t>
+      </w:r>
+      <w:proofErr w:type="spellEnd"/>
+      <w:r>
+        <w:t xml:space="preserve"> απάντησαν σε 10 ερωτήσεις, μία για κάθε εμπειρικό κανόνα ευχρηστίας, και λάβαμε τις παρακάτω απαντήσεις</w:t>
       </w:r>
       <w:r>
         <w:t>.</w:t>
@@ -9024,7 +9073,7 @@
     </w:p>
     <w:p>
       <w:pPr>
-        <w:pStyle w:val="a3"/>
+        <w:pStyle w:val="ListParagraph"/>
         <w:numPr>
           <w:ilvl w:val="0"/>
           <w:numId w:val="18"/>
@@ -9042,7 +9091,7 @@
     </w:p>
     <w:p>
       <w:pPr>
-        <w:pStyle w:val="a3"/>
+        <w:pStyle w:val="ListParagraph"/>
         <w:numPr>
           <w:ilvl w:val="1"/>
           <w:numId w:val="18"/>
@@ -9057,19 +9106,27 @@
     </w:p>
     <w:p>
       <w:pPr>
-        <w:pStyle w:val="a3"/>
+        <w:pStyle w:val="ListParagraph"/>
         <w:numPr>
           <w:ilvl w:val="1"/>
           <w:numId w:val="18"/>
         </w:numPr>
       </w:pPr>
       <w:r>
-        <w:t>Θεωρώ ότι τα κείμενα στην "Βοήθεια" στις λειτουργίες Αφύγρανσης και Οικονομίας είναι μεγαλύτερα από όσο θα έπρεπε. Θα μπορούσαν να χρησιμοποιούνται οι λέξεις "ανοίγω" και "κλείνω" αντί για "ενεργοποιώ" και "απενεργοποιώ", καθώς είναι μικρότερες και διαβάζονται πιο εύκολα σε μικρές οθόνες.</w:t>
-      </w:r>
-    </w:p>
-    <w:p>
-      <w:pPr>
-        <w:pStyle w:val="a3"/>
+        <w:t xml:space="preserve">Θεωρώ ότι τα κείμενα στην "Βοήθεια" στις λειτουργίες </w:t>
+      </w:r>
+      <w:proofErr w:type="spellStart"/>
+      <w:r>
+        <w:t>Αφύγρανσης</w:t>
+      </w:r>
+      <w:proofErr w:type="spellEnd"/>
+      <w:r>
+        <w:t xml:space="preserve"> και Οικονομίας είναι μεγαλύτερα από όσο θα έπρεπε. Θα μπορούσαν να χρησιμοποιούνται οι λέξεις "ανοίγω" και "κλείνω" αντί για "ενεργοποιώ" και "απενεργοποιώ", καθώς είναι μικρότερες και διαβάζονται πιο εύκολα σε μικρές οθόνες.</w:t>
+      </w:r>
+    </w:p>
+    <w:p>
+      <w:pPr>
+        <w:pStyle w:val="ListParagraph"/>
         <w:numPr>
           <w:ilvl w:val="1"/>
           <w:numId w:val="18"/>
@@ -9084,7 +9141,7 @@
     </w:p>
     <w:p>
       <w:pPr>
-        <w:pStyle w:val="a3"/>
+        <w:pStyle w:val="ListParagraph"/>
         <w:numPr>
           <w:ilvl w:val="1"/>
           <w:numId w:val="18"/>
@@ -9108,7 +9165,7 @@
     </w:p>
     <w:p>
       <w:pPr>
-        <w:pStyle w:val="a3"/>
+        <w:pStyle w:val="ListParagraph"/>
         <w:numPr>
           <w:ilvl w:val="0"/>
           <w:numId w:val="18"/>
@@ -9126,7 +9183,7 @@
     </w:p>
     <w:p>
       <w:pPr>
-        <w:pStyle w:val="a3"/>
+        <w:pStyle w:val="ListParagraph"/>
         <w:numPr>
           <w:ilvl w:val="1"/>
           <w:numId w:val="18"/>
@@ -9138,7 +9195,7 @@
     </w:p>
     <w:p>
       <w:pPr>
-        <w:pStyle w:val="a3"/>
+        <w:pStyle w:val="ListParagraph"/>
         <w:numPr>
           <w:ilvl w:val="1"/>
           <w:numId w:val="18"/>
@@ -9156,7 +9213,7 @@
     </w:p>
     <w:p>
       <w:pPr>
-        <w:pStyle w:val="a3"/>
+        <w:pStyle w:val="ListParagraph"/>
         <w:numPr>
           <w:ilvl w:val="1"/>
           <w:numId w:val="18"/>
@@ -9168,7 +9225,7 @@
     </w:p>
     <w:p>
       <w:pPr>
-        <w:pStyle w:val="a3"/>
+        <w:pStyle w:val="ListParagraph"/>
         <w:numPr>
           <w:ilvl w:val="0"/>
           <w:numId w:val="18"/>
@@ -9186,7 +9243,7 @@
     </w:p>
     <w:p>
       <w:pPr>
-        <w:pStyle w:val="a3"/>
+        <w:pStyle w:val="ListParagraph"/>
         <w:numPr>
           <w:ilvl w:val="1"/>
           <w:numId w:val="18"/>
@@ -9198,7 +9255,7 @@
     </w:p>
     <w:p>
       <w:pPr>
-        <w:pStyle w:val="a3"/>
+        <w:pStyle w:val="ListParagraph"/>
         <w:numPr>
           <w:ilvl w:val="0"/>
           <w:numId w:val="18"/>
@@ -9216,7 +9273,7 @@
     </w:p>
     <w:p>
       <w:pPr>
-        <w:pStyle w:val="a3"/>
+        <w:pStyle w:val="ListParagraph"/>
         <w:numPr>
           <w:ilvl w:val="1"/>
           <w:numId w:val="18"/>
@@ -9229,7 +9286,7 @@
     </w:p>
     <w:p>
       <w:pPr>
-        <w:pStyle w:val="a3"/>
+        <w:pStyle w:val="ListParagraph"/>
         <w:numPr>
           <w:ilvl w:val="1"/>
           <w:numId w:val="18"/>
@@ -9241,7 +9298,7 @@
     </w:p>
     <w:p>
       <w:pPr>
-        <w:pStyle w:val="a3"/>
+        <w:pStyle w:val="ListParagraph"/>
         <w:numPr>
           <w:ilvl w:val="0"/>
           <w:numId w:val="18"/>
@@ -9259,7 +9316,7 @@
     </w:p>
     <w:p>
       <w:pPr>
-        <w:pStyle w:val="a3"/>
+        <w:pStyle w:val="ListParagraph"/>
         <w:numPr>
           <w:ilvl w:val="1"/>
           <w:numId w:val="18"/>
@@ -9271,7 +9328,7 @@
     </w:p>
     <w:p>
       <w:pPr>
-        <w:pStyle w:val="a3"/>
+        <w:pStyle w:val="ListParagraph"/>
         <w:numPr>
           <w:ilvl w:val="1"/>
           <w:numId w:val="18"/>
@@ -9283,7 +9340,7 @@
     </w:p>
     <w:p>
       <w:pPr>
-        <w:pStyle w:val="a3"/>
+        <w:pStyle w:val="ListParagraph"/>
         <w:numPr>
           <w:ilvl w:val="0"/>
           <w:numId w:val="18"/>
@@ -9301,7 +9358,7 @@
     </w:p>
     <w:p>
       <w:pPr>
-        <w:pStyle w:val="a3"/>
+        <w:pStyle w:val="ListParagraph"/>
         <w:numPr>
           <w:ilvl w:val="1"/>
           <w:numId w:val="18"/>
@@ -9313,7 +9370,7 @@
     </w:p>
     <w:p>
       <w:pPr>
-        <w:pStyle w:val="a3"/>
+        <w:pStyle w:val="ListParagraph"/>
         <w:numPr>
           <w:ilvl w:val="1"/>
           <w:numId w:val="18"/>
@@ -9349,19 +9406,27 @@
     </w:p>
     <w:p>
       <w:pPr>
-        <w:pStyle w:val="a3"/>
+        <w:pStyle w:val="ListParagraph"/>
         <w:numPr>
           <w:ilvl w:val="1"/>
           <w:numId w:val="18"/>
         </w:numPr>
       </w:pPr>
       <w:r>
-        <w:t>Παρέχονται αρκετές δυνατότες για χρήστες που θέλουν να προσαρμόσουν κάθε λειτουργία του κλιματιστικού.</w:t>
-      </w:r>
-    </w:p>
-    <w:p>
-      <w:pPr>
-        <w:pStyle w:val="a3"/>
+        <w:t xml:space="preserve">Παρέχονται αρκετές </w:t>
+      </w:r>
+      <w:proofErr w:type="spellStart"/>
+      <w:r>
+        <w:t>δυνατότες</w:t>
+      </w:r>
+      <w:proofErr w:type="spellEnd"/>
+      <w:r>
+        <w:t xml:space="preserve"> για χρήστες που θέλουν να προσαρμόσουν κάθε λειτουργία του κλιματιστικού.</w:t>
+      </w:r>
+    </w:p>
+    <w:p>
+      <w:pPr>
+        <w:pStyle w:val="ListParagraph"/>
         <w:numPr>
           <w:ilvl w:val="0"/>
           <w:numId w:val="18"/>
@@ -9379,19 +9444,27 @@
     </w:p>
     <w:p>
       <w:pPr>
-        <w:pStyle w:val="a3"/>
+        <w:pStyle w:val="ListParagraph"/>
         <w:numPr>
           <w:ilvl w:val="1"/>
           <w:numId w:val="18"/>
         </w:numPr>
       </w:pPr>
       <w:r>
-        <w:t>Υπάρχει πάντα επιλογή επιστροφής στην αρχική οθόνη καθώς και επιλογή διαφυγής από την βοήθεια. Δεν υπάρχει δυνατότητα επανεκτέλεσης ενεργειών, όμως σε μία τόσο απλή, μινιμαλιστική και ξεκάθαρη εφαρμογή δεν θεωρώ ότι χρειάζεται, λόγω του έξτρα φόρτου πληροφοριών που θα παρουσίαζε στον χρήστη.</w:t>
-      </w:r>
-    </w:p>
-    <w:p>
-      <w:pPr>
-        <w:pStyle w:val="a3"/>
+        <w:t xml:space="preserve">Υπάρχει πάντα επιλογή επιστροφής στην αρχική οθόνη καθώς και επιλογή διαφυγής από την βοήθεια. Δεν υπάρχει δυνατότητα </w:t>
+      </w:r>
+      <w:proofErr w:type="spellStart"/>
+      <w:r>
+        <w:t>επανεκτέλεσης</w:t>
+      </w:r>
+      <w:proofErr w:type="spellEnd"/>
+      <w:r>
+        <w:t xml:space="preserve"> ενεργειών, όμως σε μία τόσο απλή, μινιμαλιστική και ξεκάθαρη εφαρμογή δεν θεωρώ ότι χρειάζεται, λόγω του έξτρα φόρτου πληροφοριών που θα παρουσίαζε στον χρήστη.</w:t>
+      </w:r>
+    </w:p>
+    <w:p>
+      <w:pPr>
+        <w:pStyle w:val="ListParagraph"/>
         <w:numPr>
           <w:ilvl w:val="0"/>
           <w:numId w:val="18"/>
@@ -9403,19 +9476,43 @@
     </w:p>
     <w:p>
       <w:pPr>
-        <w:pStyle w:val="a3"/>
+        <w:pStyle w:val="ListParagraph"/>
         <w:numPr>
           <w:ilvl w:val="1"/>
           <w:numId w:val="18"/>
         </w:numPr>
       </w:pPr>
       <w:r>
-        <w:t>Εμφανίζονται τα κατάλληλα πλαίσια γύρω από κάποια κουμπιά, που υποδηλώνουν ποιο έχει επιλεγεί. Παρόλα αυτά, θεωρώ ότι η μη επιλεγμένη λειτουργία εκ των δύο στα slide buttons θα μπορούσε να φαίνεται περισσότερο γκρίζαρισμένη, και η επιλεγμένη πιο έντονη (πχ υπογραμμισμένη).</w:t>
-      </w:r>
-    </w:p>
-    <w:p>
-      <w:pPr>
-        <w:pStyle w:val="a3"/>
+        <w:t xml:space="preserve">Εμφανίζονται τα κατάλληλα πλαίσια γύρω από κάποια κουμπιά, που υποδηλώνουν ποιο έχει επιλεγεί. Παρόλα αυτά, θεωρώ ότι η μη επιλεγμένη λειτουργία εκ των δύο στα </w:t>
+      </w:r>
+      <w:proofErr w:type="spellStart"/>
+      <w:r>
+        <w:t>slide</w:t>
+      </w:r>
+      <w:proofErr w:type="spellEnd"/>
+      <w:r>
+        <w:t xml:space="preserve"> </w:t>
+      </w:r>
+      <w:proofErr w:type="spellStart"/>
+      <w:r>
+        <w:t>buttons</w:t>
+      </w:r>
+      <w:proofErr w:type="spellEnd"/>
+      <w:r>
+        <w:t xml:space="preserve"> θα μπορούσε να φαίνεται περισσότερο </w:t>
+      </w:r>
+      <w:proofErr w:type="spellStart"/>
+      <w:r>
+        <w:t>γκρίζαρισμένη</w:t>
+      </w:r>
+      <w:proofErr w:type="spellEnd"/>
+      <w:r>
+        <w:t>, και η επιλεγμένη πιο έντονη (πχ υπογραμμισμένη).</w:t>
+      </w:r>
+    </w:p>
+    <w:p>
+      <w:pPr>
+        <w:pStyle w:val="ListParagraph"/>
         <w:numPr>
           <w:ilvl w:val="1"/>
           <w:numId w:val="18"/>
@@ -9427,7 +9524,7 @@
     </w:p>
     <w:p>
       <w:pPr>
-        <w:pStyle w:val="a3"/>
+        <w:pStyle w:val="ListParagraph"/>
         <w:numPr>
           <w:ilvl w:val="1"/>
           <w:numId w:val="18"/>
@@ -9439,7 +9536,7 @@
     </w:p>
     <w:p>
       <w:pPr>
-        <w:pStyle w:val="a3"/>
+        <w:pStyle w:val="ListParagraph"/>
         <w:numPr>
           <w:ilvl w:val="0"/>
           <w:numId w:val="18"/>
@@ -9451,7 +9548,7 @@
     </w:p>
     <w:p>
       <w:pPr>
-        <w:pStyle w:val="a3"/>
+        <w:pStyle w:val="ListParagraph"/>
         <w:numPr>
           <w:ilvl w:val="1"/>
           <w:numId w:val="18"/>
@@ -9463,7 +9560,7 @@
     </w:p>
     <w:p>
       <w:pPr>
-        <w:pStyle w:val="a3"/>
+        <w:pStyle w:val="ListParagraph"/>
         <w:numPr>
           <w:ilvl w:val="1"/>
           <w:numId w:val="18"/>
@@ -9475,7 +9572,7 @@
     </w:p>
     <w:p>
       <w:pPr>
-        <w:pStyle w:val="a3"/>
+        <w:pStyle w:val="ListParagraph"/>
         <w:numPr>
           <w:ilvl w:val="1"/>
           <w:numId w:val="18"/>
@@ -9487,7 +9584,7 @@
     </w:p>
     <w:p>
       <w:pPr>
-        <w:pStyle w:val="a3"/>
+        <w:pStyle w:val="ListParagraph"/>
         <w:numPr>
           <w:ilvl w:val="0"/>
           <w:numId w:val="18"/>
@@ -9499,7 +9596,7 @@
     </w:p>
     <w:p>
       <w:pPr>
-        <w:pStyle w:val="a3"/>
+        <w:pStyle w:val="ListParagraph"/>
         <w:numPr>
           <w:ilvl w:val="1"/>
           <w:numId w:val="18"/>
@@ -9511,14 +9608,12 @@
     </w:p>
     <w:p>
       <w:pPr>
-        <w:pStyle w:val="a3"/>
+        <w:pStyle w:val="ListParagraph"/>
         <w:numPr>
           <w:ilvl w:val="1"/>
           <w:numId w:val="18"/>
         </w:numPr>
       </w:pPr>
-      <w:bookmarkStart w:id="3" w:name="_GoBack"/>
-      <w:bookmarkEnd w:id="3"/>
       <w:r>
         <w:t>Λείπουν οι εξηγήσεις για τις πρόσθετες λειτουργίες.</w:t>
       </w:r>
@@ -9531,7 +9626,7 @@
     </w:p>
     <w:p>
       <w:pPr>
-        <w:pStyle w:val="a3"/>
+        <w:pStyle w:val="ListParagraph"/>
         <w:numPr>
           <w:ilvl w:val="0"/>
           <w:numId w:val="19"/>
@@ -9544,7 +9639,7 @@
     </w:p>
     <w:p>
       <w:pPr>
-        <w:pStyle w:val="a3"/>
+        <w:pStyle w:val="ListParagraph"/>
         <w:numPr>
           <w:ilvl w:val="0"/>
           <w:numId w:val="19"/>
@@ -9692,7 +9787,7 @@
     </w:p>
     <w:p>
       <w:pPr>
-        <w:pStyle w:val="a3"/>
+        <w:pStyle w:val="ListParagraph"/>
         <w:numPr>
           <w:ilvl w:val="0"/>
           <w:numId w:val="20"/>
@@ -9710,7 +9805,7 @@
     </w:p>
     <w:p>
       <w:pPr>
-        <w:pStyle w:val="a3"/>
+        <w:pStyle w:val="ListParagraph"/>
         <w:numPr>
           <w:ilvl w:val="0"/>
           <w:numId w:val="20"/>
@@ -9728,7 +9823,7 @@
     </w:p>
     <w:p>
       <w:pPr>
-        <w:pStyle w:val="a3"/>
+        <w:pStyle w:val="ListParagraph"/>
         <w:numPr>
           <w:ilvl w:val="0"/>
           <w:numId w:val="20"/>
@@ -9746,7 +9841,7 @@
     </w:p>
     <w:p>
       <w:pPr>
-        <w:pStyle w:val="a3"/>
+        <w:pStyle w:val="ListParagraph"/>
         <w:numPr>
           <w:ilvl w:val="0"/>
           <w:numId w:val="20"/>
@@ -9759,12 +9854,20 @@
         <w:rPr>
           <w:lang w:eastAsia="el-GR"/>
         </w:rPr>
-        <w:t>Ενεργοποίηση της λειτουργίας αφύγρανσης</w:t>
-      </w:r>
-    </w:p>
-    <w:p>
-      <w:pPr>
-        <w:pStyle w:val="a3"/>
+        <w:t xml:space="preserve">Ενεργοποίηση της λειτουργίας </w:t>
+      </w:r>
+      <w:proofErr w:type="spellStart"/>
+      <w:r>
+        <w:rPr>
+          <w:lang w:eastAsia="el-GR"/>
+        </w:rPr>
+        <w:t>αφύγρανσης</w:t>
+      </w:r>
+      <w:proofErr w:type="spellEnd"/>
+    </w:p>
+    <w:p>
+      <w:pPr>
+        <w:pStyle w:val="ListParagraph"/>
         <w:numPr>
           <w:ilvl w:val="0"/>
           <w:numId w:val="20"/>
@@ -9782,7 +9885,7 @@
     </w:p>
     <w:p>
       <w:pPr>
-        <w:pStyle w:val="a3"/>
+        <w:pStyle w:val="ListParagraph"/>
         <w:numPr>
           <w:ilvl w:val="0"/>
           <w:numId w:val="20"/>
@@ -9911,7 +10014,21 @@
         <w:rPr>
           <w:lang w:eastAsia="el-GR"/>
         </w:rPr>
-        <w:t>«Στις λειτουργίες οικονομίας και αφύγρανσης θα ήταν καλύτερο αν στη βοήθεια αναφερόταν τι ακριβώς κάνει η κάθε λειτουργία, ώστε να είμαι σίγουρη.</w:t>
+        <w:t xml:space="preserve">«Στις λειτουργίες οικονομίας και </w:t>
+      </w:r>
+      <w:proofErr w:type="spellStart"/>
+      <w:r>
+        <w:rPr>
+          <w:lang w:eastAsia="el-GR"/>
+        </w:rPr>
+        <w:t>αφύγρανσης</w:t>
+      </w:r>
+      <w:proofErr w:type="spellEnd"/>
+      <w:r>
+        <w:rPr>
+          <w:lang w:eastAsia="el-GR"/>
+        </w:rPr>
+        <w:t xml:space="preserve"> θα ήταν καλύτερο αν στη βοήθεια αναφερόταν τι ακριβώς κάνει η κάθε λειτουργία, ώστε να είμαι σίγουρη.</w:t>
       </w:r>
       <w:r>
         <w:rPr>
@@ -10075,7 +10192,21 @@
         <w:rPr>
           <w:lang w:eastAsia="el-GR"/>
         </w:rPr>
-        <w:t xml:space="preserve">Ανοίγω πάλι το πλαϊνό μενού και επιλέγω την λειτουργία αφύγρανσης. Για να την ενεργοποιήσω πατάω προς το ανοιχτό για να συρθεί το κουμπί μόνο του» </w:t>
+        <w:t xml:space="preserve">Ανοίγω πάλι το πλαϊνό μενού και επιλέγω την λειτουργία </w:t>
+      </w:r>
+      <w:proofErr w:type="spellStart"/>
+      <w:r>
+        <w:rPr>
+          <w:lang w:eastAsia="el-GR"/>
+        </w:rPr>
+        <w:t>αφύγρανσης</w:t>
+      </w:r>
+      <w:proofErr w:type="spellEnd"/>
+      <w:r>
+        <w:rPr>
+          <w:lang w:eastAsia="el-GR"/>
+        </w:rPr>
+        <w:t xml:space="preserve">. Για να την ενεργοποιήσω πατάω προς το ανοιχτό για να συρθεί το κουμπί μόνο του» </w:t>
       </w:r>
     </w:p>
     <w:p>
@@ -10200,6 +10331,363 @@
           <w:lang w:eastAsia="el-GR"/>
         </w:rPr>
       </w:pPr>
+    </w:p>
+    <w:p>
+      <w:pPr>
+        <w:rPr>
+          <w:lang w:eastAsia="el-GR"/>
+        </w:rPr>
+      </w:pPr>
+      <w:r>
+        <w:rPr>
+          <w:lang w:eastAsia="el-GR"/>
+        </w:rPr>
+        <w:t>Ανάλυση αξιολόγησης</w:t>
+      </w:r>
+    </w:p>
+    <w:p>
+      <w:pPr>
+        <w:rPr>
+          <w:lang w:eastAsia="el-GR"/>
+        </w:rPr>
+      </w:pPr>
+      <w:r>
+        <w:rPr>
+          <w:lang w:eastAsia="el-GR"/>
+        </w:rPr>
+        <w:t xml:space="preserve">Συγκεντρώνοντας τις απαντήσεις από τους τρείς τρόπους αξιολόγησης , καταλήξαμε στα εξής συμπεράσματα </w:t>
+      </w:r>
+      <w:r>
+        <w:rPr>
+          <w:lang w:eastAsia="el-GR"/>
+        </w:rPr>
+        <w:t>σχετικά με πιθανόν αλλαγές στην εφαρμογή μας:</w:t>
+      </w:r>
+    </w:p>
+    <w:p>
+      <w:pPr>
+        <w:pStyle w:val="ListParagraph"/>
+        <w:numPr>
+          <w:ilvl w:val="0"/>
+          <w:numId w:val="22"/>
+        </w:numPr>
+        <w:rPr>
+          <w:lang w:eastAsia="el-GR"/>
+        </w:rPr>
+      </w:pPr>
+      <w:r>
+        <w:rPr>
+          <w:lang w:eastAsia="el-GR"/>
+        </w:rPr>
+        <w:t>Τροποποίηση της οθόνης όταν η εφαρμογή είναι απενεργοποιημένη</w:t>
+      </w:r>
+      <w:r>
+        <w:rPr>
+          <w:lang w:eastAsia="el-GR"/>
+        </w:rPr>
+        <w:t xml:space="preserve">, </w:t>
+      </w:r>
+      <w:r>
+        <w:rPr>
+          <w:lang w:eastAsia="el-GR"/>
+        </w:rPr>
+        <w:t xml:space="preserve">καθώς </w:t>
+      </w:r>
+      <w:r>
+        <w:rPr>
+          <w:lang w:eastAsia="el-GR"/>
+        </w:rPr>
+        <w:t>οι χρήστες δεν μπορούσαν να το διακρίνουν .</w:t>
+      </w:r>
+    </w:p>
+    <w:p>
+      <w:pPr>
+        <w:pStyle w:val="ListParagraph"/>
+        <w:numPr>
+          <w:ilvl w:val="0"/>
+          <w:numId w:val="22"/>
+        </w:numPr>
+        <w:rPr>
+          <w:lang w:eastAsia="el-GR"/>
+        </w:rPr>
+      </w:pPr>
+      <w:r>
+        <w:rPr>
+          <w:lang w:eastAsia="el-GR"/>
+        </w:rPr>
+        <w:t xml:space="preserve">Κατά την επιλογή της λειτουργίας του «ανεμιστήρα» να εμφανίζεται στην αρχική οθόνη η ρύθμιση της έντασης. </w:t>
+      </w:r>
+    </w:p>
+    <w:p>
+      <w:pPr>
+        <w:pStyle w:val="ListParagraph"/>
+        <w:numPr>
+          <w:ilvl w:val="0"/>
+          <w:numId w:val="22"/>
+        </w:numPr>
+        <w:rPr>
+          <w:lang w:eastAsia="el-GR"/>
+        </w:rPr>
+      </w:pPr>
+      <w:r>
+        <w:rPr>
+          <w:lang w:eastAsia="el-GR"/>
+        </w:rPr>
+        <w:t>Αλλαγή του συμβόλου &lt; με αυτή του μενού πάνω αριστερά στις επιπρόσθετες λειτουργίες , καθώς οι χρήστες θεωρούν πως πατώντας το κουμπί θα γυρίσουν στην αρχική οθόνη .</w:t>
+      </w:r>
+    </w:p>
+    <w:p>
+      <w:pPr>
+        <w:pStyle w:val="ListParagraph"/>
+        <w:numPr>
+          <w:ilvl w:val="0"/>
+          <w:numId w:val="22"/>
+        </w:numPr>
+        <w:rPr>
+          <w:lang w:eastAsia="el-GR"/>
+        </w:rPr>
+      </w:pPr>
+      <w:r>
+        <w:rPr>
+          <w:lang w:eastAsia="el-GR"/>
+        </w:rPr>
+        <w:lastRenderedPageBreak/>
+        <w:t xml:space="preserve"> </w:t>
+      </w:r>
+      <w:r>
+        <w:rPr>
+          <w:lang w:eastAsia="el-GR"/>
+        </w:rPr>
+        <w:t>Για την λειτουργία μετακίνησης των περσίδων που ρωτήθηκε στο ερωτηματολόγιο επιλέχθηκε το Χ σχέδιο , το οποίο και εφαρμόστηκε για τις επόμενες δύο αξιολογήσεις.</w:t>
+      </w:r>
+    </w:p>
+    <w:p>
+      <w:pPr>
+        <w:pStyle w:val="ListParagraph"/>
+        <w:numPr>
+          <w:ilvl w:val="0"/>
+          <w:numId w:val="22"/>
+        </w:numPr>
+        <w:rPr>
+          <w:lang w:eastAsia="el-GR"/>
+        </w:rPr>
+      </w:pPr>
+      <w:r>
+        <w:rPr>
+          <w:lang w:eastAsia="el-GR"/>
+        </w:rPr>
+        <w:t xml:space="preserve">Στη λειτουργία </w:t>
+      </w:r>
+      <w:proofErr w:type="spellStart"/>
+      <w:r>
+        <w:rPr>
+          <w:lang w:eastAsia="el-GR"/>
+        </w:rPr>
+        <w:t>αφ</w:t>
+      </w:r>
+      <w:r>
+        <w:rPr>
+          <w:lang w:eastAsia="el-GR"/>
+        </w:rPr>
+        <w:t>ύ</w:t>
+      </w:r>
+      <w:r>
+        <w:rPr>
+          <w:lang w:eastAsia="el-GR"/>
+        </w:rPr>
+        <w:t>γρα</w:t>
+      </w:r>
+      <w:r>
+        <w:rPr>
+          <w:lang w:eastAsia="el-GR"/>
+        </w:rPr>
+        <w:t>νσης</w:t>
+      </w:r>
+      <w:proofErr w:type="spellEnd"/>
+      <w:r>
+        <w:rPr>
+          <w:lang w:eastAsia="el-GR"/>
+        </w:rPr>
+        <w:t xml:space="preserve"> , η βοήθεια θα πρέπει να παρέχει επεξήγηση της καθώς πολλοί χρήστες δεν γνώριζαν την συγκεκριμένη λειτουργία.</w:t>
+      </w:r>
+    </w:p>
+    <w:p>
+      <w:pPr>
+        <w:pStyle w:val="ListParagraph"/>
+        <w:numPr>
+          <w:ilvl w:val="0"/>
+          <w:numId w:val="22"/>
+        </w:numPr>
+        <w:rPr>
+          <w:lang w:eastAsia="el-GR"/>
+        </w:rPr>
+      </w:pPr>
+      <w:r>
+        <w:rPr>
+          <w:lang w:eastAsia="el-GR"/>
+        </w:rPr>
+        <w:t xml:space="preserve">Όταν ενεργοποιείται η λειτουργία </w:t>
+      </w:r>
+      <w:proofErr w:type="spellStart"/>
+      <w:r>
+        <w:rPr>
+          <w:lang w:eastAsia="el-GR"/>
+        </w:rPr>
+        <w:t>αφύγρανσης</w:t>
+      </w:r>
+      <w:proofErr w:type="spellEnd"/>
+      <w:r>
+        <w:rPr>
+          <w:lang w:eastAsia="el-GR"/>
+        </w:rPr>
+        <w:t xml:space="preserve"> ή οικονομίας να εμφανίζεται αντίστοιχο σύμβολο στην αρχική οθόνη που θα υποδεικνύει </w:t>
+      </w:r>
+      <w:proofErr w:type="spellStart"/>
+      <w:r>
+        <w:rPr>
+          <w:lang w:eastAsia="el-GR"/>
+        </w:rPr>
+        <w:t>οτι</w:t>
+      </w:r>
+      <w:proofErr w:type="spellEnd"/>
+      <w:r>
+        <w:rPr>
+          <w:lang w:eastAsia="el-GR"/>
+        </w:rPr>
+        <w:t xml:space="preserve"> είναι </w:t>
+      </w:r>
+      <w:r>
+        <w:rPr>
+          <w:lang w:eastAsia="el-GR"/>
+        </w:rPr>
+        <w:t>ενεργές</w:t>
+      </w:r>
+      <w:r>
+        <w:rPr>
+          <w:lang w:eastAsia="el-GR"/>
+        </w:rPr>
+        <w:t>.</w:t>
+      </w:r>
+    </w:p>
+    <w:p>
+      <w:pPr>
+        <w:pStyle w:val="ListParagraph"/>
+        <w:numPr>
+          <w:ilvl w:val="0"/>
+          <w:numId w:val="22"/>
+        </w:numPr>
+        <w:rPr>
+          <w:lang w:eastAsia="el-GR"/>
+        </w:rPr>
+      </w:pPr>
+      <w:r>
+        <w:rPr>
+          <w:lang w:eastAsia="el-GR"/>
+        </w:rPr>
+        <w:t xml:space="preserve">Στη λειτουργία </w:t>
+      </w:r>
+      <w:proofErr w:type="spellStart"/>
+      <w:r>
+        <w:rPr>
+          <w:lang w:eastAsia="el-GR"/>
+        </w:rPr>
+        <w:t>αφύγρανσης</w:t>
+      </w:r>
+      <w:proofErr w:type="spellEnd"/>
+      <w:r>
+        <w:rPr>
+          <w:lang w:eastAsia="el-GR"/>
+        </w:rPr>
+        <w:t xml:space="preserve"> και οικονομίας θα πρέπει να αλλάζει το χρώμα του κουμπιού από κόκκινο για υπόδειξη κλειστού σε πράσινο για υπόδειξη ανοιχτό.</w:t>
+      </w:r>
+    </w:p>
+    <w:p>
+      <w:pPr>
+        <w:pStyle w:val="ListParagraph"/>
+        <w:rPr>
+          <w:lang w:eastAsia="el-GR"/>
+        </w:rPr>
+      </w:pPr>
+      <w:r>
+        <w:rPr>
+          <w:lang w:eastAsia="el-GR"/>
+        </w:rPr>
+        <w:t xml:space="preserve">Επίσης προσθήκη στο πλάι των λέξεων «ανοιχτό/κλειστό» και ένδειξη της επιλεγμένης κατάστασης </w:t>
+      </w:r>
+      <w:r>
+        <w:rPr>
+          <w:lang w:eastAsia="el-GR"/>
+        </w:rPr>
+        <w:t>με έντονη υπογράμμιση της αντίστοιχης λέξης.</w:t>
+      </w:r>
+    </w:p>
+    <w:p>
+      <w:pPr>
+        <w:pStyle w:val="ListParagraph"/>
+        <w:numPr>
+          <w:ilvl w:val="0"/>
+          <w:numId w:val="22"/>
+        </w:numPr>
+        <w:rPr>
+          <w:lang w:eastAsia="el-GR"/>
+        </w:rPr>
+      </w:pPr>
+      <w:r>
+        <w:rPr>
+          <w:lang w:eastAsia="el-GR"/>
+        </w:rPr>
+        <w:t>Προσθήκη επιλογής νυχτερινού θέματος για ξεκούραση των ματιών.</w:t>
+      </w:r>
+    </w:p>
+    <w:p>
+      <w:pPr>
+        <w:pStyle w:val="ListParagraph"/>
+        <w:numPr>
+          <w:ilvl w:val="0"/>
+          <w:numId w:val="22"/>
+        </w:numPr>
+        <w:rPr>
+          <w:lang w:eastAsia="el-GR"/>
+        </w:rPr>
+      </w:pPr>
+      <w:r>
+        <w:rPr>
+          <w:lang w:eastAsia="el-GR"/>
+        </w:rPr>
+        <w:t>Αλλαγή των λέξεων κρύο σε ψύξη και ζέστη σε θέρμανση.</w:t>
+      </w:r>
+    </w:p>
+    <w:p>
+      <w:pPr>
+        <w:pStyle w:val="ListParagraph"/>
+        <w:numPr>
+          <w:ilvl w:val="0"/>
+          <w:numId w:val="22"/>
+        </w:numPr>
+        <w:rPr>
+          <w:lang w:eastAsia="el-GR"/>
+        </w:rPr>
+      </w:pPr>
+      <w:r>
+        <w:rPr>
+          <w:lang w:eastAsia="el-GR"/>
+        </w:rPr>
+        <w:t>Δεν είναι αναγκαία η ένδειξη ώρας καθώς η εφαρμογή θα έχει περιθώριο στο πάνω μέρος στο οποίο και θα εμφανίζεται από το λογισμικό της ταμπλέτας.</w:t>
+      </w:r>
+    </w:p>
+    <w:p>
+      <w:pPr>
+        <w:rPr>
+          <w:lang w:eastAsia="el-GR"/>
+        </w:rPr>
+      </w:pPr>
+    </w:p>
+    <w:p>
+      <w:pPr>
+        <w:rPr>
+          <w:lang w:eastAsia="el-GR"/>
+        </w:rPr>
+      </w:pPr>
       <w:r>
         <w:rPr>
           <w:lang w:eastAsia="el-GR"/>
@@ -10209,7 +10697,7 @@
     </w:p>
     <w:p>
       <w:pPr>
-        <w:pStyle w:val="a3"/>
+        <w:pStyle w:val="ListParagraph"/>
         <w:numPr>
           <w:ilvl w:val="0"/>
           <w:numId w:val="21"/>
@@ -10227,7 +10715,7 @@
     </w:p>
     <w:p>
       <w:pPr>
-        <w:pStyle w:val="a3"/>
+        <w:pStyle w:val="ListParagraph"/>
         <w:numPr>
           <w:ilvl w:val="0"/>
           <w:numId w:val="21"/>
@@ -10245,7 +10733,7 @@
     </w:p>
     <w:p>
       <w:pPr>
-        <w:pStyle w:val="a3"/>
+        <w:pStyle w:val="ListParagraph"/>
         <w:numPr>
           <w:ilvl w:val="0"/>
           <w:numId w:val="21"/>
@@ -10263,7 +10751,7 @@
     </w:p>
     <w:p>
       <w:pPr>
-        <w:pStyle w:val="a3"/>
+        <w:pStyle w:val="ListParagraph"/>
         <w:numPr>
           <w:ilvl w:val="0"/>
           <w:numId w:val="21"/>
@@ -10281,7 +10769,7 @@
     </w:p>
     <w:p>
       <w:pPr>
-        <w:pStyle w:val="a3"/>
+        <w:pStyle w:val="ListParagraph"/>
         <w:numPr>
           <w:ilvl w:val="0"/>
           <w:numId w:val="21"/>
@@ -10301,15 +10789,12 @@
         <w:t>«</w:t>
       </w:r>
       <w:r>
-        <w:t>Να δείχνει τι ώρα είναι»</w:t>
-      </w:r>
-      <w:r>
-        <w:t xml:space="preserve"> δε χρειάζεται γιατί …</w:t>
-      </w:r>
-    </w:p>
-    <w:p>
-      <w:pPr>
-        <w:pStyle w:val="a3"/>
+        <w:t>Να δείχνει τι ώρα είναι» δε χρειάζεται γιατί …</w:t>
+      </w:r>
+    </w:p>
+    <w:p>
+      <w:pPr>
+        <w:pStyle w:val="ListParagraph"/>
         <w:numPr>
           <w:ilvl w:val="0"/>
           <w:numId w:val="21"/>
@@ -10322,12 +10807,26 @@
         <w:rPr>
           <w:lang w:eastAsia="el-GR"/>
         </w:rPr>
-        <w:t>το &lt; να γινει τρεις γραμμές</w:t>
-      </w:r>
-    </w:p>
-    <w:p>
-      <w:pPr>
-        <w:pStyle w:val="a3"/>
+        <w:t xml:space="preserve">το &lt; να </w:t>
+      </w:r>
+      <w:proofErr w:type="spellStart"/>
+      <w:r>
+        <w:rPr>
+          <w:lang w:eastAsia="el-GR"/>
+        </w:rPr>
+        <w:t>γινει</w:t>
+      </w:r>
+      <w:proofErr w:type="spellEnd"/>
+      <w:r>
+        <w:rPr>
+          <w:lang w:eastAsia="el-GR"/>
+        </w:rPr>
+        <w:t xml:space="preserve"> τρεις γραμμές</w:t>
+      </w:r>
+    </w:p>
+    <w:p>
+      <w:pPr>
+        <w:pStyle w:val="ListParagraph"/>
         <w:numPr>
           <w:ilvl w:val="0"/>
           <w:numId w:val="21"/>
@@ -10345,7 +10844,7 @@
     </w:p>
     <w:p>
       <w:pPr>
-        <w:pStyle w:val="a3"/>
+        <w:pStyle w:val="ListParagraph"/>
         <w:numPr>
           <w:ilvl w:val="0"/>
           <w:numId w:val="21"/>
@@ -10358,12 +10857,54 @@
         <w:rPr>
           <w:lang w:eastAsia="el-GR"/>
         </w:rPr>
-        <w:t>στις λειτ οικον και αφυγρ στη βοήθεια να γράφουμε τι κάνει</w:t>
-      </w:r>
-    </w:p>
-    <w:p>
-      <w:pPr>
-        <w:pStyle w:val="a3"/>
+        <w:t xml:space="preserve">στις </w:t>
+      </w:r>
+      <w:proofErr w:type="spellStart"/>
+      <w:r>
+        <w:rPr>
+          <w:lang w:eastAsia="el-GR"/>
+        </w:rPr>
+        <w:t>λειτ</w:t>
+      </w:r>
+      <w:proofErr w:type="spellEnd"/>
+      <w:r>
+        <w:rPr>
+          <w:lang w:eastAsia="el-GR"/>
+        </w:rPr>
+        <w:t xml:space="preserve"> </w:t>
+      </w:r>
+      <w:proofErr w:type="spellStart"/>
+      <w:r>
+        <w:rPr>
+          <w:lang w:eastAsia="el-GR"/>
+        </w:rPr>
+        <w:t>οικον</w:t>
+      </w:r>
+      <w:proofErr w:type="spellEnd"/>
+      <w:r>
+        <w:rPr>
+          <w:lang w:eastAsia="el-GR"/>
+        </w:rPr>
+        <w:t xml:space="preserve"> και </w:t>
+      </w:r>
+      <w:proofErr w:type="spellStart"/>
+      <w:r>
+        <w:rPr>
+          <w:lang w:eastAsia="el-GR"/>
+        </w:rPr>
+        <w:t>αφυγρ</w:t>
+      </w:r>
+      <w:proofErr w:type="spellEnd"/>
+      <w:r>
+        <w:rPr>
+          <w:lang w:eastAsia="el-GR"/>
+        </w:rPr>
+        <w:t xml:space="preserve"> στη βοήθεια να γράφουμε τι κάνει</w:t>
+      </w:r>
+    </w:p>
+    <w:p>
+      <w:pPr>
+        <w:pStyle w:val="ListParagraph"/>
         <w:numPr>
           <w:ilvl w:val="0"/>
           <w:numId w:val="21"/>
@@ -10378,12 +10919,42 @@
         </w:rPr>
         <w:t xml:space="preserve">οι </w:t>
       </w:r>
-      <w:r>
-        <w:rPr>
-          <w:lang w:eastAsia="el-GR"/>
-        </w:rPr>
-        <w:t>λειτ οικον και αφυγρ</w:t>
-      </w:r>
+      <w:proofErr w:type="spellStart"/>
+      <w:r>
+        <w:rPr>
+          <w:lang w:eastAsia="el-GR"/>
+        </w:rPr>
+        <w:t>λειτ</w:t>
+      </w:r>
+      <w:proofErr w:type="spellEnd"/>
+      <w:r>
+        <w:rPr>
+          <w:lang w:eastAsia="el-GR"/>
+        </w:rPr>
+        <w:t xml:space="preserve"> </w:t>
+      </w:r>
+      <w:proofErr w:type="spellStart"/>
+      <w:r>
+        <w:rPr>
+          <w:lang w:eastAsia="el-GR"/>
+        </w:rPr>
+        <w:t>οικον</w:t>
+      </w:r>
+      <w:proofErr w:type="spellEnd"/>
+      <w:r>
+        <w:rPr>
+          <w:lang w:eastAsia="el-GR"/>
+        </w:rPr>
+        <w:t xml:space="preserve"> και </w:t>
+      </w:r>
+      <w:proofErr w:type="spellStart"/>
+      <w:r>
+        <w:rPr>
+          <w:lang w:eastAsia="el-GR"/>
+        </w:rPr>
+        <w:t>αφυγρ</w:t>
+      </w:r>
+      <w:proofErr w:type="spellEnd"/>
       <w:r>
         <w:rPr>
           <w:lang w:eastAsia="el-GR"/>
@@ -10393,7 +10964,7 @@
     </w:p>
     <w:p>
       <w:pPr>
-        <w:pStyle w:val="a3"/>
+        <w:pStyle w:val="ListParagraph"/>
         <w:numPr>
           <w:ilvl w:val="0"/>
           <w:numId w:val="21"/>
@@ -10408,12 +10979,42 @@
         </w:rPr>
         <w:t xml:space="preserve">στις </w:t>
       </w:r>
-      <w:r>
-        <w:rPr>
-          <w:lang w:eastAsia="el-GR"/>
-        </w:rPr>
-        <w:t>λειτ οικον και αφυγρ</w:t>
-      </w:r>
+      <w:proofErr w:type="spellStart"/>
+      <w:r>
+        <w:rPr>
+          <w:lang w:eastAsia="el-GR"/>
+        </w:rPr>
+        <w:t>λειτ</w:t>
+      </w:r>
+      <w:proofErr w:type="spellEnd"/>
+      <w:r>
+        <w:rPr>
+          <w:lang w:eastAsia="el-GR"/>
+        </w:rPr>
+        <w:t xml:space="preserve"> </w:t>
+      </w:r>
+      <w:proofErr w:type="spellStart"/>
+      <w:r>
+        <w:rPr>
+          <w:lang w:eastAsia="el-GR"/>
+        </w:rPr>
+        <w:t>οικον</w:t>
+      </w:r>
+      <w:proofErr w:type="spellEnd"/>
+      <w:r>
+        <w:rPr>
+          <w:lang w:eastAsia="el-GR"/>
+        </w:rPr>
+        <w:t xml:space="preserve"> και </w:t>
+      </w:r>
+      <w:proofErr w:type="spellStart"/>
+      <w:r>
+        <w:rPr>
+          <w:lang w:eastAsia="el-GR"/>
+        </w:rPr>
+        <w:t>αφυγρ</w:t>
+      </w:r>
+      <w:proofErr w:type="spellEnd"/>
       <w:r>
         <w:rPr>
           <w:lang w:eastAsia="el-GR"/>
@@ -10424,19 +11025,54 @@
         <w:rPr>
           <w:lang w:eastAsia="el-GR"/>
         </w:rPr>
-        <w:t xml:space="preserve">η μη επιλεγμένη λειτουργία εκ των δύο στα slide buttons θα μπορούσε να </w:t>
-      </w:r>
-      <w:r>
-        <w:rPr>
-          <w:lang w:eastAsia="el-GR"/>
-        </w:rPr>
-        <w:lastRenderedPageBreak/>
-        <w:t>φαίνεται περισσότερο γκρίζαρισμένη, και η επιλεγμένη πιο έντονη (πχ υπογραμμισμένη).</w:t>
-      </w:r>
-    </w:p>
-    <w:p>
-      <w:pPr>
-        <w:pStyle w:val="a3"/>
+        <w:t xml:space="preserve">η μη επιλεγμένη λειτουργία εκ των δύο στα </w:t>
+      </w:r>
+      <w:proofErr w:type="spellStart"/>
+      <w:r>
+        <w:rPr>
+          <w:lang w:eastAsia="el-GR"/>
+        </w:rPr>
+        <w:t>slide</w:t>
+      </w:r>
+      <w:proofErr w:type="spellEnd"/>
+      <w:r>
+        <w:rPr>
+          <w:lang w:eastAsia="el-GR"/>
+        </w:rPr>
+        <w:t xml:space="preserve"> </w:t>
+      </w:r>
+      <w:proofErr w:type="spellStart"/>
+      <w:r>
+        <w:rPr>
+          <w:lang w:eastAsia="el-GR"/>
+        </w:rPr>
+        <w:t>buttons</w:t>
+      </w:r>
+      <w:proofErr w:type="spellEnd"/>
+      <w:r>
+        <w:rPr>
+          <w:lang w:eastAsia="el-GR"/>
+        </w:rPr>
+        <w:t xml:space="preserve"> θα μπορούσε να φαίνεται περισσότερο </w:t>
+      </w:r>
+      <w:proofErr w:type="spellStart"/>
+      <w:r>
+        <w:rPr>
+          <w:lang w:eastAsia="el-GR"/>
+        </w:rPr>
+        <w:t>γκρίζαρισμένη</w:t>
+      </w:r>
+      <w:proofErr w:type="spellEnd"/>
+      <w:r>
+        <w:rPr>
+          <w:lang w:eastAsia="el-GR"/>
+        </w:rPr>
+        <w:t>, και η επιλεγμένη πιο έντονη (πχ υπογραμμισμένη).</w:t>
+      </w:r>
+    </w:p>
+    <w:p>
+      <w:pPr>
+        <w:pStyle w:val="ListParagraph"/>
         <w:numPr>
           <w:ilvl w:val="0"/>
           <w:numId w:val="21"/>
@@ -10458,7 +11094,7 @@
 </file>
 
 <file path=word/endnotes.xml><?xml version="1.0" encoding="utf-8"?>
-<w:endnotes xmlns:wpc="http://schemas.microsoft.com/office/word/2010/wordprocessingCanvas" xmlns:cx="http://schemas.microsoft.com/office/drawing/2014/chartex" xmlns:cx1="http://schemas.microsoft.com/office/drawing/2015/9/8/chartex" xmlns:cx2="http://schemas.microsoft.com/office/drawing/2015/10/21/chartex" xmlns:cx3="http://schemas.microsoft.com/office/drawing/2016/5/9/chartex" xmlns:cx4="http://schemas.microsoft.com/office/drawing/2016/5/10/chartex" xmlns:cx5="http://schemas.microsoft.com/office/drawing/2016/5/11/chartex" xmlns:cx6="http://schemas.microsoft.com/office/drawing/2016/5/12/chartex" xmlns:cx7="http://schemas.microsoft.com/office/drawing/2016/5/13/chartex" xmlns:cx8="http://schemas.microsoft.com/office/drawing/2016/5/14/chartex" xmlns:mc="http://schemas.openxmlformats.org/markup-compatibility/2006" xmlns:aink="http://schemas.microsoft.com/office/drawing/2016/ink" xmlns:am3d="http://schemas.microsoft.com/office/drawing/2017/model3d" xmlns:o="urn:schemas-microsoft-com:office:office" xmlns:r="http://schemas.openxmlformats.org/officeDocument/2006/relationships" xmlns:m="http://schemas.openxmlformats.org/officeDocument/2006/math" xmlns:v="urn:schemas-microsoft-com:vml" xmlns:wp14="http://schemas.microsoft.com/office/word/2010/wordprocessingDrawing" xmlns:wp="http://schemas.openxmlformats.org/drawingml/2006/wordprocessingDrawing" xmlns:w10="urn:schemas-microsoft-com:office:word" xmlns:w="http://schemas.openxmlformats.org/wordprocessingml/2006/main" xmlns:w14="http://schemas.microsoft.com/office/word/2010/wordml" xmlns:w15="http://schemas.microsoft.com/office/word/2012/wordml" xmlns:w16cid="http://schemas.microsoft.com/office/word/2016/wordml/cid" xmlns:w16se="http://schemas.microsoft.com/office/word/2015/wordml/symex" xmlns:wpg="http://schemas.microsoft.com/office/word/2010/wordprocessingGroup" xmlns:wpi="http://schemas.microsoft.com/office/word/2010/wordprocessingInk" xmlns:wne="http://schemas.microsoft.com/office/word/2006/wordml" xmlns:wps="http://schemas.microsoft.com/office/word/2010/wordprocessingShape" mc:Ignorable="w14 w15 w16se w16cid wp14">
+<w:endnotes xmlns:wpc="http://schemas.microsoft.com/office/word/2010/wordprocessingCanvas" xmlns:cx="http://schemas.microsoft.com/office/drawing/2014/chartex" xmlns:cx1="http://schemas.microsoft.com/office/drawing/2015/9/8/chartex" xmlns:cx2="http://schemas.microsoft.com/office/drawing/2015/10/21/chartex" xmlns:cx3="http://schemas.microsoft.com/office/drawing/2016/5/9/chartex" xmlns:cx4="http://schemas.microsoft.com/office/drawing/2016/5/10/chartex" xmlns:cx5="http://schemas.microsoft.com/office/drawing/2016/5/11/chartex" xmlns:cx6="http://schemas.microsoft.com/office/drawing/2016/5/12/chartex" xmlns:cx7="http://schemas.microsoft.com/office/drawing/2016/5/13/chartex" xmlns:cx8="http://schemas.microsoft.com/office/drawing/2016/5/14/chartex" xmlns:mc="http://schemas.openxmlformats.org/markup-compatibility/2006" xmlns:aink="http://schemas.microsoft.com/office/drawing/2016/ink" xmlns:am3d="http://schemas.microsoft.com/office/drawing/2017/model3d" xmlns:o="urn:schemas-microsoft-com:office:office" xmlns:r="http://schemas.openxmlformats.org/officeDocument/2006/relationships" xmlns:m="http://schemas.openxmlformats.org/officeDocument/2006/math" xmlns:v="urn:schemas-microsoft-com:vml" xmlns:wp14="http://schemas.microsoft.com/office/word/2010/wordprocessingDrawing" xmlns:wp="http://schemas.openxmlformats.org/drawingml/2006/wordprocessingDrawing" xmlns:w10="urn:schemas-microsoft-com:office:word" xmlns:w="http://schemas.openxmlformats.org/wordprocessingml/2006/main" xmlns:w14="http://schemas.microsoft.com/office/word/2010/wordml" xmlns:w15="http://schemas.microsoft.com/office/word/2012/wordml" xmlns:w16cex="http://schemas.microsoft.com/office/word/2018/wordml/cex" xmlns:w16cid="http://schemas.microsoft.com/office/word/2016/wordml/cid" xmlns:w16="http://schemas.microsoft.com/office/word/2018/wordml" xmlns:w16se="http://schemas.microsoft.com/office/word/2015/wordml/symex" xmlns:wpg="http://schemas.microsoft.com/office/word/2010/wordprocessingGroup" xmlns:wpi="http://schemas.microsoft.com/office/word/2010/wordprocessingInk" xmlns:wne="http://schemas.microsoft.com/office/word/2006/wordml" xmlns:wps="http://schemas.microsoft.com/office/word/2010/wordprocessingShape" mc:Ignorable="w14 w15 w16se w16cid w16 w16cex wp14">
   <w:endnote w:type="separator" w:id="-1">
     <w:p>
       <w:pPr>
@@ -10483,7 +11119,7 @@
 </file>
 
 <file path=word/footer1.xml><?xml version="1.0" encoding="utf-8"?>
-<w:ftr xmlns:wpc="http://schemas.microsoft.com/office/word/2010/wordprocessingCanvas" xmlns:cx="http://schemas.microsoft.com/office/drawing/2014/chartex" xmlns:cx1="http://schemas.microsoft.com/office/drawing/2015/9/8/chartex" xmlns:cx2="http://schemas.microsoft.com/office/drawing/2015/10/21/chartex" xmlns:cx3="http://schemas.microsoft.com/office/drawing/2016/5/9/chartex" xmlns:cx4="http://schemas.microsoft.com/office/drawing/2016/5/10/chartex" xmlns:cx5="http://schemas.microsoft.com/office/drawing/2016/5/11/chartex" xmlns:cx6="http://schemas.microsoft.com/office/drawing/2016/5/12/chartex" xmlns:cx7="http://schemas.microsoft.com/office/drawing/2016/5/13/chartex" xmlns:cx8="http://schemas.microsoft.com/office/drawing/2016/5/14/chartex" xmlns:mc="http://schemas.openxmlformats.org/markup-compatibility/2006" xmlns:aink="http://schemas.microsoft.com/office/drawing/2016/ink" xmlns:am3d="http://schemas.microsoft.com/office/drawing/2017/model3d" xmlns:o="urn:schemas-microsoft-com:office:office" xmlns:r="http://schemas.openxmlformats.org/officeDocument/2006/relationships" xmlns:m="http://schemas.openxmlformats.org/officeDocument/2006/math" xmlns:v="urn:schemas-microsoft-com:vml" xmlns:wp14="http://schemas.microsoft.com/office/word/2010/wordprocessingDrawing" xmlns:wp="http://schemas.openxmlformats.org/drawingml/2006/wordprocessingDrawing" xmlns:w10="urn:schemas-microsoft-com:office:word" xmlns:w="http://schemas.openxmlformats.org/wordprocessingml/2006/main" xmlns:w14="http://schemas.microsoft.com/office/word/2010/wordml" xmlns:w15="http://schemas.microsoft.com/office/word/2012/wordml" xmlns:w16cid="http://schemas.microsoft.com/office/word/2016/wordml/cid" xmlns:w16se="http://schemas.microsoft.com/office/word/2015/wordml/symex" xmlns:wpg="http://schemas.microsoft.com/office/word/2010/wordprocessingGroup" xmlns:wpi="http://schemas.microsoft.com/office/word/2010/wordprocessingInk" xmlns:wne="http://schemas.microsoft.com/office/word/2006/wordml" xmlns:wps="http://schemas.microsoft.com/office/word/2010/wordprocessingShape" mc:Ignorable="w14 w15 w16se w16cid wp14">
+<w:ftr xmlns:wpc="http://schemas.microsoft.com/office/word/2010/wordprocessingCanvas" xmlns:cx="http://schemas.microsoft.com/office/drawing/2014/chartex" xmlns:cx1="http://schemas.microsoft.com/office/drawing/2015/9/8/chartex" xmlns:cx2="http://schemas.microsoft.com/office/drawing/2015/10/21/chartex" xmlns:cx3="http://schemas.microsoft.com/office/drawing/2016/5/9/chartex" xmlns:cx4="http://schemas.microsoft.com/office/drawing/2016/5/10/chartex" xmlns:cx5="http://schemas.microsoft.com/office/drawing/2016/5/11/chartex" xmlns:cx6="http://schemas.microsoft.com/office/drawing/2016/5/12/chartex" xmlns:cx7="http://schemas.microsoft.com/office/drawing/2016/5/13/chartex" xmlns:cx8="http://schemas.microsoft.com/office/drawing/2016/5/14/chartex" xmlns:mc="http://schemas.openxmlformats.org/markup-compatibility/2006" xmlns:aink="http://schemas.microsoft.com/office/drawing/2016/ink" xmlns:am3d="http://schemas.microsoft.com/office/drawing/2017/model3d" xmlns:o="urn:schemas-microsoft-com:office:office" xmlns:r="http://schemas.openxmlformats.org/officeDocument/2006/relationships" xmlns:m="http://schemas.openxmlformats.org/officeDocument/2006/math" xmlns:v="urn:schemas-microsoft-com:vml" xmlns:wp14="http://schemas.microsoft.com/office/word/2010/wordprocessingDrawing" xmlns:wp="http://schemas.openxmlformats.org/drawingml/2006/wordprocessingDrawing" xmlns:w10="urn:schemas-microsoft-com:office:word" xmlns:w="http://schemas.openxmlformats.org/wordprocessingml/2006/main" xmlns:w14="http://schemas.microsoft.com/office/word/2010/wordml" xmlns:w15="http://schemas.microsoft.com/office/word/2012/wordml" xmlns:w16cex="http://schemas.microsoft.com/office/word/2018/wordml/cex" xmlns:w16cid="http://schemas.microsoft.com/office/word/2016/wordml/cid" xmlns:w16="http://schemas.microsoft.com/office/word/2018/wordml" xmlns:w16se="http://schemas.microsoft.com/office/word/2015/wordml/symex" xmlns:wpg="http://schemas.microsoft.com/office/word/2010/wordprocessingGroup" xmlns:wpi="http://schemas.microsoft.com/office/word/2010/wordprocessingInk" xmlns:wne="http://schemas.microsoft.com/office/word/2006/wordml" xmlns:wps="http://schemas.microsoft.com/office/word/2010/wordprocessingShape" mc:Ignorable="w14 w15 w16se w16cid w16 w16cex wp14">
   <w:sdt>
     <w:sdtPr>
       <w:id w:val="1816758764"/>
@@ -10492,11 +11128,10 @@
         <w:docPartUnique/>
       </w:docPartObj>
     </w:sdtPr>
-    <w:sdtEndPr/>
     <w:sdtContent>
       <w:p>
         <w:pPr>
-          <w:pStyle w:val="a7"/>
+          <w:pStyle w:val="Footer"/>
           <w:jc w:val="center"/>
         </w:pPr>
         <w:r>
@@ -10519,14 +11154,14 @@
   </w:sdt>
   <w:p>
     <w:pPr>
-      <w:pStyle w:val="a7"/>
+      <w:pStyle w:val="Footer"/>
     </w:pPr>
   </w:p>
 </w:ftr>
 </file>
 
 <file path=word/footnotes.xml><?xml version="1.0" encoding="utf-8"?>
-<w:footnotes xmlns:wpc="http://schemas.microsoft.com/office/word/2010/wordprocessingCanvas" xmlns:cx="http://schemas.microsoft.com/office/drawing/2014/chartex" xmlns:cx1="http://schemas.microsoft.com/office/drawing/2015/9/8/chartex" xmlns:cx2="http://schemas.microsoft.com/office/drawing/2015/10/21/chartex" xmlns:cx3="http://schemas.microsoft.com/office/drawing/2016/5/9/chartex" xmlns:cx4="http://schemas.microsoft.com/office/drawing/2016/5/10/chartex" xmlns:cx5="http://schemas.microsoft.com/office/drawing/2016/5/11/chartex" xmlns:cx6="http://schemas.microsoft.com/office/drawing/2016/5/12/chartex" xmlns:cx7="http://schemas.microsoft.com/office/drawing/2016/5/13/chartex" xmlns:cx8="http://schemas.microsoft.com/office/drawing/2016/5/14/chartex" xmlns:mc="http://schemas.openxmlformats.org/markup-compatibility/2006" xmlns:aink="http://schemas.microsoft.com/office/drawing/2016/ink" xmlns:am3d="http://schemas.microsoft.com/office/drawing/2017/model3d" xmlns:o="urn:schemas-microsoft-com:office:office" xmlns:r="http://schemas.openxmlformats.org/officeDocument/2006/relationships" xmlns:m="http://schemas.openxmlformats.org/officeDocument/2006/math" xmlns:v="urn:schemas-microsoft-com:vml" xmlns:wp14="http://schemas.microsoft.com/office/word/2010/wordprocessingDrawing" xmlns:wp="http://schemas.openxmlformats.org/drawingml/2006/wordprocessingDrawing" xmlns:w10="urn:schemas-microsoft-com:office:word" xmlns:w="http://schemas.openxmlformats.org/wordprocessingml/2006/main" xmlns:w14="http://schemas.microsoft.com/office/word/2010/wordml" xmlns:w15="http://schemas.microsoft.com/office/word/2012/wordml" xmlns:w16cid="http://schemas.microsoft.com/office/word/2016/wordml/cid" xmlns:w16se="http://schemas.microsoft.com/office/word/2015/wordml/symex" xmlns:wpg="http://schemas.microsoft.com/office/word/2010/wordprocessingGroup" xmlns:wpi="http://schemas.microsoft.com/office/word/2010/wordprocessingInk" xmlns:wne="http://schemas.microsoft.com/office/word/2006/wordml" xmlns:wps="http://schemas.microsoft.com/office/word/2010/wordprocessingShape" mc:Ignorable="w14 w15 w16se w16cid wp14">
+<w:footnotes xmlns:wpc="http://schemas.microsoft.com/office/word/2010/wordprocessingCanvas" xmlns:cx="http://schemas.microsoft.com/office/drawing/2014/chartex" xmlns:cx1="http://schemas.microsoft.com/office/drawing/2015/9/8/chartex" xmlns:cx2="http://schemas.microsoft.com/office/drawing/2015/10/21/chartex" xmlns:cx3="http://schemas.microsoft.com/office/drawing/2016/5/9/chartex" xmlns:cx4="http://schemas.microsoft.com/office/drawing/2016/5/10/chartex" xmlns:cx5="http://schemas.microsoft.com/office/drawing/2016/5/11/chartex" xmlns:cx6="http://schemas.microsoft.com/office/drawing/2016/5/12/chartex" xmlns:cx7="http://schemas.microsoft.com/office/drawing/2016/5/13/chartex" xmlns:cx8="http://schemas.microsoft.com/office/drawing/2016/5/14/chartex" xmlns:mc="http://schemas.openxmlformats.org/markup-compatibility/2006" xmlns:aink="http://schemas.microsoft.com/office/drawing/2016/ink" xmlns:am3d="http://schemas.microsoft.com/office/drawing/2017/model3d" xmlns:o="urn:schemas-microsoft-com:office:office" xmlns:r="http://schemas.openxmlformats.org/officeDocument/2006/relationships" xmlns:m="http://schemas.openxmlformats.org/officeDocument/2006/math" xmlns:v="urn:schemas-microsoft-com:vml" xmlns:wp14="http://schemas.microsoft.com/office/word/2010/wordprocessingDrawing" xmlns:wp="http://schemas.openxmlformats.org/drawingml/2006/wordprocessingDrawing" xmlns:w10="urn:schemas-microsoft-com:office:word" xmlns:w="http://schemas.openxmlformats.org/wordprocessingml/2006/main" xmlns:w14="http://schemas.microsoft.com/office/word/2010/wordml" xmlns:w15="http://schemas.microsoft.com/office/word/2012/wordml" xmlns:w16cex="http://schemas.microsoft.com/office/word/2018/wordml/cex" xmlns:w16cid="http://schemas.microsoft.com/office/word/2016/wordml/cid" xmlns:w16="http://schemas.microsoft.com/office/word/2018/wordml" xmlns:w16se="http://schemas.microsoft.com/office/word/2015/wordml/symex" xmlns:wpg="http://schemas.microsoft.com/office/word/2010/wordprocessingGroup" xmlns:wpi="http://schemas.microsoft.com/office/word/2010/wordprocessingInk" xmlns:wne="http://schemas.microsoft.com/office/word/2006/wordml" xmlns:wps="http://schemas.microsoft.com/office/word/2010/wordprocessingShape" mc:Ignorable="w14 w15 w16se w16cid w16 w16cex wp14">
   <w:footnote w:type="separator" w:id="-1">
     <w:p>
       <w:pPr>
@@ -10551,7 +11186,7 @@
 </file>
 
 <file path=word/numbering.xml><?xml version="1.0" encoding="utf-8"?>
-<w:numbering xmlns:wpc="http://schemas.microsoft.com/office/word/2010/wordprocessingCanvas" xmlns:cx="http://schemas.microsoft.com/office/drawing/2014/chartex" xmlns:cx1="http://schemas.microsoft.com/office/drawing/2015/9/8/chartex" xmlns:cx2="http://schemas.microsoft.com/office/drawing/2015/10/21/chartex" xmlns:cx3="http://schemas.microsoft.com/office/drawing/2016/5/9/chartex" xmlns:cx4="http://schemas.microsoft.com/office/drawing/2016/5/10/chartex" xmlns:cx5="http://schemas.microsoft.com/office/drawing/2016/5/11/chartex" xmlns:cx6="http://schemas.microsoft.com/office/drawing/2016/5/12/chartex" xmlns:cx7="http://schemas.microsoft.com/office/drawing/2016/5/13/chartex" xmlns:cx8="http://schemas.microsoft.com/office/drawing/2016/5/14/chartex" xmlns:mc="http://schemas.openxmlformats.org/markup-compatibility/2006" xmlns:aink="http://schemas.microsoft.com/office/drawing/2016/ink" xmlns:am3d="http://schemas.microsoft.com/office/drawing/2017/model3d" xmlns:o="urn:schemas-microsoft-com:office:office" xmlns:r="http://schemas.openxmlformats.org/officeDocument/2006/relationships" xmlns:m="http://schemas.openxmlformats.org/officeDocument/2006/math" xmlns:v="urn:schemas-microsoft-com:vml" xmlns:wp14="http://schemas.microsoft.com/office/word/2010/wordprocessingDrawing" xmlns:wp="http://schemas.openxmlformats.org/drawingml/2006/wordprocessingDrawing" xmlns:w10="urn:schemas-microsoft-com:office:word" xmlns:w="http://schemas.openxmlformats.org/wordprocessingml/2006/main" xmlns:w14="http://schemas.microsoft.com/office/word/2010/wordml" xmlns:w15="http://schemas.microsoft.com/office/word/2012/wordml" xmlns:w16cid="http://schemas.microsoft.com/office/word/2016/wordml/cid" xmlns:w16se="http://schemas.microsoft.com/office/word/2015/wordml/symex" xmlns:wpg="http://schemas.microsoft.com/office/word/2010/wordprocessingGroup" xmlns:wpi="http://schemas.microsoft.com/office/word/2010/wordprocessingInk" xmlns:wne="http://schemas.microsoft.com/office/word/2006/wordml" xmlns:wps="http://schemas.microsoft.com/office/word/2010/wordprocessingShape" mc:Ignorable="w14 w15 w16se w16cid wp14">
+<w:numbering xmlns:wpc="http://schemas.microsoft.com/office/word/2010/wordprocessingCanvas" xmlns:cx="http://schemas.microsoft.com/office/drawing/2014/chartex" xmlns:cx1="http://schemas.microsoft.com/office/drawing/2015/9/8/chartex" xmlns:cx2="http://schemas.microsoft.com/office/drawing/2015/10/21/chartex" xmlns:cx3="http://schemas.microsoft.com/office/drawing/2016/5/9/chartex" xmlns:cx4="http://schemas.microsoft.com/office/drawing/2016/5/10/chartex" xmlns:cx5="http://schemas.microsoft.com/office/drawing/2016/5/11/chartex" xmlns:cx6="http://schemas.microsoft.com/office/drawing/2016/5/12/chartex" xmlns:cx7="http://schemas.microsoft.com/office/drawing/2016/5/13/chartex" xmlns:cx8="http://schemas.microsoft.com/office/drawing/2016/5/14/chartex" xmlns:mc="http://schemas.openxmlformats.org/markup-compatibility/2006" xmlns:aink="http://schemas.microsoft.com/office/drawing/2016/ink" xmlns:am3d="http://schemas.microsoft.com/office/drawing/2017/model3d" xmlns:o="urn:schemas-microsoft-com:office:office" xmlns:r="http://schemas.openxmlformats.org/officeDocument/2006/relationships" xmlns:m="http://schemas.openxmlformats.org/officeDocument/2006/math" xmlns:v="urn:schemas-microsoft-com:vml" xmlns:wp14="http://schemas.microsoft.com/office/word/2010/wordprocessingDrawing" xmlns:wp="http://schemas.openxmlformats.org/drawingml/2006/wordprocessingDrawing" xmlns:w10="urn:schemas-microsoft-com:office:word" xmlns:w="http://schemas.openxmlformats.org/wordprocessingml/2006/main" xmlns:w14="http://schemas.microsoft.com/office/word/2010/wordml" xmlns:w15="http://schemas.microsoft.com/office/word/2012/wordml" xmlns:w16cex="http://schemas.microsoft.com/office/word/2018/wordml/cex" xmlns:w16cid="http://schemas.microsoft.com/office/word/2016/wordml/cid" xmlns:w16="http://schemas.microsoft.com/office/word/2018/wordml" xmlns:w16se="http://schemas.microsoft.com/office/word/2015/wordml/symex" xmlns:wpg="http://schemas.microsoft.com/office/word/2010/wordprocessingGroup" xmlns:wpi="http://schemas.microsoft.com/office/word/2010/wordprocessingInk" xmlns:wne="http://schemas.microsoft.com/office/word/2006/wordml" xmlns:wps="http://schemas.microsoft.com/office/word/2010/wordprocessingShape" mc:Ignorable="w14 w15 w16se w16cid w16 w16cex wp14">
   <w:abstractNum w:abstractNumId="0" w15:restartNumberingAfterBreak="0">
     <w:nsid w:val="07FF02E1"/>
     <w:multiLevelType w:val="hybridMultilevel"/>
@@ -12200,6 +12835,119 @@
     </w:lvl>
   </w:abstractNum>
   <w:abstractNum w:abstractNumId="16" w15:restartNumberingAfterBreak="0">
+    <w:nsid w:val="539657AF"/>
+    <w:multiLevelType w:val="hybridMultilevel"/>
+    <w:tmpl w:val="ECDC53DA"/>
+    <w:lvl w:ilvl="0" w:tplc="08090001">
+      <w:start w:val="1"/>
+      <w:numFmt w:val="bullet"/>
+      <w:lvlText w:val=""/>
+      <w:lvlJc w:val="left"/>
+      <w:pPr>
+        <w:ind w:left="720" w:hanging="360"/>
+      </w:pPr>
+      <w:rPr>
+        <w:rFonts w:ascii="Symbol" w:hAnsi="Symbol" w:hint="default"/>
+      </w:rPr>
+    </w:lvl>
+    <w:lvl w:ilvl="1" w:tplc="08090003" w:tentative="1">
+      <w:start w:val="1"/>
+      <w:numFmt w:val="bullet"/>
+      <w:lvlText w:val="o"/>
+      <w:lvlJc w:val="left"/>
+      <w:pPr>
+        <w:ind w:left="1440" w:hanging="360"/>
+      </w:pPr>
+      <w:rPr>
+        <w:rFonts w:ascii="Courier New" w:hAnsi="Courier New" w:cs="Courier New" w:hint="default"/>
+      </w:rPr>
+    </w:lvl>
+    <w:lvl w:ilvl="2" w:tplc="08090005" w:tentative="1">
+      <w:start w:val="1"/>
+      <w:numFmt w:val="bullet"/>
+      <w:lvlText w:val=""/>
+      <w:lvlJc w:val="left"/>
+      <w:pPr>
+        <w:ind w:left="2160" w:hanging="360"/>
+      </w:pPr>
+      <w:rPr>
+        <w:rFonts w:ascii="Wingdings" w:hAnsi="Wingdings" w:hint="default"/>
+      </w:rPr>
+    </w:lvl>
+    <w:lvl w:ilvl="3" w:tplc="08090001" w:tentative="1">
+      <w:start w:val="1"/>
+      <w:numFmt w:val="bullet"/>
+      <w:lvlText w:val=""/>
+      <w:lvlJc w:val="left"/>
+      <w:pPr>
+        <w:ind w:left="2880" w:hanging="360"/>
+      </w:pPr>
+      <w:rPr>
+        <w:rFonts w:ascii="Symbol" w:hAnsi="Symbol" w:hint="default"/>
+      </w:rPr>
+    </w:lvl>
+    <w:lvl w:ilvl="4" w:tplc="08090003" w:tentative="1">
+      <w:start w:val="1"/>
+      <w:numFmt w:val="bullet"/>
+      <w:lvlText w:val="o"/>
+      <w:lvlJc w:val="left"/>
+      <w:pPr>
+        <w:ind w:left="3600" w:hanging="360"/>
+      </w:pPr>
+      <w:rPr>
+        <w:rFonts w:ascii="Courier New" w:hAnsi="Courier New" w:cs="Courier New" w:hint="default"/>
+      </w:rPr>
+    </w:lvl>
+    <w:lvl w:ilvl="5" w:tplc="08090005" w:tentative="1">
+      <w:start w:val="1"/>
+      <w:numFmt w:val="bullet"/>
+      <w:lvlText w:val=""/>
+      <w:lvlJc w:val="left"/>
+      <w:pPr>
+        <w:ind w:left="4320" w:hanging="360"/>
+      </w:pPr>
+      <w:rPr>
+        <w:rFonts w:ascii="Wingdings" w:hAnsi="Wingdings" w:hint="default"/>
+      </w:rPr>
+    </w:lvl>
+    <w:lvl w:ilvl="6" w:tplc="08090001" w:tentative="1">
+      <w:start w:val="1"/>
+      <w:numFmt w:val="bullet"/>
+      <w:lvlText w:val=""/>
+      <w:lvlJc w:val="left"/>
+      <w:pPr>
+        <w:ind w:left="5040" w:hanging="360"/>
+      </w:pPr>
+      <w:rPr>
+        <w:rFonts w:ascii="Symbol" w:hAnsi="Symbol" w:hint="default"/>
+      </w:rPr>
+    </w:lvl>
+    <w:lvl w:ilvl="7" w:tplc="08090003" w:tentative="1">
+      <w:start w:val="1"/>
+      <w:numFmt w:val="bullet"/>
+      <w:lvlText w:val="o"/>
+      <w:lvlJc w:val="left"/>
+      <w:pPr>
+        <w:ind w:left="5760" w:hanging="360"/>
+      </w:pPr>
+      <w:rPr>
+        <w:rFonts w:ascii="Courier New" w:hAnsi="Courier New" w:cs="Courier New" w:hint="default"/>
+      </w:rPr>
+    </w:lvl>
+    <w:lvl w:ilvl="8" w:tplc="08090005" w:tentative="1">
+      <w:start w:val="1"/>
+      <w:numFmt w:val="bullet"/>
+      <w:lvlText w:val=""/>
+      <w:lvlJc w:val="left"/>
+      <w:pPr>
+        <w:ind w:left="6480" w:hanging="360"/>
+      </w:pPr>
+      <w:rPr>
+        <w:rFonts w:ascii="Wingdings" w:hAnsi="Wingdings" w:hint="default"/>
+      </w:rPr>
+    </w:lvl>
+  </w:abstractNum>
+  <w:abstractNum w:abstractNumId="17" w15:restartNumberingAfterBreak="0">
     <w:nsid w:val="624F36E7"/>
     <w:multiLevelType w:val="hybridMultilevel"/>
     <w:tmpl w:val="43BA91D2"/>
@@ -12288,7 +13036,7 @@
       </w:pPr>
     </w:lvl>
   </w:abstractNum>
-  <w:abstractNum w:abstractNumId="17" w15:restartNumberingAfterBreak="0">
+  <w:abstractNum w:abstractNumId="18" w15:restartNumberingAfterBreak="0">
     <w:nsid w:val="689443D5"/>
     <w:multiLevelType w:val="hybridMultilevel"/>
     <w:tmpl w:val="EE6AEAFC"/>
@@ -12401,7 +13149,7 @@
       </w:rPr>
     </w:lvl>
   </w:abstractNum>
-  <w:abstractNum w:abstractNumId="18" w15:restartNumberingAfterBreak="0">
+  <w:abstractNum w:abstractNumId="19" w15:restartNumberingAfterBreak="0">
     <w:nsid w:val="6B7F45FE"/>
     <w:multiLevelType w:val="hybridMultilevel"/>
     <w:tmpl w:val="2592BA50"/>
@@ -12513,7 +13261,7 @@
       </w:rPr>
     </w:lvl>
   </w:abstractNum>
-  <w:abstractNum w:abstractNumId="19" w15:restartNumberingAfterBreak="0">
+  <w:abstractNum w:abstractNumId="20" w15:restartNumberingAfterBreak="0">
     <w:nsid w:val="733D3D9E"/>
     <w:multiLevelType w:val="multilevel"/>
     <w:tmpl w:val="0408001F"/>
@@ -12599,7 +13347,7 @@
       </w:pPr>
     </w:lvl>
   </w:abstractNum>
-  <w:abstractNum w:abstractNumId="20" w15:restartNumberingAfterBreak="0">
+  <w:abstractNum w:abstractNumId="21" w15:restartNumberingAfterBreak="0">
     <w:nsid w:val="795216B4"/>
     <w:multiLevelType w:val="hybridMultilevel"/>
     <w:tmpl w:val="72F4609A"/>
@@ -12713,7 +13461,7 @@
     </w:lvl>
   </w:abstractNum>
   <w:num w:numId="1">
-    <w:abstractNumId w:val="18"/>
+    <w:abstractNumId w:val="19"/>
   </w:num>
   <w:num w:numId="2">
     <w:abstractNumId w:val="8"/>
@@ -12737,10 +13485,10 @@
     <w:abstractNumId w:val="0"/>
   </w:num>
   <w:num w:numId="9">
-    <w:abstractNumId w:val="19"/>
+    <w:abstractNumId w:val="20"/>
   </w:num>
   <w:num w:numId="10">
-    <w:abstractNumId w:val="16"/>
+    <w:abstractNumId w:val="17"/>
   </w:num>
   <w:num w:numId="11">
     <w:abstractNumId w:val="15"/>
@@ -12755,7 +13503,7 @@
     <w:abstractNumId w:val="1"/>
   </w:num>
   <w:num w:numId="15">
-    <w:abstractNumId w:val="17"/>
+    <w:abstractNumId w:val="18"/>
   </w:num>
   <w:num w:numId="16">
     <w:abstractNumId w:val="4"/>
@@ -12767,7 +13515,7 @@
     <w:abstractNumId w:val="13"/>
   </w:num>
   <w:num w:numId="19">
-    <w:abstractNumId w:val="20"/>
+    <w:abstractNumId w:val="21"/>
   </w:num>
   <w:num w:numId="20">
     <w:abstractNumId w:val="3"/>
@@ -12775,11 +13523,14 @@
   <w:num w:numId="21">
     <w:abstractNumId w:val="9"/>
   </w:num>
+  <w:num w:numId="22">
+    <w:abstractNumId w:val="16"/>
+  </w:num>
 </w:numbering>
 </file>
 
 <file path=word/styles.xml><?xml version="1.0" encoding="utf-8"?>
-<w:styles xmlns:mc="http://schemas.openxmlformats.org/markup-compatibility/2006" xmlns:r="http://schemas.openxmlformats.org/officeDocument/2006/relationships" xmlns:w="http://schemas.openxmlformats.org/wordprocessingml/2006/main" xmlns:w14="http://schemas.microsoft.com/office/word/2010/wordml" xmlns:w15="http://schemas.microsoft.com/office/word/2012/wordml" xmlns:w16cid="http://schemas.microsoft.com/office/word/2016/wordml/cid" xmlns:w16se="http://schemas.microsoft.com/office/word/2015/wordml/symex" mc:Ignorable="w14 w15 w16se w16cid">
+<w:styles xmlns:mc="http://schemas.openxmlformats.org/markup-compatibility/2006" xmlns:r="http://schemas.openxmlformats.org/officeDocument/2006/relationships" xmlns:w="http://schemas.openxmlformats.org/wordprocessingml/2006/main" xmlns:w14="http://schemas.microsoft.com/office/word/2010/wordml" xmlns:w15="http://schemas.microsoft.com/office/word/2012/wordml" xmlns:w16cex="http://schemas.microsoft.com/office/word/2018/wordml/cex" xmlns:w16cid="http://schemas.microsoft.com/office/word/2016/wordml/cid" xmlns:w16="http://schemas.microsoft.com/office/word/2018/wordml" xmlns:w16se="http://schemas.microsoft.com/office/word/2015/wordml/symex" mc:Ignorable="w14 w15 w16se w16cid w16 w16cex">
   <w:docDefaults>
     <w:rPrDefault>
       <w:rPr>
@@ -13173,17 +13924,18 @@
     <w:lsdException w:name="Unresolved Mention" w:semiHidden="1" w:unhideWhenUsed="1"/>
     <w:lsdException w:name="Smart Link" w:semiHidden="1" w:unhideWhenUsed="1"/>
   </w:latentStyles>
-  <w:style w:type="paragraph" w:default="1" w:styleId="a">
+  <w:style w:type="paragraph" w:default="1" w:styleId="Normal">
     <w:name w:val="Normal"/>
     <w:qFormat/>
     <w:rsid w:val="00257826"/>
   </w:style>
-  <w:style w:type="character" w:default="1" w:styleId="a0">
+  <w:style w:type="character" w:default="1" w:styleId="DefaultParagraphFont">
     <w:name w:val="Default Paragraph Font"/>
     <w:uiPriority w:val="1"/>
+    <w:semiHidden/>
     <w:unhideWhenUsed/>
   </w:style>
-  <w:style w:type="table" w:default="1" w:styleId="a1">
+  <w:style w:type="table" w:default="1" w:styleId="TableNormal">
     <w:name w:val="Normal Table"/>
     <w:uiPriority w:val="99"/>
     <w:semiHidden/>
@@ -13198,15 +13950,15 @@
       </w:tblCellMar>
     </w:tblPr>
   </w:style>
-  <w:style w:type="numbering" w:default="1" w:styleId="a2">
+  <w:style w:type="numbering" w:default="1" w:styleId="NoList">
     <w:name w:val="No List"/>
     <w:uiPriority w:val="99"/>
     <w:semiHidden/>
     <w:unhideWhenUsed/>
   </w:style>
-  <w:style w:type="paragraph" w:styleId="a3">
+  <w:style w:type="paragraph" w:styleId="ListParagraph">
     <w:name w:val="List Paragraph"/>
-    <w:basedOn w:val="a"/>
+    <w:basedOn w:val="Normal"/>
     <w:uiPriority w:val="34"/>
     <w:qFormat/>
     <w:rsid w:val="00257826"/>
@@ -13215,9 +13967,9 @@
       <w:contextualSpacing/>
     </w:pPr>
   </w:style>
-  <w:style w:type="character" w:styleId="-">
+  <w:style w:type="character" w:styleId="Hyperlink">
     <w:name w:val="Hyperlink"/>
-    <w:basedOn w:val="a0"/>
+    <w:basedOn w:val="DefaultParagraphFont"/>
     <w:uiPriority w:val="99"/>
     <w:unhideWhenUsed/>
     <w:rsid w:val="00257826"/>
@@ -13226,11 +13978,11 @@
       <w:u w:val="single"/>
     </w:rPr>
   </w:style>
-  <w:style w:type="paragraph" w:styleId="a4">
+  <w:style w:type="paragraph" w:styleId="Subtitle">
     <w:name w:val="Subtitle"/>
-    <w:basedOn w:val="a"/>
-    <w:next w:val="a"/>
-    <w:link w:val="Char"/>
+    <w:basedOn w:val="Normal"/>
+    <w:next w:val="Normal"/>
+    <w:link w:val="SubtitleChar"/>
     <w:uiPriority w:val="11"/>
     <w:qFormat/>
     <w:rsid w:val="00257826"/>
@@ -13245,10 +13997,10 @@
       <w:spacing w:val="15"/>
     </w:rPr>
   </w:style>
-  <w:style w:type="character" w:customStyle="1" w:styleId="Char">
-    <w:name w:val="Υπότιτλος Char"/>
-    <w:basedOn w:val="a0"/>
-    <w:link w:val="a4"/>
+  <w:style w:type="character" w:customStyle="1" w:styleId="SubtitleChar">
+    <w:name w:val="Subtitle Char"/>
+    <w:basedOn w:val="DefaultParagraphFont"/>
+    <w:link w:val="Subtitle"/>
     <w:uiPriority w:val="11"/>
     <w:rsid w:val="00257826"/>
     <w:rPr>
@@ -13257,10 +14009,10 @@
       <w:spacing w:val="15"/>
     </w:rPr>
   </w:style>
-  <w:style w:type="paragraph" w:styleId="a5">
+  <w:style w:type="paragraph" w:styleId="Caption">
     <w:name w:val="caption"/>
-    <w:basedOn w:val="a"/>
-    <w:next w:val="a"/>
+    <w:basedOn w:val="Normal"/>
+    <w:next w:val="Normal"/>
     <w:uiPriority w:val="35"/>
     <w:unhideWhenUsed/>
     <w:qFormat/>
@@ -13278,13 +14030,13 @@
   </w:style>
   <w:style w:type="character" w:customStyle="1" w:styleId="freebirdanalyticsviewquestiontitle">
     <w:name w:val="freebirdanalyticsviewquestiontitle"/>
-    <w:basedOn w:val="a0"/>
+    <w:basedOn w:val="DefaultParagraphFont"/>
     <w:rsid w:val="00257826"/>
   </w:style>
-  <w:style w:type="paragraph" w:styleId="a6">
+  <w:style w:type="paragraph" w:styleId="Header">
     <w:name w:val="header"/>
-    <w:basedOn w:val="a"/>
-    <w:link w:val="Char0"/>
+    <w:basedOn w:val="Normal"/>
+    <w:link w:val="HeaderChar"/>
     <w:uiPriority w:val="99"/>
     <w:unhideWhenUsed/>
     <w:rsid w:val="00087518"/>
@@ -13296,17 +14048,17 @@
       <w:spacing w:after="0" w:line="240" w:lineRule="auto"/>
     </w:pPr>
   </w:style>
-  <w:style w:type="character" w:customStyle="1" w:styleId="Char0">
-    <w:name w:val="Κεφαλίδα Char"/>
-    <w:basedOn w:val="a0"/>
-    <w:link w:val="a6"/>
+  <w:style w:type="character" w:customStyle="1" w:styleId="HeaderChar">
+    <w:name w:val="Header Char"/>
+    <w:basedOn w:val="DefaultParagraphFont"/>
+    <w:link w:val="Header"/>
     <w:uiPriority w:val="99"/>
     <w:rsid w:val="00087518"/>
   </w:style>
-  <w:style w:type="paragraph" w:styleId="a7">
+  <w:style w:type="paragraph" w:styleId="Footer">
     <w:name w:val="footer"/>
-    <w:basedOn w:val="a"/>
-    <w:link w:val="Char1"/>
+    <w:basedOn w:val="Normal"/>
+    <w:link w:val="FooterChar"/>
     <w:uiPriority w:val="99"/>
     <w:unhideWhenUsed/>
     <w:rsid w:val="00087518"/>
@@ -13318,16 +14070,16 @@
       <w:spacing w:after="0" w:line="240" w:lineRule="auto"/>
     </w:pPr>
   </w:style>
-  <w:style w:type="character" w:customStyle="1" w:styleId="Char1">
-    <w:name w:val="Υποσέλιδο Char"/>
-    <w:basedOn w:val="a0"/>
-    <w:link w:val="a7"/>
+  <w:style w:type="character" w:customStyle="1" w:styleId="FooterChar">
+    <w:name w:val="Footer Char"/>
+    <w:basedOn w:val="DefaultParagraphFont"/>
+    <w:link w:val="Footer"/>
     <w:uiPriority w:val="99"/>
     <w:rsid w:val="00087518"/>
   </w:style>
-  <w:style w:type="character" w:styleId="a8">
+  <w:style w:type="character" w:styleId="UnresolvedMention">
     <w:name w:val="Unresolved Mention"/>
-    <w:basedOn w:val="a0"/>
+    <w:basedOn w:val="DefaultParagraphFont"/>
     <w:uiPriority w:val="99"/>
     <w:semiHidden/>
     <w:unhideWhenUsed/>
@@ -13337,9 +14089,9 @@
       <w:shd w:val="clear" w:color="auto" w:fill="E1DFDD"/>
     </w:rPr>
   </w:style>
-  <w:style w:type="character" w:styleId="-0">
+  <w:style w:type="character" w:styleId="FollowedHyperlink">
     <w:name w:val="FollowedHyperlink"/>
-    <w:basedOn w:val="a0"/>
+    <w:basedOn w:val="DefaultParagraphFont"/>
     <w:uiPriority w:val="99"/>
     <w:semiHidden/>
     <w:unhideWhenUsed/>

</xml_diff>

<commit_message>
3rd cycle talking people entry
</commit_message>
<xml_diff>
--- a/3170033-3170114-3170172.docx
+++ b/3170033-3170114-3170172.docx
@@ -646,7 +646,7 @@
     <w:bookmarkEnd w:id="0"/>
     <w:p>
       <w:pPr>
-        <w:pStyle w:val="a4"/>
+        <w:pStyle w:val="Subtitle"/>
         <w:rPr>
           <w:rFonts w:cstheme="minorHAnsi"/>
           <w:b/>
@@ -691,7 +691,7 @@
     </w:p>
     <w:p>
       <w:pPr>
-        <w:pStyle w:val="a4"/>
+        <w:pStyle w:val="Subtitle"/>
         <w:rPr>
           <w:rFonts w:cstheme="minorHAnsi"/>
           <w:b/>
@@ -840,7 +840,7 @@
     </w:p>
     <w:p>
       <w:pPr>
-        <w:pStyle w:val="a5"/>
+        <w:pStyle w:val="Caption"/>
         <w:jc w:val="center"/>
         <w:rPr>
           <w:rFonts w:cstheme="minorHAnsi"/>
@@ -849,27 +849,14 @@
       <w:r>
         <w:t xml:space="preserve">Εικόνα </w:t>
       </w:r>
-      <w:r>
-        <w:fldChar w:fldCharType="begin"/>
-      </w:r>
-      <w:r>
-        <w:instrText xml:space="preserve"> SEQ Εικόνα \* ARABIC </w:instrText>
-      </w:r>
-      <w:r>
-        <w:fldChar w:fldCharType="separate"/>
-      </w:r>
-      <w:r>
-        <w:rPr>
-          <w:noProof/>
-        </w:rPr>
-        <w:t>1</w:t>
-      </w:r>
-      <w:r>
-        <w:rPr>
-          <w:noProof/>
-        </w:rPr>
-        <w:fldChar w:fldCharType="end"/>
-      </w:r>
+      <w:fldSimple w:instr=" SEQ Εικόνα \* ARABIC ">
+        <w:r>
+          <w:rPr>
+            <w:noProof/>
+          </w:rPr>
+          <w:t>1</w:t>
+        </w:r>
+      </w:fldSimple>
       <w:r>
         <w:t xml:space="preserve">: </w:t>
       </w:r>
@@ -899,7 +886,7 @@
     </w:p>
     <w:p>
       <w:pPr>
-        <w:pStyle w:val="a3"/>
+        <w:pStyle w:val="ListParagraph"/>
         <w:numPr>
           <w:ilvl w:val="0"/>
           <w:numId w:val="6"/>
@@ -943,7 +930,7 @@
     </w:p>
     <w:p>
       <w:pPr>
-        <w:pStyle w:val="a3"/>
+        <w:pStyle w:val="ListParagraph"/>
         <w:numPr>
           <w:ilvl w:val="0"/>
           <w:numId w:val="6"/>
@@ -961,7 +948,7 @@
     </w:p>
     <w:p>
       <w:pPr>
-        <w:pStyle w:val="a3"/>
+        <w:pStyle w:val="ListParagraph"/>
         <w:numPr>
           <w:ilvl w:val="0"/>
           <w:numId w:val="6"/>
@@ -1064,7 +1051,7 @@
     </w:p>
     <w:p>
       <w:pPr>
-        <w:pStyle w:val="a3"/>
+        <w:pStyle w:val="ListParagraph"/>
         <w:numPr>
           <w:ilvl w:val="0"/>
           <w:numId w:val="6"/>
@@ -1090,7 +1077,7 @@
     </w:p>
     <w:p>
       <w:pPr>
-        <w:pStyle w:val="a3"/>
+        <w:pStyle w:val="ListParagraph"/>
         <w:numPr>
           <w:ilvl w:val="0"/>
           <w:numId w:val="6"/>
@@ -1154,7 +1141,7 @@
     </w:p>
     <w:p>
       <w:pPr>
-        <w:pStyle w:val="a3"/>
+        <w:pStyle w:val="ListParagraph"/>
         <w:numPr>
           <w:ilvl w:val="0"/>
           <w:numId w:val="6"/>
@@ -1172,7 +1159,7 @@
     </w:p>
     <w:p>
       <w:pPr>
-        <w:pStyle w:val="a3"/>
+        <w:pStyle w:val="ListParagraph"/>
         <w:numPr>
           <w:ilvl w:val="0"/>
           <w:numId w:val="6"/>
@@ -1197,7 +1184,7 @@
     </w:p>
     <w:p>
       <w:pPr>
-        <w:pStyle w:val="a3"/>
+        <w:pStyle w:val="ListParagraph"/>
         <w:numPr>
           <w:ilvl w:val="0"/>
           <w:numId w:val="6"/>
@@ -1634,7 +1621,7 @@
       <w:hyperlink r:id="rId10" w:history="1">
         <w:r>
           <w:rPr>
-            <w:rStyle w:val="-"/>
+            <w:rStyle w:val="Hyperlink"/>
             <w:rFonts w:cstheme="minorHAnsi"/>
           </w:rPr>
           <w:t>https://forms.gle/TNBsRBTmqPkJvnmH9</w:t>
@@ -1818,7 +1805,7 @@
     </w:p>
     <w:p>
       <w:pPr>
-        <w:pStyle w:val="a5"/>
+        <w:pStyle w:val="Caption"/>
         <w:jc w:val="center"/>
         <w:rPr>
           <w:rFonts w:ascii="Times New Roman" w:eastAsia="Times New Roman" w:hAnsi="Times New Roman" w:cs="Times New Roman"/>
@@ -1830,27 +1817,14 @@
       <w:r>
         <w:t xml:space="preserve">Εικόνα </w:t>
       </w:r>
-      <w:r>
-        <w:fldChar w:fldCharType="begin"/>
-      </w:r>
-      <w:r>
-        <w:instrText xml:space="preserve"> SEQ Εικόνα \* ARABIC </w:instrText>
-      </w:r>
-      <w:r>
-        <w:fldChar w:fldCharType="separate"/>
-      </w:r>
-      <w:r>
-        <w:rPr>
-          <w:noProof/>
-        </w:rPr>
-        <w:t>2</w:t>
-      </w:r>
-      <w:r>
-        <w:rPr>
-          <w:noProof/>
-        </w:rPr>
-        <w:fldChar w:fldCharType="end"/>
-      </w:r>
+      <w:fldSimple w:instr=" SEQ Εικόνα \* ARABIC ">
+        <w:r>
+          <w:rPr>
+            <w:noProof/>
+          </w:rPr>
+          <w:t>2</w:t>
+        </w:r>
+      </w:fldSimple>
       <w:r>
         <w:t>: Φύλλο συμμετεχόντων</w:t>
       </w:r>
@@ -1918,7 +1892,7 @@
     </w:p>
     <w:p>
       <w:pPr>
-        <w:pStyle w:val="a5"/>
+        <w:pStyle w:val="Caption"/>
         <w:jc w:val="center"/>
         <w:rPr>
           <w:rFonts w:cstheme="minorHAnsi"/>
@@ -1927,27 +1901,14 @@
       <w:r>
         <w:t xml:space="preserve">Εικόνα </w:t>
       </w:r>
-      <w:r>
-        <w:fldChar w:fldCharType="begin"/>
-      </w:r>
-      <w:r>
-        <w:instrText xml:space="preserve"> SEQ Εικόνα \* ARABIC </w:instrText>
-      </w:r>
-      <w:r>
-        <w:fldChar w:fldCharType="separate"/>
-      </w:r>
-      <w:r>
-        <w:rPr>
-          <w:noProof/>
-        </w:rPr>
-        <w:t>3</w:t>
-      </w:r>
-      <w:r>
-        <w:rPr>
-          <w:noProof/>
-        </w:rPr>
-        <w:fldChar w:fldCharType="end"/>
-      </w:r>
+      <w:fldSimple w:instr=" SEQ Εικόνα \* ARABIC ">
+        <w:r>
+          <w:rPr>
+            <w:noProof/>
+          </w:rPr>
+          <w:t>3</w:t>
+        </w:r>
+      </w:fldSimple>
       <w:r>
         <w:t>: Ηλικία των συμμετεχόντων</w:t>
       </w:r>
@@ -2014,33 +1975,20 @@
     </w:p>
     <w:p>
       <w:pPr>
-        <w:pStyle w:val="a5"/>
+        <w:pStyle w:val="Caption"/>
         <w:jc w:val="center"/>
       </w:pPr>
       <w:r>
         <w:t xml:space="preserve">Εικόνα </w:t>
       </w:r>
-      <w:r>
-        <w:fldChar w:fldCharType="begin"/>
-      </w:r>
-      <w:r>
-        <w:instrText xml:space="preserve"> SEQ Εικόνα \* ARABIC </w:instrText>
-      </w:r>
-      <w:r>
-        <w:fldChar w:fldCharType="separate"/>
-      </w:r>
-      <w:r>
-        <w:rPr>
-          <w:noProof/>
-        </w:rPr>
-        <w:t>4</w:t>
-      </w:r>
-      <w:r>
-        <w:rPr>
-          <w:noProof/>
-        </w:rPr>
-        <w:fldChar w:fldCharType="end"/>
-      </w:r>
+      <w:fldSimple w:instr=" SEQ Εικόνα \* ARABIC ">
+        <w:r>
+          <w:rPr>
+            <w:noProof/>
+          </w:rPr>
+          <w:t>4</w:t>
+        </w:r>
+      </w:fldSimple>
       <w:r>
         <w:t>: Εξοικείωση των συμμετεχόντων με την τεχνολογία γενικότερα</w:t>
       </w:r>
@@ -2113,7 +2061,7 @@
     </w:p>
     <w:p>
       <w:pPr>
-        <w:pStyle w:val="a5"/>
+        <w:pStyle w:val="Caption"/>
         <w:jc w:val="center"/>
         <w:rPr>
           <w:rFonts w:ascii="Times New Roman" w:eastAsia="Times New Roman" w:hAnsi="Times New Roman" w:cs="Times New Roman"/>
@@ -2125,27 +2073,14 @@
       <w:r>
         <w:t xml:space="preserve">Εικόνα </w:t>
       </w:r>
-      <w:r>
-        <w:fldChar w:fldCharType="begin"/>
-      </w:r>
-      <w:r>
-        <w:instrText xml:space="preserve"> SEQ Εικόνα \* ARABIC </w:instrText>
-      </w:r>
-      <w:r>
-        <w:fldChar w:fldCharType="separate"/>
-      </w:r>
-      <w:r>
-        <w:rPr>
-          <w:noProof/>
-        </w:rPr>
-        <w:t>5</w:t>
-      </w:r>
-      <w:r>
-        <w:rPr>
-          <w:noProof/>
-        </w:rPr>
-        <w:fldChar w:fldCharType="end"/>
-      </w:r>
+      <w:fldSimple w:instr=" SEQ Εικόνα \* ARABIC ">
+        <w:r>
+          <w:rPr>
+            <w:noProof/>
+          </w:rPr>
+          <w:t>5</w:t>
+        </w:r>
+      </w:fldSimple>
       <w:r>
         <w:t>: Συχνότητα χρήσης του κλιματιστικού</w:t>
       </w:r>
@@ -2393,7 +2328,7 @@
     </w:p>
     <w:p>
       <w:pPr>
-        <w:pStyle w:val="a5"/>
+        <w:pStyle w:val="Caption"/>
         <w:jc w:val="center"/>
         <w:rPr>
           <w:rFonts w:ascii="Times New Roman" w:eastAsia="Times New Roman" w:hAnsi="Times New Roman" w:cs="Times New Roman"/>
@@ -2405,27 +2340,14 @@
       <w:r>
         <w:t xml:space="preserve">Εικόνα </w:t>
       </w:r>
-      <w:r>
-        <w:fldChar w:fldCharType="begin"/>
-      </w:r>
-      <w:r>
-        <w:instrText xml:space="preserve"> SEQ Εικόνα \* ARABIC </w:instrText>
-      </w:r>
-      <w:r>
-        <w:fldChar w:fldCharType="separate"/>
-      </w:r>
-      <w:r>
-        <w:rPr>
-          <w:noProof/>
-        </w:rPr>
-        <w:t>6</w:t>
-      </w:r>
-      <w:r>
-        <w:rPr>
-          <w:noProof/>
-        </w:rPr>
-        <w:fldChar w:fldCharType="end"/>
-      </w:r>
+      <w:fldSimple w:instr=" SEQ Εικόνα \* ARABIC ">
+        <w:r>
+          <w:rPr>
+            <w:noProof/>
+          </w:rPr>
+          <w:t>6</w:t>
+        </w:r>
+      </w:fldSimple>
       <w:r>
         <w:t xml:space="preserve">: Αξιολόγηση εμφάνισης τηλεχειριστηρίου </w:t>
       </w:r>
@@ -2545,33 +2467,20 @@
     </w:p>
     <w:p>
       <w:pPr>
-        <w:pStyle w:val="a5"/>
+        <w:pStyle w:val="Caption"/>
         <w:jc w:val="center"/>
       </w:pPr>
       <w:r>
         <w:t xml:space="preserve">Εικόνα </w:t>
       </w:r>
-      <w:r>
-        <w:fldChar w:fldCharType="begin"/>
-      </w:r>
-      <w:r>
-        <w:instrText xml:space="preserve"> SEQ Εικόνα \* ARABIC </w:instrText>
-      </w:r>
-      <w:r>
-        <w:fldChar w:fldCharType="separate"/>
-      </w:r>
-      <w:r>
-        <w:rPr>
-          <w:noProof/>
-        </w:rPr>
-        <w:t>7</w:t>
-      </w:r>
-      <w:r>
-        <w:rPr>
-          <w:noProof/>
-        </w:rPr>
-        <w:fldChar w:fldCharType="end"/>
-      </w:r>
+      <w:fldSimple w:instr=" SEQ Εικόνα \* ARABIC ">
+        <w:r>
+          <w:rPr>
+            <w:noProof/>
+          </w:rPr>
+          <w:t>7</w:t>
+        </w:r>
+      </w:fldSimple>
       <w:r>
         <w:t xml:space="preserve">: Αξιολόγηση ευχρηστίας τηλεχειριστηρίου </w:t>
       </w:r>
@@ -2654,34 +2563,21 @@
     </w:p>
     <w:p>
       <w:pPr>
-        <w:pStyle w:val="a5"/>
+        <w:pStyle w:val="Caption"/>
         <w:jc w:val="center"/>
       </w:pPr>
       <w:bookmarkStart w:id="1" w:name="_Hlk61629502"/>
       <w:r>
         <w:t xml:space="preserve">Εικόνα </w:t>
       </w:r>
-      <w:r>
-        <w:fldChar w:fldCharType="begin"/>
-      </w:r>
-      <w:r>
-        <w:instrText xml:space="preserve"> SEQ Εικόνα \* ARABIC </w:instrText>
-      </w:r>
-      <w:r>
-        <w:fldChar w:fldCharType="separate"/>
-      </w:r>
-      <w:r>
-        <w:rPr>
-          <w:noProof/>
-        </w:rPr>
-        <w:t>8</w:t>
-      </w:r>
-      <w:r>
-        <w:rPr>
-          <w:noProof/>
-        </w:rPr>
-        <w:fldChar w:fldCharType="end"/>
-      </w:r>
+      <w:fldSimple w:instr=" SEQ Εικόνα \* ARABIC ">
+        <w:r>
+          <w:rPr>
+            <w:noProof/>
+          </w:rPr>
+          <w:t>8</w:t>
+        </w:r>
+      </w:fldSimple>
       <w:r>
         <w:t xml:space="preserve">: Αξιολόγηση κουμπιών τηλεχειριστηρίου </w:t>
       </w:r>
@@ -2763,7 +2659,7 @@
     </w:p>
     <w:p>
       <w:pPr>
-        <w:pStyle w:val="a5"/>
+        <w:pStyle w:val="Caption"/>
         <w:jc w:val="center"/>
         <w:rPr>
           <w:rFonts w:ascii="Times New Roman" w:eastAsia="Times New Roman" w:hAnsi="Times New Roman" w:cs="Times New Roman"/>
@@ -2775,27 +2671,14 @@
       <w:r>
         <w:t xml:space="preserve">Εικόνα </w:t>
       </w:r>
-      <w:r>
-        <w:fldChar w:fldCharType="begin"/>
-      </w:r>
-      <w:r>
-        <w:instrText xml:space="preserve"> SEQ Εικόνα \* ARABIC </w:instrText>
-      </w:r>
-      <w:r>
-        <w:fldChar w:fldCharType="separate"/>
-      </w:r>
-      <w:r>
-        <w:rPr>
-          <w:noProof/>
-        </w:rPr>
-        <w:t>9</w:t>
-      </w:r>
-      <w:r>
-        <w:rPr>
-          <w:noProof/>
-        </w:rPr>
-        <w:fldChar w:fldCharType="end"/>
-      </w:r>
+      <w:fldSimple w:instr=" SEQ Εικόνα \* ARABIC ">
+        <w:r>
+          <w:rPr>
+            <w:noProof/>
+          </w:rPr>
+          <w:t>9</w:t>
+        </w:r>
+      </w:fldSimple>
       <w:r>
         <w:t xml:space="preserve">: Αξιολόγηση διάφορων χαρακτηριστικών του τηλεχειριστηρίου </w:t>
       </w:r>
@@ -2874,33 +2757,20 @@
     </w:p>
     <w:p>
       <w:pPr>
-        <w:pStyle w:val="a5"/>
+        <w:pStyle w:val="Caption"/>
         <w:jc w:val="center"/>
       </w:pPr>
       <w:r>
         <w:t xml:space="preserve">Εικόνα </w:t>
       </w:r>
-      <w:r>
-        <w:fldChar w:fldCharType="begin"/>
-      </w:r>
-      <w:r>
-        <w:instrText xml:space="preserve"> SEQ Εικόνα \* ARABIC </w:instrText>
-      </w:r>
-      <w:r>
-        <w:fldChar w:fldCharType="separate"/>
-      </w:r>
-      <w:r>
-        <w:rPr>
-          <w:noProof/>
-        </w:rPr>
-        <w:t>10</w:t>
-      </w:r>
-      <w:r>
-        <w:rPr>
-          <w:noProof/>
-        </w:rPr>
-        <w:fldChar w:fldCharType="end"/>
-      </w:r>
+      <w:fldSimple w:instr=" SEQ Εικόνα \* ARABIC ">
+        <w:r>
+          <w:rPr>
+            <w:noProof/>
+          </w:rPr>
+          <w:t>10</w:t>
+        </w:r>
+      </w:fldSimple>
       <w:r>
         <w:t>: Λειτουργίες του κλιματιστικού που χρησιμοποιούν συχνότερα οι συμμετέχοντες</w:t>
       </w:r>
@@ -2910,7 +2780,7 @@
     </w:p>
     <w:p>
       <w:pPr>
-        <w:pStyle w:val="a5"/>
+        <w:pStyle w:val="Caption"/>
         <w:jc w:val="center"/>
       </w:pPr>
       <w:r>
@@ -2953,7 +2823,7 @@
     </w:p>
     <w:p>
       <w:pPr>
-        <w:pStyle w:val="a3"/>
+        <w:pStyle w:val="ListParagraph"/>
         <w:numPr>
           <w:ilvl w:val="0"/>
           <w:numId w:val="5"/>
@@ -2989,7 +2859,7 @@
     </w:p>
     <w:p>
       <w:pPr>
-        <w:pStyle w:val="a3"/>
+        <w:pStyle w:val="ListParagraph"/>
         <w:numPr>
           <w:ilvl w:val="0"/>
           <w:numId w:val="5"/>
@@ -3014,7 +2884,7 @@
     </w:p>
     <w:p>
       <w:pPr>
-        <w:pStyle w:val="a3"/>
+        <w:pStyle w:val="ListParagraph"/>
         <w:numPr>
           <w:ilvl w:val="0"/>
           <w:numId w:val="5"/>
@@ -3039,7 +2909,7 @@
     </w:p>
     <w:p>
       <w:pPr>
-        <w:pStyle w:val="a3"/>
+        <w:pStyle w:val="ListParagraph"/>
         <w:numPr>
           <w:ilvl w:val="0"/>
           <w:numId w:val="5"/>
@@ -3070,7 +2940,7 @@
     </w:p>
     <w:p>
       <w:pPr>
-        <w:pStyle w:val="a3"/>
+        <w:pStyle w:val="ListParagraph"/>
         <w:numPr>
           <w:ilvl w:val="0"/>
           <w:numId w:val="5"/>
@@ -3089,7 +2959,7 @@
     </w:p>
     <w:p>
       <w:pPr>
-        <w:pStyle w:val="a3"/>
+        <w:pStyle w:val="ListParagraph"/>
         <w:numPr>
           <w:ilvl w:val="0"/>
           <w:numId w:val="5"/>
@@ -3172,7 +3042,7 @@
     </w:p>
     <w:p>
       <w:pPr>
-        <w:pStyle w:val="a3"/>
+        <w:pStyle w:val="ListParagraph"/>
         <w:numPr>
           <w:ilvl w:val="0"/>
           <w:numId w:val="8"/>
@@ -3190,7 +3060,7 @@
     </w:p>
     <w:p>
       <w:pPr>
-        <w:pStyle w:val="a3"/>
+        <w:pStyle w:val="ListParagraph"/>
         <w:numPr>
           <w:ilvl w:val="0"/>
           <w:numId w:val="8"/>
@@ -3208,7 +3078,7 @@
     </w:p>
     <w:p>
       <w:pPr>
-        <w:pStyle w:val="a3"/>
+        <w:pStyle w:val="ListParagraph"/>
         <w:numPr>
           <w:ilvl w:val="0"/>
           <w:numId w:val="8"/>
@@ -3238,7 +3108,7 @@
     </w:p>
     <w:p>
       <w:pPr>
-        <w:pStyle w:val="a3"/>
+        <w:pStyle w:val="ListParagraph"/>
         <w:numPr>
           <w:ilvl w:val="0"/>
           <w:numId w:val="8"/>
@@ -3387,7 +3257,7 @@
     <w:p>
       <w:pPr>
         <w:rPr>
-          <w:rStyle w:val="-"/>
+          <w:rStyle w:val="Hyperlink"/>
           <w:rFonts w:cstheme="minorHAnsi"/>
         </w:rPr>
       </w:pPr>
@@ -3406,7 +3276,7 @@
       <w:hyperlink r:id="rId20" w:history="1">
         <w:r>
           <w:rPr>
-            <w:rStyle w:val="-"/>
+            <w:rStyle w:val="Hyperlink"/>
             <w:rFonts w:cstheme="minorHAnsi"/>
           </w:rPr>
           <w:t>https://www.figma.com/proto/ZchOQ7rtJWFbTFjBjDcrYi/project?node-id=5%3A12&amp;viewport=250%2C304%2C0.39107275009155273&amp;scaling=scale-down</w:t>
@@ -3432,7 +3302,7 @@
     <w:p>
       <w:pPr>
         <w:rPr>
-          <w:rStyle w:val="-"/>
+          <w:rStyle w:val="Hyperlink"/>
           <w:rFonts w:cstheme="minorHAnsi"/>
           <w:lang w:val="en-US"/>
         </w:rPr>
@@ -3459,7 +3329,7 @@
       <w:hyperlink r:id="rId21" w:history="1">
         <w:r>
           <w:rPr>
-            <w:rStyle w:val="-"/>
+            <w:rStyle w:val="Hyperlink"/>
             <w:rFonts w:cstheme="minorHAnsi"/>
             <w:lang w:val="en-US"/>
           </w:rPr>
@@ -3739,7 +3609,7 @@
       <w:hyperlink r:id="rId26" w:history="1">
         <w:r>
           <w:rPr>
-            <w:rStyle w:val="-"/>
+            <w:rStyle w:val="Hyperlink"/>
             <w:rFonts w:cstheme="minorHAnsi"/>
           </w:rPr>
           <w:t>https://www.figma.com/proto/7uW4z9iH8d9pOafOkysB27/Untitled?node-id=1%3A2&amp;scaling=scale-down</w:t>
@@ -4040,7 +3910,7 @@
       <w:hyperlink r:id="rId31" w:history="1">
         <w:r>
           <w:rPr>
-            <w:rStyle w:val="-"/>
+            <w:rStyle w:val="Hyperlink"/>
             <w:rFonts w:cstheme="minorHAnsi"/>
           </w:rPr>
           <w:t>https://forms.gle/CwkZgtddDd7tQkx86</w:t>
@@ -4215,33 +4085,20 @@
     </w:p>
     <w:p>
       <w:pPr>
-        <w:pStyle w:val="a5"/>
+        <w:pStyle w:val="Caption"/>
         <w:jc w:val="center"/>
       </w:pPr>
       <w:r>
         <w:t xml:space="preserve">Εικόνα </w:t>
       </w:r>
-      <w:r>
-        <w:fldChar w:fldCharType="begin"/>
-      </w:r>
-      <w:r>
-        <w:instrText xml:space="preserve"> SEQ Εικόνα \* ARABIC </w:instrText>
-      </w:r>
-      <w:r>
-        <w:fldChar w:fldCharType="separate"/>
-      </w:r>
-      <w:r>
-        <w:rPr>
-          <w:noProof/>
-        </w:rPr>
-        <w:t>11</w:t>
-      </w:r>
-      <w:r>
-        <w:rPr>
-          <w:noProof/>
-        </w:rPr>
-        <w:fldChar w:fldCharType="end"/>
-      </w:r>
+      <w:fldSimple w:instr=" SEQ Εικόνα \* ARABIC ">
+        <w:r>
+          <w:rPr>
+            <w:noProof/>
+          </w:rPr>
+          <w:t>11</w:t>
+        </w:r>
+      </w:fldSimple>
       <w:r>
         <w:t>: Αξιολόγηση αισθητικής της αρχικής οθόνης του 1ου πρωτοτύπου</w:t>
       </w:r>
@@ -4311,33 +4168,20 @@
     </w:p>
     <w:p>
       <w:pPr>
-        <w:pStyle w:val="a5"/>
+        <w:pStyle w:val="Caption"/>
         <w:jc w:val="center"/>
       </w:pPr>
       <w:r>
         <w:t xml:space="preserve">Εικόνα </w:t>
       </w:r>
-      <w:r>
-        <w:fldChar w:fldCharType="begin"/>
-      </w:r>
-      <w:r>
-        <w:instrText xml:space="preserve"> SEQ Εικόνα \* ARABIC </w:instrText>
-      </w:r>
-      <w:r>
-        <w:fldChar w:fldCharType="separate"/>
-      </w:r>
-      <w:r>
-        <w:rPr>
-          <w:noProof/>
-        </w:rPr>
-        <w:t>12</w:t>
-      </w:r>
-      <w:r>
-        <w:rPr>
-          <w:noProof/>
-        </w:rPr>
-        <w:fldChar w:fldCharType="end"/>
-      </w:r>
+      <w:fldSimple w:instr=" SEQ Εικόνα \* ARABIC ">
+        <w:r>
+          <w:rPr>
+            <w:noProof/>
+          </w:rPr>
+          <w:t>12</w:t>
+        </w:r>
+      </w:fldSimple>
       <w:r>
         <w:t>: Αξιολόγηση κουμπιών 1ου πρωτοτύπου</w:t>
       </w:r>
@@ -4404,33 +4248,20 @@
     </w:p>
     <w:p>
       <w:pPr>
-        <w:pStyle w:val="a5"/>
+        <w:pStyle w:val="Caption"/>
         <w:jc w:val="center"/>
       </w:pPr>
       <w:r>
         <w:t xml:space="preserve">Εικόνα </w:t>
       </w:r>
-      <w:r>
-        <w:fldChar w:fldCharType="begin"/>
-      </w:r>
-      <w:r>
-        <w:instrText xml:space="preserve"> SEQ Εικόνα \* ARABIC </w:instrText>
-      </w:r>
-      <w:r>
-        <w:fldChar w:fldCharType="separate"/>
-      </w:r>
-      <w:r>
-        <w:rPr>
-          <w:noProof/>
-        </w:rPr>
-        <w:t>13</w:t>
-      </w:r>
-      <w:r>
-        <w:rPr>
-          <w:noProof/>
-        </w:rPr>
-        <w:fldChar w:fldCharType="end"/>
-      </w:r>
+      <w:fldSimple w:instr=" SEQ Εικόνα \* ARABIC ">
+        <w:r>
+          <w:rPr>
+            <w:noProof/>
+          </w:rPr>
+          <w:t>13</w:t>
+        </w:r>
+      </w:fldSimple>
       <w:r>
         <w:t>: Αξιολόγηση εικονιδίων 1ου πρωτοτύπου</w:t>
       </w:r>
@@ -4501,33 +4332,20 @@
     </w:p>
     <w:p>
       <w:pPr>
-        <w:pStyle w:val="a5"/>
+        <w:pStyle w:val="Caption"/>
         <w:jc w:val="center"/>
       </w:pPr>
       <w:r>
         <w:t xml:space="preserve">Εικόνα </w:t>
       </w:r>
-      <w:r>
-        <w:fldChar w:fldCharType="begin"/>
-      </w:r>
-      <w:r>
-        <w:instrText xml:space="preserve"> SEQ Εικόνα \* ARABIC </w:instrText>
-      </w:r>
-      <w:r>
-        <w:fldChar w:fldCharType="separate"/>
-      </w:r>
-      <w:r>
-        <w:rPr>
-          <w:noProof/>
-        </w:rPr>
-        <w:t>14</w:t>
-      </w:r>
-      <w:r>
-        <w:rPr>
-          <w:noProof/>
-        </w:rPr>
-        <w:fldChar w:fldCharType="end"/>
-      </w:r>
+      <w:fldSimple w:instr=" SEQ Εικόνα \* ARABIC ">
+        <w:r>
+          <w:rPr>
+            <w:noProof/>
+          </w:rPr>
+          <w:t>14</w:t>
+        </w:r>
+      </w:fldSimple>
       <w:r>
         <w:t>: Αξιολόγηση παρουσίασης των λειτουργιών του 1ου πρωτοτύπου</w:t>
       </w:r>
@@ -4594,33 +4412,20 @@
     </w:p>
     <w:p>
       <w:pPr>
-        <w:pStyle w:val="a5"/>
+        <w:pStyle w:val="Caption"/>
         <w:jc w:val="center"/>
       </w:pPr>
       <w:r>
         <w:t xml:space="preserve">Εικόνα </w:t>
       </w:r>
-      <w:r>
-        <w:fldChar w:fldCharType="begin"/>
-      </w:r>
-      <w:r>
-        <w:instrText xml:space="preserve"> SEQ Εικόνα \* ARABIC </w:instrText>
-      </w:r>
-      <w:r>
-        <w:fldChar w:fldCharType="separate"/>
-      </w:r>
-      <w:r>
-        <w:rPr>
-          <w:noProof/>
-        </w:rPr>
-        <w:t>15</w:t>
-      </w:r>
-      <w:r>
-        <w:rPr>
-          <w:noProof/>
-        </w:rPr>
-        <w:fldChar w:fldCharType="end"/>
-      </w:r>
+      <w:fldSimple w:instr=" SEQ Εικόνα \* ARABIC ">
+        <w:r>
+          <w:rPr>
+            <w:noProof/>
+          </w:rPr>
+          <w:t>15</w:t>
+        </w:r>
+      </w:fldSimple>
       <w:r>
         <w:t>: Συνολική αξιολόγηση του 1ου πρωτοτύπου</w:t>
       </w:r>
@@ -4731,33 +4536,20 @@
     </w:p>
     <w:p>
       <w:pPr>
-        <w:pStyle w:val="a5"/>
+        <w:pStyle w:val="Caption"/>
         <w:jc w:val="center"/>
       </w:pPr>
       <w:r>
         <w:t xml:space="preserve">Εικόνα </w:t>
       </w:r>
-      <w:r>
-        <w:fldChar w:fldCharType="begin"/>
-      </w:r>
-      <w:r>
-        <w:instrText xml:space="preserve"> SEQ Εικόνα \* ARABIC </w:instrText>
-      </w:r>
-      <w:r>
-        <w:fldChar w:fldCharType="separate"/>
-      </w:r>
-      <w:r>
-        <w:rPr>
-          <w:noProof/>
-        </w:rPr>
-        <w:t>16</w:t>
-      </w:r>
-      <w:r>
-        <w:rPr>
-          <w:noProof/>
-        </w:rPr>
-        <w:fldChar w:fldCharType="end"/>
-      </w:r>
+      <w:fldSimple w:instr=" SEQ Εικόνα \* ARABIC ">
+        <w:r>
+          <w:rPr>
+            <w:noProof/>
+          </w:rPr>
+          <w:t>16</w:t>
+        </w:r>
+      </w:fldSimple>
       <w:r>
         <w:t xml:space="preserve">: </w:t>
       </w:r>
@@ -4841,33 +4633,20 @@
     </w:p>
     <w:p>
       <w:pPr>
-        <w:pStyle w:val="a5"/>
+        <w:pStyle w:val="Caption"/>
         <w:jc w:val="center"/>
       </w:pPr>
       <w:r>
         <w:t xml:space="preserve">Εικόνα </w:t>
       </w:r>
-      <w:r>
-        <w:fldChar w:fldCharType="begin"/>
-      </w:r>
-      <w:r>
-        <w:instrText xml:space="preserve"> SEQ Εικόνα \* ARABIC </w:instrText>
-      </w:r>
-      <w:r>
-        <w:fldChar w:fldCharType="separate"/>
-      </w:r>
-      <w:r>
-        <w:rPr>
-          <w:noProof/>
-        </w:rPr>
-        <w:t>17</w:t>
-      </w:r>
-      <w:r>
-        <w:rPr>
-          <w:noProof/>
-        </w:rPr>
-        <w:fldChar w:fldCharType="end"/>
-      </w:r>
+      <w:fldSimple w:instr=" SEQ Εικόνα \* ARABIC ">
+        <w:r>
+          <w:rPr>
+            <w:noProof/>
+          </w:rPr>
+          <w:t>17</w:t>
+        </w:r>
+      </w:fldSimple>
       <w:r>
         <w:t>:</w:t>
       </w:r>
@@ -4943,33 +4722,20 @@
     </w:p>
     <w:p>
       <w:pPr>
-        <w:pStyle w:val="a5"/>
+        <w:pStyle w:val="Caption"/>
         <w:jc w:val="center"/>
       </w:pPr>
       <w:r>
         <w:t xml:space="preserve">Εικόνα </w:t>
       </w:r>
-      <w:r>
-        <w:fldChar w:fldCharType="begin"/>
-      </w:r>
-      <w:r>
-        <w:instrText xml:space="preserve"> SEQ Εικόνα \* ARABIC </w:instrText>
-      </w:r>
-      <w:r>
-        <w:fldChar w:fldCharType="separate"/>
-      </w:r>
-      <w:r>
-        <w:rPr>
-          <w:noProof/>
-        </w:rPr>
-        <w:t>18</w:t>
-      </w:r>
-      <w:r>
-        <w:rPr>
-          <w:noProof/>
-        </w:rPr>
-        <w:fldChar w:fldCharType="end"/>
-      </w:r>
+      <w:fldSimple w:instr=" SEQ Εικόνα \* ARABIC ">
+        <w:r>
+          <w:rPr>
+            <w:noProof/>
+          </w:rPr>
+          <w:t>18</w:t>
+        </w:r>
+      </w:fldSimple>
       <w:r>
         <w:t xml:space="preserve">: </w:t>
       </w:r>
@@ -5051,33 +4817,20 @@
     </w:p>
     <w:p>
       <w:pPr>
-        <w:pStyle w:val="a5"/>
+        <w:pStyle w:val="Caption"/>
         <w:jc w:val="center"/>
       </w:pPr>
       <w:r>
         <w:t xml:space="preserve">Εικόνα </w:t>
       </w:r>
-      <w:r>
-        <w:fldChar w:fldCharType="begin"/>
-      </w:r>
-      <w:r>
-        <w:instrText xml:space="preserve"> SEQ Εικόνα \* ARABIC </w:instrText>
-      </w:r>
-      <w:r>
-        <w:fldChar w:fldCharType="separate"/>
-      </w:r>
-      <w:r>
-        <w:rPr>
-          <w:noProof/>
-        </w:rPr>
-        <w:t>19</w:t>
-      </w:r>
-      <w:r>
-        <w:rPr>
-          <w:noProof/>
-        </w:rPr>
-        <w:fldChar w:fldCharType="end"/>
-      </w:r>
+      <w:fldSimple w:instr=" SEQ Εικόνα \* ARABIC ">
+        <w:r>
+          <w:rPr>
+            <w:noProof/>
+          </w:rPr>
+          <w:t>19</w:t>
+        </w:r>
+      </w:fldSimple>
       <w:r>
         <w:t xml:space="preserve">: </w:t>
       </w:r>
@@ -5154,36 +4907,20 @@
     </w:p>
     <w:p>
       <w:pPr>
-        <w:pStyle w:val="a5"/>
+        <w:pStyle w:val="Caption"/>
         <w:jc w:val="center"/>
       </w:pPr>
       <w:r>
         <w:t xml:space="preserve">Εικόνα </w:t>
       </w:r>
-      <w:r>
-        <w:fldChar w:fldCharType="begin"/>
-      </w:r>
-      <w:r>
-        <w:instrText xml:space="preserve"> SEQ Εικόν</w:instrText>
-      </w:r>
-      <w:r>
-        <w:instrText xml:space="preserve">α \* ARABIC </w:instrText>
-      </w:r>
-      <w:r>
-        <w:fldChar w:fldCharType="separate"/>
-      </w:r>
-      <w:r>
-        <w:rPr>
-          <w:noProof/>
-        </w:rPr>
-        <w:t>20</w:t>
-      </w:r>
-      <w:r>
-        <w:rPr>
-          <w:noProof/>
-        </w:rPr>
-        <w:fldChar w:fldCharType="end"/>
-      </w:r>
+      <w:fldSimple w:instr=" SEQ Εικόνα \* ARABIC ">
+        <w:r>
+          <w:rPr>
+            <w:noProof/>
+          </w:rPr>
+          <w:t>20</w:t>
+        </w:r>
+      </w:fldSimple>
       <w:r>
         <w:t xml:space="preserve">: </w:t>
       </w:r>
@@ -5313,33 +5050,20 @@
     </w:p>
     <w:p>
       <w:pPr>
-        <w:pStyle w:val="a5"/>
+        <w:pStyle w:val="Caption"/>
         <w:jc w:val="center"/>
       </w:pPr>
       <w:r>
         <w:t xml:space="preserve">Εικόνα </w:t>
       </w:r>
-      <w:r>
-        <w:fldChar w:fldCharType="begin"/>
-      </w:r>
-      <w:r>
-        <w:instrText xml:space="preserve"> SEQ Εικόνα \* ARABIC </w:instrText>
-      </w:r>
-      <w:r>
-        <w:fldChar w:fldCharType="separate"/>
-      </w:r>
-      <w:r>
-        <w:rPr>
-          <w:noProof/>
-        </w:rPr>
-        <w:t>21</w:t>
-      </w:r>
-      <w:r>
-        <w:rPr>
-          <w:noProof/>
-        </w:rPr>
-        <w:fldChar w:fldCharType="end"/>
-      </w:r>
+      <w:fldSimple w:instr=" SEQ Εικόνα \* ARABIC ">
+        <w:r>
+          <w:rPr>
+            <w:noProof/>
+          </w:rPr>
+          <w:t>21</w:t>
+        </w:r>
+      </w:fldSimple>
       <w:r>
         <w:t xml:space="preserve">: </w:t>
       </w:r>
@@ -5421,33 +5145,20 @@
     </w:p>
     <w:p>
       <w:pPr>
-        <w:pStyle w:val="a5"/>
+        <w:pStyle w:val="Caption"/>
         <w:jc w:val="center"/>
       </w:pPr>
       <w:r>
         <w:t xml:space="preserve">Εικόνα </w:t>
       </w:r>
-      <w:r>
-        <w:fldChar w:fldCharType="begin"/>
-      </w:r>
-      <w:r>
-        <w:instrText xml:space="preserve"> SEQ Εικόνα \* ARABIC </w:instrText>
-      </w:r>
-      <w:r>
-        <w:fldChar w:fldCharType="separate"/>
-      </w:r>
-      <w:r>
-        <w:rPr>
-          <w:noProof/>
-        </w:rPr>
-        <w:t>22</w:t>
-      </w:r>
-      <w:r>
-        <w:rPr>
-          <w:noProof/>
-        </w:rPr>
-        <w:fldChar w:fldCharType="end"/>
-      </w:r>
+      <w:fldSimple w:instr=" SEQ Εικόνα \* ARABIC ">
+        <w:r>
+          <w:rPr>
+            <w:noProof/>
+          </w:rPr>
+          <w:t>22</w:t>
+        </w:r>
+      </w:fldSimple>
       <w:r>
         <w:t xml:space="preserve">: </w:t>
       </w:r>
@@ -5524,33 +5235,20 @@
     </w:p>
     <w:p>
       <w:pPr>
-        <w:pStyle w:val="a5"/>
+        <w:pStyle w:val="Caption"/>
         <w:jc w:val="center"/>
       </w:pPr>
       <w:r>
         <w:t xml:space="preserve">Εικόνα </w:t>
       </w:r>
-      <w:r>
-        <w:fldChar w:fldCharType="begin"/>
-      </w:r>
-      <w:r>
-        <w:instrText xml:space="preserve"> SEQ Εικόνα \* ARABIC </w:instrText>
-      </w:r>
-      <w:r>
-        <w:fldChar w:fldCharType="separate"/>
-      </w:r>
-      <w:r>
-        <w:rPr>
-          <w:noProof/>
-        </w:rPr>
-        <w:t>23</w:t>
-      </w:r>
-      <w:r>
-        <w:rPr>
-          <w:noProof/>
-        </w:rPr>
-        <w:fldChar w:fldCharType="end"/>
-      </w:r>
+      <w:fldSimple w:instr=" SEQ Εικόνα \* ARABIC ">
+        <w:r>
+          <w:rPr>
+            <w:noProof/>
+          </w:rPr>
+          <w:t>23</w:t>
+        </w:r>
+      </w:fldSimple>
       <w:r>
         <w:t xml:space="preserve">: </w:t>
       </w:r>
@@ -5629,33 +5327,20 @@
     </w:p>
     <w:p>
       <w:pPr>
-        <w:pStyle w:val="a5"/>
+        <w:pStyle w:val="Caption"/>
         <w:jc w:val="center"/>
       </w:pPr>
       <w:r>
         <w:t xml:space="preserve">Εικόνα </w:t>
       </w:r>
-      <w:r>
-        <w:fldChar w:fldCharType="begin"/>
-      </w:r>
-      <w:r>
-        <w:instrText xml:space="preserve"> SEQ Εικόνα \* ARABIC </w:instrText>
-      </w:r>
-      <w:r>
-        <w:fldChar w:fldCharType="separate"/>
-      </w:r>
-      <w:r>
-        <w:rPr>
-          <w:noProof/>
-        </w:rPr>
-        <w:t>24</w:t>
-      </w:r>
-      <w:r>
-        <w:rPr>
-          <w:noProof/>
-        </w:rPr>
-        <w:fldChar w:fldCharType="end"/>
-      </w:r>
+      <w:fldSimple w:instr=" SEQ Εικόνα \* ARABIC ">
+        <w:r>
+          <w:rPr>
+            <w:noProof/>
+          </w:rPr>
+          <w:t>24</w:t>
+        </w:r>
+      </w:fldSimple>
       <w:r>
         <w:t xml:space="preserve">: </w:t>
       </w:r>
@@ -5731,33 +5416,20 @@
     </w:p>
     <w:p>
       <w:pPr>
-        <w:pStyle w:val="a5"/>
+        <w:pStyle w:val="Caption"/>
         <w:jc w:val="center"/>
       </w:pPr>
       <w:r>
         <w:t xml:space="preserve">Εικόνα </w:t>
       </w:r>
-      <w:r>
-        <w:fldChar w:fldCharType="begin"/>
-      </w:r>
-      <w:r>
-        <w:instrText xml:space="preserve"> SEQ Εικόνα \* ARABIC </w:instrText>
-      </w:r>
-      <w:r>
-        <w:fldChar w:fldCharType="separate"/>
-      </w:r>
-      <w:r>
-        <w:rPr>
-          <w:noProof/>
-        </w:rPr>
-        <w:t>25</w:t>
-      </w:r>
-      <w:r>
-        <w:rPr>
-          <w:noProof/>
-        </w:rPr>
-        <w:fldChar w:fldCharType="end"/>
-      </w:r>
+      <w:fldSimple w:instr=" SEQ Εικόνα \* ARABIC ">
+        <w:r>
+          <w:rPr>
+            <w:noProof/>
+          </w:rPr>
+          <w:t>25</w:t>
+        </w:r>
+      </w:fldSimple>
       <w:r>
         <w:t xml:space="preserve">: </w:t>
       </w:r>
@@ -5886,33 +5558,20 @@
     </w:p>
     <w:p>
       <w:pPr>
-        <w:pStyle w:val="a5"/>
+        <w:pStyle w:val="Caption"/>
         <w:jc w:val="center"/>
       </w:pPr>
       <w:r>
         <w:t xml:space="preserve">Εικόνα </w:t>
       </w:r>
-      <w:r>
-        <w:fldChar w:fldCharType="begin"/>
-      </w:r>
-      <w:r>
-        <w:instrText xml:space="preserve"> SEQ Εικόνα \* ARABIC </w:instrText>
-      </w:r>
-      <w:r>
-        <w:fldChar w:fldCharType="separate"/>
-      </w:r>
-      <w:r>
-        <w:rPr>
-          <w:noProof/>
-        </w:rPr>
-        <w:t>26</w:t>
-      </w:r>
-      <w:r>
-        <w:rPr>
-          <w:noProof/>
-        </w:rPr>
-        <w:fldChar w:fldCharType="end"/>
-      </w:r>
+      <w:fldSimple w:instr=" SEQ Εικόνα \* ARABIC ">
+        <w:r>
+          <w:rPr>
+            <w:noProof/>
+          </w:rPr>
+          <w:t>26</w:t>
+        </w:r>
+      </w:fldSimple>
       <w:r>
         <w:t>: Τελική επιλογή πρωτοτύπου</w:t>
       </w:r>
@@ -5945,7 +5604,7 @@
     </w:p>
     <w:p>
       <w:pPr>
-        <w:pStyle w:val="a3"/>
+        <w:pStyle w:val="ListParagraph"/>
         <w:numPr>
           <w:ilvl w:val="0"/>
           <w:numId w:val="9"/>
@@ -5963,7 +5622,7 @@
     </w:p>
     <w:p>
       <w:pPr>
-        <w:pStyle w:val="a3"/>
+        <w:pStyle w:val="ListParagraph"/>
         <w:numPr>
           <w:ilvl w:val="0"/>
           <w:numId w:val="9"/>
@@ -5987,7 +5646,7 @@
     </w:p>
     <w:p>
       <w:pPr>
-        <w:pStyle w:val="a3"/>
+        <w:pStyle w:val="ListParagraph"/>
         <w:numPr>
           <w:ilvl w:val="0"/>
           <w:numId w:val="9"/>
@@ -6017,7 +5676,7 @@
     </w:p>
     <w:p>
       <w:pPr>
-        <w:pStyle w:val="a3"/>
+        <w:pStyle w:val="ListParagraph"/>
         <w:numPr>
           <w:ilvl w:val="0"/>
           <w:numId w:val="9"/>
@@ -6035,7 +5694,7 @@
     </w:p>
     <w:p>
       <w:pPr>
-        <w:pStyle w:val="a3"/>
+        <w:pStyle w:val="ListParagraph"/>
         <w:numPr>
           <w:ilvl w:val="0"/>
           <w:numId w:val="9"/>
@@ -6083,7 +5742,7 @@
     </w:p>
     <w:p>
       <w:pPr>
-        <w:pStyle w:val="a3"/>
+        <w:pStyle w:val="ListParagraph"/>
         <w:numPr>
           <w:ilvl w:val="0"/>
           <w:numId w:val="9"/>
@@ -6125,7 +5784,7 @@
     </w:p>
     <w:p>
       <w:pPr>
-        <w:pStyle w:val="a3"/>
+        <w:pStyle w:val="ListParagraph"/>
         <w:numPr>
           <w:ilvl w:val="0"/>
           <w:numId w:val="9"/>
@@ -6149,7 +5808,7 @@
     </w:p>
     <w:p>
       <w:pPr>
-        <w:pStyle w:val="a3"/>
+        <w:pStyle w:val="ListParagraph"/>
         <w:numPr>
           <w:ilvl w:val="0"/>
           <w:numId w:val="9"/>
@@ -6167,7 +5826,7 @@
     </w:p>
     <w:p>
       <w:pPr>
-        <w:pStyle w:val="a3"/>
+        <w:pStyle w:val="ListParagraph"/>
         <w:numPr>
           <w:ilvl w:val="0"/>
           <w:numId w:val="9"/>
@@ -6283,7 +5942,7 @@
     </w:p>
     <w:p>
       <w:pPr>
-        <w:pStyle w:val="a3"/>
+        <w:pStyle w:val="ListParagraph"/>
         <w:numPr>
           <w:ilvl w:val="0"/>
           <w:numId w:val="12"/>
@@ -6307,7 +5966,7 @@
     </w:p>
     <w:p>
       <w:pPr>
-        <w:pStyle w:val="a3"/>
+        <w:pStyle w:val="ListParagraph"/>
         <w:numPr>
           <w:ilvl w:val="0"/>
           <w:numId w:val="12"/>
@@ -6367,7 +6026,7 @@
     </w:p>
     <w:p>
       <w:pPr>
-        <w:pStyle w:val="a3"/>
+        <w:pStyle w:val="ListParagraph"/>
         <w:numPr>
           <w:ilvl w:val="0"/>
           <w:numId w:val="12"/>
@@ -6379,7 +6038,7 @@
     </w:p>
     <w:p>
       <w:pPr>
-        <w:pStyle w:val="a3"/>
+        <w:pStyle w:val="ListParagraph"/>
         <w:numPr>
           <w:ilvl w:val="0"/>
           <w:numId w:val="12"/>
@@ -6391,7 +6050,7 @@
     </w:p>
     <w:p>
       <w:pPr>
-        <w:pStyle w:val="a3"/>
+        <w:pStyle w:val="ListParagraph"/>
         <w:numPr>
           <w:ilvl w:val="0"/>
           <w:numId w:val="12"/>
@@ -6415,7 +6074,7 @@
     </w:p>
     <w:p>
       <w:pPr>
-        <w:pStyle w:val="a3"/>
+        <w:pStyle w:val="ListParagraph"/>
         <w:numPr>
           <w:ilvl w:val="0"/>
           <w:numId w:val="12"/>
@@ -6492,7 +6151,7 @@
     </w:p>
     <w:p>
       <w:pPr>
-        <w:pStyle w:val="a3"/>
+        <w:pStyle w:val="ListParagraph"/>
         <w:numPr>
           <w:ilvl w:val="0"/>
           <w:numId w:val="13"/>
@@ -6520,7 +6179,7 @@
     </w:p>
     <w:p>
       <w:pPr>
-        <w:pStyle w:val="a3"/>
+        <w:pStyle w:val="ListParagraph"/>
         <w:numPr>
           <w:ilvl w:val="0"/>
           <w:numId w:val="13"/>
@@ -6532,7 +6191,7 @@
     </w:p>
     <w:p>
       <w:pPr>
-        <w:pStyle w:val="a3"/>
+        <w:pStyle w:val="ListParagraph"/>
         <w:numPr>
           <w:ilvl w:val="0"/>
           <w:numId w:val="13"/>
@@ -6544,7 +6203,7 @@
     </w:p>
     <w:p>
       <w:pPr>
-        <w:pStyle w:val="a3"/>
+        <w:pStyle w:val="ListParagraph"/>
         <w:numPr>
           <w:ilvl w:val="0"/>
           <w:numId w:val="13"/>
@@ -6556,7 +6215,7 @@
     </w:p>
     <w:p>
       <w:pPr>
-        <w:pStyle w:val="a3"/>
+        <w:pStyle w:val="ListParagraph"/>
         <w:numPr>
           <w:ilvl w:val="0"/>
           <w:numId w:val="13"/>
@@ -6568,7 +6227,7 @@
     </w:p>
     <w:p>
       <w:pPr>
-        <w:pStyle w:val="a3"/>
+        <w:pStyle w:val="ListParagraph"/>
         <w:numPr>
           <w:ilvl w:val="0"/>
           <w:numId w:val="13"/>
@@ -6580,7 +6239,7 @@
     </w:p>
     <w:p>
       <w:pPr>
-        <w:pStyle w:val="a3"/>
+        <w:pStyle w:val="ListParagraph"/>
         <w:numPr>
           <w:ilvl w:val="0"/>
           <w:numId w:val="13"/>
@@ -6604,7 +6263,7 @@
     </w:p>
     <w:p>
       <w:pPr>
-        <w:pStyle w:val="a3"/>
+        <w:pStyle w:val="ListParagraph"/>
         <w:numPr>
           <w:ilvl w:val="0"/>
           <w:numId w:val="13"/>
@@ -6637,7 +6296,7 @@
     </w:p>
     <w:p>
       <w:pPr>
-        <w:pStyle w:val="a3"/>
+        <w:pStyle w:val="ListParagraph"/>
         <w:numPr>
           <w:ilvl w:val="0"/>
           <w:numId w:val="13"/>
@@ -6694,7 +6353,7 @@
     </w:p>
     <w:p>
       <w:pPr>
-        <w:pStyle w:val="a3"/>
+        <w:pStyle w:val="ListParagraph"/>
         <w:numPr>
           <w:ilvl w:val="0"/>
           <w:numId w:val="13"/>
@@ -6706,7 +6365,7 @@
     </w:p>
     <w:p>
       <w:pPr>
-        <w:pStyle w:val="a3"/>
+        <w:pStyle w:val="ListParagraph"/>
         <w:numPr>
           <w:ilvl w:val="0"/>
           <w:numId w:val="13"/>
@@ -6736,7 +6395,7 @@
     </w:p>
     <w:p>
       <w:pPr>
-        <w:pStyle w:val="a3"/>
+        <w:pStyle w:val="ListParagraph"/>
         <w:numPr>
           <w:ilvl w:val="0"/>
           <w:numId w:val="13"/>
@@ -6766,7 +6425,7 @@
     </w:p>
     <w:p>
       <w:pPr>
-        <w:pStyle w:val="a3"/>
+        <w:pStyle w:val="ListParagraph"/>
         <w:numPr>
           <w:ilvl w:val="0"/>
           <w:numId w:val="13"/>
@@ -6790,7 +6449,7 @@
     </w:p>
     <w:p>
       <w:pPr>
-        <w:pStyle w:val="a3"/>
+        <w:pStyle w:val="ListParagraph"/>
         <w:numPr>
           <w:ilvl w:val="0"/>
           <w:numId w:val="13"/>
@@ -6802,7 +6461,7 @@
     </w:p>
     <w:p>
       <w:pPr>
-        <w:pStyle w:val="a3"/>
+        <w:pStyle w:val="ListParagraph"/>
         <w:numPr>
           <w:ilvl w:val="0"/>
           <w:numId w:val="13"/>
@@ -6826,7 +6485,7 @@
     </w:p>
     <w:p>
       <w:pPr>
-        <w:pStyle w:val="a3"/>
+        <w:pStyle w:val="ListParagraph"/>
         <w:numPr>
           <w:ilvl w:val="0"/>
           <w:numId w:val="13"/>
@@ -6841,7 +6500,7 @@
     </w:p>
     <w:p>
       <w:pPr>
-        <w:pStyle w:val="a3"/>
+        <w:pStyle w:val="ListParagraph"/>
         <w:numPr>
           <w:ilvl w:val="0"/>
           <w:numId w:val="13"/>
@@ -6898,7 +6557,7 @@
     </w:p>
     <w:p>
       <w:pPr>
-        <w:pStyle w:val="a3"/>
+        <w:pStyle w:val="ListParagraph"/>
         <w:numPr>
           <w:ilvl w:val="0"/>
           <w:numId w:val="10"/>
@@ -6915,7 +6574,7 @@
     </w:p>
     <w:p>
       <w:pPr>
-        <w:pStyle w:val="a3"/>
+        <w:pStyle w:val="ListParagraph"/>
         <w:numPr>
           <w:ilvl w:val="0"/>
           <w:numId w:val="10"/>
@@ -6959,7 +6618,7 @@
     </w:p>
     <w:p>
       <w:pPr>
-        <w:pStyle w:val="a3"/>
+        <w:pStyle w:val="ListParagraph"/>
         <w:numPr>
           <w:ilvl w:val="0"/>
           <w:numId w:val="10"/>
@@ -6976,7 +6635,7 @@
     </w:p>
     <w:p>
       <w:pPr>
-        <w:pStyle w:val="a3"/>
+        <w:pStyle w:val="ListParagraph"/>
         <w:numPr>
           <w:ilvl w:val="0"/>
           <w:numId w:val="10"/>
@@ -6993,7 +6652,7 @@
     </w:p>
     <w:p>
       <w:pPr>
-        <w:pStyle w:val="a3"/>
+        <w:pStyle w:val="ListParagraph"/>
         <w:numPr>
           <w:ilvl w:val="0"/>
           <w:numId w:val="10"/>
@@ -7012,7 +6671,7 @@
     </w:p>
     <w:p>
       <w:pPr>
-        <w:pStyle w:val="a3"/>
+        <w:pStyle w:val="ListParagraph"/>
         <w:numPr>
           <w:ilvl w:val="0"/>
           <w:numId w:val="11"/>
@@ -7028,7 +6687,7 @@
     </w:p>
     <w:p>
       <w:pPr>
-        <w:pStyle w:val="a3"/>
+        <w:pStyle w:val="ListParagraph"/>
         <w:numPr>
           <w:ilvl w:val="0"/>
           <w:numId w:val="11"/>
@@ -7042,7 +6701,7 @@
     </w:p>
     <w:p>
       <w:pPr>
-        <w:pStyle w:val="a3"/>
+        <w:pStyle w:val="ListParagraph"/>
         <w:numPr>
           <w:ilvl w:val="0"/>
           <w:numId w:val="11"/>
@@ -7054,7 +6713,7 @@
     </w:p>
     <w:p>
       <w:pPr>
-        <w:pStyle w:val="a3"/>
+        <w:pStyle w:val="ListParagraph"/>
         <w:numPr>
           <w:ilvl w:val="0"/>
           <w:numId w:val="11"/>
@@ -7067,7 +6726,7 @@
     </w:p>
     <w:p>
       <w:pPr>
-        <w:pStyle w:val="a3"/>
+        <w:pStyle w:val="ListParagraph"/>
         <w:numPr>
           <w:ilvl w:val="0"/>
           <w:numId w:val="11"/>
@@ -7080,7 +6739,7 @@
     </w:p>
     <w:p>
       <w:pPr>
-        <w:pStyle w:val="a3"/>
+        <w:pStyle w:val="ListParagraph"/>
         <w:numPr>
           <w:ilvl w:val="0"/>
           <w:numId w:val="11"/>
@@ -7266,7 +6925,7 @@
     </w:p>
     <w:p>
       <w:pPr>
-        <w:pStyle w:val="a3"/>
+        <w:pStyle w:val="ListParagraph"/>
         <w:numPr>
           <w:ilvl w:val="0"/>
           <w:numId w:val="30"/>
@@ -7284,7 +6943,7 @@
     </w:p>
     <w:p>
       <w:pPr>
-        <w:pStyle w:val="a3"/>
+        <w:pStyle w:val="ListParagraph"/>
         <w:numPr>
           <w:ilvl w:val="0"/>
           <w:numId w:val="30"/>
@@ -7302,7 +6961,7 @@
     </w:p>
     <w:p>
       <w:pPr>
-        <w:pStyle w:val="a3"/>
+        <w:pStyle w:val="ListParagraph"/>
         <w:numPr>
           <w:ilvl w:val="0"/>
           <w:numId w:val="30"/>
@@ -7320,7 +6979,7 @@
     </w:p>
     <w:p>
       <w:pPr>
-        <w:pStyle w:val="a3"/>
+        <w:pStyle w:val="ListParagraph"/>
         <w:numPr>
           <w:ilvl w:val="0"/>
           <w:numId w:val="30"/>
@@ -7338,7 +6997,7 @@
     </w:p>
     <w:p>
       <w:pPr>
-        <w:pStyle w:val="a3"/>
+        <w:pStyle w:val="ListParagraph"/>
         <w:numPr>
           <w:ilvl w:val="0"/>
           <w:numId w:val="30"/>
@@ -7356,7 +7015,7 @@
     </w:p>
     <w:p>
       <w:pPr>
-        <w:pStyle w:val="a3"/>
+        <w:pStyle w:val="ListParagraph"/>
         <w:numPr>
           <w:ilvl w:val="0"/>
           <w:numId w:val="30"/>
@@ -7392,7 +7051,7 @@
     </w:p>
     <w:p>
       <w:pPr>
-        <w:pStyle w:val="a3"/>
+        <w:pStyle w:val="ListParagraph"/>
         <w:numPr>
           <w:ilvl w:val="0"/>
           <w:numId w:val="30"/>
@@ -7460,7 +7119,7 @@
     </w:p>
     <w:p>
       <w:pPr>
-        <w:pStyle w:val="a3"/>
+        <w:pStyle w:val="ListParagraph"/>
         <w:numPr>
           <w:ilvl w:val="0"/>
           <w:numId w:val="30"/>
@@ -7547,7 +7206,7 @@
     </w:p>
     <w:p>
       <w:pPr>
-        <w:pStyle w:val="a3"/>
+        <w:pStyle w:val="ListParagraph"/>
         <w:numPr>
           <w:ilvl w:val="0"/>
           <w:numId w:val="30"/>
@@ -7577,7 +7236,7 @@
     </w:p>
     <w:p>
       <w:pPr>
-        <w:pStyle w:val="a3"/>
+        <w:pStyle w:val="ListParagraph"/>
         <w:numPr>
           <w:ilvl w:val="0"/>
           <w:numId w:val="30"/>
@@ -7674,7 +7333,7 @@
     </w:p>
     <w:p>
       <w:pPr>
-        <w:pStyle w:val="a3"/>
+        <w:pStyle w:val="ListParagraph"/>
         <w:numPr>
           <w:ilvl w:val="0"/>
           <w:numId w:val="14"/>
@@ -7692,7 +7351,7 @@
     </w:p>
     <w:p>
       <w:pPr>
-        <w:pStyle w:val="a3"/>
+        <w:pStyle w:val="ListParagraph"/>
         <w:numPr>
           <w:ilvl w:val="0"/>
           <w:numId w:val="14"/>
@@ -7710,7 +7369,7 @@
     </w:p>
     <w:p>
       <w:pPr>
-        <w:pStyle w:val="a3"/>
+        <w:pStyle w:val="ListParagraph"/>
         <w:numPr>
           <w:ilvl w:val="0"/>
           <w:numId w:val="14"/>
@@ -7734,7 +7393,7 @@
     </w:p>
     <w:p>
       <w:pPr>
-        <w:pStyle w:val="a3"/>
+        <w:pStyle w:val="ListParagraph"/>
         <w:numPr>
           <w:ilvl w:val="0"/>
           <w:numId w:val="14"/>
@@ -7752,7 +7411,7 @@
     </w:p>
     <w:p>
       <w:pPr>
-        <w:pStyle w:val="a3"/>
+        <w:pStyle w:val="ListParagraph"/>
         <w:numPr>
           <w:ilvl w:val="0"/>
           <w:numId w:val="14"/>
@@ -7770,7 +7429,7 @@
     </w:p>
     <w:p>
       <w:pPr>
-        <w:pStyle w:val="a3"/>
+        <w:pStyle w:val="ListParagraph"/>
         <w:numPr>
           <w:ilvl w:val="0"/>
           <w:numId w:val="14"/>
@@ -7788,7 +7447,7 @@
     </w:p>
     <w:p>
       <w:pPr>
-        <w:pStyle w:val="a3"/>
+        <w:pStyle w:val="ListParagraph"/>
         <w:numPr>
           <w:ilvl w:val="0"/>
           <w:numId w:val="14"/>
@@ -7806,7 +7465,7 @@
     </w:p>
     <w:p>
       <w:pPr>
-        <w:pStyle w:val="a3"/>
+        <w:pStyle w:val="ListParagraph"/>
         <w:numPr>
           <w:ilvl w:val="0"/>
           <w:numId w:val="14"/>
@@ -7824,7 +7483,7 @@
     </w:p>
     <w:p>
       <w:pPr>
-        <w:pStyle w:val="a3"/>
+        <w:pStyle w:val="ListParagraph"/>
         <w:numPr>
           <w:ilvl w:val="0"/>
           <w:numId w:val="14"/>
@@ -7981,70 +7640,72 @@
       <w:hyperlink r:id="rId48" w:history="1">
         <w:r>
           <w:rPr>
-            <w:rStyle w:val="-"/>
+            <w:rStyle w:val="Hyperlink"/>
             <w:lang w:val="en-US" w:eastAsia="el-GR"/>
           </w:rPr>
           <w:t>https</w:t>
         </w:r>
         <w:r>
           <w:rPr>
-            <w:rStyle w:val="-"/>
+            <w:rStyle w:val="Hyperlink"/>
             <w:lang w:eastAsia="el-GR"/>
           </w:rPr>
           <w:t>://</w:t>
         </w:r>
         <w:r>
           <w:rPr>
-            <w:rStyle w:val="-"/>
+            <w:rStyle w:val="Hyperlink"/>
             <w:lang w:val="en-US" w:eastAsia="el-GR"/>
           </w:rPr>
           <w:t>www</w:t>
         </w:r>
         <w:r>
           <w:rPr>
-            <w:rStyle w:val="-"/>
+            <w:rStyle w:val="Hyperlink"/>
+            <w:lang w:eastAsia="el-GR"/>
+          </w:rPr>
+          <w:t>.</w:t>
+        </w:r>
+        <w:proofErr w:type="spellStart"/>
+        <w:r>
+          <w:rPr>
+            <w:rStyle w:val="Hyperlink"/>
+            <w:lang w:val="en-US" w:eastAsia="el-GR"/>
+          </w:rPr>
+          <w:t>figma</w:t>
+        </w:r>
+        <w:proofErr w:type="spellEnd"/>
+        <w:r>
+          <w:rPr>
+            <w:rStyle w:val="Hyperlink"/>
             <w:lang w:eastAsia="el-GR"/>
           </w:rPr>
           <w:t>.</w:t>
         </w:r>
         <w:r>
           <w:rPr>
-            <w:rStyle w:val="-"/>
-            <w:lang w:val="en-US" w:eastAsia="el-GR"/>
-          </w:rPr>
-          <w:t>figma</w:t>
-        </w:r>
-        <w:r>
-          <w:rPr>
-            <w:rStyle w:val="-"/>
-            <w:lang w:eastAsia="el-GR"/>
-          </w:rPr>
-          <w:t>.</w:t>
-        </w:r>
-        <w:r>
-          <w:rPr>
-            <w:rStyle w:val="-"/>
+            <w:rStyle w:val="Hyperlink"/>
             <w:lang w:val="en-US" w:eastAsia="el-GR"/>
           </w:rPr>
           <w:t>com</w:t>
         </w:r>
         <w:r>
           <w:rPr>
-            <w:rStyle w:val="-"/>
+            <w:rStyle w:val="Hyperlink"/>
             <w:lang w:eastAsia="el-GR"/>
           </w:rPr>
           <w:t>/</w:t>
         </w:r>
         <w:r>
           <w:rPr>
-            <w:rStyle w:val="-"/>
+            <w:rStyle w:val="Hyperlink"/>
             <w:lang w:val="en-US" w:eastAsia="el-GR"/>
           </w:rPr>
           <w:t>proto</w:t>
         </w:r>
         <w:r>
           <w:rPr>
-            <w:rStyle w:val="-"/>
+            <w:rStyle w:val="Hyperlink"/>
             <w:lang w:eastAsia="el-GR"/>
           </w:rPr>
           <w:t>/</w:t>
@@ -8052,7 +7713,7 @@
         <w:proofErr w:type="spellStart"/>
         <w:r>
           <w:rPr>
-            <w:rStyle w:val="-"/>
+            <w:rStyle w:val="Hyperlink"/>
             <w:lang w:val="en-US" w:eastAsia="el-GR"/>
           </w:rPr>
           <w:t>RwrO</w:t>
@@ -8060,21 +7721,21 @@
         <w:proofErr w:type="spellEnd"/>
         <w:r>
           <w:rPr>
-            <w:rStyle w:val="-"/>
+            <w:rStyle w:val="Hyperlink"/>
             <w:lang w:eastAsia="el-GR"/>
           </w:rPr>
           <w:t>7</w:t>
         </w:r>
         <w:r>
           <w:rPr>
-            <w:rStyle w:val="-"/>
+            <w:rStyle w:val="Hyperlink"/>
             <w:lang w:val="en-US" w:eastAsia="el-GR"/>
           </w:rPr>
           <w:t>v</w:t>
         </w:r>
         <w:r>
           <w:rPr>
-            <w:rStyle w:val="-"/>
+            <w:rStyle w:val="Hyperlink"/>
             <w:lang w:eastAsia="el-GR"/>
           </w:rPr>
           <w:t>9</w:t>
@@ -8082,7 +7743,7 @@
         <w:proofErr w:type="spellStart"/>
         <w:r>
           <w:rPr>
-            <w:rStyle w:val="-"/>
+            <w:rStyle w:val="Hyperlink"/>
             <w:lang w:val="en-US" w:eastAsia="el-GR"/>
           </w:rPr>
           <w:t>HcPVcN</w:t>
@@ -8090,21 +7751,21 @@
         <w:proofErr w:type="spellEnd"/>
         <w:r>
           <w:rPr>
-            <w:rStyle w:val="-"/>
+            <w:rStyle w:val="Hyperlink"/>
             <w:lang w:eastAsia="el-GR"/>
           </w:rPr>
           <w:t>3</w:t>
         </w:r>
         <w:r>
           <w:rPr>
-            <w:rStyle w:val="-"/>
+            <w:rStyle w:val="Hyperlink"/>
             <w:lang w:val="en-US" w:eastAsia="el-GR"/>
           </w:rPr>
           <w:t>DCC</w:t>
         </w:r>
         <w:r>
           <w:rPr>
-            <w:rStyle w:val="-"/>
+            <w:rStyle w:val="Hyperlink"/>
             <w:lang w:eastAsia="el-GR"/>
           </w:rPr>
           <w:t>9</w:t>
@@ -8112,7 +7773,7 @@
         <w:proofErr w:type="spellStart"/>
         <w:r>
           <w:rPr>
-            <w:rStyle w:val="-"/>
+            <w:rStyle w:val="Hyperlink"/>
             <w:lang w:val="en-US" w:eastAsia="el-GR"/>
           </w:rPr>
           <w:t>aMQM</w:t>
@@ -8120,21 +7781,21 @@
         <w:proofErr w:type="spellEnd"/>
         <w:r>
           <w:rPr>
-            <w:rStyle w:val="-"/>
+            <w:rStyle w:val="Hyperlink"/>
             <w:lang w:eastAsia="el-GR"/>
           </w:rPr>
           <w:t>/</w:t>
         </w:r>
         <w:r>
           <w:rPr>
-            <w:rStyle w:val="-"/>
+            <w:rStyle w:val="Hyperlink"/>
             <w:lang w:val="en-US" w:eastAsia="el-GR"/>
           </w:rPr>
           <w:t>prototype</w:t>
         </w:r>
         <w:r>
           <w:rPr>
-            <w:rStyle w:val="-"/>
+            <w:rStyle w:val="Hyperlink"/>
             <w:lang w:eastAsia="el-GR"/>
           </w:rPr>
           <w:t>-2-2</w:t>
@@ -8142,7 +7803,7 @@
         <w:proofErr w:type="spellStart"/>
         <w:r>
           <w:rPr>
-            <w:rStyle w:val="-"/>
+            <w:rStyle w:val="Hyperlink"/>
             <w:lang w:val="en-US" w:eastAsia="el-GR"/>
           </w:rPr>
           <w:t>nd</w:t>
@@ -8150,98 +7811,98 @@
         <w:proofErr w:type="spellEnd"/>
         <w:r>
           <w:rPr>
-            <w:rStyle w:val="-"/>
+            <w:rStyle w:val="Hyperlink"/>
             <w:lang w:eastAsia="el-GR"/>
           </w:rPr>
           <w:t>-</w:t>
         </w:r>
         <w:r>
           <w:rPr>
-            <w:rStyle w:val="-"/>
+            <w:rStyle w:val="Hyperlink"/>
             <w:lang w:val="en-US" w:eastAsia="el-GR"/>
           </w:rPr>
           <w:t>cycle</w:t>
         </w:r>
         <w:r>
           <w:rPr>
-            <w:rStyle w:val="-"/>
+            <w:rStyle w:val="Hyperlink"/>
             <w:lang w:eastAsia="el-GR"/>
           </w:rPr>
           <w:t>?</w:t>
         </w:r>
         <w:r>
           <w:rPr>
-            <w:rStyle w:val="-"/>
+            <w:rStyle w:val="Hyperlink"/>
             <w:lang w:val="en-US" w:eastAsia="el-GR"/>
           </w:rPr>
           <w:t>node</w:t>
         </w:r>
         <w:r>
           <w:rPr>
-            <w:rStyle w:val="-"/>
+            <w:rStyle w:val="Hyperlink"/>
             <w:lang w:eastAsia="el-GR"/>
           </w:rPr>
           <w:t>-</w:t>
         </w:r>
         <w:r>
           <w:rPr>
-            <w:rStyle w:val="-"/>
+            <w:rStyle w:val="Hyperlink"/>
             <w:lang w:val="en-US" w:eastAsia="el-GR"/>
           </w:rPr>
           <w:t>id</w:t>
         </w:r>
         <w:r>
           <w:rPr>
-            <w:rStyle w:val="-"/>
+            <w:rStyle w:val="Hyperlink"/>
             <w:lang w:eastAsia="el-GR"/>
           </w:rPr>
           <w:t>=99%3</w:t>
         </w:r>
         <w:r>
           <w:rPr>
-            <w:rStyle w:val="-"/>
+            <w:rStyle w:val="Hyperlink"/>
             <w:lang w:val="en-US" w:eastAsia="el-GR"/>
           </w:rPr>
           <w:t>A</w:t>
         </w:r>
         <w:r>
           <w:rPr>
-            <w:rStyle w:val="-"/>
+            <w:rStyle w:val="Hyperlink"/>
             <w:lang w:eastAsia="el-GR"/>
           </w:rPr>
           <w:t>434&amp;</w:t>
         </w:r>
         <w:r>
           <w:rPr>
-            <w:rStyle w:val="-"/>
+            <w:rStyle w:val="Hyperlink"/>
             <w:lang w:val="en-US" w:eastAsia="el-GR"/>
           </w:rPr>
           <w:t>scaling</w:t>
         </w:r>
         <w:r>
           <w:rPr>
-            <w:rStyle w:val="-"/>
+            <w:rStyle w:val="Hyperlink"/>
             <w:lang w:eastAsia="el-GR"/>
           </w:rPr>
           <w:t>=</w:t>
         </w:r>
         <w:r>
           <w:rPr>
-            <w:rStyle w:val="-"/>
+            <w:rStyle w:val="Hyperlink"/>
             <w:lang w:val="en-US" w:eastAsia="el-GR"/>
           </w:rPr>
           <w:t>scale</w:t>
         </w:r>
         <w:r>
           <w:rPr>
-            <w:rStyle w:val="-"/>
+            <w:rStyle w:val="Hyperlink"/>
             <w:lang w:eastAsia="el-GR"/>
           </w:rPr>
           <w:t>-</w:t>
         </w:r>
         <w:r>
           <w:rPr>
-            <w:rStyle w:val="-"/>
+            <w:rStyle w:val="Hyperlink"/>
             <w:lang w:val="en-US" w:eastAsia="el-GR"/>
           </w:rPr>
           <w:t>down</w:t>
@@ -8381,7 +8042,7 @@
       <w:hyperlink r:id="rId49" w:history="1">
         <w:r>
           <w:rPr>
-            <w:rStyle w:val="-"/>
+            <w:rStyle w:val="Hyperlink"/>
             <w:lang w:eastAsia="el-GR"/>
           </w:rPr>
           <w:t>https://forms.gle/qSwnwEwEhytqcqxu6</w:t>
@@ -8614,7 +8275,7 @@
     </w:p>
     <w:p>
       <w:pPr>
-        <w:pStyle w:val="a5"/>
+        <w:pStyle w:val="Caption"/>
         <w:jc w:val="center"/>
         <w:rPr>
           <w:lang w:eastAsia="el-GR"/>
@@ -8623,27 +8284,14 @@
       <w:r>
         <w:t xml:space="preserve">Εικόνα </w:t>
       </w:r>
-      <w:r>
-        <w:fldChar w:fldCharType="begin"/>
-      </w:r>
-      <w:r>
-        <w:instrText xml:space="preserve"> SEQ Εικόνα \* ARABIC </w:instrText>
-      </w:r>
-      <w:r>
-        <w:fldChar w:fldCharType="separate"/>
-      </w:r>
-      <w:r>
-        <w:rPr>
-          <w:noProof/>
-        </w:rPr>
-        <w:t>27</w:t>
-      </w:r>
-      <w:r>
-        <w:rPr>
-          <w:noProof/>
-        </w:rPr>
-        <w:fldChar w:fldCharType="end"/>
-      </w:r>
+      <w:fldSimple w:instr=" SEQ Εικόνα \* ARABIC ">
+        <w:r>
+          <w:rPr>
+            <w:noProof/>
+          </w:rPr>
+          <w:t>27</w:t>
+        </w:r>
+      </w:fldSimple>
       <w:r>
         <w:t>: Επιλογές για την σχεδίαση της οθόνης κίνησης περσίδων</w:t>
       </w:r>
@@ -8879,7 +8527,7 @@
     </w:p>
     <w:p>
       <w:pPr>
-        <w:pStyle w:val="a5"/>
+        <w:pStyle w:val="Caption"/>
         <w:jc w:val="center"/>
       </w:pPr>
       <w:bookmarkStart w:id="4" w:name="_Hlk62319851"/>
@@ -8984,7 +8632,7 @@
     </w:p>
     <w:p>
       <w:pPr>
-        <w:pStyle w:val="a5"/>
+        <w:pStyle w:val="Caption"/>
         <w:jc w:val="center"/>
       </w:pPr>
       <w:r>
@@ -9051,7 +8699,7 @@
     </w:p>
     <w:p>
       <w:pPr>
-        <w:pStyle w:val="a3"/>
+        <w:pStyle w:val="ListParagraph"/>
         <w:numPr>
           <w:ilvl w:val="0"/>
           <w:numId w:val="15"/>
@@ -9068,7 +8716,7 @@
     </w:p>
     <w:p>
       <w:pPr>
-        <w:pStyle w:val="a3"/>
+        <w:pStyle w:val="ListParagraph"/>
         <w:numPr>
           <w:ilvl w:val="0"/>
           <w:numId w:val="15"/>
@@ -9101,7 +8749,7 @@
     </w:p>
     <w:p>
       <w:pPr>
-        <w:pStyle w:val="a3"/>
+        <w:pStyle w:val="ListParagraph"/>
         <w:numPr>
           <w:ilvl w:val="0"/>
           <w:numId w:val="15"/>
@@ -9142,7 +8790,7 @@
     </w:p>
     <w:p>
       <w:pPr>
-        <w:pStyle w:val="a3"/>
+        <w:pStyle w:val="ListParagraph"/>
         <w:numPr>
           <w:ilvl w:val="0"/>
           <w:numId w:val="15"/>
@@ -9159,7 +8807,7 @@
     </w:p>
     <w:p>
       <w:pPr>
-        <w:pStyle w:val="a3"/>
+        <w:pStyle w:val="ListParagraph"/>
         <w:numPr>
           <w:ilvl w:val="0"/>
           <w:numId w:val="15"/>
@@ -9184,7 +8832,7 @@
     </w:p>
     <w:p>
       <w:pPr>
-        <w:pStyle w:val="a3"/>
+        <w:pStyle w:val="ListParagraph"/>
         <w:numPr>
           <w:ilvl w:val="0"/>
           <w:numId w:val="15"/>
@@ -9209,7 +8857,7 @@
     </w:p>
     <w:p>
       <w:pPr>
-        <w:pStyle w:val="a3"/>
+        <w:pStyle w:val="ListParagraph"/>
         <w:numPr>
           <w:ilvl w:val="0"/>
           <w:numId w:val="15"/>
@@ -9234,7 +8882,7 @@
     </w:p>
     <w:p>
       <w:pPr>
-        <w:pStyle w:val="a3"/>
+        <w:pStyle w:val="ListParagraph"/>
         <w:numPr>
           <w:ilvl w:val="0"/>
           <w:numId w:val="15"/>
@@ -9259,7 +8907,7 @@
     </w:p>
     <w:p>
       <w:pPr>
-        <w:pStyle w:val="a3"/>
+        <w:pStyle w:val="ListParagraph"/>
         <w:numPr>
           <w:ilvl w:val="0"/>
           <w:numId w:val="15"/>
@@ -9348,7 +8996,7 @@
     </w:p>
     <w:p>
       <w:pPr>
-        <w:pStyle w:val="a3"/>
+        <w:pStyle w:val="ListParagraph"/>
         <w:numPr>
           <w:ilvl w:val="0"/>
           <w:numId w:val="16"/>
@@ -9366,7 +9014,7 @@
     </w:p>
     <w:p>
       <w:pPr>
-        <w:pStyle w:val="a3"/>
+        <w:pStyle w:val="ListParagraph"/>
         <w:numPr>
           <w:ilvl w:val="0"/>
           <w:numId w:val="16"/>
@@ -9384,7 +9032,7 @@
     </w:p>
     <w:p>
       <w:pPr>
-        <w:pStyle w:val="a3"/>
+        <w:pStyle w:val="ListParagraph"/>
         <w:numPr>
           <w:ilvl w:val="0"/>
           <w:numId w:val="16"/>
@@ -9402,7 +9050,7 @@
     </w:p>
     <w:p>
       <w:pPr>
-        <w:pStyle w:val="a3"/>
+        <w:pStyle w:val="ListParagraph"/>
         <w:numPr>
           <w:ilvl w:val="0"/>
           <w:numId w:val="16"/>
@@ -9420,7 +9068,7 @@
     </w:p>
     <w:p>
       <w:pPr>
-        <w:pStyle w:val="a3"/>
+        <w:pStyle w:val="ListParagraph"/>
         <w:numPr>
           <w:ilvl w:val="0"/>
           <w:numId w:val="16"/>
@@ -9438,7 +9086,7 @@
     </w:p>
     <w:p>
       <w:pPr>
-        <w:pStyle w:val="a3"/>
+        <w:pStyle w:val="ListParagraph"/>
         <w:numPr>
           <w:ilvl w:val="0"/>
           <w:numId w:val="16"/>
@@ -9456,7 +9104,7 @@
     </w:p>
     <w:p>
       <w:pPr>
-        <w:pStyle w:val="a3"/>
+        <w:pStyle w:val="ListParagraph"/>
         <w:numPr>
           <w:ilvl w:val="0"/>
           <w:numId w:val="16"/>
@@ -9474,7 +9122,7 @@
     </w:p>
     <w:p>
       <w:pPr>
-        <w:pStyle w:val="a3"/>
+        <w:pStyle w:val="ListParagraph"/>
         <w:numPr>
           <w:ilvl w:val="0"/>
           <w:numId w:val="16"/>
@@ -9503,7 +9151,7 @@
     </w:p>
     <w:p>
       <w:pPr>
-        <w:pStyle w:val="a3"/>
+        <w:pStyle w:val="ListParagraph"/>
         <w:numPr>
           <w:ilvl w:val="0"/>
           <w:numId w:val="18"/>
@@ -9521,7 +9169,7 @@
     </w:p>
     <w:p>
       <w:pPr>
-        <w:pStyle w:val="a3"/>
+        <w:pStyle w:val="ListParagraph"/>
         <w:numPr>
           <w:ilvl w:val="1"/>
           <w:numId w:val="18"/>
@@ -9536,7 +9184,7 @@
     </w:p>
     <w:p>
       <w:pPr>
-        <w:pStyle w:val="a3"/>
+        <w:pStyle w:val="ListParagraph"/>
         <w:numPr>
           <w:ilvl w:val="1"/>
           <w:numId w:val="18"/>
@@ -9548,7 +9196,7 @@
     </w:p>
     <w:p>
       <w:pPr>
-        <w:pStyle w:val="a3"/>
+        <w:pStyle w:val="ListParagraph"/>
         <w:numPr>
           <w:ilvl w:val="1"/>
           <w:numId w:val="18"/>
@@ -9563,7 +9211,7 @@
     </w:p>
     <w:p>
       <w:pPr>
-        <w:pStyle w:val="a3"/>
+        <w:pStyle w:val="ListParagraph"/>
         <w:numPr>
           <w:ilvl w:val="1"/>
           <w:numId w:val="18"/>
@@ -9587,7 +9235,7 @@
     </w:p>
     <w:p>
       <w:pPr>
-        <w:pStyle w:val="a3"/>
+        <w:pStyle w:val="ListParagraph"/>
         <w:numPr>
           <w:ilvl w:val="0"/>
           <w:numId w:val="18"/>
@@ -9605,7 +9253,7 @@
     </w:p>
     <w:p>
       <w:pPr>
-        <w:pStyle w:val="a3"/>
+        <w:pStyle w:val="ListParagraph"/>
         <w:numPr>
           <w:ilvl w:val="1"/>
           <w:numId w:val="18"/>
@@ -9618,7 +9266,7 @@
     </w:p>
     <w:p>
       <w:pPr>
-        <w:pStyle w:val="a3"/>
+        <w:pStyle w:val="ListParagraph"/>
         <w:numPr>
           <w:ilvl w:val="1"/>
           <w:numId w:val="18"/>
@@ -9636,7 +9284,7 @@
     </w:p>
     <w:p>
       <w:pPr>
-        <w:pStyle w:val="a3"/>
+        <w:pStyle w:val="ListParagraph"/>
         <w:numPr>
           <w:ilvl w:val="1"/>
           <w:numId w:val="18"/>
@@ -9648,7 +9296,7 @@
     </w:p>
     <w:p>
       <w:pPr>
-        <w:pStyle w:val="a3"/>
+        <w:pStyle w:val="ListParagraph"/>
         <w:numPr>
           <w:ilvl w:val="0"/>
           <w:numId w:val="18"/>
@@ -9666,7 +9314,7 @@
     </w:p>
     <w:p>
       <w:pPr>
-        <w:pStyle w:val="a3"/>
+        <w:pStyle w:val="ListParagraph"/>
         <w:numPr>
           <w:ilvl w:val="1"/>
           <w:numId w:val="18"/>
@@ -9678,7 +9326,7 @@
     </w:p>
     <w:p>
       <w:pPr>
-        <w:pStyle w:val="a3"/>
+        <w:pStyle w:val="ListParagraph"/>
         <w:numPr>
           <w:ilvl w:val="0"/>
           <w:numId w:val="18"/>
@@ -9696,7 +9344,7 @@
     </w:p>
     <w:p>
       <w:pPr>
-        <w:pStyle w:val="a3"/>
+        <w:pStyle w:val="ListParagraph"/>
         <w:numPr>
           <w:ilvl w:val="1"/>
           <w:numId w:val="18"/>
@@ -9708,7 +9356,7 @@
     </w:p>
     <w:p>
       <w:pPr>
-        <w:pStyle w:val="a3"/>
+        <w:pStyle w:val="ListParagraph"/>
         <w:numPr>
           <w:ilvl w:val="1"/>
           <w:numId w:val="18"/>
@@ -9720,7 +9368,7 @@
     </w:p>
     <w:p>
       <w:pPr>
-        <w:pStyle w:val="a3"/>
+        <w:pStyle w:val="ListParagraph"/>
         <w:numPr>
           <w:ilvl w:val="0"/>
           <w:numId w:val="18"/>
@@ -9738,7 +9386,7 @@
     </w:p>
     <w:p>
       <w:pPr>
-        <w:pStyle w:val="a3"/>
+        <w:pStyle w:val="ListParagraph"/>
         <w:numPr>
           <w:ilvl w:val="1"/>
           <w:numId w:val="18"/>
@@ -9750,7 +9398,7 @@
     </w:p>
     <w:p>
       <w:pPr>
-        <w:pStyle w:val="a3"/>
+        <w:pStyle w:val="ListParagraph"/>
         <w:numPr>
           <w:ilvl w:val="1"/>
           <w:numId w:val="18"/>
@@ -9762,7 +9410,7 @@
     </w:p>
     <w:p>
       <w:pPr>
-        <w:pStyle w:val="a3"/>
+        <w:pStyle w:val="ListParagraph"/>
         <w:numPr>
           <w:ilvl w:val="0"/>
           <w:numId w:val="18"/>
@@ -9780,7 +9428,7 @@
     </w:p>
     <w:p>
       <w:pPr>
-        <w:pStyle w:val="a3"/>
+        <w:pStyle w:val="ListParagraph"/>
         <w:numPr>
           <w:ilvl w:val="1"/>
           <w:numId w:val="18"/>
@@ -9792,7 +9440,7 @@
     </w:p>
     <w:p>
       <w:pPr>
-        <w:pStyle w:val="a3"/>
+        <w:pStyle w:val="ListParagraph"/>
         <w:numPr>
           <w:ilvl w:val="1"/>
           <w:numId w:val="18"/>
@@ -9828,7 +9476,7 @@
     </w:p>
     <w:p>
       <w:pPr>
-        <w:pStyle w:val="a3"/>
+        <w:pStyle w:val="ListParagraph"/>
         <w:numPr>
           <w:ilvl w:val="1"/>
           <w:numId w:val="18"/>
@@ -9848,7 +9496,7 @@
     </w:p>
     <w:p>
       <w:pPr>
-        <w:pStyle w:val="a3"/>
+        <w:pStyle w:val="ListParagraph"/>
         <w:numPr>
           <w:ilvl w:val="0"/>
           <w:numId w:val="18"/>
@@ -9866,7 +9514,7 @@
     </w:p>
     <w:p>
       <w:pPr>
-        <w:pStyle w:val="a3"/>
+        <w:pStyle w:val="ListParagraph"/>
         <w:numPr>
           <w:ilvl w:val="1"/>
           <w:numId w:val="18"/>
@@ -9886,7 +9534,7 @@
     </w:p>
     <w:p>
       <w:pPr>
-        <w:pStyle w:val="a3"/>
+        <w:pStyle w:val="ListParagraph"/>
         <w:numPr>
           <w:ilvl w:val="0"/>
           <w:numId w:val="18"/>
@@ -9898,7 +9546,7 @@
     </w:p>
     <w:p>
       <w:pPr>
-        <w:pStyle w:val="a3"/>
+        <w:pStyle w:val="ListParagraph"/>
         <w:numPr>
           <w:ilvl w:val="1"/>
           <w:numId w:val="18"/>
@@ -9934,7 +9582,7 @@
     </w:p>
     <w:p>
       <w:pPr>
-        <w:pStyle w:val="a3"/>
+        <w:pStyle w:val="ListParagraph"/>
         <w:numPr>
           <w:ilvl w:val="1"/>
           <w:numId w:val="18"/>
@@ -9946,7 +9594,7 @@
     </w:p>
     <w:p>
       <w:pPr>
-        <w:pStyle w:val="a3"/>
+        <w:pStyle w:val="ListParagraph"/>
         <w:numPr>
           <w:ilvl w:val="1"/>
           <w:numId w:val="18"/>
@@ -9958,7 +9606,7 @@
     </w:p>
     <w:p>
       <w:pPr>
-        <w:pStyle w:val="a3"/>
+        <w:pStyle w:val="ListParagraph"/>
         <w:numPr>
           <w:ilvl w:val="0"/>
           <w:numId w:val="18"/>
@@ -9970,7 +9618,7 @@
     </w:p>
     <w:p>
       <w:pPr>
-        <w:pStyle w:val="a3"/>
+        <w:pStyle w:val="ListParagraph"/>
         <w:numPr>
           <w:ilvl w:val="1"/>
           <w:numId w:val="18"/>
@@ -9986,7 +9634,7 @@
     </w:p>
     <w:p>
       <w:pPr>
-        <w:pStyle w:val="a3"/>
+        <w:pStyle w:val="ListParagraph"/>
         <w:numPr>
           <w:ilvl w:val="1"/>
           <w:numId w:val="18"/>
@@ -9998,7 +9646,7 @@
     </w:p>
     <w:p>
       <w:pPr>
-        <w:pStyle w:val="a3"/>
+        <w:pStyle w:val="ListParagraph"/>
         <w:numPr>
           <w:ilvl w:val="1"/>
           <w:numId w:val="18"/>
@@ -10010,7 +9658,7 @@
     </w:p>
     <w:p>
       <w:pPr>
-        <w:pStyle w:val="a3"/>
+        <w:pStyle w:val="ListParagraph"/>
         <w:numPr>
           <w:ilvl w:val="0"/>
           <w:numId w:val="18"/>
@@ -10022,7 +9670,7 @@
     </w:p>
     <w:p>
       <w:pPr>
-        <w:pStyle w:val="a3"/>
+        <w:pStyle w:val="ListParagraph"/>
         <w:numPr>
           <w:ilvl w:val="1"/>
           <w:numId w:val="18"/>
@@ -10034,7 +9682,7 @@
     </w:p>
     <w:p>
       <w:pPr>
-        <w:pStyle w:val="a3"/>
+        <w:pStyle w:val="ListParagraph"/>
         <w:numPr>
           <w:ilvl w:val="1"/>
           <w:numId w:val="18"/>
@@ -10052,7 +9700,7 @@
     </w:p>
     <w:p>
       <w:pPr>
-        <w:pStyle w:val="a3"/>
+        <w:pStyle w:val="ListParagraph"/>
         <w:numPr>
           <w:ilvl w:val="0"/>
           <w:numId w:val="19"/>
@@ -10064,7 +9712,7 @@
     </w:p>
     <w:p>
       <w:pPr>
-        <w:pStyle w:val="a3"/>
+        <w:pStyle w:val="ListParagraph"/>
         <w:numPr>
           <w:ilvl w:val="0"/>
           <w:numId w:val="19"/>
@@ -10240,7 +9888,7 @@
     </w:p>
     <w:p>
       <w:pPr>
-        <w:pStyle w:val="a3"/>
+        <w:pStyle w:val="ListParagraph"/>
         <w:numPr>
           <w:ilvl w:val="0"/>
           <w:numId w:val="20"/>
@@ -10264,7 +9912,7 @@
     </w:p>
     <w:p>
       <w:pPr>
-        <w:pStyle w:val="a3"/>
+        <w:pStyle w:val="ListParagraph"/>
         <w:numPr>
           <w:ilvl w:val="0"/>
           <w:numId w:val="20"/>
@@ -10282,7 +9930,7 @@
     </w:p>
     <w:p>
       <w:pPr>
-        <w:pStyle w:val="a3"/>
+        <w:pStyle w:val="ListParagraph"/>
         <w:numPr>
           <w:ilvl w:val="0"/>
           <w:numId w:val="20"/>
@@ -10300,7 +9948,7 @@
     </w:p>
     <w:p>
       <w:pPr>
-        <w:pStyle w:val="a3"/>
+        <w:pStyle w:val="ListParagraph"/>
         <w:numPr>
           <w:ilvl w:val="0"/>
           <w:numId w:val="20"/>
@@ -10318,7 +9966,7 @@
     </w:p>
     <w:p>
       <w:pPr>
-        <w:pStyle w:val="a3"/>
+        <w:pStyle w:val="ListParagraph"/>
         <w:numPr>
           <w:ilvl w:val="0"/>
           <w:numId w:val="20"/>
@@ -10336,7 +9984,7 @@
     </w:p>
     <w:p>
       <w:pPr>
-        <w:pStyle w:val="a3"/>
+        <w:pStyle w:val="ListParagraph"/>
         <w:numPr>
           <w:ilvl w:val="0"/>
           <w:numId w:val="20"/>
@@ -10568,6 +10216,12 @@
         <w:rPr>
           <w:lang w:eastAsia="el-GR"/>
         </w:rPr>
+        <w:t xml:space="preserve">Στην αρχική οθόνη όταν το τηλεχειριστήριο είναι απενεργοποιημένο: </w:t>
+      </w:r>
+      <w:r>
+        <w:rPr>
+          <w:lang w:eastAsia="el-GR"/>
+        </w:rPr>
         <w:t xml:space="preserve">« Πατάω το κουμπί που λέει </w:t>
       </w:r>
       <w:r>
@@ -10586,14 +10240,21 @@
         <w:rPr>
           <w:lang w:eastAsia="el-GR"/>
         </w:rPr>
-        <w:t xml:space="preserve">αλλά δεν κάνει τίποτα» (η εφαρμογή ήταν απενεργοποιημένη αλλά ο χρήστης δεν το κατάλαβε) «πατάω το κόκκινο κουμπί για να ανοίξει η εφαρμογή, επιλέγω το κουμπί με το </w:t>
-      </w:r>
-      <w:r>
-        <w:rPr>
-          <w:lang w:val="en-US" w:eastAsia="el-GR"/>
-        </w:rPr>
-        <w:t>Auto</w:t>
-      </w:r>
+        <w:t>αλλά δεν κάνει τίποτα</w:t>
+      </w:r>
+      <w:r>
+        <w:rPr>
+          <w:lang w:eastAsia="el-GR"/>
+        </w:rPr>
+        <w:t>»</w:t>
+      </w:r>
+    </w:p>
+    <w:p>
+      <w:pPr>
+        <w:rPr>
+          <w:lang w:eastAsia="el-GR"/>
+        </w:rPr>
+      </w:pPr>
       <w:r>
         <w:rPr>
           <w:lang w:eastAsia="el-GR"/>
@@ -10604,71 +10265,13 @@
         <w:rPr>
           <w:lang w:eastAsia="el-GR"/>
         </w:rPr>
-        <w:t>και πατάω το κάτω βελάκι για να μειώσω την θερμοκρασία»</w:t>
-      </w:r>
-    </w:p>
-    <w:p>
-      <w:pPr>
-        <w:rPr>
-          <w:lang w:eastAsia="el-GR"/>
-        </w:rPr>
-      </w:pPr>
-      <w:r>
-        <w:rPr>
-          <w:lang w:eastAsia="el-GR"/>
-        </w:rPr>
-        <w:t>«Πατάω το κουμπί του ανεμιστήρα και πατάω πάνω ή κάτω τα βελάκια για ρύθμιση της έντασης» (ο χρήστης μπέρδεψε την αυξομείωση της θερμοκρασίας με την ρύθμιση της έντασης του ανεμιστήρα) «τελικά πατάω το πλαϊνό μενού επιλέγω την Έντασης Ανεμιστήρα και διαλέγω την χαμηλή»</w:t>
-      </w:r>
-    </w:p>
-    <w:p>
-      <w:pPr>
-        <w:rPr>
-          <w:lang w:eastAsia="el-GR"/>
-        </w:rPr>
-      </w:pPr>
-      <w:r>
-        <w:rPr>
-          <w:lang w:eastAsia="el-GR"/>
-        </w:rPr>
-        <w:t>«Πατάω το πλαϊνό μενού για να επιλέξω τον χρονοδιακόπτη, ρυθμίζω την ώρα και έπειτα τα λεπτά με τα βελάκια , πατάω την έναρξη για να ξεκινήσει η λειτουργία. Έπειτα πατάω την ακύρωση για να αλλάξω τα λεπτά»</w:t>
-      </w:r>
-    </w:p>
-    <w:p>
-      <w:pPr>
-        <w:rPr>
-          <w:lang w:eastAsia="el-GR"/>
-        </w:rPr>
-      </w:pPr>
-      <w:r>
-        <w:rPr>
-          <w:lang w:eastAsia="el-GR"/>
-        </w:rPr>
         <w:t>«</w:t>
       </w:r>
       <w:r>
         <w:rPr>
           <w:lang w:eastAsia="el-GR"/>
         </w:rPr>
-        <w:t xml:space="preserve">Ανοίγω πάλι το πλαϊνό μενού και επιλέγω την λειτουργία αφύγρανσης. Για να την ενεργοποιήσω πατάω προς το ανοιχτό για να συρθεί το κουμπί μόνο του» </w:t>
-      </w:r>
-    </w:p>
-    <w:p>
-      <w:pPr>
-        <w:rPr>
-          <w:lang w:eastAsia="el-GR"/>
-        </w:rPr>
-      </w:pPr>
-      <w:r>
-        <w:rPr>
-          <w:lang w:eastAsia="el-GR"/>
-        </w:rPr>
-        <w:t xml:space="preserve">(Ο χρήστης γνωρίζει ότι πρέπει να σύρει το κουμπί για να ανοίξει η λειτουργία, ωστόσο πολλές εφαρμογές παρέχουν την δυνατότητα με ένα απλό κλικ το κουμπί να σέρνεται προς την συγκεκριμένα κατεύθυνση αυτόματα, κάτι που σε ένα απλό </w:t>
-      </w:r>
-      <w:r>
-        <w:rPr>
-          <w:lang w:val="en-US" w:eastAsia="el-GR"/>
-        </w:rPr>
-        <w:t>framework</w:t>
+        <w:t>Δεν ρυθμίζει από εδώ η ένταση;»</w:t>
       </w:r>
       <w:r>
         <w:rPr>
@@ -10680,45 +10283,25 @@
         <w:rPr>
           <w:lang w:eastAsia="el-GR"/>
         </w:rPr>
-        <w:t>δεν παρέχεται ως λειτουργία)</w:t>
-      </w:r>
-    </w:p>
-    <w:p>
-      <w:pPr>
-        <w:rPr>
-          <w:lang w:eastAsia="el-GR"/>
-        </w:rPr>
-      </w:pPr>
-      <w:r>
-        <w:rPr>
-          <w:lang w:eastAsia="el-GR"/>
-        </w:rPr>
-        <w:t>«Ανοίγω το πλαϊνό μενού, επιλέγω την κίνηση περσίδων και πατάω το πάνω κουμπί για να κινηθεί προς τα πάνω η περσίδα και δεξιά για να μετακινηθεί δεξιά χωρίς κάποιο πρόβλημα»</w:t>
-      </w:r>
-    </w:p>
-    <w:p>
-      <w:pPr>
-        <w:rPr>
-          <w:lang w:eastAsia="el-GR"/>
-        </w:rPr>
-      </w:pPr>
-      <w:r>
-        <w:rPr>
-          <w:lang w:eastAsia="el-GR"/>
-        </w:rPr>
-        <w:t>«Τέλος, πατάω το μενού</w:t>
-      </w:r>
-      <w:r>
-        <w:rPr>
-          <w:lang w:eastAsia="el-GR"/>
-        </w:rPr>
-        <w:t xml:space="preserve">, </w:t>
-      </w:r>
-      <w:r>
-        <w:rPr>
-          <w:lang w:eastAsia="el-GR"/>
-        </w:rPr>
-        <w:t>επιλέγω την λειτουργία οικονομίας και σέρνω αυτή την φορά το κουμπί για να ανοίξω την λειτουργία</w:t>
+        <w:t>αφού ο χρήστης διάλεξε την</w:t>
+      </w:r>
+      <w:r>
+        <w:rPr>
+          <w:lang w:eastAsia="el-GR"/>
+        </w:rPr>
+        <w:t xml:space="preserve"> την λειτουργία ανεμιστήρα</w:t>
+      </w:r>
+      <w:r>
+        <w:rPr>
+          <w:lang w:eastAsia="el-GR"/>
+        </w:rPr>
+        <w:t>,</w:t>
+      </w:r>
+      <w:r>
+        <w:rPr>
+          <w:lang w:eastAsia="el-GR"/>
+        </w:rPr>
+        <w:t xml:space="preserve"> πάτησε τα βέλη για αυξομείωση της θερμοκρασίας που δεν αντιστοιχούν στην ένταση</w:t>
       </w:r>
       <w:r>
         <w:rPr>
@@ -10726,11 +10309,18 @@
         </w:rPr>
         <w:t>.</w:t>
       </w:r>
-      <w:r>
-        <w:rPr>
-          <w:lang w:eastAsia="el-GR"/>
-        </w:rPr>
-        <w:t xml:space="preserve"> Επιπλέον για να γυρίσω στην αρχική οθόνη πατάω το σπιτάκι.»</w:t>
+    </w:p>
+    <w:p>
+      <w:pPr>
+        <w:rPr>
+          <w:lang w:eastAsia="el-GR"/>
+        </w:rPr>
+      </w:pPr>
+      <w:r>
+        <w:rPr>
+          <w:lang w:eastAsia="el-GR"/>
+        </w:rPr>
+        <w:t>Το υποκείμενο δεν αντιμετώπισε κάποια άλλη δυσκολία στην εκτέλεση των υπόλοιπων σεναρίων.</w:t>
       </w:r>
     </w:p>
     <w:p>
@@ -11109,13 +10699,12 @@
         <w:rPr>
           <w:lang w:eastAsia="el-GR"/>
         </w:rPr>
-        <w:lastRenderedPageBreak/>
         <w:t>Με σκοπό να ανταποκριθούμε στις νέες απαιτήσεις των χρηστών, καταλήξαμε στα εξής συμπεράσματα σχετικά με πιθανές αλλαγές στην εφαρμογή μας:</w:t>
       </w:r>
     </w:p>
     <w:p>
       <w:pPr>
-        <w:pStyle w:val="a3"/>
+        <w:pStyle w:val="ListParagraph"/>
         <w:numPr>
           <w:ilvl w:val="0"/>
           <w:numId w:val="22"/>
@@ -11169,7 +10758,7 @@
     </w:p>
     <w:p>
       <w:pPr>
-        <w:pStyle w:val="a3"/>
+        <w:pStyle w:val="ListParagraph"/>
         <w:numPr>
           <w:ilvl w:val="0"/>
           <w:numId w:val="22"/>
@@ -11187,7 +10776,7 @@
     </w:p>
     <w:p>
       <w:pPr>
-        <w:pStyle w:val="a3"/>
+        <w:pStyle w:val="ListParagraph"/>
         <w:numPr>
           <w:ilvl w:val="0"/>
           <w:numId w:val="22"/>
@@ -11205,7 +10794,7 @@
     </w:p>
     <w:p>
       <w:pPr>
-        <w:pStyle w:val="a3"/>
+        <w:pStyle w:val="ListParagraph"/>
         <w:numPr>
           <w:ilvl w:val="0"/>
           <w:numId w:val="22"/>
@@ -11223,7 +10812,7 @@
     </w:p>
     <w:p>
       <w:pPr>
-        <w:pStyle w:val="a3"/>
+        <w:pStyle w:val="ListParagraph"/>
         <w:numPr>
           <w:ilvl w:val="0"/>
           <w:numId w:val="22"/>
@@ -11241,7 +10830,7 @@
     </w:p>
     <w:p>
       <w:pPr>
-        <w:pStyle w:val="a3"/>
+        <w:pStyle w:val="ListParagraph"/>
         <w:numPr>
           <w:ilvl w:val="0"/>
           <w:numId w:val="22"/>
@@ -11259,7 +10848,7 @@
     </w:p>
     <w:p>
       <w:pPr>
-        <w:pStyle w:val="a3"/>
+        <w:pStyle w:val="ListParagraph"/>
         <w:numPr>
           <w:ilvl w:val="0"/>
           <w:numId w:val="22"/>
@@ -11277,7 +10866,7 @@
     </w:p>
     <w:p>
       <w:pPr>
-        <w:pStyle w:val="a3"/>
+        <w:pStyle w:val="ListParagraph"/>
         <w:rPr>
           <w:lang w:eastAsia="el-GR"/>
         </w:rPr>
@@ -11291,7 +10880,7 @@
     </w:p>
     <w:p>
       <w:pPr>
-        <w:pStyle w:val="a3"/>
+        <w:pStyle w:val="ListParagraph"/>
         <w:numPr>
           <w:ilvl w:val="0"/>
           <w:numId w:val="22"/>
@@ -11304,12 +10893,13 @@
         <w:rPr>
           <w:lang w:eastAsia="el-GR"/>
         </w:rPr>
+        <w:lastRenderedPageBreak/>
         <w:t>Προσθήκη επιλογής νυχτερινού θέματος για ξεκούραση των ματιών.</w:t>
       </w:r>
     </w:p>
     <w:p>
       <w:pPr>
-        <w:pStyle w:val="a3"/>
+        <w:pStyle w:val="ListParagraph"/>
         <w:numPr>
           <w:ilvl w:val="0"/>
           <w:numId w:val="22"/>
@@ -11327,7 +10917,7 @@
     </w:p>
     <w:p>
       <w:pPr>
-        <w:pStyle w:val="a3"/>
+        <w:pStyle w:val="ListParagraph"/>
         <w:numPr>
           <w:ilvl w:val="0"/>
           <w:numId w:val="22"/>
@@ -11492,84 +11082,86 @@
       <w:hyperlink r:id="rId53" w:history="1">
         <w:r>
           <w:rPr>
-            <w:rStyle w:val="-"/>
+            <w:rStyle w:val="Hyperlink"/>
             <w:lang w:val="en-US" w:eastAsia="el-GR"/>
           </w:rPr>
           <w:t>https</w:t>
         </w:r>
         <w:r>
           <w:rPr>
-            <w:rStyle w:val="-"/>
+            <w:rStyle w:val="Hyperlink"/>
             <w:lang w:eastAsia="el-GR"/>
           </w:rPr>
           <w:t>://</w:t>
         </w:r>
         <w:r>
           <w:rPr>
-            <w:rStyle w:val="-"/>
+            <w:rStyle w:val="Hyperlink"/>
             <w:lang w:val="en-US" w:eastAsia="el-GR"/>
           </w:rPr>
           <w:t>www</w:t>
         </w:r>
         <w:r>
           <w:rPr>
-            <w:rStyle w:val="-"/>
+            <w:rStyle w:val="Hyperlink"/>
+            <w:lang w:eastAsia="el-GR"/>
+          </w:rPr>
+          <w:t>.</w:t>
+        </w:r>
+        <w:proofErr w:type="spellStart"/>
+        <w:r>
+          <w:rPr>
+            <w:rStyle w:val="Hyperlink"/>
+            <w:lang w:val="en-US" w:eastAsia="el-GR"/>
+          </w:rPr>
+          <w:t>figma</w:t>
+        </w:r>
+        <w:proofErr w:type="spellEnd"/>
+        <w:r>
+          <w:rPr>
+            <w:rStyle w:val="Hyperlink"/>
             <w:lang w:eastAsia="el-GR"/>
           </w:rPr>
           <w:t>.</w:t>
         </w:r>
         <w:r>
           <w:rPr>
-            <w:rStyle w:val="-"/>
-            <w:lang w:val="en-US" w:eastAsia="el-GR"/>
-          </w:rPr>
-          <w:t>figma</w:t>
-        </w:r>
-        <w:r>
-          <w:rPr>
-            <w:rStyle w:val="-"/>
-            <w:lang w:eastAsia="el-GR"/>
-          </w:rPr>
-          <w:t>.</w:t>
-        </w:r>
-        <w:r>
-          <w:rPr>
-            <w:rStyle w:val="-"/>
+            <w:rStyle w:val="Hyperlink"/>
             <w:lang w:val="en-US" w:eastAsia="el-GR"/>
           </w:rPr>
           <w:t>com</w:t>
         </w:r>
         <w:r>
           <w:rPr>
-            <w:rStyle w:val="-"/>
+            <w:rStyle w:val="Hyperlink"/>
             <w:lang w:eastAsia="el-GR"/>
           </w:rPr>
           <w:t>/</w:t>
         </w:r>
         <w:r>
           <w:rPr>
-            <w:rStyle w:val="-"/>
+            <w:rStyle w:val="Hyperlink"/>
             <w:lang w:val="en-US" w:eastAsia="el-GR"/>
           </w:rPr>
           <w:t>proto</w:t>
         </w:r>
         <w:r>
           <w:rPr>
-            <w:rStyle w:val="-"/>
+            <w:rStyle w:val="Hyperlink"/>
             <w:lang w:eastAsia="el-GR"/>
           </w:rPr>
           <w:t>/</w:t>
         </w:r>
         <w:r>
           <w:rPr>
-            <w:rStyle w:val="-"/>
+            <w:rStyle w:val="Hyperlink"/>
             <w:lang w:val="en-US" w:eastAsia="el-GR"/>
           </w:rPr>
           <w:t>o</w:t>
         </w:r>
         <w:r>
           <w:rPr>
-            <w:rStyle w:val="-"/>
+            <w:rStyle w:val="Hyperlink"/>
             <w:lang w:eastAsia="el-GR"/>
           </w:rPr>
           <w:t>01</w:t>
@@ -11577,7 +11169,7 @@
         <w:proofErr w:type="spellStart"/>
         <w:r>
           <w:rPr>
-            <w:rStyle w:val="-"/>
+            <w:rStyle w:val="Hyperlink"/>
             <w:lang w:val="en-US" w:eastAsia="el-GR"/>
           </w:rPr>
           <w:t>Sgbg</w:t>
@@ -11585,7 +11177,7 @@
         <w:proofErr w:type="spellEnd"/>
         <w:r>
           <w:rPr>
-            <w:rStyle w:val="-"/>
+            <w:rStyle w:val="Hyperlink"/>
             <w:lang w:eastAsia="el-GR"/>
           </w:rPr>
           <w:t>589</w:t>
@@ -11593,7 +11185,7 @@
         <w:proofErr w:type="spellStart"/>
         <w:r>
           <w:rPr>
-            <w:rStyle w:val="-"/>
+            <w:rStyle w:val="Hyperlink"/>
             <w:lang w:val="en-US" w:eastAsia="el-GR"/>
           </w:rPr>
           <w:t>PEUtvM</w:t>
@@ -11601,7 +11193,7 @@
         <w:proofErr w:type="spellEnd"/>
         <w:r>
           <w:rPr>
-            <w:rStyle w:val="-"/>
+            <w:rStyle w:val="Hyperlink"/>
             <w:lang w:eastAsia="el-GR"/>
           </w:rPr>
           <w:t>5</w:t>
@@ -11609,7 +11201,7 @@
         <w:proofErr w:type="spellStart"/>
         <w:r>
           <w:rPr>
-            <w:rStyle w:val="-"/>
+            <w:rStyle w:val="Hyperlink"/>
             <w:lang w:val="en-US" w:eastAsia="el-GR"/>
           </w:rPr>
           <w:t>UQOuX</w:t>
@@ -11617,21 +11209,21 @@
         <w:proofErr w:type="spellEnd"/>
         <w:r>
           <w:rPr>
-            <w:rStyle w:val="-"/>
+            <w:rStyle w:val="Hyperlink"/>
             <w:lang w:eastAsia="el-GR"/>
           </w:rPr>
           <w:t>/</w:t>
         </w:r>
         <w:r>
           <w:rPr>
-            <w:rStyle w:val="-"/>
+            <w:rStyle w:val="Hyperlink"/>
             <w:lang w:val="en-US" w:eastAsia="el-GR"/>
           </w:rPr>
           <w:t>prototype</w:t>
         </w:r>
         <w:r>
           <w:rPr>
-            <w:rStyle w:val="-"/>
+            <w:rStyle w:val="Hyperlink"/>
             <w:lang w:eastAsia="el-GR"/>
           </w:rPr>
           <w:t>-3</w:t>
@@ -11639,7 +11231,7 @@
         <w:proofErr w:type="spellStart"/>
         <w:r>
           <w:rPr>
-            <w:rStyle w:val="-"/>
+            <w:rStyle w:val="Hyperlink"/>
             <w:lang w:val="en-US" w:eastAsia="el-GR"/>
           </w:rPr>
           <w:t>rd</w:t>
@@ -11647,98 +11239,98 @@
         <w:proofErr w:type="spellEnd"/>
         <w:r>
           <w:rPr>
-            <w:rStyle w:val="-"/>
+            <w:rStyle w:val="Hyperlink"/>
             <w:lang w:eastAsia="el-GR"/>
           </w:rPr>
           <w:t>-</w:t>
         </w:r>
         <w:r>
           <w:rPr>
-            <w:rStyle w:val="-"/>
+            <w:rStyle w:val="Hyperlink"/>
             <w:lang w:val="en-US" w:eastAsia="el-GR"/>
           </w:rPr>
           <w:t>cycle</w:t>
         </w:r>
         <w:r>
           <w:rPr>
-            <w:rStyle w:val="-"/>
+            <w:rStyle w:val="Hyperlink"/>
             <w:lang w:eastAsia="el-GR"/>
           </w:rPr>
           <w:t>?</w:t>
         </w:r>
         <w:r>
           <w:rPr>
-            <w:rStyle w:val="-"/>
+            <w:rStyle w:val="Hyperlink"/>
             <w:lang w:val="en-US" w:eastAsia="el-GR"/>
           </w:rPr>
           <w:t>node</w:t>
         </w:r>
         <w:r>
           <w:rPr>
-            <w:rStyle w:val="-"/>
+            <w:rStyle w:val="Hyperlink"/>
             <w:lang w:eastAsia="el-GR"/>
           </w:rPr>
           <w:t>-</w:t>
         </w:r>
         <w:r>
           <w:rPr>
-            <w:rStyle w:val="-"/>
+            <w:rStyle w:val="Hyperlink"/>
             <w:lang w:val="en-US" w:eastAsia="el-GR"/>
           </w:rPr>
           <w:t>id</w:t>
         </w:r>
         <w:r>
           <w:rPr>
-            <w:rStyle w:val="-"/>
+            <w:rStyle w:val="Hyperlink"/>
             <w:lang w:eastAsia="el-GR"/>
           </w:rPr>
           <w:t>=99%3</w:t>
         </w:r>
         <w:r>
           <w:rPr>
-            <w:rStyle w:val="-"/>
+            <w:rStyle w:val="Hyperlink"/>
             <w:lang w:val="en-US" w:eastAsia="el-GR"/>
           </w:rPr>
           <w:t>A</w:t>
         </w:r>
         <w:r>
           <w:rPr>
-            <w:rStyle w:val="-"/>
+            <w:rStyle w:val="Hyperlink"/>
             <w:lang w:eastAsia="el-GR"/>
           </w:rPr>
           <w:t>434&amp;</w:t>
         </w:r>
         <w:r>
           <w:rPr>
-            <w:rStyle w:val="-"/>
+            <w:rStyle w:val="Hyperlink"/>
             <w:lang w:val="en-US" w:eastAsia="el-GR"/>
           </w:rPr>
           <w:t>scaling</w:t>
         </w:r>
         <w:r>
           <w:rPr>
-            <w:rStyle w:val="-"/>
+            <w:rStyle w:val="Hyperlink"/>
             <w:lang w:eastAsia="el-GR"/>
           </w:rPr>
           <w:t>=</w:t>
         </w:r>
         <w:r>
           <w:rPr>
-            <w:rStyle w:val="-"/>
+            <w:rStyle w:val="Hyperlink"/>
             <w:lang w:val="en-US" w:eastAsia="el-GR"/>
           </w:rPr>
           <w:t>scale</w:t>
         </w:r>
         <w:r>
           <w:rPr>
-            <w:rStyle w:val="-"/>
+            <w:rStyle w:val="Hyperlink"/>
             <w:lang w:eastAsia="el-GR"/>
           </w:rPr>
           <w:t>-</w:t>
         </w:r>
         <w:r>
           <w:rPr>
-            <w:rStyle w:val="-"/>
+            <w:rStyle w:val="Hyperlink"/>
             <w:lang w:val="en-US" w:eastAsia="el-GR"/>
           </w:rPr>
           <w:t>down</w:t>
@@ -11878,7 +11470,7 @@
       <w:hyperlink r:id="rId54" w:history="1">
         <w:r>
           <w:rPr>
-            <w:rStyle w:val="-"/>
+            <w:rStyle w:val="Hyperlink"/>
             <w:lang w:eastAsia="el-GR"/>
           </w:rPr>
           <w:t>https://forms.gle/QcpVnjx3muQUPMns5</w:t>
@@ -12036,7 +11628,6 @@
         <w:rPr>
           <w:lang w:eastAsia="el-GR"/>
         </w:rPr>
-        <w:lastRenderedPageBreak/>
         <w:t>Όσοι απάντησαν όχι στην παραπάνω ερώτηση (9.1%) επισήμαναν πως οι λειτουργίες που τους δυσκόλεψαν ως προς την κατανόηση είναι η αυτόματη λειτουργία, η λειτουργία ψύξης και η βοήθεια.</w:t>
       </w:r>
     </w:p>
@@ -12116,7 +11707,14 @@
         <w:rPr>
           <w:lang w:eastAsia="el-GR"/>
         </w:rPr>
-        <w:t>τη λειτουργία όλων των κουμπιών που φαίνονται σε αυτή, ενώ το υπόλοιπο 1.8% παρουσίασε δυσκολία στην κατανόηση της αυτόματης λειτουργίας.</w:t>
+        <w:t xml:space="preserve">τη λειτουργία όλων των </w:t>
+      </w:r>
+      <w:r>
+        <w:rPr>
+          <w:lang w:eastAsia="el-GR"/>
+        </w:rPr>
+        <w:lastRenderedPageBreak/>
+        <w:t>κουμπιών που φαίνονται σε αυτή, ενώ το υπόλοιπο 1.8% παρουσίασε δυσκολία στην κατανόηση της αυτόματης λειτουργίας.</w:t>
       </w:r>
     </w:p>
     <w:p>
@@ -12215,7 +11813,6 @@
         <w:rPr>
           <w:noProof/>
         </w:rPr>
-        <w:lastRenderedPageBreak/>
         <w:drawing>
           <wp:inline distT="0" distB="0" distL="0" distR="0" wp14:anchorId="2ECB9236" wp14:editId="60AF14EC">
             <wp:extent cx="5274310" cy="2065020"/>
@@ -12293,6 +11890,7 @@
         <w:rPr>
           <w:noProof/>
         </w:rPr>
+        <w:lastRenderedPageBreak/>
         <w:drawing>
           <wp:inline distT="0" distB="0" distL="0" distR="0" wp14:anchorId="606D42B4" wp14:editId="7CB16E79">
             <wp:extent cx="5274310" cy="2095500"/>
@@ -12348,7 +11946,7 @@
     </w:p>
     <w:p>
       <w:pPr>
-        <w:pStyle w:val="a5"/>
+        <w:pStyle w:val="Caption"/>
         <w:jc w:val="center"/>
       </w:pPr>
       <w:bookmarkStart w:id="5" w:name="_Hlk62319928"/>
@@ -12448,7 +12046,7 @@
     </w:p>
     <w:p>
       <w:pPr>
-        <w:pStyle w:val="a5"/>
+        <w:pStyle w:val="Caption"/>
         <w:jc w:val="center"/>
       </w:pPr>
       <w:r>
@@ -12493,7 +12091,6 @@
         <w:rPr>
           <w:noProof/>
         </w:rPr>
-        <w:lastRenderedPageBreak/>
         <w:drawing>
           <wp:inline distT="0" distB="0" distL="0" distR="0" wp14:anchorId="376F58C4" wp14:editId="48184CD6">
             <wp:extent cx="5274310" cy="2681605"/>
@@ -12607,7 +12204,7 @@
     </w:p>
     <w:p>
       <w:pPr>
-        <w:pStyle w:val="a3"/>
+        <w:pStyle w:val="ListParagraph"/>
         <w:numPr>
           <w:ilvl w:val="0"/>
           <w:numId w:val="31"/>
@@ -12620,12 +12217,13 @@
         <w:rPr>
           <w:lang w:eastAsia="el-GR"/>
         </w:rPr>
+        <w:lastRenderedPageBreak/>
         <w:t>Καμία! Η αισθητική της είναι πολύ καλή και όλα τα κουμπιά είναι κατανοητά.</w:t>
       </w:r>
     </w:p>
     <w:p>
       <w:pPr>
-        <w:pStyle w:val="a3"/>
+        <w:pStyle w:val="ListParagraph"/>
         <w:numPr>
           <w:ilvl w:val="0"/>
           <w:numId w:val="31"/>
@@ -12643,7 +12241,7 @@
     </w:p>
     <w:p>
       <w:pPr>
-        <w:pStyle w:val="a3"/>
+        <w:pStyle w:val="ListParagraph"/>
         <w:numPr>
           <w:ilvl w:val="0"/>
           <w:numId w:val="31"/>
@@ -12679,7 +12277,7 @@
     </w:p>
     <w:p>
       <w:pPr>
-        <w:pStyle w:val="a3"/>
+        <w:pStyle w:val="ListParagraph"/>
         <w:numPr>
           <w:ilvl w:val="0"/>
           <w:numId w:val="31"/>
@@ -12703,7 +12301,7 @@
     </w:p>
     <w:p>
       <w:pPr>
-        <w:pStyle w:val="a3"/>
+        <w:pStyle w:val="ListParagraph"/>
         <w:numPr>
           <w:ilvl w:val="0"/>
           <w:numId w:val="31"/>
@@ -12721,7 +12319,7 @@
     </w:p>
     <w:p>
       <w:pPr>
-        <w:pStyle w:val="a3"/>
+        <w:pStyle w:val="ListParagraph"/>
         <w:numPr>
           <w:ilvl w:val="0"/>
           <w:numId w:val="31"/>
@@ -12803,7 +12401,7 @@
     </w:p>
     <w:p>
       <w:pPr>
-        <w:pStyle w:val="a3"/>
+        <w:pStyle w:val="ListParagraph"/>
         <w:numPr>
           <w:ilvl w:val="0"/>
           <w:numId w:val="23"/>
@@ -12821,7 +12419,7 @@
     </w:p>
     <w:p>
       <w:pPr>
-        <w:pStyle w:val="a3"/>
+        <w:pStyle w:val="ListParagraph"/>
         <w:numPr>
           <w:ilvl w:val="0"/>
           <w:numId w:val="23"/>
@@ -12839,7 +12437,7 @@
     </w:p>
     <w:p>
       <w:pPr>
-        <w:pStyle w:val="a3"/>
+        <w:pStyle w:val="ListParagraph"/>
         <w:numPr>
           <w:ilvl w:val="0"/>
           <w:numId w:val="23"/>
@@ -12857,7 +12455,7 @@
     </w:p>
     <w:p>
       <w:pPr>
-        <w:pStyle w:val="a3"/>
+        <w:pStyle w:val="ListParagraph"/>
         <w:numPr>
           <w:ilvl w:val="0"/>
           <w:numId w:val="23"/>
@@ -12875,7 +12473,7 @@
     </w:p>
     <w:p>
       <w:pPr>
-        <w:pStyle w:val="a3"/>
+        <w:pStyle w:val="ListParagraph"/>
         <w:numPr>
           <w:ilvl w:val="0"/>
           <w:numId w:val="23"/>
@@ -12893,7 +12491,7 @@
     </w:p>
     <w:p>
       <w:pPr>
-        <w:pStyle w:val="a3"/>
+        <w:pStyle w:val="ListParagraph"/>
         <w:numPr>
           <w:ilvl w:val="0"/>
           <w:numId w:val="23"/>
@@ -12911,7 +12509,7 @@
     </w:p>
     <w:p>
       <w:pPr>
-        <w:pStyle w:val="a3"/>
+        <w:pStyle w:val="ListParagraph"/>
         <w:numPr>
           <w:ilvl w:val="0"/>
           <w:numId w:val="23"/>
@@ -12929,7 +12527,7 @@
     </w:p>
     <w:p>
       <w:pPr>
-        <w:pStyle w:val="a3"/>
+        <w:pStyle w:val="ListParagraph"/>
         <w:numPr>
           <w:ilvl w:val="0"/>
           <w:numId w:val="23"/>
@@ -12955,7 +12553,7 @@
     </w:p>
     <w:p>
       <w:pPr>
-        <w:pStyle w:val="a3"/>
+        <w:pStyle w:val="ListParagraph"/>
         <w:numPr>
           <w:ilvl w:val="0"/>
           <w:numId w:val="26"/>
@@ -12973,7 +12571,7 @@
     </w:p>
     <w:p>
       <w:pPr>
-        <w:pStyle w:val="a3"/>
+        <w:pStyle w:val="ListParagraph"/>
         <w:numPr>
           <w:ilvl w:val="1"/>
           <w:numId w:val="26"/>
@@ -12983,13 +12581,12 @@
         <w:rPr>
           <w:lang w:eastAsia="el-GR"/>
         </w:rPr>
-        <w:lastRenderedPageBreak/>
         <w:t>Δεν εντοπίστηκε κάποιου είδους πολυλογία, δυσνόητο και περίπλοκο κείμενο ή μη απαραίτητα πολυμέσα.</w:t>
       </w:r>
     </w:p>
     <w:p>
       <w:pPr>
-        <w:pStyle w:val="a3"/>
+        <w:pStyle w:val="ListParagraph"/>
         <w:numPr>
           <w:ilvl w:val="0"/>
           <w:numId w:val="26"/>
@@ -13007,7 +12604,7 @@
     </w:p>
     <w:p>
       <w:pPr>
-        <w:pStyle w:val="a3"/>
+        <w:pStyle w:val="ListParagraph"/>
         <w:numPr>
           <w:ilvl w:val="1"/>
           <w:numId w:val="26"/>
@@ -13022,7 +12619,7 @@
     </w:p>
     <w:p>
       <w:pPr>
-        <w:pStyle w:val="a3"/>
+        <w:pStyle w:val="ListParagraph"/>
         <w:numPr>
           <w:ilvl w:val="1"/>
           <w:numId w:val="26"/>
@@ -13096,6 +12693,7 @@
         <w:ind w:firstLine="720"/>
       </w:pPr>
       <w:r>
+        <w:lastRenderedPageBreak/>
         <w:t>Λόγω της απλότητας της καταφέρνει και τα προσφέρει όλα τα παραπάνω. Κουμπιά με απλά ονόματα και εμφανίσιμα γραφικά στοιχεία που σε παρακινούν στη χρήση της. Ακόμα απλά και ευδιάκριτα γράμματα και διαφορετικές οθόνες για την συμπλήρωση των λειτουργιών της εφαρμογής, είναι μερικά από τα πολλά χαρακτηριστικά που κάνουν εφικτή την χρήση της εφαρμογής και από άτομα με ελάχιστη εμπειρία στην τεχνολογία.</w:t>
       </w:r>
     </w:p>
@@ -13201,7 +12799,6 @@
     </w:p>
     <w:p>
       <w:r>
-        <w:lastRenderedPageBreak/>
         <w:tab/>
       </w:r>
       <w:r>
@@ -13254,7 +12851,7 @@
     </w:p>
     <w:p>
       <w:pPr>
-        <w:pStyle w:val="a3"/>
+        <w:pStyle w:val="ListParagraph"/>
         <w:numPr>
           <w:ilvl w:val="0"/>
           <w:numId w:val="29"/>
@@ -13289,6 +12886,250 @@
         </w:rPr>
         <w:t>.</w:t>
       </w:r>
+    </w:p>
+    <w:p>
+      <w:pPr>
+        <w:rPr>
+          <w:lang w:eastAsia="el-GR"/>
+        </w:rPr>
+      </w:pPr>
+    </w:p>
+    <w:p>
+      <w:pPr>
+        <w:rPr>
+          <w:b/>
+          <w:bCs/>
+          <w:sz w:val="24"/>
+          <w:szCs w:val="24"/>
+          <w:lang w:eastAsia="el-GR"/>
+        </w:rPr>
+      </w:pPr>
+      <w:r>
+        <w:rPr>
+          <w:b/>
+          <w:bCs/>
+          <w:sz w:val="24"/>
+          <w:szCs w:val="24"/>
+          <w:lang w:val="en-US" w:eastAsia="el-GR"/>
+        </w:rPr>
+        <w:t xml:space="preserve">3.4.3 </w:t>
+      </w:r>
+      <w:r>
+        <w:rPr>
+          <w:b/>
+          <w:bCs/>
+          <w:sz w:val="24"/>
+          <w:szCs w:val="24"/>
+          <w:lang w:eastAsia="el-GR"/>
+        </w:rPr>
+        <w:t>Ομιλούντα Υποκείμενα</w:t>
+      </w:r>
+    </w:p>
+    <w:p>
+      <w:pPr>
+        <w:rPr>
+          <w:lang w:eastAsia="el-GR"/>
+        </w:rPr>
+      </w:pPr>
+      <w:r>
+        <w:rPr>
+          <w:lang w:eastAsia="el-GR"/>
+        </w:rPr>
+        <w:tab/>
+        <w:t>Σαν 3</w:t>
+      </w:r>
+      <w:r>
+        <w:rPr>
+          <w:vertAlign w:val="superscript"/>
+          <w:lang w:eastAsia="el-GR"/>
+        </w:rPr>
+        <w:t>ο</w:t>
+      </w:r>
+      <w:r>
+        <w:rPr>
+          <w:lang w:eastAsia="el-GR"/>
+        </w:rPr>
+        <w:t xml:space="preserve"> τρόπο αξιολόγησης ζητήσαμε από κάποιος χρήστες να εκφράσουν τις σκέψεις τους καθώς εκτελούν ένα σύνολο από </w:t>
+      </w:r>
+      <w:r>
+        <w:rPr>
+          <w:lang w:eastAsia="el-GR"/>
+        </w:rPr>
+        <w:t xml:space="preserve">σενάρια </w:t>
+      </w:r>
+      <w:r>
+        <w:rPr>
+          <w:lang w:eastAsia="el-GR"/>
+        </w:rPr>
+        <w:t>που τους δόθηκ</w:t>
+      </w:r>
+      <w:r>
+        <w:rPr>
+          <w:lang w:eastAsia="el-GR"/>
+        </w:rPr>
+        <w:t>αν</w:t>
+      </w:r>
+      <w:r>
+        <w:rPr>
+          <w:lang w:eastAsia="el-GR"/>
+        </w:rPr>
+        <w:t xml:space="preserve">. Τα σενάρια </w:t>
+      </w:r>
+      <w:r>
+        <w:rPr>
+          <w:lang w:eastAsia="el-GR"/>
+        </w:rPr>
+        <w:lastRenderedPageBreak/>
+        <w:t>αυτά ήταν τα εξής: (ή κρατήσαμε τα ίδια σενάρια του 2</w:t>
+      </w:r>
+      <w:r>
+        <w:rPr>
+          <w:vertAlign w:val="superscript"/>
+          <w:lang w:eastAsia="el-GR"/>
+        </w:rPr>
+        <w:t>ου</w:t>
+      </w:r>
+      <w:r>
+        <w:rPr>
+          <w:lang w:eastAsia="el-GR"/>
+        </w:rPr>
+        <w:t xml:space="preserve"> κύκλου τα οποία δόθηκαν σε διαφορετικούς χρήστες </w:t>
+      </w:r>
+      <w:r>
+        <w:rPr>
+          <w:lang w:eastAsia="el-GR"/>
+        </w:rPr>
+        <w:t>)</w:t>
+      </w:r>
+    </w:p>
+    <w:p>
+      <w:pPr>
+        <w:rPr>
+          <w:lang w:eastAsia="el-GR"/>
+        </w:rPr>
+      </w:pPr>
+    </w:p>
+    <w:p>
+      <w:pPr>
+        <w:rPr>
+          <w:b/>
+          <w:bCs/>
+          <w:lang w:eastAsia="el-GR"/>
+        </w:rPr>
+      </w:pPr>
+      <w:r>
+        <w:rPr>
+          <w:b/>
+          <w:bCs/>
+          <w:lang w:eastAsia="el-GR"/>
+        </w:rPr>
+        <w:t>1</w:t>
+      </w:r>
+      <w:r>
+        <w:rPr>
+          <w:b/>
+          <w:bCs/>
+          <w:vertAlign w:val="superscript"/>
+          <w:lang w:eastAsia="el-GR"/>
+        </w:rPr>
+        <w:t>ο</w:t>
+      </w:r>
+      <w:r>
+        <w:rPr>
+          <w:b/>
+          <w:bCs/>
+          <w:lang w:eastAsia="el-GR"/>
+        </w:rPr>
+        <w:t xml:space="preserve"> υποκείμενο  Άντρας ηλικιακής ομάδας 55-64</w:t>
+      </w:r>
+    </w:p>
+    <w:p>
+      <w:pPr>
+        <w:rPr>
+          <w:lang w:eastAsia="el-GR"/>
+        </w:rPr>
+      </w:pPr>
+      <w:r>
+        <w:rPr>
+          <w:lang w:eastAsia="el-GR"/>
+        </w:rPr>
+        <w:t>«Θα έπρεπε να υπάρχει ένταση ανεμιστήρα και για τις υπόλοιπες λειτουργίες</w:t>
+      </w:r>
+      <w:r>
+        <w:rPr>
+          <w:lang w:eastAsia="el-GR"/>
+        </w:rPr>
+        <w:t xml:space="preserve"> ψύξης/θέρμανσης</w:t>
+      </w:r>
+      <w:r>
+        <w:rPr>
+          <w:lang w:eastAsia="el-GR"/>
+        </w:rPr>
+        <w:t>»</w:t>
+      </w:r>
+    </w:p>
+    <w:p>
+      <w:pPr>
+        <w:rPr>
+          <w:lang w:eastAsia="el-GR"/>
+        </w:rPr>
+      </w:pPr>
+      <w:r>
+        <w:rPr>
+          <w:lang w:eastAsia="el-GR"/>
+        </w:rPr>
+        <w:t>«το ανοιχτό/κλειστό είναι τοποθετημένα ανάποδα»</w:t>
+      </w:r>
+    </w:p>
+    <w:p>
+      <w:pPr>
+        <w:rPr>
+          <w:lang w:eastAsia="el-GR"/>
+        </w:rPr>
+      </w:pPr>
+      <w:r>
+        <w:rPr>
+          <w:lang w:eastAsia="el-GR"/>
+        </w:rPr>
+        <w:t>«Η κίνηση των περσίδων δεξιά και αριστερά είναι τεχνικό κομμάτι που ρυθμίζεται από πριν»</w:t>
+      </w:r>
+    </w:p>
+    <w:p>
+      <w:pPr>
+        <w:rPr>
+          <w:lang w:eastAsia="el-GR"/>
+        </w:rPr>
+      </w:pPr>
+      <w:r>
+        <w:rPr>
+          <w:lang w:eastAsia="el-GR"/>
+        </w:rPr>
+        <w:t>«Το εικονίδιο για το μενού για κάποιον που δεν είναι εξοικειωμένος με την τεχνολογία δεν θα το καταλάβει»</w:t>
+      </w:r>
+    </w:p>
+    <w:p>
+      <w:pPr>
+        <w:rPr>
+          <w:lang w:eastAsia="el-GR"/>
+        </w:rPr>
+      </w:pPr>
+      <w:r>
+        <w:rPr>
+          <w:lang w:eastAsia="el-GR"/>
+        </w:rPr>
+        <w:t>Το υποκείμενο δεν αντιμετώπισε κάποια άλλη δυσκολία στην εκτέλεση των σεναρίων.</w:t>
+      </w:r>
+    </w:p>
+    <w:p>
+      <w:pPr>
+        <w:rPr>
+          <w:b/>
+          <w:bCs/>
+          <w:sz w:val="24"/>
+          <w:szCs w:val="24"/>
+          <w:lang w:eastAsia="el-GR"/>
+        </w:rPr>
+      </w:pPr>
     </w:p>
     <w:sectPr>
       <w:footerReference w:type="default" r:id="rId61"/>
@@ -13336,11 +13177,10 @@
         <w:docPartUnique/>
       </w:docPartObj>
     </w:sdtPr>
-    <w:sdtEndPr/>
     <w:sdtContent>
       <w:p>
         <w:pPr>
-          <w:pStyle w:val="a7"/>
+          <w:pStyle w:val="Footer"/>
           <w:jc w:val="center"/>
         </w:pPr>
         <w:r>
@@ -13363,7 +13203,7 @@
   </w:sdt>
   <w:p>
     <w:pPr>
-      <w:pStyle w:val="a7"/>
+      <w:pStyle w:val="Footer"/>
     </w:pPr>
   </w:p>
 </w:ftr>
@@ -13970,6 +13810,119 @@
     </w:lvl>
   </w:abstractNum>
   <w:abstractNum w:abstractNumId="6" w15:restartNumberingAfterBreak="0">
+    <w:nsid w:val="171B0B2E"/>
+    <w:multiLevelType w:val="hybridMultilevel"/>
+    <w:tmpl w:val="79C850A0"/>
+    <w:lvl w:ilvl="0" w:tplc="74F2D798">
+      <w:start w:val="2"/>
+      <w:numFmt w:val="bullet"/>
+      <w:lvlText w:val="-"/>
+      <w:lvlJc w:val="left"/>
+      <w:pPr>
+        <w:ind w:left="720" w:hanging="360"/>
+      </w:pPr>
+      <w:rPr>
+        <w:rFonts w:ascii="Calibri" w:eastAsiaTheme="minorHAnsi" w:hAnsi="Calibri" w:cs="Calibri" w:hint="default"/>
+      </w:rPr>
+    </w:lvl>
+    <w:lvl w:ilvl="1" w:tplc="08090003" w:tentative="1">
+      <w:start w:val="1"/>
+      <w:numFmt w:val="bullet"/>
+      <w:lvlText w:val="o"/>
+      <w:lvlJc w:val="left"/>
+      <w:pPr>
+        <w:ind w:left="1440" w:hanging="360"/>
+      </w:pPr>
+      <w:rPr>
+        <w:rFonts w:ascii="Courier New" w:hAnsi="Courier New" w:cs="Courier New" w:hint="default"/>
+      </w:rPr>
+    </w:lvl>
+    <w:lvl w:ilvl="2" w:tplc="08090005" w:tentative="1">
+      <w:start w:val="1"/>
+      <w:numFmt w:val="bullet"/>
+      <w:lvlText w:val=""/>
+      <w:lvlJc w:val="left"/>
+      <w:pPr>
+        <w:ind w:left="2160" w:hanging="360"/>
+      </w:pPr>
+      <w:rPr>
+        <w:rFonts w:ascii="Wingdings" w:hAnsi="Wingdings" w:hint="default"/>
+      </w:rPr>
+    </w:lvl>
+    <w:lvl w:ilvl="3" w:tplc="08090001" w:tentative="1">
+      <w:start w:val="1"/>
+      <w:numFmt w:val="bullet"/>
+      <w:lvlText w:val=""/>
+      <w:lvlJc w:val="left"/>
+      <w:pPr>
+        <w:ind w:left="2880" w:hanging="360"/>
+      </w:pPr>
+      <w:rPr>
+        <w:rFonts w:ascii="Symbol" w:hAnsi="Symbol" w:hint="default"/>
+      </w:rPr>
+    </w:lvl>
+    <w:lvl w:ilvl="4" w:tplc="08090003" w:tentative="1">
+      <w:start w:val="1"/>
+      <w:numFmt w:val="bullet"/>
+      <w:lvlText w:val="o"/>
+      <w:lvlJc w:val="left"/>
+      <w:pPr>
+        <w:ind w:left="3600" w:hanging="360"/>
+      </w:pPr>
+      <w:rPr>
+        <w:rFonts w:ascii="Courier New" w:hAnsi="Courier New" w:cs="Courier New" w:hint="default"/>
+      </w:rPr>
+    </w:lvl>
+    <w:lvl w:ilvl="5" w:tplc="08090005" w:tentative="1">
+      <w:start w:val="1"/>
+      <w:numFmt w:val="bullet"/>
+      <w:lvlText w:val=""/>
+      <w:lvlJc w:val="left"/>
+      <w:pPr>
+        <w:ind w:left="4320" w:hanging="360"/>
+      </w:pPr>
+      <w:rPr>
+        <w:rFonts w:ascii="Wingdings" w:hAnsi="Wingdings" w:hint="default"/>
+      </w:rPr>
+    </w:lvl>
+    <w:lvl w:ilvl="6" w:tplc="08090001" w:tentative="1">
+      <w:start w:val="1"/>
+      <w:numFmt w:val="bullet"/>
+      <w:lvlText w:val=""/>
+      <w:lvlJc w:val="left"/>
+      <w:pPr>
+        <w:ind w:left="5040" w:hanging="360"/>
+      </w:pPr>
+      <w:rPr>
+        <w:rFonts w:ascii="Symbol" w:hAnsi="Symbol" w:hint="default"/>
+      </w:rPr>
+    </w:lvl>
+    <w:lvl w:ilvl="7" w:tplc="08090003" w:tentative="1">
+      <w:start w:val="1"/>
+      <w:numFmt w:val="bullet"/>
+      <w:lvlText w:val="o"/>
+      <w:lvlJc w:val="left"/>
+      <w:pPr>
+        <w:ind w:left="5760" w:hanging="360"/>
+      </w:pPr>
+      <w:rPr>
+        <w:rFonts w:ascii="Courier New" w:hAnsi="Courier New" w:cs="Courier New" w:hint="default"/>
+      </w:rPr>
+    </w:lvl>
+    <w:lvl w:ilvl="8" w:tplc="08090005" w:tentative="1">
+      <w:start w:val="1"/>
+      <w:numFmt w:val="bullet"/>
+      <w:lvlText w:val=""/>
+      <w:lvlJc w:val="left"/>
+      <w:pPr>
+        <w:ind w:left="6480" w:hanging="360"/>
+      </w:pPr>
+      <w:rPr>
+        <w:rFonts w:ascii="Wingdings" w:hAnsi="Wingdings" w:hint="default"/>
+      </w:rPr>
+    </w:lvl>
+  </w:abstractNum>
+  <w:abstractNum w:abstractNumId="7" w15:restartNumberingAfterBreak="0">
     <w:nsid w:val="197F569E"/>
     <w:multiLevelType w:val="hybridMultilevel"/>
     <w:tmpl w:val="920A2AC6"/>
@@ -14058,7 +14011,7 @@
       </w:pPr>
     </w:lvl>
   </w:abstractNum>
-  <w:abstractNum w:abstractNumId="7" w15:restartNumberingAfterBreak="0">
+  <w:abstractNum w:abstractNumId="8" w15:restartNumberingAfterBreak="0">
     <w:nsid w:val="1AB00283"/>
     <w:multiLevelType w:val="hybridMultilevel"/>
     <w:tmpl w:val="FA3ED5F6"/>
@@ -14171,7 +14124,7 @@
       </w:rPr>
     </w:lvl>
   </w:abstractNum>
-  <w:abstractNum w:abstractNumId="8" w15:restartNumberingAfterBreak="0">
+  <w:abstractNum w:abstractNumId="9" w15:restartNumberingAfterBreak="0">
     <w:nsid w:val="22D3346B"/>
     <w:multiLevelType w:val="hybridMultilevel"/>
     <w:tmpl w:val="3260D62C"/>
@@ -14283,7 +14236,7 @@
       </w:rPr>
     </w:lvl>
   </w:abstractNum>
-  <w:abstractNum w:abstractNumId="9" w15:restartNumberingAfterBreak="0">
+  <w:abstractNum w:abstractNumId="10" w15:restartNumberingAfterBreak="0">
     <w:nsid w:val="23622C27"/>
     <w:multiLevelType w:val="hybridMultilevel"/>
     <w:tmpl w:val="3B50CDDA"/>
@@ -14396,7 +14349,7 @@
       </w:rPr>
     </w:lvl>
   </w:abstractNum>
-  <w:abstractNum w:abstractNumId="10" w15:restartNumberingAfterBreak="0">
+  <w:abstractNum w:abstractNumId="11" w15:restartNumberingAfterBreak="0">
     <w:nsid w:val="272A28AD"/>
     <w:multiLevelType w:val="hybridMultilevel"/>
     <w:tmpl w:val="4C2CBD5C"/>
@@ -14509,7 +14462,7 @@
       </w:rPr>
     </w:lvl>
   </w:abstractNum>
-  <w:abstractNum w:abstractNumId="11" w15:restartNumberingAfterBreak="0">
+  <w:abstractNum w:abstractNumId="12" w15:restartNumberingAfterBreak="0">
     <w:nsid w:val="28F04372"/>
     <w:multiLevelType w:val="hybridMultilevel"/>
     <w:tmpl w:val="1674C1AC"/>
@@ -14621,7 +14574,7 @@
       </w:rPr>
     </w:lvl>
   </w:abstractNum>
-  <w:abstractNum w:abstractNumId="12" w15:restartNumberingAfterBreak="0">
+  <w:abstractNum w:abstractNumId="13" w15:restartNumberingAfterBreak="0">
     <w:nsid w:val="2CA03B7C"/>
     <w:multiLevelType w:val="hybridMultilevel"/>
     <w:tmpl w:val="8BE65B6C"/>
@@ -14707,7 +14660,7 @@
       </w:pPr>
     </w:lvl>
   </w:abstractNum>
-  <w:abstractNum w:abstractNumId="13" w15:restartNumberingAfterBreak="0">
+  <w:abstractNum w:abstractNumId="14" w15:restartNumberingAfterBreak="0">
     <w:nsid w:val="2FC267FD"/>
     <w:multiLevelType w:val="hybridMultilevel"/>
     <w:tmpl w:val="3580D068"/>
@@ -14820,7 +14773,7 @@
       </w:rPr>
     </w:lvl>
   </w:abstractNum>
-  <w:abstractNum w:abstractNumId="14" w15:restartNumberingAfterBreak="0">
+  <w:abstractNum w:abstractNumId="15" w15:restartNumberingAfterBreak="0">
     <w:nsid w:val="313F023A"/>
     <w:multiLevelType w:val="hybridMultilevel"/>
     <w:tmpl w:val="5532F168"/>
@@ -14933,7 +14886,7 @@
       </w:rPr>
     </w:lvl>
   </w:abstractNum>
-  <w:abstractNum w:abstractNumId="15" w15:restartNumberingAfterBreak="0">
+  <w:abstractNum w:abstractNumId="16" w15:restartNumberingAfterBreak="0">
     <w:nsid w:val="3A685D46"/>
     <w:multiLevelType w:val="hybridMultilevel"/>
     <w:tmpl w:val="1CC890D6"/>
@@ -15046,7 +14999,7 @@
       </w:rPr>
     </w:lvl>
   </w:abstractNum>
-  <w:abstractNum w:abstractNumId="16" w15:restartNumberingAfterBreak="0">
+  <w:abstractNum w:abstractNumId="17" w15:restartNumberingAfterBreak="0">
     <w:nsid w:val="4124492C"/>
     <w:multiLevelType w:val="hybridMultilevel"/>
     <w:tmpl w:val="B3F8AE92"/>
@@ -15159,7 +15112,7 @@
       </w:rPr>
     </w:lvl>
   </w:abstractNum>
-  <w:abstractNum w:abstractNumId="17" w15:restartNumberingAfterBreak="0">
+  <w:abstractNum w:abstractNumId="18" w15:restartNumberingAfterBreak="0">
     <w:nsid w:val="466717AD"/>
     <w:multiLevelType w:val="hybridMultilevel"/>
     <w:tmpl w:val="06FAE7F6"/>
@@ -15272,7 +15225,7 @@
       </w:rPr>
     </w:lvl>
   </w:abstractNum>
-  <w:abstractNum w:abstractNumId="18" w15:restartNumberingAfterBreak="0">
+  <w:abstractNum w:abstractNumId="19" w15:restartNumberingAfterBreak="0">
     <w:nsid w:val="467700CF"/>
     <w:multiLevelType w:val="multilevel"/>
     <w:tmpl w:val="0408001F"/>
@@ -15358,7 +15311,7 @@
       </w:pPr>
     </w:lvl>
   </w:abstractNum>
-  <w:abstractNum w:abstractNumId="19" w15:restartNumberingAfterBreak="0">
+  <w:abstractNum w:abstractNumId="20" w15:restartNumberingAfterBreak="0">
     <w:nsid w:val="46FB3C45"/>
     <w:multiLevelType w:val="hybridMultilevel"/>
     <w:tmpl w:val="E610B182"/>
@@ -15444,7 +15397,7 @@
       </w:pPr>
     </w:lvl>
   </w:abstractNum>
-  <w:abstractNum w:abstractNumId="20" w15:restartNumberingAfterBreak="0">
+  <w:abstractNum w:abstractNumId="21" w15:restartNumberingAfterBreak="0">
     <w:nsid w:val="4C0525EF"/>
     <w:multiLevelType w:val="multilevel"/>
     <w:tmpl w:val="0A0CC3A8"/>
@@ -15557,7 +15510,7 @@
       </w:rPr>
     </w:lvl>
   </w:abstractNum>
-  <w:abstractNum w:abstractNumId="21" w15:restartNumberingAfterBreak="0">
+  <w:abstractNum w:abstractNumId="22" w15:restartNumberingAfterBreak="0">
     <w:nsid w:val="4E820463"/>
     <w:multiLevelType w:val="multilevel"/>
     <w:tmpl w:val="0408001F"/>
@@ -15643,7 +15596,7 @@
       </w:pPr>
     </w:lvl>
   </w:abstractNum>
-  <w:abstractNum w:abstractNumId="22" w15:restartNumberingAfterBreak="0">
+  <w:abstractNum w:abstractNumId="23" w15:restartNumberingAfterBreak="0">
     <w:nsid w:val="539657AF"/>
     <w:multiLevelType w:val="hybridMultilevel"/>
     <w:tmpl w:val="ECDC53DA"/>
@@ -15756,7 +15709,7 @@
       </w:rPr>
     </w:lvl>
   </w:abstractNum>
-  <w:abstractNum w:abstractNumId="23" w15:restartNumberingAfterBreak="0">
+  <w:abstractNum w:abstractNumId="24" w15:restartNumberingAfterBreak="0">
     <w:nsid w:val="586C7E44"/>
     <w:multiLevelType w:val="multilevel"/>
     <w:tmpl w:val="0408001F"/>
@@ -15842,7 +15795,7 @@
       </w:pPr>
     </w:lvl>
   </w:abstractNum>
-  <w:abstractNum w:abstractNumId="24" w15:restartNumberingAfterBreak="0">
+  <w:abstractNum w:abstractNumId="25" w15:restartNumberingAfterBreak="0">
     <w:nsid w:val="5DC816BF"/>
     <w:multiLevelType w:val="hybridMultilevel"/>
     <w:tmpl w:val="B5EA65CE"/>
@@ -15928,7 +15881,7 @@
       </w:pPr>
     </w:lvl>
   </w:abstractNum>
-  <w:abstractNum w:abstractNumId="25" w15:restartNumberingAfterBreak="0">
+  <w:abstractNum w:abstractNumId="26" w15:restartNumberingAfterBreak="0">
     <w:nsid w:val="624F36E7"/>
     <w:multiLevelType w:val="hybridMultilevel"/>
     <w:tmpl w:val="43BA91D2"/>
@@ -16017,7 +15970,7 @@
       </w:pPr>
     </w:lvl>
   </w:abstractNum>
-  <w:abstractNum w:abstractNumId="26" w15:restartNumberingAfterBreak="0">
+  <w:abstractNum w:abstractNumId="27" w15:restartNumberingAfterBreak="0">
     <w:nsid w:val="68001E0B"/>
     <w:multiLevelType w:val="multilevel"/>
     <w:tmpl w:val="0408001F"/>
@@ -16103,7 +16056,7 @@
       </w:pPr>
     </w:lvl>
   </w:abstractNum>
-  <w:abstractNum w:abstractNumId="27" w15:restartNumberingAfterBreak="0">
+  <w:abstractNum w:abstractNumId="28" w15:restartNumberingAfterBreak="0">
     <w:nsid w:val="689443D5"/>
     <w:multiLevelType w:val="hybridMultilevel"/>
     <w:tmpl w:val="EE6AEAFC"/>
@@ -16216,7 +16169,7 @@
       </w:rPr>
     </w:lvl>
   </w:abstractNum>
-  <w:abstractNum w:abstractNumId="28" w15:restartNumberingAfterBreak="0">
+  <w:abstractNum w:abstractNumId="29" w15:restartNumberingAfterBreak="0">
     <w:nsid w:val="6B7F45FE"/>
     <w:multiLevelType w:val="hybridMultilevel"/>
     <w:tmpl w:val="2592BA50"/>
@@ -16328,7 +16281,7 @@
       </w:rPr>
     </w:lvl>
   </w:abstractNum>
-  <w:abstractNum w:abstractNumId="29" w15:restartNumberingAfterBreak="0">
+  <w:abstractNum w:abstractNumId="30" w15:restartNumberingAfterBreak="0">
     <w:nsid w:val="733D3D9E"/>
     <w:multiLevelType w:val="multilevel"/>
     <w:tmpl w:val="0408001F"/>
@@ -16414,7 +16367,7 @@
       </w:pPr>
     </w:lvl>
   </w:abstractNum>
-  <w:abstractNum w:abstractNumId="30" w15:restartNumberingAfterBreak="0">
+  <w:abstractNum w:abstractNumId="31" w15:restartNumberingAfterBreak="0">
     <w:nsid w:val="795216B4"/>
     <w:multiLevelType w:val="hybridMultilevel"/>
     <w:tmpl w:val="72F4609A"/>
@@ -16528,22 +16481,22 @@
     </w:lvl>
   </w:abstractNum>
   <w:num w:numId="1">
-    <w:abstractNumId w:val="28"/>
+    <w:abstractNumId w:val="29"/>
   </w:num>
   <w:num w:numId="2">
-    <w:abstractNumId w:val="10"/>
+    <w:abstractNumId w:val="11"/>
   </w:num>
   <w:num w:numId="3">
-    <w:abstractNumId w:val="8"/>
+    <w:abstractNumId w:val="9"/>
   </w:num>
   <w:num w:numId="4">
-    <w:abstractNumId w:val="13"/>
+    <w:abstractNumId w:val="14"/>
   </w:num>
   <w:num w:numId="5">
-    <w:abstractNumId w:val="19"/>
+    <w:abstractNumId w:val="20"/>
   </w:num>
   <w:num w:numId="6">
-    <w:abstractNumId w:val="9"/>
+    <w:abstractNumId w:val="10"/>
   </w:num>
   <w:num w:numId="7">
     <w:abstractNumId w:val="4"/>
@@ -16552,73 +16505,76 @@
     <w:abstractNumId w:val="1"/>
   </w:num>
   <w:num w:numId="9">
-    <w:abstractNumId w:val="29"/>
+    <w:abstractNumId w:val="30"/>
   </w:num>
   <w:num w:numId="10">
-    <w:abstractNumId w:val="25"/>
+    <w:abstractNumId w:val="26"/>
   </w:num>
   <w:num w:numId="11">
-    <w:abstractNumId w:val="20"/>
+    <w:abstractNumId w:val="21"/>
   </w:num>
   <w:num w:numId="12">
-    <w:abstractNumId w:val="7"/>
+    <w:abstractNumId w:val="8"/>
   </w:num>
   <w:num w:numId="13">
-    <w:abstractNumId w:val="16"/>
+    <w:abstractNumId w:val="17"/>
   </w:num>
   <w:num w:numId="14">
     <w:abstractNumId w:val="3"/>
   </w:num>
   <w:num w:numId="15">
-    <w:abstractNumId w:val="27"/>
+    <w:abstractNumId w:val="28"/>
   </w:num>
   <w:num w:numId="16">
-    <w:abstractNumId w:val="6"/>
+    <w:abstractNumId w:val="7"/>
   </w:num>
   <w:num w:numId="17">
-    <w:abstractNumId w:val="12"/>
+    <w:abstractNumId w:val="13"/>
   </w:num>
   <w:num w:numId="18">
-    <w:abstractNumId w:val="18"/>
+    <w:abstractNumId w:val="19"/>
   </w:num>
   <w:num w:numId="19">
-    <w:abstractNumId w:val="30"/>
+    <w:abstractNumId w:val="31"/>
   </w:num>
   <w:num w:numId="20">
     <w:abstractNumId w:val="5"/>
   </w:num>
   <w:num w:numId="21">
-    <w:abstractNumId w:val="11"/>
+    <w:abstractNumId w:val="12"/>
   </w:num>
   <w:num w:numId="22">
-    <w:abstractNumId w:val="22"/>
+    <w:abstractNumId w:val="23"/>
   </w:num>
   <w:num w:numId="23">
-    <w:abstractNumId w:val="24"/>
+    <w:abstractNumId w:val="25"/>
   </w:num>
   <w:num w:numId="24">
-    <w:abstractNumId w:val="21"/>
+    <w:abstractNumId w:val="22"/>
   </w:num>
   <w:num w:numId="25">
     <w:abstractNumId w:val="0"/>
   </w:num>
   <w:num w:numId="26">
-    <w:abstractNumId w:val="23"/>
+    <w:abstractNumId w:val="24"/>
   </w:num>
   <w:num w:numId="27">
     <w:abstractNumId w:val="2"/>
   </w:num>
   <w:num w:numId="28">
-    <w:abstractNumId w:val="26"/>
+    <w:abstractNumId w:val="27"/>
   </w:num>
   <w:num w:numId="29">
-    <w:abstractNumId w:val="17"/>
+    <w:abstractNumId w:val="18"/>
   </w:num>
   <w:num w:numId="30">
-    <w:abstractNumId w:val="14"/>
+    <w:abstractNumId w:val="15"/>
   </w:num>
   <w:num w:numId="31">
-    <w:abstractNumId w:val="15"/>
+    <w:abstractNumId w:val="16"/>
+  </w:num>
+  <w:num w:numId="32">
+    <w:abstractNumId w:val="6"/>
   </w:num>
 </w:numbering>
 </file>
@@ -17018,18 +16974,18 @@
     <w:lsdException w:name="Unresolved Mention" w:semiHidden="1" w:unhideWhenUsed="1"/>
     <w:lsdException w:name="Smart Link" w:semiHidden="1" w:unhideWhenUsed="1"/>
   </w:latentStyles>
-  <w:style w:type="paragraph" w:default="1" w:styleId="a">
+  <w:style w:type="paragraph" w:default="1" w:styleId="Normal">
     <w:name w:val="Normal"/>
     <w:qFormat/>
     <w:rsid w:val="00257826"/>
   </w:style>
-  <w:style w:type="character" w:default="1" w:styleId="a0">
+  <w:style w:type="character" w:default="1" w:styleId="DefaultParagraphFont">
     <w:name w:val="Default Paragraph Font"/>
     <w:uiPriority w:val="1"/>
     <w:semiHidden/>
     <w:unhideWhenUsed/>
   </w:style>
-  <w:style w:type="table" w:default="1" w:styleId="a1">
+  <w:style w:type="table" w:default="1" w:styleId="TableNormal">
     <w:name w:val="Normal Table"/>
     <w:uiPriority w:val="99"/>
     <w:semiHidden/>
@@ -17044,15 +17000,15 @@
       </w:tblCellMar>
     </w:tblPr>
   </w:style>
-  <w:style w:type="numbering" w:default="1" w:styleId="a2">
+  <w:style w:type="numbering" w:default="1" w:styleId="NoList">
     <w:name w:val="No List"/>
     <w:uiPriority w:val="99"/>
     <w:semiHidden/>
     <w:unhideWhenUsed/>
   </w:style>
-  <w:style w:type="paragraph" w:styleId="a3">
+  <w:style w:type="paragraph" w:styleId="ListParagraph">
     <w:name w:val="List Paragraph"/>
-    <w:basedOn w:val="a"/>
+    <w:basedOn w:val="Normal"/>
     <w:uiPriority w:val="34"/>
     <w:qFormat/>
     <w:rsid w:val="00257826"/>
@@ -17061,9 +17017,9 @@
       <w:contextualSpacing/>
     </w:pPr>
   </w:style>
-  <w:style w:type="character" w:styleId="-">
+  <w:style w:type="character" w:styleId="Hyperlink">
     <w:name w:val="Hyperlink"/>
-    <w:basedOn w:val="a0"/>
+    <w:basedOn w:val="DefaultParagraphFont"/>
     <w:uiPriority w:val="99"/>
     <w:unhideWhenUsed/>
     <w:rsid w:val="00257826"/>
@@ -17072,11 +17028,11 @@
       <w:u w:val="single"/>
     </w:rPr>
   </w:style>
-  <w:style w:type="paragraph" w:styleId="a4">
+  <w:style w:type="paragraph" w:styleId="Subtitle">
     <w:name w:val="Subtitle"/>
-    <w:basedOn w:val="a"/>
-    <w:next w:val="a"/>
-    <w:link w:val="Char"/>
+    <w:basedOn w:val="Normal"/>
+    <w:next w:val="Normal"/>
+    <w:link w:val="SubtitleChar"/>
     <w:uiPriority w:val="11"/>
     <w:qFormat/>
     <w:rsid w:val="00257826"/>
@@ -17091,10 +17047,10 @@
       <w:spacing w:val="15"/>
     </w:rPr>
   </w:style>
-  <w:style w:type="character" w:customStyle="1" w:styleId="Char">
-    <w:name w:val="Υπότιτλος Char"/>
-    <w:basedOn w:val="a0"/>
-    <w:link w:val="a4"/>
+  <w:style w:type="character" w:customStyle="1" w:styleId="SubtitleChar">
+    <w:name w:val="Subtitle Char"/>
+    <w:basedOn w:val="DefaultParagraphFont"/>
+    <w:link w:val="Subtitle"/>
     <w:uiPriority w:val="11"/>
     <w:rsid w:val="00257826"/>
     <w:rPr>
@@ -17103,10 +17059,10 @@
       <w:spacing w:val="15"/>
     </w:rPr>
   </w:style>
-  <w:style w:type="paragraph" w:styleId="a5">
+  <w:style w:type="paragraph" w:styleId="Caption">
     <w:name w:val="caption"/>
-    <w:basedOn w:val="a"/>
-    <w:next w:val="a"/>
+    <w:basedOn w:val="Normal"/>
+    <w:next w:val="Normal"/>
     <w:uiPriority w:val="35"/>
     <w:unhideWhenUsed/>
     <w:qFormat/>
@@ -17124,13 +17080,13 @@
   </w:style>
   <w:style w:type="character" w:customStyle="1" w:styleId="freebirdanalyticsviewquestiontitle">
     <w:name w:val="freebirdanalyticsviewquestiontitle"/>
-    <w:basedOn w:val="a0"/>
+    <w:basedOn w:val="DefaultParagraphFont"/>
     <w:rsid w:val="00257826"/>
   </w:style>
-  <w:style w:type="paragraph" w:styleId="a6">
+  <w:style w:type="paragraph" w:styleId="Header">
     <w:name w:val="header"/>
-    <w:basedOn w:val="a"/>
-    <w:link w:val="Char0"/>
+    <w:basedOn w:val="Normal"/>
+    <w:link w:val="HeaderChar"/>
     <w:uiPriority w:val="99"/>
     <w:unhideWhenUsed/>
     <w:rsid w:val="00087518"/>
@@ -17142,17 +17098,17 @@
       <w:spacing w:after="0" w:line="240" w:lineRule="auto"/>
     </w:pPr>
   </w:style>
-  <w:style w:type="character" w:customStyle="1" w:styleId="Char0">
-    <w:name w:val="Κεφαλίδα Char"/>
-    <w:basedOn w:val="a0"/>
-    <w:link w:val="a6"/>
+  <w:style w:type="character" w:customStyle="1" w:styleId="HeaderChar">
+    <w:name w:val="Header Char"/>
+    <w:basedOn w:val="DefaultParagraphFont"/>
+    <w:link w:val="Header"/>
     <w:uiPriority w:val="99"/>
     <w:rsid w:val="00087518"/>
   </w:style>
-  <w:style w:type="paragraph" w:styleId="a7">
+  <w:style w:type="paragraph" w:styleId="Footer">
     <w:name w:val="footer"/>
-    <w:basedOn w:val="a"/>
-    <w:link w:val="Char1"/>
+    <w:basedOn w:val="Normal"/>
+    <w:link w:val="FooterChar"/>
     <w:uiPriority w:val="99"/>
     <w:unhideWhenUsed/>
     <w:rsid w:val="00087518"/>
@@ -17164,16 +17120,16 @@
       <w:spacing w:after="0" w:line="240" w:lineRule="auto"/>
     </w:pPr>
   </w:style>
-  <w:style w:type="character" w:customStyle="1" w:styleId="Char1">
-    <w:name w:val="Υποσέλιδο Char"/>
-    <w:basedOn w:val="a0"/>
-    <w:link w:val="a7"/>
+  <w:style w:type="character" w:customStyle="1" w:styleId="FooterChar">
+    <w:name w:val="Footer Char"/>
+    <w:basedOn w:val="DefaultParagraphFont"/>
+    <w:link w:val="Footer"/>
     <w:uiPriority w:val="99"/>
     <w:rsid w:val="00087518"/>
   </w:style>
-  <w:style w:type="character" w:styleId="a8">
+  <w:style w:type="character" w:styleId="UnresolvedMention">
     <w:name w:val="Unresolved Mention"/>
-    <w:basedOn w:val="a0"/>
+    <w:basedOn w:val="DefaultParagraphFont"/>
     <w:uiPriority w:val="99"/>
     <w:semiHidden/>
     <w:unhideWhenUsed/>
@@ -17183,9 +17139,9 @@
       <w:shd w:val="clear" w:color="auto" w:fill="E1DFDD"/>
     </w:rPr>
   </w:style>
-  <w:style w:type="character" w:styleId="-0">
+  <w:style w:type="character" w:styleId="FollowedHyperlink">
     <w:name w:val="FollowedHyperlink"/>
-    <w:basedOn w:val="a0"/>
+    <w:basedOn w:val="DefaultParagraphFont"/>
     <w:uiPriority w:val="99"/>
     <w:semiHidden/>
     <w:unhideWhenUsed/>

</xml_diff>

<commit_message>
added users in cycles 2 and 3
</commit_message>
<xml_diff>
--- a/3170033-3170114-3170172.docx
+++ b/3170033-3170114-3170172.docx
@@ -725,6 +725,7 @@
         <w:tab/>
         <w:t>Το μοντέλο τηλεχειριστηρίου με το οποίο επιλέξαμε να εργαστούμε είναι το Τ</w:t>
       </w:r>
+      <w:proofErr w:type="spellStart"/>
       <w:r>
         <w:rPr>
           <w:rFonts w:cstheme="minorHAnsi"/>
@@ -732,12 +733,14 @@
         </w:rPr>
         <w:t>oshiba</w:t>
       </w:r>
+      <w:proofErr w:type="spellEnd"/>
       <w:r>
         <w:rPr>
           <w:rFonts w:cstheme="minorHAnsi"/>
         </w:rPr>
         <w:t xml:space="preserve"> </w:t>
       </w:r>
+      <w:proofErr w:type="spellStart"/>
       <w:r>
         <w:rPr>
           <w:rFonts w:cstheme="minorHAnsi"/>
@@ -745,6 +748,7 @@
         </w:rPr>
         <w:t>wh</w:t>
       </w:r>
+      <w:proofErr w:type="spellEnd"/>
       <w:r>
         <w:rPr>
           <w:rFonts w:cstheme="minorHAnsi"/>
@@ -848,14 +852,27 @@
       <w:r>
         <w:t xml:space="preserve">Εικόνα </w:t>
       </w:r>
-      <w:fldSimple w:instr=" SEQ Εικόνα \* ARABIC ">
-        <w:r>
-          <w:rPr>
-            <w:noProof/>
-          </w:rPr>
-          <w:t>1</w:t>
-        </w:r>
-      </w:fldSimple>
+      <w:r>
+        <w:fldChar w:fldCharType="begin"/>
+      </w:r>
+      <w:r>
+        <w:instrText xml:space="preserve"> SEQ Εικόνα \* ARABIC </w:instrText>
+      </w:r>
+      <w:r>
+        <w:fldChar w:fldCharType="separate"/>
+      </w:r>
+      <w:r>
+        <w:rPr>
+          <w:noProof/>
+        </w:rPr>
+        <w:t>1</w:t>
+      </w:r>
+      <w:r>
+        <w:rPr>
+          <w:noProof/>
+        </w:rPr>
+        <w:fldChar w:fldCharType="end"/>
+      </w:r>
       <w:r>
         <w:t xml:space="preserve">: </w:t>
       </w:r>
@@ -1863,14 +1880,27 @@
       <w:r>
         <w:t xml:space="preserve">Εικόνα </w:t>
       </w:r>
-      <w:fldSimple w:instr=" SEQ Εικόνα \* ARABIC ">
-        <w:r>
-          <w:rPr>
-            <w:noProof/>
-          </w:rPr>
-          <w:t>2</w:t>
-        </w:r>
-      </w:fldSimple>
+      <w:r>
+        <w:fldChar w:fldCharType="begin"/>
+      </w:r>
+      <w:r>
+        <w:instrText xml:space="preserve"> SEQ Εικόνα \* ARABIC </w:instrText>
+      </w:r>
+      <w:r>
+        <w:fldChar w:fldCharType="separate"/>
+      </w:r>
+      <w:r>
+        <w:rPr>
+          <w:noProof/>
+        </w:rPr>
+        <w:t>2</w:t>
+      </w:r>
+      <w:r>
+        <w:rPr>
+          <w:noProof/>
+        </w:rPr>
+        <w:fldChar w:fldCharType="end"/>
+      </w:r>
       <w:r>
         <w:t>: Φύλλο συμμετεχόντων</w:t>
       </w:r>
@@ -1946,14 +1976,27 @@
       <w:r>
         <w:t xml:space="preserve">Εικόνα </w:t>
       </w:r>
-      <w:fldSimple w:instr=" SEQ Εικόνα \* ARABIC ">
-        <w:r>
-          <w:rPr>
-            <w:noProof/>
-          </w:rPr>
-          <w:t>3</w:t>
-        </w:r>
-      </w:fldSimple>
+      <w:r>
+        <w:fldChar w:fldCharType="begin"/>
+      </w:r>
+      <w:r>
+        <w:instrText xml:space="preserve"> SEQ Εικόνα \* ARABIC </w:instrText>
+      </w:r>
+      <w:r>
+        <w:fldChar w:fldCharType="separate"/>
+      </w:r>
+      <w:r>
+        <w:rPr>
+          <w:noProof/>
+        </w:rPr>
+        <w:t>3</w:t>
+      </w:r>
+      <w:r>
+        <w:rPr>
+          <w:noProof/>
+        </w:rPr>
+        <w:fldChar w:fldCharType="end"/>
+      </w:r>
       <w:r>
         <w:t>: Ηλικία των συμμετεχόντων</w:t>
       </w:r>
@@ -2027,14 +2070,27 @@
       <w:r>
         <w:t xml:space="preserve">Εικόνα </w:t>
       </w:r>
-      <w:fldSimple w:instr=" SEQ Εικόνα \* ARABIC ">
-        <w:r>
-          <w:rPr>
-            <w:noProof/>
-          </w:rPr>
-          <w:t>4</w:t>
-        </w:r>
-      </w:fldSimple>
+      <w:r>
+        <w:fldChar w:fldCharType="begin"/>
+      </w:r>
+      <w:r>
+        <w:instrText xml:space="preserve"> SEQ Εικόνα \* ARABIC </w:instrText>
+      </w:r>
+      <w:r>
+        <w:fldChar w:fldCharType="separate"/>
+      </w:r>
+      <w:r>
+        <w:rPr>
+          <w:noProof/>
+        </w:rPr>
+        <w:t>4</w:t>
+      </w:r>
+      <w:r>
+        <w:rPr>
+          <w:noProof/>
+        </w:rPr>
+        <w:fldChar w:fldCharType="end"/>
+      </w:r>
       <w:r>
         <w:t>: Εξοικείωση των συμμετεχόντων με την τεχνολογία γενικότερα</w:t>
       </w:r>
@@ -2119,14 +2175,27 @@
       <w:r>
         <w:t xml:space="preserve">Εικόνα </w:t>
       </w:r>
-      <w:fldSimple w:instr=" SEQ Εικόνα \* ARABIC ">
-        <w:r>
-          <w:rPr>
-            <w:noProof/>
-          </w:rPr>
-          <w:t>5</w:t>
-        </w:r>
-      </w:fldSimple>
+      <w:r>
+        <w:fldChar w:fldCharType="begin"/>
+      </w:r>
+      <w:r>
+        <w:instrText xml:space="preserve"> SEQ Εικόνα \* ARABIC </w:instrText>
+      </w:r>
+      <w:r>
+        <w:fldChar w:fldCharType="separate"/>
+      </w:r>
+      <w:r>
+        <w:rPr>
+          <w:noProof/>
+        </w:rPr>
+        <w:t>5</w:t>
+      </w:r>
+      <w:r>
+        <w:rPr>
+          <w:noProof/>
+        </w:rPr>
+        <w:fldChar w:fldCharType="end"/>
+      </w:r>
       <w:r>
         <w:t>: Συχνότητα χρήσης του κλιματιστικού</w:t>
       </w:r>
@@ -2385,14 +2454,27 @@
       <w:r>
         <w:t xml:space="preserve">Εικόνα </w:t>
       </w:r>
-      <w:fldSimple w:instr=" SEQ Εικόνα \* ARABIC ">
-        <w:r>
-          <w:rPr>
-            <w:noProof/>
-          </w:rPr>
-          <w:t>6</w:t>
-        </w:r>
-      </w:fldSimple>
+      <w:r>
+        <w:fldChar w:fldCharType="begin"/>
+      </w:r>
+      <w:r>
+        <w:instrText xml:space="preserve"> SEQ Εικόνα \* ARABIC </w:instrText>
+      </w:r>
+      <w:r>
+        <w:fldChar w:fldCharType="separate"/>
+      </w:r>
+      <w:r>
+        <w:rPr>
+          <w:noProof/>
+        </w:rPr>
+        <w:t>6</w:t>
+      </w:r>
+      <w:r>
+        <w:rPr>
+          <w:noProof/>
+        </w:rPr>
+        <w:fldChar w:fldCharType="end"/>
+      </w:r>
       <w:r>
         <w:t xml:space="preserve">: Αξιολόγηση εμφάνισης τηλεχειριστηρίου </w:t>
       </w:r>
@@ -2402,6 +2484,7 @@
         </w:rPr>
         <w:t>Τ</w:t>
       </w:r>
+      <w:proofErr w:type="spellStart"/>
       <w:r>
         <w:rPr>
           <w:rFonts w:cstheme="minorHAnsi"/>
@@ -2409,12 +2492,14 @@
         </w:rPr>
         <w:t>oshiba</w:t>
       </w:r>
+      <w:proofErr w:type="spellEnd"/>
       <w:r>
         <w:rPr>
           <w:rFonts w:cstheme="minorHAnsi"/>
         </w:rPr>
         <w:t xml:space="preserve"> </w:t>
       </w:r>
+      <w:proofErr w:type="spellStart"/>
       <w:r>
         <w:rPr>
           <w:rFonts w:cstheme="minorHAnsi"/>
@@ -2422,6 +2507,7 @@
         </w:rPr>
         <w:t>wh</w:t>
       </w:r>
+      <w:proofErr w:type="spellEnd"/>
       <w:r>
         <w:rPr>
           <w:rFonts w:cstheme="minorHAnsi"/>
@@ -2519,19 +2605,37 @@
       <w:r>
         <w:t xml:space="preserve">Εικόνα </w:t>
       </w:r>
-      <w:fldSimple w:instr=" SEQ Εικόνα \* ARABIC ">
-        <w:r>
-          <w:rPr>
-            <w:noProof/>
-          </w:rPr>
-          <w:t>7</w:t>
-        </w:r>
-      </w:fldSimple>
+      <w:r>
+        <w:fldChar w:fldCharType="begin"/>
+      </w:r>
+      <w:r>
+        <w:instrText xml:space="preserve"> SEQ Εικόνα \* ARABIC </w:instrText>
+      </w:r>
+      <w:r>
+        <w:fldChar w:fldCharType="separate"/>
+      </w:r>
+      <w:r>
+        <w:rPr>
+          <w:noProof/>
+        </w:rPr>
+        <w:t>7</w:t>
+      </w:r>
+      <w:r>
+        <w:rPr>
+          <w:noProof/>
+        </w:rPr>
+        <w:fldChar w:fldCharType="end"/>
+      </w:r>
       <w:r>
         <w:t xml:space="preserve">: Αξιολόγηση ευχρηστίας τηλεχειριστηρίου </w:t>
       </w:r>
-      <w:r>
-        <w:t>Τoshiba wh-c2ye</w:t>
+      <w:proofErr w:type="spellStart"/>
+      <w:r>
+        <w:t>Τoshiba</w:t>
+      </w:r>
+      <w:proofErr w:type="spellEnd"/>
+      <w:r>
+        <w:t xml:space="preserve"> wh-c2ye</w:t>
       </w:r>
       <w:r>
         <w:t xml:space="preserve"> </w:t>
@@ -2610,19 +2714,37 @@
       <w:r>
         <w:t xml:space="preserve">Εικόνα </w:t>
       </w:r>
-      <w:fldSimple w:instr=" SEQ Εικόνα \* ARABIC ">
-        <w:r>
-          <w:rPr>
-            <w:noProof/>
-          </w:rPr>
-          <w:t>8</w:t>
-        </w:r>
-      </w:fldSimple>
+      <w:r>
+        <w:fldChar w:fldCharType="begin"/>
+      </w:r>
+      <w:r>
+        <w:instrText xml:space="preserve"> SEQ Εικόνα \* ARABIC </w:instrText>
+      </w:r>
+      <w:r>
+        <w:fldChar w:fldCharType="separate"/>
+      </w:r>
+      <w:r>
+        <w:rPr>
+          <w:noProof/>
+        </w:rPr>
+        <w:t>8</w:t>
+      </w:r>
+      <w:r>
+        <w:rPr>
+          <w:noProof/>
+        </w:rPr>
+        <w:fldChar w:fldCharType="end"/>
+      </w:r>
       <w:r>
         <w:t xml:space="preserve">: Αξιολόγηση κουμπιών τηλεχειριστηρίου </w:t>
       </w:r>
-      <w:r>
-        <w:t>Τoshiba wh-c2ye</w:t>
+      <w:proofErr w:type="spellStart"/>
+      <w:r>
+        <w:t>Τoshiba</w:t>
+      </w:r>
+      <w:proofErr w:type="spellEnd"/>
+      <w:r>
+        <w:t xml:space="preserve"> wh-c2ye</w:t>
       </w:r>
       <w:r>
         <w:t xml:space="preserve"> </w:t>
@@ -2706,19 +2828,37 @@
       <w:r>
         <w:t xml:space="preserve">Εικόνα </w:t>
       </w:r>
-      <w:fldSimple w:instr=" SEQ Εικόνα \* ARABIC ">
-        <w:r>
-          <w:rPr>
-            <w:noProof/>
-          </w:rPr>
-          <w:t>9</w:t>
-        </w:r>
-      </w:fldSimple>
+      <w:r>
+        <w:fldChar w:fldCharType="begin"/>
+      </w:r>
+      <w:r>
+        <w:instrText xml:space="preserve"> SEQ Εικόνα \* ARABIC </w:instrText>
+      </w:r>
+      <w:r>
+        <w:fldChar w:fldCharType="separate"/>
+      </w:r>
+      <w:r>
+        <w:rPr>
+          <w:noProof/>
+        </w:rPr>
+        <w:t>9</w:t>
+      </w:r>
+      <w:r>
+        <w:rPr>
+          <w:noProof/>
+        </w:rPr>
+        <w:fldChar w:fldCharType="end"/>
+      </w:r>
       <w:r>
         <w:t xml:space="preserve">: Αξιολόγηση διάφορων χαρακτηριστικών του τηλεχειριστηρίου </w:t>
       </w:r>
-      <w:r>
-        <w:t>Τoshiba wh-c2ye</w:t>
+      <w:proofErr w:type="spellStart"/>
+      <w:r>
+        <w:t>Τoshiba</w:t>
+      </w:r>
+      <w:proofErr w:type="spellEnd"/>
+      <w:r>
+        <w:t xml:space="preserve"> wh-c2ye</w:t>
       </w:r>
     </w:p>
     <w:p>
@@ -2794,14 +2934,27 @@
       <w:r>
         <w:t xml:space="preserve">Εικόνα </w:t>
       </w:r>
-      <w:fldSimple w:instr=" SEQ Εικόνα \* ARABIC ">
-        <w:r>
-          <w:rPr>
-            <w:noProof/>
-          </w:rPr>
-          <w:t>10</w:t>
-        </w:r>
-      </w:fldSimple>
+      <w:r>
+        <w:fldChar w:fldCharType="begin"/>
+      </w:r>
+      <w:r>
+        <w:instrText xml:space="preserve"> SEQ Εικόνα \* ARABIC </w:instrText>
+      </w:r>
+      <w:r>
+        <w:fldChar w:fldCharType="separate"/>
+      </w:r>
+      <w:r>
+        <w:rPr>
+          <w:noProof/>
+        </w:rPr>
+        <w:t>10</w:t>
+      </w:r>
+      <w:r>
+        <w:rPr>
+          <w:noProof/>
+        </w:rPr>
+        <w:fldChar w:fldCharType="end"/>
+      </w:r>
       <w:r>
         <w:t>: Λειτουργίες του κλιματιστικού που χρησιμοποιούν συχνότερα οι συμμετέχοντες</w:t>
       </w:r>
@@ -3487,6 +3640,7 @@
           </w:rPr>
           <w:t>.</w:t>
         </w:r>
+        <w:proofErr w:type="spellStart"/>
         <w:r>
           <w:rPr>
             <w:rStyle w:val="-"/>
@@ -3495,6 +3649,7 @@
           </w:rPr>
           <w:t>figma</w:t>
         </w:r>
+        <w:proofErr w:type="spellEnd"/>
         <w:r>
           <w:rPr>
             <w:rStyle w:val="-"/>
@@ -3532,6 +3687,7 @@
           </w:rPr>
           <w:t>/</w:t>
         </w:r>
+        <w:proofErr w:type="spellStart"/>
         <w:r>
           <w:rPr>
             <w:rStyle w:val="-"/>
@@ -3540,6 +3696,7 @@
           </w:rPr>
           <w:t>LcowMzGwNTyZGRCOpXYxla</w:t>
         </w:r>
+        <w:proofErr w:type="spellEnd"/>
         <w:r>
           <w:rPr>
             <w:rStyle w:val="-"/>
@@ -4408,14 +4565,27 @@
       <w:r>
         <w:t xml:space="preserve">Εικόνα </w:t>
       </w:r>
-      <w:fldSimple w:instr=" SEQ Εικόνα \* ARABIC ">
-        <w:r>
-          <w:rPr>
-            <w:noProof/>
-          </w:rPr>
-          <w:t>11</w:t>
-        </w:r>
-      </w:fldSimple>
+      <w:r>
+        <w:fldChar w:fldCharType="begin"/>
+      </w:r>
+      <w:r>
+        <w:instrText xml:space="preserve"> SEQ Εικόνα \* ARABIC </w:instrText>
+      </w:r>
+      <w:r>
+        <w:fldChar w:fldCharType="separate"/>
+      </w:r>
+      <w:r>
+        <w:rPr>
+          <w:noProof/>
+        </w:rPr>
+        <w:t>11</w:t>
+      </w:r>
+      <w:r>
+        <w:rPr>
+          <w:noProof/>
+        </w:rPr>
+        <w:fldChar w:fldCharType="end"/>
+      </w:r>
       <w:r>
         <w:t>: Αξιολόγηση αισθητικής της αρχικής οθόνης του 1ου πρωτοτύπου</w:t>
       </w:r>
@@ -4491,14 +4661,27 @@
       <w:r>
         <w:t xml:space="preserve">Εικόνα </w:t>
       </w:r>
-      <w:fldSimple w:instr=" SEQ Εικόνα \* ARABIC ">
-        <w:r>
-          <w:rPr>
-            <w:noProof/>
-          </w:rPr>
-          <w:t>12</w:t>
-        </w:r>
-      </w:fldSimple>
+      <w:r>
+        <w:fldChar w:fldCharType="begin"/>
+      </w:r>
+      <w:r>
+        <w:instrText xml:space="preserve"> SEQ Εικόνα \* ARABIC </w:instrText>
+      </w:r>
+      <w:r>
+        <w:fldChar w:fldCharType="separate"/>
+      </w:r>
+      <w:r>
+        <w:rPr>
+          <w:noProof/>
+        </w:rPr>
+        <w:t>12</w:t>
+      </w:r>
+      <w:r>
+        <w:rPr>
+          <w:noProof/>
+        </w:rPr>
+        <w:fldChar w:fldCharType="end"/>
+      </w:r>
       <w:r>
         <w:t>: Αξιολόγηση κουμπιών 1ου πρωτοτύπου</w:t>
       </w:r>
@@ -4571,14 +4754,30 @@
       <w:r>
         <w:t xml:space="preserve">Εικόνα </w:t>
       </w:r>
-      <w:fldSimple w:instr=" SEQ Εικόνα \* ARABIC ">
-        <w:r>
-          <w:rPr>
-            <w:noProof/>
-          </w:rPr>
-          <w:t>13</w:t>
-        </w:r>
-      </w:fldSimple>
+      <w:r>
+        <w:fldChar w:fldCharType="begin"/>
+      </w:r>
+      <w:r>
+        <w:instrText xml:space="preserve"> SEQ Εικόνα \* </w:instrText>
+      </w:r>
+      <w:r>
+        <w:instrText xml:space="preserve">ARABIC </w:instrText>
+      </w:r>
+      <w:r>
+        <w:fldChar w:fldCharType="separate"/>
+      </w:r>
+      <w:r>
+        <w:rPr>
+          <w:noProof/>
+        </w:rPr>
+        <w:t>13</w:t>
+      </w:r>
+      <w:r>
+        <w:rPr>
+          <w:noProof/>
+        </w:rPr>
+        <w:fldChar w:fldCharType="end"/>
+      </w:r>
       <w:r>
         <w:t>: Αξιολόγηση εικονιδίων 1ου πρωτοτύπου</w:t>
       </w:r>
@@ -4655,14 +4854,27 @@
       <w:r>
         <w:t xml:space="preserve">Εικόνα </w:t>
       </w:r>
-      <w:fldSimple w:instr=" SEQ Εικόνα \* ARABIC ">
-        <w:r>
-          <w:rPr>
-            <w:noProof/>
-          </w:rPr>
-          <w:t>14</w:t>
-        </w:r>
-      </w:fldSimple>
+      <w:r>
+        <w:fldChar w:fldCharType="begin"/>
+      </w:r>
+      <w:r>
+        <w:instrText xml:space="preserve"> SEQ Εικόνα \* ARABIC </w:instrText>
+      </w:r>
+      <w:r>
+        <w:fldChar w:fldCharType="separate"/>
+      </w:r>
+      <w:r>
+        <w:rPr>
+          <w:noProof/>
+        </w:rPr>
+        <w:t>14</w:t>
+      </w:r>
+      <w:r>
+        <w:rPr>
+          <w:noProof/>
+        </w:rPr>
+        <w:fldChar w:fldCharType="end"/>
+      </w:r>
       <w:r>
         <w:t>: Αξιολόγηση παρουσίασης των λειτουργιών του 1ου πρωτοτύπου</w:t>
       </w:r>
@@ -4735,14 +4947,27 @@
       <w:r>
         <w:t xml:space="preserve">Εικόνα </w:t>
       </w:r>
-      <w:fldSimple w:instr=" SEQ Εικόνα \* ARABIC ">
-        <w:r>
-          <w:rPr>
-            <w:noProof/>
-          </w:rPr>
-          <w:t>15</w:t>
-        </w:r>
-      </w:fldSimple>
+      <w:r>
+        <w:fldChar w:fldCharType="begin"/>
+      </w:r>
+      <w:r>
+        <w:instrText xml:space="preserve"> SEQ Εικόνα \* ARABIC </w:instrText>
+      </w:r>
+      <w:r>
+        <w:fldChar w:fldCharType="separate"/>
+      </w:r>
+      <w:r>
+        <w:rPr>
+          <w:noProof/>
+        </w:rPr>
+        <w:t>15</w:t>
+      </w:r>
+      <w:r>
+        <w:rPr>
+          <w:noProof/>
+        </w:rPr>
+        <w:fldChar w:fldCharType="end"/>
+      </w:r>
       <w:r>
         <w:t>: Συνολική αξιολόγηση του 1ου πρωτοτύπου</w:t>
       </w:r>
@@ -4859,14 +5084,27 @@
       <w:r>
         <w:t xml:space="preserve">Εικόνα </w:t>
       </w:r>
-      <w:fldSimple w:instr=" SEQ Εικόνα \* ARABIC ">
-        <w:r>
-          <w:rPr>
-            <w:noProof/>
-          </w:rPr>
-          <w:t>16</w:t>
-        </w:r>
-      </w:fldSimple>
+      <w:r>
+        <w:fldChar w:fldCharType="begin"/>
+      </w:r>
+      <w:r>
+        <w:instrText xml:space="preserve"> SEQ Εικόνα \* ARABIC </w:instrText>
+      </w:r>
+      <w:r>
+        <w:fldChar w:fldCharType="separate"/>
+      </w:r>
+      <w:r>
+        <w:rPr>
+          <w:noProof/>
+        </w:rPr>
+        <w:t>16</w:t>
+      </w:r>
+      <w:r>
+        <w:rPr>
+          <w:noProof/>
+        </w:rPr>
+        <w:fldChar w:fldCharType="end"/>
+      </w:r>
       <w:r>
         <w:t xml:space="preserve">: </w:t>
       </w:r>
@@ -4956,14 +5194,27 @@
       <w:r>
         <w:t xml:space="preserve">Εικόνα </w:t>
       </w:r>
-      <w:fldSimple w:instr=" SEQ Εικόνα \* ARABIC ">
-        <w:r>
-          <w:rPr>
-            <w:noProof/>
-          </w:rPr>
-          <w:t>17</w:t>
-        </w:r>
-      </w:fldSimple>
+      <w:r>
+        <w:fldChar w:fldCharType="begin"/>
+      </w:r>
+      <w:r>
+        <w:instrText xml:space="preserve"> SEQ Εικόνα \* ARABIC </w:instrText>
+      </w:r>
+      <w:r>
+        <w:fldChar w:fldCharType="separate"/>
+      </w:r>
+      <w:r>
+        <w:rPr>
+          <w:noProof/>
+        </w:rPr>
+        <w:t>17</w:t>
+      </w:r>
+      <w:r>
+        <w:rPr>
+          <w:noProof/>
+        </w:rPr>
+        <w:fldChar w:fldCharType="end"/>
+      </w:r>
       <w:r>
         <w:t>:</w:t>
       </w:r>
@@ -5045,14 +5296,27 @@
       <w:r>
         <w:t xml:space="preserve">Εικόνα </w:t>
       </w:r>
-      <w:fldSimple w:instr=" SEQ Εικόνα \* ARABIC ">
-        <w:r>
-          <w:rPr>
-            <w:noProof/>
-          </w:rPr>
-          <w:t>18</w:t>
-        </w:r>
-      </w:fldSimple>
+      <w:r>
+        <w:fldChar w:fldCharType="begin"/>
+      </w:r>
+      <w:r>
+        <w:instrText xml:space="preserve"> SEQ Εικόνα \* ARABIC </w:instrText>
+      </w:r>
+      <w:r>
+        <w:fldChar w:fldCharType="separate"/>
+      </w:r>
+      <w:r>
+        <w:rPr>
+          <w:noProof/>
+        </w:rPr>
+        <w:t>18</w:t>
+      </w:r>
+      <w:r>
+        <w:rPr>
+          <w:noProof/>
+        </w:rPr>
+        <w:fldChar w:fldCharType="end"/>
+      </w:r>
       <w:r>
         <w:t xml:space="preserve">: </w:t>
       </w:r>
@@ -5140,14 +5404,27 @@
       <w:r>
         <w:t xml:space="preserve">Εικόνα </w:t>
       </w:r>
-      <w:fldSimple w:instr=" SEQ Εικόνα \* ARABIC ">
-        <w:r>
-          <w:rPr>
-            <w:noProof/>
-          </w:rPr>
-          <w:t>19</w:t>
-        </w:r>
-      </w:fldSimple>
+      <w:r>
+        <w:fldChar w:fldCharType="begin"/>
+      </w:r>
+      <w:r>
+        <w:instrText xml:space="preserve"> SEQ Εικόνα \* ARABIC </w:instrText>
+      </w:r>
+      <w:r>
+        <w:fldChar w:fldCharType="separate"/>
+      </w:r>
+      <w:r>
+        <w:rPr>
+          <w:noProof/>
+        </w:rPr>
+        <w:t>19</w:t>
+      </w:r>
+      <w:r>
+        <w:rPr>
+          <w:noProof/>
+        </w:rPr>
+        <w:fldChar w:fldCharType="end"/>
+      </w:r>
       <w:r>
         <w:t xml:space="preserve">: </w:t>
       </w:r>
@@ -5230,14 +5507,27 @@
       <w:r>
         <w:t xml:space="preserve">Εικόνα </w:t>
       </w:r>
-      <w:fldSimple w:instr=" SEQ Εικόνα \* ARABIC ">
-        <w:r>
-          <w:rPr>
-            <w:noProof/>
-          </w:rPr>
-          <w:t>20</w:t>
-        </w:r>
-      </w:fldSimple>
+      <w:r>
+        <w:fldChar w:fldCharType="begin"/>
+      </w:r>
+      <w:r>
+        <w:instrText xml:space="preserve"> SEQ Εικόνα \* ARABIC </w:instrText>
+      </w:r>
+      <w:r>
+        <w:fldChar w:fldCharType="separate"/>
+      </w:r>
+      <w:r>
+        <w:rPr>
+          <w:noProof/>
+        </w:rPr>
+        <w:t>20</w:t>
+      </w:r>
+      <w:r>
+        <w:rPr>
+          <w:noProof/>
+        </w:rPr>
+        <w:fldChar w:fldCharType="end"/>
+      </w:r>
       <w:r>
         <w:t xml:space="preserve">: </w:t>
       </w:r>
@@ -5373,14 +5663,27 @@
       <w:r>
         <w:t xml:space="preserve">Εικόνα </w:t>
       </w:r>
-      <w:fldSimple w:instr=" SEQ Εικόνα \* ARABIC ">
-        <w:r>
-          <w:rPr>
-            <w:noProof/>
-          </w:rPr>
-          <w:t>21</w:t>
-        </w:r>
-      </w:fldSimple>
+      <w:r>
+        <w:fldChar w:fldCharType="begin"/>
+      </w:r>
+      <w:r>
+        <w:instrText xml:space="preserve"> SEQ Εικόνα \* ARABIC </w:instrText>
+      </w:r>
+      <w:r>
+        <w:fldChar w:fldCharType="separate"/>
+      </w:r>
+      <w:r>
+        <w:rPr>
+          <w:noProof/>
+        </w:rPr>
+        <w:t>21</w:t>
+      </w:r>
+      <w:r>
+        <w:rPr>
+          <w:noProof/>
+        </w:rPr>
+        <w:fldChar w:fldCharType="end"/>
+      </w:r>
       <w:r>
         <w:t xml:space="preserve">: </w:t>
       </w:r>
@@ -5468,14 +5771,27 @@
       <w:r>
         <w:t xml:space="preserve">Εικόνα </w:t>
       </w:r>
-      <w:fldSimple w:instr=" SEQ Εικόνα \* ARABIC ">
-        <w:r>
-          <w:rPr>
-            <w:noProof/>
-          </w:rPr>
-          <w:t>22</w:t>
-        </w:r>
-      </w:fldSimple>
+      <w:r>
+        <w:fldChar w:fldCharType="begin"/>
+      </w:r>
+      <w:r>
+        <w:instrText xml:space="preserve"> SEQ Εικόνα \* ARABIC </w:instrText>
+      </w:r>
+      <w:r>
+        <w:fldChar w:fldCharType="separate"/>
+      </w:r>
+      <w:r>
+        <w:rPr>
+          <w:noProof/>
+        </w:rPr>
+        <w:t>22</w:t>
+      </w:r>
+      <w:r>
+        <w:rPr>
+          <w:noProof/>
+        </w:rPr>
+        <w:fldChar w:fldCharType="end"/>
+      </w:r>
       <w:r>
         <w:t xml:space="preserve">: </w:t>
       </w:r>
@@ -5558,14 +5874,27 @@
       <w:r>
         <w:t xml:space="preserve">Εικόνα </w:t>
       </w:r>
-      <w:fldSimple w:instr=" SEQ Εικόνα \* ARABIC ">
-        <w:r>
-          <w:rPr>
-            <w:noProof/>
-          </w:rPr>
-          <w:t>23</w:t>
-        </w:r>
-      </w:fldSimple>
+      <w:r>
+        <w:fldChar w:fldCharType="begin"/>
+      </w:r>
+      <w:r>
+        <w:instrText xml:space="preserve"> SEQ Εικόνα \* ARABIC </w:instrText>
+      </w:r>
+      <w:r>
+        <w:fldChar w:fldCharType="separate"/>
+      </w:r>
+      <w:r>
+        <w:rPr>
+          <w:noProof/>
+        </w:rPr>
+        <w:t>23</w:t>
+      </w:r>
+      <w:r>
+        <w:rPr>
+          <w:noProof/>
+        </w:rPr>
+        <w:fldChar w:fldCharType="end"/>
+      </w:r>
       <w:r>
         <w:t xml:space="preserve">: </w:t>
       </w:r>
@@ -5650,14 +5979,27 @@
       <w:r>
         <w:t xml:space="preserve">Εικόνα </w:t>
       </w:r>
-      <w:fldSimple w:instr=" SEQ Εικόνα \* ARABIC ">
-        <w:r>
-          <w:rPr>
-            <w:noProof/>
-          </w:rPr>
-          <w:t>24</w:t>
-        </w:r>
-      </w:fldSimple>
+      <w:r>
+        <w:fldChar w:fldCharType="begin"/>
+      </w:r>
+      <w:r>
+        <w:instrText xml:space="preserve"> SEQ Εικόνα \* ARABIC </w:instrText>
+      </w:r>
+      <w:r>
+        <w:fldChar w:fldCharType="separate"/>
+      </w:r>
+      <w:r>
+        <w:rPr>
+          <w:noProof/>
+        </w:rPr>
+        <w:t>24</w:t>
+      </w:r>
+      <w:r>
+        <w:rPr>
+          <w:noProof/>
+        </w:rPr>
+        <w:fldChar w:fldCharType="end"/>
+      </w:r>
       <w:r>
         <w:t xml:space="preserve">: </w:t>
       </w:r>
@@ -5739,14 +6081,27 @@
       <w:r>
         <w:t xml:space="preserve">Εικόνα </w:t>
       </w:r>
-      <w:fldSimple w:instr=" SEQ Εικόνα \* ARABIC ">
-        <w:r>
-          <w:rPr>
-            <w:noProof/>
-          </w:rPr>
-          <w:t>25</w:t>
-        </w:r>
-      </w:fldSimple>
+      <w:r>
+        <w:fldChar w:fldCharType="begin"/>
+      </w:r>
+      <w:r>
+        <w:instrText xml:space="preserve"> SEQ Εικόνα \* ARABIC </w:instrText>
+      </w:r>
+      <w:r>
+        <w:fldChar w:fldCharType="separate"/>
+      </w:r>
+      <w:r>
+        <w:rPr>
+          <w:noProof/>
+        </w:rPr>
+        <w:t>25</w:t>
+      </w:r>
+      <w:r>
+        <w:rPr>
+          <w:noProof/>
+        </w:rPr>
+        <w:fldChar w:fldCharType="end"/>
+      </w:r>
       <w:r>
         <w:t xml:space="preserve">: </w:t>
       </w:r>
@@ -5880,14 +6235,27 @@
       <w:r>
         <w:t xml:space="preserve">Εικόνα </w:t>
       </w:r>
-      <w:fldSimple w:instr=" SEQ Εικόνα \* ARABIC ">
-        <w:r>
-          <w:rPr>
-            <w:noProof/>
-          </w:rPr>
-          <w:t>26</w:t>
-        </w:r>
-      </w:fldSimple>
+      <w:r>
+        <w:fldChar w:fldCharType="begin"/>
+      </w:r>
+      <w:r>
+        <w:instrText xml:space="preserve"> SEQ Εικόνα \* ARABIC </w:instrText>
+      </w:r>
+      <w:r>
+        <w:fldChar w:fldCharType="separate"/>
+      </w:r>
+      <w:r>
+        <w:rPr>
+          <w:noProof/>
+        </w:rPr>
+        <w:t>26</w:t>
+      </w:r>
+      <w:r>
+        <w:rPr>
+          <w:noProof/>
+        </w:rPr>
+        <w:fldChar w:fldCharType="end"/>
+      </w:r>
       <w:r>
         <w:t>: Τελική επιλογή πρωτοτύπου</w:t>
       </w:r>
@@ -7368,7 +7736,7 @@
         <w:pStyle w:val="a3"/>
         <w:numPr>
           <w:ilvl w:val="0"/>
-          <w:numId w:val="30"/>
+          <w:numId w:val="36"/>
         </w:numPr>
         <w:rPr>
           <w:lang w:eastAsia="el-GR"/>
@@ -7398,7 +7766,7 @@
         <w:pStyle w:val="a3"/>
         <w:numPr>
           <w:ilvl w:val="0"/>
-          <w:numId w:val="30"/>
+          <w:numId w:val="36"/>
         </w:numPr>
         <w:rPr>
           <w:lang w:eastAsia="el-GR"/>
@@ -7428,7 +7796,7 @@
         <w:pStyle w:val="a3"/>
         <w:numPr>
           <w:ilvl w:val="0"/>
-          <w:numId w:val="30"/>
+          <w:numId w:val="36"/>
         </w:numPr>
         <w:rPr>
           <w:lang w:eastAsia="el-GR"/>
@@ -7458,7 +7826,7 @@
         <w:pStyle w:val="a3"/>
         <w:numPr>
           <w:ilvl w:val="0"/>
-          <w:numId w:val="30"/>
+          <w:numId w:val="36"/>
         </w:numPr>
         <w:rPr>
           <w:lang w:eastAsia="el-GR"/>
@@ -7488,7 +7856,7 @@
         <w:pStyle w:val="a3"/>
         <w:numPr>
           <w:ilvl w:val="0"/>
-          <w:numId w:val="30"/>
+          <w:numId w:val="36"/>
         </w:numPr>
         <w:rPr>
           <w:lang w:eastAsia="el-GR"/>
@@ -7518,7 +7886,7 @@
         <w:pStyle w:val="a3"/>
         <w:numPr>
           <w:ilvl w:val="0"/>
-          <w:numId w:val="30"/>
+          <w:numId w:val="36"/>
         </w:numPr>
         <w:rPr>
           <w:lang w:eastAsia="el-GR"/>
@@ -7566,7 +7934,7 @@
         <w:pStyle w:val="a3"/>
         <w:numPr>
           <w:ilvl w:val="0"/>
-          <w:numId w:val="30"/>
+          <w:numId w:val="36"/>
         </w:numPr>
         <w:rPr>
           <w:lang w:eastAsia="el-GR"/>
@@ -7588,7 +7956,21 @@
         <w:rPr>
           <w:lang w:eastAsia="el-GR"/>
         </w:rPr>
-        <w:t xml:space="preserve"> ξεκάθαρο εάν ο χρήστης χρειάζεται να κάνει scroll </w:t>
+        <w:t xml:space="preserve"> ξεκάθαρο εάν ο χρήστης χρειάζεται να κάνει </w:t>
+      </w:r>
+      <w:proofErr w:type="spellStart"/>
+      <w:r>
+        <w:rPr>
+          <w:lang w:eastAsia="el-GR"/>
+        </w:rPr>
+        <w:t>scroll</w:t>
+      </w:r>
+      <w:proofErr w:type="spellEnd"/>
+      <w:r>
+        <w:rPr>
+          <w:lang w:eastAsia="el-GR"/>
+        </w:rPr>
+        <w:t xml:space="preserve"> </w:t>
       </w:r>
       <w:r>
         <w:rPr>
@@ -7632,7 +8014,7 @@
         <w:pStyle w:val="a3"/>
         <w:numPr>
           <w:ilvl w:val="0"/>
-          <w:numId w:val="30"/>
+          <w:numId w:val="36"/>
         </w:numPr>
         <w:rPr>
           <w:lang w:eastAsia="el-GR"/>
@@ -7749,19 +8131,25 @@
         <w:rPr>
           <w:lang w:eastAsia="el-GR"/>
         </w:rPr>
-        <w:t>Τ</w:t>
-      </w:r>
-      <w:r>
-        <w:rPr>
-          <w:lang w:eastAsia="el-GR"/>
-        </w:rPr>
-        <w:t>α κουμπιά είναι πιο μεγάλα σε μέγεθος</w:t>
-      </w:r>
-      <w:r>
-        <w:rPr>
-          <w:lang w:eastAsia="el-GR"/>
-        </w:rPr>
-        <w:t>.</w:t>
+        <w:t xml:space="preserve">Η εφαρμογή μας θα συνεχίσει να απευθύνεται σε χρήστες που </w:t>
+      </w:r>
+      <w:r>
+        <w:rPr>
+          <w:rFonts w:cstheme="minorHAnsi"/>
+        </w:rPr>
+        <w:t xml:space="preserve">δεν έχουν ειδικές ή εξειδικευμένες γνώσεις πάνω στην χρήση </w:t>
+      </w:r>
+      <w:r>
+        <w:rPr>
+          <w:rFonts w:cstheme="minorHAnsi"/>
+        </w:rPr>
+        <w:t>τηλεχειριστηρίου κλιματιστικού</w:t>
+      </w:r>
+      <w:r>
+        <w:rPr>
+          <w:rFonts w:cstheme="minorHAnsi"/>
+        </w:rPr>
+        <w:t xml:space="preserve"> και ούτε απαραίτητα μεγάλη εξοικείωση με την τεχνολογία.</w:t>
       </w:r>
     </w:p>
     <w:p>
@@ -7779,25 +8167,13 @@
         <w:rPr>
           <w:lang w:eastAsia="el-GR"/>
         </w:rPr>
-        <w:t>Η</w:t>
-      </w:r>
-      <w:r>
-        <w:rPr>
-          <w:lang w:eastAsia="el-GR"/>
-        </w:rPr>
-        <w:t xml:space="preserve"> εφαρμογή είναι αποκλειστικά στα ελληνικά ώστε να μην υπάρχουν αγγλικοί όροι που </w:t>
-      </w:r>
-      <w:r>
-        <w:rPr>
-          <w:lang w:eastAsia="el-GR"/>
-        </w:rPr>
-        <w:t>ορισμένοι</w:t>
-      </w:r>
-      <w:r>
-        <w:rPr>
-          <w:lang w:eastAsia="el-GR"/>
-        </w:rPr>
-        <w:t xml:space="preserve"> χρήστες μπορεί να μη γνωρίζουν</w:t>
+        <w:t>Τ</w:t>
+      </w:r>
+      <w:r>
+        <w:rPr>
+          <w:lang w:eastAsia="el-GR"/>
+        </w:rPr>
+        <w:t>α κουμπιά είναι πιο μεγάλα σε μέγεθος</w:t>
       </w:r>
       <w:r>
         <w:rPr>
@@ -7821,19 +8197,25 @@
         <w:rPr>
           <w:lang w:eastAsia="el-GR"/>
         </w:rPr>
-        <w:t>Π</w:t>
-      </w:r>
-      <w:r>
-        <w:rPr>
-          <w:lang w:eastAsia="el-GR"/>
-        </w:rPr>
-        <w:t xml:space="preserve">ροστέθηκε </w:t>
-      </w:r>
-      <w:r>
-        <w:rPr>
-          <w:lang w:eastAsia="el-GR"/>
-        </w:rPr>
-        <w:t>λειτουργία αφύγρανσης</w:t>
+        <w:t>Η</w:t>
+      </w:r>
+      <w:r>
+        <w:rPr>
+          <w:lang w:eastAsia="el-GR"/>
+        </w:rPr>
+        <w:t xml:space="preserve"> εφαρμογή είναι αποκλειστικά στα ελληνικά ώστε να μην υπάρχουν αγγλικοί όροι που </w:t>
+      </w:r>
+      <w:r>
+        <w:rPr>
+          <w:lang w:eastAsia="el-GR"/>
+        </w:rPr>
+        <w:t>ορισμένοι</w:t>
+      </w:r>
+      <w:r>
+        <w:rPr>
+          <w:lang w:eastAsia="el-GR"/>
+        </w:rPr>
+        <w:t xml:space="preserve"> χρήστες μπορεί να μη γνωρίζουν</w:t>
       </w:r>
       <w:r>
         <w:rPr>
@@ -7857,13 +8239,19 @@
         <w:rPr>
           <w:lang w:eastAsia="el-GR"/>
         </w:rPr>
-        <w:t>Η</w:t>
-      </w:r>
-      <w:r>
-        <w:rPr>
-          <w:lang w:eastAsia="el-GR"/>
-        </w:rPr>
-        <w:t xml:space="preserve"> αισθητική/στυλ της εφαρμογής είναι πιο κοντά στο δεύτερο πρωτότυπο που παρουσιάστηκε στον πρώτο κύκλο, με πιο έντονα χρώματα</w:t>
+        <w:t>Π</w:t>
+      </w:r>
+      <w:r>
+        <w:rPr>
+          <w:lang w:eastAsia="el-GR"/>
+        </w:rPr>
+        <w:t xml:space="preserve">ροστέθηκε </w:t>
+      </w:r>
+      <w:r>
+        <w:rPr>
+          <w:lang w:eastAsia="el-GR"/>
+        </w:rPr>
+        <w:t>λειτουργία αφύγρανσης</w:t>
       </w:r>
       <w:r>
         <w:rPr>
@@ -7887,13 +8275,13 @@
         <w:rPr>
           <w:lang w:eastAsia="el-GR"/>
         </w:rPr>
-        <w:t>Κ</w:t>
-      </w:r>
-      <w:r>
-        <w:rPr>
-          <w:lang w:eastAsia="el-GR"/>
-        </w:rPr>
-        <w:t>άτω από κάθε κουμπί να αναγράφεται ξεκάθαρα η λειτουργία του</w:t>
+        <w:t>Η</w:t>
+      </w:r>
+      <w:r>
+        <w:rPr>
+          <w:lang w:eastAsia="el-GR"/>
+        </w:rPr>
+        <w:t xml:space="preserve"> αισθητική/στυλ της εφαρμογής είναι πιο κοντά στο δεύτερο πρωτότυπο που παρουσιάστηκε στον πρώτο κύκλο, με πιο έντονα χρώματα</w:t>
       </w:r>
       <w:r>
         <w:rPr>
@@ -7917,13 +8305,13 @@
         <w:rPr>
           <w:lang w:eastAsia="el-GR"/>
         </w:rPr>
-        <w:t>Ο</w:t>
-      </w:r>
-      <w:r>
-        <w:rPr>
-          <w:lang w:eastAsia="el-GR"/>
-        </w:rPr>
-        <w:t xml:space="preserve"> προσανατολισμός της οθόνης είναι κάθετος έτσι ώστε να θυμίζει τη χρήση κανονικό τηλεχειριστηρίου</w:t>
+        <w:t>Κ</w:t>
+      </w:r>
+      <w:r>
+        <w:rPr>
+          <w:lang w:eastAsia="el-GR"/>
+        </w:rPr>
+        <w:t>άτω από κάθε κουμπί να αναγράφεται ξεκάθαρα η λειτουργία του</w:t>
       </w:r>
       <w:r>
         <w:rPr>
@@ -7947,13 +8335,13 @@
         <w:rPr>
           <w:lang w:eastAsia="el-GR"/>
         </w:rPr>
-        <w:t>Π</w:t>
-      </w:r>
-      <w:r>
-        <w:rPr>
-          <w:lang w:eastAsia="el-GR"/>
-        </w:rPr>
-        <w:t>ροσθήκη επιλογής για κίνηση των περσίδων δεξιά και αριστερά</w:t>
+        <w:t>Ο</w:t>
+      </w:r>
+      <w:r>
+        <w:rPr>
+          <w:lang w:eastAsia="el-GR"/>
+        </w:rPr>
+        <w:t xml:space="preserve"> προσανατολισμός της οθόνης είναι κάθετος έτσι ώστε να θυμίζει τη χρήση κανονικό τηλεχειριστηρίου</w:t>
       </w:r>
       <w:r>
         <w:rPr>
@@ -7977,13 +8365,13 @@
         <w:rPr>
           <w:lang w:eastAsia="el-GR"/>
         </w:rPr>
-        <w:t>Σ</w:t>
-      </w:r>
-      <w:r>
-        <w:rPr>
-          <w:lang w:eastAsia="el-GR"/>
-        </w:rPr>
-        <w:t>τον χρονοδιακόπτη αναγράφεται σε ποια μονάδα χρόνου αναφέρεται κάθε κενό – ώρες ή λεπτά</w:t>
+        <w:t>Π</w:t>
+      </w:r>
+      <w:r>
+        <w:rPr>
+          <w:lang w:eastAsia="el-GR"/>
+        </w:rPr>
+        <w:t>ροσθήκη επιλογής για κίνηση των περσίδων δεξιά και αριστερά</w:t>
       </w:r>
       <w:r>
         <w:rPr>
@@ -8013,7 +8401,7 @@
         <w:rPr>
           <w:lang w:eastAsia="el-GR"/>
         </w:rPr>
-        <w:t>τον χρονοδιακόπτη να ρυθμίζεται το χρονικό διάστημα (π.χ. 30 λεπτά) που το κλιματιστικό θα παραμείνει ανοιχτό και όχι πότε αυτό θα κλείσει (π.χ. στις 13:40)</w:t>
+        <w:t>τον χρονοδιακόπτη αναγράφεται σε ποια μονάδα χρόνου αναφέρεται κάθε κενό – ώρες ή λεπτά</w:t>
       </w:r>
       <w:r>
         <w:rPr>
@@ -8038,13 +8426,13 @@
           <w:lang w:eastAsia="el-GR"/>
         </w:rPr>
         <w:lastRenderedPageBreak/>
-        <w:t>Π</w:t>
-      </w:r>
-      <w:r>
-        <w:rPr>
-          <w:lang w:eastAsia="el-GR"/>
-        </w:rPr>
-        <w:t>ροσθήκη λειτουργίας συνεχούς κίνησης περσίδων</w:t>
+        <w:t>Σ</w:t>
+      </w:r>
+      <w:r>
+        <w:rPr>
+          <w:lang w:eastAsia="el-GR"/>
+        </w:rPr>
+        <w:t>τον χρονοδιακόπτη να ρυθμίζεται το χρονικό διάστημα (π.χ. 30 λεπτά) που το κλιματιστικό θα παραμείνει ανοιχτό και όχι πότε αυτό θα κλείσει (π.χ. στις 13:40)</w:t>
       </w:r>
       <w:r>
         <w:rPr>
@@ -8068,6 +8456,36 @@
         <w:rPr>
           <w:lang w:eastAsia="el-GR"/>
         </w:rPr>
+        <w:t>Π</w:t>
+      </w:r>
+      <w:r>
+        <w:rPr>
+          <w:lang w:eastAsia="el-GR"/>
+        </w:rPr>
+        <w:t>ροσθήκη λειτουργίας συνεχούς κίνησης περσίδων</w:t>
+      </w:r>
+      <w:r>
+        <w:rPr>
+          <w:lang w:eastAsia="el-GR"/>
+        </w:rPr>
+        <w:t>.</w:t>
+      </w:r>
+    </w:p>
+    <w:p>
+      <w:pPr>
+        <w:pStyle w:val="a3"/>
+        <w:numPr>
+          <w:ilvl w:val="0"/>
+          <w:numId w:val="14"/>
+        </w:numPr>
+        <w:rPr>
+          <w:lang w:eastAsia="el-GR"/>
+        </w:rPr>
+      </w:pPr>
+      <w:r>
+        <w:rPr>
+          <w:lang w:eastAsia="el-GR"/>
+        </w:rPr>
         <w:t>Α</w:t>
       </w:r>
       <w:r>
@@ -8100,12 +8518,14 @@
         </w:rPr>
         <w:t>“</w:t>
       </w:r>
+      <w:proofErr w:type="spellStart"/>
       <w:r>
         <w:rPr>
           <w:lang w:eastAsia="el-GR"/>
         </w:rPr>
         <w:t>play</w:t>
       </w:r>
+      <w:proofErr w:type="spellEnd"/>
       <w:r>
         <w:rPr>
           <w:lang w:eastAsia="el-GR"/>
@@ -8383,6 +8803,7 @@
           </w:rPr>
           <w:t>.</w:t>
         </w:r>
+        <w:proofErr w:type="spellStart"/>
         <w:r>
           <w:rPr>
             <w:rStyle w:val="-"/>
@@ -8390,6 +8811,7 @@
           </w:rPr>
           <w:t>figma</w:t>
         </w:r>
+        <w:proofErr w:type="spellEnd"/>
         <w:r>
           <w:rPr>
             <w:rStyle w:val="-"/>
@@ -8425,6 +8847,7 @@
           </w:rPr>
           <w:t>/</w:t>
         </w:r>
+        <w:proofErr w:type="spellStart"/>
         <w:r>
           <w:rPr>
             <w:rStyle w:val="-"/>
@@ -8432,6 +8855,7 @@
           </w:rPr>
           <w:t>RwrO</w:t>
         </w:r>
+        <w:proofErr w:type="spellEnd"/>
         <w:r>
           <w:rPr>
             <w:rStyle w:val="-"/>
@@ -8453,6 +8877,7 @@
           </w:rPr>
           <w:t>9</w:t>
         </w:r>
+        <w:proofErr w:type="spellStart"/>
         <w:r>
           <w:rPr>
             <w:rStyle w:val="-"/>
@@ -8460,6 +8885,7 @@
           </w:rPr>
           <w:t>HcPVcN</w:t>
         </w:r>
+        <w:proofErr w:type="spellEnd"/>
         <w:r>
           <w:rPr>
             <w:rStyle w:val="-"/>
@@ -8481,6 +8907,7 @@
           </w:rPr>
           <w:t>9</w:t>
         </w:r>
+        <w:proofErr w:type="spellStart"/>
         <w:r>
           <w:rPr>
             <w:rStyle w:val="-"/>
@@ -8488,6 +8915,7 @@
           </w:rPr>
           <w:t>aMQM</w:t>
         </w:r>
+        <w:proofErr w:type="spellEnd"/>
         <w:r>
           <w:rPr>
             <w:rStyle w:val="-"/>
@@ -8509,6 +8937,7 @@
           </w:rPr>
           <w:t>-2-2</w:t>
         </w:r>
+        <w:proofErr w:type="spellStart"/>
         <w:r>
           <w:rPr>
             <w:rStyle w:val="-"/>
@@ -8516,6 +8945,7 @@
           </w:rPr>
           <w:t>nd</w:t>
         </w:r>
+        <w:proofErr w:type="spellEnd"/>
         <w:r>
           <w:rPr>
             <w:rStyle w:val="-"/>
@@ -9062,14 +9492,27 @@
       <w:r>
         <w:t xml:space="preserve">Εικόνα </w:t>
       </w:r>
-      <w:fldSimple w:instr=" SEQ Εικόνα \* ARABIC ">
-        <w:r>
-          <w:rPr>
-            <w:noProof/>
-          </w:rPr>
-          <w:t>27</w:t>
-        </w:r>
-      </w:fldSimple>
+      <w:r>
+        <w:fldChar w:fldCharType="begin"/>
+      </w:r>
+      <w:r>
+        <w:instrText xml:space="preserve"> SEQ Εικόνα \* ARABIC </w:instrText>
+      </w:r>
+      <w:r>
+        <w:fldChar w:fldCharType="separate"/>
+      </w:r>
+      <w:r>
+        <w:rPr>
+          <w:noProof/>
+        </w:rPr>
+        <w:t>27</w:t>
+      </w:r>
+      <w:r>
+        <w:rPr>
+          <w:noProof/>
+        </w:rPr>
+        <w:fldChar w:fldCharType="end"/>
+      </w:r>
       <w:r>
         <w:t>: Επιλογές για την σχεδίαση της οθόνης κίνησης περσίδων</w:t>
       </w:r>
@@ -9241,7 +9684,15 @@
         <w:t xml:space="preserve">ορθά </w:t>
       </w:r>
       <w:r>
-        <w:t>πως πρέπει να σύρει το κυκλάκι της μπάρας έτσι ώστε να γίνει</w:t>
+        <w:t xml:space="preserve">πως πρέπει να σύρει το </w:t>
+      </w:r>
+      <w:proofErr w:type="spellStart"/>
+      <w:r>
+        <w:t>κυκλάκι</w:t>
+      </w:r>
+      <w:proofErr w:type="spellEnd"/>
+      <w:r>
+        <w:t xml:space="preserve"> της μπάρας έτσι ώστε να γίνει</w:t>
       </w:r>
       <w:r>
         <w:t xml:space="preserve"> η</w:t>
@@ -9537,7 +9988,23 @@
         </w:rPr>
       </w:pPr>
       <w:r>
-        <w:t>«Το κουμπί στην π.χ. λειτουργία οικονομίας να είναι στο κέντρο και είναι πάλι slider αλλά με on και off αριστερά και δεξιά του»</w:t>
+        <w:t xml:space="preserve">«Το κουμπί στην π.χ. λειτουργία οικονομίας να είναι στο κέντρο και είναι πάλι </w:t>
+      </w:r>
+      <w:proofErr w:type="spellStart"/>
+      <w:r>
+        <w:t>slider</w:t>
+      </w:r>
+      <w:proofErr w:type="spellEnd"/>
+      <w:r>
+        <w:t xml:space="preserve"> αλλά με on και </w:t>
+      </w:r>
+      <w:proofErr w:type="spellStart"/>
+      <w:r>
+        <w:t>off</w:t>
+      </w:r>
+      <w:proofErr w:type="spellEnd"/>
+      <w:r>
+        <w:t xml:space="preserve"> αριστερά και δεξιά του»</w:t>
       </w:r>
     </w:p>
     <w:p>
@@ -9554,7 +10021,31 @@
         </w:rPr>
       </w:pPr>
       <w:r>
-        <w:t>«Ίσως λίγο color coding στα κουμπιά, αλλά να μην αλλάξει το χρώμα τους εντελώς/ να είναι λίγο πιο faded για να μη χαλάσει και αισθητικά»</w:t>
+        <w:t xml:space="preserve">«Ίσως λίγο </w:t>
+      </w:r>
+      <w:proofErr w:type="spellStart"/>
+      <w:r>
+        <w:t>color</w:t>
+      </w:r>
+      <w:proofErr w:type="spellEnd"/>
+      <w:r>
+        <w:t xml:space="preserve"> </w:t>
+      </w:r>
+      <w:proofErr w:type="spellStart"/>
+      <w:r>
+        <w:t>coding</w:t>
+      </w:r>
+      <w:proofErr w:type="spellEnd"/>
+      <w:r>
+        <w:t xml:space="preserve"> στα κουμπιά, αλλά να μην αλλάξει το χρώμα τους εντελώς/ να είναι λίγο πιο </w:t>
+      </w:r>
+      <w:proofErr w:type="spellStart"/>
+      <w:r>
+        <w:t>faded</w:t>
+      </w:r>
+      <w:proofErr w:type="spellEnd"/>
+      <w:r>
+        <w:t xml:space="preserve"> για να μη χαλάσει και αισθητικά»</w:t>
       </w:r>
     </w:p>
     <w:p>
@@ -9696,7 +10187,23 @@
         <w:t>«</w:t>
       </w:r>
       <w:r>
-        <w:t>Πολύ user friendly»</w:t>
+        <w:t xml:space="preserve">Πολύ </w:t>
+      </w:r>
+      <w:proofErr w:type="spellStart"/>
+      <w:r>
+        <w:t>user</w:t>
+      </w:r>
+      <w:proofErr w:type="spellEnd"/>
+      <w:r>
+        <w:t xml:space="preserve"> </w:t>
+      </w:r>
+      <w:proofErr w:type="spellStart"/>
+      <w:r>
+        <w:t>friendly</w:t>
+      </w:r>
+      <w:proofErr w:type="spellEnd"/>
+      <w:r>
+        <w:t>»</w:t>
       </w:r>
     </w:p>
     <w:p>
@@ -10236,7 +10743,15 @@
         </w:numPr>
       </w:pPr>
       <w:r>
-        <w:t>Παρέχονται αρκετές δυνατότες για χρήστες που θέλουν να προσαρμόσουν κάθε λειτουργία του κλιματιστικού.</w:t>
+        <w:t xml:space="preserve">Παρέχονται αρκετές </w:t>
+      </w:r>
+      <w:proofErr w:type="spellStart"/>
+      <w:r>
+        <w:t>δυνατότες</w:t>
+      </w:r>
+      <w:proofErr w:type="spellEnd"/>
+      <w:r>
+        <w:t xml:space="preserve"> για χρήστες που θέλουν να προσαρμόσουν κάθε λειτουργία του κλιματιστικού.</w:t>
       </w:r>
     </w:p>
     <w:p>
@@ -10266,7 +10781,15 @@
         </w:numPr>
       </w:pPr>
       <w:r>
-        <w:t xml:space="preserve">Υπάρχει πάντα επιλογή επιστροφής στην αρχική οθόνη καθώς και επιλογή διαφυγής από την βοήθεια. Δεν υπάρχει δυνατότητα επανεκτέλεσης ενεργειών, όμως σε μία τόσο απλή, μινιμαλιστική και ξεκάθαρη εφαρμογή δεν θεωρώ ότι </w:t>
+        <w:t xml:space="preserve">Υπάρχει πάντα επιλογή επιστροφής στην αρχική οθόνη καθώς και επιλογή διαφυγής από την βοήθεια. Δεν υπάρχει δυνατότητα </w:t>
+      </w:r>
+      <w:proofErr w:type="spellStart"/>
+      <w:r>
+        <w:t>επανεκτέλεσης</w:t>
+      </w:r>
+      <w:proofErr w:type="spellEnd"/>
+      <w:r>
+        <w:t xml:space="preserve"> ενεργειών, όμως σε μία τόσο απλή, μινιμαλιστική και ξεκάθαρη εφαρμογή δεν θεωρώ ότι </w:t>
       </w:r>
       <w:r>
         <w:lastRenderedPageBreak/>
@@ -10294,7 +10817,31 @@
         </w:numPr>
       </w:pPr>
       <w:r>
-        <w:t>Εμφανίζονται τα κατάλληλα πλαίσια γύρω από κάποια κουμπιά, που υποδηλώνουν ποιο έχει επιλεγεί. Παρόλα αυτά, θεωρώ ότι η μη επιλεγμένη λειτουργία εκ των δύο στα slide buttons θα μπορούσε να φαίνεται περισσότερο γκρίζαρισμένη, και η επιλεγμένη πιο έντονη (πχ υπογραμμισμένη).</w:t>
+        <w:t xml:space="preserve">Εμφανίζονται τα κατάλληλα πλαίσια γύρω από κάποια κουμπιά, που υποδηλώνουν ποιο έχει επιλεγεί. Παρόλα αυτά, θεωρώ ότι η μη επιλεγμένη λειτουργία εκ των δύο στα </w:t>
+      </w:r>
+      <w:proofErr w:type="spellStart"/>
+      <w:r>
+        <w:t>slide</w:t>
+      </w:r>
+      <w:proofErr w:type="spellEnd"/>
+      <w:r>
+        <w:t xml:space="preserve"> </w:t>
+      </w:r>
+      <w:proofErr w:type="spellStart"/>
+      <w:r>
+        <w:t>buttons</w:t>
+      </w:r>
+      <w:proofErr w:type="spellEnd"/>
+      <w:r>
+        <w:t xml:space="preserve"> θα μπορούσε να φαίνεται περισσότερο </w:t>
+      </w:r>
+      <w:proofErr w:type="spellStart"/>
+      <w:r>
+        <w:t>γκρίζαρισμένη</w:t>
+      </w:r>
+      <w:proofErr w:type="spellEnd"/>
+      <w:r>
+        <w:t>, και η επιλεγμένη πιο έντονη (πχ υπογραμμισμένη).</w:t>
       </w:r>
     </w:p>
     <w:p>
@@ -11552,43 +12099,25 @@
         <w:rPr>
           <w:lang w:eastAsia="el-GR"/>
         </w:rPr>
-        <w:t>Τροποποίηση της οθόνης όταν η εφαρμογή είναι απενεργοποιημένη</w:t>
-      </w:r>
-      <w:r>
-        <w:rPr>
-          <w:lang w:eastAsia="el-GR"/>
-        </w:rPr>
-        <w:t xml:space="preserve">, </w:t>
-      </w:r>
-      <w:r>
-        <w:rPr>
-          <w:lang w:eastAsia="el-GR"/>
-        </w:rPr>
-        <w:t xml:space="preserve">καθώς οι χρήστες δεν μπορούσαν να διακρίνουν το κουμπί του </w:t>
-      </w:r>
-      <w:r>
-        <w:rPr>
-          <w:lang w:val="en-US" w:eastAsia="el-GR"/>
-        </w:rPr>
-        <w:t>On</w:t>
-      </w:r>
-      <w:r>
-        <w:rPr>
-          <w:lang w:eastAsia="el-GR"/>
-        </w:rPr>
-        <w:t>/</w:t>
-      </w:r>
-      <w:r>
-        <w:rPr>
-          <w:lang w:val="en-US" w:eastAsia="el-GR"/>
-        </w:rPr>
-        <w:t>Off</w:t>
-      </w:r>
-      <w:r>
-        <w:rPr>
-          <w:lang w:eastAsia="el-GR"/>
-        </w:rPr>
-        <w:t>.</w:t>
+        <w:t xml:space="preserve">Η εφαρμογή μας θα συνεχίσει να απευθύνεται σε χρήστες που </w:t>
+      </w:r>
+      <w:r>
+        <w:rPr>
+          <w:rFonts w:cstheme="minorHAnsi"/>
+        </w:rPr>
+        <w:t xml:space="preserve">δεν έχουν ειδικές ή εξειδικευμένες γνώσεις πάνω στην χρήση </w:t>
+      </w:r>
+      <w:r>
+        <w:rPr>
+          <w:rFonts w:cstheme="minorHAnsi"/>
+        </w:rPr>
+        <w:t>τηλεχειριστηρίου κλιματιστικού</w:t>
+      </w:r>
+      <w:r>
+        <w:rPr>
+          <w:rFonts w:cstheme="minorHAnsi"/>
+        </w:rPr>
+        <w:t xml:space="preserve"> και ούτε απαραίτητα μεγάλη εξοικείωση με την τεχνολογία.</w:t>
       </w:r>
     </w:p>
     <w:p>
@@ -11606,7 +12135,43 @@
         <w:rPr>
           <w:lang w:eastAsia="el-GR"/>
         </w:rPr>
-        <w:t>Κατά την επιλογή της λειτουργίας του ανεμιστήρα, να εμφανίζεται στην αρχική οθόνη η ρύθμιση της έντασης.</w:t>
+        <w:t>Τροποποίηση της οθόνης όταν η εφαρμογή είναι απενεργοποιημένη</w:t>
+      </w:r>
+      <w:r>
+        <w:rPr>
+          <w:lang w:eastAsia="el-GR"/>
+        </w:rPr>
+        <w:t xml:space="preserve">, </w:t>
+      </w:r>
+      <w:r>
+        <w:rPr>
+          <w:lang w:eastAsia="el-GR"/>
+        </w:rPr>
+        <w:t xml:space="preserve">καθώς οι χρήστες δεν μπορούσαν να διακρίνουν το κουμπί του </w:t>
+      </w:r>
+      <w:r>
+        <w:rPr>
+          <w:lang w:val="en-US" w:eastAsia="el-GR"/>
+        </w:rPr>
+        <w:t>On</w:t>
+      </w:r>
+      <w:r>
+        <w:rPr>
+          <w:lang w:eastAsia="el-GR"/>
+        </w:rPr>
+        <w:t>/</w:t>
+      </w:r>
+      <w:r>
+        <w:rPr>
+          <w:lang w:val="en-US" w:eastAsia="el-GR"/>
+        </w:rPr>
+        <w:t>Off</w:t>
+      </w:r>
+      <w:r>
+        <w:rPr>
+          <w:lang w:eastAsia="el-GR"/>
+        </w:rPr>
+        <w:t>.</w:t>
       </w:r>
     </w:p>
     <w:p>
@@ -11624,7 +12189,7 @@
         <w:rPr>
           <w:lang w:eastAsia="el-GR"/>
         </w:rPr>
-        <w:t>Αλλαγή του συμβόλου ‘&lt;’ με εκείνο του μενού πάνω αριστερά που ανοίγει τις επιπρόσθετες λειτουργίες, καθώς οι χρήστες θεωρούσαν πως πατώντας το κουμπί, θα γυρίσουν στην αρχική οθόνη.</w:t>
+        <w:t>Κατά την επιλογή της λειτουργίας του ανεμιστήρα, να εμφανίζεται στην αρχική οθόνη η ρύθμιση της έντασης.</w:t>
       </w:r>
     </w:p>
     <w:p>
@@ -11642,43 +12207,7 @@
         <w:rPr>
           <w:lang w:eastAsia="el-GR"/>
         </w:rPr>
-        <w:t xml:space="preserve"> Για την λειτουργία μετακίνησης των περσίδων</w:t>
-      </w:r>
-      <w:r>
-        <w:rPr>
-          <w:lang w:eastAsia="el-GR"/>
-        </w:rPr>
-        <w:t>,</w:t>
-      </w:r>
-      <w:r>
-        <w:rPr>
-          <w:lang w:eastAsia="el-GR"/>
-        </w:rPr>
-        <w:t xml:space="preserve"> </w:t>
-      </w:r>
-      <w:r>
-        <w:rPr>
-          <w:lang w:eastAsia="el-GR"/>
-        </w:rPr>
-        <w:t xml:space="preserve">μετά από ερώτηση </w:t>
-      </w:r>
-      <w:r>
-        <w:rPr>
-          <w:lang w:eastAsia="el-GR"/>
-        </w:rPr>
-        <w:t>στο ερωτηματολόγιο</w:t>
-      </w:r>
-      <w:r>
-        <w:rPr>
-          <w:lang w:eastAsia="el-GR"/>
-        </w:rPr>
-        <w:t>,</w:t>
-      </w:r>
-      <w:r>
-        <w:rPr>
-          <w:lang w:eastAsia="el-GR"/>
-        </w:rPr>
-        <w:t xml:space="preserve"> επιλέχθηκε η Επιλογή 1.</w:t>
+        <w:t>Αλλαγή του συμβόλου ‘&lt;’ με εκείνο του μενού πάνω αριστερά που ανοίγει τις επιπρόσθετες λειτουργίες, καθώς οι χρήστες θεωρούσαν πως πατώντας το κουμπί, θα γυρίσουν στην αρχική οθόνη.</w:t>
       </w:r>
     </w:p>
     <w:p>
@@ -11696,19 +12225,43 @@
         <w:rPr>
           <w:lang w:eastAsia="el-GR"/>
         </w:rPr>
-        <w:t xml:space="preserve">Στη λειτουργία αφύγρανσης, η βοήθεια να παρέχει επεξήγησή της, καθώς πολλοί χρήστες δεν γνώριζαν </w:t>
-      </w:r>
-      <w:r>
-        <w:rPr>
-          <w:lang w:eastAsia="el-GR"/>
-        </w:rPr>
-        <w:t>τι προσφέρει η</w:t>
-      </w:r>
-      <w:r>
-        <w:rPr>
-          <w:lang w:eastAsia="el-GR"/>
-        </w:rPr>
-        <w:t xml:space="preserve"> συγκεκριμένη λειτουργία.</w:t>
+        <w:t xml:space="preserve"> Για την λειτουργία μετακίνησης των περσίδων</w:t>
+      </w:r>
+      <w:r>
+        <w:rPr>
+          <w:lang w:eastAsia="el-GR"/>
+        </w:rPr>
+        <w:t>,</w:t>
+      </w:r>
+      <w:r>
+        <w:rPr>
+          <w:lang w:eastAsia="el-GR"/>
+        </w:rPr>
+        <w:t xml:space="preserve"> </w:t>
+      </w:r>
+      <w:r>
+        <w:rPr>
+          <w:lang w:eastAsia="el-GR"/>
+        </w:rPr>
+        <w:t xml:space="preserve">μετά από ερώτηση </w:t>
+      </w:r>
+      <w:r>
+        <w:rPr>
+          <w:lang w:eastAsia="el-GR"/>
+        </w:rPr>
+        <w:t>στο ερωτηματολόγιο</w:t>
+      </w:r>
+      <w:r>
+        <w:rPr>
+          <w:lang w:eastAsia="el-GR"/>
+        </w:rPr>
+        <w:t>,</w:t>
+      </w:r>
+      <w:r>
+        <w:rPr>
+          <w:lang w:eastAsia="el-GR"/>
+        </w:rPr>
+        <w:t xml:space="preserve"> επιλέχθηκε η Επιλογή 1.</w:t>
       </w:r>
     </w:p>
     <w:p>
@@ -11726,7 +12279,19 @@
         <w:rPr>
           <w:lang w:eastAsia="el-GR"/>
         </w:rPr>
-        <w:t>Όταν ενεργοποιείται η λειτουργία αφύγρανσης ή οικονομίας, να εμφανίζεται αντίστοιχο σύμβολο στην αρχική οθόνη που να υποδεικνύει ότι είναι ενεργές.</w:t>
+        <w:t xml:space="preserve">Στη λειτουργία αφύγρανσης, η βοήθεια να παρέχει επεξήγησή της, καθώς πολλοί χρήστες δεν γνώριζαν </w:t>
+      </w:r>
+      <w:r>
+        <w:rPr>
+          <w:lang w:eastAsia="el-GR"/>
+        </w:rPr>
+        <w:t>τι προσφέρει η</w:t>
+      </w:r>
+      <w:r>
+        <w:rPr>
+          <w:lang w:eastAsia="el-GR"/>
+        </w:rPr>
+        <w:t xml:space="preserve"> συγκεκριμένη λειτουργία.</w:t>
       </w:r>
     </w:p>
     <w:p>
@@ -11744,21 +12309,7 @@
         <w:rPr>
           <w:lang w:eastAsia="el-GR"/>
         </w:rPr>
-        <w:t>Στη λειτουργία αφύγρανσης και οικονομίας, να αλλάζει το χρώμα του κουμπιού από κόκκινο, για υπόδειξη κλειστό, σε πράσινο, για υπόδειξη ανοιχτό.</w:t>
-      </w:r>
-    </w:p>
-    <w:p>
-      <w:pPr>
-        <w:pStyle w:val="a3"/>
-        <w:rPr>
-          <w:lang w:eastAsia="el-GR"/>
-        </w:rPr>
-      </w:pPr>
-      <w:r>
-        <w:rPr>
-          <w:lang w:eastAsia="el-GR"/>
-        </w:rPr>
-        <w:t>Επιπλέον, προσθήκη στο πλάι των λέξεων «ανοιχτό/κλειστό» και ένδειξη της επιλεγμένης κατάστασης με έντονη υπογράμμιση της αντίστοιχης λέξης.</w:t>
+        <w:t>Όταν ενεργοποιείται η λειτουργία αφύγρανσης ή οικονομίας, να εμφανίζεται αντίστοιχο σύμβολο στην αρχική οθόνη που να υποδεικνύει ότι είναι ενεργές.</w:t>
       </w:r>
     </w:p>
     <w:p>
@@ -11776,7 +12327,21 @@
         <w:rPr>
           <w:lang w:eastAsia="el-GR"/>
         </w:rPr>
-        <w:t>Προσθήκη επιλογής νυχτερινού θέματος για ξεκούραση των ματιών.</w:t>
+        <w:t>Στη λειτουργία αφύγρανσης και οικονομίας, να αλλάζει το χρώμα του κουμπιού από κόκκινο, για υπόδειξη κλειστό, σε πράσινο, για υπόδειξη ανοιχτό.</w:t>
+      </w:r>
+    </w:p>
+    <w:p>
+      <w:pPr>
+        <w:pStyle w:val="a3"/>
+        <w:rPr>
+          <w:lang w:eastAsia="el-GR"/>
+        </w:rPr>
+      </w:pPr>
+      <w:r>
+        <w:rPr>
+          <w:lang w:eastAsia="el-GR"/>
+        </w:rPr>
+        <w:t>Επιπλέον, προσθήκη στο πλάι των λέξεων «ανοιχτό/κλειστό» και ένδειξη της επιλεγμένης κατάστασης με έντονη υπογράμμιση της αντίστοιχης λέξης.</w:t>
       </w:r>
     </w:p>
     <w:p>
@@ -11794,7 +12359,7 @@
         <w:rPr>
           <w:lang w:eastAsia="el-GR"/>
         </w:rPr>
-        <w:t>Αλλαγή των λέξεων κρύο σε ψύξη και ζέστη σε θέρμανση.</w:t>
+        <w:t>Προσθήκη επιλογής νυχτερινού θέματος για ξεκούραση των ματιών.</w:t>
       </w:r>
     </w:p>
     <w:p>
@@ -11812,6 +12377,24 @@
         <w:rPr>
           <w:lang w:eastAsia="el-GR"/>
         </w:rPr>
+        <w:t>Αλλαγή των λέξεων κρύο σε ψύξη και ζέστη σε θέρμανση.</w:t>
+      </w:r>
+    </w:p>
+    <w:p>
+      <w:pPr>
+        <w:pStyle w:val="a3"/>
+        <w:numPr>
+          <w:ilvl w:val="0"/>
+          <w:numId w:val="22"/>
+        </w:numPr>
+        <w:rPr>
+          <w:lang w:eastAsia="el-GR"/>
+        </w:rPr>
+      </w:pPr>
+      <w:r>
+        <w:rPr>
+          <w:lang w:eastAsia="el-GR"/>
+        </w:rPr>
         <w:t xml:space="preserve">Θεωρούμε πως η ένδειξη </w:t>
       </w:r>
       <w:r>
@@ -11830,24 +12413,23 @@
     <w:p>
       <w:pPr>
         <w:rPr>
+          <w:rFonts w:cstheme="minorHAnsi"/>
           <w:b/>
           <w:bCs/>
           <w:sz w:val="24"/>
           <w:szCs w:val="24"/>
-          <w:lang w:eastAsia="el-GR"/>
-        </w:rPr>
-      </w:pPr>
-    </w:p>
-    <w:p>
-      <w:pPr>
-        <w:rPr>
-          <w:rFonts w:cstheme="minorHAnsi"/>
+        </w:rPr>
+      </w:pPr>
+      <w:r>
+        <w:rPr>
           <w:b/>
           <w:bCs/>
           <w:sz w:val="24"/>
           <w:szCs w:val="24"/>
-        </w:rPr>
-      </w:pPr>
+          <w:lang w:eastAsia="el-GR"/>
+        </w:rPr>
+        <w:t>3</w:t>
+      </w:r>
       <w:r>
         <w:rPr>
           <w:b/>
@@ -11856,7 +12438,7 @@
           <w:szCs w:val="24"/>
           <w:lang w:eastAsia="el-GR"/>
         </w:rPr>
-        <w:t>3</w:t>
+        <w:t>.</w:t>
       </w:r>
       <w:r>
         <w:rPr>
@@ -11866,7 +12448,7 @@
           <w:szCs w:val="24"/>
           <w:lang w:eastAsia="el-GR"/>
         </w:rPr>
-        <w:t>.</w:t>
+        <w:t>3</w:t>
       </w:r>
       <w:r>
         <w:rPr>
@@ -11876,17 +12458,17 @@
           <w:szCs w:val="24"/>
           <w:lang w:eastAsia="el-GR"/>
         </w:rPr>
-        <w:t>3</w:t>
-      </w:r>
-      <w:r>
-        <w:rPr>
+        <w:t xml:space="preserve"> </w:t>
+      </w:r>
+      <w:r>
+        <w:rPr>
+          <w:rFonts w:cstheme="minorHAnsi"/>
           <w:b/>
           <w:bCs/>
           <w:sz w:val="24"/>
           <w:szCs w:val="24"/>
-          <w:lang w:eastAsia="el-GR"/>
-        </w:rPr>
-        <w:t xml:space="preserve"> </w:t>
+        </w:rPr>
+        <w:t>Υλοποίηση</w:t>
       </w:r>
       <w:r>
         <w:rPr>
@@ -11896,7 +12478,7 @@
           <w:sz w:val="24"/>
           <w:szCs w:val="24"/>
         </w:rPr>
-        <w:t>Υλοποίηση</w:t>
+        <w:t xml:space="preserve"> Πρωτοτύ</w:t>
       </w:r>
       <w:r>
         <w:rPr>
@@ -11906,9 +12488,12 @@
           <w:sz w:val="24"/>
           <w:szCs w:val="24"/>
         </w:rPr>
-        <w:t xml:space="preserve"> Πρωτοτύ</w:t>
-      </w:r>
-      <w:r>
+        <w:t>που</w:t>
+      </w:r>
+    </w:p>
+    <w:p>
+      <w:pPr>
+        <w:ind w:firstLine="720"/>
         <w:rPr>
           <w:rFonts w:cstheme="minorHAnsi"/>
           <w:b/>
@@ -11916,19 +12501,6 @@
           <w:sz w:val="24"/>
           <w:szCs w:val="24"/>
         </w:rPr>
-        <w:t>που</w:t>
-      </w:r>
-    </w:p>
-    <w:p>
-      <w:pPr>
-        <w:ind w:firstLine="720"/>
-        <w:rPr>
-          <w:rFonts w:cstheme="minorHAnsi"/>
-          <w:b/>
-          <w:bCs/>
-          <w:sz w:val="24"/>
-          <w:szCs w:val="24"/>
-        </w:rPr>
       </w:pPr>
       <w:r>
         <w:rPr>
@@ -11936,13 +12508,13 @@
           <w:lang w:eastAsia="el-GR"/>
         </w:rPr>
         <w:drawing>
-          <wp:anchor distT="0" distB="0" distL="114300" distR="114300" simplePos="0" relativeHeight="251659264" behindDoc="1" locked="0" layoutInCell="1" allowOverlap="1" wp14:anchorId="58369C32" wp14:editId="15B6FD69">
+          <wp:anchor distT="0" distB="0" distL="114300" distR="114300" simplePos="0" relativeHeight="251659264" behindDoc="1" locked="0" layoutInCell="1" allowOverlap="1" wp14:anchorId="58369C32" wp14:editId="6442B6DF">
             <wp:simplePos x="0" y="0"/>
             <wp:positionH relativeFrom="margin">
               <wp:align>center</wp:align>
             </wp:positionH>
             <wp:positionV relativeFrom="paragraph">
-              <wp:posOffset>655320</wp:posOffset>
+              <wp:posOffset>601345</wp:posOffset>
             </wp:positionV>
             <wp:extent cx="6461760" cy="2394585"/>
             <wp:effectExtent l="0" t="0" r="0" b="5715"/>
@@ -12055,6 +12627,7 @@
           </w:rPr>
           <w:t>.</w:t>
         </w:r>
+        <w:proofErr w:type="spellStart"/>
         <w:r>
           <w:rPr>
             <w:rStyle w:val="-"/>
@@ -12062,6 +12635,7 @@
           </w:rPr>
           <w:t>figma</w:t>
         </w:r>
+        <w:proofErr w:type="spellEnd"/>
         <w:r>
           <w:rPr>
             <w:rStyle w:val="-"/>
@@ -12111,6 +12685,7 @@
           </w:rPr>
           <w:t>01</w:t>
         </w:r>
+        <w:proofErr w:type="spellStart"/>
         <w:r>
           <w:rPr>
             <w:rStyle w:val="-"/>
@@ -12118,6 +12693,7 @@
           </w:rPr>
           <w:t>Sgbg</w:t>
         </w:r>
+        <w:proofErr w:type="spellEnd"/>
         <w:r>
           <w:rPr>
             <w:rStyle w:val="-"/>
@@ -12125,6 +12701,7 @@
           </w:rPr>
           <w:t>589</w:t>
         </w:r>
+        <w:proofErr w:type="spellStart"/>
         <w:r>
           <w:rPr>
             <w:rStyle w:val="-"/>
@@ -12132,6 +12709,7 @@
           </w:rPr>
           <w:t>PEUtvM</w:t>
         </w:r>
+        <w:proofErr w:type="spellEnd"/>
         <w:r>
           <w:rPr>
             <w:rStyle w:val="-"/>
@@ -12139,6 +12717,7 @@
           </w:rPr>
           <w:t>5</w:t>
         </w:r>
+        <w:proofErr w:type="spellStart"/>
         <w:r>
           <w:rPr>
             <w:rStyle w:val="-"/>
@@ -12146,6 +12725,7 @@
           </w:rPr>
           <w:t>UQOuX</w:t>
         </w:r>
+        <w:proofErr w:type="spellEnd"/>
         <w:r>
           <w:rPr>
             <w:rStyle w:val="-"/>
@@ -12167,6 +12747,7 @@
           </w:rPr>
           <w:t>-3</w:t>
         </w:r>
+        <w:proofErr w:type="spellStart"/>
         <w:r>
           <w:rPr>
             <w:rStyle w:val="-"/>
@@ -12174,6 +12755,7 @@
           </w:rPr>
           <w:t>rd</w:t>
         </w:r>
+        <w:proofErr w:type="spellEnd"/>
         <w:r>
           <w:rPr>
             <w:rStyle w:val="-"/>
@@ -12309,7 +12891,6 @@
           <w:szCs w:val="24"/>
           <w:lang w:eastAsia="el-GR"/>
         </w:rPr>
-        <w:lastRenderedPageBreak/>
         <w:t>3</w:t>
       </w:r>
       <w:r>
@@ -12937,14 +13518,27 @@
       <w:r>
         <w:t>31</w:t>
       </w:r>
-      <w:fldSimple w:instr=" SEQ Εικόνα \* ARABIC ">
-        <w:r>
-          <w:rPr>
-            <w:noProof/>
-          </w:rPr>
-          <w:t>28</w:t>
-        </w:r>
-      </w:fldSimple>
+      <w:r>
+        <w:fldChar w:fldCharType="begin"/>
+      </w:r>
+      <w:r>
+        <w:instrText xml:space="preserve"> SEQ Εικόνα \* ARABIC </w:instrText>
+      </w:r>
+      <w:r>
+        <w:fldChar w:fldCharType="separate"/>
+      </w:r>
+      <w:r>
+        <w:rPr>
+          <w:noProof/>
+        </w:rPr>
+        <w:t>28</w:t>
+      </w:r>
+      <w:r>
+        <w:rPr>
+          <w:noProof/>
+        </w:rPr>
+        <w:fldChar w:fldCharType="end"/>
+      </w:r>
       <w:r>
         <w:t>: Αξιολόγηση εικονιδίου λειτουργίας αφύγρανσης</w:t>
       </w:r>
@@ -13587,13 +14181,6 @@
     <w:p>
       <w:pPr>
         <w:rPr>
-          <w:lang w:eastAsia="el-GR"/>
-        </w:rPr>
-      </w:pPr>
-    </w:p>
-    <w:p>
-      <w:pPr>
-        <w:rPr>
           <w:b/>
           <w:bCs/>
           <w:sz w:val="24"/>
@@ -13887,7 +14474,15 @@
         <w:t>Ο</w:t>
       </w:r>
       <w:r>
-        <w:t>ι ονομασίες των λειτουργιών είναι αρκετά απλές και κατανοητές. Το μόνο στοιχείο που ίσως να φέρει προβληματισμό είναι η λειτουργία auto που ναι μεν σημαίνει αυτόματα αλλά πάνω σε τι και πως ακριβώς λειτουργεί, δηλαδή ποια θα είναι η θερμοκρασία, η δύναμη του ανεμιστήρα κλπ.</w:t>
+        <w:t xml:space="preserve">ι ονομασίες των λειτουργιών είναι αρκετά απλές και κατανοητές. Το μόνο στοιχείο που ίσως να φέρει προβληματισμό είναι η λειτουργία </w:t>
+      </w:r>
+      <w:proofErr w:type="spellStart"/>
+      <w:r>
+        <w:t>auto</w:t>
+      </w:r>
+      <w:proofErr w:type="spellEnd"/>
+      <w:r>
+        <w:t xml:space="preserve"> που ναι μεν σημαίνει αυτόματα αλλά πάνω σε τι και πως ακριβώς λειτουργεί, δηλαδή ποια θα είναι η θερμοκρασία, η δύναμη του ανεμιστήρα κλπ.</w:t>
       </w:r>
     </w:p>
     <w:p>
@@ -14023,7 +14618,23 @@
       </w:pPr>
       <w:r>
         <w:lastRenderedPageBreak/>
-        <w:t>Θεωρώ ότι η εφαρμογή παρέχει επιπλέον λειτουργίες για όποιον τις χρειάζεται (βλ. αφύγρανση, eco), και παράλληλα είναι αρκετά απλή και ξεκάθαρη στο σύνολό της.</w:t>
+        <w:t xml:space="preserve">Θεωρώ ότι η εφαρμογή παρέχει επιπλέον λειτουργίες για όποιον τις χρειάζεται (βλ. </w:t>
+      </w:r>
+      <w:proofErr w:type="spellStart"/>
+      <w:r>
+        <w:t>αφύγρανση</w:t>
+      </w:r>
+      <w:proofErr w:type="spellEnd"/>
+      <w:r>
+        <w:t xml:space="preserve">, </w:t>
+      </w:r>
+      <w:proofErr w:type="spellStart"/>
+      <w:r>
+        <w:t>eco</w:t>
+      </w:r>
+      <w:proofErr w:type="spellEnd"/>
+      <w:r>
+        <w:t>), και παράλληλα είναι αρκετά απλή και ξεκάθαρη στο σύνολό της.</w:t>
       </w:r>
     </w:p>
     <w:p>
@@ -14122,7 +14733,15 @@
         </w:numPr>
       </w:pPr>
       <w:r>
-        <w:t>Το μόνο που εντόπισα είναι η επιβεβαίωση/ακύρωση για timer, που ήταν αρκετά σαφής. Όσο για τα υπόλοιπα στοιχεία της εφαρμογής θεωρώ πως δεν ενοχλεί η έλλειψη μηνυμάτων για επικίνδυνες ενέργειες.</w:t>
+        <w:t xml:space="preserve">Το μόνο που εντόπισα είναι η επιβεβαίωση/ακύρωση για </w:t>
+      </w:r>
+      <w:proofErr w:type="spellStart"/>
+      <w:r>
+        <w:t>timer</w:t>
+      </w:r>
+      <w:proofErr w:type="spellEnd"/>
+      <w:r>
+        <w:t>, που ήταν αρκετά σαφής. Όσο για τα υπόλοιπα στοιχεία της εφαρμογής θεωρώ πως δεν ενοχλεί η έλλειψη μηνυμάτων για επικίνδυνες ενέργειες.</w:t>
       </w:r>
     </w:p>
     <w:p>
@@ -14177,8 +14796,16 @@
         <w:rPr>
           <w:lang w:eastAsia="el-GR"/>
         </w:rPr>
-        <w:t>Η εφαρμογή σαν σύνολο είναι απλή, εμφανίσιμη και εύχρηστη. Όμως θα ήθελα να βελτιωθεί το κομμάτι των βοηθειών και άλλες δύο λειτουργίες (διαχείριση περσίδων και auto</w:t>
-      </w:r>
+        <w:t xml:space="preserve">Η εφαρμογή σαν σύνολο είναι απλή, εμφανίσιμη και εύχρηστη. Όμως θα ήθελα να βελτιωθεί το κομμάτι των βοηθειών και άλλες δύο λειτουργίες (διαχείριση περσίδων και </w:t>
+      </w:r>
+      <w:proofErr w:type="spellStart"/>
+      <w:r>
+        <w:rPr>
+          <w:lang w:eastAsia="el-GR"/>
+        </w:rPr>
+        <w:t>auto</w:t>
+      </w:r>
+      <w:proofErr w:type="spellEnd"/>
       <w:r>
         <w:rPr>
           <w:lang w:eastAsia="el-GR"/>
@@ -14941,13 +15568,13 @@
         </w:rPr>
         <w:lastRenderedPageBreak/>
         <w:drawing>
-          <wp:anchor distT="0" distB="0" distL="114300" distR="114300" simplePos="0" relativeHeight="251664384" behindDoc="1" locked="0" layoutInCell="1" allowOverlap="1" wp14:anchorId="23E4589B" wp14:editId="79719E15">
+          <wp:anchor distT="0" distB="0" distL="114300" distR="114300" simplePos="0" relativeHeight="251664384" behindDoc="1" locked="0" layoutInCell="1" allowOverlap="1" wp14:anchorId="23E4589B" wp14:editId="258F3497">
             <wp:simplePos x="0" y="0"/>
             <wp:positionH relativeFrom="column">
-              <wp:posOffset>2758440</wp:posOffset>
+              <wp:posOffset>2781935</wp:posOffset>
             </wp:positionH>
             <wp:positionV relativeFrom="paragraph">
-              <wp:posOffset>2606040</wp:posOffset>
+              <wp:posOffset>2578735</wp:posOffset>
             </wp:positionV>
             <wp:extent cx="3390265" cy="2118360"/>
             <wp:effectExtent l="0" t="0" r="635" b="0"/>
@@ -15014,6 +15641,79 @@
           <w:lang w:eastAsia="el-GR"/>
         </w:rPr>
         <w:drawing>
+          <wp:anchor distT="0" distB="0" distL="114300" distR="114300" simplePos="0" relativeHeight="251663360" behindDoc="1" locked="0" layoutInCell="1" allowOverlap="1" wp14:anchorId="07026766" wp14:editId="4D5E2A4C">
+            <wp:simplePos x="0" y="0"/>
+            <wp:positionH relativeFrom="column">
+              <wp:posOffset>-681990</wp:posOffset>
+            </wp:positionH>
+            <wp:positionV relativeFrom="paragraph">
+              <wp:posOffset>2545080</wp:posOffset>
+            </wp:positionV>
+            <wp:extent cx="3326130" cy="2156460"/>
+            <wp:effectExtent l="0" t="0" r="7620" b="0"/>
+            <wp:wrapTight wrapText="bothSides">
+              <wp:wrapPolygon edited="0">
+                <wp:start x="0" y="0"/>
+                <wp:lineTo x="0" y="21371"/>
+                <wp:lineTo x="21526" y="21371"/>
+                <wp:lineTo x="21526" y="0"/>
+                <wp:lineTo x="0" y="0"/>
+              </wp:wrapPolygon>
+            </wp:wrapTight>
+            <wp:docPr id="46" name="Εικόνα 46"/>
+            <wp:cNvGraphicFramePr>
+              <a:graphicFrameLocks xmlns:a="http://schemas.openxmlformats.org/drawingml/2006/main" noChangeAspect="1"/>
+            </wp:cNvGraphicFramePr>
+            <a:graphic xmlns:a="http://schemas.openxmlformats.org/drawingml/2006/main">
+              <a:graphicData uri="http://schemas.openxmlformats.org/drawingml/2006/picture">
+                <pic:pic xmlns:pic="http://schemas.openxmlformats.org/drawingml/2006/picture">
+                  <pic:nvPicPr>
+                    <pic:cNvPr id="0" name="Picture 3"/>
+                    <pic:cNvPicPr>
+                      <a:picLocks noChangeAspect="1" noChangeArrowheads="1"/>
+                    </pic:cNvPicPr>
+                  </pic:nvPicPr>
+                  <pic:blipFill>
+                    <a:blip r:embed="rId65">
+                      <a:extLst>
+                        <a:ext uri="{28A0092B-C50C-407E-A947-70E740481C1C}">
+                          <a14:useLocalDpi xmlns:a14="http://schemas.microsoft.com/office/drawing/2010/main" val="0"/>
+                        </a:ext>
+                      </a:extLst>
+                    </a:blip>
+                    <a:srcRect/>
+                    <a:stretch>
+                      <a:fillRect/>
+                    </a:stretch>
+                  </pic:blipFill>
+                  <pic:spPr bwMode="auto">
+                    <a:xfrm>
+                      <a:off x="0" y="0"/>
+                      <a:ext cx="3326130" cy="2156460"/>
+                    </a:xfrm>
+                    <a:prstGeom prst="rect">
+                      <a:avLst/>
+                    </a:prstGeom>
+                    <a:noFill/>
+                  </pic:spPr>
+                </pic:pic>
+              </a:graphicData>
+            </a:graphic>
+            <wp14:sizeRelH relativeFrom="page">
+              <wp14:pctWidth>0</wp14:pctWidth>
+            </wp14:sizeRelH>
+            <wp14:sizeRelV relativeFrom="page">
+              <wp14:pctHeight>0</wp14:pctHeight>
+            </wp14:sizeRelV>
+          </wp:anchor>
+        </w:drawing>
+      </w:r>
+      <w:r>
+        <w:rPr>
+          <w:noProof/>
+          <w:lang w:eastAsia="el-GR"/>
+        </w:rPr>
+        <w:drawing>
           <wp:anchor distT="0" distB="0" distL="114300" distR="114300" simplePos="0" relativeHeight="251662336" behindDoc="1" locked="0" layoutInCell="1" allowOverlap="1" wp14:anchorId="7B950288" wp14:editId="0E4D23FE">
             <wp:simplePos x="0" y="0"/>
             <wp:positionH relativeFrom="column">
@@ -15047,7 +15747,7 @@
                     </pic:cNvPicPr>
                   </pic:nvPicPr>
                   <pic:blipFill>
-                    <a:blip r:embed="rId65">
+                    <a:blip r:embed="rId66">
                       <a:extLst>
                         <a:ext uri="{28A0092B-C50C-407E-A947-70E740481C1C}">
                           <a14:useLocalDpi xmlns:a14="http://schemas.microsoft.com/office/drawing/2010/main" val="0"/>
@@ -15120,7 +15820,7 @@
                     </pic:cNvPicPr>
                   </pic:nvPicPr>
                   <pic:blipFill>
-                    <a:blip r:embed="rId66">
+                    <a:blip r:embed="rId67">
                       <a:extLst>
                         <a:ext uri="{28A0092B-C50C-407E-A947-70E740481C1C}">
                           <a14:useLocalDpi xmlns:a14="http://schemas.microsoft.com/office/drawing/2010/main" val="0"/>
@@ -15186,22 +15886,22 @@
           <w:lang w:eastAsia="el-GR"/>
         </w:rPr>
         <w:drawing>
-          <wp:anchor distT="0" distB="0" distL="114300" distR="114300" simplePos="0" relativeHeight="251666432" behindDoc="1" locked="0" layoutInCell="1" allowOverlap="1" wp14:anchorId="60B0812B" wp14:editId="5654EB72">
+          <wp:anchor distT="0" distB="0" distL="114300" distR="114300" simplePos="0" relativeHeight="251666432" behindDoc="1" locked="0" layoutInCell="1" allowOverlap="1" wp14:anchorId="60B0812B" wp14:editId="31E8E5BB">
             <wp:simplePos x="0" y="0"/>
             <wp:positionH relativeFrom="column">
-              <wp:posOffset>2758440</wp:posOffset>
+              <wp:posOffset>2582545</wp:posOffset>
             </wp:positionH>
             <wp:positionV relativeFrom="paragraph">
-              <wp:posOffset>4453890</wp:posOffset>
+              <wp:posOffset>30480</wp:posOffset>
             </wp:positionV>
-            <wp:extent cx="3425190" cy="2065020"/>
-            <wp:effectExtent l="0" t="0" r="3810" b="0"/>
+            <wp:extent cx="3488055" cy="2103120"/>
+            <wp:effectExtent l="0" t="0" r="0" b="0"/>
             <wp:wrapTight wrapText="bothSides">
               <wp:wrapPolygon edited="0">
                 <wp:start x="0" y="0"/>
-                <wp:lineTo x="0" y="21321"/>
-                <wp:lineTo x="21504" y="21321"/>
-                <wp:lineTo x="21504" y="0"/>
+                <wp:lineTo x="0" y="21326"/>
+                <wp:lineTo x="21470" y="21326"/>
+                <wp:lineTo x="21470" y="0"/>
                 <wp:lineTo x="0" y="0"/>
               </wp:wrapPolygon>
             </wp:wrapTight>
@@ -15219,7 +15919,7 @@
                     </pic:cNvPicPr>
                   </pic:nvPicPr>
                   <pic:blipFill>
-                    <a:blip r:embed="rId67">
+                    <a:blip r:embed="rId68">
                       <a:extLst>
                         <a:ext uri="{28A0092B-C50C-407E-A947-70E740481C1C}">
                           <a14:useLocalDpi xmlns:a14="http://schemas.microsoft.com/office/drawing/2010/main" val="0"/>
@@ -15234,7 +15934,7 @@
                   <pic:spPr bwMode="auto">
                     <a:xfrm>
                       <a:off x="0" y="0"/>
-                      <a:ext cx="3425190" cy="2065020"/>
+                      <a:ext cx="3488055" cy="2103120"/>
                     </a:xfrm>
                     <a:prstGeom prst="rect">
                       <a:avLst/>
@@ -15259,13 +15959,13 @@
           <w:lang w:eastAsia="el-GR"/>
         </w:rPr>
         <w:drawing>
-          <wp:anchor distT="0" distB="0" distL="114300" distR="114300" simplePos="0" relativeHeight="251665408" behindDoc="1" locked="0" layoutInCell="1" allowOverlap="1" wp14:anchorId="50A08E36" wp14:editId="73F548E2">
+          <wp:anchor distT="0" distB="0" distL="114300" distR="114300" simplePos="0" relativeHeight="251665408" behindDoc="1" locked="0" layoutInCell="1" allowOverlap="1" wp14:anchorId="50A08E36" wp14:editId="3975F375">
             <wp:simplePos x="0" y="0"/>
             <wp:positionH relativeFrom="column">
-              <wp:posOffset>-659130</wp:posOffset>
+              <wp:posOffset>-834390</wp:posOffset>
             </wp:positionH>
             <wp:positionV relativeFrom="paragraph">
-              <wp:posOffset>4423410</wp:posOffset>
+              <wp:posOffset>3810</wp:posOffset>
             </wp:positionV>
             <wp:extent cx="3284220" cy="2156460"/>
             <wp:effectExtent l="0" t="0" r="0" b="0"/>
@@ -15292,7 +15992,7 @@
                     </pic:cNvPicPr>
                   </pic:nvPicPr>
                   <pic:blipFill>
-                    <a:blip r:embed="rId68">
+                    <a:blip r:embed="rId69">
                       <a:extLst>
                         <a:ext uri="{28A0092B-C50C-407E-A947-70E740481C1C}">
                           <a14:useLocalDpi xmlns:a14="http://schemas.microsoft.com/office/drawing/2010/main" val="0"/>
@@ -15326,86 +16026,302 @@
           </wp:anchor>
         </w:drawing>
       </w:r>
-      <w:r>
-        <w:rPr>
-          <w:noProof/>
-          <w:lang w:eastAsia="el-GR"/>
-        </w:rPr>
-        <w:drawing>
-          <wp:anchor distT="0" distB="0" distL="114300" distR="114300" simplePos="0" relativeHeight="251663360" behindDoc="1" locked="0" layoutInCell="1" allowOverlap="1" wp14:anchorId="07026766" wp14:editId="4623988A">
-            <wp:simplePos x="0" y="0"/>
-            <wp:positionH relativeFrom="column">
-              <wp:posOffset>-689610</wp:posOffset>
-            </wp:positionH>
-            <wp:positionV relativeFrom="paragraph">
-              <wp:posOffset>2103120</wp:posOffset>
-            </wp:positionV>
-            <wp:extent cx="3326130" cy="2156460"/>
-            <wp:effectExtent l="0" t="0" r="7620" b="0"/>
-            <wp:wrapTight wrapText="bothSides">
-              <wp:wrapPolygon edited="0">
-                <wp:start x="0" y="0"/>
-                <wp:lineTo x="0" y="21371"/>
-                <wp:lineTo x="21526" y="21371"/>
-                <wp:lineTo x="21526" y="0"/>
-                <wp:lineTo x="0" y="0"/>
-              </wp:wrapPolygon>
-            </wp:wrapTight>
-            <wp:docPr id="46" name="Εικόνα 46"/>
-            <wp:cNvGraphicFramePr>
-              <a:graphicFrameLocks xmlns:a="http://schemas.openxmlformats.org/drawingml/2006/main" noChangeAspect="1"/>
-            </wp:cNvGraphicFramePr>
-            <a:graphic xmlns:a="http://schemas.openxmlformats.org/drawingml/2006/main">
-              <a:graphicData uri="http://schemas.openxmlformats.org/drawingml/2006/picture">
-                <pic:pic xmlns:pic="http://schemas.openxmlformats.org/drawingml/2006/picture">
-                  <pic:nvPicPr>
-                    <pic:cNvPr id="0" name="Picture 3"/>
-                    <pic:cNvPicPr>
-                      <a:picLocks noChangeAspect="1" noChangeArrowheads="1"/>
-                    </pic:cNvPicPr>
-                  </pic:nvPicPr>
-                  <pic:blipFill>
-                    <a:blip r:embed="rId69">
-                      <a:extLst>
-                        <a:ext uri="{28A0092B-C50C-407E-A947-70E740481C1C}">
-                          <a14:useLocalDpi xmlns:a14="http://schemas.microsoft.com/office/drawing/2010/main" val="0"/>
-                        </a:ext>
-                      </a:extLst>
-                    </a:blip>
-                    <a:srcRect/>
-                    <a:stretch>
-                      <a:fillRect/>
-                    </a:stretch>
-                  </pic:blipFill>
-                  <pic:spPr bwMode="auto">
-                    <a:xfrm>
-                      <a:off x="0" y="0"/>
-                      <a:ext cx="3326130" cy="2156460"/>
-                    </a:xfrm>
-                    <a:prstGeom prst="rect">
-                      <a:avLst/>
-                    </a:prstGeom>
-                    <a:noFill/>
-                  </pic:spPr>
-                </pic:pic>
-              </a:graphicData>
-            </a:graphic>
-            <wp14:sizeRelH relativeFrom="page">
-              <wp14:pctWidth>0</wp14:pctWidth>
-            </wp14:sizeRelH>
-            <wp14:sizeRelV relativeFrom="page">
-              <wp14:pctHeight>0</wp14:pctHeight>
-            </wp14:sizeRelV>
-          </wp:anchor>
-        </w:drawing>
-      </w:r>
-    </w:p>
-    <w:p>
-      <w:pPr>
-        <w:rPr>
-          <w:lang w:eastAsia="el-GR"/>
-        </w:rPr>
-      </w:pPr>
+    </w:p>
+    <w:p>
+      <w:pPr>
+        <w:ind w:firstLine="360"/>
+        <w:rPr>
+          <w:lang w:eastAsia="el-GR"/>
+        </w:rPr>
+      </w:pPr>
+      <w:r>
+        <w:rPr>
+          <w:lang w:eastAsia="el-GR"/>
+        </w:rPr>
+        <w:t xml:space="preserve">Πιο συγκεκριμένα, για την πραγματοποίηση του Σεναρίου 1 χρειάζονται 9,36 </w:t>
+      </w:r>
+      <w:r>
+        <w:rPr>
+          <w:lang w:val="en-US" w:eastAsia="el-GR"/>
+        </w:rPr>
+        <w:t>secs</w:t>
+      </w:r>
+      <w:r>
+        <w:rPr>
+          <w:lang w:eastAsia="el-GR"/>
+        </w:rPr>
+        <w:t xml:space="preserve">, </w:t>
+      </w:r>
+      <w:r>
+        <w:rPr>
+          <w:lang w:eastAsia="el-GR"/>
+        </w:rPr>
+        <w:t>το</w:t>
+      </w:r>
+      <w:r>
+        <w:rPr>
+          <w:lang w:eastAsia="el-GR"/>
+        </w:rPr>
+        <w:t>υ</w:t>
+      </w:r>
+      <w:r>
+        <w:rPr>
+          <w:lang w:eastAsia="el-GR"/>
+        </w:rPr>
+        <w:t xml:space="preserve"> </w:t>
+      </w:r>
+      <w:r>
+        <w:rPr>
+          <w:lang w:eastAsia="el-GR"/>
+        </w:rPr>
+        <w:t>Σεναρίου</w:t>
+      </w:r>
+      <w:r>
+        <w:rPr>
+          <w:lang w:eastAsia="el-GR"/>
+        </w:rPr>
+        <w:t xml:space="preserve"> 2 </w:t>
+      </w:r>
+      <w:r>
+        <w:rPr>
+          <w:lang w:eastAsia="el-GR"/>
+        </w:rPr>
+        <w:t xml:space="preserve">χρειάζονται </w:t>
+      </w:r>
+      <w:r>
+        <w:rPr>
+          <w:lang w:eastAsia="el-GR"/>
+        </w:rPr>
+        <w:t xml:space="preserve">5,12 </w:t>
+      </w:r>
+      <w:r>
+        <w:rPr>
+          <w:lang w:val="en-US" w:eastAsia="el-GR"/>
+        </w:rPr>
+        <w:t>secs</w:t>
+      </w:r>
+      <w:r>
+        <w:rPr>
+          <w:lang w:eastAsia="el-GR"/>
+        </w:rPr>
+        <w:t xml:space="preserve">, </w:t>
+      </w:r>
+      <w:r>
+        <w:rPr>
+          <w:lang w:eastAsia="el-GR"/>
+        </w:rPr>
+        <w:t>το</w:t>
+      </w:r>
+      <w:r>
+        <w:rPr>
+          <w:lang w:eastAsia="el-GR"/>
+        </w:rPr>
+        <w:t>υ</w:t>
+      </w:r>
+      <w:r>
+        <w:rPr>
+          <w:lang w:eastAsia="el-GR"/>
+        </w:rPr>
+        <w:t xml:space="preserve"> </w:t>
+      </w:r>
+      <w:r>
+        <w:rPr>
+          <w:lang w:eastAsia="el-GR"/>
+        </w:rPr>
+        <w:t>Σεναρίου</w:t>
+      </w:r>
+      <w:r>
+        <w:rPr>
+          <w:lang w:eastAsia="el-GR"/>
+        </w:rPr>
+        <w:t xml:space="preserve"> 3</w:t>
+      </w:r>
+      <w:r>
+        <w:rPr>
+          <w:lang w:eastAsia="el-GR"/>
+        </w:rPr>
+        <w:t xml:space="preserve"> </w:t>
+      </w:r>
+      <w:r>
+        <w:rPr>
+          <w:lang w:eastAsia="el-GR"/>
+        </w:rPr>
+        <w:t>χρειάζονται</w:t>
+      </w:r>
+      <w:r>
+        <w:rPr>
+          <w:lang w:eastAsia="el-GR"/>
+        </w:rPr>
+        <w:t xml:space="preserve"> 19,34 </w:t>
+      </w:r>
+      <w:r>
+        <w:rPr>
+          <w:lang w:val="en-US" w:eastAsia="el-GR"/>
+        </w:rPr>
+        <w:t>secs</w:t>
+      </w:r>
+      <w:r>
+        <w:rPr>
+          <w:lang w:eastAsia="el-GR"/>
+        </w:rPr>
+        <w:t>, το</w:t>
+      </w:r>
+      <w:r>
+        <w:rPr>
+          <w:lang w:eastAsia="el-GR"/>
+        </w:rPr>
+        <w:t>υ</w:t>
+      </w:r>
+      <w:r>
+        <w:rPr>
+          <w:lang w:eastAsia="el-GR"/>
+        </w:rPr>
+        <w:t xml:space="preserve"> </w:t>
+      </w:r>
+      <w:r>
+        <w:rPr>
+          <w:lang w:eastAsia="el-GR"/>
+        </w:rPr>
+        <w:t>Σεναρίου</w:t>
+      </w:r>
+      <w:r>
+        <w:rPr>
+          <w:lang w:eastAsia="el-GR"/>
+        </w:rPr>
+        <w:t xml:space="preserve"> 4 </w:t>
+      </w:r>
+      <w:r>
+        <w:rPr>
+          <w:lang w:eastAsia="el-GR"/>
+        </w:rPr>
+        <w:t xml:space="preserve">χρειάζονται </w:t>
+      </w:r>
+      <w:r>
+        <w:rPr>
+          <w:lang w:eastAsia="el-GR"/>
+        </w:rPr>
+        <w:t xml:space="preserve">9,14 </w:t>
+      </w:r>
+      <w:r>
+        <w:rPr>
+          <w:lang w:val="en-US" w:eastAsia="el-GR"/>
+        </w:rPr>
+        <w:t>secs</w:t>
+      </w:r>
+      <w:r>
+        <w:rPr>
+          <w:lang w:eastAsia="el-GR"/>
+        </w:rPr>
+        <w:t xml:space="preserve">, </w:t>
+      </w:r>
+      <w:r>
+        <w:rPr>
+          <w:lang w:eastAsia="el-GR"/>
+        </w:rPr>
+        <w:t>το</w:t>
+      </w:r>
+      <w:r>
+        <w:rPr>
+          <w:lang w:eastAsia="el-GR"/>
+        </w:rPr>
+        <w:t>υ</w:t>
+      </w:r>
+      <w:r>
+        <w:rPr>
+          <w:lang w:eastAsia="el-GR"/>
+        </w:rPr>
+        <w:t xml:space="preserve"> </w:t>
+      </w:r>
+      <w:r>
+        <w:rPr>
+          <w:lang w:eastAsia="el-GR"/>
+        </w:rPr>
+        <w:t>Σεναρίου</w:t>
+      </w:r>
+      <w:r>
+        <w:rPr>
+          <w:lang w:eastAsia="el-GR"/>
+        </w:rPr>
+        <w:t xml:space="preserve"> 5</w:t>
+      </w:r>
+      <w:r>
+        <w:rPr>
+          <w:lang w:eastAsia="el-GR"/>
+        </w:rPr>
+        <w:t xml:space="preserve"> </w:t>
+      </w:r>
+      <w:r>
+        <w:rPr>
+          <w:lang w:eastAsia="el-GR"/>
+        </w:rPr>
+        <w:t>χρειάζονται</w:t>
+      </w:r>
+      <w:r>
+        <w:rPr>
+          <w:lang w:eastAsia="el-GR"/>
+        </w:rPr>
+        <w:t xml:space="preserve"> 4,93 </w:t>
+      </w:r>
+      <w:r>
+        <w:rPr>
+          <w:lang w:val="en-US" w:eastAsia="el-GR"/>
+        </w:rPr>
+        <w:t>secs</w:t>
+      </w:r>
+      <w:r>
+        <w:rPr>
+          <w:lang w:eastAsia="el-GR"/>
+        </w:rPr>
+        <w:t xml:space="preserve"> και το</w:t>
+      </w:r>
+      <w:r>
+        <w:rPr>
+          <w:lang w:eastAsia="el-GR"/>
+        </w:rPr>
+        <w:t>υ</w:t>
+      </w:r>
+      <w:r>
+        <w:rPr>
+          <w:lang w:eastAsia="el-GR"/>
+        </w:rPr>
+        <w:t xml:space="preserve"> </w:t>
+      </w:r>
+      <w:r>
+        <w:rPr>
+          <w:lang w:eastAsia="el-GR"/>
+        </w:rPr>
+        <w:t>Σεναρίου</w:t>
+      </w:r>
+      <w:r>
+        <w:rPr>
+          <w:lang w:eastAsia="el-GR"/>
+        </w:rPr>
+        <w:t xml:space="preserve"> 6 </w:t>
+      </w:r>
+      <w:r>
+        <w:rPr>
+          <w:lang w:eastAsia="el-GR"/>
+        </w:rPr>
+        <w:t xml:space="preserve">χρειάζονται </w:t>
+      </w:r>
+      <w:r>
+        <w:rPr>
+          <w:lang w:eastAsia="el-GR"/>
+        </w:rPr>
+        <w:t xml:space="preserve">7,8 </w:t>
+      </w:r>
+      <w:r>
+        <w:rPr>
+          <w:lang w:val="en-US" w:eastAsia="el-GR"/>
+        </w:rPr>
+        <w:t>secs</w:t>
+      </w:r>
+      <w:r>
+        <w:rPr>
+          <w:lang w:eastAsia="el-GR"/>
+        </w:rPr>
+        <w:t>.</w:t>
+      </w:r>
     </w:p>
     <w:p>
       <w:pPr>
@@ -15418,340 +16334,7 @@
         <w:rPr>
           <w:lang w:eastAsia="el-GR"/>
         </w:rPr>
-        <w:t xml:space="preserve">Πιο συγκεκριμένα, για την πραγματοποίηση του Σεναρίου 1 χρειάζονται 9,36 </w:t>
-      </w:r>
-      <w:r>
-        <w:rPr>
-          <w:lang w:val="en-US" w:eastAsia="el-GR"/>
-        </w:rPr>
-        <w:t>secs</w:t>
-      </w:r>
-      <w:r>
-        <w:rPr>
-          <w:lang w:eastAsia="el-GR"/>
-        </w:rPr>
-        <w:t xml:space="preserve">, </w:t>
-      </w:r>
-      <w:r>
-        <w:rPr>
-          <w:lang w:eastAsia="el-GR"/>
-        </w:rPr>
-        <w:t>το</w:t>
-      </w:r>
-      <w:r>
-        <w:rPr>
-          <w:lang w:eastAsia="el-GR"/>
-        </w:rPr>
-        <w:t>υ</w:t>
-      </w:r>
-      <w:r>
-        <w:rPr>
-          <w:lang w:eastAsia="el-GR"/>
-        </w:rPr>
-        <w:t xml:space="preserve"> </w:t>
-      </w:r>
-      <w:r>
-        <w:rPr>
-          <w:lang w:eastAsia="el-GR"/>
-        </w:rPr>
-        <w:t>Σεναρίου</w:t>
-      </w:r>
-      <w:r>
-        <w:rPr>
-          <w:lang w:eastAsia="el-GR"/>
-        </w:rPr>
-        <w:t xml:space="preserve"> 2 </w:t>
-      </w:r>
-      <w:r>
-        <w:rPr>
-          <w:lang w:eastAsia="el-GR"/>
-        </w:rPr>
-        <w:t xml:space="preserve">χρειάζονται </w:t>
-      </w:r>
-      <w:r>
-        <w:rPr>
-          <w:lang w:eastAsia="el-GR"/>
-        </w:rPr>
-        <w:t xml:space="preserve">5,12 </w:t>
-      </w:r>
-      <w:r>
-        <w:rPr>
-          <w:lang w:val="en-US" w:eastAsia="el-GR"/>
-        </w:rPr>
-        <w:t>secs</w:t>
-      </w:r>
-      <w:r>
-        <w:rPr>
-          <w:lang w:eastAsia="el-GR"/>
-        </w:rPr>
-        <w:t xml:space="preserve">, </w:t>
-      </w:r>
-      <w:r>
-        <w:rPr>
-          <w:lang w:eastAsia="el-GR"/>
-        </w:rPr>
-        <w:t>το</w:t>
-      </w:r>
-      <w:r>
-        <w:rPr>
-          <w:lang w:eastAsia="el-GR"/>
-        </w:rPr>
-        <w:t>υ</w:t>
-      </w:r>
-      <w:r>
-        <w:rPr>
-          <w:lang w:eastAsia="el-GR"/>
-        </w:rPr>
-        <w:t xml:space="preserve"> </w:t>
-      </w:r>
-      <w:r>
-        <w:rPr>
-          <w:lang w:eastAsia="el-GR"/>
-        </w:rPr>
-        <w:t>Σεναρίου</w:t>
-      </w:r>
-      <w:r>
-        <w:rPr>
-          <w:lang w:eastAsia="el-GR"/>
-        </w:rPr>
-        <w:t xml:space="preserve"> 3</w:t>
-      </w:r>
-      <w:r>
-        <w:rPr>
-          <w:lang w:eastAsia="el-GR"/>
-        </w:rPr>
-        <w:t xml:space="preserve"> </w:t>
-      </w:r>
-      <w:r>
-        <w:rPr>
-          <w:lang w:eastAsia="el-GR"/>
-        </w:rPr>
-        <w:t>χρειάζονται</w:t>
-      </w:r>
-      <w:r>
-        <w:rPr>
-          <w:lang w:eastAsia="el-GR"/>
-        </w:rPr>
-        <w:t xml:space="preserve"> 19,34 </w:t>
-      </w:r>
-      <w:r>
-        <w:rPr>
-          <w:lang w:val="en-US" w:eastAsia="el-GR"/>
-        </w:rPr>
-        <w:t>secs</w:t>
-      </w:r>
-      <w:r>
-        <w:rPr>
-          <w:lang w:eastAsia="el-GR"/>
-        </w:rPr>
-        <w:t>, το</w:t>
-      </w:r>
-      <w:r>
-        <w:rPr>
-          <w:lang w:eastAsia="el-GR"/>
-        </w:rPr>
-        <w:t>υ</w:t>
-      </w:r>
-      <w:r>
-        <w:rPr>
-          <w:lang w:eastAsia="el-GR"/>
-        </w:rPr>
-        <w:t xml:space="preserve"> </w:t>
-      </w:r>
-      <w:r>
-        <w:rPr>
-          <w:lang w:eastAsia="el-GR"/>
-        </w:rPr>
-        <w:t>Σεναρίου</w:t>
-      </w:r>
-      <w:r>
-        <w:rPr>
-          <w:lang w:eastAsia="el-GR"/>
-        </w:rPr>
-        <w:t xml:space="preserve"> 4 </w:t>
-      </w:r>
-      <w:r>
-        <w:rPr>
-          <w:lang w:eastAsia="el-GR"/>
-        </w:rPr>
-        <w:t xml:space="preserve">χρειάζονται </w:t>
-      </w:r>
-      <w:r>
-        <w:rPr>
-          <w:lang w:eastAsia="el-GR"/>
-        </w:rPr>
-        <w:t xml:space="preserve">9,14 </w:t>
-      </w:r>
-      <w:r>
-        <w:rPr>
-          <w:lang w:val="en-US" w:eastAsia="el-GR"/>
-        </w:rPr>
-        <w:t>secs</w:t>
-      </w:r>
-      <w:r>
-        <w:rPr>
-          <w:lang w:eastAsia="el-GR"/>
-        </w:rPr>
-        <w:t xml:space="preserve">, </w:t>
-      </w:r>
-      <w:r>
-        <w:rPr>
-          <w:lang w:eastAsia="el-GR"/>
-        </w:rPr>
-        <w:t>το</w:t>
-      </w:r>
-      <w:r>
-        <w:rPr>
-          <w:lang w:eastAsia="el-GR"/>
-        </w:rPr>
-        <w:t>υ</w:t>
-      </w:r>
-      <w:r>
-        <w:rPr>
-          <w:lang w:eastAsia="el-GR"/>
-        </w:rPr>
-        <w:t xml:space="preserve"> </w:t>
-      </w:r>
-      <w:r>
-        <w:rPr>
-          <w:lang w:eastAsia="el-GR"/>
-        </w:rPr>
-        <w:t>Σεναρίου</w:t>
-      </w:r>
-      <w:r>
-        <w:rPr>
-          <w:lang w:eastAsia="el-GR"/>
-        </w:rPr>
-        <w:t xml:space="preserve"> 5</w:t>
-      </w:r>
-      <w:r>
-        <w:rPr>
-          <w:lang w:eastAsia="el-GR"/>
-        </w:rPr>
-        <w:t xml:space="preserve"> </w:t>
-      </w:r>
-      <w:r>
-        <w:rPr>
-          <w:lang w:eastAsia="el-GR"/>
-        </w:rPr>
-        <w:t>χρειάζονται</w:t>
-      </w:r>
-      <w:r>
-        <w:rPr>
-          <w:lang w:eastAsia="el-GR"/>
-        </w:rPr>
-        <w:t xml:space="preserve"> 4,93 </w:t>
-      </w:r>
-      <w:r>
-        <w:rPr>
-          <w:lang w:val="en-US" w:eastAsia="el-GR"/>
-        </w:rPr>
-        <w:t>secs</w:t>
-      </w:r>
-      <w:r>
-        <w:rPr>
-          <w:lang w:eastAsia="el-GR"/>
-        </w:rPr>
-        <w:t xml:space="preserve"> και το</w:t>
-      </w:r>
-      <w:r>
-        <w:rPr>
-          <w:lang w:eastAsia="el-GR"/>
-        </w:rPr>
-        <w:t>υ</w:t>
-      </w:r>
-      <w:r>
-        <w:rPr>
-          <w:lang w:eastAsia="el-GR"/>
-        </w:rPr>
-        <w:t xml:space="preserve"> </w:t>
-      </w:r>
-      <w:r>
-        <w:rPr>
-          <w:lang w:eastAsia="el-GR"/>
-        </w:rPr>
-        <w:t>Σεναρίου</w:t>
-      </w:r>
-      <w:r>
-        <w:rPr>
-          <w:lang w:eastAsia="el-GR"/>
-        </w:rPr>
-        <w:t xml:space="preserve"> 6 </w:t>
-      </w:r>
-      <w:r>
-        <w:rPr>
-          <w:lang w:eastAsia="el-GR"/>
-        </w:rPr>
-        <w:t xml:space="preserve">χρειάζονται </w:t>
-      </w:r>
-      <w:r>
-        <w:rPr>
-          <w:lang w:eastAsia="el-GR"/>
-        </w:rPr>
-        <w:t xml:space="preserve">7,8 </w:t>
-      </w:r>
-      <w:r>
-        <w:rPr>
-          <w:lang w:val="en-US" w:eastAsia="el-GR"/>
-        </w:rPr>
-        <w:t>secs</w:t>
-      </w:r>
-      <w:r>
-        <w:rPr>
-          <w:lang w:eastAsia="el-GR"/>
-        </w:rPr>
-        <w:t>.</w:t>
-      </w:r>
-    </w:p>
-    <w:p>
-      <w:pPr>
-        <w:ind w:firstLine="720"/>
-        <w:rPr>
-          <w:lang w:eastAsia="el-GR"/>
-        </w:rPr>
-      </w:pPr>
-      <w:r>
-        <w:rPr>
-          <w:lang w:eastAsia="el-GR"/>
-        </w:rPr>
-        <w:t>Μπορούμε να συμπεράνουμε πως</w:t>
-      </w:r>
-      <w:r>
-        <w:rPr>
-          <w:lang w:eastAsia="el-GR"/>
-        </w:rPr>
-        <w:t xml:space="preserve"> </w:t>
-      </w:r>
-      <w:r>
-        <w:rPr>
-          <w:lang w:eastAsia="el-GR"/>
-        </w:rPr>
-        <w:t>οι χρήστες δεν χρειάζονται πολύ χρόνο για να πραγματοποιήσουν τις λειτουργίες του κλιματιστικού</w:t>
-      </w:r>
-      <w:r>
-        <w:rPr>
-          <w:lang w:eastAsia="el-GR"/>
-        </w:rPr>
-        <w:t>, με εξαίρεση το Σενάριο 3, που αντιστοιχεί στη ρύθμιση του χρονοδιακόπτη</w:t>
-      </w:r>
-      <w:r>
-        <w:rPr>
-          <w:lang w:eastAsia="el-GR"/>
-        </w:rPr>
-        <w:t>.</w:t>
-      </w:r>
-      <w:r>
-        <w:rPr>
-          <w:lang w:eastAsia="el-GR"/>
-        </w:rPr>
-        <w:t xml:space="preserve"> Επίσης, μπορούμε να συμπεράνουμε ότι </w:t>
-      </w:r>
-      <w:r>
-        <w:rPr>
-          <w:lang w:eastAsia="el-GR"/>
-        </w:rPr>
-        <w:lastRenderedPageBreak/>
-        <w:t xml:space="preserve">καθώς οι χρήστες χρησιμοποιούσαν την εφαρμογή, εξοικειώνονταν περισσότερο με αυτή, </w:t>
+        <w:t xml:space="preserve">Μπορούμε να συμπεράνουμε πως οι χρήστες δεν χρειάζονται πολύ χρόνο για να πραγματοποιήσουν τις λειτουργίες του κλιματιστικού, με εξαίρεση το Σενάριο 3, που αντιστοιχεί στη ρύθμιση του χρονοδιακόπτη. Επίσης, μπορούμε να συμπεράνουμε ότι καθώς οι χρήστες χρησιμοποιούσαν την εφαρμογή, εξοικειώνονταν περισσότερο με αυτή, </w:t>
       </w:r>
       <w:r>
         <w:rPr>
@@ -15834,6 +16417,7 @@
         <w:docPartUnique/>
       </w:docPartObj>
     </w:sdtPr>
+    <w:sdtEndPr/>
     <w:sdtContent>
       <w:p>
         <w:pPr>
@@ -17318,6 +17902,119 @@
     </w:lvl>
   </w:abstractNum>
   <w:abstractNum w:abstractNumId="14" w15:restartNumberingAfterBreak="0">
+    <w:nsid w:val="29EC0347"/>
+    <w:multiLevelType w:val="hybridMultilevel"/>
+    <w:tmpl w:val="DBC0D214"/>
+    <w:lvl w:ilvl="0" w:tplc="0408000F">
+      <w:start w:val="1"/>
+      <w:numFmt w:val="decimal"/>
+      <w:lvlText w:val="%1."/>
+      <w:lvlJc w:val="left"/>
+      <w:pPr>
+        <w:ind w:left="1080" w:hanging="360"/>
+      </w:pPr>
+      <w:rPr>
+        <w:rFonts w:hint="default"/>
+      </w:rPr>
+    </w:lvl>
+    <w:lvl w:ilvl="1" w:tplc="04080003" w:tentative="1">
+      <w:start w:val="1"/>
+      <w:numFmt w:val="bullet"/>
+      <w:lvlText w:val="o"/>
+      <w:lvlJc w:val="left"/>
+      <w:pPr>
+        <w:ind w:left="1800" w:hanging="360"/>
+      </w:pPr>
+      <w:rPr>
+        <w:rFonts w:ascii="Courier New" w:hAnsi="Courier New" w:cs="Courier New" w:hint="default"/>
+      </w:rPr>
+    </w:lvl>
+    <w:lvl w:ilvl="2" w:tplc="04080005" w:tentative="1">
+      <w:start w:val="1"/>
+      <w:numFmt w:val="bullet"/>
+      <w:lvlText w:val=""/>
+      <w:lvlJc w:val="left"/>
+      <w:pPr>
+        <w:ind w:left="2520" w:hanging="360"/>
+      </w:pPr>
+      <w:rPr>
+        <w:rFonts w:ascii="Wingdings" w:hAnsi="Wingdings" w:hint="default"/>
+      </w:rPr>
+    </w:lvl>
+    <w:lvl w:ilvl="3" w:tplc="04080001" w:tentative="1">
+      <w:start w:val="1"/>
+      <w:numFmt w:val="bullet"/>
+      <w:lvlText w:val=""/>
+      <w:lvlJc w:val="left"/>
+      <w:pPr>
+        <w:ind w:left="3240" w:hanging="360"/>
+      </w:pPr>
+      <w:rPr>
+        <w:rFonts w:ascii="Symbol" w:hAnsi="Symbol" w:hint="default"/>
+      </w:rPr>
+    </w:lvl>
+    <w:lvl w:ilvl="4" w:tplc="04080003" w:tentative="1">
+      <w:start w:val="1"/>
+      <w:numFmt w:val="bullet"/>
+      <w:lvlText w:val="o"/>
+      <w:lvlJc w:val="left"/>
+      <w:pPr>
+        <w:ind w:left="3960" w:hanging="360"/>
+      </w:pPr>
+      <w:rPr>
+        <w:rFonts w:ascii="Courier New" w:hAnsi="Courier New" w:cs="Courier New" w:hint="default"/>
+      </w:rPr>
+    </w:lvl>
+    <w:lvl w:ilvl="5" w:tplc="04080005" w:tentative="1">
+      <w:start w:val="1"/>
+      <w:numFmt w:val="bullet"/>
+      <w:lvlText w:val=""/>
+      <w:lvlJc w:val="left"/>
+      <w:pPr>
+        <w:ind w:left="4680" w:hanging="360"/>
+      </w:pPr>
+      <w:rPr>
+        <w:rFonts w:ascii="Wingdings" w:hAnsi="Wingdings" w:hint="default"/>
+      </w:rPr>
+    </w:lvl>
+    <w:lvl w:ilvl="6" w:tplc="04080001" w:tentative="1">
+      <w:start w:val="1"/>
+      <w:numFmt w:val="bullet"/>
+      <w:lvlText w:val=""/>
+      <w:lvlJc w:val="left"/>
+      <w:pPr>
+        <w:ind w:left="5400" w:hanging="360"/>
+      </w:pPr>
+      <w:rPr>
+        <w:rFonts w:ascii="Symbol" w:hAnsi="Symbol" w:hint="default"/>
+      </w:rPr>
+    </w:lvl>
+    <w:lvl w:ilvl="7" w:tplc="04080003" w:tentative="1">
+      <w:start w:val="1"/>
+      <w:numFmt w:val="bullet"/>
+      <w:lvlText w:val="o"/>
+      <w:lvlJc w:val="left"/>
+      <w:pPr>
+        <w:ind w:left="6120" w:hanging="360"/>
+      </w:pPr>
+      <w:rPr>
+        <w:rFonts w:ascii="Courier New" w:hAnsi="Courier New" w:cs="Courier New" w:hint="default"/>
+      </w:rPr>
+    </w:lvl>
+    <w:lvl w:ilvl="8" w:tplc="04080005" w:tentative="1">
+      <w:start w:val="1"/>
+      <w:numFmt w:val="bullet"/>
+      <w:lvlText w:val=""/>
+      <w:lvlJc w:val="left"/>
+      <w:pPr>
+        <w:ind w:left="6840" w:hanging="360"/>
+      </w:pPr>
+      <w:rPr>
+        <w:rFonts w:ascii="Wingdings" w:hAnsi="Wingdings" w:hint="default"/>
+      </w:rPr>
+    </w:lvl>
+  </w:abstractNum>
+  <w:abstractNum w:abstractNumId="15" w15:restartNumberingAfterBreak="0">
     <w:nsid w:val="2CA03B7C"/>
     <w:multiLevelType w:val="hybridMultilevel"/>
     <w:tmpl w:val="8BE65B6C"/>
@@ -17403,7 +18100,7 @@
       </w:pPr>
     </w:lvl>
   </w:abstractNum>
-  <w:abstractNum w:abstractNumId="15" w15:restartNumberingAfterBreak="0">
+  <w:abstractNum w:abstractNumId="16" w15:restartNumberingAfterBreak="0">
     <w:nsid w:val="2FC267FD"/>
     <w:multiLevelType w:val="hybridMultilevel"/>
     <w:tmpl w:val="3580D068"/>
@@ -17516,7 +18213,7 @@
       </w:rPr>
     </w:lvl>
   </w:abstractNum>
-  <w:abstractNum w:abstractNumId="16" w15:restartNumberingAfterBreak="0">
+  <w:abstractNum w:abstractNumId="17" w15:restartNumberingAfterBreak="0">
     <w:nsid w:val="313F023A"/>
     <w:multiLevelType w:val="hybridMultilevel"/>
     <w:tmpl w:val="5532F168"/>
@@ -17629,7 +18326,7 @@
       </w:rPr>
     </w:lvl>
   </w:abstractNum>
-  <w:abstractNum w:abstractNumId="17" w15:restartNumberingAfterBreak="0">
+  <w:abstractNum w:abstractNumId="18" w15:restartNumberingAfterBreak="0">
     <w:nsid w:val="33284399"/>
     <w:multiLevelType w:val="hybridMultilevel"/>
     <w:tmpl w:val="95E60B50"/>
@@ -17715,7 +18412,7 @@
       </w:pPr>
     </w:lvl>
   </w:abstractNum>
-  <w:abstractNum w:abstractNumId="18" w15:restartNumberingAfterBreak="0">
+  <w:abstractNum w:abstractNumId="19" w15:restartNumberingAfterBreak="0">
     <w:nsid w:val="3A685D46"/>
     <w:multiLevelType w:val="hybridMultilevel"/>
     <w:tmpl w:val="1CC890D6"/>
@@ -17828,7 +18525,7 @@
       </w:rPr>
     </w:lvl>
   </w:abstractNum>
-  <w:abstractNum w:abstractNumId="19" w15:restartNumberingAfterBreak="0">
+  <w:abstractNum w:abstractNumId="20" w15:restartNumberingAfterBreak="0">
     <w:nsid w:val="4124492C"/>
     <w:multiLevelType w:val="hybridMultilevel"/>
     <w:tmpl w:val="B3F8AE92"/>
@@ -17941,7 +18638,7 @@
       </w:rPr>
     </w:lvl>
   </w:abstractNum>
-  <w:abstractNum w:abstractNumId="20" w15:restartNumberingAfterBreak="0">
+  <w:abstractNum w:abstractNumId="21" w15:restartNumberingAfterBreak="0">
     <w:nsid w:val="466717AD"/>
     <w:multiLevelType w:val="hybridMultilevel"/>
     <w:tmpl w:val="06FAE7F6"/>
@@ -18054,7 +18751,7 @@
       </w:rPr>
     </w:lvl>
   </w:abstractNum>
-  <w:abstractNum w:abstractNumId="21" w15:restartNumberingAfterBreak="0">
+  <w:abstractNum w:abstractNumId="22" w15:restartNumberingAfterBreak="0">
     <w:nsid w:val="467700CF"/>
     <w:multiLevelType w:val="multilevel"/>
     <w:tmpl w:val="0408001F"/>
@@ -18140,7 +18837,7 @@
       </w:pPr>
     </w:lvl>
   </w:abstractNum>
-  <w:abstractNum w:abstractNumId="22" w15:restartNumberingAfterBreak="0">
+  <w:abstractNum w:abstractNumId="23" w15:restartNumberingAfterBreak="0">
     <w:nsid w:val="46FB3C45"/>
     <w:multiLevelType w:val="hybridMultilevel"/>
     <w:tmpl w:val="E610B182"/>
@@ -18226,7 +18923,7 @@
       </w:pPr>
     </w:lvl>
   </w:abstractNum>
-  <w:abstractNum w:abstractNumId="23" w15:restartNumberingAfterBreak="0">
+  <w:abstractNum w:abstractNumId="24" w15:restartNumberingAfterBreak="0">
     <w:nsid w:val="4C0525EF"/>
     <w:multiLevelType w:val="multilevel"/>
     <w:tmpl w:val="0A0CC3A8"/>
@@ -18339,7 +19036,7 @@
       </w:rPr>
     </w:lvl>
   </w:abstractNum>
-  <w:abstractNum w:abstractNumId="24" w15:restartNumberingAfterBreak="0">
+  <w:abstractNum w:abstractNumId="25" w15:restartNumberingAfterBreak="0">
     <w:nsid w:val="4C977BEA"/>
     <w:multiLevelType w:val="hybridMultilevel"/>
     <w:tmpl w:val="4A400056"/>
@@ -18425,7 +19122,7 @@
       </w:pPr>
     </w:lvl>
   </w:abstractNum>
-  <w:abstractNum w:abstractNumId="25" w15:restartNumberingAfterBreak="0">
+  <w:abstractNum w:abstractNumId="26" w15:restartNumberingAfterBreak="0">
     <w:nsid w:val="4E820463"/>
     <w:multiLevelType w:val="multilevel"/>
     <w:tmpl w:val="0408001F"/>
@@ -18511,7 +19208,7 @@
       </w:pPr>
     </w:lvl>
   </w:abstractNum>
-  <w:abstractNum w:abstractNumId="26" w15:restartNumberingAfterBreak="0">
+  <w:abstractNum w:abstractNumId="27" w15:restartNumberingAfterBreak="0">
     <w:nsid w:val="539657AF"/>
     <w:multiLevelType w:val="hybridMultilevel"/>
     <w:tmpl w:val="ECDC53DA"/>
@@ -18624,7 +19321,7 @@
       </w:rPr>
     </w:lvl>
   </w:abstractNum>
-  <w:abstractNum w:abstractNumId="27" w15:restartNumberingAfterBreak="0">
+  <w:abstractNum w:abstractNumId="28" w15:restartNumberingAfterBreak="0">
     <w:nsid w:val="586C7E44"/>
     <w:multiLevelType w:val="multilevel"/>
     <w:tmpl w:val="0408001F"/>
@@ -18710,7 +19407,7 @@
       </w:pPr>
     </w:lvl>
   </w:abstractNum>
-  <w:abstractNum w:abstractNumId="28" w15:restartNumberingAfterBreak="0">
+  <w:abstractNum w:abstractNumId="29" w15:restartNumberingAfterBreak="0">
     <w:nsid w:val="5DC816BF"/>
     <w:multiLevelType w:val="hybridMultilevel"/>
     <w:tmpl w:val="B5EA65CE"/>
@@ -18796,7 +19493,7 @@
       </w:pPr>
     </w:lvl>
   </w:abstractNum>
-  <w:abstractNum w:abstractNumId="29" w15:restartNumberingAfterBreak="0">
+  <w:abstractNum w:abstractNumId="30" w15:restartNumberingAfterBreak="0">
     <w:nsid w:val="624F36E7"/>
     <w:multiLevelType w:val="hybridMultilevel"/>
     <w:tmpl w:val="43BA91D2"/>
@@ -18885,7 +19582,7 @@
       </w:pPr>
     </w:lvl>
   </w:abstractNum>
-  <w:abstractNum w:abstractNumId="30" w15:restartNumberingAfterBreak="0">
+  <w:abstractNum w:abstractNumId="31" w15:restartNumberingAfterBreak="0">
     <w:nsid w:val="68001E0B"/>
     <w:multiLevelType w:val="multilevel"/>
     <w:tmpl w:val="0408001F"/>
@@ -18971,7 +19668,7 @@
       </w:pPr>
     </w:lvl>
   </w:abstractNum>
-  <w:abstractNum w:abstractNumId="31" w15:restartNumberingAfterBreak="0">
+  <w:abstractNum w:abstractNumId="32" w15:restartNumberingAfterBreak="0">
     <w:nsid w:val="689443D5"/>
     <w:multiLevelType w:val="hybridMultilevel"/>
     <w:tmpl w:val="EE6AEAFC"/>
@@ -19084,7 +19781,7 @@
       </w:rPr>
     </w:lvl>
   </w:abstractNum>
-  <w:abstractNum w:abstractNumId="32" w15:restartNumberingAfterBreak="0">
+  <w:abstractNum w:abstractNumId="33" w15:restartNumberingAfterBreak="0">
     <w:nsid w:val="6B7F45FE"/>
     <w:multiLevelType w:val="hybridMultilevel"/>
     <w:tmpl w:val="2592BA50"/>
@@ -19196,7 +19893,7 @@
       </w:rPr>
     </w:lvl>
   </w:abstractNum>
-  <w:abstractNum w:abstractNumId="33" w15:restartNumberingAfterBreak="0">
+  <w:abstractNum w:abstractNumId="34" w15:restartNumberingAfterBreak="0">
     <w:nsid w:val="733D3D9E"/>
     <w:multiLevelType w:val="multilevel"/>
     <w:tmpl w:val="0408001F"/>
@@ -19282,7 +19979,7 @@
       </w:pPr>
     </w:lvl>
   </w:abstractNum>
-  <w:abstractNum w:abstractNumId="34" w15:restartNumberingAfterBreak="0">
+  <w:abstractNum w:abstractNumId="35" w15:restartNumberingAfterBreak="0">
     <w:nsid w:val="795216B4"/>
     <w:multiLevelType w:val="hybridMultilevel"/>
     <w:tmpl w:val="72F4609A"/>
@@ -19396,7 +20093,7 @@
     </w:lvl>
   </w:abstractNum>
   <w:num w:numId="1">
-    <w:abstractNumId w:val="32"/>
+    <w:abstractNumId w:val="33"/>
   </w:num>
   <w:num w:numId="2">
     <w:abstractNumId w:val="12"/>
@@ -19405,10 +20102,10 @@
     <w:abstractNumId w:val="10"/>
   </w:num>
   <w:num w:numId="4">
-    <w:abstractNumId w:val="15"/>
+    <w:abstractNumId w:val="16"/>
   </w:num>
   <w:num w:numId="5">
-    <w:abstractNumId w:val="22"/>
+    <w:abstractNumId w:val="23"/>
   </w:num>
   <w:num w:numId="6">
     <w:abstractNumId w:val="11"/>
@@ -19420,37 +20117,37 @@
     <w:abstractNumId w:val="1"/>
   </w:num>
   <w:num w:numId="9">
-    <w:abstractNumId w:val="33"/>
+    <w:abstractNumId w:val="34"/>
   </w:num>
   <w:num w:numId="10">
-    <w:abstractNumId w:val="29"/>
+    <w:abstractNumId w:val="30"/>
   </w:num>
   <w:num w:numId="11">
-    <w:abstractNumId w:val="23"/>
+    <w:abstractNumId w:val="24"/>
   </w:num>
   <w:num w:numId="12">
     <w:abstractNumId w:val="9"/>
   </w:num>
   <w:num w:numId="13">
-    <w:abstractNumId w:val="19"/>
+    <w:abstractNumId w:val="20"/>
   </w:num>
   <w:num w:numId="14">
     <w:abstractNumId w:val="3"/>
   </w:num>
   <w:num w:numId="15">
-    <w:abstractNumId w:val="31"/>
+    <w:abstractNumId w:val="32"/>
   </w:num>
   <w:num w:numId="16">
     <w:abstractNumId w:val="8"/>
   </w:num>
   <w:num w:numId="17">
-    <w:abstractNumId w:val="14"/>
+    <w:abstractNumId w:val="15"/>
   </w:num>
   <w:num w:numId="18">
-    <w:abstractNumId w:val="21"/>
+    <w:abstractNumId w:val="22"/>
   </w:num>
   <w:num w:numId="19">
-    <w:abstractNumId w:val="34"/>
+    <w:abstractNumId w:val="35"/>
   </w:num>
   <w:num w:numId="20">
     <w:abstractNumId w:val="6"/>
@@ -19459,34 +20156,34 @@
     <w:abstractNumId w:val="13"/>
   </w:num>
   <w:num w:numId="22">
-    <w:abstractNumId w:val="26"/>
+    <w:abstractNumId w:val="27"/>
   </w:num>
   <w:num w:numId="23">
-    <w:abstractNumId w:val="28"/>
+    <w:abstractNumId w:val="29"/>
   </w:num>
   <w:num w:numId="24">
-    <w:abstractNumId w:val="25"/>
+    <w:abstractNumId w:val="26"/>
   </w:num>
   <w:num w:numId="25">
     <w:abstractNumId w:val="0"/>
   </w:num>
   <w:num w:numId="26">
-    <w:abstractNumId w:val="27"/>
+    <w:abstractNumId w:val="28"/>
   </w:num>
   <w:num w:numId="27">
     <w:abstractNumId w:val="2"/>
   </w:num>
   <w:num w:numId="28">
-    <w:abstractNumId w:val="30"/>
+    <w:abstractNumId w:val="31"/>
   </w:num>
   <w:num w:numId="29">
-    <w:abstractNumId w:val="20"/>
+    <w:abstractNumId w:val="21"/>
   </w:num>
   <w:num w:numId="30">
-    <w:abstractNumId w:val="16"/>
+    <w:abstractNumId w:val="17"/>
   </w:num>
   <w:num w:numId="31">
-    <w:abstractNumId w:val="18"/>
+    <w:abstractNumId w:val="19"/>
   </w:num>
   <w:num w:numId="32">
     <w:abstractNumId w:val="7"/>
@@ -19495,10 +20192,13 @@
     <w:abstractNumId w:val="5"/>
   </w:num>
   <w:num w:numId="34">
-    <w:abstractNumId w:val="17"/>
+    <w:abstractNumId w:val="18"/>
   </w:num>
   <w:num w:numId="35">
-    <w:abstractNumId w:val="24"/>
+    <w:abstractNumId w:val="25"/>
+  </w:num>
+  <w:num w:numId="36">
+    <w:abstractNumId w:val="14"/>
   </w:num>
 </w:numbering>
 </file>

</xml_diff>

<commit_message>
added link in first page
</commit_message>
<xml_diff>
--- a/3170033-3170114-3170172.docx
+++ b/3170033-3170114-3170172.docx
@@ -568,6 +568,90 @@
     <w:p>
       <w:pPr>
         <w:spacing w:line="240" w:lineRule="auto"/>
+        <w:jc w:val="center"/>
+        <w:rPr>
+          <w:rFonts w:cstheme="minorHAnsi"/>
+          <w:color w:val="000000" w:themeColor="text1"/>
+          <w:sz w:val="28"/>
+          <w:szCs w:val="28"/>
+        </w:rPr>
+      </w:pPr>
+      <w:r>
+        <w:rPr>
+          <w:rFonts w:cstheme="minorHAnsi"/>
+          <w:color w:val="000000" w:themeColor="text1"/>
+          <w:sz w:val="28"/>
+          <w:szCs w:val="28"/>
+        </w:rPr>
+        <w:t xml:space="preserve">Βίντεο: </w:t>
+      </w:r>
+      <w:hyperlink r:id="rId9" w:tgtFrame="_blank" w:history="1">
+        <w:r>
+          <w:rPr>
+            <w:rStyle w:val="-"/>
+            <w:sz w:val="28"/>
+            <w:szCs w:val="28"/>
+          </w:rPr>
+          <w:t>https://youtu.be/F4ziZItzStA</w:t>
+        </w:r>
+      </w:hyperlink>
+    </w:p>
+    <w:p>
+      <w:pPr>
+        <w:spacing w:line="240" w:lineRule="auto"/>
+        <w:rPr>
+          <w:rFonts w:cstheme="minorHAnsi"/>
+          <w:b/>
+          <w:bCs/>
+          <w:color w:val="000000" w:themeColor="text1"/>
+          <w:sz w:val="28"/>
+          <w:szCs w:val="28"/>
+        </w:rPr>
+      </w:pPr>
+    </w:p>
+    <w:p>
+      <w:pPr>
+        <w:spacing w:line="240" w:lineRule="auto"/>
+        <w:rPr>
+          <w:rFonts w:cstheme="minorHAnsi"/>
+          <w:b/>
+          <w:bCs/>
+          <w:color w:val="000000" w:themeColor="text1"/>
+          <w:sz w:val="28"/>
+          <w:szCs w:val="28"/>
+        </w:rPr>
+      </w:pPr>
+    </w:p>
+    <w:p>
+      <w:pPr>
+        <w:spacing w:line="240" w:lineRule="auto"/>
+        <w:rPr>
+          <w:rFonts w:cstheme="minorHAnsi"/>
+          <w:b/>
+          <w:bCs/>
+          <w:color w:val="000000" w:themeColor="text1"/>
+          <w:sz w:val="28"/>
+          <w:szCs w:val="28"/>
+        </w:rPr>
+      </w:pPr>
+      <w:bookmarkStart w:id="0" w:name="_Hlk59715318"/>
+      <w:r>
+        <w:rPr>
+          <w:rFonts w:cstheme="minorHAnsi"/>
+          <w:b/>
+          <w:bCs/>
+          <w:color w:val="000000" w:themeColor="text1"/>
+          <w:sz w:val="28"/>
+          <w:szCs w:val="28"/>
+        </w:rPr>
+        <w:lastRenderedPageBreak/>
+        <w:t xml:space="preserve">1. Πρώτος Κύκλος Ελικοειδούς Μοντέλου </w:t>
+      </w:r>
+    </w:p>
+    <w:bookmarkEnd w:id="0"/>
+    <w:p>
+      <w:pPr>
+        <w:pStyle w:val="a4"/>
         <w:rPr>
           <w:rFonts w:cstheme="minorHAnsi"/>
           <w:b/>
@@ -577,10 +661,7 @@
           <w:szCs w:val="24"/>
         </w:rPr>
       </w:pPr>
-    </w:p>
-    <w:p>
-      <w:pPr>
-        <w:spacing w:line="240" w:lineRule="auto"/>
+      <w:r>
         <w:rPr>
           <w:rFonts w:cstheme="minorHAnsi"/>
           <w:b/>
@@ -589,48 +670,42 @@
           <w:sz w:val="24"/>
           <w:szCs w:val="24"/>
         </w:rPr>
-      </w:pPr>
-    </w:p>
-    <w:p>
-      <w:pPr>
-        <w:spacing w:line="240" w:lineRule="auto"/>
-        <w:rPr>
-          <w:rFonts w:cstheme="minorHAnsi"/>
-          <w:b/>
-          <w:bCs/>
-          <w:color w:val="000000" w:themeColor="text1"/>
-          <w:sz w:val="28"/>
-          <w:szCs w:val="28"/>
-        </w:rPr>
-      </w:pPr>
-    </w:p>
-    <w:p>
-      <w:pPr>
-        <w:spacing w:line="240" w:lineRule="auto"/>
-        <w:rPr>
-          <w:rFonts w:cstheme="minorHAnsi"/>
-          <w:b/>
-          <w:bCs/>
-          <w:color w:val="000000" w:themeColor="text1"/>
-          <w:sz w:val="28"/>
-          <w:szCs w:val="28"/>
-        </w:rPr>
-      </w:pPr>
-      <w:bookmarkStart w:id="0" w:name="_Hlk59715318"/>
-      <w:r>
-        <w:rPr>
-          <w:rFonts w:cstheme="minorHAnsi"/>
-          <w:b/>
-          <w:bCs/>
-          <w:color w:val="000000" w:themeColor="text1"/>
-          <w:sz w:val="28"/>
-          <w:szCs w:val="28"/>
-        </w:rPr>
-        <w:lastRenderedPageBreak/>
-        <w:t xml:space="preserve">1. Πρώτος Κύκλος Ελικοειδούς Μοντέλου </w:t>
-      </w:r>
-    </w:p>
-    <w:bookmarkEnd w:id="0"/>
+        <w:t>Εισαγωγή</w:t>
+      </w:r>
+    </w:p>
+    <w:p>
+      <w:pPr>
+        <w:rPr>
+          <w:rFonts w:cstheme="minorHAnsi"/>
+        </w:rPr>
+      </w:pPr>
+      <w:r>
+        <w:rPr>
+          <w:rFonts w:cstheme="minorHAnsi"/>
+        </w:rPr>
+        <w:tab/>
+        <w:t xml:space="preserve">Στα πλαίσια του μαθήματος Αλληλεπίδραση Ανθρώπου </w:t>
+      </w:r>
+      <w:r>
+        <w:rPr>
+          <w:rFonts w:cstheme="minorHAnsi"/>
+        </w:rPr>
+        <w:t>-</w:t>
+      </w:r>
+      <w:r>
+        <w:rPr>
+          <w:rFonts w:cstheme="minorHAnsi"/>
+        </w:rPr>
+        <w:t xml:space="preserve"> Υπολογιστή αποφασίσαμε να βελτιώσουμε τη διεπαφή ενός φυσικού τηλεχειριστηρίου κλιματιστικού, υλοποιώντας μια εφαρμογή πιο λειτουργική και εύχρηστη για όλους τους χρήστες.</w:t>
+      </w:r>
+    </w:p>
+    <w:p>
+      <w:pPr>
+        <w:rPr>
+          <w:rFonts w:cstheme="minorHAnsi"/>
+        </w:rPr>
+      </w:pPr>
+    </w:p>
     <w:p>
       <w:pPr>
         <w:pStyle w:val="a4"/>
@@ -652,63 +727,6 @@
           <w:sz w:val="24"/>
           <w:szCs w:val="24"/>
         </w:rPr>
-        <w:t>Εισαγωγή</w:t>
-      </w:r>
-    </w:p>
-    <w:p>
-      <w:pPr>
-        <w:rPr>
-          <w:rFonts w:cstheme="minorHAnsi"/>
-        </w:rPr>
-      </w:pPr>
-      <w:r>
-        <w:rPr>
-          <w:rFonts w:cstheme="minorHAnsi"/>
-        </w:rPr>
-        <w:tab/>
-        <w:t xml:space="preserve">Στα πλαίσια του μαθήματος Αλληλεπίδραση Ανθρώπου </w:t>
-      </w:r>
-      <w:r>
-        <w:rPr>
-          <w:rFonts w:cstheme="minorHAnsi"/>
-        </w:rPr>
-        <w:t>-</w:t>
-      </w:r>
-      <w:r>
-        <w:rPr>
-          <w:rFonts w:cstheme="minorHAnsi"/>
-        </w:rPr>
-        <w:t xml:space="preserve"> Υπολογιστή αποφασίσαμε να βελτιώσουμε τη διεπαφή ενός φυσικού τηλεχειριστηρίου κλιματιστικού, υλοποιώντας μια εφαρμογή πιο λειτουργική και εύχρηστη για όλους τους χρήστες.</w:t>
-      </w:r>
-    </w:p>
-    <w:p>
-      <w:pPr>
-        <w:rPr>
-          <w:rFonts w:cstheme="minorHAnsi"/>
-        </w:rPr>
-      </w:pPr>
-    </w:p>
-    <w:p>
-      <w:pPr>
-        <w:pStyle w:val="a4"/>
-        <w:rPr>
-          <w:rFonts w:cstheme="minorHAnsi"/>
-          <w:b/>
-          <w:bCs/>
-          <w:color w:val="000000" w:themeColor="text1"/>
-          <w:sz w:val="24"/>
-          <w:szCs w:val="24"/>
-        </w:rPr>
-      </w:pPr>
-      <w:r>
-        <w:rPr>
-          <w:rFonts w:cstheme="minorHAnsi"/>
-          <w:b/>
-          <w:bCs/>
-          <w:color w:val="000000" w:themeColor="text1"/>
-          <w:sz w:val="24"/>
-          <w:szCs w:val="24"/>
-        </w:rPr>
         <w:t>Μοντέλο</w:t>
       </w:r>
     </w:p>
@@ -725,6 +743,7 @@
         <w:tab/>
         <w:t>Το μοντέλο τηλεχειριστηρίου με το οποίο επιλέξαμε να εργαστούμε είναι το Τ</w:t>
       </w:r>
+      <w:proofErr w:type="spellStart"/>
       <w:r>
         <w:rPr>
           <w:rFonts w:cstheme="minorHAnsi"/>
@@ -732,12 +751,14 @@
         </w:rPr>
         <w:t>oshiba</w:t>
       </w:r>
+      <w:proofErr w:type="spellEnd"/>
       <w:r>
         <w:rPr>
           <w:rFonts w:cstheme="minorHAnsi"/>
         </w:rPr>
         <w:t xml:space="preserve"> </w:t>
       </w:r>
+      <w:proofErr w:type="spellStart"/>
       <w:r>
         <w:rPr>
           <w:rFonts w:cstheme="minorHAnsi"/>
@@ -745,6 +766,7 @@
         </w:rPr>
         <w:t>wh</w:t>
       </w:r>
+      <w:proofErr w:type="spellEnd"/>
       <w:r>
         <w:rPr>
           <w:rFonts w:cstheme="minorHAnsi"/>
@@ -805,7 +827,7 @@
                     </pic:cNvPicPr>
                   </pic:nvPicPr>
                   <pic:blipFill>
-                    <a:blip r:embed="rId9">
+                    <a:blip r:embed="rId10">
                       <a:extLst>
                         <a:ext uri="{28A0092B-C50C-407E-A947-70E740481C1C}">
                           <a14:useLocalDpi xmlns:a14="http://schemas.microsoft.com/office/drawing/2010/main" val="0"/>
@@ -848,27 +870,14 @@
       <w:r>
         <w:t xml:space="preserve">Εικόνα </w:t>
       </w:r>
-      <w:r>
-        <w:fldChar w:fldCharType="begin"/>
-      </w:r>
-      <w:r>
-        <w:instrText xml:space="preserve"> SEQ Εικόνα \* ARABIC </w:instrText>
-      </w:r>
-      <w:r>
-        <w:fldChar w:fldCharType="separate"/>
-      </w:r>
-      <w:r>
-        <w:rPr>
-          <w:noProof/>
-        </w:rPr>
-        <w:t>1</w:t>
-      </w:r>
-      <w:r>
-        <w:rPr>
-          <w:noProof/>
-        </w:rPr>
-        <w:fldChar w:fldCharType="end"/>
-      </w:r>
+      <w:fldSimple w:instr=" SEQ Εικόνα \* ARABIC ">
+        <w:r>
+          <w:rPr>
+            <w:noProof/>
+          </w:rPr>
+          <w:t>1</w:t>
+        </w:r>
+      </w:fldSimple>
       <w:r>
         <w:t xml:space="preserve">: </w:t>
       </w:r>
@@ -1677,7 +1686,7 @@
         </w:rPr>
         <w:t xml:space="preserve"> (</w:t>
       </w:r>
-      <w:hyperlink r:id="rId10" w:history="1">
+      <w:hyperlink r:id="rId11" w:history="1">
         <w:r>
           <w:rPr>
             <w:rStyle w:val="-"/>
@@ -1830,7 +1839,7 @@
                     </pic:cNvPicPr>
                   </pic:nvPicPr>
                   <pic:blipFill>
-                    <a:blip r:embed="rId11" cstate="print">
+                    <a:blip r:embed="rId12" cstate="print">
                       <a:extLst>
                         <a:ext uri="{28A0092B-C50C-407E-A947-70E740481C1C}">
                           <a14:useLocalDpi xmlns:a14="http://schemas.microsoft.com/office/drawing/2010/main" val="0"/>
@@ -1876,27 +1885,14 @@
       <w:r>
         <w:t xml:space="preserve">Εικόνα </w:t>
       </w:r>
-      <w:r>
-        <w:fldChar w:fldCharType="begin"/>
-      </w:r>
-      <w:r>
-        <w:instrText xml:space="preserve"> SEQ Εικόνα \* ARABIC </w:instrText>
-      </w:r>
-      <w:r>
-        <w:fldChar w:fldCharType="separate"/>
-      </w:r>
-      <w:r>
-        <w:rPr>
-          <w:noProof/>
-        </w:rPr>
-        <w:t>2</w:t>
-      </w:r>
-      <w:r>
-        <w:rPr>
-          <w:noProof/>
-        </w:rPr>
-        <w:fldChar w:fldCharType="end"/>
-      </w:r>
+      <w:fldSimple w:instr=" SEQ Εικόνα \* ARABIC ">
+        <w:r>
+          <w:rPr>
+            <w:noProof/>
+          </w:rPr>
+          <w:t>2</w:t>
+        </w:r>
+      </w:fldSimple>
       <w:r>
         <w:t>: Φύλλο συμμετεχόντων</w:t>
       </w:r>
@@ -1929,7 +1925,7 @@
                     </pic:cNvPicPr>
                   </pic:nvPicPr>
                   <pic:blipFill>
-                    <a:blip r:embed="rId12" cstate="print">
+                    <a:blip r:embed="rId13" cstate="print">
                       <a:extLst>
                         <a:ext uri="{28A0092B-C50C-407E-A947-70E740481C1C}">
                           <a14:useLocalDpi xmlns:a14="http://schemas.microsoft.com/office/drawing/2010/main" val="0"/>
@@ -1972,27 +1968,14 @@
       <w:r>
         <w:t xml:space="preserve">Εικόνα </w:t>
       </w:r>
-      <w:r>
-        <w:fldChar w:fldCharType="begin"/>
-      </w:r>
-      <w:r>
-        <w:instrText xml:space="preserve"> SEQ Εικόνα \* ARABIC </w:instrText>
-      </w:r>
-      <w:r>
-        <w:fldChar w:fldCharType="separate"/>
-      </w:r>
-      <w:r>
-        <w:rPr>
-          <w:noProof/>
-        </w:rPr>
-        <w:t>3</w:t>
-      </w:r>
-      <w:r>
-        <w:rPr>
-          <w:noProof/>
-        </w:rPr>
-        <w:fldChar w:fldCharType="end"/>
-      </w:r>
+      <w:fldSimple w:instr=" SEQ Εικόνα \* ARABIC ">
+        <w:r>
+          <w:rPr>
+            <w:noProof/>
+          </w:rPr>
+          <w:t>3</w:t>
+        </w:r>
+      </w:fldSimple>
       <w:r>
         <w:t>: Ηλικία των συμμετεχόντων</w:t>
       </w:r>
@@ -2026,7 +2009,7 @@
                     </pic:cNvPicPr>
                   </pic:nvPicPr>
                   <pic:blipFill>
-                    <a:blip r:embed="rId13" cstate="print">
+                    <a:blip r:embed="rId14" cstate="print">
                       <a:extLst>
                         <a:ext uri="{28A0092B-C50C-407E-A947-70E740481C1C}">
                           <a14:useLocalDpi xmlns:a14="http://schemas.microsoft.com/office/drawing/2010/main" val="0"/>
@@ -2066,27 +2049,14 @@
       <w:r>
         <w:t xml:space="preserve">Εικόνα </w:t>
       </w:r>
-      <w:r>
-        <w:fldChar w:fldCharType="begin"/>
-      </w:r>
-      <w:r>
-        <w:instrText xml:space="preserve"> SEQ Εικόνα \* ARABIC </w:instrText>
-      </w:r>
-      <w:r>
-        <w:fldChar w:fldCharType="separate"/>
-      </w:r>
-      <w:r>
-        <w:rPr>
-          <w:noProof/>
-        </w:rPr>
-        <w:t>4</w:t>
-      </w:r>
-      <w:r>
-        <w:rPr>
-          <w:noProof/>
-        </w:rPr>
-        <w:fldChar w:fldCharType="end"/>
-      </w:r>
+      <w:fldSimple w:instr=" SEQ Εικόνα \* ARABIC ">
+        <w:r>
+          <w:rPr>
+            <w:noProof/>
+          </w:rPr>
+          <w:t>4</w:t>
+        </w:r>
+      </w:fldSimple>
       <w:r>
         <w:t>: Εξοικείωση των συμμετεχόντων με την τεχνολογία γενικότερα</w:t>
       </w:r>
@@ -2125,7 +2095,7 @@
                     </pic:cNvPicPr>
                   </pic:nvPicPr>
                   <pic:blipFill>
-                    <a:blip r:embed="rId14" cstate="print">
+                    <a:blip r:embed="rId15" cstate="print">
                       <a:extLst>
                         <a:ext uri="{28A0092B-C50C-407E-A947-70E740481C1C}">
                           <a14:useLocalDpi xmlns:a14="http://schemas.microsoft.com/office/drawing/2010/main" val="0"/>
@@ -2171,27 +2141,14 @@
       <w:r>
         <w:t xml:space="preserve">Εικόνα </w:t>
       </w:r>
-      <w:r>
-        <w:fldChar w:fldCharType="begin"/>
-      </w:r>
-      <w:r>
-        <w:instrText xml:space="preserve"> SEQ Εικόνα \* ARABIC </w:instrText>
-      </w:r>
-      <w:r>
-        <w:fldChar w:fldCharType="separate"/>
-      </w:r>
-      <w:r>
-        <w:rPr>
-          <w:noProof/>
-        </w:rPr>
-        <w:t>5</w:t>
-      </w:r>
-      <w:r>
-        <w:rPr>
-          <w:noProof/>
-        </w:rPr>
-        <w:fldChar w:fldCharType="end"/>
-      </w:r>
+      <w:fldSimple w:instr=" SEQ Εικόνα \* ARABIC ">
+        <w:r>
+          <w:rPr>
+            <w:noProof/>
+          </w:rPr>
+          <w:t>5</w:t>
+        </w:r>
+      </w:fldSimple>
       <w:r>
         <w:t>: Συχνότητα χρήσης του κλιματιστικού</w:t>
       </w:r>
@@ -2404,7 +2361,7 @@
                     </pic:cNvPicPr>
                   </pic:nvPicPr>
                   <pic:blipFill>
-                    <a:blip r:embed="rId15" cstate="print">
+                    <a:blip r:embed="rId16" cstate="print">
                       <a:extLst>
                         <a:ext uri="{28A0092B-C50C-407E-A947-70E740481C1C}">
                           <a14:useLocalDpi xmlns:a14="http://schemas.microsoft.com/office/drawing/2010/main" val="0"/>
@@ -2450,27 +2407,14 @@
       <w:r>
         <w:t xml:space="preserve">Εικόνα </w:t>
       </w:r>
-      <w:r>
-        <w:fldChar w:fldCharType="begin"/>
-      </w:r>
-      <w:r>
-        <w:instrText xml:space="preserve"> SEQ Εικόνα \* ARABIC </w:instrText>
-      </w:r>
-      <w:r>
-        <w:fldChar w:fldCharType="separate"/>
-      </w:r>
-      <w:r>
-        <w:rPr>
-          <w:noProof/>
-        </w:rPr>
-        <w:t>6</w:t>
-      </w:r>
-      <w:r>
-        <w:rPr>
-          <w:noProof/>
-        </w:rPr>
-        <w:fldChar w:fldCharType="end"/>
-      </w:r>
+      <w:fldSimple w:instr=" SEQ Εικόνα \* ARABIC ">
+        <w:r>
+          <w:rPr>
+            <w:noProof/>
+          </w:rPr>
+          <w:t>6</w:t>
+        </w:r>
+      </w:fldSimple>
       <w:r>
         <w:t xml:space="preserve">: Αξιολόγηση εμφάνισης τηλεχειριστηρίου </w:t>
       </w:r>
@@ -2480,6 +2424,7 @@
         </w:rPr>
         <w:t>Τ</w:t>
       </w:r>
+      <w:proofErr w:type="spellStart"/>
       <w:r>
         <w:rPr>
           <w:rFonts w:cstheme="minorHAnsi"/>
@@ -2487,12 +2432,14 @@
         </w:rPr>
         <w:t>oshiba</w:t>
       </w:r>
+      <w:proofErr w:type="spellEnd"/>
       <w:r>
         <w:rPr>
           <w:rFonts w:cstheme="minorHAnsi"/>
         </w:rPr>
         <w:t xml:space="preserve"> </w:t>
       </w:r>
+      <w:proofErr w:type="spellStart"/>
       <w:r>
         <w:rPr>
           <w:rFonts w:cstheme="minorHAnsi"/>
@@ -2500,6 +2447,7 @@
         </w:rPr>
         <w:t>wh</w:t>
       </w:r>
+      <w:proofErr w:type="spellEnd"/>
       <w:r>
         <w:rPr>
           <w:rFonts w:cstheme="minorHAnsi"/>
@@ -2557,7 +2505,7 @@
                     </pic:cNvPicPr>
                   </pic:nvPicPr>
                   <pic:blipFill>
-                    <a:blip r:embed="rId16" cstate="print">
+                    <a:blip r:embed="rId17" cstate="print">
                       <a:extLst>
                         <a:ext uri="{28A0092B-C50C-407E-A947-70E740481C1C}">
                           <a14:useLocalDpi xmlns:a14="http://schemas.microsoft.com/office/drawing/2010/main" val="0"/>
@@ -2597,32 +2545,24 @@
       <w:r>
         <w:t xml:space="preserve">Εικόνα </w:t>
       </w:r>
-      <w:r>
-        <w:fldChar w:fldCharType="begin"/>
-      </w:r>
-      <w:r>
-        <w:instrText xml:space="preserve"> SEQ Εικόνα \* ARABIC </w:instrText>
-      </w:r>
-      <w:r>
-        <w:fldChar w:fldCharType="separate"/>
-      </w:r>
-      <w:r>
-        <w:rPr>
-          <w:noProof/>
-        </w:rPr>
-        <w:t>7</w:t>
-      </w:r>
-      <w:r>
-        <w:rPr>
-          <w:noProof/>
-        </w:rPr>
-        <w:fldChar w:fldCharType="end"/>
-      </w:r>
+      <w:fldSimple w:instr=" SEQ Εικόνα \* ARABIC ">
+        <w:r>
+          <w:rPr>
+            <w:noProof/>
+          </w:rPr>
+          <w:t>7</w:t>
+        </w:r>
+      </w:fldSimple>
       <w:r>
         <w:t xml:space="preserve">: Αξιολόγηση ευχρηστίας τηλεχειριστηρίου </w:t>
       </w:r>
-      <w:r>
-        <w:t>Τoshiba wh-c2ye</w:t>
+      <w:proofErr w:type="spellStart"/>
+      <w:r>
+        <w:t>Τoshiba</w:t>
+      </w:r>
+      <w:proofErr w:type="spellEnd"/>
+      <w:r>
+        <w:t xml:space="preserve"> wh-c2ye</w:t>
       </w:r>
       <w:r>
         <w:t xml:space="preserve"> </w:t>
@@ -2660,7 +2600,7 @@
                     </pic:cNvPicPr>
                   </pic:nvPicPr>
                   <pic:blipFill>
-                    <a:blip r:embed="rId17" cstate="print">
+                    <a:blip r:embed="rId18" cstate="print">
                       <a:extLst>
                         <a:ext uri="{28A0092B-C50C-407E-A947-70E740481C1C}">
                           <a14:useLocalDpi xmlns:a14="http://schemas.microsoft.com/office/drawing/2010/main" val="0"/>
@@ -2701,32 +2641,24 @@
       <w:r>
         <w:t xml:space="preserve">Εικόνα </w:t>
       </w:r>
-      <w:r>
-        <w:fldChar w:fldCharType="begin"/>
-      </w:r>
-      <w:r>
-        <w:instrText xml:space="preserve"> SEQ Εικόνα \* ARABIC </w:instrText>
-      </w:r>
-      <w:r>
-        <w:fldChar w:fldCharType="separate"/>
-      </w:r>
-      <w:r>
-        <w:rPr>
-          <w:noProof/>
-        </w:rPr>
-        <w:t>8</w:t>
-      </w:r>
-      <w:r>
-        <w:rPr>
-          <w:noProof/>
-        </w:rPr>
-        <w:fldChar w:fldCharType="end"/>
-      </w:r>
+      <w:fldSimple w:instr=" SEQ Εικόνα \* ARABIC ">
+        <w:r>
+          <w:rPr>
+            <w:noProof/>
+          </w:rPr>
+          <w:t>8</w:t>
+        </w:r>
+      </w:fldSimple>
       <w:r>
         <w:t xml:space="preserve">: Αξιολόγηση κουμπιών τηλεχειριστηρίου </w:t>
       </w:r>
-      <w:r>
-        <w:t>Τoshiba wh-c2ye</w:t>
+      <w:proofErr w:type="spellStart"/>
+      <w:r>
+        <w:t>Τoshiba</w:t>
+      </w:r>
+      <w:proofErr w:type="spellEnd"/>
+      <w:r>
+        <w:t xml:space="preserve"> wh-c2ye</w:t>
       </w:r>
       <w:r>
         <w:t xml:space="preserve"> </w:t>
@@ -2764,7 +2696,7 @@
                     </pic:cNvPicPr>
                   </pic:nvPicPr>
                   <pic:blipFill>
-                    <a:blip r:embed="rId18">
+                    <a:blip r:embed="rId19">
                       <a:extLst>
                         <a:ext uri="{28A0092B-C50C-407E-A947-70E740481C1C}">
                           <a14:useLocalDpi xmlns:a14="http://schemas.microsoft.com/office/drawing/2010/main" val="0"/>
@@ -2810,32 +2742,24 @@
       <w:r>
         <w:t xml:space="preserve">Εικόνα </w:t>
       </w:r>
-      <w:r>
-        <w:fldChar w:fldCharType="begin"/>
-      </w:r>
-      <w:r>
-        <w:instrText xml:space="preserve"> SEQ Εικόνα \* ARABIC </w:instrText>
-      </w:r>
-      <w:r>
-        <w:fldChar w:fldCharType="separate"/>
-      </w:r>
-      <w:r>
-        <w:rPr>
-          <w:noProof/>
-        </w:rPr>
-        <w:t>9</w:t>
-      </w:r>
-      <w:r>
-        <w:rPr>
-          <w:noProof/>
-        </w:rPr>
-        <w:fldChar w:fldCharType="end"/>
-      </w:r>
+      <w:fldSimple w:instr=" SEQ Εικόνα \* ARABIC ">
+        <w:r>
+          <w:rPr>
+            <w:noProof/>
+          </w:rPr>
+          <w:t>9</w:t>
+        </w:r>
+      </w:fldSimple>
       <w:r>
         <w:t xml:space="preserve">: Αξιολόγηση διάφορων χαρακτηριστικών του τηλεχειριστηρίου </w:t>
       </w:r>
-      <w:r>
-        <w:t>Τoshiba wh-c2ye</w:t>
+      <w:proofErr w:type="spellStart"/>
+      <w:r>
+        <w:t>Τoshiba</w:t>
+      </w:r>
+      <w:proofErr w:type="spellEnd"/>
+      <w:r>
+        <w:t xml:space="preserve"> wh-c2ye</w:t>
       </w:r>
     </w:p>
     <w:p>
@@ -2871,7 +2795,7 @@
                     </pic:cNvPicPr>
                   </pic:nvPicPr>
                   <pic:blipFill>
-                    <a:blip r:embed="rId19" cstate="print">
+                    <a:blip r:embed="rId20" cstate="print">
                       <a:extLst>
                         <a:ext uri="{28A0092B-C50C-407E-A947-70E740481C1C}">
                           <a14:useLocalDpi xmlns:a14="http://schemas.microsoft.com/office/drawing/2010/main" val="0"/>
@@ -2911,27 +2835,14 @@
       <w:r>
         <w:t xml:space="preserve">Εικόνα </w:t>
       </w:r>
-      <w:r>
-        <w:fldChar w:fldCharType="begin"/>
-      </w:r>
-      <w:r>
-        <w:instrText xml:space="preserve"> SEQ Εικόνα \* ARABIC </w:instrText>
-      </w:r>
-      <w:r>
-        <w:fldChar w:fldCharType="separate"/>
-      </w:r>
-      <w:r>
-        <w:rPr>
-          <w:noProof/>
-        </w:rPr>
-        <w:t>10</w:t>
-      </w:r>
-      <w:r>
-        <w:rPr>
-          <w:noProof/>
-        </w:rPr>
-        <w:fldChar w:fldCharType="end"/>
-      </w:r>
+      <w:fldSimple w:instr=" SEQ Εικόνα \* ARABIC ">
+        <w:r>
+          <w:rPr>
+            <w:noProof/>
+          </w:rPr>
+          <w:t>10</w:t>
+        </w:r>
+      </w:fldSimple>
       <w:r>
         <w:t>: Λειτουργίες του κλιματιστικού που χρησιμοποιούν συχνότερα οι συμμετέχοντες</w:t>
       </w:r>
@@ -3507,7 +3418,7 @@
                     <pic:cNvPicPr/>
                   </pic:nvPicPr>
                   <pic:blipFill>
-                    <a:blip r:embed="rId20" cstate="print">
+                    <a:blip r:embed="rId21" cstate="print">
                       <a:extLst>
                         <a:ext uri="{28A0092B-C50C-407E-A947-70E740481C1C}">
                           <a14:useLocalDpi xmlns:a14="http://schemas.microsoft.com/office/drawing/2010/main" val="0"/>
@@ -3551,7 +3462,7 @@
         </w:rPr>
         <w:t xml:space="preserve">ρωτότυπο 1: </w:t>
       </w:r>
-      <w:hyperlink r:id="rId21" w:history="1">
+      <w:hyperlink r:id="rId22" w:history="1">
         <w:r>
           <w:rPr>
             <w:rStyle w:val="-"/>
@@ -3586,7 +3497,7 @@
         </w:rPr>
         <w:t xml:space="preserve"> 2: </w:t>
       </w:r>
-      <w:hyperlink r:id="rId22" w:history="1">
+      <w:hyperlink r:id="rId23" w:history="1">
         <w:r>
           <w:rPr>
             <w:rStyle w:val="-"/>
@@ -3617,6 +3528,7 @@
           </w:rPr>
           <w:t>.</w:t>
         </w:r>
+        <w:proofErr w:type="spellStart"/>
         <w:r>
           <w:rPr>
             <w:rStyle w:val="-"/>
@@ -3625,6 +3537,7 @@
           </w:rPr>
           <w:t>figma</w:t>
         </w:r>
+        <w:proofErr w:type="spellEnd"/>
         <w:r>
           <w:rPr>
             <w:rStyle w:val="-"/>
@@ -3662,6 +3575,7 @@
           </w:rPr>
           <w:t>/</w:t>
         </w:r>
+        <w:proofErr w:type="spellStart"/>
         <w:r>
           <w:rPr>
             <w:rStyle w:val="-"/>
@@ -3670,6 +3584,7 @@
           </w:rPr>
           <w:t>LcowMzGwNTyZGRCOpXYxla</w:t>
         </w:r>
+        <w:proofErr w:type="spellEnd"/>
         <w:r>
           <w:rPr>
             <w:rStyle w:val="-"/>
@@ -3805,7 +3720,7 @@
                     </pic:cNvPicPr>
                   </pic:nvPicPr>
                   <pic:blipFill>
-                    <a:blip r:embed="rId23" cstate="print">
+                    <a:blip r:embed="rId24" cstate="print">
                       <a:extLst>
                         <a:ext uri="{28A0092B-C50C-407E-A947-70E740481C1C}">
                           <a14:useLocalDpi xmlns:a14="http://schemas.microsoft.com/office/drawing/2010/main" val="0"/>
@@ -3864,7 +3779,7 @@
                     </pic:cNvPicPr>
                   </pic:nvPicPr>
                   <pic:blipFill>
-                    <a:blip r:embed="rId24" cstate="print">
+                    <a:blip r:embed="rId25" cstate="print">
                       <a:extLst>
                         <a:ext uri="{28A0092B-C50C-407E-A947-70E740481C1C}">
                           <a14:useLocalDpi xmlns:a14="http://schemas.microsoft.com/office/drawing/2010/main" val="0"/>
@@ -3929,7 +3844,7 @@
                     </pic:cNvPicPr>
                   </pic:nvPicPr>
                   <pic:blipFill>
-                    <a:blip r:embed="rId25" cstate="print">
+                    <a:blip r:embed="rId26" cstate="print">
                       <a:extLst>
                         <a:ext uri="{28A0092B-C50C-407E-A947-70E740481C1C}">
                           <a14:useLocalDpi xmlns:a14="http://schemas.microsoft.com/office/drawing/2010/main" val="0"/>
@@ -3988,7 +3903,7 @@
                     </pic:cNvPicPr>
                   </pic:nvPicPr>
                   <pic:blipFill>
-                    <a:blip r:embed="rId26" cstate="print">
+                    <a:blip r:embed="rId27" cstate="print">
                       <a:extLst>
                         <a:ext uri="{28A0092B-C50C-407E-A947-70E740481C1C}">
                           <a14:useLocalDpi xmlns:a14="http://schemas.microsoft.com/office/drawing/2010/main" val="0"/>
@@ -4045,7 +3960,7 @@
         </w:rPr>
         <w:t xml:space="preserve">ρωτότυπο 3: </w:t>
       </w:r>
-      <w:hyperlink r:id="rId27" w:history="1">
+      <w:hyperlink r:id="rId28" w:history="1">
         <w:r>
           <w:rPr>
             <w:rStyle w:val="-"/>
@@ -4089,7 +4004,7 @@
                     <pic:cNvPicPr/>
                   </pic:nvPicPr>
                   <pic:blipFill>
-                    <a:blip r:embed="rId28" cstate="print">
+                    <a:blip r:embed="rId29" cstate="print">
                       <a:extLst>
                         <a:ext uri="{28A0092B-C50C-407E-A947-70E740481C1C}">
                           <a14:useLocalDpi xmlns:a14="http://schemas.microsoft.com/office/drawing/2010/main" val="0"/>
@@ -4142,7 +4057,7 @@
                     <pic:cNvPicPr/>
                   </pic:nvPicPr>
                   <pic:blipFill>
-                    <a:blip r:embed="rId29" cstate="print">
+                    <a:blip r:embed="rId30" cstate="print">
                       <a:extLst>
                         <a:ext uri="{28A0092B-C50C-407E-A947-70E740481C1C}">
                           <a14:useLocalDpi xmlns:a14="http://schemas.microsoft.com/office/drawing/2010/main" val="0"/>
@@ -4195,7 +4110,7 @@
                     <pic:cNvPicPr/>
                   </pic:nvPicPr>
                   <pic:blipFill>
-                    <a:blip r:embed="rId30" cstate="print">
+                    <a:blip r:embed="rId31" cstate="print">
                       <a:extLst>
                         <a:ext uri="{28A0092B-C50C-407E-A947-70E740481C1C}">
                           <a14:useLocalDpi xmlns:a14="http://schemas.microsoft.com/office/drawing/2010/main" val="0"/>
@@ -4248,7 +4163,7 @@
                     <pic:cNvPicPr/>
                   </pic:nvPicPr>
                   <pic:blipFill>
-                    <a:blip r:embed="rId31" cstate="print">
+                    <a:blip r:embed="rId32" cstate="print">
                       <a:extLst>
                         <a:ext uri="{28A0092B-C50C-407E-A947-70E740481C1C}">
                           <a14:useLocalDpi xmlns:a14="http://schemas.microsoft.com/office/drawing/2010/main" val="0"/>
@@ -4346,7 +4261,7 @@
         </w:rPr>
         <w:t xml:space="preserve"> (</w:t>
       </w:r>
-      <w:hyperlink r:id="rId32" w:history="1">
+      <w:hyperlink r:id="rId33" w:history="1">
         <w:r>
           <w:rPr>
             <w:rStyle w:val="-"/>
@@ -4498,7 +4413,7 @@
                     </pic:cNvPicPr>
                   </pic:nvPicPr>
                   <pic:blipFill>
-                    <a:blip r:embed="rId33" cstate="print">
+                    <a:blip r:embed="rId34" cstate="print">
                       <a:extLst>
                         <a:ext uri="{28A0092B-C50C-407E-A947-70E740481C1C}">
                           <a14:useLocalDpi xmlns:a14="http://schemas.microsoft.com/office/drawing/2010/main" val="0"/>
@@ -4538,27 +4453,14 @@
       <w:r>
         <w:t xml:space="preserve">Εικόνα </w:t>
       </w:r>
-      <w:r>
-        <w:fldChar w:fldCharType="begin"/>
-      </w:r>
-      <w:r>
-        <w:instrText xml:space="preserve"> SEQ Εικόνα \* ARABIC </w:instrText>
-      </w:r>
-      <w:r>
-        <w:fldChar w:fldCharType="separate"/>
-      </w:r>
-      <w:r>
-        <w:rPr>
-          <w:noProof/>
-        </w:rPr>
-        <w:t>11</w:t>
-      </w:r>
-      <w:r>
-        <w:rPr>
-          <w:noProof/>
-        </w:rPr>
-        <w:fldChar w:fldCharType="end"/>
-      </w:r>
+      <w:fldSimple w:instr=" SEQ Εικόνα \* ARABIC ">
+        <w:r>
+          <w:rPr>
+            <w:noProof/>
+          </w:rPr>
+          <w:t>11</w:t>
+        </w:r>
+      </w:fldSimple>
       <w:r>
         <w:t>: Αξιολόγηση αισθητικής της αρχικής οθόνης του 1ου πρωτοτύπου</w:t>
       </w:r>
@@ -4594,7 +4496,7 @@
                     </pic:cNvPicPr>
                   </pic:nvPicPr>
                   <pic:blipFill>
-                    <a:blip r:embed="rId34" cstate="print">
+                    <a:blip r:embed="rId35" cstate="print">
                       <a:extLst>
                         <a:ext uri="{28A0092B-C50C-407E-A947-70E740481C1C}">
                           <a14:useLocalDpi xmlns:a14="http://schemas.microsoft.com/office/drawing/2010/main" val="0"/>
@@ -4634,27 +4536,14 @@
       <w:r>
         <w:t xml:space="preserve">Εικόνα </w:t>
       </w:r>
-      <w:r>
-        <w:fldChar w:fldCharType="begin"/>
-      </w:r>
-      <w:r>
-        <w:instrText xml:space="preserve"> SEQ Εικόνα \* ARABIC </w:instrText>
-      </w:r>
-      <w:r>
-        <w:fldChar w:fldCharType="separate"/>
-      </w:r>
-      <w:r>
-        <w:rPr>
-          <w:noProof/>
-        </w:rPr>
-        <w:t>12</w:t>
-      </w:r>
-      <w:r>
-        <w:rPr>
-          <w:noProof/>
-        </w:rPr>
-        <w:fldChar w:fldCharType="end"/>
-      </w:r>
+      <w:fldSimple w:instr=" SEQ Εικόνα \* ARABIC ">
+        <w:r>
+          <w:rPr>
+            <w:noProof/>
+          </w:rPr>
+          <w:t>12</w:t>
+        </w:r>
+      </w:fldSimple>
       <w:r>
         <w:t>: Αξιολόγηση κουμπιών 1ου πρωτοτύπου</w:t>
       </w:r>
@@ -4687,7 +4576,7 @@
                     </pic:cNvPicPr>
                   </pic:nvPicPr>
                   <pic:blipFill>
-                    <a:blip r:embed="rId35" cstate="print">
+                    <a:blip r:embed="rId36" cstate="print">
                       <a:extLst>
                         <a:ext uri="{28A0092B-C50C-407E-A947-70E740481C1C}">
                           <a14:useLocalDpi xmlns:a14="http://schemas.microsoft.com/office/drawing/2010/main" val="0"/>
@@ -4727,30 +4616,14 @@
       <w:r>
         <w:t xml:space="preserve">Εικόνα </w:t>
       </w:r>
-      <w:r>
-        <w:fldChar w:fldCharType="begin"/>
-      </w:r>
-      <w:r>
-        <w:instrText xml:space="preserve"> SEQ Εικόνα \* </w:instrText>
-      </w:r>
-      <w:r>
-        <w:instrText xml:space="preserve">ARABIC </w:instrText>
-      </w:r>
-      <w:r>
-        <w:fldChar w:fldCharType="separate"/>
-      </w:r>
-      <w:r>
-        <w:rPr>
-          <w:noProof/>
-        </w:rPr>
-        <w:t>13</w:t>
-      </w:r>
-      <w:r>
-        <w:rPr>
-          <w:noProof/>
-        </w:rPr>
-        <w:fldChar w:fldCharType="end"/>
-      </w:r>
+      <w:fldSimple w:instr=" SEQ Εικόνα \* ARABIC ">
+        <w:r>
+          <w:rPr>
+            <w:noProof/>
+          </w:rPr>
+          <w:t>13</w:t>
+        </w:r>
+      </w:fldSimple>
       <w:r>
         <w:t>: Αξιολόγηση εικονιδίων 1ου πρωτοτύπου</w:t>
       </w:r>
@@ -4787,7 +4660,7 @@
                     </pic:cNvPicPr>
                   </pic:nvPicPr>
                   <pic:blipFill>
-                    <a:blip r:embed="rId36" cstate="print">
+                    <a:blip r:embed="rId37" cstate="print">
                       <a:extLst>
                         <a:ext uri="{28A0092B-C50C-407E-A947-70E740481C1C}">
                           <a14:useLocalDpi xmlns:a14="http://schemas.microsoft.com/office/drawing/2010/main" val="0"/>
@@ -4827,27 +4700,14 @@
       <w:r>
         <w:t xml:space="preserve">Εικόνα </w:t>
       </w:r>
-      <w:r>
-        <w:fldChar w:fldCharType="begin"/>
-      </w:r>
-      <w:r>
-        <w:instrText xml:space="preserve"> SEQ Εικόνα \* ARABIC </w:instrText>
-      </w:r>
-      <w:r>
-        <w:fldChar w:fldCharType="separate"/>
-      </w:r>
-      <w:r>
-        <w:rPr>
-          <w:noProof/>
-        </w:rPr>
-        <w:t>14</w:t>
-      </w:r>
-      <w:r>
-        <w:rPr>
-          <w:noProof/>
-        </w:rPr>
-        <w:fldChar w:fldCharType="end"/>
-      </w:r>
+      <w:fldSimple w:instr=" SEQ Εικόνα \* ARABIC ">
+        <w:r>
+          <w:rPr>
+            <w:noProof/>
+          </w:rPr>
+          <w:t>14</w:t>
+        </w:r>
+      </w:fldSimple>
       <w:r>
         <w:t>: Αξιολόγηση παρουσίασης των λειτουργιών του 1ου πρωτοτύπου</w:t>
       </w:r>
@@ -4880,7 +4740,7 @@
                     </pic:cNvPicPr>
                   </pic:nvPicPr>
                   <pic:blipFill>
-                    <a:blip r:embed="rId37" cstate="print">
+                    <a:blip r:embed="rId38" cstate="print">
                       <a:extLst>
                         <a:ext uri="{28A0092B-C50C-407E-A947-70E740481C1C}">
                           <a14:useLocalDpi xmlns:a14="http://schemas.microsoft.com/office/drawing/2010/main" val="0"/>
@@ -4920,27 +4780,14 @@
       <w:r>
         <w:t xml:space="preserve">Εικόνα </w:t>
       </w:r>
-      <w:r>
-        <w:fldChar w:fldCharType="begin"/>
-      </w:r>
-      <w:r>
-        <w:instrText xml:space="preserve"> SEQ Εικόνα \* ARABIC </w:instrText>
-      </w:r>
-      <w:r>
-        <w:fldChar w:fldCharType="separate"/>
-      </w:r>
-      <w:r>
-        <w:rPr>
-          <w:noProof/>
-        </w:rPr>
-        <w:t>15</w:t>
-      </w:r>
-      <w:r>
-        <w:rPr>
-          <w:noProof/>
-        </w:rPr>
-        <w:fldChar w:fldCharType="end"/>
-      </w:r>
+      <w:fldSimple w:instr=" SEQ Εικόνα \* ARABIC ">
+        <w:r>
+          <w:rPr>
+            <w:noProof/>
+          </w:rPr>
+          <w:t>15</w:t>
+        </w:r>
+      </w:fldSimple>
       <w:r>
         <w:t>: Συνολική αξιολόγηση του 1ου πρωτοτύπου</w:t>
       </w:r>
@@ -5017,7 +4864,7 @@
                     </pic:cNvPicPr>
                   </pic:nvPicPr>
                   <pic:blipFill>
-                    <a:blip r:embed="rId38" cstate="print">
+                    <a:blip r:embed="rId39" cstate="print">
                       <a:extLst>
                         <a:ext uri="{28A0092B-C50C-407E-A947-70E740481C1C}">
                           <a14:useLocalDpi xmlns:a14="http://schemas.microsoft.com/office/drawing/2010/main" val="0"/>
@@ -5057,27 +4904,14 @@
       <w:r>
         <w:t xml:space="preserve">Εικόνα </w:t>
       </w:r>
-      <w:r>
-        <w:fldChar w:fldCharType="begin"/>
-      </w:r>
-      <w:r>
-        <w:instrText xml:space="preserve"> SEQ Εικόνα \* ARABIC </w:instrText>
-      </w:r>
-      <w:r>
-        <w:fldChar w:fldCharType="separate"/>
-      </w:r>
-      <w:r>
-        <w:rPr>
-          <w:noProof/>
-        </w:rPr>
-        <w:t>16</w:t>
-      </w:r>
-      <w:r>
-        <w:rPr>
-          <w:noProof/>
-        </w:rPr>
-        <w:fldChar w:fldCharType="end"/>
-      </w:r>
+      <w:fldSimple w:instr=" SEQ Εικόνα \* ARABIC ">
+        <w:r>
+          <w:rPr>
+            <w:noProof/>
+          </w:rPr>
+          <w:t>16</w:t>
+        </w:r>
+      </w:fldSimple>
       <w:r>
         <w:t xml:space="preserve">: </w:t>
       </w:r>
@@ -5127,7 +4961,7 @@
                     </pic:cNvPicPr>
                   </pic:nvPicPr>
                   <pic:blipFill>
-                    <a:blip r:embed="rId39" cstate="print">
+                    <a:blip r:embed="rId40" cstate="print">
                       <a:extLst>
                         <a:ext uri="{28A0092B-C50C-407E-A947-70E740481C1C}">
                           <a14:useLocalDpi xmlns:a14="http://schemas.microsoft.com/office/drawing/2010/main" val="0"/>
@@ -5167,27 +5001,14 @@
       <w:r>
         <w:t xml:space="preserve">Εικόνα </w:t>
       </w:r>
-      <w:r>
-        <w:fldChar w:fldCharType="begin"/>
-      </w:r>
-      <w:r>
-        <w:instrText xml:space="preserve"> SEQ Εικόνα \* ARABIC </w:instrText>
-      </w:r>
-      <w:r>
-        <w:fldChar w:fldCharType="separate"/>
-      </w:r>
-      <w:r>
-        <w:rPr>
-          <w:noProof/>
-        </w:rPr>
-        <w:t>17</w:t>
-      </w:r>
-      <w:r>
-        <w:rPr>
-          <w:noProof/>
-        </w:rPr>
-        <w:fldChar w:fldCharType="end"/>
-      </w:r>
+      <w:fldSimple w:instr=" SEQ Εικόνα \* ARABIC ">
+        <w:r>
+          <w:rPr>
+            <w:noProof/>
+          </w:rPr>
+          <w:t>17</w:t>
+        </w:r>
+      </w:fldSimple>
       <w:r>
         <w:t>:</w:t>
       </w:r>
@@ -5229,7 +5050,7 @@
                     </pic:cNvPicPr>
                   </pic:nvPicPr>
                   <pic:blipFill>
-                    <a:blip r:embed="rId40" cstate="print">
+                    <a:blip r:embed="rId41" cstate="print">
                       <a:extLst>
                         <a:ext uri="{28A0092B-C50C-407E-A947-70E740481C1C}">
                           <a14:useLocalDpi xmlns:a14="http://schemas.microsoft.com/office/drawing/2010/main" val="0"/>
@@ -5269,27 +5090,14 @@
       <w:r>
         <w:t xml:space="preserve">Εικόνα </w:t>
       </w:r>
-      <w:r>
-        <w:fldChar w:fldCharType="begin"/>
-      </w:r>
-      <w:r>
-        <w:instrText xml:space="preserve"> SEQ Εικόνα \* ARABIC </w:instrText>
-      </w:r>
-      <w:r>
-        <w:fldChar w:fldCharType="separate"/>
-      </w:r>
-      <w:r>
-        <w:rPr>
-          <w:noProof/>
-        </w:rPr>
-        <w:t>18</w:t>
-      </w:r>
-      <w:r>
-        <w:rPr>
-          <w:noProof/>
-        </w:rPr>
-        <w:fldChar w:fldCharType="end"/>
-      </w:r>
+      <w:fldSimple w:instr=" SEQ Εικόνα \* ARABIC ">
+        <w:r>
+          <w:rPr>
+            <w:noProof/>
+          </w:rPr>
+          <w:t>18</w:t>
+        </w:r>
+      </w:fldSimple>
       <w:r>
         <w:t xml:space="preserve">: </w:t>
       </w:r>
@@ -5337,7 +5145,7 @@
                     </pic:cNvPicPr>
                   </pic:nvPicPr>
                   <pic:blipFill>
-                    <a:blip r:embed="rId41" cstate="print">
+                    <a:blip r:embed="rId42" cstate="print">
                       <a:extLst>
                         <a:ext uri="{28A0092B-C50C-407E-A947-70E740481C1C}">
                           <a14:useLocalDpi xmlns:a14="http://schemas.microsoft.com/office/drawing/2010/main" val="0"/>
@@ -5377,27 +5185,14 @@
       <w:r>
         <w:t xml:space="preserve">Εικόνα </w:t>
       </w:r>
-      <w:r>
-        <w:fldChar w:fldCharType="begin"/>
-      </w:r>
-      <w:r>
-        <w:instrText xml:space="preserve"> SEQ Εικόνα \* ARABIC </w:instrText>
-      </w:r>
-      <w:r>
-        <w:fldChar w:fldCharType="separate"/>
-      </w:r>
-      <w:r>
-        <w:rPr>
-          <w:noProof/>
-        </w:rPr>
-        <w:t>19</w:t>
-      </w:r>
-      <w:r>
-        <w:rPr>
-          <w:noProof/>
-        </w:rPr>
-        <w:fldChar w:fldCharType="end"/>
-      </w:r>
+      <w:fldSimple w:instr=" SEQ Εικόνα \* ARABIC ">
+        <w:r>
+          <w:rPr>
+            <w:noProof/>
+          </w:rPr>
+          <w:t>19</w:t>
+        </w:r>
+      </w:fldSimple>
       <w:r>
         <w:t xml:space="preserve">: </w:t>
       </w:r>
@@ -5440,7 +5235,7 @@
                     </pic:cNvPicPr>
                   </pic:nvPicPr>
                   <pic:blipFill>
-                    <a:blip r:embed="rId42" cstate="print">
+                    <a:blip r:embed="rId43" cstate="print">
                       <a:extLst>
                         <a:ext uri="{28A0092B-C50C-407E-A947-70E740481C1C}">
                           <a14:useLocalDpi xmlns:a14="http://schemas.microsoft.com/office/drawing/2010/main" val="0"/>
@@ -5480,27 +5275,14 @@
       <w:r>
         <w:t xml:space="preserve">Εικόνα </w:t>
       </w:r>
-      <w:r>
-        <w:fldChar w:fldCharType="begin"/>
-      </w:r>
-      <w:r>
-        <w:instrText xml:space="preserve"> SEQ Εικόνα \* ARABIC </w:instrText>
-      </w:r>
-      <w:r>
-        <w:fldChar w:fldCharType="separate"/>
-      </w:r>
-      <w:r>
-        <w:rPr>
-          <w:noProof/>
-        </w:rPr>
-        <w:t>20</w:t>
-      </w:r>
-      <w:r>
-        <w:rPr>
-          <w:noProof/>
-        </w:rPr>
-        <w:fldChar w:fldCharType="end"/>
-      </w:r>
+      <w:fldSimple w:instr=" SEQ Εικόνα \* ARABIC ">
+        <w:r>
+          <w:rPr>
+            <w:noProof/>
+          </w:rPr>
+          <w:t>20</w:t>
+        </w:r>
+      </w:fldSimple>
       <w:r>
         <w:t xml:space="preserve">: </w:t>
       </w:r>
@@ -5596,7 +5378,7 @@
                     </pic:cNvPicPr>
                   </pic:nvPicPr>
                   <pic:blipFill>
-                    <a:blip r:embed="rId43" cstate="print">
+                    <a:blip r:embed="rId44" cstate="print">
                       <a:extLst>
                         <a:ext uri="{28A0092B-C50C-407E-A947-70E740481C1C}">
                           <a14:useLocalDpi xmlns:a14="http://schemas.microsoft.com/office/drawing/2010/main" val="0"/>
@@ -5636,27 +5418,14 @@
       <w:r>
         <w:t xml:space="preserve">Εικόνα </w:t>
       </w:r>
-      <w:r>
-        <w:fldChar w:fldCharType="begin"/>
-      </w:r>
-      <w:r>
-        <w:instrText xml:space="preserve"> SEQ Εικόνα \* ARABIC </w:instrText>
-      </w:r>
-      <w:r>
-        <w:fldChar w:fldCharType="separate"/>
-      </w:r>
-      <w:r>
-        <w:rPr>
-          <w:noProof/>
-        </w:rPr>
-        <w:t>21</w:t>
-      </w:r>
-      <w:r>
-        <w:rPr>
-          <w:noProof/>
-        </w:rPr>
-        <w:fldChar w:fldCharType="end"/>
-      </w:r>
+      <w:fldSimple w:instr=" SEQ Εικόνα \* ARABIC ">
+        <w:r>
+          <w:rPr>
+            <w:noProof/>
+          </w:rPr>
+          <w:t>21</w:t>
+        </w:r>
+      </w:fldSimple>
       <w:r>
         <w:t xml:space="preserve">: </w:t>
       </w:r>
@@ -5704,7 +5473,7 @@
                     </pic:cNvPicPr>
                   </pic:nvPicPr>
                   <pic:blipFill>
-                    <a:blip r:embed="rId44" cstate="print">
+                    <a:blip r:embed="rId45" cstate="print">
                       <a:extLst>
                         <a:ext uri="{28A0092B-C50C-407E-A947-70E740481C1C}">
                           <a14:useLocalDpi xmlns:a14="http://schemas.microsoft.com/office/drawing/2010/main" val="0"/>
@@ -5744,27 +5513,14 @@
       <w:r>
         <w:t xml:space="preserve">Εικόνα </w:t>
       </w:r>
-      <w:r>
-        <w:fldChar w:fldCharType="begin"/>
-      </w:r>
-      <w:r>
-        <w:instrText xml:space="preserve"> SEQ Εικόνα \* ARABIC </w:instrText>
-      </w:r>
-      <w:r>
-        <w:fldChar w:fldCharType="separate"/>
-      </w:r>
-      <w:r>
-        <w:rPr>
-          <w:noProof/>
-        </w:rPr>
-        <w:t>22</w:t>
-      </w:r>
-      <w:r>
-        <w:rPr>
-          <w:noProof/>
-        </w:rPr>
-        <w:fldChar w:fldCharType="end"/>
-      </w:r>
+      <w:fldSimple w:instr=" SEQ Εικόνα \* ARABIC ">
+        <w:r>
+          <w:rPr>
+            <w:noProof/>
+          </w:rPr>
+          <w:t>22</w:t>
+        </w:r>
+      </w:fldSimple>
       <w:r>
         <w:t xml:space="preserve">: </w:t>
       </w:r>
@@ -5807,7 +5563,7 @@
                     </pic:cNvPicPr>
                   </pic:nvPicPr>
                   <pic:blipFill>
-                    <a:blip r:embed="rId45" cstate="print">
+                    <a:blip r:embed="rId46" cstate="print">
                       <a:extLst>
                         <a:ext uri="{28A0092B-C50C-407E-A947-70E740481C1C}">
                           <a14:useLocalDpi xmlns:a14="http://schemas.microsoft.com/office/drawing/2010/main" val="0"/>
@@ -5847,27 +5603,14 @@
       <w:r>
         <w:t xml:space="preserve">Εικόνα </w:t>
       </w:r>
-      <w:r>
-        <w:fldChar w:fldCharType="begin"/>
-      </w:r>
-      <w:r>
-        <w:instrText xml:space="preserve"> SEQ Εικόνα \* ARABIC </w:instrText>
-      </w:r>
-      <w:r>
-        <w:fldChar w:fldCharType="separate"/>
-      </w:r>
-      <w:r>
-        <w:rPr>
-          <w:noProof/>
-        </w:rPr>
-        <w:t>23</w:t>
-      </w:r>
-      <w:r>
-        <w:rPr>
-          <w:noProof/>
-        </w:rPr>
-        <w:fldChar w:fldCharType="end"/>
-      </w:r>
+      <w:fldSimple w:instr=" SEQ Εικόνα \* ARABIC ">
+        <w:r>
+          <w:rPr>
+            <w:noProof/>
+          </w:rPr>
+          <w:t>23</w:t>
+        </w:r>
+      </w:fldSimple>
       <w:r>
         <w:t xml:space="preserve">: </w:t>
       </w:r>
@@ -5912,7 +5655,7 @@
                     </pic:cNvPicPr>
                   </pic:nvPicPr>
                   <pic:blipFill>
-                    <a:blip r:embed="rId46" cstate="print">
+                    <a:blip r:embed="rId47" cstate="print">
                       <a:extLst>
                         <a:ext uri="{28A0092B-C50C-407E-A947-70E740481C1C}">
                           <a14:useLocalDpi xmlns:a14="http://schemas.microsoft.com/office/drawing/2010/main" val="0"/>
@@ -5952,27 +5695,14 @@
       <w:r>
         <w:t xml:space="preserve">Εικόνα </w:t>
       </w:r>
-      <w:r>
-        <w:fldChar w:fldCharType="begin"/>
-      </w:r>
-      <w:r>
-        <w:instrText xml:space="preserve"> SEQ Εικόνα \* ARABIC </w:instrText>
-      </w:r>
-      <w:r>
-        <w:fldChar w:fldCharType="separate"/>
-      </w:r>
-      <w:r>
-        <w:rPr>
-          <w:noProof/>
-        </w:rPr>
-        <w:t>24</w:t>
-      </w:r>
-      <w:r>
-        <w:rPr>
-          <w:noProof/>
-        </w:rPr>
-        <w:fldChar w:fldCharType="end"/>
-      </w:r>
+      <w:fldSimple w:instr=" SEQ Εικόνα \* ARABIC ">
+        <w:r>
+          <w:rPr>
+            <w:noProof/>
+          </w:rPr>
+          <w:t>24</w:t>
+        </w:r>
+      </w:fldSimple>
       <w:r>
         <w:t xml:space="preserve">: </w:t>
       </w:r>
@@ -6014,7 +5744,7 @@
                     </pic:cNvPicPr>
                   </pic:nvPicPr>
                   <pic:blipFill>
-                    <a:blip r:embed="rId47" cstate="print">
+                    <a:blip r:embed="rId48" cstate="print">
                       <a:extLst>
                         <a:ext uri="{28A0092B-C50C-407E-A947-70E740481C1C}">
                           <a14:useLocalDpi xmlns:a14="http://schemas.microsoft.com/office/drawing/2010/main" val="0"/>
@@ -6054,27 +5784,14 @@
       <w:r>
         <w:t xml:space="preserve">Εικόνα </w:t>
       </w:r>
-      <w:r>
-        <w:fldChar w:fldCharType="begin"/>
-      </w:r>
-      <w:r>
-        <w:instrText xml:space="preserve"> SEQ Εικόνα \* ARABIC </w:instrText>
-      </w:r>
-      <w:r>
-        <w:fldChar w:fldCharType="separate"/>
-      </w:r>
-      <w:r>
-        <w:rPr>
-          <w:noProof/>
-        </w:rPr>
-        <w:t>25</w:t>
-      </w:r>
-      <w:r>
-        <w:rPr>
-          <w:noProof/>
-        </w:rPr>
-        <w:fldChar w:fldCharType="end"/>
-      </w:r>
+      <w:fldSimple w:instr=" SEQ Εικόνα \* ARABIC ">
+        <w:r>
+          <w:rPr>
+            <w:noProof/>
+          </w:rPr>
+          <w:t>25</w:t>
+        </w:r>
+      </w:fldSimple>
       <w:r>
         <w:t xml:space="preserve">: </w:t>
       </w:r>
@@ -6168,7 +5885,7 @@
                     </pic:cNvPicPr>
                   </pic:nvPicPr>
                   <pic:blipFill>
-                    <a:blip r:embed="rId48" cstate="print">
+                    <a:blip r:embed="rId49" cstate="print">
                       <a:extLst>
                         <a:ext uri="{28A0092B-C50C-407E-A947-70E740481C1C}">
                           <a14:useLocalDpi xmlns:a14="http://schemas.microsoft.com/office/drawing/2010/main" val="0"/>
@@ -6208,27 +5925,14 @@
       <w:r>
         <w:t xml:space="preserve">Εικόνα </w:t>
       </w:r>
-      <w:r>
-        <w:fldChar w:fldCharType="begin"/>
-      </w:r>
-      <w:r>
-        <w:instrText xml:space="preserve"> SEQ Εικόνα \* ARABIC </w:instrText>
-      </w:r>
-      <w:r>
-        <w:fldChar w:fldCharType="separate"/>
-      </w:r>
-      <w:r>
-        <w:rPr>
-          <w:noProof/>
-        </w:rPr>
-        <w:t>26</w:t>
-      </w:r>
-      <w:r>
-        <w:rPr>
-          <w:noProof/>
-        </w:rPr>
-        <w:fldChar w:fldCharType="end"/>
-      </w:r>
+      <w:fldSimple w:instr=" SEQ Εικόνα \* ARABIC ">
+        <w:r>
+          <w:rPr>
+            <w:noProof/>
+          </w:rPr>
+          <w:t>26</w:t>
+        </w:r>
+      </w:fldSimple>
       <w:r>
         <w:t>: Τελική επιλογή πρωτοτύπου</w:t>
       </w:r>
@@ -7929,7 +7633,21 @@
         <w:rPr>
           <w:lang w:eastAsia="el-GR"/>
         </w:rPr>
-        <w:t xml:space="preserve"> ξεκάθαρο εάν ο χρήστης χρειάζεται να κάνει scroll </w:t>
+        <w:t xml:space="preserve"> ξεκάθαρο εάν ο χρήστης χρειάζεται να κάνει </w:t>
+      </w:r>
+      <w:proofErr w:type="spellStart"/>
+      <w:r>
+        <w:rPr>
+          <w:lang w:eastAsia="el-GR"/>
+        </w:rPr>
+        <w:t>scroll</w:t>
+      </w:r>
+      <w:proofErr w:type="spellEnd"/>
+      <w:r>
+        <w:rPr>
+          <w:lang w:eastAsia="el-GR"/>
+        </w:rPr>
+        <w:t xml:space="preserve"> </w:t>
       </w:r>
       <w:r>
         <w:rPr>
@@ -8477,12 +8195,14 @@
         </w:rPr>
         <w:t>“</w:t>
       </w:r>
+      <w:proofErr w:type="spellStart"/>
       <w:r>
         <w:rPr>
           <w:lang w:eastAsia="el-GR"/>
         </w:rPr>
         <w:t>play</w:t>
       </w:r>
+      <w:proofErr w:type="spellEnd"/>
       <w:r>
         <w:rPr>
           <w:lang w:eastAsia="el-GR"/>
@@ -8675,7 +8395,7 @@
                     <pic:cNvPicPr/>
                   </pic:nvPicPr>
                   <pic:blipFill>
-                    <a:blip r:embed="rId49" cstate="print">
+                    <a:blip r:embed="rId50" cstate="print">
                       <a:extLst>
                         <a:ext uri="{28A0092B-C50C-407E-A947-70E740481C1C}">
                           <a14:useLocalDpi xmlns:a14="http://schemas.microsoft.com/office/drawing/2010/main" val="0"/>
@@ -8731,7 +8451,7 @@
         </w:rPr>
         <w:t>ο (</w:t>
       </w:r>
-      <w:hyperlink r:id="rId50" w:history="1">
+      <w:hyperlink r:id="rId51" w:history="1">
         <w:r>
           <w:rPr>
             <w:rStyle w:val="-"/>
@@ -8760,6 +8480,7 @@
           </w:rPr>
           <w:t>.</w:t>
         </w:r>
+        <w:proofErr w:type="spellStart"/>
         <w:r>
           <w:rPr>
             <w:rStyle w:val="-"/>
@@ -8767,6 +8488,7 @@
           </w:rPr>
           <w:t>figma</w:t>
         </w:r>
+        <w:proofErr w:type="spellEnd"/>
         <w:r>
           <w:rPr>
             <w:rStyle w:val="-"/>
@@ -8802,6 +8524,7 @@
           </w:rPr>
           <w:t>/</w:t>
         </w:r>
+        <w:proofErr w:type="spellStart"/>
         <w:r>
           <w:rPr>
             <w:rStyle w:val="-"/>
@@ -8809,6 +8532,7 @@
           </w:rPr>
           <w:t>RwrO</w:t>
         </w:r>
+        <w:proofErr w:type="spellEnd"/>
         <w:r>
           <w:rPr>
             <w:rStyle w:val="-"/>
@@ -8830,6 +8554,7 @@
           </w:rPr>
           <w:t>9</w:t>
         </w:r>
+        <w:proofErr w:type="spellStart"/>
         <w:r>
           <w:rPr>
             <w:rStyle w:val="-"/>
@@ -8837,6 +8562,7 @@
           </w:rPr>
           <w:t>HcPVcN</w:t>
         </w:r>
+        <w:proofErr w:type="spellEnd"/>
         <w:r>
           <w:rPr>
             <w:rStyle w:val="-"/>
@@ -8858,6 +8584,7 @@
           </w:rPr>
           <w:t>9</w:t>
         </w:r>
+        <w:proofErr w:type="spellStart"/>
         <w:r>
           <w:rPr>
             <w:rStyle w:val="-"/>
@@ -8865,6 +8592,7 @@
           </w:rPr>
           <w:t>aMQM</w:t>
         </w:r>
+        <w:proofErr w:type="spellEnd"/>
         <w:r>
           <w:rPr>
             <w:rStyle w:val="-"/>
@@ -8886,6 +8614,7 @@
           </w:rPr>
           <w:t>-2-2</w:t>
         </w:r>
+        <w:proofErr w:type="spellStart"/>
         <w:r>
           <w:rPr>
             <w:rStyle w:val="-"/>
@@ -8893,6 +8622,7 @@
           </w:rPr>
           <w:t>nd</w:t>
         </w:r>
+        <w:proofErr w:type="spellEnd"/>
         <w:r>
           <w:rPr>
             <w:rStyle w:val="-"/>
@@ -9123,7 +8853,7 @@
         </w:rPr>
         <w:t>(</w:t>
       </w:r>
-      <w:hyperlink r:id="rId51" w:history="1">
+      <w:hyperlink r:id="rId52" w:history="1">
         <w:r>
           <w:rPr>
             <w:rStyle w:val="-"/>
@@ -9401,7 +9131,7 @@
                     <pic:cNvPicPr/>
                   </pic:nvPicPr>
                   <pic:blipFill>
-                    <a:blip r:embed="rId52">
+                    <a:blip r:embed="rId53">
                       <a:extLst>
                         <a:ext uri="{28A0092B-C50C-407E-A947-70E740481C1C}">
                           <a14:useLocalDpi xmlns:a14="http://schemas.microsoft.com/office/drawing/2010/main" val="0"/>
@@ -9439,27 +9169,14 @@
       <w:r>
         <w:t xml:space="preserve">Εικόνα </w:t>
       </w:r>
-      <w:r>
-        <w:fldChar w:fldCharType="begin"/>
-      </w:r>
-      <w:r>
-        <w:instrText xml:space="preserve"> SEQ Εικόνα \* ARABIC </w:instrText>
-      </w:r>
-      <w:r>
-        <w:fldChar w:fldCharType="separate"/>
-      </w:r>
-      <w:r>
-        <w:rPr>
-          <w:noProof/>
-        </w:rPr>
-        <w:t>27</w:t>
-      </w:r>
-      <w:r>
-        <w:rPr>
-          <w:noProof/>
-        </w:rPr>
-        <w:fldChar w:fldCharType="end"/>
-      </w:r>
+      <w:fldSimple w:instr=" SEQ Εικόνα \* ARABIC ">
+        <w:r>
+          <w:rPr>
+            <w:noProof/>
+          </w:rPr>
+          <w:t>27</w:t>
+        </w:r>
+      </w:fldSimple>
       <w:r>
         <w:t>: Επιλογές για την σχεδίαση της οθόνης κίνησης περσίδων</w:t>
       </w:r>
@@ -9631,7 +9348,15 @@
         <w:t xml:space="preserve">ορθά </w:t>
       </w:r>
       <w:r>
-        <w:t>πως πρέπει να σύρει το κυκλάκι της μπάρας έτσι ώστε να γίνει</w:t>
+        <w:t xml:space="preserve">πως πρέπει να σύρει το </w:t>
+      </w:r>
+      <w:proofErr w:type="spellStart"/>
+      <w:r>
+        <w:t>κυκλάκι</w:t>
+      </w:r>
+      <w:proofErr w:type="spellEnd"/>
+      <w:r>
+        <w:t xml:space="preserve"> της μπάρας έτσι ώστε να γίνει</w:t>
       </w:r>
       <w:r>
         <w:t xml:space="preserve"> η</w:t>
@@ -9687,7 +9412,7 @@
                     </pic:cNvPicPr>
                   </pic:nvPicPr>
                   <pic:blipFill rotWithShape="1">
-                    <a:blip r:embed="rId53" cstate="print">
+                    <a:blip r:embed="rId54" cstate="print">
                       <a:extLst>
                         <a:ext uri="{28A0092B-C50C-407E-A947-70E740481C1C}">
                           <a14:useLocalDpi xmlns:a14="http://schemas.microsoft.com/office/drawing/2010/main" val="0"/>
@@ -9792,7 +9517,7 @@
                     </pic:cNvPicPr>
                   </pic:nvPicPr>
                   <pic:blipFill rotWithShape="1">
-                    <a:blip r:embed="rId54" cstate="print">
+                    <a:blip r:embed="rId55" cstate="print">
                       <a:extLst>
                         <a:ext uri="{28A0092B-C50C-407E-A947-70E740481C1C}">
                           <a14:useLocalDpi xmlns:a14="http://schemas.microsoft.com/office/drawing/2010/main" val="0"/>
@@ -9927,7 +9652,23 @@
         </w:rPr>
       </w:pPr>
       <w:r>
-        <w:t>«Το κουμπί στην π.χ. λειτουργία οικονομίας να είναι στο κέντρο και είναι πάλι slider αλλά με on και off αριστερά και δεξιά του»</w:t>
+        <w:t xml:space="preserve">«Το κουμπί στην π.χ. λειτουργία οικονομίας να είναι στο κέντρο και είναι πάλι </w:t>
+      </w:r>
+      <w:proofErr w:type="spellStart"/>
+      <w:r>
+        <w:t>slider</w:t>
+      </w:r>
+      <w:proofErr w:type="spellEnd"/>
+      <w:r>
+        <w:t xml:space="preserve"> αλλά με on και </w:t>
+      </w:r>
+      <w:proofErr w:type="spellStart"/>
+      <w:r>
+        <w:t>off</w:t>
+      </w:r>
+      <w:proofErr w:type="spellEnd"/>
+      <w:r>
+        <w:t xml:space="preserve"> αριστερά και δεξιά του»</w:t>
       </w:r>
     </w:p>
     <w:p>
@@ -9944,7 +9685,31 @@
         </w:rPr>
       </w:pPr>
       <w:r>
-        <w:t>«Ίσως λίγο color coding στα κουμπιά, αλλά να μην αλλάξει το χρώμα τους εντελώς/ να είναι λίγο πιο faded για να μη χαλάσει και αισθητικά»</w:t>
+        <w:t xml:space="preserve">«Ίσως λίγο </w:t>
+      </w:r>
+      <w:proofErr w:type="spellStart"/>
+      <w:r>
+        <w:t>color</w:t>
+      </w:r>
+      <w:proofErr w:type="spellEnd"/>
+      <w:r>
+        <w:t xml:space="preserve"> </w:t>
+      </w:r>
+      <w:proofErr w:type="spellStart"/>
+      <w:r>
+        <w:t>coding</w:t>
+      </w:r>
+      <w:proofErr w:type="spellEnd"/>
+      <w:r>
+        <w:t xml:space="preserve"> στα κουμπιά, αλλά να μην αλλάξει το χρώμα τους εντελώς/ να είναι λίγο πιο </w:t>
+      </w:r>
+      <w:proofErr w:type="spellStart"/>
+      <w:r>
+        <w:t>faded</w:t>
+      </w:r>
+      <w:proofErr w:type="spellEnd"/>
+      <w:r>
+        <w:t xml:space="preserve"> για να μη χαλάσει και αισθητικά»</w:t>
       </w:r>
     </w:p>
     <w:p>
@@ -10086,7 +9851,23 @@
         <w:t>«</w:t>
       </w:r>
       <w:r>
-        <w:t>Πολύ user friendly»</w:t>
+        <w:t xml:space="preserve">Πολύ </w:t>
+      </w:r>
+      <w:proofErr w:type="spellStart"/>
+      <w:r>
+        <w:t>user</w:t>
+      </w:r>
+      <w:proofErr w:type="spellEnd"/>
+      <w:r>
+        <w:t xml:space="preserve"> </w:t>
+      </w:r>
+      <w:proofErr w:type="spellStart"/>
+      <w:r>
+        <w:t>friendly</w:t>
+      </w:r>
+      <w:proofErr w:type="spellEnd"/>
+      <w:r>
+        <w:t>»</w:t>
       </w:r>
     </w:p>
     <w:p>
@@ -10626,7 +10407,15 @@
         </w:numPr>
       </w:pPr>
       <w:r>
-        <w:t>Παρέχονται αρκετές δυνατότες για χρήστες που θέλουν να προσαρμόσουν κάθε λειτουργία του κλιματιστικού.</w:t>
+        <w:t xml:space="preserve">Παρέχονται αρκετές </w:t>
+      </w:r>
+      <w:proofErr w:type="spellStart"/>
+      <w:r>
+        <w:t>δυνατότες</w:t>
+      </w:r>
+      <w:proofErr w:type="spellEnd"/>
+      <w:r>
+        <w:t xml:space="preserve"> για χρήστες που θέλουν να προσαρμόσουν κάθε λειτουργία του κλιματιστικού.</w:t>
       </w:r>
     </w:p>
     <w:p>
@@ -10656,7 +10445,15 @@
         </w:numPr>
       </w:pPr>
       <w:r>
-        <w:t xml:space="preserve">Υπάρχει πάντα επιλογή επιστροφής στην αρχική οθόνη καθώς και επιλογή διαφυγής από την βοήθεια. Δεν υπάρχει δυνατότητα επανεκτέλεσης ενεργειών, όμως σε μία τόσο απλή, μινιμαλιστική και ξεκάθαρη εφαρμογή δεν θεωρώ ότι </w:t>
+        <w:t xml:space="preserve">Υπάρχει πάντα επιλογή επιστροφής στην αρχική οθόνη καθώς και επιλογή διαφυγής από την βοήθεια. Δεν υπάρχει δυνατότητα </w:t>
+      </w:r>
+      <w:proofErr w:type="spellStart"/>
+      <w:r>
+        <w:t>επανεκτέλεσης</w:t>
+      </w:r>
+      <w:proofErr w:type="spellEnd"/>
+      <w:r>
+        <w:t xml:space="preserve"> ενεργειών, όμως σε μία τόσο απλή, μινιμαλιστική και ξεκάθαρη εφαρμογή δεν θεωρώ ότι </w:t>
       </w:r>
       <w:r>
         <w:lastRenderedPageBreak/>
@@ -10684,7 +10481,31 @@
         </w:numPr>
       </w:pPr>
       <w:r>
-        <w:t>Εμφανίζονται τα κατάλληλα πλαίσια γύρω από κάποια κουμπιά, που υποδηλώνουν ποιο έχει επιλεγεί. Παρόλα αυτά, θεωρώ ότι η μη επιλεγμένη λειτουργία εκ των δύο στα slide buttons θα μπορούσε να φαίνεται περισσότερο γκρίζαρισμένη, και η επιλεγμένη πιο έντονη (πχ υπογραμμισμένη).</w:t>
+        <w:t xml:space="preserve">Εμφανίζονται τα κατάλληλα πλαίσια γύρω από κάποια κουμπιά, που υποδηλώνουν ποιο έχει επιλεγεί. Παρόλα αυτά, θεωρώ ότι η μη επιλεγμένη λειτουργία εκ των δύο στα </w:t>
+      </w:r>
+      <w:proofErr w:type="spellStart"/>
+      <w:r>
+        <w:t>slide</w:t>
+      </w:r>
+      <w:proofErr w:type="spellEnd"/>
+      <w:r>
+        <w:t xml:space="preserve"> </w:t>
+      </w:r>
+      <w:proofErr w:type="spellStart"/>
+      <w:r>
+        <w:t>buttons</w:t>
+      </w:r>
+      <w:proofErr w:type="spellEnd"/>
+      <w:r>
+        <w:t xml:space="preserve"> θα μπορούσε να φαίνεται περισσότερο </w:t>
+      </w:r>
+      <w:proofErr w:type="spellStart"/>
+      <w:r>
+        <w:t>γκρίζαρισμένη</w:t>
+      </w:r>
+      <w:proofErr w:type="spellEnd"/>
+      <w:r>
+        <w:t>, και η επιλεγμένη πιο έντονη (πχ υπογραμμισμένη).</w:t>
       </w:r>
     </w:p>
     <w:p>
@@ -12382,7 +12203,7 @@
                     <pic:cNvPicPr/>
                   </pic:nvPicPr>
                   <pic:blipFill>
-                    <a:blip r:embed="rId55" cstate="print">
+                    <a:blip r:embed="rId56" cstate="print">
                       <a:extLst>
                         <a:ext uri="{28A0092B-C50C-407E-A947-70E740481C1C}">
                           <a14:useLocalDpi xmlns:a14="http://schemas.microsoft.com/office/drawing/2010/main" val="0"/>
@@ -12441,7 +12262,7 @@
       <w:r>
         <w:t>(</w:t>
       </w:r>
-      <w:hyperlink r:id="rId56" w:history="1">
+      <w:hyperlink r:id="rId57" w:history="1">
         <w:r>
           <w:rPr>
             <w:rStyle w:val="-"/>
@@ -12470,6 +12291,7 @@
           </w:rPr>
           <w:t>.</w:t>
         </w:r>
+        <w:proofErr w:type="spellStart"/>
         <w:r>
           <w:rPr>
             <w:rStyle w:val="-"/>
@@ -12477,6 +12299,7 @@
           </w:rPr>
           <w:t>figma</w:t>
         </w:r>
+        <w:proofErr w:type="spellEnd"/>
         <w:r>
           <w:rPr>
             <w:rStyle w:val="-"/>
@@ -12526,6 +12349,7 @@
           </w:rPr>
           <w:t>01</w:t>
         </w:r>
+        <w:proofErr w:type="spellStart"/>
         <w:r>
           <w:rPr>
             <w:rStyle w:val="-"/>
@@ -12533,6 +12357,7 @@
           </w:rPr>
           <w:t>Sgbg</w:t>
         </w:r>
+        <w:proofErr w:type="spellEnd"/>
         <w:r>
           <w:rPr>
             <w:rStyle w:val="-"/>
@@ -12540,6 +12365,7 @@
           </w:rPr>
           <w:t>589</w:t>
         </w:r>
+        <w:proofErr w:type="spellStart"/>
         <w:r>
           <w:rPr>
             <w:rStyle w:val="-"/>
@@ -12547,6 +12373,7 @@
           </w:rPr>
           <w:t>PEUtvM</w:t>
         </w:r>
+        <w:proofErr w:type="spellEnd"/>
         <w:r>
           <w:rPr>
             <w:rStyle w:val="-"/>
@@ -12554,6 +12381,7 @@
           </w:rPr>
           <w:t>5</w:t>
         </w:r>
+        <w:proofErr w:type="spellStart"/>
         <w:r>
           <w:rPr>
             <w:rStyle w:val="-"/>
@@ -12561,6 +12389,7 @@
           </w:rPr>
           <w:t>UQOuX</w:t>
         </w:r>
+        <w:proofErr w:type="spellEnd"/>
         <w:r>
           <w:rPr>
             <w:rStyle w:val="-"/>
@@ -12582,6 +12411,7 @@
           </w:rPr>
           <w:t>-3</w:t>
         </w:r>
+        <w:proofErr w:type="spellStart"/>
         <w:r>
           <w:rPr>
             <w:rStyle w:val="-"/>
@@ -12589,6 +12419,7 @@
           </w:rPr>
           <w:t>rd</w:t>
         </w:r>
+        <w:proofErr w:type="spellEnd"/>
         <w:r>
           <w:rPr>
             <w:rStyle w:val="-"/>
@@ -12830,7 +12661,7 @@
         </w:rPr>
         <w:t>(</w:t>
       </w:r>
-      <w:hyperlink r:id="rId57" w:history="1">
+      <w:hyperlink r:id="rId58" w:history="1">
         <w:r>
           <w:rPr>
             <w:rStyle w:val="-"/>
@@ -13236,7 +13067,7 @@
                     </pic:cNvPicPr>
                   </pic:nvPicPr>
                   <pic:blipFill>
-                    <a:blip r:embed="rId58" cstate="print">
+                    <a:blip r:embed="rId59" cstate="print">
                       <a:extLst>
                         <a:ext uri="{28A0092B-C50C-407E-A947-70E740481C1C}">
                           <a14:useLocalDpi xmlns:a14="http://schemas.microsoft.com/office/drawing/2010/main" val="0"/>
@@ -13354,7 +13185,7 @@
                     </pic:cNvPicPr>
                   </pic:nvPicPr>
                   <pic:blipFill>
-                    <a:blip r:embed="rId59" cstate="print">
+                    <a:blip r:embed="rId60" cstate="print">
                       <a:extLst>
                         <a:ext uri="{28A0092B-C50C-407E-A947-70E740481C1C}">
                           <a14:useLocalDpi xmlns:a14="http://schemas.microsoft.com/office/drawing/2010/main" val="0"/>
@@ -13403,27 +13234,14 @@
       <w:r>
         <w:t>31</w:t>
       </w:r>
-      <w:r>
-        <w:fldChar w:fldCharType="begin"/>
-      </w:r>
-      <w:r>
-        <w:instrText xml:space="preserve"> SEQ Εικόνα \* ARABIC </w:instrText>
-      </w:r>
-      <w:r>
-        <w:fldChar w:fldCharType="separate"/>
-      </w:r>
-      <w:r>
-        <w:rPr>
-          <w:noProof/>
-        </w:rPr>
-        <w:t>28</w:t>
-      </w:r>
-      <w:r>
-        <w:rPr>
-          <w:noProof/>
-        </w:rPr>
-        <w:fldChar w:fldCharType="end"/>
-      </w:r>
+      <w:fldSimple w:instr=" SEQ Εικόνα \* ARABIC ">
+        <w:r>
+          <w:rPr>
+            <w:noProof/>
+          </w:rPr>
+          <w:t>28</w:t>
+        </w:r>
+      </w:fldSimple>
       <w:r>
         <w:t>: Αξιολόγηση εικονιδίου λειτουργίας αφύγρανσης</w:t>
       </w:r>
@@ -13478,7 +13296,7 @@
                     </pic:cNvPicPr>
                   </pic:nvPicPr>
                   <pic:blipFill>
-                    <a:blip r:embed="rId60" cstate="print">
+                    <a:blip r:embed="rId61" cstate="print">
                       <a:extLst>
                         <a:ext uri="{28A0092B-C50C-407E-A947-70E740481C1C}">
                           <a14:useLocalDpi xmlns:a14="http://schemas.microsoft.com/office/drawing/2010/main" val="0"/>
@@ -13598,7 +13416,7 @@
                     </pic:cNvPicPr>
                   </pic:nvPicPr>
                   <pic:blipFill>
-                    <a:blip r:embed="rId61" cstate="print">
+                    <a:blip r:embed="rId62" cstate="print">
                       <a:extLst>
                         <a:ext uri="{28A0092B-C50C-407E-A947-70E740481C1C}">
                           <a14:useLocalDpi xmlns:a14="http://schemas.microsoft.com/office/drawing/2010/main" val="0"/>
@@ -13692,7 +13510,7 @@
                     </pic:cNvPicPr>
                   </pic:nvPicPr>
                   <pic:blipFill>
-                    <a:blip r:embed="rId62" cstate="print">
+                    <a:blip r:embed="rId63" cstate="print">
                       <a:extLst>
                         <a:ext uri="{28A0092B-C50C-407E-A947-70E740481C1C}">
                           <a14:useLocalDpi xmlns:a14="http://schemas.microsoft.com/office/drawing/2010/main" val="0"/>
@@ -13786,7 +13604,7 @@
                     </pic:cNvPicPr>
                   </pic:nvPicPr>
                   <pic:blipFill>
-                    <a:blip r:embed="rId63" cstate="print">
+                    <a:blip r:embed="rId64" cstate="print">
                       <a:extLst>
                         <a:ext uri="{28A0092B-C50C-407E-A947-70E740481C1C}">
                           <a14:useLocalDpi xmlns:a14="http://schemas.microsoft.com/office/drawing/2010/main" val="0"/>
@@ -14380,7 +14198,15 @@
         <w:t>Ο</w:t>
       </w:r>
       <w:r>
-        <w:t>ι ονομασίες των λειτουργιών είναι αρκετά απλές και κατανοητές. Το μόνο στοιχείο που ίσως να φέρει προβληματισμό είναι η λειτουργία auto που ναι μεν σημαίνει αυτόματα αλλά πάνω σε τι και πως ακριβώς λειτουργεί, δηλαδή ποια θα είναι η θερμοκρασία, η δύναμη του ανεμιστήρα κλπ.</w:t>
+        <w:t xml:space="preserve">ι ονομασίες των λειτουργιών είναι αρκετά απλές και κατανοητές. Το μόνο στοιχείο που ίσως να φέρει προβληματισμό είναι η λειτουργία </w:t>
+      </w:r>
+      <w:proofErr w:type="spellStart"/>
+      <w:r>
+        <w:t>auto</w:t>
+      </w:r>
+      <w:proofErr w:type="spellEnd"/>
+      <w:r>
+        <w:t xml:space="preserve"> που ναι μεν σημαίνει αυτόματα αλλά πάνω σε τι και πως ακριβώς λειτουργεί, δηλαδή ποια θα είναι η θερμοκρασία, η δύναμη του ανεμιστήρα κλπ.</w:t>
       </w:r>
     </w:p>
     <w:p>
@@ -14519,7 +14345,23 @@
         </w:numPr>
       </w:pPr>
       <w:r>
-        <w:t>Θεωρώ ότι η εφαρμογή παρέχει επιπλέον λειτουργίες για όποιον τις χρειάζεται (βλ. αφύγρανση, eco), και παράλληλα είναι αρκετά απλή και ξεκάθαρη στο σύνολό της.</w:t>
+        <w:t xml:space="preserve">Θεωρώ ότι η εφαρμογή παρέχει επιπλέον λειτουργίες για όποιον τις χρειάζεται (βλ. </w:t>
+      </w:r>
+      <w:proofErr w:type="spellStart"/>
+      <w:r>
+        <w:t>αφύγρανση</w:t>
+      </w:r>
+      <w:proofErr w:type="spellEnd"/>
+      <w:r>
+        <w:t xml:space="preserve">, </w:t>
+      </w:r>
+      <w:proofErr w:type="spellStart"/>
+      <w:r>
+        <w:t>eco</w:t>
+      </w:r>
+      <w:proofErr w:type="spellEnd"/>
+      <w:r>
+        <w:t>), και παράλληλα είναι αρκετά απλή και ξεκάθαρη στο σύνολό της.</w:t>
       </w:r>
     </w:p>
     <w:p>
@@ -14618,7 +14460,15 @@
         </w:numPr>
       </w:pPr>
       <w:r>
-        <w:t>Το μόνο που εντόπισα είναι η επιβεβαίωση/ακύρωση για timer, που ήταν αρκετά σαφής. Όσο για τα υπόλοιπα στοιχεία της εφαρμογής θεωρώ πως δεν ενοχλεί η έλλειψη μηνυμάτων για επικίνδυνες ενέργειες.</w:t>
+        <w:t xml:space="preserve">Το μόνο που εντόπισα είναι η επιβεβαίωση/ακύρωση για </w:t>
+      </w:r>
+      <w:proofErr w:type="spellStart"/>
+      <w:r>
+        <w:t>timer</w:t>
+      </w:r>
+      <w:proofErr w:type="spellEnd"/>
+      <w:r>
+        <w:t>, που ήταν αρκετά σαφής. Όσο για τα υπόλοιπα στοιχεία της εφαρμογής θεωρώ πως δεν ενοχλεί η έλλειψη μηνυμάτων για επικίνδυνες ενέργειες.</w:t>
       </w:r>
     </w:p>
     <w:p>
@@ -14673,8 +14523,16 @@
         <w:rPr>
           <w:lang w:eastAsia="el-GR"/>
         </w:rPr>
-        <w:t>Η εφαρμογή σαν σύνολο είναι απλή, εμφανίσιμη και εύχρηστη. Όμως θα ήθελα να βελτιωθεί το κομμάτι των βοηθειών και άλλες δύο λειτουργίες (διαχείριση περσίδων και auto</w:t>
-      </w:r>
+        <w:t xml:space="preserve">Η εφαρμογή σαν σύνολο είναι απλή, εμφανίσιμη και εύχρηστη. Όμως θα ήθελα να βελτιωθεί το κομμάτι των βοηθειών και άλλες δύο λειτουργίες (διαχείριση περσίδων και </w:t>
+      </w:r>
+      <w:proofErr w:type="spellStart"/>
+      <w:r>
+        <w:rPr>
+          <w:lang w:eastAsia="el-GR"/>
+        </w:rPr>
+        <w:t>auto</w:t>
+      </w:r>
+      <w:proofErr w:type="spellEnd"/>
       <w:r>
         <w:rPr>
           <w:lang w:eastAsia="el-GR"/>
@@ -15470,7 +15328,7 @@
                     </pic:cNvPicPr>
                   </pic:nvPicPr>
                   <pic:blipFill>
-                    <a:blip r:embed="rId64">
+                    <a:blip r:embed="rId65">
                       <a:extLst>
                         <a:ext uri="{28A0092B-C50C-407E-A947-70E740481C1C}">
                           <a14:useLocalDpi xmlns:a14="http://schemas.microsoft.com/office/drawing/2010/main" val="0"/>
@@ -15543,7 +15401,7 @@
                     </pic:cNvPicPr>
                   </pic:nvPicPr>
                   <pic:blipFill>
-                    <a:blip r:embed="rId65">
+                    <a:blip r:embed="rId66">
                       <a:extLst>
                         <a:ext uri="{28A0092B-C50C-407E-A947-70E740481C1C}">
                           <a14:useLocalDpi xmlns:a14="http://schemas.microsoft.com/office/drawing/2010/main" val="0"/>
@@ -15616,7 +15474,7 @@
                     </pic:cNvPicPr>
                   </pic:nvPicPr>
                   <pic:blipFill>
-                    <a:blip r:embed="rId66">
+                    <a:blip r:embed="rId67">
                       <a:extLst>
                         <a:ext uri="{28A0092B-C50C-407E-A947-70E740481C1C}">
                           <a14:useLocalDpi xmlns:a14="http://schemas.microsoft.com/office/drawing/2010/main" val="0"/>
@@ -15689,7 +15547,7 @@
                     </pic:cNvPicPr>
                   </pic:nvPicPr>
                   <pic:blipFill>
-                    <a:blip r:embed="rId67">
+                    <a:blip r:embed="rId68">
                       <a:extLst>
                         <a:ext uri="{28A0092B-C50C-407E-A947-70E740481C1C}">
                           <a14:useLocalDpi xmlns:a14="http://schemas.microsoft.com/office/drawing/2010/main" val="0"/>
@@ -15762,7 +15620,7 @@
                     </pic:cNvPicPr>
                   </pic:nvPicPr>
                   <pic:blipFill>
-                    <a:blip r:embed="rId68">
+                    <a:blip r:embed="rId69">
                       <a:extLst>
                         <a:ext uri="{28A0092B-C50C-407E-A947-70E740481C1C}">
                           <a14:useLocalDpi xmlns:a14="http://schemas.microsoft.com/office/drawing/2010/main" val="0"/>
@@ -15835,7 +15693,7 @@
                     </pic:cNvPicPr>
                   </pic:nvPicPr>
                   <pic:blipFill>
-                    <a:blip r:embed="rId69">
+                    <a:blip r:embed="rId70">
                       <a:extLst>
                         <a:ext uri="{28A0092B-C50C-407E-A947-70E740481C1C}">
                           <a14:useLocalDpi xmlns:a14="http://schemas.microsoft.com/office/drawing/2010/main" val="0"/>
@@ -16211,70 +16069,8 @@
         <w:t xml:space="preserve"> τα σενάρια γίνονταν διαδοχικά, γεγονός που φαίνεται από τη μείωση του μέσου όρου των χρόνων των σεναρίων.</w:t>
       </w:r>
     </w:p>
-    <w:p>
-      <w:pPr>
-        <w:ind w:firstLine="720"/>
-        <w:rPr>
-          <w:lang w:eastAsia="el-GR"/>
-        </w:rPr>
-      </w:pPr>
-    </w:p>
-    <w:p>
-      <w:pPr>
-        <w:rPr>
-          <w:b/>
-          <w:bCs/>
-          <w:sz w:val="28"/>
-          <w:szCs w:val="28"/>
-          <w:lang w:eastAsia="el-GR"/>
-        </w:rPr>
-      </w:pPr>
-      <w:r>
-        <w:rPr>
-          <w:b/>
-          <w:bCs/>
-          <w:sz w:val="28"/>
-          <w:szCs w:val="28"/>
-          <w:lang w:eastAsia="el-GR"/>
-        </w:rPr>
-        <w:t>Βίντεο</w:t>
-      </w:r>
-      <w:r>
-        <w:rPr>
-          <w:b/>
-          <w:bCs/>
-          <w:sz w:val="28"/>
-          <w:szCs w:val="28"/>
-          <w:lang w:eastAsia="el-GR"/>
-        </w:rPr>
-        <w:t>-παρουσίαση</w:t>
-      </w:r>
-      <w:r>
-        <w:rPr>
-          <w:b/>
-          <w:bCs/>
-          <w:sz w:val="28"/>
-          <w:szCs w:val="28"/>
-          <w:lang w:eastAsia="el-GR"/>
-        </w:rPr>
-        <w:t>:</w:t>
-      </w:r>
-    </w:p>
-    <w:p>
-      <w:pPr>
-        <w:rPr>
-          <w:lang w:eastAsia="el-GR"/>
-        </w:rPr>
-      </w:pPr>
-      <w:r>
-        <w:rPr>
-          <w:lang w:eastAsia="el-GR"/>
-        </w:rPr>
-        <w:t>https://youtu.be/F4ziZItzStA</w:t>
-      </w:r>
-    </w:p>
     <w:sectPr>
-      <w:footerReference w:type="default" r:id="rId70"/>
+      <w:footerReference w:type="default" r:id="rId71"/>
       <w:pgSz w:w="11906" w:h="16838"/>
       <w:pgMar w:top="1440" w:right="1800" w:bottom="1440" w:left="1800" w:header="708" w:footer="708" w:gutter="0"/>
       <w:cols w:space="708"/>
@@ -20677,6 +20473,11 @@
       <w:u w:val="single"/>
     </w:rPr>
   </w:style>
+  <w:style w:type="character" w:customStyle="1" w:styleId="3oh-">
+    <w:name w:val="_3oh-"/>
+    <w:basedOn w:val="a0"/>
+    <w:rsid w:val="00A84224"/>
+  </w:style>
 </w:styles>
 </file>
 

</xml_diff>